<commit_message>
Framework for completing the report
</commit_message>
<xml_diff>
--- a/MSC_Capstone_Report.docx
+++ b/MSC_Capstone_Report.docx
@@ -4,49 +4,688 @@
   <w:body>
     <w:p>
       <w:pPr>
+        <w:pStyle w:val="Heading1"/>
+      </w:pPr>
+      <w:r>
+        <w:t>ABSTRACT:</w:t>
+      </w:r>
+    </w:p>
+    <w:p>
+      <w:r>
+        <w:t xml:space="preserve">This research aims in predicting the screening colonoscopy numbers across Ireland. </w:t>
+      </w:r>
+      <w:r>
+        <w:t>Bowel screening aims to detect signs of bowel cancer at an early stage, where there are no symptoms. Bowel Cancer is currently available to all people aged 60 to 69 living in Ireland.</w:t>
+      </w:r>
+      <w:r>
+        <w:t xml:space="preserve"> </w:t>
+      </w:r>
+      <w:r>
+        <w:t>The clients who have taken part in the program and whose faecal test shows higher haemoglobin count (than a defined level) will be sent for colonoscopy for polyp detection and other pathology tests to identify cancer.</w:t>
+      </w:r>
+      <w:r>
+        <w:t xml:space="preserve"> </w:t>
+      </w:r>
+      <w:r>
+        <w:t xml:space="preserve">National Cancer Strategy 2021 recommends expansion of the age limit to 55-74. In order to assist in the decision making it is critical to understand the expected colonoscopy counts across the country. The study makes use of the existing screening colonoscopy </w:t>
+      </w:r>
+      <w:r>
+        <w:t>for each age and gender and combined with the census data 2022, variations of the colonoscopies for each age and gender are identified. In-depth Interviews are done with the subject matter experts</w:t>
+      </w:r>
+      <w:r>
+        <w:t>, the features that should be used for the study are discussed. Hypothesis testing are done to back this primary research. Co-relation between the features is obtained, several machine learning regression models are compared along with time-series regression models. The best model will be used to predict the colonoscopy numbers.</w:t>
+      </w:r>
+      <w:r>
+        <w:t xml:space="preserve"> The results and conclusions are provided in the relevant sections in the report.</w:t>
+      </w:r>
+    </w:p>
+    <w:p>
+      <w:pPr>
         <w:rPr>
           <w:b/>
           <w:bCs/>
           <w:u w:val="single"/>
         </w:rPr>
       </w:pPr>
-      <w:r>
+    </w:p>
+    <w:p>
+      <w:pPr>
+        <w:pStyle w:val="Heading1"/>
+        <w:numPr>
+          <w:ilvl w:val="0"/>
+          <w:numId w:val="3"/>
+        </w:numPr>
+      </w:pPr>
+      <w:r>
+        <w:t>Introduction:</w:t>
+      </w:r>
+    </w:p>
+    <w:p>
+      <w:r>
+        <w:t xml:space="preserve">The topic for this research is machine learning predictions in the area of bowel screening colonoscopy, the features impacting colonoscopy, </w:t>
+      </w:r>
+      <w:r>
+        <w:t xml:space="preserve">statistical </w:t>
+      </w:r>
+      <w:r>
+        <w:t>analysis, machine</w:t>
+      </w:r>
+      <w:r>
+        <w:t xml:space="preserve"> learning models for the predicti</w:t>
+      </w:r>
+      <w:r>
+        <w:t>ng the colonoscopies</w:t>
+      </w:r>
+      <w:r>
+        <w:t>. Machine Learning model development involves feature engineering where the features</w:t>
+      </w:r>
+      <w:r>
+        <w:t xml:space="preserve"> impacting colonoscopy numbers are technically identified. The research makes use of CRISP framework which involves the steps </w:t>
+      </w:r>
+      <w:r>
+        <w:t>d</w:t>
+      </w:r>
+      <w:r>
+        <w:t xml:space="preserve">ata gathering, data cleansing, data </w:t>
+      </w:r>
+      <w:r>
+        <w:t>enrichment,</w:t>
+      </w:r>
+      <w:r>
+        <w:t xml:space="preserve"> </w:t>
+      </w:r>
+      <w:r>
+        <w:t xml:space="preserve">statistical </w:t>
+      </w:r>
+      <w:r>
+        <w:t>analysis,</w:t>
+      </w:r>
+      <w:r>
+        <w:t xml:space="preserve"> feature engineering, model building, analysing the model, </w:t>
+      </w:r>
+      <w:r>
+        <w:t>predictions,</w:t>
+      </w:r>
+      <w:r>
+        <w:t xml:space="preserve"> and deployment. Most of the steps above are iterative in nature in order to get the best model for prediction. In-depth </w:t>
+      </w:r>
+      <w:r>
+        <w:t>interviews</w:t>
+      </w:r>
+      <w:r>
+        <w:t xml:space="preserve"> are used as the primary research methodology for this </w:t>
+      </w:r>
+      <w:r>
+        <w:t>research. Data enhancements are done based on the outcomes of this primary research. Hypothesis testing are applied in order to technically test the details suggested in the interviews.</w:t>
+      </w:r>
+      <w:r>
+        <w:t xml:space="preserve"> Correlation between the variables </w:t>
+      </w:r>
+      <w:r>
+        <w:t>is</w:t>
+      </w:r>
+      <w:r>
+        <w:t xml:space="preserve"> verified, and different regression models are tested, accuracies are </w:t>
+      </w:r>
+      <w:r>
+        <w:t>compared,</w:t>
+      </w:r>
+      <w:r>
+        <w:t xml:space="preserve"> and the most-appropriate model is used for </w:t>
+      </w:r>
+      <w:r>
+        <w:t>predictions.</w:t>
+      </w:r>
+    </w:p>
+    <w:p>
+      <w:pPr>
+        <w:pStyle w:val="Heading1"/>
+        <w:numPr>
+          <w:ilvl w:val="0"/>
+          <w:numId w:val="3"/>
+        </w:numPr>
+      </w:pPr>
+      <w:r>
+        <w:t>Objectives:</w:t>
+      </w:r>
+    </w:p>
+    <w:p>
+      <w:r>
+        <w:t xml:space="preserve">1. To identify the variations in colonoscopies for each gender and defined age groups, across different months of a year in order to better plan the colonoscopy capacity in different units using descriptive statistics, furthermore, do a hypothesis testing to test if the colonoscopy counts for male population are less compared to females in order to assist the colonoscopy units better. </w:t>
+      </w:r>
+    </w:p>
+    <w:p>
+      <w:r>
+        <w:t xml:space="preserve">2. To identify the features that influence the colonoscopy counts, by undertaking appropriate co-relation studies between the features, and furthermore identify if there are any seasonal factors affecting the colonoscopy numbers. </w:t>
+      </w:r>
+    </w:p>
+    <w:p>
+      <w:r>
+        <w:t>3. To predict the colonoscopy numbers across Ireland by building an appropriate machine learning model, making use of the historical colonoscopy records as the secondary data source, and the eligible population including the extended age group from the latest census as the primary data source.</w:t>
+      </w:r>
+    </w:p>
+    <w:p>
+      <w:pPr>
         <w:rPr>
           <w:b/>
           <w:bCs/>
           <w:u w:val="single"/>
         </w:rPr>
-        <w:t>ABSTRACT:</w:t>
-      </w:r>
-    </w:p>
-    <w:p>
-      <w:r>
-        <w:t xml:space="preserve">This research aims in predicting the screening colonoscopy numbers across Ireland. </w:t>
-      </w:r>
-      <w:r>
-        <w:t>Bowel screening aims to detect signs of bowel cancer at an early stage, where there are no symptoms. Bowel Cancer is currently available to all people aged 60 to 69 living in Ireland.</w:t>
-      </w:r>
-      <w:r>
-        <w:t xml:space="preserve"> </w:t>
-      </w:r>
-      <w:r>
-        <w:t>The clients who have taken part in the program and whose faecal test shows higher haemoglobin count (than a defined level) will be sent for colonoscopy for polyp detection and other pathology tests to identify cancer.</w:t>
-      </w:r>
-      <w:r>
-        <w:t xml:space="preserve"> </w:t>
-      </w:r>
-      <w:r>
-        <w:t xml:space="preserve">National Cancer Strategy 2021 recommends expansion of the age limit to 55-74. In order to assist in the decision making it is critical to understand the expected colonoscopy counts across the country. The study makes use of the existing screening colonoscopy </w:t>
-      </w:r>
-      <w:r>
-        <w:t>for each age and gender and combined with the census data 2022, variations of the colonoscopies for each age and gender are identified. In-depth Interviews are done with the subject matter experts</w:t>
-      </w:r>
-      <w:r>
-        <w:t>, the features that should be used for the study are discussed. Hypothesis testing are done to back this primary research. Co-relation between the features is obtained, several machine learning regression models are compared along with time-series regression models. The best model will be used to predict the colonoscopy numbers.</w:t>
-      </w:r>
-      <w:r>
-        <w:t xml:space="preserve"> The results and conclusions are provided in the relevant sections in the report.</w:t>
-      </w:r>
+      </w:pPr>
+    </w:p>
+    <w:p>
+      <w:pPr>
+        <w:pStyle w:val="Heading1"/>
+        <w:numPr>
+          <w:ilvl w:val="0"/>
+          <w:numId w:val="3"/>
+        </w:numPr>
+      </w:pPr>
+      <w:r>
+        <w:lastRenderedPageBreak/>
+        <w:t>Sampling Strategy:</w:t>
+      </w:r>
+    </w:p>
+    <w:p>
+      <w:r>
+        <w:t>It is proposed to use three different sampling strategies as part of the research, this includes both probabilistic (simple and stratified) sampling, this is primarily used while attaining the objective stated above. Non-probabilistic sampling (judgemental) is done to support the research and get inputs on the factors influencing the research.</w:t>
+      </w:r>
+    </w:p>
+    <w:p>
+      <w:r>
+        <w:t xml:space="preserve">This research project proposes to use two separate populations for achieving the above objectives. The first population are the males who have undergone colonoscopy across different age groups. The second population are the females who have undergone colonoscopy across different age groups. </w:t>
+      </w:r>
+    </w:p>
+    <w:p>
+      <w:r>
+        <w:t xml:space="preserve">Three different samples are used to achieve the above objectives, and also get some insights in addition to the literature review. In the first and second sample, each population(males/females) are divided into different age groups, statistical analysis is done on these age groups. Since the population selected is first grouped together for each age group, and a sample will be collected for further analysis, </w:t>
+      </w:r>
+      <w:r>
+        <w:rPr>
+          <w:i/>
+          <w:iCs/>
+        </w:rPr>
+        <w:t>stratified sampling</w:t>
+      </w:r>
+      <w:r>
+        <w:t xml:space="preserve"> strategy is applied here. This is because the population is divided and grouped to different ages and then random selection is done. Since every record in the sample have undergone colonoscopy, simple sampling is applied on the selected sample. This is a probabilistic sampling, since every record in the sample have undergone colonoscopy, which means every unit has a chance. Also, in the sample the population is further grouped for each age group. The age group that has undergone colonoscopy as part of the colorectal is between 60-69 years. We will divide and group the data as between 60-63, 64-67 and 68-69 for the sake of our analysis. Sample records (30%) across the years, are then selected using the simple random sampling approach. Learnings from the above sampling is understood and applied on the second population for Females. Descriptive statistics are then applied to this selected samples so that the objective of identifying the max, min, average colonoscopies for the population is identified. </w:t>
+      </w:r>
+    </w:p>
+    <w:p>
+      <w:r>
+        <w:t xml:space="preserve">The third population that is proposed to be used in the research is the number of eligible clients based on the census 2022 data. </w:t>
+      </w:r>
+      <w:r>
+        <w:rPr>
+          <w:i/>
+          <w:iCs/>
+        </w:rPr>
+        <w:t>Probabilistic</w:t>
+      </w:r>
+      <w:r>
+        <w:t xml:space="preserve"> sampling since is done on this population, since all the clients are equally eligible for colonoscopy.  We will club the census data with the actual colonoscopy numbers and then apply suitable machine learning models on the sample records, we will use 70% of the data to train the model and the remaining 30% to test the model. </w:t>
+      </w:r>
+      <w:r>
+        <w:rPr>
+          <w:i/>
+          <w:iCs/>
+        </w:rPr>
+        <w:t>Simple</w:t>
+      </w:r>
+      <w:r>
+        <w:t xml:space="preserve"> random sampling strategy is proposed to be used here since any random records can be selected for the research. This is because in this sample random sampling is done on the population without any age grouping.</w:t>
+      </w:r>
+    </w:p>
+    <w:p>
+      <w:r>
+        <w:t xml:space="preserve">Further, in order to better understand the dependencies of the research topic a mixture of judgement and convenience sampling is applied. Depth interview will be done as detailed in the primary research section below. There are several points in the research that is beyond the literature review and needs input from the experts. The experts with regards to the topic are readily available and convenient hence the strategy applied is convenience strategy. The experts selected would represent the population and hence the judgemental sampling strategy. </w:t>
+      </w:r>
+    </w:p>
+    <w:p>
+      <w:r>
+        <w:t xml:space="preserve">Ethical considerations to be aware of are the probability sampling are done considering three populations like male, female, based on the literature reviews. The data is from the clinical database and the issue with regards to the bias are taken care. </w:t>
+      </w:r>
+    </w:p>
+    <w:p>
+      <w:pPr>
+        <w:pStyle w:val="Heading1"/>
+        <w:numPr>
+          <w:ilvl w:val="0"/>
+          <w:numId w:val="3"/>
+        </w:numPr>
+      </w:pPr>
+      <w:r>
+        <w:t>Design and Methodology</w:t>
+      </w:r>
+      <w:r>
+        <w:t>:</w:t>
+      </w:r>
+    </w:p>
+    <w:p>
+      <w:r>
+        <w:t>The project management methodology adopted in this research is a combination of KDD (Knowledge Discovery is Database) and CRISP-DM (Cross Industry Standard process for Data Mining).</w:t>
+      </w:r>
+    </w:p>
+    <w:p>
+      <w:pPr>
+        <w:pStyle w:val="NormalWeb"/>
+        <w:spacing w:before="0" w:beforeAutospacing="0" w:after="0" w:afterAutospacing="0"/>
+        <w:rPr>
+          <w:rFonts w:asciiTheme="minorHAnsi" w:eastAsiaTheme="minorHAnsi" w:hAnsiTheme="minorHAnsi" w:cstheme="minorBidi"/>
+          <w:kern w:val="2"/>
+          <w:sz w:val="22"/>
+          <w:szCs w:val="22"/>
+          <w:lang w:eastAsia="en-US"/>
+          <w14:ligatures w14:val="standardContextual"/>
+        </w:rPr>
+      </w:pPr>
+      <w:r>
+        <w:rPr>
+          <w:rFonts w:asciiTheme="minorHAnsi" w:eastAsiaTheme="minorHAnsi" w:hAnsiTheme="minorHAnsi" w:cstheme="minorBidi"/>
+          <w:kern w:val="2"/>
+          <w:sz w:val="22"/>
+          <w:szCs w:val="22"/>
+          <w:lang w:eastAsia="en-US"/>
+          <w14:ligatures w14:val="standardContextual"/>
+        </w:rPr>
+        <w:t>The activities involved are research understanding</w:t>
+      </w:r>
+      <w:r>
+        <w:rPr>
+          <w:rFonts w:asciiTheme="minorHAnsi" w:eastAsiaTheme="minorHAnsi" w:hAnsiTheme="minorHAnsi" w:cstheme="minorBidi"/>
+          <w:kern w:val="2"/>
+          <w:sz w:val="22"/>
+          <w:szCs w:val="22"/>
+          <w:lang w:eastAsia="en-US"/>
+          <w14:ligatures w14:val="standardContextual"/>
+        </w:rPr>
+        <w:t xml:space="preserve"> that involves primary research and evaluation</w:t>
+      </w:r>
+      <w:r>
+        <w:rPr>
+          <w:rFonts w:asciiTheme="minorHAnsi" w:eastAsiaTheme="minorHAnsi" w:hAnsiTheme="minorHAnsi" w:cstheme="minorBidi"/>
+          <w:kern w:val="2"/>
+          <w:sz w:val="22"/>
+          <w:szCs w:val="22"/>
+          <w:lang w:eastAsia="en-US"/>
+          <w14:ligatures w14:val="standardContextual"/>
+        </w:rPr>
+        <w:t xml:space="preserve">, data collection, data preparation, Data Analysis, enrichment by collecting additional data, </w:t>
+      </w:r>
+      <w:r>
+        <w:rPr>
+          <w:rFonts w:asciiTheme="minorHAnsi" w:eastAsiaTheme="minorHAnsi" w:hAnsiTheme="minorHAnsi" w:cstheme="minorBidi"/>
+          <w:kern w:val="2"/>
+          <w:sz w:val="22"/>
+          <w:szCs w:val="22"/>
+          <w:lang w:eastAsia="en-US"/>
+          <w14:ligatures w14:val="standardContextual"/>
+        </w:rPr>
+        <w:t xml:space="preserve">descriptive </w:t>
+      </w:r>
+      <w:r>
+        <w:rPr>
+          <w:rFonts w:asciiTheme="minorHAnsi" w:eastAsiaTheme="minorHAnsi" w:hAnsiTheme="minorHAnsi" w:cstheme="minorBidi"/>
+          <w:kern w:val="2"/>
+          <w:sz w:val="22"/>
+          <w:szCs w:val="22"/>
+          <w:lang w:eastAsia="en-US"/>
+          <w14:ligatures w14:val="standardContextual"/>
+        </w:rPr>
+        <w:lastRenderedPageBreak/>
+        <w:t>statistical analysis, machine learning model building and comparison, predicting using the best model.</w:t>
+      </w:r>
+    </w:p>
+    <w:p>
+      <w:pPr>
+        <w:pStyle w:val="NormalWeb"/>
+        <w:numPr>
+          <w:ilvl w:val="1"/>
+          <w:numId w:val="3"/>
+        </w:numPr>
+        <w:spacing w:before="0" w:beforeAutospacing="0" w:after="0" w:afterAutospacing="0"/>
+        <w:rPr>
+          <w:rFonts w:asciiTheme="minorHAnsi" w:eastAsiaTheme="minorHAnsi" w:hAnsiTheme="minorHAnsi" w:cstheme="minorBidi"/>
+          <w:kern w:val="2"/>
+          <w:sz w:val="22"/>
+          <w:szCs w:val="22"/>
+          <w:lang w:eastAsia="en-US"/>
+          <w14:ligatures w14:val="standardContextual"/>
+        </w:rPr>
+      </w:pPr>
+      <w:r>
+        <w:rPr>
+          <w:rFonts w:asciiTheme="minorHAnsi" w:eastAsiaTheme="minorHAnsi" w:hAnsiTheme="minorHAnsi" w:cstheme="minorBidi"/>
+          <w:kern w:val="2"/>
+          <w:sz w:val="22"/>
+          <w:szCs w:val="22"/>
+          <w:lang w:eastAsia="en-US"/>
+          <w14:ligatures w14:val="standardContextual"/>
+        </w:rPr>
+        <w:t>Research Understanding:</w:t>
+      </w:r>
+    </w:p>
+    <w:p>
+      <w:pPr>
+        <w:pStyle w:val="NormalWeb"/>
+        <w:spacing w:before="0" w:beforeAutospacing="0" w:after="0" w:afterAutospacing="0"/>
+        <w:ind w:left="720"/>
+        <w:rPr>
+          <w:rFonts w:asciiTheme="minorHAnsi" w:eastAsiaTheme="minorHAnsi" w:hAnsiTheme="minorHAnsi" w:cstheme="minorBidi"/>
+          <w:kern w:val="2"/>
+          <w:sz w:val="22"/>
+          <w:szCs w:val="22"/>
+          <w:lang w:eastAsia="en-US"/>
+          <w14:ligatures w14:val="standardContextual"/>
+        </w:rPr>
+      </w:pPr>
+    </w:p>
+    <w:p>
+      <w:pPr>
+        <w:pStyle w:val="NormalWeb"/>
+        <w:numPr>
+          <w:ilvl w:val="1"/>
+          <w:numId w:val="3"/>
+        </w:numPr>
+        <w:spacing w:before="0" w:beforeAutospacing="0" w:after="0" w:afterAutospacing="0"/>
+        <w:rPr>
+          <w:rFonts w:asciiTheme="minorHAnsi" w:eastAsiaTheme="minorHAnsi" w:hAnsiTheme="minorHAnsi" w:cstheme="minorBidi"/>
+          <w:kern w:val="2"/>
+          <w:sz w:val="22"/>
+          <w:szCs w:val="22"/>
+          <w:lang w:eastAsia="en-US"/>
+          <w14:ligatures w14:val="standardContextual"/>
+        </w:rPr>
+      </w:pPr>
+      <w:r>
+        <w:rPr>
+          <w:rFonts w:asciiTheme="minorHAnsi" w:eastAsiaTheme="minorHAnsi" w:hAnsiTheme="minorHAnsi" w:cstheme="minorBidi"/>
+          <w:kern w:val="2"/>
+          <w:sz w:val="22"/>
+          <w:szCs w:val="22"/>
+          <w:lang w:eastAsia="en-US"/>
+          <w14:ligatures w14:val="standardContextual"/>
+        </w:rPr>
+        <w:t>Data Collection</w:t>
+      </w:r>
+    </w:p>
+    <w:p>
+      <w:pPr>
+        <w:pStyle w:val="ListParagraph"/>
+      </w:pPr>
+    </w:p>
+    <w:p>
+      <w:pPr>
+        <w:pStyle w:val="NormalWeb"/>
+        <w:numPr>
+          <w:ilvl w:val="1"/>
+          <w:numId w:val="3"/>
+        </w:numPr>
+        <w:spacing w:before="0" w:beforeAutospacing="0" w:after="0" w:afterAutospacing="0"/>
+        <w:rPr>
+          <w:rFonts w:asciiTheme="minorHAnsi" w:eastAsiaTheme="minorHAnsi" w:hAnsiTheme="minorHAnsi" w:cstheme="minorBidi"/>
+          <w:kern w:val="2"/>
+          <w:sz w:val="22"/>
+          <w:szCs w:val="22"/>
+          <w:lang w:eastAsia="en-US"/>
+          <w14:ligatures w14:val="standardContextual"/>
+        </w:rPr>
+      </w:pPr>
+      <w:r>
+        <w:rPr>
+          <w:rFonts w:asciiTheme="minorHAnsi" w:eastAsiaTheme="minorHAnsi" w:hAnsiTheme="minorHAnsi" w:cstheme="minorBidi"/>
+          <w:kern w:val="2"/>
+          <w:sz w:val="22"/>
+          <w:szCs w:val="22"/>
+          <w:lang w:eastAsia="en-US"/>
+          <w14:ligatures w14:val="standardContextual"/>
+        </w:rPr>
+        <w:t>Data Preparation</w:t>
+      </w:r>
+    </w:p>
+    <w:p>
+      <w:pPr>
+        <w:pStyle w:val="ListParagraph"/>
+      </w:pPr>
+    </w:p>
+    <w:p>
+      <w:pPr>
+        <w:pStyle w:val="NormalWeb"/>
+        <w:numPr>
+          <w:ilvl w:val="1"/>
+          <w:numId w:val="3"/>
+        </w:numPr>
+        <w:spacing w:before="0" w:beforeAutospacing="0" w:after="0" w:afterAutospacing="0"/>
+        <w:rPr>
+          <w:rFonts w:asciiTheme="minorHAnsi" w:eastAsiaTheme="minorHAnsi" w:hAnsiTheme="minorHAnsi" w:cstheme="minorBidi"/>
+          <w:kern w:val="2"/>
+          <w:sz w:val="22"/>
+          <w:szCs w:val="22"/>
+          <w:lang w:eastAsia="en-US"/>
+          <w14:ligatures w14:val="standardContextual"/>
+        </w:rPr>
+      </w:pPr>
+      <w:r>
+        <w:rPr>
+          <w:rFonts w:asciiTheme="minorHAnsi" w:eastAsiaTheme="minorHAnsi" w:hAnsiTheme="minorHAnsi" w:cstheme="minorBidi"/>
+          <w:kern w:val="2"/>
+          <w:sz w:val="22"/>
+          <w:szCs w:val="22"/>
+          <w:lang w:eastAsia="en-US"/>
+          <w14:ligatures w14:val="standardContextual"/>
+        </w:rPr>
+        <w:t>Data Analysis</w:t>
+      </w:r>
+    </w:p>
+    <w:p>
+      <w:pPr>
+        <w:pStyle w:val="ListParagraph"/>
+      </w:pPr>
+    </w:p>
+    <w:p>
+      <w:pPr>
+        <w:pStyle w:val="NormalWeb"/>
+        <w:numPr>
+          <w:ilvl w:val="1"/>
+          <w:numId w:val="3"/>
+        </w:numPr>
+        <w:spacing w:before="0" w:beforeAutospacing="0" w:after="0" w:afterAutospacing="0"/>
+        <w:rPr>
+          <w:rFonts w:asciiTheme="minorHAnsi" w:eastAsiaTheme="minorHAnsi" w:hAnsiTheme="minorHAnsi" w:cstheme="minorBidi"/>
+          <w:kern w:val="2"/>
+          <w:sz w:val="22"/>
+          <w:szCs w:val="22"/>
+          <w:lang w:eastAsia="en-US"/>
+          <w14:ligatures w14:val="standardContextual"/>
+        </w:rPr>
+      </w:pPr>
+      <w:r>
+        <w:rPr>
+          <w:rFonts w:asciiTheme="minorHAnsi" w:eastAsiaTheme="minorHAnsi" w:hAnsiTheme="minorHAnsi" w:cstheme="minorBidi"/>
+          <w:kern w:val="2"/>
+          <w:sz w:val="22"/>
+          <w:szCs w:val="22"/>
+          <w:lang w:eastAsia="en-US"/>
+          <w14:ligatures w14:val="standardContextual"/>
+        </w:rPr>
+        <w:t>Model Building and Evaluation</w:t>
+      </w:r>
+    </w:p>
+    <w:p>
+      <w:pPr>
+        <w:pStyle w:val="ListParagraph"/>
+      </w:pPr>
+    </w:p>
+    <w:p>
+      <w:pPr>
+        <w:pStyle w:val="Heading1"/>
+        <w:numPr>
+          <w:ilvl w:val="0"/>
+          <w:numId w:val="3"/>
+        </w:numPr>
+      </w:pPr>
+      <w:r>
+        <w:t>Implementation</w:t>
+      </w:r>
+      <w:r>
+        <w:t>:</w:t>
+      </w:r>
+    </w:p>
+    <w:p/>
+    <w:p>
+      <w:pPr>
+        <w:pStyle w:val="ListParagraph"/>
+        <w:numPr>
+          <w:ilvl w:val="1"/>
+          <w:numId w:val="3"/>
+        </w:numPr>
+      </w:pPr>
+      <w:r>
+        <w:t>Primary Research</w:t>
+      </w:r>
+    </w:p>
+    <w:p>
+      <w:pPr>
+        <w:pStyle w:val="ListParagraph"/>
+        <w:numPr>
+          <w:ilvl w:val="1"/>
+          <w:numId w:val="3"/>
+        </w:numPr>
+      </w:pPr>
+      <w:r>
+        <w:t>Data Extract</w:t>
+      </w:r>
+    </w:p>
+    <w:p>
+      <w:pPr>
+        <w:pStyle w:val="ListParagraph"/>
+        <w:numPr>
+          <w:ilvl w:val="1"/>
+          <w:numId w:val="3"/>
+        </w:numPr>
+      </w:pPr>
+      <w:r>
+        <w:t>Data preparation</w:t>
+      </w:r>
+    </w:p>
+    <w:p>
+      <w:pPr>
+        <w:pStyle w:val="ListParagraph"/>
+        <w:numPr>
+          <w:ilvl w:val="1"/>
+          <w:numId w:val="3"/>
+        </w:numPr>
+      </w:pPr>
+      <w:r>
+        <w:t>Data Analysis</w:t>
+      </w:r>
+    </w:p>
+    <w:p>
+      <w:pPr>
+        <w:pStyle w:val="ListParagraph"/>
+        <w:numPr>
+          <w:ilvl w:val="1"/>
+          <w:numId w:val="3"/>
+        </w:numPr>
+      </w:pPr>
+      <w:r>
+        <w:t>Model Building and Evaluation</w:t>
+      </w:r>
+    </w:p>
+    <w:p>
+      <w:pPr>
+        <w:pStyle w:val="ListParagraph"/>
+        <w:numPr>
+          <w:ilvl w:val="1"/>
+          <w:numId w:val="3"/>
+        </w:numPr>
+      </w:pPr>
+      <w:r>
+        <w:t xml:space="preserve">Prediction </w:t>
+      </w:r>
+    </w:p>
+    <w:p>
+      <w:pPr>
+        <w:ind w:left="360"/>
+      </w:pPr>
+    </w:p>
+    <w:p>
+      <w:pPr>
+        <w:pStyle w:val="Heading1"/>
+        <w:numPr>
+          <w:ilvl w:val="0"/>
+          <w:numId w:val="3"/>
+        </w:numPr>
+      </w:pPr>
+      <w:r>
+        <w:t>Results</w:t>
+      </w:r>
+    </w:p>
+    <w:p>
+      <w:pPr>
+        <w:pStyle w:val="Heading1"/>
+        <w:numPr>
+          <w:ilvl w:val="0"/>
+          <w:numId w:val="3"/>
+        </w:numPr>
+      </w:pPr>
+      <w:r>
+        <w:t>Conclusion</w:t>
+      </w:r>
+    </w:p>
+    <w:p>
+      <w:pPr>
+        <w:pStyle w:val="ListParagraph"/>
+      </w:pPr>
+    </w:p>
+    <w:p>
+      <w:pPr>
+        <w:pStyle w:val="NormalWeb"/>
+        <w:spacing w:before="0" w:beforeAutospacing="0" w:after="0" w:afterAutospacing="0"/>
+        <w:rPr>
+          <w:rFonts w:asciiTheme="minorHAnsi" w:eastAsiaTheme="minorHAnsi" w:hAnsiTheme="minorHAnsi" w:cstheme="minorBidi"/>
+          <w:kern w:val="2"/>
+          <w:sz w:val="22"/>
+          <w:szCs w:val="22"/>
+          <w:lang w:eastAsia="en-US"/>
+          <w14:ligatures w14:val="standardContextual"/>
+        </w:rPr>
+      </w:pPr>
+    </w:p>
+    <w:p>
+      <w:pPr>
+        <w:pStyle w:val="NormalWeb"/>
+        <w:spacing w:before="0" w:beforeAutospacing="0" w:after="0" w:afterAutospacing="0"/>
+        <w:rPr>
+          <w:rFonts w:asciiTheme="minorHAnsi" w:eastAsiaTheme="minorHAnsi" w:hAnsiTheme="minorHAnsi" w:cstheme="minorBidi"/>
+          <w:kern w:val="2"/>
+          <w:sz w:val="22"/>
+          <w:szCs w:val="22"/>
+          <w:lang w:eastAsia="en-US"/>
+          <w14:ligatures w14:val="standardContextual"/>
+        </w:rPr>
+      </w:pPr>
+    </w:p>
+    <w:p>
+      <w:pPr>
+        <w:pStyle w:val="NormalWeb"/>
+        <w:spacing w:before="0" w:beforeAutospacing="0" w:after="0" w:afterAutospacing="0"/>
+        <w:rPr>
+          <w:rFonts w:asciiTheme="minorHAnsi" w:eastAsiaTheme="minorHAnsi" w:hAnsiTheme="minorHAnsi" w:cstheme="minorBidi"/>
+          <w:kern w:val="2"/>
+          <w:sz w:val="22"/>
+          <w:szCs w:val="22"/>
+          <w:lang w:eastAsia="en-US"/>
+          <w14:ligatures w14:val="standardContextual"/>
+        </w:rPr>
+      </w:pPr>
+    </w:p>
+    <w:p>
+      <w:pPr>
+        <w:rPr>
+          <w:lang w:val="en-US"/>
+        </w:rPr>
+      </w:pPr>
     </w:p>
     <w:p>
       <w:pPr>
@@ -59,346 +698,111 @@
     </w:p>
     <w:p>
       <w:pPr>
-        <w:rPr>
+        <w:pStyle w:val="Heading1"/>
+      </w:pPr>
+      <w:bookmarkStart w:id="0" w:name="_Toc135241306"/>
+      <w:r>
+        <w:t>LITERATURE REVIEW:</w:t>
+      </w:r>
+      <w:bookmarkEnd w:id="0"/>
+    </w:p>
+    <w:p>
+      <w:pPr>
+        <w:pStyle w:val="Heading2"/>
+      </w:pPr>
+      <w:bookmarkStart w:id="1" w:name="_Toc135241307"/>
+      <w:r>
+        <w:rPr>
+          <w:u w:val="single"/>
+        </w:rPr>
+        <w:t>Introduction</w:t>
+      </w:r>
+      <w:r>
+        <w:t>:</w:t>
+      </w:r>
+      <w:bookmarkEnd w:id="1"/>
+    </w:p>
+    <w:p>
+      <w:r>
+        <w:t xml:space="preserve">The project aims to predict the future colonoscopy numbers by applying appropriate machine learning models. The literature review aims to evaluate and understand the existing literature on the topics of screening as well application of machine learning to predict the screening numbers. Materials that suggest the external factors that impact the numbers predicted are also reviewed. </w:t>
+      </w:r>
+    </w:p>
+    <w:p>
+      <w:r>
+        <w:t xml:space="preserve">The materials reviewed are openly available on the internet, previous research papers, articles etc are reviewed as part of the process. </w:t>
+      </w:r>
+      <w:r>
+        <w:t>Eighty-one</w:t>
+      </w:r>
+      <w:r>
+        <w:t xml:space="preserve"> documents are reviewed as part of the process in four themes. The documents show a wide range of areas with respect to the project. This includes review of documents relating to the research done in the field of Bowel screening programme. European guidelines are also reviewed so that the guidelines with respect to the colonoscopy are included in the review. Research papers from Scottish bowel screening programme and Swedish </w:t>
+      </w:r>
+      <w:r>
+        <w:lastRenderedPageBreak/>
+        <w:t>programme are reviewed. The programme involves testing of stool in its first step, this means there is a factor of disgust to be considered while estimating the counts. In order to understand the role of fear, embarrassment existing research for emotional prediction are also reviewed.</w:t>
+      </w:r>
+    </w:p>
+    <w:p>
+      <w:r>
+        <w:t>Application of Machine Learning to predict the intake in healthcare system is analysed by reviewing research that deals with machine learning for health services researchers, and a deeper understanding of how to interpret the machine learning models are reviewed.</w:t>
+      </w:r>
+    </w:p>
+    <w:p>
+      <w:r>
+        <w:t>By the end of this review, we get a clear understanding of the bowel screening standards used across the world, usage of machine learning in healthcare intake prediction, external factors that could influence bowel screening.</w:t>
+      </w:r>
+    </w:p>
+    <w:p>
+      <w:r>
+        <w:t>Ethical consideration with respect to literature review are considering wide range of topics in eight different themes related to the research in the technical areas with respect to machine learning or statistics, even in the area of domain of colonoscopy. Each of the themes have 10 literatures reviewed, that includes different points of view considered.</w:t>
+      </w:r>
+    </w:p>
+    <w:p>
+      <w:pPr>
+        <w:pStyle w:val="Heading2"/>
+        <w:rPr>
+          <w:u w:val="single"/>
+        </w:rPr>
+      </w:pPr>
+      <w:bookmarkStart w:id="2" w:name="_Toc135241308"/>
+      <w:r>
+        <w:rPr>
+          <w:u w:val="single"/>
+        </w:rPr>
+        <w:t>Body Of Text:</w:t>
+      </w:r>
+      <w:bookmarkEnd w:id="2"/>
+    </w:p>
+    <w:p>
+      <w:pPr>
+        <w:rPr>
+          <w:rFonts w:ascii="Calibri" w:hAnsi="Calibri" w:cs="Calibri"/>
+        </w:rPr>
+      </w:pPr>
+      <w:r>
+        <w:rPr>
+          <w:rFonts w:ascii="Calibri" w:hAnsi="Calibri" w:cs="Calibri"/>
+        </w:rPr>
+        <w:t>Theme based approach of the organising principle is used in this review.</w:t>
+      </w:r>
+    </w:p>
+    <w:p>
+      <w:pPr>
+        <w:rPr>
+          <w:rFonts w:ascii="Calibri" w:hAnsi="Calibri" w:cs="Calibri"/>
+        </w:rPr>
+      </w:pPr>
+      <w:r>
+        <w:rPr>
+          <w:rFonts w:ascii="Calibri" w:hAnsi="Calibri" w:cs="Calibri"/>
+        </w:rPr>
+        <w:t xml:space="preserve">In the </w:t>
+      </w:r>
+      <w:r>
+        <w:rPr>
+          <w:rFonts w:ascii="Calibri" w:hAnsi="Calibri" w:cs="Calibri"/>
           <w:b/>
           <w:bCs/>
-          <w:u w:val="single"/>
-        </w:rPr>
-      </w:pPr>
-      <w:r>
-        <w:rPr>
-          <w:b/>
-          <w:bCs/>
-          <w:u w:val="single"/>
-        </w:rPr>
-        <w:t>Introduction:</w:t>
-      </w:r>
-    </w:p>
-    <w:p>
-      <w:r>
-        <w:t xml:space="preserve">The topic for this research is machine learning predictions in the area of bowel screening colonoscopy, the features impacting colonoscopy, </w:t>
-      </w:r>
-      <w:r>
-        <w:t xml:space="preserve">statistical </w:t>
-      </w:r>
-      <w:proofErr w:type="gramStart"/>
-      <w:r>
-        <w:t>analysis</w:t>
-      </w:r>
-      <w:r>
-        <w:t xml:space="preserve"> ,</w:t>
-      </w:r>
-      <w:r>
-        <w:t>machine</w:t>
-      </w:r>
-      <w:proofErr w:type="gramEnd"/>
-      <w:r>
-        <w:t xml:space="preserve"> learning models for the predicti</w:t>
-      </w:r>
-      <w:r>
-        <w:t>ng the colonoscopies</w:t>
-      </w:r>
-      <w:r>
-        <w:t>. Machine Learning model development involves feature engineering where the features</w:t>
-      </w:r>
-      <w:r>
-        <w:t xml:space="preserve"> impacting colonoscopy numbers are technically identified. The research makes use of CRISP framework which involves the steps </w:t>
-      </w:r>
-      <w:r>
-        <w:t>d</w:t>
-      </w:r>
-      <w:r>
-        <w:t xml:space="preserve">ata gathering, data cleansing, data </w:t>
-      </w:r>
-      <w:r>
-        <w:t>enrichment,</w:t>
-      </w:r>
-      <w:r>
-        <w:t xml:space="preserve"> </w:t>
-      </w:r>
-      <w:r>
-        <w:t xml:space="preserve">statistical </w:t>
-      </w:r>
-      <w:r>
-        <w:t>analysis,</w:t>
-      </w:r>
-      <w:r>
-        <w:t xml:space="preserve"> feature engineering, model building, analysing the model, </w:t>
-      </w:r>
-      <w:r>
-        <w:t>predictions,</w:t>
-      </w:r>
-      <w:r>
-        <w:t xml:space="preserve"> and deployment. Most of the steps above are iterative in nature in order to get the best model for prediction. In-depth </w:t>
-      </w:r>
-      <w:r>
-        <w:t>interviews</w:t>
-      </w:r>
-      <w:r>
-        <w:t xml:space="preserve"> are used as the primary research methodology for this </w:t>
-      </w:r>
-      <w:r>
-        <w:t>research. Data enhancements are done based on the outcomes of this primary research. Hypothesis testing are applied in order to technically test the details suggested in the interviews.</w:t>
-      </w:r>
-      <w:r>
-        <w:t xml:space="preserve"> Correlation between the variables </w:t>
-      </w:r>
-      <w:r>
-        <w:t>is</w:t>
-      </w:r>
-      <w:r>
-        <w:t xml:space="preserve"> verified, and different regression models are tested, accuracies are </w:t>
-      </w:r>
-      <w:r>
-        <w:t>compared,</w:t>
-      </w:r>
-      <w:r>
-        <w:t xml:space="preserve"> and the most-appropriate model is used for </w:t>
-      </w:r>
-      <w:r>
-        <w:t>predictions.</w:t>
-      </w:r>
-    </w:p>
-    <w:p>
-      <w:pPr>
-        <w:rPr>
-          <w:b/>
-          <w:bCs/>
-          <w:u w:val="single"/>
-        </w:rPr>
-      </w:pPr>
-      <w:r>
-        <w:rPr>
-          <w:b/>
-          <w:bCs/>
-          <w:u w:val="single"/>
-        </w:rPr>
-        <w:t>Objectives:</w:t>
-      </w:r>
-    </w:p>
-    <w:p>
-      <w:r>
-        <w:t xml:space="preserve">1. To identify the variations in colonoscopies for each gender and defined age groups, across different months of a year in order to better plan the colonoscopy capacity in different units using descriptive statistics, </w:t>
-      </w:r>
-      <w:r>
-        <w:t>furthermore,</w:t>
-      </w:r>
-      <w:r>
-        <w:t xml:space="preserve"> do a hypothesis testing to test if the colonoscopy counts for male population are less compared to females in order to assist the colonoscopy units better. </w:t>
-      </w:r>
-    </w:p>
-    <w:p>
-      <w:r>
-        <w:t xml:space="preserve">2. To identify the features that influence the colonoscopy counts, by undertaking appropriate co-relation studies between the features, and furthermore identify if there are any seasonal factors affecting the colonoscopy numbers. </w:t>
-      </w:r>
-    </w:p>
-    <w:p>
-      <w:r>
-        <w:t>3. To predict the colonoscopy numbers across Ireland by building an appropriate machine learning model, making use of the historical colonoscopy records as the secondary data source, and the eligible population including the extended age group from the latest census as the primary data source.</w:t>
-      </w:r>
-    </w:p>
-    <w:p>
-      <w:pPr>
-        <w:rPr>
-          <w:b/>
-          <w:bCs/>
-          <w:u w:val="single"/>
-        </w:rPr>
-      </w:pPr>
-    </w:p>
-    <w:p>
-      <w:pPr>
-        <w:rPr>
-          <w:b/>
-          <w:bCs/>
-          <w:u w:val="single"/>
-        </w:rPr>
-      </w:pPr>
-      <w:r>
-        <w:rPr>
-          <w:b/>
-          <w:bCs/>
-          <w:u w:val="single"/>
-        </w:rPr>
-        <w:lastRenderedPageBreak/>
-        <w:t>Sampling Strategy:</w:t>
-      </w:r>
-    </w:p>
-    <w:p>
-      <w:r>
-        <w:t>It is proposed to use three different sampling strategies as part of the research, this includes both probabilistic (simple and stratified) sampling, this is primarily used while attaining the objective stated above. Non-probabilistic sampling (judgemental) is done to support the research and get inputs on the factors influencing the research.</w:t>
-      </w:r>
-    </w:p>
-    <w:p>
-      <w:r>
-        <w:t xml:space="preserve">This research project proposes to use two separate populations for achieving the above objectives. The first population are the males who have undergone colonoscopy across different age groups. The second population are the females who have undergone colonoscopy across different age groups. </w:t>
-      </w:r>
-    </w:p>
-    <w:p>
-      <w:r>
-        <w:t xml:space="preserve">Three different samples are used to achieve the above objectives, and also get some insights in addition to the literature review. In the first and second sample, each population(males/females) are divided into different age groups, statistical analysis is done on these age groups. Since the population selected is first grouped together for each age group, and a sample will be collected for further analysis, </w:t>
-      </w:r>
-      <w:r>
-        <w:rPr>
-          <w:i/>
-          <w:iCs/>
-        </w:rPr>
-        <w:t>stratified sampling</w:t>
-      </w:r>
-      <w:r>
-        <w:t xml:space="preserve"> strategy is applied here. This is because the population is divided and grouped to different ages and then random selection is done. Since every record in the sample have undergone colonoscopy, simple sampling is applied on the selected sample. This is a probabilistic sampling, since every record in the sample have undergone colonoscopy, which means every unit has a chance. Also, in the sample the population is further grouped for each age group. The age group that has undergone colonoscopy as part of the colorectal is between 60-69 years. We will divide and group the data as between 60-63, 64-67 and 68-69 for the sake of our analysis. Sample records (30%) across the years, are then selected using the simple random sampling approach. Learnings from the above sampling is understood and applied on the second population for Females. Descriptive statistics are then applied to this selected samples so that the objective of identifying the max, min, average colonoscopies for the population is identified. </w:t>
-      </w:r>
-    </w:p>
-    <w:p>
-      <w:r>
-        <w:t xml:space="preserve">The third population that is proposed to be used in the research is the number of eligible clients based on the census 2022 data. </w:t>
-      </w:r>
-      <w:r>
-        <w:rPr>
-          <w:i/>
-          <w:iCs/>
-        </w:rPr>
-        <w:t>Probabilistic</w:t>
-      </w:r>
-      <w:r>
-        <w:t xml:space="preserve"> sampling since is done on this population, since all the clients are equally eligible for colonoscopy.  We will club the census data with the actual colonoscopy numbers and then apply suitable machine learning models on the sample records, we will use 70% of the data to train the model and the remaining 30% to test the model. </w:t>
-      </w:r>
-      <w:r>
-        <w:rPr>
-          <w:i/>
-          <w:iCs/>
-        </w:rPr>
-        <w:t>Simple</w:t>
-      </w:r>
-      <w:r>
-        <w:t xml:space="preserve"> random sampling strategy is proposed to be used here since any random records can be selected for the research. This is because in this sample random sampling is done on the population without any age grouping.</w:t>
-      </w:r>
-    </w:p>
-    <w:p>
-      <w:r>
-        <w:t xml:space="preserve">Further, in order to better understand the dependencies of the research topic a mixture of judgement and convenience sampling is applied. Depth interview will be done as detailed in the primary research section below. There are several points in the research that is beyond the literature review and needs input from the experts. The experts with regards to the topic are readily available and convenient hence the strategy applied is convenience strategy. The experts selected would represent the population and hence the judgemental sampling strategy. </w:t>
-      </w:r>
-    </w:p>
-    <w:p>
-      <w:r>
-        <w:t xml:space="preserve">Ethical considerations to be aware of are the probability sampling are done considering three populations like male, female, based on the literature reviews. The data is from the clinical database and the issue with regards to the bias are taken care. </w:t>
-      </w:r>
-    </w:p>
-    <w:p>
-      <w:pPr>
-        <w:rPr>
-          <w:b/>
-          <w:bCs/>
-          <w:u w:val="single"/>
-        </w:rPr>
-      </w:pPr>
-    </w:p>
-    <w:p>
-      <w:pPr>
-        <w:pStyle w:val="Heading1"/>
-      </w:pPr>
-      <w:bookmarkStart w:id="0" w:name="_Toc135241306"/>
-      <w:r>
-        <w:lastRenderedPageBreak/>
-        <w:t>LITERATURE REVIEW:</w:t>
-      </w:r>
-      <w:bookmarkEnd w:id="0"/>
-    </w:p>
-    <w:p>
-      <w:pPr>
-        <w:pStyle w:val="Heading2"/>
-      </w:pPr>
-      <w:bookmarkStart w:id="1" w:name="_Toc135241307"/>
-      <w:r>
-        <w:rPr>
-          <w:u w:val="single"/>
-        </w:rPr>
-        <w:t>Introduction</w:t>
-      </w:r>
-      <w:r>
-        <w:t>:</w:t>
-      </w:r>
-      <w:bookmarkEnd w:id="1"/>
-    </w:p>
-    <w:p>
-      <w:r>
-        <w:t xml:space="preserve">The project aims to predict the future colonoscopy numbers by applying appropriate machine learning models. The literature review aims to evaluate and understand the existing literature on the topics of screening as well application of machine learning to predict the screening numbers. Materials that suggest the external factors that impact the numbers predicted are also reviewed. </w:t>
-      </w:r>
-    </w:p>
-    <w:p>
-      <w:r>
-        <w:t xml:space="preserve">The materials reviewed are openly available on the internet, previous research papers, articles etc are reviewed as part of the process. </w:t>
-      </w:r>
-      <w:proofErr w:type="gramStart"/>
-      <w:r>
-        <w:t>Eighty one</w:t>
-      </w:r>
-      <w:proofErr w:type="gramEnd"/>
-      <w:r>
-        <w:t xml:space="preserve"> documents are reviewed as part of the process in four themes. The documents show a wide range of areas with respect to the project. This includes review of documents relating to the research done in the field of Bowel screening programme. European guidelines are also reviewed so that the guidelines with respect to the colonoscopy are included in the review. Research papers from Scottish bowel screening programme and Swedish programme are reviewed. The programme involves testing of stool in its first step, this means there is a factor of disgust to be considered while estimating the counts. In order to understand the role of fear, embarrassment existing research for emotional prediction are also reviewed.</w:t>
-      </w:r>
-    </w:p>
-    <w:p>
-      <w:r>
-        <w:t>Application of Machine Learning to predict the intake in healthcare system is analysed by reviewing research that deals with machine learning for health services researchers, and a deeper understanding of how to interpret the machine learning models are reviewed.</w:t>
-      </w:r>
-    </w:p>
-    <w:p>
-      <w:r>
-        <w:t>By the end of this review, we get a clear understanding of the bowel screening standards used across the world, usage of machine learning in healthcare intake prediction, external factors that could influence bowel screening.</w:t>
-      </w:r>
-    </w:p>
-    <w:p>
-      <w:r>
-        <w:t>Ethical consideration with respect to literature review are considering wide range of topics in eight different themes related to the research in the technical areas with respect to machine learning or statistics, even in the area of domain of colonoscopy. Each of the themes have 10 literatures reviewed, that includes different points of view considered.</w:t>
-      </w:r>
-    </w:p>
-    <w:p>
-      <w:pPr>
-        <w:pStyle w:val="Heading2"/>
-        <w:rPr>
-          <w:u w:val="single"/>
-        </w:rPr>
-      </w:pPr>
-      <w:bookmarkStart w:id="2" w:name="_Toc135241308"/>
-      <w:r>
-        <w:rPr>
-          <w:u w:val="single"/>
-        </w:rPr>
-        <w:t>Body Of Text:</w:t>
-      </w:r>
-      <w:bookmarkEnd w:id="2"/>
-    </w:p>
-    <w:p>
-      <w:pPr>
-        <w:rPr>
-          <w:rFonts w:ascii="Calibri" w:hAnsi="Calibri" w:cs="Calibri"/>
-        </w:rPr>
-      </w:pPr>
-      <w:r>
-        <w:rPr>
-          <w:rFonts w:ascii="Calibri" w:hAnsi="Calibri" w:cs="Calibri"/>
-        </w:rPr>
-        <w:t>Theme based approach of the organising principle is used in this review.</w:t>
-      </w:r>
-    </w:p>
-    <w:p>
-      <w:pPr>
-        <w:rPr>
-          <w:rFonts w:ascii="Calibri" w:hAnsi="Calibri" w:cs="Calibri"/>
-        </w:rPr>
-      </w:pPr>
-      <w:r>
-        <w:rPr>
-          <w:rFonts w:ascii="Calibri" w:hAnsi="Calibri" w:cs="Calibri"/>
-        </w:rPr>
-        <w:t xml:space="preserve">In the </w:t>
-      </w:r>
-      <w:r>
-        <w:rPr>
-          <w:rFonts w:ascii="Calibri" w:hAnsi="Calibri" w:cs="Calibri"/>
-          <w:b/>
-          <w:bCs/>
         </w:rPr>
         <w:t>first</w:t>
       </w:r>
@@ -592,14 +996,7 @@
         <w:rPr>
           <w:rFonts w:ascii="Calibri" w:hAnsi="Calibri" w:cs="Calibri"/>
         </w:rPr>
-        <w:t xml:space="preserve"> The literature review of this document identifies the document has different sections where the cancer screening standards are defined. </w:t>
-      </w:r>
-      <w:r>
-        <w:rPr>
-          <w:rFonts w:ascii="Calibri" w:hAnsi="Calibri" w:cs="Calibri"/>
-        </w:rPr>
-        <w:lastRenderedPageBreak/>
-        <w:t>The document first gives a background and the need for cancer screening. The chapter 1 focusses on the effectives of screening. Different chapters are dedicated on defining the cancer screening process, need for quality assurance. The document also highlights that the screening is done on a healthier population and hence the radiation risks should be minimised. Chapter 8 and Chapter 9 are of particular interest to this project, where the management of lesions identified and requirement of further colonoscopy within a timeframe is mentioned. As per this it is understood that the colonoscopy numbers are not equal to the number of patients deemed to be suitable for colonoscopy. There is a standards table defined to identify the performance of screening</w:t>
+        <w:t xml:space="preserve"> The literature review of this document identifies the document has different sections where the cancer screening standards are defined. The document first gives a background and the need for cancer screening. The chapter 1 focusses on the effectives of screening. Different chapters are dedicated on defining the cancer screening process, need for quality assurance. The document also highlights that the screening is done on a healthier population and hence the radiation risks should be minimised. Chapter 8 and Chapter 9 are of particular interest to this project, where the management of lesions identified and requirement of further colonoscopy within a timeframe is mentioned. As per this it is understood that the colonoscopy numbers are not equal to the number of patients deemed to be suitable for colonoscopy. There is a standards table defined to identify the performance of screening</w:t>
       </w:r>
       <w:r>
         <w:rPr>
@@ -761,7 +1158,7 @@
           <w:color w:val="000000"/>
           <w:lang w:eastAsia="en-IE"/>
         </w:rPr>
-        <w:t xml:space="preserve"> the literature here analyses the prior interaction with screening of patients diagnosed with colorectal screening and factors associated with non-screening diagnosis. The study here is the screening performance in Scotland. There are statistics provided on the cancer diagnosed at screening. The study highlights few of the cases where cancer is identified in a younger age, recommending the age limit extension to even below 50 and above 75 for healthy patients. There were significant false negative cases here which requires further investigation. There is a flow chart that identifies the cases that were invited for screening, positive FIT tests, cancer detected. </w:t>
+        <w:t xml:space="preserve"> the literature here analyses the prior interaction with screening of patients diagnosed with colorectal screening and factors associated with non-screening diagnosis. The study here is the screening performance in </w:t>
       </w:r>
       <w:r>
         <w:rPr>
@@ -770,7 +1167,8 @@
           <w:color w:val="000000"/>
           <w:lang w:eastAsia="en-IE"/>
         </w:rPr>
-        <w:fldChar w:fldCharType="begin"/>
+        <w:lastRenderedPageBreak/>
+        <w:t xml:space="preserve">Scotland. There are statistics provided on the cancer diagnosed at screening. The study highlights few of the cases where cancer is identified in a younger age, recommending the age limit extension to even below 50 and above 75 for healthy patients. There were significant false negative cases here which requires further investigation. There is a flow chart that identifies the cases that were invited for screening, positive FIT tests, cancer detected. </w:t>
       </w:r>
       <w:r>
         <w:rPr>
@@ -779,7 +1177,7 @@
           <w:color w:val="000000"/>
           <w:lang w:eastAsia="en-IE"/>
         </w:rPr>
-        <w:instrText xml:space="preserve"> ADDIN ZOTERO_ITEM CSL_CITATION {"citationID":"SPQEiJuZ","properties":{"formattedCitation":"(Atkin et al., 2010)","plainCitation":"(Atkin et al., 2010)","noteIndex":0},"citationItems":[{"id":13,"uris":["http://zotero.org/users/local/Ykweszta/items/HFUMBIST"],"itemData":{"id":13,"type":"article-journal","container-title":"The Lancet","DOI":"10.1016/S0140-6736(10)60551-X","ISSN":"0140-6736, 1474-547X","issue":"9726","journalAbbreviation":"The Lancet","language":"English","note":"publisher: Elsevier\nPMID: 20430429","page":"1624-1633","source":"www.thelancet.com","title":"Once-only flexible sigmoidoscopy screening in prevention of colorectal cancer: a multicentre randomised controlled trial","title-short":"Once-only flexible sigmoidoscopy screening in prevention of colorectal cancer","volume":"375","author":[{"family":"Atkin","given":"Wendy S."},{"family":"Edwards","given":"Rob"},{"family":"Kralj-Hans","given":"Ines"},{"family":"Wooldrage","given":"Kate"},{"family":"Hart","given":"Andrew R."},{"family":"Northover","given":"John MA"},{"family":"Parkin","given":"D. Max"},{"family":"Wardle","given":"Jane"},{"family":"Duffy","given":"Stephen W."},{"family":"Cuzick","given":"Jack"}],"issued":{"date-parts":[["2010",5,8]]}}}],"schema":"https://github.com/citation-style-language/schema/raw/master/csl-citation.json"} </w:instrText>
+        <w:fldChar w:fldCharType="begin"/>
       </w:r>
       <w:r>
         <w:rPr>
@@ -788,13 +1186,7 @@
           <w:color w:val="000000"/>
           <w:lang w:eastAsia="en-IE"/>
         </w:rPr>
-        <w:fldChar w:fldCharType="separate"/>
-      </w:r>
-      <w:r>
-        <w:rPr>
-          <w:rFonts w:ascii="Calibri" w:hAnsi="Calibri" w:cs="Calibri"/>
-        </w:rPr>
-        <w:t>(Atkin et al., 2010)</w:t>
+        <w:instrText xml:space="preserve"> ADDIN ZOTERO_ITEM CSL_CITATION {"citationID":"SPQEiJuZ","properties":{"formattedCitation":"(Atkin et al., 2010)","plainCitation":"(Atkin et al., 2010)","noteIndex":0},"citationItems":[{"id":13,"uris":["http://zotero.org/users/local/Ykweszta/items/HFUMBIST"],"itemData":{"id":13,"type":"article-journal","container-title":"The Lancet","DOI":"10.1016/S0140-6736(10)60551-X","ISSN":"0140-6736, 1474-547X","issue":"9726","journalAbbreviation":"The Lancet","language":"English","note":"publisher: Elsevier\nPMID: 20430429","page":"1624-1633","source":"www.thelancet.com","title":"Once-only flexible sigmoidoscopy screening in prevention of colorectal cancer: a multicentre randomised controlled trial","title-short":"Once-only flexible sigmoidoscopy screening in prevention of colorectal cancer","volume":"375","author":[{"family":"Atkin","given":"Wendy S."},{"family":"Edwards","given":"Rob"},{"family":"Kralj-Hans","given":"Ines"},{"family":"Wooldrage","given":"Kate"},{"family":"Hart","given":"Andrew R."},{"family":"Northover","given":"John MA"},{"family":"Parkin","given":"D. Max"},{"family":"Wardle","given":"Jane"},{"family":"Duffy","given":"Stephen W."},{"family":"Cuzick","given":"Jack"}],"issued":{"date-parts":[["2010",5,8]]}}}],"schema":"https://github.com/citation-style-language/schema/raw/master/csl-citation.json"} </w:instrText>
       </w:r>
       <w:r>
         <w:rPr>
@@ -803,7 +1195,13 @@
           <w:color w:val="000000"/>
           <w:lang w:eastAsia="en-IE"/>
         </w:rPr>
-        <w:fldChar w:fldCharType="end"/>
+        <w:fldChar w:fldCharType="separate"/>
+      </w:r>
+      <w:r>
+        <w:rPr>
+          <w:rFonts w:ascii="Calibri" w:hAnsi="Calibri" w:cs="Calibri"/>
+        </w:rPr>
+        <w:t>(Atkin et al., 2010)</w:t>
       </w:r>
       <w:r>
         <w:rPr>
@@ -812,9 +1210,8 @@
           <w:color w:val="000000"/>
           <w:lang w:eastAsia="en-IE"/>
         </w:rPr>
-        <w:t xml:space="preserve"> This literature details of the once-only flexible sigmoidoscopy in cancer detection. This trial was undertaken in 14 UK centres. Randomisation by sequential number generation was done centrally in blocks of 12, with stratification by trial centre, general practice, and household type. The primary outcomes were the incidence of colorectal cancer, including prevalent cases detected at screening, and mortality from colorectal cancer. Detailed statistics on the number of clients invited randomisation of the clients done for sigmoidoscopy. There is a flow chart explaining the randomisation. Table explaining colorectal cancer incidence and mortality in control and intervention groups. Kaplan-Meier estimates of cumulative incidence and mortality Colorectal cancer incidence, distal cancer incidence, proximal cancer incidence (E and F), and colorectal cancer </w:t>
-      </w:r>
-      <w:proofErr w:type="gramStart"/>
+        <w:fldChar w:fldCharType="end"/>
+      </w:r>
       <w:r>
         <w:rPr>
           <w:rFonts w:ascii="Calibri" w:eastAsia="Times New Roman" w:hAnsi="Calibri" w:cs="Calibri"/>
@@ -822,9 +1219,9 @@
           <w:color w:val="000000"/>
           <w:lang w:eastAsia="en-IE"/>
         </w:rPr>
-        <w:t>mortality .</w:t>
-      </w:r>
-      <w:proofErr w:type="gramEnd"/>
+        <w:t xml:space="preserve"> This literature details of the once-only flexible sigmoidoscopy in cancer detection. This trial was undertaken in 14 UK centres. Randomisation by sequential number generation was done centrally in blocks of 12, with stratification by trial centre, general practice, and household type. The primary outcomes were the incidence of colorectal cancer, including prevalent cases detected at screening, and mortality from colorectal cancer. Detailed statistics on the number of clients invited randomisation of the clients done for sigmoidoscopy. There is a flow chart explaining the randomisation. Table explaining colorectal cancer incidence and mortality in control and intervention groups. Kaplan-Meier estimates of cumulative incidence and mortality Colorectal cancer incidence, distal cancer incidence, proximal cancer incidence (E and F), and colorectal cancer </w:t>
+      </w:r>
+      <w:proofErr w:type="gramStart"/>
       <w:r>
         <w:rPr>
           <w:rFonts w:ascii="Calibri" w:eastAsia="Times New Roman" w:hAnsi="Calibri" w:cs="Calibri"/>
@@ -832,8 +1229,9 @@
           <w:color w:val="000000"/>
           <w:lang w:eastAsia="en-IE"/>
         </w:rPr>
-        <w:t xml:space="preserve"> Curves are truncated at 10 years of follow-up because of incomplete ascertainment of cancers in the final calendar year of the study. Findings from this large, randomised trial have shown that both incidence of and mortality from colorectal cancer are significantly reduced in people undergoing a single flexible sigmoidoscopy examination between 55 and 64 years of age.  A limitation of the trial is that rather than inviting the whole population aged 55–64 years for screening, the trial used a two-stage recruitment procedure whereby eligible individuals were randomly assigned only if they responded to a questionnaire and indicated that they would be likely to attend screening. </w:t>
-      </w:r>
+        <w:t>mortality .</w:t>
+      </w:r>
+      <w:proofErr w:type="gramEnd"/>
       <w:r>
         <w:rPr>
           <w:rFonts w:ascii="Calibri" w:eastAsia="Times New Roman" w:hAnsi="Calibri" w:cs="Calibri"/>
@@ -841,7 +1239,7 @@
           <w:color w:val="000000"/>
           <w:lang w:eastAsia="en-IE"/>
         </w:rPr>
-        <w:fldChar w:fldCharType="begin"/>
+        <w:t xml:space="preserve"> Curves are truncated at 10 years of follow-up because of incomplete ascertainment of cancers in the final calendar year of the study. Findings from this large, randomised trial have shown that both incidence of and mortality from colorectal cancer are significantly reduced in people undergoing a single flexible sigmoidoscopy examination between 55 and 64 years of age.  A limitation of the trial is that rather than inviting the whole population aged 55–64 years for screening, the trial used a two-stage recruitment procedure whereby eligible individuals were randomly assigned only if they responded to a questionnaire and indicated that they would be likely to attend screening. </w:t>
       </w:r>
       <w:r>
         <w:rPr>
@@ -850,7 +1248,7 @@
           <w:color w:val="000000"/>
           <w:lang w:eastAsia="en-IE"/>
         </w:rPr>
-        <w:instrText xml:space="preserve"> ADDIN ZOTERO_ITEM CSL_CITATION {"citationID":"ckV0UPxt","properties":{"formattedCitation":"(Molenaar et al., 2021)","plainCitation":"(Molenaar et al., 2021)","noteIndex":0},"citationItems":[{"id":28,"uris":["http://zotero.org/users/local/Ykweszta/items/RKYPGVPN"],"itemData":{"id":28,"type":"article-journal","abstract":"Timely treatment for colorectal cancer (CRC) is a quality indicator in oncological care. However, patients with CRC might benefit more from preoperative optimization rather than rapid treatment initiation. The objectives of this study are (1) to determine the definition of the CRC treatment interval, (2) to study international recommendations regarding this interval and (3) to study whether length of the interval is associated with outcome. We performed a systematic search of the literature in June 2020 through MEDLINE, EMBASE and Cochrane databases, complemented with a web search and a survey among colorectal surgeons worldwide. Full-text papers including subjects with CRC and a description of the treatment interval were included. Definition of the treatment interval varies widely in published studies, especially due to different starting points of the interval. Date of diagnosis is often used as start of the interval, determined with date of pathological confirmation. The end of the interval is rather consistently determined with date of initiation of any primary treatment. Recommendations on the timeline of the treatment interval range between and within countries from two weeks between decision to treat and surgery, to treatment within seven weeks after pathological diagnosis. Finally, there is no decisive evidence that a longer treatment interval is associated with worse outcome. The interval from diagnosis to treatment for CRC treatment could be used for prehabilitation to benefit patient recovery. It may be that this strategy is more beneficial than urgently proceeding with treatment.","container-title":"World Journal of Surgery","DOI":"10.1007/s00268-021-06075-7","ISSN":"0364-2313","issue":"7","language":"en","source":"www.readcube.com","title":"Conflicting Guidelines: A Systematic Review on the Proper Interval for Colorectal Cancer Treatment","title-short":"Conflicting Guidelines","URL":"https://link.springer.com/epdf/10.1007/s00268-021-06075-7","volume":"45","author":[{"family":"Molenaar","given":"Charlotte J. L."},{"family":"Janssen","given":"Loes"},{"family":"Peet","given":"Donald L.","dropping-particle":"van der"},{"family":"Winter","given":"Desmond C."},{"family":"Roumen","given":"Rudi M. H."},{"family":"Slooter","given":"Gerrit D."}],"accessed":{"date-parts":[["2023",5,3]]},"issued":{"date-parts":[["2021"]]}}}],"schema":"https://github.com/citation-style-language/schema/raw/master/csl-citation.json"} </w:instrText>
+        <w:fldChar w:fldCharType="begin"/>
       </w:r>
       <w:r>
         <w:rPr>
@@ -859,13 +1257,7 @@
           <w:color w:val="000000"/>
           <w:lang w:eastAsia="en-IE"/>
         </w:rPr>
-        <w:fldChar w:fldCharType="separate"/>
-      </w:r>
-      <w:r>
-        <w:rPr>
-          <w:rFonts w:ascii="Calibri" w:hAnsi="Calibri" w:cs="Calibri"/>
-        </w:rPr>
-        <w:t>(Molenaar et al., 2021)</w:t>
+        <w:instrText xml:space="preserve"> ADDIN ZOTERO_ITEM CSL_CITATION {"citationID":"ckV0UPxt","properties":{"formattedCitation":"(Molenaar et al., 2021)","plainCitation":"(Molenaar et al., 2021)","noteIndex":0},"citationItems":[{"id":28,"uris":["http://zotero.org/users/local/Ykweszta/items/RKYPGVPN"],"itemData":{"id":28,"type":"article-journal","abstract":"Timely treatment for colorectal cancer (CRC) is a quality indicator in oncological care. However, patients with CRC might benefit more from preoperative optimization rather than rapid treatment initiation. The objectives of this study are (1) to determine the definition of the CRC treatment interval, (2) to study international recommendations regarding this interval and (3) to study whether length of the interval is associated with outcome. We performed a systematic search of the literature in June 2020 through MEDLINE, EMBASE and Cochrane databases, complemented with a web search and a survey among colorectal surgeons worldwide. Full-text papers including subjects with CRC and a description of the treatment interval were included. Definition of the treatment interval varies widely in published studies, especially due to different starting points of the interval. Date of diagnosis is often used as start of the interval, determined with date of pathological confirmation. The end of the interval is rather consistently determined with date of initiation of any primary treatment. Recommendations on the timeline of the treatment interval range between and within countries from two weeks between decision to treat and surgery, to treatment within seven weeks after pathological diagnosis. Finally, there is no decisive evidence that a longer treatment interval is associated with worse outcome. The interval from diagnosis to treatment for CRC treatment could be used for prehabilitation to benefit patient recovery. It may be that this strategy is more beneficial than urgently proceeding with treatment.","container-title":"World Journal of Surgery","DOI":"10.1007/s00268-021-06075-7","ISSN":"0364-2313","issue":"7","language":"en","source":"www.readcube.com","title":"Conflicting Guidelines: A Systematic Review on the Proper Interval for Colorectal Cancer Treatment","title-short":"Conflicting Guidelines","URL":"https://link.springer.com/epdf/10.1007/s00268-021-06075-7","volume":"45","author":[{"family":"Molenaar","given":"Charlotte J. L."},{"family":"Janssen","given":"Loes"},{"family":"Peet","given":"Donald L.","dropping-particle":"van der"},{"family":"Winter","given":"Desmond C."},{"family":"Roumen","given":"Rudi M. H."},{"family":"Slooter","given":"Gerrit D."}],"accessed":{"date-parts":[["2023",5,3]]},"issued":{"date-parts":[["2021"]]}}}],"schema":"https://github.com/citation-style-language/schema/raw/master/csl-citation.json"} </w:instrText>
       </w:r>
       <w:r>
         <w:rPr>
@@ -874,7 +1266,13 @@
           <w:color w:val="000000"/>
           <w:lang w:eastAsia="en-IE"/>
         </w:rPr>
-        <w:fldChar w:fldCharType="end"/>
+        <w:fldChar w:fldCharType="separate"/>
+      </w:r>
+      <w:r>
+        <w:rPr>
+          <w:rFonts w:ascii="Calibri" w:hAnsi="Calibri" w:cs="Calibri"/>
+        </w:rPr>
+        <w:t>(Molenaar et al., 2021)</w:t>
       </w:r>
       <w:r>
         <w:rPr>
@@ -883,9 +1281,8 @@
           <w:color w:val="000000"/>
           <w:lang w:eastAsia="en-IE"/>
         </w:rPr>
-        <w:t xml:space="preserve">The literature review presents the conflicting guidelines with respect to the colorectal screening. The study here determines that the timely treatment of colorectal screening is a quality indicator of oncological care. The study does an extensive literature review through MEDLINE, EMBASE and Cochrane databases, complemented with a web search and a survey. The results of the case study define the treatment interval. It confirms that that the interval from diagnosis to treatment could be used for </w:t>
-      </w:r>
-      <w:proofErr w:type="spellStart"/>
+        <w:fldChar w:fldCharType="end"/>
+      </w:r>
       <w:r>
         <w:rPr>
           <w:rFonts w:ascii="Calibri" w:eastAsia="Times New Roman" w:hAnsi="Calibri" w:cs="Calibri"/>
@@ -893,9 +1290,9 @@
           <w:color w:val="000000"/>
           <w:lang w:eastAsia="en-IE"/>
         </w:rPr>
-        <w:t>prehabilitation</w:t>
-      </w:r>
-      <w:proofErr w:type="spellEnd"/>
+        <w:t xml:space="preserve">The literature review presents the conflicting guidelines with respect to the colorectal screening. The study here determines that the timely treatment of colorectal screening is a quality indicator of oncological care. The study does an extensive literature review through MEDLINE, EMBASE and Cochrane databases, complemented with a web search and a survey. The results of the case study define the treatment interval. It confirms that that the interval from diagnosis to treatment could be used for </w:t>
+      </w:r>
+      <w:proofErr w:type="spellStart"/>
       <w:r>
         <w:rPr>
           <w:rFonts w:ascii="Calibri" w:eastAsia="Times New Roman" w:hAnsi="Calibri" w:cs="Calibri"/>
@@ -903,8 +1300,9 @@
           <w:color w:val="000000"/>
           <w:lang w:eastAsia="en-IE"/>
         </w:rPr>
-        <w:t xml:space="preserve"> to benefit patient recovery. </w:t>
-      </w:r>
+        <w:t>prehabilitation</w:t>
+      </w:r>
+      <w:proofErr w:type="spellEnd"/>
       <w:r>
         <w:rPr>
           <w:rFonts w:ascii="Calibri" w:eastAsia="Times New Roman" w:hAnsi="Calibri" w:cs="Calibri"/>
@@ -912,7 +1310,7 @@
           <w:color w:val="000000"/>
           <w:lang w:eastAsia="en-IE"/>
         </w:rPr>
-        <w:fldChar w:fldCharType="begin"/>
+        <w:t xml:space="preserve"> to benefit patient recovery. </w:t>
       </w:r>
       <w:r>
         <w:rPr>
@@ -921,7 +1319,7 @@
           <w:color w:val="000000"/>
           <w:lang w:eastAsia="en-IE"/>
         </w:rPr>
-        <w:instrText xml:space="preserve"> ADDIN ZOTERO_ITEM CSL_CITATION {"citationID":"sj8pCaAj","properties":{"formattedCitation":"(Robertson et al., 2004)","plainCitation":"(Robertson et al., 2004)","noteIndex":0},"citationItems":[{"id":26,"uris":["http://zotero.org/users/local/Ykweszta/items/9IWDI78J"],"itemData":{"id":26,"type":"article-journal","abstract":"Stage at diagnosis and survival from cancer vary according to where people live, suggesting some may have delays in diagnosis. The aim of this study was to determine if time from presentation to treatment was longer for colorectal and breast cancer patients living further from cancer centres, and identify other important factors in delay. Data were collected on 1097 patients with breast and 1223 with colorectal cancer in north and northeast Scotland. Women with breast cancer who lived further from cancer centres were treated more quickly than those living closer to cancer centres (P=0.011). Multilevel modelling found that this was largely due to them receiving earlier treatment at hospitals other than cancer centres. Breast lump, change in skin contour, lymphadenopathy, more symptoms and signs, and increasing age predicted faster treatment. Screen detected cancers and private referrals were treated more quickly. For colorectal cancer, time to treatment was similar for people in rural and urban areas. Quicker treatment was associated with palpable rectal or abdominal masses, tenesmus, abdominal pain, frequent GP consultations, age between 50 and 74 years, tumours of the transverse colon, and iron medication at presentation. Delay was associated with past anxiety or depression. There was variation between general practices and treatment appeared quicker at practices with more female general practitioners.","container-title":"British Journal of Cancer","DOI":"10.1038/sj.bjc.6601753","ISSN":"1532-1827","issue":"8","journalAbbreviation":"Br J Cancer","language":"en","license":"2004 The Author(s)","note":"number: 8\npublisher: Nature Publishing Group","page":"1479-1485","source":"www.nature.com","title":"Factors influencing time from presentation to treatment of colorectal and breast cancer in urban and rural areas","volume":"90","author":[{"family":"Robertson","given":"R."},{"family":"Campbell","given":"N. C."},{"family":"Smith","given":"S."},{"family":"Donnan","given":"P. T."},{"family":"Sullivan","given":"F."},{"family":"Duffy","given":"R."},{"family":"Ritchie","given":"L. D."},{"family":"Millar","given":"D."},{"family":"Cassidy","given":"J."},{"family":"Munro","given":"A."}],"issued":{"date-parts":[["2004",4]]}}}],"schema":"https://github.com/citation-style-language/schema/raw/master/csl-citation.json"} </w:instrText>
+        <w:fldChar w:fldCharType="begin"/>
       </w:r>
       <w:r>
         <w:rPr>
@@ -930,13 +1328,7 @@
           <w:color w:val="000000"/>
           <w:lang w:eastAsia="en-IE"/>
         </w:rPr>
-        <w:fldChar w:fldCharType="separate"/>
-      </w:r>
-      <w:r>
-        <w:rPr>
-          <w:rFonts w:ascii="Calibri" w:hAnsi="Calibri" w:cs="Calibri"/>
-        </w:rPr>
-        <w:t>(Robertson et al., 2004)</w:t>
+        <w:instrText xml:space="preserve"> ADDIN ZOTERO_ITEM CSL_CITATION {"citationID":"sj8pCaAj","properties":{"formattedCitation":"(Robertson et al., 2004)","plainCitation":"(Robertson et al., 2004)","noteIndex":0},"citationItems":[{"id":26,"uris":["http://zotero.org/users/local/Ykweszta/items/9IWDI78J"],"itemData":{"id":26,"type":"article-journal","abstract":"Stage at diagnosis and survival from cancer vary according to where people live, suggesting some may have delays in diagnosis. The aim of this study was to determine if time from presentation to treatment was longer for colorectal and breast cancer patients living further from cancer centres, and identify other important factors in delay. Data were collected on 1097 patients with breast and 1223 with colorectal cancer in north and northeast Scotland. Women with breast cancer who lived further from cancer centres were treated more quickly than those living closer to cancer centres (P=0.011). Multilevel modelling found that this was largely due to them receiving earlier treatment at hospitals other than cancer centres. Breast lump, change in skin contour, lymphadenopathy, more symptoms and signs, and increasing age predicted faster treatment. Screen detected cancers and private referrals were treated more quickly. For colorectal cancer, time to treatment was similar for people in rural and urban areas. Quicker treatment was associated with palpable rectal or abdominal masses, tenesmus, abdominal pain, frequent GP consultations, age between 50 and 74 years, tumours of the transverse colon, and iron medication at presentation. Delay was associated with past anxiety or depression. There was variation between general practices and treatment appeared quicker at practices with more female general practitioners.","container-title":"British Journal of Cancer","DOI":"10.1038/sj.bjc.6601753","ISSN":"1532-1827","issue":"8","journalAbbreviation":"Br J Cancer","language":"en","license":"2004 The Author(s)","note":"number: 8\npublisher: Nature Publishing Group","page":"1479-1485","source":"www.nature.com","title":"Factors influencing time from presentation to treatment of colorectal and breast cancer in urban and rural areas","volume":"90","author":[{"family":"Robertson","given":"R."},{"family":"Campbell","given":"N. C."},{"family":"Smith","given":"S."},{"family":"Donnan","given":"P. T."},{"family":"Sullivan","given":"F."},{"family":"Duffy","given":"R."},{"family":"Ritchie","given":"L. D."},{"family":"Millar","given":"D."},{"family":"Cassidy","given":"J."},{"family":"Munro","given":"A."}],"issued":{"date-parts":[["2004",4]]}}}],"schema":"https://github.com/citation-style-language/schema/raw/master/csl-citation.json"} </w:instrText>
       </w:r>
       <w:r>
         <w:rPr>
@@ -945,7 +1337,13 @@
           <w:color w:val="000000"/>
           <w:lang w:eastAsia="en-IE"/>
         </w:rPr>
-        <w:fldChar w:fldCharType="end"/>
+        <w:fldChar w:fldCharType="separate"/>
+      </w:r>
+      <w:r>
+        <w:rPr>
+          <w:rFonts w:ascii="Calibri" w:hAnsi="Calibri" w:cs="Calibri"/>
+        </w:rPr>
+        <w:t>(Robertson et al., 2004)</w:t>
       </w:r>
       <w:r>
         <w:rPr>
@@ -954,7 +1352,7 @@
           <w:color w:val="000000"/>
           <w:lang w:eastAsia="en-IE"/>
         </w:rPr>
-        <w:t xml:space="preserve">The literature review of the mentioned journal extracted from British journal of Cancer identifies the factors influencing time from presentation to treatment of colorectal cancer. The study understands that the stage at diagnosis and survival from cancer vary according to where people live. The aim of the study here was to determine if there is a delay according to where people live. Statistics of the patients selected for study, proximity with the GP, the differences are all noted. The study didn’t find any significant evidence to suggest people leaving far from treatment centres did not receive delayed treatment. There are several tables and charts to claim this. (Ponti et al., 2020) The literature tried to address the key issues that need to be considered while revising the current annex of the European Council </w:t>
+        <w:fldChar w:fldCharType="end"/>
       </w:r>
       <w:r>
         <w:rPr>
@@ -963,8 +1361,7 @@
           <w:color w:val="000000"/>
           <w:lang w:eastAsia="en-IE"/>
         </w:rPr>
-        <w:lastRenderedPageBreak/>
-        <w:t>recommendation (2003) on cancer screening. The literature summarises the recommendations provided the European Union along with the issues to be considered in the revised recommendation.</w:t>
+        <w:t>The literature review of the mentioned journal extracted from British journal of Cancer identifies the factors influencing time from presentation to treatment of colorectal cancer. The study understands that the stage at diagnosis and survival from cancer vary according to where people live. The aim of the study here was to determine if there is a delay according to where people live. Statistics of the patients selected for study, proximity with the GP, the differences are all noted. The study didn’t find any significant evidence to suggest people leaving far from treatment centres did not receive delayed treatment. There are several tables and charts to claim this. (Ponti et al., 2020) The literature tried to address the key issues that need to be considered while revising the current annex of the European Council recommendation (2003) on cancer screening. The literature summarises the recommendations provided the European Union along with the issues to be considered in the revised recommendation.</w:t>
       </w:r>
     </w:p>
     <w:p>
@@ -1079,146 +1476,125 @@
         <w:rPr>
           <w:rFonts w:ascii="Calibri" w:hAnsi="Calibri" w:cs="Calibri"/>
         </w:rPr>
-        <w:t>(</w:t>
+        <w:t>(Sorbye et al., 2009)</w:t>
+      </w:r>
+      <w:r>
+        <w:rPr>
+          <w:rFonts w:ascii="Calibri" w:hAnsi="Calibri" w:cs="Calibri"/>
+        </w:rPr>
+        <w:fldChar w:fldCharType="end"/>
+      </w:r>
+      <w:r>
+        <w:rPr>
+          <w:rFonts w:ascii="Calibri" w:hAnsi="Calibri" w:cs="Calibri"/>
+        </w:rPr>
+        <w:t xml:space="preserve"> The literature deals with the clinical trial enrolment, patient characteristics, and survival differences in the screening registered patients. As part of the study a total of 760 mCRC patients referred for their first oncological consideration at 3 hospitals in </w:t>
+      </w:r>
+      <w:r>
+        <w:rPr>
+          <w:rFonts w:ascii="Calibri" w:hAnsi="Calibri" w:cs="Calibri"/>
+        </w:rPr>
+        <w:lastRenderedPageBreak/>
+        <w:t>Scandinavia covering defined populations were registered consecutively during 2003 to 2006. Clinical trial enrolment, patient characteristics, and treatment were recorded prospectively, and the follow-up was complete. chemotherapy was initiated in 61% of the patients. Approximately one-third (36%) of patients receiving chemotherapy were included in a trial. The main reason for nonparticipation was failed eligibility criteria (69%). The median survival after chemotherapy was 15.8 months for all patients, and 18 months after combination chemotherapy. Trial patients had better prognostic characteristics and significantly longer survival than non-trial patients: 21.3 months versus 15.2 months when receiving combination chemotherapy. Poor performance status was the main reason for giving best supportive care only, and the median survival was then only 2.1 months. The median survival for all 760 nonresectable mCRC patients was 10.7 months. There are detailed discussions on the clinical trials. There are charts explaining the cumulative survival over the months.</w:t>
+      </w:r>
+      <w:r>
+        <w:rPr>
+          <w:rFonts w:ascii="Calibri" w:hAnsi="Calibri" w:cs="Calibri"/>
+        </w:rPr>
+        <w:fldChar w:fldCharType="begin"/>
+      </w:r>
+      <w:r>
+        <w:rPr>
+          <w:rFonts w:ascii="Calibri" w:hAnsi="Calibri" w:cs="Calibri"/>
+        </w:rPr>
+        <w:instrText xml:space="preserve"> ADDIN ZOTERO_ITEM CSL_CITATION {"citationID":"x4hBR6pI","properties":{"formattedCitation":"(Schreuders et al., 2015)","plainCitation":"(Schreuders et al., 2015)","noteIndex":0},"citationItems":[{"id":35,"uris":["http://zotero.org/users/local/Ykweszta/items/8PAAYZ57"],"itemData":{"id":35,"type":"article-journal","abstract":"Colorectal cancer (CRC) ranks third among the most commonly diagnosed cancers worldwide, with wide geographical variation in incidence and mortality across the world. Despite proof that screening can decrease CRC incidence and mortality, CRC screening is only offered to a small proportion of the target population worldwide. Throughout the world there are widespread differences in CRC screening implementation status and strategy. Differences can be attributed to geographical variation in CRC incidence, economic resources, healthcare structure and infrastructure to support screening such as the ability to identify the target population at risk and cancer registry availability. This review highlights issues to consider when implementing a CRC screening programme and gives a worldwide overview of CRC burden and the current status of screening programmes, with focus on international differences.","container-title":"Gut","DOI":"10.1136/gutjnl-2014-309086","ISSN":"0017-5749, 1468-3288","issue":"10","language":"en","license":"Published by the BMJ Publishing Group Limited. For permission to use (where not already granted under a licence) please go to http://group.bmj.com/group/rights-licensing/permissions","note":"publisher: BMJ Publishing Group\nsection: Recent advances in clinical practice\nPMID: 26041752","page":"1637-1649","source":"gut.bmj.com","title":"Colorectal cancer screening: a global overview of existing programmes","title-short":"Colorectal cancer screening","volume":"64","author":[{"family":"Schreuders","given":"Eline H."},{"family":"Ruco","given":"Arlinda"},{"family":"Rabeneck","given":"Linda"},{"family":"Schoen","given":"Robert E."},{"family":"Sung","given":"Joseph J. Y."},{"family":"Young","given":"Graeme P."},{"family":"Kuipers","given":"Ernst J."}],"issued":{"date-parts":[["2015",10,1]]}}}],"schema":"https://github.com/citation-style-language/schema/raw/master/csl-citation.json"} </w:instrText>
+      </w:r>
+      <w:r>
+        <w:rPr>
+          <w:rFonts w:ascii="Calibri" w:hAnsi="Calibri" w:cs="Calibri"/>
+        </w:rPr>
+        <w:fldChar w:fldCharType="separate"/>
+      </w:r>
+      <w:r>
+        <w:rPr>
+          <w:rFonts w:ascii="Calibri" w:hAnsi="Calibri" w:cs="Calibri"/>
+        </w:rPr>
+        <w:t>(Schreuders et al., 2015)</w:t>
+      </w:r>
+      <w:r>
+        <w:rPr>
+          <w:rFonts w:ascii="Calibri" w:hAnsi="Calibri" w:cs="Calibri"/>
+        </w:rPr>
+        <w:fldChar w:fldCharType="end"/>
+      </w:r>
+      <w:r>
+        <w:rPr>
+          <w:rFonts w:ascii="Calibri" w:hAnsi="Calibri" w:cs="Calibri"/>
+        </w:rPr>
+        <w:t xml:space="preserve"> highlights the significance of  colorectal screening . It mentions the low numbers in screening in spite of evident advantages Throughout the world there are widespread differences in CRC screening implementation status and strategy. Differences can be attributed to geographical variation in CRC incidence, economic resources, healthcare structure and infrastructure to support screening such as the ability to identify the target population at risk and cancer registry availability. This review highlights issues to consider when implementing a CRC screening programme and gives a worldwide overview of CRC burden and the current status of screening programmes, with focus on international differences. </w:t>
+      </w:r>
+      <w:r>
+        <w:rPr>
+          <w:rFonts w:ascii="Calibri" w:hAnsi="Calibri" w:cs="Calibri"/>
+        </w:rPr>
+        <w:fldChar w:fldCharType="begin"/>
+      </w:r>
+      <w:r>
+        <w:rPr>
+          <w:rFonts w:ascii="Calibri" w:hAnsi="Calibri" w:cs="Calibri"/>
+        </w:rPr>
+        <w:instrText xml:space="preserve"> ADDIN ZOTERO_ITEM CSL_CITATION {"citationID":"d7amQC0a","properties":{"formattedCitation":"(Citarda et al., 2001)","plainCitation":"(Citarda et al., 2001)","noteIndex":0},"citationItems":[{"id":40,"uris":["http://zotero.org/users/local/Ykweszta/items/3U5U9D5I"],"itemData":{"id":40,"type":"article-journal","abstract":"BACKGROUND Colorectal cancer is one of the leading causes of death from cancer in Western countries. Removal of adenomas is based on the assumption that it could lead to a reduction in the incidence of colorectal cancer, as demonstrated by the National Polyp Study in the USA. A critical issue is whether the benefit observed in clinical trials can also be observed in standard clinical practice. To address the issue, a multicentre Italian collaborative study was organised.\nMETHODS The study cohort comprised 1693 subjects of both sexes, aged 40–69 years, enrolled between 1980 and 1987 following a total colon examination (TCE) (that is, total colonoscopy or colonoscopy and double contrast barium enema), with removal of at least one adenoma larger than 5 mm in diameter. Exclusion criteria were genetic syndromes, previous adenomas or colorectal cancer, previous colonic resection, inflammatory bowel disease, or sessile adenomas more than 3 cm in diameter. Follow up ended in December 1996 by TCE or telephone interview, and review of the medical records, clinical files, or death certificates. Incidence ratios for colorectal cancer were compared with expected age and sex specific incidences in the Italian general population.\nRESULTS Follow up data were obtained for 97.3% of cases for a total of 14 211 person/years. Mean follow up was 10.5 years. Six colorectal cancer cases (four in males, two in females) at various stages were ascertained (one at 29 months, two at five years, one at seven years, one at eight years, and one at 10 years from the index examination). The number of cancers expected in the reference population was 17.7 for an incidence ratio of 0.34 (confidence interval 0.23–0.63; p&lt;0.01).\nCONCLUSIONS Colonoscopic polypectomy substantially reduced the incidence of colorectal cancer in the cohort compared with that expected in the general population. These results are of particular relevance considering that those with adenomas are at increased risk of colorectal cancer and that this retrospective study was performed on data obtained in standard clinical practice. This observation strengthens the concept of effective population screening in view of the fact that adenomatous polyps are the most frequent neoplastic outcome of screening and their removal is associated with a decrease in the incidence of colorectal cancer.","container-title":"Gut","DOI":"10.1136/gut.48.6.812","ISSN":"0017-5749, 1468-3288","issue":"6","language":"en","license":"British Society of Gastroenterology","note":"publisher: BMJ Publishing Group\nsection: Gastrointestinal cancer\nPMID: 11358901","page":"812-815","source":"gut.bmj.com","title":"Efficacy in standard clinical practice of colonoscopic polypectomy in reducing colorectal cancer incidence","volume":"48","author":[{"family":"Citarda","given":"F."},{"family":"Tomaselli","given":"G."},{"family":"Capocaccia","given":"R."},{"family":"Barcherini","given":"S."},{"family":"Crespi","given":"M."},{"family":"Group","given":"The Italian Multicentre Study"}],"issued":{"date-parts":[["2001",6,1]]}}}],"schema":"https://github.com/citation-style-language/schema/raw/master/csl-citation.json"} </w:instrText>
+      </w:r>
+      <w:r>
+        <w:rPr>
+          <w:rFonts w:ascii="Calibri" w:hAnsi="Calibri" w:cs="Calibri"/>
+        </w:rPr>
+        <w:fldChar w:fldCharType="separate"/>
+      </w:r>
+      <w:r>
+        <w:rPr>
+          <w:rFonts w:ascii="Calibri" w:hAnsi="Calibri" w:cs="Calibri"/>
+        </w:rPr>
+        <w:t>(Citarda et al., 2001)</w:t>
+      </w:r>
+      <w:r>
+        <w:rPr>
+          <w:rFonts w:ascii="Calibri" w:hAnsi="Calibri" w:cs="Calibri"/>
+        </w:rPr>
+        <w:fldChar w:fldCharType="end"/>
+      </w:r>
+      <w:r>
+        <w:rPr>
+          <w:rFonts w:ascii="Calibri" w:hAnsi="Calibri" w:cs="Calibri"/>
+        </w:rPr>
+        <w:t xml:space="preserve"> reviews the efficacy in standard clinical practice of </w:t>
       </w:r>
       <w:proofErr w:type="spellStart"/>
       <w:r>
         <w:rPr>
           <w:rFonts w:ascii="Calibri" w:hAnsi="Calibri" w:cs="Calibri"/>
         </w:rPr>
-        <w:t>Sorbye</w:t>
+        <w:t>colonoscopic</w:t>
       </w:r>
       <w:proofErr w:type="spellEnd"/>
       <w:r>
         <w:rPr>
           <w:rFonts w:ascii="Calibri" w:hAnsi="Calibri" w:cs="Calibri"/>
         </w:rPr>
-        <w:t xml:space="preserve"> et al., 2009)</w:t>
-      </w:r>
-      <w:r>
-        <w:rPr>
-          <w:rFonts w:ascii="Calibri" w:hAnsi="Calibri" w:cs="Calibri"/>
-        </w:rPr>
-        <w:fldChar w:fldCharType="end"/>
-      </w:r>
-      <w:r>
-        <w:rPr>
-          <w:rFonts w:ascii="Calibri" w:hAnsi="Calibri" w:cs="Calibri"/>
-        </w:rPr>
-        <w:t xml:space="preserve"> The literature deals with the clinical trial enrolment, patient characteristics, and survival differences in the screening registered patients. As part of the study a total of 760 mCRC patients referred for their first oncological consideration at 3 hospitals in Scandinavia covering defined populations were registered consecutively during 2003 to 2006. Clinical trial enrolment, patient characteristics, and treatment were recorded prospectively, and the follow-up was complete. chemotherapy was initiated in 61% of the patients. Approximately one-third (36%) of patients receiving chemotherapy were included in a trial. The main reason for nonparticipation was failed eligibility criteria (69%). The median survival after chemotherapy was 15.8 months for all patients, and 18 months after combination chemotherapy. Trial patients had better prognostic characteristics and significantly longer survival than non-trial patients: 21.3 months versus 15.2 months when receiving combination chemotherapy. Poor performance status was the main reason for giving best supportive care only, and the median survival was then only 2.1 months. The median survival for all 760 nonresectable mCRC patients was 10.7 months. There are detailed discussions on the clinical trials. There are charts explaining the cumulative survival over the months.</w:t>
-      </w:r>
-      <w:r>
-        <w:rPr>
-          <w:rFonts w:ascii="Calibri" w:hAnsi="Calibri" w:cs="Calibri"/>
-        </w:rPr>
-        <w:fldChar w:fldCharType="begin"/>
-      </w:r>
-      <w:r>
-        <w:rPr>
-          <w:rFonts w:ascii="Calibri" w:hAnsi="Calibri" w:cs="Calibri"/>
-        </w:rPr>
-        <w:instrText xml:space="preserve"> ADDIN ZOTERO_ITEM CSL_CITATION {"citationID":"x4hBR6pI","properties":{"formattedCitation":"(Schreuders et al., 2015)","plainCitation":"(Schreuders et al., 2015)","noteIndex":0},"citationItems":[{"id":35,"uris":["http://zotero.org/users/local/Ykweszta/items/8PAAYZ57"],"itemData":{"id":35,"type":"article-journal","abstract":"Colorectal cancer (CRC) ranks third among the most commonly diagnosed cancers worldwide, with wide geographical variation in incidence and mortality across the world. Despite proof that screening can decrease CRC incidence and mortality, CRC screening is only offered to a small proportion of the target population worldwide. Throughout the world there are widespread differences in CRC screening implementation status and strategy. Differences can be attributed to geographical variation in CRC incidence, economic resources, healthcare structure and infrastructure to support screening such as the ability to identify the target population at risk and cancer registry availability. This review highlights issues to consider when implementing a CRC screening programme and gives a worldwide overview of CRC burden and the current status of screening programmes, with focus on international differences.","container-title":"Gut","DOI":"10.1136/gutjnl-2014-309086","ISSN":"0017-5749, 1468-3288","issue":"10","language":"en","license":"Published by the BMJ Publishing Group Limited. For permission to use (where not already granted under a licence) please go to http://group.bmj.com/group/rights-licensing/permissions","note":"publisher: BMJ Publishing Group\nsection: Recent advances in clinical practice\nPMID: 26041752","page":"1637-1649","source":"gut.bmj.com","title":"Colorectal cancer screening: a global overview of existing programmes","title-short":"Colorectal cancer screening","volume":"64","author":[{"family":"Schreuders","given":"Eline H."},{"family":"Ruco","given":"Arlinda"},{"family":"Rabeneck","given":"Linda"},{"family":"Schoen","given":"Robert E."},{"family":"Sung","given":"Joseph J. Y."},{"family":"Young","given":"Graeme P."},{"family":"Kuipers","given":"Ernst J."}],"issued":{"date-parts":[["2015",10,1]]}}}],"schema":"https://github.com/citation-style-language/schema/raw/master/csl-citation.json"} </w:instrText>
-      </w:r>
-      <w:r>
-        <w:rPr>
-          <w:rFonts w:ascii="Calibri" w:hAnsi="Calibri" w:cs="Calibri"/>
-        </w:rPr>
-        <w:fldChar w:fldCharType="separate"/>
-      </w:r>
-      <w:r>
-        <w:rPr>
-          <w:rFonts w:ascii="Calibri" w:hAnsi="Calibri" w:cs="Calibri"/>
-        </w:rPr>
-        <w:t>(Schreuders et al., 2015)</w:t>
-      </w:r>
-      <w:r>
-        <w:rPr>
-          <w:rFonts w:ascii="Calibri" w:hAnsi="Calibri" w:cs="Calibri"/>
-        </w:rPr>
-        <w:fldChar w:fldCharType="end"/>
-      </w:r>
-      <w:r>
-        <w:rPr>
-          <w:rFonts w:ascii="Calibri" w:hAnsi="Calibri" w:cs="Calibri"/>
-        </w:rPr>
-        <w:t xml:space="preserve"> highlights the significance of  colorectal screening . It mentions the low numbers in screening in spite of evident advantages Throughout the world there are widespread differences in CRC screening implementation status and strategy. Differences can be attributed to geographical variation in CRC incidence, economic resources, healthcare structure and infrastructure to support screening such as the ability to identify the target population at risk and cancer registry availability. This review highlights issues to consider when implementing a CRC screening programme and gives a worldwide overview of CRC burden and the current status of screening programmes, with focus on international differences. </w:t>
-      </w:r>
-      <w:r>
-        <w:rPr>
-          <w:rFonts w:ascii="Calibri" w:hAnsi="Calibri" w:cs="Calibri"/>
-        </w:rPr>
-        <w:fldChar w:fldCharType="begin"/>
-      </w:r>
-      <w:r>
-        <w:rPr>
-          <w:rFonts w:ascii="Calibri" w:hAnsi="Calibri" w:cs="Calibri"/>
-        </w:rPr>
-        <w:instrText xml:space="preserve"> ADDIN ZOTERO_ITEM CSL_CITATION {"citationID":"d7amQC0a","properties":{"formattedCitation":"(Citarda et al., 2001)","plainCitation":"(Citarda et al., 2001)","noteIndex":0},"citationItems":[{"id":40,"uris":["http://zotero.org/users/local/Ykweszta/items/3U5U9D5I"],"itemData":{"id":40,"type":"article-journal","abstract":"BACKGROUND Colorectal cancer is one of the leading causes of death from cancer in Western countries. Removal of adenomas is based on the assumption that it could lead to a reduction in the incidence of colorectal cancer, as demonstrated by the National Polyp Study in the USA. A critical issue is whether the benefit observed in clinical trials can also be observed in standard clinical practice. To address the issue, a multicentre Italian collaborative study was organised.\nMETHODS The study cohort comprised 1693 subjects of both sexes, aged 40–69 years, enrolled between 1980 and 1987 following a total colon examination (TCE) (that is, total colonoscopy or colonoscopy and double contrast barium enema), with removal of at least one adenoma larger than 5 mm in diameter. Exclusion criteria were genetic syndromes, previous adenomas or colorectal cancer, previous colonic resection, inflammatory bowel disease, or sessile adenomas more than 3 cm in diameter. Follow up ended in December 1996 by TCE or telephone interview, and review of the medical records, clinical files, or death certificates. Incidence ratios for colorectal cancer were compared with expected age and sex specific incidences in the Italian general population.\nRESULTS Follow up data were obtained for 97.3% of cases for a total of 14 211 person/years. Mean follow up was 10.5 years. Six colorectal cancer cases (four in males, two in females) at various stages were ascertained (one at 29 months, two at five years, one at seven years, one at eight years, and one at 10 years from the index examination). The number of cancers expected in the reference population was 17.7 for an incidence ratio of 0.34 (confidence interval 0.23–0.63; p&lt;0.01).\nCONCLUSIONS Colonoscopic polypectomy substantially reduced the incidence of colorectal cancer in the cohort compared with that expected in the general population. These results are of particular relevance considering that those with adenomas are at increased risk of colorectal cancer and that this retrospective study was performed on data obtained in standard clinical practice. This observation strengthens the concept of effective population screening in view of the fact that adenomatous polyps are the most frequent neoplastic outcome of screening and their removal is associated with a decrease in the incidence of colorectal cancer.","container-title":"Gut","DOI":"10.1136/gut.48.6.812","ISSN":"0017-5749, 1468-3288","issue":"6","language":"en","license":"British Society of Gastroenterology","note":"publisher: BMJ Publishing Group\nsection: Gastrointestinal cancer\nPMID: 11358901","page":"812-815","source":"gut.bmj.com","title":"Efficacy in standard clinical practice of colonoscopic polypectomy in reducing colorectal cancer incidence","volume":"48","author":[{"family":"Citarda","given":"F."},{"family":"Tomaselli","given":"G."},{"family":"Capocaccia","given":"R."},{"family":"Barcherini","given":"S."},{"family":"Crespi","given":"M."},{"family":"Group","given":"The Italian Multicentre Study"}],"issued":{"date-parts":[["2001",6,1]]}}}],"schema":"https://github.com/citation-style-language/schema/raw/master/csl-citation.json"} </w:instrText>
-      </w:r>
-      <w:r>
-        <w:rPr>
-          <w:rFonts w:ascii="Calibri" w:hAnsi="Calibri" w:cs="Calibri"/>
-        </w:rPr>
-        <w:fldChar w:fldCharType="separate"/>
-      </w:r>
-      <w:r>
-        <w:rPr>
-          <w:rFonts w:ascii="Calibri" w:hAnsi="Calibri" w:cs="Calibri"/>
-        </w:rPr>
-        <w:t>(</w:t>
+        <w:t xml:space="preserve"> polypectomy in reducing colorectal cancer incidence. The literature states that the colorectal cancer is one of the leading causes of death in western countries. The literature details on the method used to select the population and samples. Age group of patients are also defined. The results identify the follow-up data as well as the cancer identified cases. The literature concludes that </w:t>
       </w:r>
       <w:proofErr w:type="spellStart"/>
       <w:r>
         <w:rPr>
           <w:rFonts w:ascii="Calibri" w:hAnsi="Calibri" w:cs="Calibri"/>
         </w:rPr>
-        <w:t>Citarda</w:t>
+        <w:t>colonoscopic</w:t>
       </w:r>
       <w:proofErr w:type="spellEnd"/>
       <w:r>
         <w:rPr>
           <w:rFonts w:ascii="Calibri" w:hAnsi="Calibri" w:cs="Calibri"/>
         </w:rPr>
-        <w:t xml:space="preserve"> et al., 2001)</w:t>
-      </w:r>
-      <w:r>
-        <w:rPr>
-          <w:rFonts w:ascii="Calibri" w:hAnsi="Calibri" w:cs="Calibri"/>
-        </w:rPr>
-        <w:fldChar w:fldCharType="end"/>
-      </w:r>
-      <w:r>
-        <w:rPr>
-          <w:rFonts w:ascii="Calibri" w:hAnsi="Calibri" w:cs="Calibri"/>
-        </w:rPr>
-        <w:t xml:space="preserve"> reviews the efficacy in standard clinical practice of </w:t>
-      </w:r>
-      <w:proofErr w:type="spellStart"/>
-      <w:r>
-        <w:rPr>
-          <w:rFonts w:ascii="Calibri" w:hAnsi="Calibri" w:cs="Calibri"/>
-        </w:rPr>
-        <w:t>colonoscopic</w:t>
-      </w:r>
-      <w:proofErr w:type="spellEnd"/>
-      <w:r>
-        <w:rPr>
-          <w:rFonts w:ascii="Calibri" w:hAnsi="Calibri" w:cs="Calibri"/>
-        </w:rPr>
-        <w:t xml:space="preserve"> polypectomy in reducing colorectal cancer incidence. The literature states that the colorectal cancer is one of the leading causes of death in western countries. The literature details on the method used to select the population and samples. Age group of patients are also defined. The results identify the follow-up data as well as the cancer identified cases. The literature concludes that </w:t>
-      </w:r>
-      <w:proofErr w:type="spellStart"/>
-      <w:r>
-        <w:rPr>
-          <w:rFonts w:ascii="Calibri" w:hAnsi="Calibri" w:cs="Calibri"/>
-        </w:rPr>
-        <w:t>colonoscopic</w:t>
-      </w:r>
-      <w:proofErr w:type="spellEnd"/>
-      <w:r>
-        <w:rPr>
-          <w:rFonts w:ascii="Calibri" w:hAnsi="Calibri" w:cs="Calibri"/>
-        </w:rPr>
         <w:t xml:space="preserve"> polypectomy substantially reduced the incidence of colorectal cancer in the cohort compared with that expected in the general population. These results are of particular relevance considering that those with adenomas are at increased risk of colorectal cancer and that this retrospective study was performed on data obtained in standard clinical practice. This observation strengthens the concept of effective population screening in view of the fact that adenomatous polyps are the most frequent neoplastic outcome of screening, and their removal is associated with a decrease in the incidence of colorectal cancer. Table 1 highlights the characteristics of the study cohort and the index lesions. There is another table explaining the characteristics of the six patients with colorectal cancer detected at follow up. </w:t>
       </w:r>
       <w:r>
@@ -1255,50 +1631,50 @@
         <w:rPr>
           <w:rFonts w:ascii="Calibri" w:hAnsi="Calibri" w:cs="Calibri"/>
         </w:rPr>
-        <w:t xml:space="preserve">this research paper published in world journal of surgical oncology, is a study of laparoscopic versus open colectomy for colon cancer in an older population. The patients aged 65 years or older with cancer diagnosed and underwent colectomy within 6 months of diagnosis were considered for this study. Laparoscopy and colectomy </w:t>
+        <w:t xml:space="preserve">this research paper published in world journal of surgical oncology, is a study of laparoscopic versus open colectomy for colon cancer in an older population. The patients aged 65 years or older with cancer diagnosed and underwent colectomy within 6 months of diagnosis were considered for this study. Laparoscopy and colectomy patients were compared on different parameters. Laparoscopic colectomies were associated with left-sided tumours; areas with population density, income, and education level; areas in the western United States; and National Cancer Institute-designated cancer centres. Laparoscopic colectomy cases had shorter length of stay and less intensive care unit monitoring. Table 1 shows the baseline characteristics in overall cohort by surgical approach. There is a section explaining the limitations of the study. There is a chart that shows the survival times and %survived over the years. The study concludes that laparoscopic colectomy practice patterns were associated with factors which likely correlate with tertiary referral centres. Also, the study shows shorter hospitalizations for laparoscopic colectomy. </w:t>
+      </w:r>
+      <w:r>
+        <w:rPr>
+          <w:rFonts w:ascii="Calibri" w:hAnsi="Calibri" w:cs="Calibri"/>
+        </w:rPr>
+        <w:fldChar w:fldCharType="begin"/>
+      </w:r>
+      <w:r>
+        <w:rPr>
+          <w:rFonts w:ascii="Calibri" w:hAnsi="Calibri" w:cs="Calibri"/>
+        </w:rPr>
+        <w:instrText xml:space="preserve"> ADDIN ZOTERO_ITEM CSL_CITATION {"citationID":"FHySejls","properties":{"formattedCitation":"(Atkin et al., 1992)","plainCitation":"(Atkin et al., 1992)","noteIndex":0},"citationItems":[{"id":20,"uris":["http://zotero.org/users/local/Ykweszta/items/YR64UWSZ"],"itemData":{"id":20,"type":"article-journal","abstract":"THERE is controversy about the correct care for patients after the removal of adenomas found at sigmoidoscopy, particularly the need for regular follow-up colonoscopic examinations.1 , 2 Some specialists recommend that colonoscopy be performed every three to five years.3 Others argue that colonoscopy is a time-consuming and expensive procedure with some risk,4 , 5 which should be reserved for patients with an increased risk of colorectal cancer. The aim of the present study was to determine which subgroups of patients with rectosigmoid adenomas are at an increased risk of colorectal cancer after polypectomy, in order to provide a rational basis for their follow-up. Consequently, . . .","container-title":"New England Journal of Medicine","DOI":"10.1056/NEJM199203053261002","ISSN":"0028-4793","issue":"10","note":"publisher: Massachusetts Medical Society\n_eprint: https://doi.org/10.1056/NEJM199203053261002\nPMID: 1736104","page":"658-662","source":"Taylor and Francis+NEJM","title":"Long-Term Risk of Colorectal Cancer after Excision of Rectosigmoid Adenomas","volume":"326","author":[{"family":"Atkin","given":"Wendy S."},{"family":"Morson","given":"Basil C."},{"family":"Cuzick","given":"Jack"}],"issued":{"date-parts":[["1992",3,5]]}}}],"schema":"https://github.com/citation-style-language/schema/raw/master/csl-citation.json"} </w:instrText>
+      </w:r>
+      <w:r>
+        <w:rPr>
+          <w:rFonts w:ascii="Calibri" w:hAnsi="Calibri" w:cs="Calibri"/>
+        </w:rPr>
+        <w:fldChar w:fldCharType="separate"/>
+      </w:r>
+      <w:r>
+        <w:rPr>
+          <w:rFonts w:ascii="Calibri" w:hAnsi="Calibri" w:cs="Calibri"/>
+        </w:rPr>
+        <w:t>(Atkin et al., 1992)</w:t>
+      </w:r>
+      <w:r>
+        <w:rPr>
+          <w:rFonts w:ascii="Calibri" w:hAnsi="Calibri" w:cs="Calibri"/>
+        </w:rPr>
+        <w:fldChar w:fldCharType="end"/>
+      </w:r>
+      <w:r>
+        <w:rPr>
+          <w:rFonts w:ascii="Calibri" w:hAnsi="Calibri" w:cs="Calibri"/>
+        </w:rPr>
+        <w:t xml:space="preserve"> is an article from New England Journal of Medicine. The background of the research is to identify the long-term mortality after screening for colorectal cancer. The method of identifying the clients and approach of screening is defined clearly. There is a table that shows characteristics of the participants at Baseline and study end points. There is a figure 1. Cumulative Colorectal-Cancer Mortality shows the cumulative cancer mortality over the years. The research has </w:t>
       </w:r>
       <w:r>
         <w:rPr>
           <w:rFonts w:ascii="Calibri" w:hAnsi="Calibri" w:cs="Calibri"/>
         </w:rPr>
         <w:lastRenderedPageBreak/>
-        <w:t xml:space="preserve">patients were compared on different parameters. Laparoscopic colectomies were associated with left-sided tumours; areas with population density, income, and education level; areas in the western United States; and National Cancer Institute-designated cancer centres. Laparoscopic colectomy cases had shorter length of stay and less intensive care unit monitoring. Table 1 shows the baseline characteristics in overall cohort by surgical approach. There is a section explaining the limitations of the study. There is a chart that shows the survival times and %survived over the years. The study concludes that laparoscopic colectomy practice patterns were associated with factors which likely correlate with tertiary referral centres. Also, the study shows shorter hospitalizations for laparoscopic colectomy. </w:t>
-      </w:r>
-      <w:r>
-        <w:rPr>
-          <w:rFonts w:ascii="Calibri" w:hAnsi="Calibri" w:cs="Calibri"/>
-        </w:rPr>
-        <w:fldChar w:fldCharType="begin"/>
-      </w:r>
-      <w:r>
-        <w:rPr>
-          <w:rFonts w:ascii="Calibri" w:hAnsi="Calibri" w:cs="Calibri"/>
-        </w:rPr>
-        <w:instrText xml:space="preserve"> ADDIN ZOTERO_ITEM CSL_CITATION {"citationID":"FHySejls","properties":{"formattedCitation":"(Atkin et al., 1992)","plainCitation":"(Atkin et al., 1992)","noteIndex":0},"citationItems":[{"id":20,"uris":["http://zotero.org/users/local/Ykweszta/items/YR64UWSZ"],"itemData":{"id":20,"type":"article-journal","abstract":"THERE is controversy about the correct care for patients after the removal of adenomas found at sigmoidoscopy, particularly the need for regular follow-up colonoscopic examinations.1 , 2 Some specialists recommend that colonoscopy be performed every three to five years.3 Others argue that colonoscopy is a time-consuming and expensive procedure with some risk,4 , 5 which should be reserved for patients with an increased risk of colorectal cancer. The aim of the present study was to determine which subgroups of patients with rectosigmoid adenomas are at an increased risk of colorectal cancer after polypectomy, in order to provide a rational basis for their follow-up. Consequently, . . .","container-title":"New England Journal of Medicine","DOI":"10.1056/NEJM199203053261002","ISSN":"0028-4793","issue":"10","note":"publisher: Massachusetts Medical Society\n_eprint: https://doi.org/10.1056/NEJM199203053261002\nPMID: 1736104","page":"658-662","source":"Taylor and Francis+NEJM","title":"Long-Term Risk of Colorectal Cancer after Excision of Rectosigmoid Adenomas","volume":"326","author":[{"family":"Atkin","given":"Wendy S."},{"family":"Morson","given":"Basil C."},{"family":"Cuzick","given":"Jack"}],"issued":{"date-parts":[["1992",3,5]]}}}],"schema":"https://github.com/citation-style-language/schema/raw/master/csl-citation.json"} </w:instrText>
-      </w:r>
-      <w:r>
-        <w:rPr>
-          <w:rFonts w:ascii="Calibri" w:hAnsi="Calibri" w:cs="Calibri"/>
-        </w:rPr>
-        <w:fldChar w:fldCharType="separate"/>
-      </w:r>
-      <w:r>
-        <w:rPr>
-          <w:rFonts w:ascii="Calibri" w:hAnsi="Calibri" w:cs="Calibri"/>
-        </w:rPr>
-        <w:t>(Atkin et al., 1992)</w:t>
-      </w:r>
-      <w:r>
-        <w:rPr>
-          <w:rFonts w:ascii="Calibri" w:hAnsi="Calibri" w:cs="Calibri"/>
-        </w:rPr>
-        <w:fldChar w:fldCharType="end"/>
-      </w:r>
-      <w:r>
-        <w:rPr>
-          <w:rFonts w:ascii="Calibri" w:hAnsi="Calibri" w:cs="Calibri"/>
-        </w:rPr>
-        <w:t xml:space="preserve"> is an article from New England Journal of Medicine. The background of the research is to identify the long-term mortality after screening for colorectal cancer. The method of identifying the clients and approach of screening is defined clearly. There is a table that shows characteristics of the participants at Baseline and study end points. There is a figure 1. Cumulative Colorectal-Cancer Mortality shows the cumulative cancer mortality over the years. The research has a conclusion showing the percentage of mortality, percentage of mortality due to cancer. Screening reduced colorectal-cancer mortality. The study concludes that the of screening with faecal occult-blood testing on colorectal-cancer mortality persists after 30 years but does not influence all-cause mortality. The sustained reduction in colorectal-cancer mortality supports the effect of polypectomy. (Funded by the Veterans Affairs Merit Review Award Program and others.). </w:t>
+        <w:t xml:space="preserve">a conclusion showing the percentage of mortality, percentage of mortality due to cancer. Screening reduced colorectal-cancer mortality. The study concludes that the of screening with faecal occult-blood testing on colorectal-cancer mortality persists after 30 years but does not influence all-cause mortality. The sustained reduction in colorectal-cancer mortality supports the effect of polypectomy. (Funded by the Veterans Affairs Merit Review Award Program and others.). </w:t>
       </w:r>
       <w:r>
         <w:rPr>
@@ -1322,21 +1698,7 @@
         <w:rPr>
           <w:rFonts w:ascii="Calibri" w:hAnsi="Calibri" w:cs="Calibri"/>
         </w:rPr>
-        <w:t>(</w:t>
-      </w:r>
-      <w:proofErr w:type="spellStart"/>
-      <w:r>
-        <w:rPr>
-          <w:rFonts w:ascii="Calibri" w:hAnsi="Calibri" w:cs="Calibri"/>
-        </w:rPr>
-        <w:t>Kodeda</w:t>
-      </w:r>
-      <w:proofErr w:type="spellEnd"/>
-      <w:r>
-        <w:rPr>
-          <w:rFonts w:ascii="Calibri" w:hAnsi="Calibri" w:cs="Calibri"/>
-        </w:rPr>
-        <w:t xml:space="preserve"> et al., 2013)</w:t>
+        <w:t>(Kodeda et al., 2013)</w:t>
       </w:r>
       <w:r>
         <w:rPr>
@@ -1372,21 +1734,7 @@
         <w:rPr>
           <w:rFonts w:ascii="Calibri" w:hAnsi="Calibri" w:cs="Calibri"/>
         </w:rPr>
-        <w:t>(</w:t>
-      </w:r>
-      <w:proofErr w:type="spellStart"/>
-      <w:r>
-        <w:rPr>
-          <w:rFonts w:ascii="Calibri" w:hAnsi="Calibri" w:cs="Calibri"/>
-        </w:rPr>
-        <w:t>Kodeda</w:t>
-      </w:r>
-      <w:proofErr w:type="spellEnd"/>
-      <w:r>
-        <w:rPr>
-          <w:rFonts w:ascii="Calibri" w:hAnsi="Calibri" w:cs="Calibri"/>
-        </w:rPr>
-        <w:t xml:space="preserve"> et al., 2010)</w:t>
+        <w:t>(Kodeda et al., 2010)</w:t>
       </w:r>
       <w:r>
         <w:rPr>
@@ -1434,14 +1782,14 @@
         <w:rPr>
           <w:rFonts w:ascii="Calibri" w:hAnsi="Calibri" w:cs="Calibri"/>
         </w:rPr>
-        <w:t xml:space="preserve"> The literature here reviews the surgical treatment of colon cancer in patients aged 80 years and old. The study aimed to describe the patterns of surgery in patient aged 80 plus, and the outcomes are examined. Medicare beneficiaries aged 80 years with colon cancer who were diagnosed between 1992 and 2005 were identified from the Surveillance, Epidemiology, </w:t>
+        <w:t xml:space="preserve"> The literature here reviews the surgical treatment of colon cancer in patients aged 80 years and old. The study aimed to describe the patterns of surgery in patient aged 80 plus, and the outcomes are examined. Medicare beneficiaries aged 80 years with colon cancer who were diagnosed between 1992 and 2005 were identified from the Surveillance, Epidemiology, and End Results-Medicare database. Multivariable logistic regression analysis was used to assess factors associated with nonoperative management. Kaplan-Meier survival analysis determined 1-year overall and colon cancer-specific survival. The literature details about the variables used in the research, it also details about the patient selection process in the status. The literature mentions of the outcome variable “curative surgery”. There is a section for the statistical analysis, where the hypothesis testing is all mentioned. Figure 1 shows as Surgical treatment of patients aged 80 years with colon cancer is shown. The results show that of the selected samples 80% has undergone colectomy. Factors found to be most predictive of nonoperative management included older age, black race, more hospital admissions, use of home oxygen, use of a wheelchair, being frail, and having dementia. For both operative and nonoperative patients, the 1-year overall survival rate was lower than the colon cancer-specific survival rate (operative patients: 78% vs 89%; nonoperative patients: 58% vs 78%). The literature concludes that the majority of older patients with colon cancer undergo surgery, with improved outcomes noted compared with nonoperative management. </w:t>
       </w:r>
       <w:r>
         <w:rPr>
           <w:rFonts w:ascii="Calibri" w:hAnsi="Calibri" w:cs="Calibri"/>
         </w:rPr>
         <w:lastRenderedPageBreak/>
-        <w:t xml:space="preserve">and End Results-Medicare database. Multivariable logistic regression analysis was used to assess factors associated with nonoperative management. Kaplan-Meier survival analysis determined 1-year overall and colon cancer-specific survival. The literature details about the variables used in the research, it also details about the patient selection process in the status. The literature mentions of the outcome variable “curative surgery”. There is a section for the statistical analysis, where the hypothesis testing is all mentioned. Figure 1 shows as Surgical treatment of patients aged 80 years with colon cancer is shown. The results show that of the selected samples 80% has undergone colectomy. Factors found to be most predictive of nonoperative management included older age, black race, more hospital admissions, use of home oxygen, use of a wheelchair, being frail, and having dementia. For both operative and nonoperative patients, the 1-year overall survival rate was lower than the colon cancer-specific survival rate (operative patients: 78% vs 89%; nonoperative patients: 58% vs 78%). The literature concludes that the majority of older patients with colon cancer undergo surgery, with improved outcomes noted compared with nonoperative management. However, many patients who are not selected for surgery die of unrelated causes, reflecting good surgical selection. Patients undergoing surgery during an urgent/emergent admission have an increased short-term mortality risk. Because the earlier detection of colon cancer may increase the percentage of older patients undergoing elective surgery, the findings of the current study may have policy implications for colon cancer screening and suggest that age should not be the only factor driving cancer screening recommendations. Cancer 2013; 119:639-47. C V 2012 American Cancer Society. </w:t>
+        <w:t xml:space="preserve">However, many patients who are not selected for surgery die of unrelated causes, reflecting good surgical selection. Patients undergoing surgery during an urgent/emergent admission have an increased short-term mortality risk. Because the earlier detection of colon cancer may increase the percentage of older patients undergoing elective surgery, the findings of the current study may have policy implications for colon cancer screening and suggest that age should not be the only factor driving cancer screening recommendations. Cancer 2013; 119:639-47. C V 2012 American Cancer Society. </w:t>
       </w:r>
     </w:p>
     <w:p>
@@ -1612,86 +1960,86 @@
         <w:rPr>
           <w:rFonts w:ascii="Calibri" w:hAnsi="Calibri" w:cs="Calibri"/>
         </w:rPr>
-        <w:t xml:space="preserve">This literature is published in the journal of economic perspectives vol.31 . The literature highlights the application of Machine learning in a wide range of applications. The literature describes the simplicity of machine learning models using technologies like PYTHON/R. Table 1 summarizes the findings of applying various procedures to this problem. The research paper also details different machine learning models, their performance metrics. The literature also does a specific focus on the application of Machine Learning in the field of economics. There is a detailed text on how the machine learning model can be implemented. The </w:t>
+        <w:t>This literature is published in the journal of economic perspectives vol.31 . The literature highlights the application of Machine learning in a wide range of applications. The literature describes the simplicity of machine learning models using technologies like PYTHON/R. Table 1 summarizes the findings of applying various procedures to this problem. The research paper also details different machine learning models, their performance metrics. The literature also does a specific focus on the application of Machine Learning in the field of economics. There is a detailed text on how the machine learning model can be implemented. The literature then concludes by stating that turning the problem to inductive, that is allowing the data to decide the rules works best in case of machine learning.</w:t>
+      </w:r>
+      <w:r>
+        <w:rPr>
+          <w:rFonts w:ascii="Calibri" w:hAnsi="Calibri" w:cs="Calibri"/>
+        </w:rPr>
+        <w:fldChar w:fldCharType="begin"/>
+      </w:r>
+      <w:r>
+        <w:rPr>
+          <w:rFonts w:ascii="Calibri" w:hAnsi="Calibri" w:cs="Calibri"/>
+        </w:rPr>
+        <w:instrText xml:space="preserve"> ADDIN ZOTERO_ITEM CSL_CITATION {"citationID":"oeD1xjzX","properties":{"formattedCitation":"(Jordan and Mitchell, 2015)","plainCitation":"(Jordan and Mitchell, 2015)","noteIndex":0},"citationItems":[{"id":61,"uris":["http://zotero.org/users/local/Ykweszta/items/PFUYB6GK"],"itemData":{"id":61,"type":"article-journal","abstract":"Machine learning addresses the question of how to build computers that improve automatically through experience. It is one of today’s most rapidly growing technical fields, lying at the intersection of computer science and statistics, and at the core of artificial intelligence and data science. Recent progress in machine learning has been driven both by the development of new learning algorithms and theory and by the ongoing explosion in the availability of online data and low-cost computation. The adoption of data-intensive machine-learning methods can be found throughout science, technology and commerce, leading to more evidence-based decision-making across many walks of life, including health care, manufacturing, education, financial modeling, policing, and marketing.","container-title":"Science","DOI":"10.1126/science.aaa8415","issue":"6245","note":"publisher: American Association for the Advancement of Science","page":"255-260","source":"science.org (Atypon)","title":"Machine learning: Trends, perspectives, and prospects","title-short":"Machine learning","volume":"349","author":[{"family":"Jordan","given":"M. I."},{"family":"Mitchell","given":"T. M."}],"issued":{"date-parts":[["2015",7,17]]}}}],"schema":"https://github.com/citation-style-language/schema/raw/master/csl-citation.json"} </w:instrText>
+      </w:r>
+      <w:r>
+        <w:rPr>
+          <w:rFonts w:ascii="Calibri" w:hAnsi="Calibri" w:cs="Calibri"/>
+        </w:rPr>
+        <w:fldChar w:fldCharType="separate"/>
+      </w:r>
+      <w:r>
+        <w:rPr>
+          <w:rFonts w:ascii="Calibri" w:hAnsi="Calibri" w:cs="Calibri"/>
+        </w:rPr>
+        <w:t>(Jordan and Mitchell, 2015)</w:t>
+      </w:r>
+      <w:r>
+        <w:rPr>
+          <w:rFonts w:ascii="Calibri" w:hAnsi="Calibri" w:cs="Calibri"/>
+        </w:rPr>
+        <w:fldChar w:fldCharType="end"/>
+      </w:r>
+      <w:r>
+        <w:rPr>
+          <w:rFonts w:ascii="Calibri" w:hAnsi="Calibri" w:cs="Calibri"/>
+        </w:rPr>
+        <w:t>Literature details the trends ,perspectives and prospects of Machine Learning. The literature details that Machine learning addresses the question of how to build computers that improve automatically through experience. It is one of today’s most rapidly growing technical fields, lying at the intersection of computer science and statistics, and at the core of artificial intelligence and data science. Recent progress in machine learning has been driven both by the development of new learning algorithms and theory and by the ongoing explosion in the availability of online data and low-cost computation. The adoption of data-intensive machine-learning methods can be found throughout science, technology, and commerce, leading to more evidence-based decision-making across many walks of life, including health care, manufacturing, education, financial modelling, policing, and marketing.</w:t>
+      </w:r>
+      <w:r>
+        <w:rPr>
+          <w:rFonts w:ascii="Calibri" w:hAnsi="Calibri" w:cs="Calibri"/>
+        </w:rPr>
+        <w:fldChar w:fldCharType="begin"/>
+      </w:r>
+      <w:r>
+        <w:rPr>
+          <w:rFonts w:ascii="Calibri" w:hAnsi="Calibri" w:cs="Calibri"/>
+        </w:rPr>
+        <w:instrText xml:space="preserve"> ADDIN ZOTERO_ITEM CSL_CITATION {"citationID":"E8eHakLL","properties":{"formattedCitation":"(Molnar et al., 2023)","plainCitation":"(Molnar et al., 2023)","noteIndex":0},"citationItems":[{"id":80,"uris":["http://zotero.org/users/local/Ykweszta/items/3EA9YH9Q"],"itemData":{"id":80,"type":"article-journal","abstract":"The interpretation of feature importance in machine learning models is challenging when features are dependent. Permutation feature importance (PFI) ignores such dependencies, which can cause misleading interpretations due to extrapolation. A possible remedy is more advanced conditional PFI approaches that enable the assessment of feature importance conditional on all other features. Due to this shift in perspective and in order to enable correct interpretations, it is beneficial if the conditioning is transparent and comprehensible. In this paper, we propose a new sampling mechanism for the conditional distribution based on permutations in conditional subgroups. As these subgroups are constructed using tree-based methods such as transformation trees, the conditioning becomes inherently interpretable. This not only provides a simple and effective estimator of conditional PFI, but also local PFI estimates within the subgroups. In addition, we apply the conditional subgroups approach to partial dependence plots, a popular method for describing feature effects that can also suffer from extrapolation when features are dependent and interactions are present in the model. In simulations and a real-world application, we demonstrate the advantages of the conditional subgroup approach over existing methods: It allows to compute conditional PFI that is more true to the data than existing proposals and enables a fine-grained interpretation of feature effects and importance within the conditional subgroups.","container-title":"Data Mining and Knowledge Discovery","DOI":"10.1007/s10618-022-00901-9","ISSN":"1573-756X","journalAbbreviation":"Data Min Knowl Disc","language":"en","source":"Springer Link","title":"Model-agnostic feature importance and effects with dependent features: a conditional subgroup approach","title-short":"Model-agnostic feature importance and effects with dependent features","URL":"https://doi.org/10.1007/s10618-022-00901-9","author":[{"family":"Molnar","given":"Christoph"},{"family":"König","given":"Gunnar"},{"family":"Bischl","given":"Bernd"},{"family":"Casalicchio","given":"Giuseppe"}],"accessed":{"date-parts":[["2023",5,12]]},"issued":{"date-parts":[["2023",1,10]]}}}],"schema":"https://github.com/citation-style-language/schema/raw/master/csl-citation.json"} </w:instrText>
+      </w:r>
+      <w:r>
+        <w:rPr>
+          <w:rFonts w:ascii="Calibri" w:hAnsi="Calibri" w:cs="Calibri"/>
+        </w:rPr>
+        <w:fldChar w:fldCharType="separate"/>
+      </w:r>
+      <w:r>
+        <w:rPr>
+          <w:rFonts w:ascii="Calibri" w:hAnsi="Calibri" w:cs="Calibri"/>
+        </w:rPr>
+        <w:t>(Molnar et al., 2023)</w:t>
+      </w:r>
+      <w:r>
+        <w:rPr>
+          <w:rFonts w:ascii="Calibri" w:hAnsi="Calibri" w:cs="Calibri"/>
+        </w:rPr>
+        <w:fldChar w:fldCharType="end"/>
+      </w:r>
+      <w:r>
+        <w:rPr>
+          <w:rFonts w:ascii="Calibri" w:hAnsi="Calibri" w:cs="Calibri"/>
+        </w:rPr>
+        <w:t xml:space="preserve">This case study in the field of data mining highlights the importance of features and effects with dependent features The literature highlights of feature importance in </w:t>
       </w:r>
       <w:r>
         <w:rPr>
           <w:rFonts w:ascii="Calibri" w:hAnsi="Calibri" w:cs="Calibri"/>
         </w:rPr>
         <w:lastRenderedPageBreak/>
-        <w:t>literature then concludes by stating that turning the problem to inductive, that is allowing the data to decide the rules works best in case of machine learning.</w:t>
-      </w:r>
-      <w:r>
-        <w:rPr>
-          <w:rFonts w:ascii="Calibri" w:hAnsi="Calibri" w:cs="Calibri"/>
-        </w:rPr>
-        <w:fldChar w:fldCharType="begin"/>
-      </w:r>
-      <w:r>
-        <w:rPr>
-          <w:rFonts w:ascii="Calibri" w:hAnsi="Calibri" w:cs="Calibri"/>
-        </w:rPr>
-        <w:instrText xml:space="preserve"> ADDIN ZOTERO_ITEM CSL_CITATION {"citationID":"oeD1xjzX","properties":{"formattedCitation":"(Jordan and Mitchell, 2015)","plainCitation":"(Jordan and Mitchell, 2015)","noteIndex":0},"citationItems":[{"id":61,"uris":["http://zotero.org/users/local/Ykweszta/items/PFUYB6GK"],"itemData":{"id":61,"type":"article-journal","abstract":"Machine learning addresses the question of how to build computers that improve automatically through experience. It is one of today’s most rapidly growing technical fields, lying at the intersection of computer science and statistics, and at the core of artificial intelligence and data science. Recent progress in machine learning has been driven both by the development of new learning algorithms and theory and by the ongoing explosion in the availability of online data and low-cost computation. The adoption of data-intensive machine-learning methods can be found throughout science, technology and commerce, leading to more evidence-based decision-making across many walks of life, including health care, manufacturing, education, financial modeling, policing, and marketing.","container-title":"Science","DOI":"10.1126/science.aaa8415","issue":"6245","note":"publisher: American Association for the Advancement of Science","page":"255-260","source":"science.org (Atypon)","title":"Machine learning: Trends, perspectives, and prospects","title-short":"Machine learning","volume":"349","author":[{"family":"Jordan","given":"M. I."},{"family":"Mitchell","given":"T. M."}],"issued":{"date-parts":[["2015",7,17]]}}}],"schema":"https://github.com/citation-style-language/schema/raw/master/csl-citation.json"} </w:instrText>
-      </w:r>
-      <w:r>
-        <w:rPr>
-          <w:rFonts w:ascii="Calibri" w:hAnsi="Calibri" w:cs="Calibri"/>
-        </w:rPr>
-        <w:fldChar w:fldCharType="separate"/>
-      </w:r>
-      <w:r>
-        <w:rPr>
-          <w:rFonts w:ascii="Calibri" w:hAnsi="Calibri" w:cs="Calibri"/>
-        </w:rPr>
-        <w:t>(Jordan and Mitchell, 2015)</w:t>
-      </w:r>
-      <w:r>
-        <w:rPr>
-          <w:rFonts w:ascii="Calibri" w:hAnsi="Calibri" w:cs="Calibri"/>
-        </w:rPr>
-        <w:fldChar w:fldCharType="end"/>
-      </w:r>
-      <w:r>
-        <w:rPr>
-          <w:rFonts w:ascii="Calibri" w:hAnsi="Calibri" w:cs="Calibri"/>
-        </w:rPr>
-        <w:t>Literature details the trends ,perspectives and prospects of Machine Learning. The literature details that Machine learning addresses the question of how to build computers that improve automatically through experience. It is one of today’s most rapidly growing technical fields, lying at the intersection of computer science and statistics, and at the core of artificial intelligence and data science. Recent progress in machine learning has been driven both by the development of new learning algorithms and theory and by the ongoing explosion in the availability of online data and low-cost computation. The adoption of data-intensive machine-learning methods can be found throughout science, technology, and commerce, leading to more evidence-based decision-making across many walks of life, including health care, manufacturing, education, financial modelling, policing, and marketing.</w:t>
-      </w:r>
-      <w:r>
-        <w:rPr>
-          <w:rFonts w:ascii="Calibri" w:hAnsi="Calibri" w:cs="Calibri"/>
-        </w:rPr>
-        <w:fldChar w:fldCharType="begin"/>
-      </w:r>
-      <w:r>
-        <w:rPr>
-          <w:rFonts w:ascii="Calibri" w:hAnsi="Calibri" w:cs="Calibri"/>
-        </w:rPr>
-        <w:instrText xml:space="preserve"> ADDIN ZOTERO_ITEM CSL_CITATION {"citationID":"E8eHakLL","properties":{"formattedCitation":"(Molnar et al., 2023)","plainCitation":"(Molnar et al., 2023)","noteIndex":0},"citationItems":[{"id":80,"uris":["http://zotero.org/users/local/Ykweszta/items/3EA9YH9Q"],"itemData":{"id":80,"type":"article-journal","abstract":"The interpretation of feature importance in machine learning models is challenging when features are dependent. Permutation feature importance (PFI) ignores such dependencies, which can cause misleading interpretations due to extrapolation. A possible remedy is more advanced conditional PFI approaches that enable the assessment of feature importance conditional on all other features. Due to this shift in perspective and in order to enable correct interpretations, it is beneficial if the conditioning is transparent and comprehensible. In this paper, we propose a new sampling mechanism for the conditional distribution based on permutations in conditional subgroups. As these subgroups are constructed using tree-based methods such as transformation trees, the conditioning becomes inherently interpretable. This not only provides a simple and effective estimator of conditional PFI, but also local PFI estimates within the subgroups. In addition, we apply the conditional subgroups approach to partial dependence plots, a popular method for describing feature effects that can also suffer from extrapolation when features are dependent and interactions are present in the model. In simulations and a real-world application, we demonstrate the advantages of the conditional subgroup approach over existing methods: It allows to compute conditional PFI that is more true to the data than existing proposals and enables a fine-grained interpretation of feature effects and importance within the conditional subgroups.","container-title":"Data Mining and Knowledge Discovery","DOI":"10.1007/s10618-022-00901-9","ISSN":"1573-756X","journalAbbreviation":"Data Min Knowl Disc","language":"en","source":"Springer Link","title":"Model-agnostic feature importance and effects with dependent features: a conditional subgroup approach","title-short":"Model-agnostic feature importance and effects with dependent features","URL":"https://doi.org/10.1007/s10618-022-00901-9","author":[{"family":"Molnar","given":"Christoph"},{"family":"König","given":"Gunnar"},{"family":"Bischl","given":"Bernd"},{"family":"Casalicchio","given":"Giuseppe"}],"accessed":{"date-parts":[["2023",5,12]]},"issued":{"date-parts":[["2023",1,10]]}}}],"schema":"https://github.com/citation-style-language/schema/raw/master/csl-citation.json"} </w:instrText>
-      </w:r>
-      <w:r>
-        <w:rPr>
-          <w:rFonts w:ascii="Calibri" w:hAnsi="Calibri" w:cs="Calibri"/>
-        </w:rPr>
-        <w:fldChar w:fldCharType="separate"/>
-      </w:r>
-      <w:r>
-        <w:rPr>
-          <w:rFonts w:ascii="Calibri" w:hAnsi="Calibri" w:cs="Calibri"/>
-        </w:rPr>
-        <w:t>(Molnar et al., 2023)</w:t>
-      </w:r>
-      <w:r>
-        <w:rPr>
-          <w:rFonts w:ascii="Calibri" w:hAnsi="Calibri" w:cs="Calibri"/>
-        </w:rPr>
-        <w:fldChar w:fldCharType="end"/>
-      </w:r>
-      <w:r>
-        <w:rPr>
-          <w:rFonts w:ascii="Calibri" w:hAnsi="Calibri" w:cs="Calibri"/>
-        </w:rPr>
-        <w:t>This case study in the field of data mining highlights the importance of features and effects with dependent features The literature highlights of feature importance in machine learning models is challenging when features are dependent. Permutation feature importance (PFI) ignores such dependencies, which can cause misleading interpretations due to extrapolation. A possible remedy is more advanced conditional PFI approaches that enable the assessment of feature importance conditional on all other features. Due to this shift in perspective and in order to enable correct interpretations, it is beneficial if the conditioning is transparent and comprehensible. In this paper, it is proposed a new sampling mechanism for the conditional distribution based on permutations in conditional subgroups. As these subgroups are constructed using tree-based methods such as transformation trees, the conditioning becomes inherently interpretable. This not only provides a simple and effective estimator of conditional PFI, but also local PFI estimates within the subgroups.</w:t>
+        <w:t>machine learning models is challenging when features are dependent. Permutation feature importance (PFI) ignores such dependencies, which can cause misleading interpretations due to extrapolation. A possible remedy is more advanced conditional PFI approaches that enable the assessment of feature importance conditional on all other features. Due to this shift in perspective and in order to enable correct interpretations, it is beneficial if the conditioning is transparent and comprehensible. In this paper, it is proposed a new sampling mechanism for the conditional distribution based on permutations in conditional subgroups. As these subgroups are constructed using tree-based methods such as transformation trees, the conditioning becomes inherently interpretable. This not only provides a simple and effective estimator of conditional PFI, but also local PFI estimates within the subgroups.</w:t>
       </w:r>
       <w:r>
         <w:rPr>
@@ -1777,50 +2125,50 @@
         <w:rPr>
           <w:rFonts w:ascii="Calibri" w:hAnsi="Calibri" w:cs="Calibri"/>
         </w:rPr>
-        <w:t xml:space="preserve"> Post-analysis of predictive models fosters their application in practice, as domain experts want to understand the logic behind them. In epidemiology, methods explaining sophisticated models facilitate the usage of up-to-date tools, especially in the high-dimensional predictor space. Investigating how model performance varies for subjects with different conditions is one of the important parts of post-analysis. This paper presents a model-independent approach for post analysis, aiming to reveal those subjects’ conditions that lead to low or high model performance, compared to the average level on the whole sample. Conditions of interest are presented in the form of rules generated by a multi-objective evolutionary algorithm (MOGA). In this study, Lasso logistic regression (LLR) was trained to predict cardiovascular death by 2016 using the data from the 1984–1989 examination within the Kuopio Ischemic Heart Disease Risk Factor Study (KIHD), which contained 2682 subjects and 950 preselected predictors. After 50 independent runs of fivefold cross-validation, the model performance collected for each subject was used to generate rules describing “easy” and “difficult” cases. LLR with 61 selected predictors, on average, achieved 72.53% accuracy on the whole sample. However, during post-analysis, three categories of subjects were discovered: “Easy” cases with an </w:t>
+        <w:t xml:space="preserve"> Post-analysis of predictive models fosters their application in practice, as domain experts want to understand the logic behind them. In epidemiology, methods explaining sophisticated models facilitate the usage of up-to-date tools, especially in the high-dimensional predictor space. Investigating how model performance varies for subjects with different conditions is one of the important parts of post-analysis. This paper presents a model-independent approach for post analysis, aiming to reveal those subjects’ conditions that lead to low or high model performance, compared to the average level on the whole sample. Conditions of interest are presented in the form of rules generated by a multi-objective evolutionary algorithm (MOGA). In this study, Lasso logistic regression (LLR) was trained to predict cardiovascular death by 2016 using the data from the 1984–1989 examination within the Kuopio Ischemic Heart Disease Risk Factor Study (KIHD), which contained 2682 subjects and 950 preselected predictors. After 50 independent runs of fivefold cross-validation, the model performance collected for each subject was used to generate rules describing “easy” and “difficult” cases. LLR with 61 selected predictors, on average, achieved 72.53% accuracy on the whole sample. However, during post-analysis, three categories of subjects were discovered: “Easy” cases with an LLR accuracy of 95.84%, “difficult” cases with an LLR accuracy of 48.11%, and the remaining cases with an LLR accuracy of 71.00%. Moreover, the rule analysis showed that medication was one of the main confusing factors that led to lower model performance. The proposed approach provides insightful information about subjects’ conditions that complicate predictive modelling.</w:t>
+      </w:r>
+      <w:r>
+        <w:rPr>
+          <w:rFonts w:ascii="Calibri" w:hAnsi="Calibri" w:cs="Calibri"/>
+        </w:rPr>
+        <w:fldChar w:fldCharType="begin"/>
+      </w:r>
+      <w:r>
+        <w:rPr>
+          <w:rFonts w:ascii="Calibri" w:hAnsi="Calibri" w:cs="Calibri"/>
+        </w:rPr>
+        <w:instrText xml:space="preserve"> ADDIN ZOTERO_ITEM CSL_CITATION {"citationID":"3G1cfWIR","properties":{"formattedCitation":"(Crown, 2015)","plainCitation":"(Crown, 2015)","noteIndex":0},"citationItems":[{"id":70,"uris":["http://zotero.org/users/local/Ykweszta/items/9BPG6IY6"],"itemData":{"id":70,"type":"article-journal","abstract":"Traditional analytic methods are often ill-suited to the evolving world of health care big data characterized by massive volume, complexity, and velocity. In particular, methods are needed that can estimate models efficiently using very large datasets containing healthcare utilization data, clinical data, data from personal devices, and many other sources. Although very large, such datasets can also be quite sparse (e.g., device data may only be available for a small subset of individuals), which creates problems for traditional regression models. Many machine learning methods address such limitations effectively but are still subject to the usual sources of bias that commonly arise in observational studies. Researchers using machine learning methods such as lasso or ridge regression should assess these models using conventional specification tests.","container-title":"Value in Health","DOI":"10.1016/j.jval.2014.12.005","ISSN":"1098-3015","issue":"2","journalAbbreviation":"Value in Health","language":"en","page":"137-140","source":"ScienceDirect","title":"Potential Application of Machine Learning in Health Outcomes Research and Some Statistical Cautions","volume":"18","author":[{"family":"Crown","given":"William H."}],"issued":{"date-parts":[["2015",3,1]]}}}],"schema":"https://github.com/citation-style-language/schema/raw/master/csl-citation.json"} </w:instrText>
+      </w:r>
+      <w:r>
+        <w:rPr>
+          <w:rFonts w:ascii="Calibri" w:hAnsi="Calibri" w:cs="Calibri"/>
+        </w:rPr>
+        <w:fldChar w:fldCharType="separate"/>
+      </w:r>
+      <w:r>
+        <w:rPr>
+          <w:rFonts w:ascii="Calibri" w:hAnsi="Calibri" w:cs="Calibri"/>
+        </w:rPr>
+        <w:t>(Crown, 2015)</w:t>
+      </w:r>
+      <w:r>
+        <w:rPr>
+          <w:rFonts w:ascii="Calibri" w:hAnsi="Calibri" w:cs="Calibri"/>
+        </w:rPr>
+        <w:fldChar w:fldCharType="end"/>
+      </w:r>
+      <w:r>
+        <w:rPr>
+          <w:rFonts w:ascii="Calibri" w:hAnsi="Calibri" w:cs="Calibri"/>
+        </w:rPr>
+        <w:t xml:space="preserve">This article discuss about the potential application of Machine Learning in Health Outcomes Research and some statistical cautions . Traditional analytic methods are often ill-suited to the evolving world of health care big data characterized by massive volume, complexity, and velocity. In particular, methods are needed that can estimate models efficiently using very large datasets containing healthcare utilization data, clinical data, data from personal devices, and many other sources. Although very large, such datasets can also be quite sparse (e.g., device data may only be available for a small subset of individuals), which creates problems for traditional regression models. Many machine learning methods address such limitations effectively but are still subject to the usual sources of bias that commonly arise in observational studies. Researchers using machine learning </w:t>
       </w:r>
       <w:r>
         <w:rPr>
           <w:rFonts w:ascii="Calibri" w:hAnsi="Calibri" w:cs="Calibri"/>
         </w:rPr>
         <w:lastRenderedPageBreak/>
-        <w:t>LLR accuracy of 95.84%, “difficult” cases with an LLR accuracy of 48.11%, and the remaining cases with an LLR accuracy of 71.00%. Moreover, the rule analysis showed that medication was one of the main confusing factors that led to lower model performance. The proposed approach provides insightful information about subjects’ conditions that complicate predictive modelling.</w:t>
-      </w:r>
-      <w:r>
-        <w:rPr>
-          <w:rFonts w:ascii="Calibri" w:hAnsi="Calibri" w:cs="Calibri"/>
-        </w:rPr>
-        <w:fldChar w:fldCharType="begin"/>
-      </w:r>
-      <w:r>
-        <w:rPr>
-          <w:rFonts w:ascii="Calibri" w:hAnsi="Calibri" w:cs="Calibri"/>
-        </w:rPr>
-        <w:instrText xml:space="preserve"> ADDIN ZOTERO_ITEM CSL_CITATION {"citationID":"3G1cfWIR","properties":{"formattedCitation":"(Crown, 2015)","plainCitation":"(Crown, 2015)","noteIndex":0},"citationItems":[{"id":70,"uris":["http://zotero.org/users/local/Ykweszta/items/9BPG6IY6"],"itemData":{"id":70,"type":"article-journal","abstract":"Traditional analytic methods are often ill-suited to the evolving world of health care big data characterized by massive volume, complexity, and velocity. In particular, methods are needed that can estimate models efficiently using very large datasets containing healthcare utilization data, clinical data, data from personal devices, and many other sources. Although very large, such datasets can also be quite sparse (e.g., device data may only be available for a small subset of individuals), which creates problems for traditional regression models. Many machine learning methods address such limitations effectively but are still subject to the usual sources of bias that commonly arise in observational studies. Researchers using machine learning methods such as lasso or ridge regression should assess these models using conventional specification tests.","container-title":"Value in Health","DOI":"10.1016/j.jval.2014.12.005","ISSN":"1098-3015","issue":"2","journalAbbreviation":"Value in Health","language":"en","page":"137-140","source":"ScienceDirect","title":"Potential Application of Machine Learning in Health Outcomes Research and Some Statistical Cautions","volume":"18","author":[{"family":"Crown","given":"William H."}],"issued":{"date-parts":[["2015",3,1]]}}}],"schema":"https://github.com/citation-style-language/schema/raw/master/csl-citation.json"} </w:instrText>
-      </w:r>
-      <w:r>
-        <w:rPr>
-          <w:rFonts w:ascii="Calibri" w:hAnsi="Calibri" w:cs="Calibri"/>
-        </w:rPr>
-        <w:fldChar w:fldCharType="separate"/>
-      </w:r>
-      <w:r>
-        <w:rPr>
-          <w:rFonts w:ascii="Calibri" w:hAnsi="Calibri" w:cs="Calibri"/>
-        </w:rPr>
-        <w:t>(Crown, 2015)</w:t>
-      </w:r>
-      <w:r>
-        <w:rPr>
-          <w:rFonts w:ascii="Calibri" w:hAnsi="Calibri" w:cs="Calibri"/>
-        </w:rPr>
-        <w:fldChar w:fldCharType="end"/>
-      </w:r>
-      <w:r>
-        <w:rPr>
-          <w:rFonts w:ascii="Calibri" w:hAnsi="Calibri" w:cs="Calibri"/>
-        </w:rPr>
-        <w:t>This article discuss about the potential application of Machine Learning in Health Outcomes Research and some statistical cautions . Traditional analytic methods are often ill-suited to the evolving world of health care big data characterized by massive volume, complexity, and velocity. In particular, methods are needed that can estimate models efficiently using very large datasets containing healthcare utilization data, clinical data, data from personal devices, and many other sources. Although very large, such datasets can also be quite sparse (e.g., device data may only be available for a small subset of individuals), which creates problems for traditional regression models. Many machine learning methods address such limitations effectively but are still subject to the usual sources of bias that commonly arise in observational studies. Researchers using machine learning methods such as lasso or ridge regression should assess these models using conventional specification tests.</w:t>
+        <w:t>methods such as lasso or ridge regression should assess these models using conventional specification tests.</w:t>
       </w:r>
       <w:r>
         <w:rPr>
@@ -1986,41 +2334,119 @@
           <w:sz w:val="22"/>
           <w:szCs w:val="22"/>
         </w:rPr>
-        <w:t>(</w:t>
-      </w:r>
-      <w:proofErr w:type="spellStart"/>
-      <w:r>
-        <w:rPr>
-          <w:rFonts w:ascii="Calibri" w:hAnsi="Calibri" w:cs="Calibri"/>
-          <w:sz w:val="22"/>
-          <w:szCs w:val="22"/>
-        </w:rPr>
-        <w:t>Consedine</w:t>
-      </w:r>
-      <w:proofErr w:type="spellEnd"/>
-      <w:r>
-        <w:rPr>
-          <w:rFonts w:ascii="Calibri" w:hAnsi="Calibri" w:cs="Calibri"/>
-          <w:sz w:val="22"/>
-          <w:szCs w:val="22"/>
-        </w:rPr>
-        <w:t xml:space="preserve"> et al., 2007)</w:t>
-      </w:r>
-      <w:r>
-        <w:rPr>
-          <w:rFonts w:ascii="Calibri" w:hAnsi="Calibri" w:cs="Calibri"/>
-          <w:sz w:val="22"/>
-          <w:szCs w:val="22"/>
-        </w:rPr>
-        <w:fldChar w:fldCharType="end"/>
-      </w:r>
-      <w:r>
-        <w:rPr>
-          <w:rFonts w:ascii="Calibri" w:hAnsi="Calibri" w:cs="Calibri"/>
-          <w:sz w:val="22"/>
-          <w:szCs w:val="22"/>
-        </w:rPr>
-        <w:t xml:space="preserve"> This literature aims to understand why people do not always engage in medical examinations that might benefit them is a public health issue which is receiving increased attention. One area of promise involves the study of medical embarrassment, although current studies are weakened in that they measure medical embarrassment in a theoretically naïve and unidimensional manner and have assumed that embarrassment is exclusively a barrier to the timely seeking of treatment. Convenience sampling was used as part of the research. Participants completed a comprehensive measure of medical embarrassment, reported on previous treatment avoidance because of embarrassment, and recorded the frequency of psychological, general, and sex-related visits across the previous 5 years. The results show that as expected, medical embarrassment was not unidimensional and appeared to have two distinct factors – bodily embarrassment and judgment concern. Bodily embarrassment generally predicted less frequent medical contact although not </w:t>
+        <w:t>(Consedine et al., 2007)</w:t>
+      </w:r>
+      <w:r>
+        <w:rPr>
+          <w:rFonts w:ascii="Calibri" w:hAnsi="Calibri" w:cs="Calibri"/>
+          <w:sz w:val="22"/>
+          <w:szCs w:val="22"/>
+        </w:rPr>
+        <w:fldChar w:fldCharType="end"/>
+      </w:r>
+      <w:r>
+        <w:rPr>
+          <w:rFonts w:ascii="Calibri" w:hAnsi="Calibri" w:cs="Calibri"/>
+          <w:sz w:val="22"/>
+          <w:szCs w:val="22"/>
+        </w:rPr>
+        <w:t xml:space="preserve"> This literature aims to understand why people do not always engage in medical examinations that might benefit them is a public health issue which is receiving increased attention. One area of promise involves the study of medical embarrassment, although current studies are weakened in that they measure medical embarrassment in a theoretically naïve and unidimensional manner and have assumed that embarrassment is exclusively a barrier to the timely seeking of treatment. Convenience sampling was used as part of the research. Participants completed a comprehensive measure of medical embarrassment, reported on previous treatment avoidance because of embarrassment, and recorded the frequency of psychological, general, and sex-related visits across the previous 5 years. The results show that as expected, medical embarrassment was not unidimensional and appeared to have two distinct factors – bodily embarrassment and judgment concern. Bodily embarrassment generally predicted less frequent medical contact although not equally so across domains and it interacted with judgment concern in several cases, providing preliminary evidence that there are situations in which aspects of medical embarrassment may actually facilitate greater medical contact.  The data highlight the importance of considering the role of emotions other than fear in health behaviour and the means by which they may facilitate or deter the timely seeking of diagnosis and treatment.</w:t>
+      </w:r>
+      <w:r>
+        <w:rPr>
+          <w:rFonts w:ascii="Calibri" w:hAnsi="Calibri" w:cs="Calibri"/>
+          <w:sz w:val="22"/>
+          <w:szCs w:val="22"/>
+        </w:rPr>
+        <w:fldChar w:fldCharType="begin"/>
+      </w:r>
+      <w:r>
+        <w:rPr>
+          <w:rFonts w:ascii="Calibri" w:hAnsi="Calibri" w:cs="Calibri"/>
+          <w:sz w:val="22"/>
+          <w:szCs w:val="22"/>
+        </w:rPr>
+        <w:instrText xml:space="preserve"> ADDIN ZOTERO_ITEM CSL_CITATION {"citationID":"uar4iG1t","properties":{"formattedCitation":"(\\uc0\\u8220{}Effect of Gender, Age and Deprivation on Key Performance Indicators in a Fobt-based Colorectal Screening Programme,\\uc0\\u8221{} n.d.)","plainCitation":"(“Effect of Gender, Age and Deprivation on Key Performance Indicators in a Fobt-based Colorectal Screening Programme,” n.d.)","noteIndex":0},"citationItems":[{"id":93,"uris":["http://zotero.org/users/local/Ykweszta/items/YJ3EHD8W"],"itemData":{"id":93,"type":"webpage","language":"en","note":"DOI: 10.1258/jms.2010.009120","title":"Effect of Gender, Age and Deprivation on Key Performance Indicators in a Fobt-based Colorectal Screening Programme","URL":"https://journals.sagepub.com/doi/epub/10.1258/jms.2010.009120","accessed":{"date-parts":[["2023",5,15]]}}}],"schema":"https://github.com/citation-style-language/schema/raw/master/csl-citation.json"} </w:instrText>
+      </w:r>
+      <w:r>
+        <w:rPr>
+          <w:rFonts w:ascii="Calibri" w:hAnsi="Calibri" w:cs="Calibri"/>
+          <w:sz w:val="22"/>
+          <w:szCs w:val="22"/>
+        </w:rPr>
+        <w:fldChar w:fldCharType="separate"/>
+      </w:r>
+      <w:r>
+        <w:rPr>
+          <w:rFonts w:ascii="Calibri" w:hAnsi="Calibri" w:cs="Calibri"/>
+          <w:sz w:val="22"/>
+          <w:szCs w:val="22"/>
+        </w:rPr>
+        <w:t>(“Effect of Gender, Age and Deprivation on Key Performance Indicators in a Fobt-based Colorectal Screening Programme,” n.d.)</w:t>
+      </w:r>
+      <w:r>
+        <w:rPr>
+          <w:rFonts w:ascii="Calibri" w:hAnsi="Calibri" w:cs="Calibri"/>
+          <w:sz w:val="22"/>
+          <w:szCs w:val="22"/>
+        </w:rPr>
+        <w:fldChar w:fldCharType="end"/>
+      </w:r>
+      <w:r>
+        <w:rPr>
+          <w:rFonts w:ascii="Calibri" w:hAnsi="Calibri" w:cs="Calibri"/>
+          <w:sz w:val="22"/>
+          <w:szCs w:val="22"/>
+        </w:rPr>
+        <w:t xml:space="preserve">The journal aims to assess the effect of gender , age and deprivation on key performance indicators in a colorectal cancer screening programme. In this literature the relevant populations were subdivided by gender into our age groups and into five deprivation categories according to the Scottish Index of Multiple Deprivation (SIMD), and key performance indicators analysed within these groups. The results are very clearly mentioned with the p scores obtained in the statistical analysis. It is then concluded in this population-based colorectal screening programme gender, age, and deprivation had marked effects on key performance indicators, and this has implications both for the evaluation of screening programmes and for strategies designed to reduce inequalities. </w:t>
+      </w:r>
+      <w:r>
+        <w:rPr>
+          <w:rFonts w:ascii="Calibri" w:hAnsi="Calibri" w:cs="Calibri"/>
+          <w:sz w:val="22"/>
+          <w:szCs w:val="22"/>
+        </w:rPr>
+        <w:fldChar w:fldCharType="begin"/>
+      </w:r>
+      <w:r>
+        <w:rPr>
+          <w:rFonts w:ascii="Calibri" w:hAnsi="Calibri" w:cs="Calibri"/>
+          <w:sz w:val="22"/>
+          <w:szCs w:val="22"/>
+        </w:rPr>
+        <w:instrText xml:space="preserve"> ADDIN ZOTERO_ITEM CSL_CITATION {"citationID":"PQwx64aM","properties":{"formattedCitation":"(Reynolds et al., 2018)","plainCitation":"(Reynolds et al., 2018)","noteIndex":0},"citationItems":[{"id":86,"uris":["http://zotero.org/users/local/Ykweszta/items/ACPC98SS"],"itemData":{"id":86,"type":"article-journal","abstract":"Despite considerable efforts to address practical barriers, colorectal cancer screening numbers are often low. People do not always act rationally, and investigating emotions may offer insight into the avoidance of screening. The current work assessed whether fear, embarrassment, and disgust predicted colorectal cancer screening avoidance.","container-title":"BMC Cancer","DOI":"10.1186/s12885-018-4423-5","ISSN":"1471-2407","issue":"1","journalAbbreviation":"BMC Cancer","language":"en","page":"518","source":"Springer Link","title":"Emotional predictors of bowel screening: the avoidance-promoting role of fear, embarrassment, and disgust","title-short":"Emotional predictors of bowel screening","volume":"18","author":[{"family":"Reynolds","given":"Lisa M."},{"family":"Bissett","given":"Ian P."},{"family":"Consedine","given":"Nathan S."}],"issued":{"date-parts":[["2018",5,3]]}}}],"schema":"https://github.com/citation-style-language/schema/raw/master/csl-citation.json"} </w:instrText>
+      </w:r>
+      <w:r>
+        <w:rPr>
+          <w:rFonts w:ascii="Calibri" w:hAnsi="Calibri" w:cs="Calibri"/>
+          <w:sz w:val="22"/>
+          <w:szCs w:val="22"/>
+        </w:rPr>
+        <w:fldChar w:fldCharType="separate"/>
+      </w:r>
+      <w:r>
+        <w:rPr>
+          <w:rFonts w:ascii="Calibri" w:hAnsi="Calibri" w:cs="Calibri"/>
+          <w:sz w:val="22"/>
+          <w:szCs w:val="22"/>
+        </w:rPr>
+        <w:t>(Reynolds et al., 2018)</w:t>
+      </w:r>
+      <w:r>
+        <w:rPr>
+          <w:rFonts w:ascii="Calibri" w:hAnsi="Calibri" w:cs="Calibri"/>
+          <w:sz w:val="22"/>
+          <w:szCs w:val="22"/>
+        </w:rPr>
+        <w:fldChar w:fldCharType="end"/>
+      </w:r>
+      <w:r>
+        <w:rPr>
+          <w:rFonts w:ascii="Calibri" w:hAnsi="Calibri" w:cs="Calibri"/>
+          <w:sz w:val="22"/>
+          <w:szCs w:val="22"/>
+        </w:rPr>
+        <w:t xml:space="preserve"> The literature </w:t>
       </w:r>
       <w:r>
         <w:rPr>
@@ -2029,121 +2455,7 @@
           <w:szCs w:val="22"/>
         </w:rPr>
         <w:lastRenderedPageBreak/>
-        <w:t>equally so across domains and it interacted with judgment concern in several cases, providing preliminary evidence that there are situations in which aspects of medical embarrassment may actually facilitate greater medical contact.  The data highlight the importance of considering the role of emotions other than fear in health behaviour and the means by which they may facilitate or deter the timely seeking of diagnosis and treatment.</w:t>
-      </w:r>
-      <w:r>
-        <w:rPr>
-          <w:rFonts w:ascii="Calibri" w:hAnsi="Calibri" w:cs="Calibri"/>
-          <w:sz w:val="22"/>
-          <w:szCs w:val="22"/>
-        </w:rPr>
-        <w:fldChar w:fldCharType="begin"/>
-      </w:r>
-      <w:r>
-        <w:rPr>
-          <w:rFonts w:ascii="Calibri" w:hAnsi="Calibri" w:cs="Calibri"/>
-          <w:sz w:val="22"/>
-          <w:szCs w:val="22"/>
-        </w:rPr>
-        <w:instrText xml:space="preserve"> ADDIN ZOTERO_ITEM CSL_CITATION {"citationID":"uar4iG1t","properties":{"formattedCitation":"(\\uc0\\u8220{}Effect of Gender, Age and Deprivation on Key Performance Indicators in a Fobt-based Colorectal Screening Programme,\\uc0\\u8221{} n.d.)","plainCitation":"(“Effect of Gender, Age and Deprivation on Key Performance Indicators in a Fobt-based Colorectal Screening Programme,” n.d.)","noteIndex":0},"citationItems":[{"id":93,"uris":["http://zotero.org/users/local/Ykweszta/items/YJ3EHD8W"],"itemData":{"id":93,"type":"webpage","language":"en","note":"DOI: 10.1258/jms.2010.009120","title":"Effect of Gender, Age and Deprivation on Key Performance Indicators in a Fobt-based Colorectal Screening Programme","URL":"https://journals.sagepub.com/doi/epub/10.1258/jms.2010.009120","accessed":{"date-parts":[["2023",5,15]]}}}],"schema":"https://github.com/citation-style-language/schema/raw/master/csl-citation.json"} </w:instrText>
-      </w:r>
-      <w:r>
-        <w:rPr>
-          <w:rFonts w:ascii="Calibri" w:hAnsi="Calibri" w:cs="Calibri"/>
-          <w:sz w:val="22"/>
-          <w:szCs w:val="22"/>
-        </w:rPr>
-        <w:fldChar w:fldCharType="separate"/>
-      </w:r>
-      <w:r>
-        <w:rPr>
-          <w:rFonts w:ascii="Calibri" w:hAnsi="Calibri" w:cs="Calibri"/>
-          <w:sz w:val="22"/>
-          <w:szCs w:val="22"/>
-        </w:rPr>
-        <w:t xml:space="preserve">(“Effect of Gender, Age and Deprivation on Key Performance Indicators in a </w:t>
-      </w:r>
-      <w:proofErr w:type="spellStart"/>
-      <w:r>
-        <w:rPr>
-          <w:rFonts w:ascii="Calibri" w:hAnsi="Calibri" w:cs="Calibri"/>
-          <w:sz w:val="22"/>
-          <w:szCs w:val="22"/>
-        </w:rPr>
-        <w:t>Fobt</w:t>
-      </w:r>
-      <w:proofErr w:type="spellEnd"/>
-      <w:r>
-        <w:rPr>
-          <w:rFonts w:ascii="Calibri" w:hAnsi="Calibri" w:cs="Calibri"/>
-          <w:sz w:val="22"/>
-          <w:szCs w:val="22"/>
-        </w:rPr>
-        <w:t>-based Colorectal Screening Programme,” n.d.)</w:t>
-      </w:r>
-      <w:r>
-        <w:rPr>
-          <w:rFonts w:ascii="Calibri" w:hAnsi="Calibri" w:cs="Calibri"/>
-          <w:sz w:val="22"/>
-          <w:szCs w:val="22"/>
-        </w:rPr>
-        <w:fldChar w:fldCharType="end"/>
-      </w:r>
-      <w:r>
-        <w:rPr>
-          <w:rFonts w:ascii="Calibri" w:hAnsi="Calibri" w:cs="Calibri"/>
-          <w:sz w:val="22"/>
-          <w:szCs w:val="22"/>
-        </w:rPr>
-        <w:t xml:space="preserve">The journal aims to assess the effect of gender , age and deprivation on key performance indicators in a colorectal cancer screening programme. In this literature the relevant populations were subdivided by gender into our age groups and into five deprivation categories according to the Scottish Index of Multiple Deprivation (SIMD), and key performance indicators analysed within these groups. The results are very clearly mentioned with the p scores obtained in the statistical analysis. It is then concluded in this population-based colorectal screening programme gender, age, and deprivation had marked effects on key performance indicators, and this has implications both for the evaluation of screening programmes and for strategies designed to reduce inequalities. </w:t>
-      </w:r>
-      <w:r>
-        <w:rPr>
-          <w:rFonts w:ascii="Calibri" w:hAnsi="Calibri" w:cs="Calibri"/>
-          <w:sz w:val="22"/>
-          <w:szCs w:val="22"/>
-        </w:rPr>
-        <w:fldChar w:fldCharType="begin"/>
-      </w:r>
-      <w:r>
-        <w:rPr>
-          <w:rFonts w:ascii="Calibri" w:hAnsi="Calibri" w:cs="Calibri"/>
-          <w:sz w:val="22"/>
-          <w:szCs w:val="22"/>
-        </w:rPr>
-        <w:instrText xml:space="preserve"> ADDIN ZOTERO_ITEM CSL_CITATION {"citationID":"PQwx64aM","properties":{"formattedCitation":"(Reynolds et al., 2018)","plainCitation":"(Reynolds et al., 2018)","noteIndex":0},"citationItems":[{"id":86,"uris":["http://zotero.org/users/local/Ykweszta/items/ACPC98SS"],"itemData":{"id":86,"type":"article-journal","abstract":"Despite considerable efforts to address practical barriers, colorectal cancer screening numbers are often low. People do not always act rationally, and investigating emotions may offer insight into the avoidance of screening. The current work assessed whether fear, embarrassment, and disgust predicted colorectal cancer screening avoidance.","container-title":"BMC Cancer","DOI":"10.1186/s12885-018-4423-5","ISSN":"1471-2407","issue":"1","journalAbbreviation":"BMC Cancer","language":"en","page":"518","source":"Springer Link","title":"Emotional predictors of bowel screening: the avoidance-promoting role of fear, embarrassment, and disgust","title-short":"Emotional predictors of bowel screening","volume":"18","author":[{"family":"Reynolds","given":"Lisa M."},{"family":"Bissett","given":"Ian P."},{"family":"Consedine","given":"Nathan S."}],"issued":{"date-parts":[["2018",5,3]]}}}],"schema":"https://github.com/citation-style-language/schema/raw/master/csl-citation.json"} </w:instrText>
-      </w:r>
-      <w:r>
-        <w:rPr>
-          <w:rFonts w:ascii="Calibri" w:hAnsi="Calibri" w:cs="Calibri"/>
-          <w:sz w:val="22"/>
-          <w:szCs w:val="22"/>
-        </w:rPr>
-        <w:fldChar w:fldCharType="separate"/>
-      </w:r>
-      <w:r>
-        <w:rPr>
-          <w:rFonts w:ascii="Calibri" w:hAnsi="Calibri" w:cs="Calibri"/>
-          <w:sz w:val="22"/>
-          <w:szCs w:val="22"/>
-        </w:rPr>
-        <w:t>(Reynolds et al., 2018)</w:t>
-      </w:r>
-      <w:r>
-        <w:rPr>
-          <w:rFonts w:ascii="Calibri" w:hAnsi="Calibri" w:cs="Calibri"/>
-          <w:sz w:val="22"/>
-          <w:szCs w:val="22"/>
-        </w:rPr>
-        <w:fldChar w:fldCharType="end"/>
-      </w:r>
-      <w:r>
-        <w:rPr>
-          <w:rFonts w:ascii="Calibri" w:hAnsi="Calibri" w:cs="Calibri"/>
-          <w:sz w:val="22"/>
-          <w:szCs w:val="22"/>
-        </w:rPr>
-        <w:t xml:space="preserve"> The literature review of the above research understands the process, approach, and result of the research. There is a detailed explanation of the interview approach and questionnaire details. The document concludes that medical, demographic factors, fear, embarrassment, disgust are the factors that could influence the bowel screening numbers. The literature concludes that alongside medical and demographic factors, fear, embarrassment, and disgust are worthy of consideration in colorectal cancer screening. Understanding how specific emotions impact screening decisions and behaviour an important direction for future work is and has potential to inform screening development and communications in bowel health.</w:t>
+        <w:t>review of the above research understands the process, approach, and result of the research. There is a detailed explanation of the interview approach and questionnaire details. The document concludes that medical, demographic factors, fear, embarrassment, disgust are the factors that could influence the bowel screening numbers. The literature concludes that alongside medical and demographic factors, fear, embarrassment, and disgust are worthy of consideration in colorectal cancer screening. Understanding how specific emotions impact screening decisions and behaviour an important direction for future work is and has potential to inform screening development and communications in bowel health.</w:t>
       </w:r>
       <w:r>
         <w:rPr>
@@ -2193,7 +2505,7 @@
         </w:rPr>
         <w:t xml:space="preserve"> this research paper aims to document the association between health literacy and willingness to screening. The literature explains the methods undergone the research. A </w:t>
       </w:r>
-      <w:hyperlink r:id="rId4" w:tooltip="Learn more about multivariate analysis from ScienceDirect's AI-generated Topic Pages" w:history="1">
+      <w:hyperlink r:id="rId5" w:tooltip="Learn more about multivariate analysis from ScienceDirect's AI-generated Topic Pages" w:history="1">
         <w:r>
           <w:rPr>
             <w:rFonts w:ascii="Calibri" w:hAnsi="Calibri" w:cs="Calibri"/>
@@ -2323,16 +2635,7 @@
           <w:sz w:val="22"/>
           <w:szCs w:val="22"/>
         </w:rPr>
-        <w:t xml:space="preserve"> The literature studies the specific and differential prediction of health anxiety by disgust sensitivity and propensity. The literature learns that the Current models of health anxiety suggest that fear resulting from false alarms to perceived threats to one's health results in the development of hypochondriasis and related disorders. Disgust has been proposed as an effective response that may function as an etiological and maintenance mechanism in health anxiety. Moreover, the way in which an individual perceives the disgust response (disgust sensitivity) may affect health anxiety, separately from their likelihood of experiencing disgust (disgust propensity). The present study utilized multiple hierarchical regression analysis to investigate the degree to which self-reported disgust sensitivity and disgust propensity differentially predict elevated health anxiety in a sample of 620 non-treatment-seeking undergraduates. Further, this effect is tested in comparison to that of anxiety sensitivity, a construct demonstrated to be strongly related to health anxiety. Analyses indicate that disgust sensitivity, rather than disgust propensity, is primarily responsible for this relation. An additional analysis tested the specificity of disgust sensitivity relative to anxiety sensitivity. Disgust sensitivity was no longer significant after including anxiety sensitivity in the model. Suggestions for further evaluation of this relation are provided. These results suggest that </w:t>
-      </w:r>
-      <w:r>
-        <w:rPr>
-          <w:rFonts w:ascii="Calibri" w:hAnsi="Calibri" w:cs="Calibri"/>
-          <w:sz w:val="22"/>
-          <w:szCs w:val="22"/>
-        </w:rPr>
-        <w:lastRenderedPageBreak/>
-        <w:t>although disgust sensitivity may appear related to health anxiety, this relation may be confounded by anxiety sensitivity.</w:t>
+        <w:t xml:space="preserve"> The literature studies the specific and differential prediction of health anxiety by disgust sensitivity and propensity. The literature learns that the Current models of health anxiety suggest that fear resulting from false alarms to perceived threats to one's health results in the development of hypochondriasis and related disorders. Disgust has been proposed as an effective response that may function as an etiological and maintenance mechanism in health anxiety. Moreover, the way in which an individual perceives the disgust response (disgust sensitivity) may affect health anxiety, separately from their likelihood of experiencing disgust (disgust propensity). The present study utilized multiple hierarchical regression analysis to investigate the degree to which self-reported disgust sensitivity and disgust propensity differentially predict elevated health anxiety in a sample of 620 non-treatment-seeking undergraduates. Further, this effect is tested in comparison to that of anxiety sensitivity, a construct demonstrated to be strongly related to health anxiety. Analyses indicate that disgust sensitivity, rather than disgust propensity, is primarily responsible for this relation. An additional analysis tested the specificity of disgust sensitivity relative to anxiety sensitivity. Disgust sensitivity was no longer significant after including anxiety sensitivity in the model. Suggestions for further evaluation of this relation are provided. These results suggest that although disgust sensitivity may appear related to health anxiety, this relation may be confounded by anxiety sensitivity.</w:t>
       </w:r>
       <w:r>
         <w:rPr>
@@ -2447,6 +2750,7 @@
           <w:sz w:val="22"/>
           <w:szCs w:val="22"/>
         </w:rPr>
+        <w:lastRenderedPageBreak/>
         <w:t xml:space="preserve">The </w:t>
       </w:r>
       <w:r>
@@ -2889,7 +3193,55 @@
           <w:sz w:val="22"/>
           <w:szCs w:val="22"/>
         </w:rPr>
-        <w:t xml:space="preserve"> This is an older literature from Morgan , the 2019 </w:t>
+        <w:t xml:space="preserve"> This is an older literature from Morgan , the 2019 article above was very detail and much latest. The literature, studies, examples are similar, the 2019 version is much more latest and worth using them. </w:t>
+      </w:r>
+      <w:r>
+        <w:rPr>
+          <w:rFonts w:ascii="Calibri" w:hAnsi="Calibri" w:cs="Calibri"/>
+          <w:sz w:val="22"/>
+          <w:szCs w:val="22"/>
+        </w:rPr>
+        <w:fldChar w:fldCharType="begin"/>
+      </w:r>
+      <w:r>
+        <w:rPr>
+          <w:rFonts w:ascii="Calibri" w:hAnsi="Calibri" w:cs="Calibri"/>
+          <w:sz w:val="22"/>
+          <w:szCs w:val="22"/>
+        </w:rPr>
+        <w:instrText xml:space="preserve"> ADDIN ZOTERO_ITEM CSL_CITATION {"citationID":"A3RPo22p","properties":{"formattedCitation":"(Kukliansky, 2016)","plainCitation":"(Kukliansky, 2016)","noteIndex":0},"citationItems":[{"id":119,"uris":["http://zotero.org/users/local/Ykweszta/items/YLQB6TXA"],"itemData":{"id":119,"type":"article-journal","abstract":"Histograms, box plots and cumulative distribution graphs are popular graphic representations for statistical distributions. The main research question that this study focuses on is how college students deal with interpretation of these statistical graphs when translating graphical representations into analytical concepts in descriptive statistics. This study is divided into two parts. The research sample included 256 college students in the first part and 187 college students in the second part. The research tools were questionnaires dealing with the interpretation of the graphs, while relating the graphs and other concepts in descriptive statistics. In spite of the benefits learners may reap from using multiple representations, the results reveal that some of the students had difficulties in relating multiple representations to the same data. Educators have to take into account that only deep understanding of each and every one of the representations and their inter-relation will enable students to translate successfully one format into another. Some of the mistakes students made could be derived from the use of the intuitive rule known as the Same A-Same B.","container-title":"International Journal of Higher Education","DOI":"10.5430/ijhe.v5n4p262","ISSN":"1927-6052, 1927-6044","issue":"4","journalAbbreviation":"IJHE","language":"en","page":"p262","source":"DOI.org (Crossref)","title":"Student's Conceptions in Statistical Graph's Interpretation","volume":"5","author":[{"family":"Kukliansky","given":"Ida"}],"issued":{"date-parts":[["2016",11,1]]}}}],"schema":"https://github.com/citation-style-language/schema/raw/master/csl-citation.json"} </w:instrText>
+      </w:r>
+      <w:r>
+        <w:rPr>
+          <w:rFonts w:ascii="Calibri" w:hAnsi="Calibri" w:cs="Calibri"/>
+          <w:sz w:val="22"/>
+          <w:szCs w:val="22"/>
+        </w:rPr>
+        <w:fldChar w:fldCharType="separate"/>
+      </w:r>
+      <w:r>
+        <w:rPr>
+          <w:rFonts w:ascii="Calibri" w:hAnsi="Calibri" w:cs="Calibri"/>
+          <w:sz w:val="22"/>
+          <w:szCs w:val="22"/>
+        </w:rPr>
+        <w:t>(Kukliansky, 2016)</w:t>
+      </w:r>
+      <w:r>
+        <w:rPr>
+          <w:rFonts w:ascii="Calibri" w:hAnsi="Calibri" w:cs="Calibri"/>
+          <w:sz w:val="22"/>
+          <w:szCs w:val="22"/>
+        </w:rPr>
+        <w:fldChar w:fldCharType="end"/>
+      </w:r>
+      <w:r>
+        <w:rPr>
+          <w:rFonts w:ascii="Calibri" w:hAnsi="Calibri" w:cs="Calibri"/>
+          <w:sz w:val="22"/>
+          <w:szCs w:val="22"/>
+        </w:rPr>
+        <w:t xml:space="preserve"> suggests that histograms, box plots and cumulative distribution graphs are popular graphic representations for statistical distributions. The main research question that this study focuses on is how college students deal with interpretation of these statistical graphs when translating graphical representations into analytical concepts in descriptive statistics. This study is divided into two parts. The research sample included 256 college students in the first part and 187 college students in the second part. The research tools were questionnaires dealing with the interpretation of the graphs, while relating the graphs and other concepts in descriptive statistics. In spite of the benefits learners may reap from using multiple representations, the results reveal that some of the students had difficulties in relating multiple representations to the same data. Educators have to consider that only deep understanding of each and every one of the representations and their inter-relation will enable students to successfully translate one format into another. Some of the mistakes students made </w:t>
       </w:r>
       <w:r>
         <w:rPr>
@@ -2898,73 +3250,7 @@
           <w:szCs w:val="22"/>
         </w:rPr>
         <w:lastRenderedPageBreak/>
-        <w:t xml:space="preserve">article above was very detail and much latest. The literature, studies, examples are similar, the 2019 version is much more latest and worth using them. </w:t>
-      </w:r>
-      <w:r>
-        <w:rPr>
-          <w:rFonts w:ascii="Calibri" w:hAnsi="Calibri" w:cs="Calibri"/>
-          <w:sz w:val="22"/>
-          <w:szCs w:val="22"/>
-        </w:rPr>
-        <w:fldChar w:fldCharType="begin"/>
-      </w:r>
-      <w:r>
-        <w:rPr>
-          <w:rFonts w:ascii="Calibri" w:hAnsi="Calibri" w:cs="Calibri"/>
-          <w:sz w:val="22"/>
-          <w:szCs w:val="22"/>
-        </w:rPr>
-        <w:instrText xml:space="preserve"> ADDIN ZOTERO_ITEM CSL_CITATION {"citationID":"A3RPo22p","properties":{"formattedCitation":"(Kukliansky, 2016)","plainCitation":"(Kukliansky, 2016)","noteIndex":0},"citationItems":[{"id":119,"uris":["http://zotero.org/users/local/Ykweszta/items/YLQB6TXA"],"itemData":{"id":119,"type":"article-journal","abstract":"Histograms, box plots and cumulative distribution graphs are popular graphic representations for statistical distributions. The main research question that this study focuses on is how college students deal with interpretation of these statistical graphs when translating graphical representations into analytical concepts in descriptive statistics. This study is divided into two parts. The research sample included 256 college students in the first part and 187 college students in the second part. The research tools were questionnaires dealing with the interpretation of the graphs, while relating the graphs and other concepts in descriptive statistics. In spite of the benefits learners may reap from using multiple representations, the results reveal that some of the students had difficulties in relating multiple representations to the same data. Educators have to take into account that only deep understanding of each and every one of the representations and their inter-relation will enable students to translate successfully one format into another. Some of the mistakes students made could be derived from the use of the intuitive rule known as the Same A-Same B.","container-title":"International Journal of Higher Education","DOI":"10.5430/ijhe.v5n4p262","ISSN":"1927-6052, 1927-6044","issue":"4","journalAbbreviation":"IJHE","language":"en","page":"p262","source":"DOI.org (Crossref)","title":"Student's Conceptions in Statistical Graph's Interpretation","volume":"5","author":[{"family":"Kukliansky","given":"Ida"}],"issued":{"date-parts":[["2016",11,1]]}}}],"schema":"https://github.com/citation-style-language/schema/raw/master/csl-citation.json"} </w:instrText>
-      </w:r>
-      <w:r>
-        <w:rPr>
-          <w:rFonts w:ascii="Calibri" w:hAnsi="Calibri" w:cs="Calibri"/>
-          <w:sz w:val="22"/>
-          <w:szCs w:val="22"/>
-        </w:rPr>
-        <w:fldChar w:fldCharType="separate"/>
-      </w:r>
-      <w:r>
-        <w:rPr>
-          <w:rFonts w:ascii="Calibri" w:hAnsi="Calibri" w:cs="Calibri"/>
-          <w:sz w:val="22"/>
-          <w:szCs w:val="22"/>
-        </w:rPr>
-        <w:t>(</w:t>
-      </w:r>
-      <w:proofErr w:type="spellStart"/>
-      <w:r>
-        <w:rPr>
-          <w:rFonts w:ascii="Calibri" w:hAnsi="Calibri" w:cs="Calibri"/>
-          <w:sz w:val="22"/>
-          <w:szCs w:val="22"/>
-        </w:rPr>
-        <w:t>Kukliansky</w:t>
-      </w:r>
-      <w:proofErr w:type="spellEnd"/>
-      <w:r>
-        <w:rPr>
-          <w:rFonts w:ascii="Calibri" w:hAnsi="Calibri" w:cs="Calibri"/>
-          <w:sz w:val="22"/>
-          <w:szCs w:val="22"/>
-        </w:rPr>
-        <w:t>, 2016)</w:t>
-      </w:r>
-      <w:r>
-        <w:rPr>
-          <w:rFonts w:ascii="Calibri" w:hAnsi="Calibri" w:cs="Calibri"/>
-          <w:sz w:val="22"/>
-          <w:szCs w:val="22"/>
-        </w:rPr>
-        <w:fldChar w:fldCharType="end"/>
-      </w:r>
-      <w:r>
-        <w:rPr>
-          <w:rFonts w:ascii="Calibri" w:hAnsi="Calibri" w:cs="Calibri"/>
-          <w:sz w:val="22"/>
-          <w:szCs w:val="22"/>
-        </w:rPr>
-        <w:t xml:space="preserve"> suggests that histograms, box plots and cumulative distribution graphs are popular graphic representations for statistical distributions. The main research question that this study focuses on is how college students deal with interpretation of these statistical graphs when translating graphical representations into analytical concepts in descriptive statistics. This study is divided into two parts. The research sample included 256 college students in the first part and 187 college students in the second part. The research tools were questionnaires dealing with the interpretation of the graphs, while relating the graphs and other concepts in descriptive statistics. In spite of the benefits learners may reap from using multiple representations, the results reveal that some of the students had difficulties in relating multiple representations to the same data. Educators have to consider that only deep understanding of each and every one of the representations and their inter-relation will enable students to successfully translate one format into another. Some of the mistakes students made could be derived from the use of the intuitive rule known as the Same A-Same B. </w:t>
+        <w:t xml:space="preserve">could be derived from the use of the intuitive rule known as the Same A-Same B. </w:t>
       </w:r>
       <w:r>
         <w:rPr>
@@ -2996,25 +3282,7 @@
           <w:sz w:val="22"/>
           <w:szCs w:val="22"/>
         </w:rPr>
-        <w:t xml:space="preserve">(Biernat and </w:t>
-      </w:r>
-      <w:proofErr w:type="spellStart"/>
-      <w:r>
-        <w:rPr>
-          <w:rFonts w:ascii="Calibri" w:hAnsi="Calibri" w:cs="Calibri"/>
-          <w:sz w:val="22"/>
-          <w:szCs w:val="22"/>
-        </w:rPr>
-        <w:t>Piątkowska</w:t>
-      </w:r>
-      <w:proofErr w:type="spellEnd"/>
-      <w:r>
-        <w:rPr>
-          <w:rFonts w:ascii="Calibri" w:hAnsi="Calibri" w:cs="Calibri"/>
-          <w:sz w:val="22"/>
-          <w:szCs w:val="22"/>
-        </w:rPr>
-        <w:t>, 2014)</w:t>
+        <w:t>(Biernat and Piątkowska, 2014)</w:t>
       </w:r>
       <w:r>
         <w:rPr>
@@ -3489,7 +3757,7 @@
         </w:rPr>
         <w:t>0.12 eV. Compared with the traditional high-throughput computational and experimental trial-and-error approach, the machine-learning </w:t>
       </w:r>
-      <w:hyperlink r:id="rId5" w:tooltip="Learn more about chemisorption from ScienceDirect's AI-generated Topic Pages" w:history="1">
+      <w:hyperlink r:id="rId6" w:tooltip="Learn more about chemisorption from ScienceDirect's AI-generated Topic Pages" w:history="1">
         <w:r>
           <w:rPr>
             <w:rFonts w:ascii="Calibri" w:hAnsi="Calibri" w:cs="Calibri"/>
@@ -3505,7 +3773,55 @@
           <w:sz w:val="22"/>
           <w:szCs w:val="22"/>
         </w:rPr>
-        <w:t xml:space="preserve"> models have great potential in accelerating the discovery of interesting catalytic materials. As the complexity of catalyst structures increases, new features will be needed to learn underlying correlations and avoid introducing significant errors on top of the average DFT prediction errors expected with standard semi-local generalized gradient approximation (GGA) functionals. (Upadhyay et al., 2021) This literature learns that most of the machine learning techniques finetune the hyper-parameters to improve the detection rate, our approach focuses on </w:t>
+        <w:t xml:space="preserve"> models have great potential in accelerating the discovery of interesting catalytic materials. As the complexity of catalyst structures increases, new features will be needed to learn underlying correlations and avoid introducing significant errors on top of the average DFT prediction errors expected with standard semi-local generalized gradient approximation (GGA) functionals. (Upadhyay et al., 2021) This literature learns that most of the machine learning techniques finetune the hyper-parameters to improve the detection rate, our approach focuses on selecting the most promising features of the dataset using Gradient Boosting Feature Selection (GBFS) before applying the classification algorithm, a combination which improves not only the detection rate but also the execution speed. GBFS uses the Weighted Feature Importance (WFI) extraction technique to reduce the complexity of classifiers. Various decision-tree based machine learning techniques are evaluated after obtaining the most promising features of the power grid dataset through a GBFS module and show that this approach optimizes the False Positive Rate (FPR) and the execution time. </w:t>
+      </w:r>
+      <w:r>
+        <w:rPr>
+          <w:rFonts w:ascii="Calibri" w:hAnsi="Calibri" w:cs="Calibri"/>
+          <w:sz w:val="22"/>
+          <w:szCs w:val="22"/>
+        </w:rPr>
+        <w:fldChar w:fldCharType="begin"/>
+      </w:r>
+      <w:r>
+        <w:rPr>
+          <w:rFonts w:ascii="Calibri" w:hAnsi="Calibri" w:cs="Calibri"/>
+          <w:sz w:val="22"/>
+          <w:szCs w:val="22"/>
+        </w:rPr>
+        <w:instrText xml:space="preserve"> ADDIN ZOTERO_ITEM CSL_CITATION {"citationID":"L7YJPRUH","properties":{"formattedCitation":"(Faust et al., 2019)","plainCitation":"(Faust et al., 2019)","noteIndex":0},"citationItems":[{"id":142,"uris":["http://zotero.org/users/local/Ykweszta/items/RHQ5ZCRM"],"itemData":{"id":142,"type":"article-journal","abstract":"Deep learning is an emerging transformative tool in diagnostic medicine, yet limited access and the interpretability of learned parameters hinders widespread adoption. Here we have generated a diverse repository of 838,644 histopathologic images and used them to optimize and discretize learned representations into 512-dimensional feature vectors. Importantly, we show that individual machine-engineered features correlate with salient human-derived morphologic constructs and ontological relationships. Deciphering the overlap between human and machine reasoning may aid in eliminating biases and improving automation and accountability for artificial intelligence-assisted medicine.","container-title":"Nature Machine Intelligence","DOI":"10.1038/s42256-019-0068-6","ISSN":"2522-5839","issue":"7","journalAbbreviation":"Nat Mach Intell","language":"en","license":"2019 The Author(s), under exclusive licence to Springer Nature Limited","note":"number: 7\npublisher: Nature Publishing Group","page":"316-321","source":"www.nature.com","title":"Intelligent feature engineering and ontological mapping of brain tumour histomorphologies by deep learning","volume":"1","author":[{"family":"Faust","given":"Kevin"},{"family":"Bala","given":"Sudarshan"},{"family":"Ommeren","given":"Randy","non-dropping-particle":"van"},{"family":"Portante","given":"Alessia"},{"family":"Al Qawahmed","given":"Raniah"},{"family":"Djuric","given":"Ugljesa"},{"family":"Diamandis","given":"Phedias"}],"issued":{"date-parts":[["2019",7]]}}}],"schema":"https://github.com/citation-style-language/schema/raw/master/csl-citation.json"} </w:instrText>
+      </w:r>
+      <w:r>
+        <w:rPr>
+          <w:rFonts w:ascii="Calibri" w:hAnsi="Calibri" w:cs="Calibri"/>
+          <w:sz w:val="22"/>
+          <w:szCs w:val="22"/>
+        </w:rPr>
+        <w:fldChar w:fldCharType="separate"/>
+      </w:r>
+      <w:r>
+        <w:rPr>
+          <w:rFonts w:ascii="Calibri" w:hAnsi="Calibri" w:cs="Calibri"/>
+          <w:sz w:val="22"/>
+          <w:szCs w:val="22"/>
+        </w:rPr>
+        <w:t>(Faust et al., 2019)</w:t>
+      </w:r>
+      <w:r>
+        <w:rPr>
+          <w:rFonts w:ascii="Calibri" w:hAnsi="Calibri" w:cs="Calibri"/>
+          <w:sz w:val="22"/>
+          <w:szCs w:val="22"/>
+        </w:rPr>
+        <w:fldChar w:fldCharType="end"/>
+      </w:r>
+      <w:r>
+        <w:rPr>
+          <w:rFonts w:ascii="Calibri" w:hAnsi="Calibri" w:cs="Calibri"/>
+          <w:sz w:val="22"/>
+          <w:szCs w:val="22"/>
+        </w:rPr>
+        <w:t xml:space="preserve"> understands that deep learning is an emerging transformative tool in diagnostic medicine, yet limited access and the interpretability of learned parameters hinders widespread adoption. Here a diverse repository of 838,644 histopathologic images is generated and used to optimize and discretize learned representations into 512-dimensional feature vectors. Importantly, we show that individual machine-engineered features correlate with salient human-derived morphologic constructs and ontological relationships. Deciphering the overlap between human and machine reasoning may aid in eliminating biases and </w:t>
       </w:r>
       <w:r>
         <w:rPr>
@@ -3514,55 +3830,7 @@
           <w:szCs w:val="22"/>
         </w:rPr>
         <w:lastRenderedPageBreak/>
-        <w:t xml:space="preserve">selecting the most promising features of the dataset using Gradient Boosting Feature Selection (GBFS) before applying the classification algorithm, a combination which improves not only the detection rate but also the execution speed. GBFS uses the Weighted Feature Importance (WFI) extraction technique to reduce the complexity of classifiers. Various decision-tree based machine learning techniques are evaluated after obtaining the most promising features of the power grid dataset through a GBFS module and show that this approach optimizes the False Positive Rate (FPR) and the execution time. </w:t>
-      </w:r>
-      <w:r>
-        <w:rPr>
-          <w:rFonts w:ascii="Calibri" w:hAnsi="Calibri" w:cs="Calibri"/>
-          <w:sz w:val="22"/>
-          <w:szCs w:val="22"/>
-        </w:rPr>
-        <w:fldChar w:fldCharType="begin"/>
-      </w:r>
-      <w:r>
-        <w:rPr>
-          <w:rFonts w:ascii="Calibri" w:hAnsi="Calibri" w:cs="Calibri"/>
-          <w:sz w:val="22"/>
-          <w:szCs w:val="22"/>
-        </w:rPr>
-        <w:instrText xml:space="preserve"> ADDIN ZOTERO_ITEM CSL_CITATION {"citationID":"L7YJPRUH","properties":{"formattedCitation":"(Faust et al., 2019)","plainCitation":"(Faust et al., 2019)","noteIndex":0},"citationItems":[{"id":142,"uris":["http://zotero.org/users/local/Ykweszta/items/RHQ5ZCRM"],"itemData":{"id":142,"type":"article-journal","abstract":"Deep learning is an emerging transformative tool in diagnostic medicine, yet limited access and the interpretability of learned parameters hinders widespread adoption. Here we have generated a diverse repository of 838,644 histopathologic images and used them to optimize and discretize learned representations into 512-dimensional feature vectors. Importantly, we show that individual machine-engineered features correlate with salient human-derived morphologic constructs and ontological relationships. Deciphering the overlap between human and machine reasoning may aid in eliminating biases and improving automation and accountability for artificial intelligence-assisted medicine.","container-title":"Nature Machine Intelligence","DOI":"10.1038/s42256-019-0068-6","ISSN":"2522-5839","issue":"7","journalAbbreviation":"Nat Mach Intell","language":"en","license":"2019 The Author(s), under exclusive licence to Springer Nature Limited","note":"number: 7\npublisher: Nature Publishing Group","page":"316-321","source":"www.nature.com","title":"Intelligent feature engineering and ontological mapping of brain tumour histomorphologies by deep learning","volume":"1","author":[{"family":"Faust","given":"Kevin"},{"family":"Bala","given":"Sudarshan"},{"family":"Ommeren","given":"Randy","non-dropping-particle":"van"},{"family":"Portante","given":"Alessia"},{"family":"Al Qawahmed","given":"Raniah"},{"family":"Djuric","given":"Ugljesa"},{"family":"Diamandis","given":"Phedias"}],"issued":{"date-parts":[["2019",7]]}}}],"schema":"https://github.com/citation-style-language/schema/raw/master/csl-citation.json"} </w:instrText>
-      </w:r>
-      <w:r>
-        <w:rPr>
-          <w:rFonts w:ascii="Calibri" w:hAnsi="Calibri" w:cs="Calibri"/>
-          <w:sz w:val="22"/>
-          <w:szCs w:val="22"/>
-        </w:rPr>
-        <w:fldChar w:fldCharType="separate"/>
-      </w:r>
-      <w:r>
-        <w:rPr>
-          <w:rFonts w:ascii="Calibri" w:hAnsi="Calibri" w:cs="Calibri"/>
-          <w:sz w:val="22"/>
-          <w:szCs w:val="22"/>
-        </w:rPr>
-        <w:t>(Faust et al., 2019)</w:t>
-      </w:r>
-      <w:r>
-        <w:rPr>
-          <w:rFonts w:ascii="Calibri" w:hAnsi="Calibri" w:cs="Calibri"/>
-          <w:sz w:val="22"/>
-          <w:szCs w:val="22"/>
-        </w:rPr>
-        <w:fldChar w:fldCharType="end"/>
-      </w:r>
-      <w:r>
-        <w:rPr>
-          <w:rFonts w:ascii="Calibri" w:hAnsi="Calibri" w:cs="Calibri"/>
-          <w:sz w:val="22"/>
-          <w:szCs w:val="22"/>
-        </w:rPr>
-        <w:t xml:space="preserve"> understands that deep learning is an emerging transformative tool in diagnostic medicine, yet limited access and the interpretability of learned parameters hinders widespread adoption. Here a diverse repository of 838,644 histopathologic images is generated and used to optimize and discretize learned representations into 512-dimensional feature vectors. Importantly, we show that individual machine-engineered features correlate with salient human-derived morphologic constructs and ontological relationships. Deciphering the overlap between human and machine reasoning may aid in eliminating biases and improving automation and accountability for artificial intelligence-assisted medicine.</w:t>
+        <w:t>improving automation and accountability for artificial intelligence-assisted medicine.</w:t>
       </w:r>
       <w:r>
         <w:rPr>
@@ -3660,25 +3928,7 @@
           <w:sz w:val="22"/>
           <w:szCs w:val="22"/>
         </w:rPr>
-        <w:t>(</w:t>
-      </w:r>
-      <w:proofErr w:type="spellStart"/>
-      <w:r>
-        <w:rPr>
-          <w:rFonts w:ascii="Calibri" w:hAnsi="Calibri" w:cs="Calibri"/>
-          <w:sz w:val="22"/>
-          <w:szCs w:val="22"/>
-        </w:rPr>
-        <w:t>Duboue</w:t>
-      </w:r>
-      <w:proofErr w:type="spellEnd"/>
-      <w:r>
-        <w:rPr>
-          <w:rFonts w:ascii="Calibri" w:hAnsi="Calibri" w:cs="Calibri"/>
-          <w:sz w:val="22"/>
-          <w:szCs w:val="22"/>
-        </w:rPr>
-        <w:t>, 2020)</w:t>
+        <w:t>(Duboue, 2020)</w:t>
       </w:r>
       <w:r>
         <w:rPr>
@@ -3858,7 +4108,23 @@
           <w:sz w:val="22"/>
           <w:szCs w:val="22"/>
         </w:rPr>
-        <w:t xml:space="preserve">(Gopika and </w:t>
+        <w:t>(Gopika and Kowshalaya M.E., 2018)</w:t>
+      </w:r>
+      <w:r>
+        <w:rPr>
+          <w:rFonts w:ascii="Calibri" w:hAnsi="Calibri" w:cs="Calibri"/>
+          <w:sz w:val="22"/>
+          <w:szCs w:val="22"/>
+        </w:rPr>
+        <w:fldChar w:fldCharType="end"/>
+      </w:r>
+      <w:r>
+        <w:rPr>
+          <w:rFonts w:ascii="Calibri" w:hAnsi="Calibri" w:cs="Calibri"/>
+          <w:sz w:val="22"/>
+          <w:szCs w:val="22"/>
+        </w:rPr>
+        <w:t xml:space="preserve"> As per this, Feature selection is an effective strategy to reduce dimensionality, remove irrelevant data and increase learning accuracy. The curse of dimensionality of data poses a severe challenge to many existing feature selection methods with respect to efficiency and effectiveness. In this paper, we use three feature selection algorithms namely Fast Correlation Based Feature Selection (FCBF), a variation of FCBF called Fast Correlation Based Feature Selection # (FCBF#) and Fast Correlation Based Feature Selection in Pieces (</w:t>
       </w:r>
       <w:proofErr w:type="spellStart"/>
       <w:r>
@@ -3867,7 +4133,7 @@
           <w:sz w:val="22"/>
           <w:szCs w:val="22"/>
         </w:rPr>
-        <w:t>Kowshalaya</w:t>
+        <w:t>FCFBiP</w:t>
       </w:r>
       <w:proofErr w:type="spellEnd"/>
       <w:r>
@@ -3876,23 +4142,7 @@
           <w:sz w:val="22"/>
           <w:szCs w:val="22"/>
         </w:rPr>
-        <w:t xml:space="preserve"> M.E., 2018)</w:t>
-      </w:r>
-      <w:r>
-        <w:rPr>
-          <w:rFonts w:ascii="Calibri" w:hAnsi="Calibri" w:cs="Calibri"/>
-          <w:sz w:val="22"/>
-          <w:szCs w:val="22"/>
-        </w:rPr>
-        <w:fldChar w:fldCharType="end"/>
-      </w:r>
-      <w:r>
-        <w:rPr>
-          <w:rFonts w:ascii="Calibri" w:hAnsi="Calibri" w:cs="Calibri"/>
-          <w:sz w:val="22"/>
-          <w:szCs w:val="22"/>
-        </w:rPr>
-        <w:t xml:space="preserve"> As per this, Feature selection is an effective strategy to reduce dimensionality, remove irrelevant data and increase learning accuracy. The curse of dimensionality of data poses a severe challenge to many existing feature selection methods with respect to efficiency and effectiveness. In this paper, we use three feature selection algorithms namely Fast Correlation Based Feature Selection (FCBF), a variation of FCBF called Fast Correlation Based Feature Selection # (FCBF#) and Fast Correlation Based Feature Selection in Pieces (</w:t>
+        <w:t xml:space="preserve">). The three feature selections are compared, and experimental results prove that the </w:t>
       </w:r>
       <w:proofErr w:type="spellStart"/>
       <w:r>
@@ -3910,24 +4160,6 @@
           <w:sz w:val="22"/>
           <w:szCs w:val="22"/>
         </w:rPr>
-        <w:t xml:space="preserve">). The three feature selections are compared, and experimental results prove that the </w:t>
-      </w:r>
-      <w:proofErr w:type="spellStart"/>
-      <w:r>
-        <w:rPr>
-          <w:rFonts w:ascii="Calibri" w:hAnsi="Calibri" w:cs="Calibri"/>
-          <w:sz w:val="22"/>
-          <w:szCs w:val="22"/>
-        </w:rPr>
-        <w:t>FCFBiP</w:t>
-      </w:r>
-      <w:proofErr w:type="spellEnd"/>
-      <w:r>
-        <w:rPr>
-          <w:rFonts w:ascii="Calibri" w:hAnsi="Calibri" w:cs="Calibri"/>
-          <w:sz w:val="22"/>
-          <w:szCs w:val="22"/>
-        </w:rPr>
         <w:t xml:space="preserve"> is efficient compared to FCBF and FCBF#.</w:t>
       </w:r>
       <w:r>
@@ -3986,7 +4218,151 @@
           <w:sz w:val="22"/>
           <w:szCs w:val="22"/>
         </w:rPr>
-        <w:t xml:space="preserve">A new model for associative memory, based on a correlation matrix, is suggested. In this model information is accumulated on memory elements as products of component data. Two classes of memories are discussed: a complete correlation matrix memory (CCMM), and randomly organized incomplete correlation matrix memories (ICMM). </w:t>
+        <w:t>A new model for associative memory, based on a correlation matrix, is suggested. In this model information is accumulated on memory elements as products of component data. Two classes of memories are discussed: a complete correlation matrix memory (CCMM), and randomly organized incomplete correlation matrix memories (ICMM). The data recalled from the latter are stochastic variables, but the fidelity of recall is shown to have a deterministic limit if the number of memory elements grows without limits. A special case of correlation matrix memories is the auto-associative memory in which any part of the memorized information can be used as a key. The memories are selective with respect to accumulated data. The ICMM exhibits adaptive improvement under certain circumstances. It is also suggested that correlation matrix memories could be applied for the classification of data.</w:t>
+      </w:r>
+      <w:r>
+        <w:rPr>
+          <w:rFonts w:ascii="Calibri" w:hAnsi="Calibri" w:cs="Calibri"/>
+          <w:sz w:val="22"/>
+          <w:szCs w:val="22"/>
+        </w:rPr>
+        <w:fldChar w:fldCharType="begin"/>
+      </w:r>
+      <w:r>
+        <w:rPr>
+          <w:rFonts w:ascii="Calibri" w:hAnsi="Calibri" w:cs="Calibri"/>
+          <w:sz w:val="22"/>
+          <w:szCs w:val="22"/>
+        </w:rPr>
+        <w:instrText xml:space="preserve"> ADDIN ZOTERO_ITEM CSL_CITATION {"citationID":"x3dJ8JtD","properties":{"formattedCitation":"(Hall, 2000)","plainCitation":"(Hall, 2000)","noteIndex":0},"citationItems":[{"id":154,"uris":["http://zotero.org/users/local/Ykweszta/items/DUQIY5IW"],"itemData":{"id":154,"type":"report","abstract":"Algorithms for feature selection fall into two broad categories: wrappers that use the learning algorithm itself to evaluate the usefulness of features and filters that evaluate features according to heuristics based on general characteristics of the data. For application to large databases, filters have proven to be more practical than wrappers because they are much faster. However, most existing filter algorithms only work with discrete classification problems. This paper describes a fast, correlation-based filter algorithm that can be applied to continuous and discrete problems. The algorithm often out-performs the well-known ReliefF attribute estimator when used as a preprocessing step for naive Bayes, instance-based learning, decision trees, locally weighted regression, and model trees. It performs more feature selection than ReliefF does-reducing the data dimensionality by fifty percent in most cases. Also, decision and model trees built from the preprocessed data are often significantly smaller.","genre":"Working Paper","language":"en","note":"Accepted: 2008-10-13T03:42:21Z\nISSN: 1170-487X","publisher":"University of Waikato, Department of Computer Science","source":"researchcommons.waikato.ac.nz","title":"Correlation-based feature selection of discrete and numeric class machine learning","URL":"https://researchcommons.waikato.ac.nz/handle/10289/1024","author":[{"family":"Hall","given":"Mark A."}],"accessed":{"date-parts":[["2023",5,16]]},"issued":{"date-parts":[["2000",5]]}}}],"schema":"https://github.com/citation-style-language/schema/raw/master/csl-citation.json"} </w:instrText>
+      </w:r>
+      <w:r>
+        <w:rPr>
+          <w:rFonts w:ascii="Calibri" w:hAnsi="Calibri" w:cs="Calibri"/>
+          <w:sz w:val="22"/>
+          <w:szCs w:val="22"/>
+        </w:rPr>
+        <w:fldChar w:fldCharType="separate"/>
+      </w:r>
+      <w:r>
+        <w:rPr>
+          <w:rFonts w:ascii="Calibri" w:hAnsi="Calibri" w:cs="Calibri"/>
+          <w:sz w:val="22"/>
+          <w:szCs w:val="22"/>
+        </w:rPr>
+        <w:t>(Hall, 2000)</w:t>
+      </w:r>
+      <w:r>
+        <w:rPr>
+          <w:rFonts w:ascii="Calibri" w:hAnsi="Calibri" w:cs="Calibri"/>
+          <w:sz w:val="22"/>
+          <w:szCs w:val="22"/>
+        </w:rPr>
+        <w:fldChar w:fldCharType="end"/>
+      </w:r>
+      <w:r>
+        <w:rPr>
+          <w:rFonts w:ascii="Calibri" w:hAnsi="Calibri" w:cs="Calibri"/>
+          <w:sz w:val="22"/>
+          <w:szCs w:val="22"/>
+        </w:rPr>
+        <w:t xml:space="preserve"> This paper describes a fast, correlation-based filter algorithm that can be applied to continuous-discrete problem. More the feature engineering data dimensionality can be reduced. Decision and model trees built from the pre-processed data and are often significantly smaller.</w:t>
+      </w:r>
+      <w:r>
+        <w:rPr>
+          <w:rFonts w:ascii="Calibri" w:hAnsi="Calibri" w:cs="Calibri"/>
+          <w:sz w:val="22"/>
+          <w:szCs w:val="22"/>
+        </w:rPr>
+        <w:fldChar w:fldCharType="begin"/>
+      </w:r>
+      <w:r>
+        <w:rPr>
+          <w:rFonts w:ascii="Calibri" w:hAnsi="Calibri" w:cs="Calibri"/>
+          <w:sz w:val="22"/>
+          <w:szCs w:val="22"/>
+        </w:rPr>
+        <w:instrText xml:space="preserve"> ADDIN ZOTERO_ITEM CSL_CITATION {"citationID":"0BOLO2Sm","properties":{"formattedCitation":"(Brownlee, n.d.)","plainCitation":"(Brownlee, n.d.)","noteIndex":0},"citationItems":[{"id":158,"uris":["http://zotero.org/users/local/Ykweszta/items/5DGNF8LT"],"itemData":{"id":158,"type":"article-journal","language":"en","source":"Zotero","title":"How to Choose a Feature Selection Method For Machine Learning","author":[{"family":"Brownlee","given":"Jason"}]}}],"schema":"https://github.com/citation-style-language/schema/raw/master/csl-citation.json"} </w:instrText>
+      </w:r>
+      <w:r>
+        <w:rPr>
+          <w:rFonts w:ascii="Calibri" w:hAnsi="Calibri" w:cs="Calibri"/>
+          <w:sz w:val="22"/>
+          <w:szCs w:val="22"/>
+        </w:rPr>
+        <w:fldChar w:fldCharType="separate"/>
+      </w:r>
+      <w:r>
+        <w:rPr>
+          <w:rFonts w:ascii="Calibri" w:hAnsi="Calibri" w:cs="Calibri"/>
+          <w:sz w:val="22"/>
+          <w:szCs w:val="22"/>
+        </w:rPr>
+        <w:t>(Brownlee, n.d.)</w:t>
+      </w:r>
+      <w:r>
+        <w:rPr>
+          <w:rFonts w:ascii="Calibri" w:hAnsi="Calibri" w:cs="Calibri"/>
+          <w:sz w:val="22"/>
+          <w:szCs w:val="22"/>
+        </w:rPr>
+        <w:fldChar w:fldCharType="end"/>
+      </w:r>
+      <w:r>
+        <w:rPr>
+          <w:rFonts w:ascii="Calibri" w:hAnsi="Calibri" w:cs="Calibri"/>
+          <w:sz w:val="22"/>
+          <w:szCs w:val="22"/>
+        </w:rPr>
+        <w:t>This article studies on how to select the feature for machine learning. There isa detailed description and methodologies of learning , insights on how it would impact the statistics as well trained model is part of the literature.</w:t>
+      </w:r>
+      <w:r>
+        <w:rPr>
+          <w:rFonts w:ascii="Calibri" w:hAnsi="Calibri" w:cs="Calibri"/>
+          <w:sz w:val="22"/>
+          <w:szCs w:val="22"/>
+        </w:rPr>
+        <w:fldChar w:fldCharType="begin"/>
+      </w:r>
+      <w:r>
+        <w:rPr>
+          <w:rFonts w:ascii="Calibri" w:hAnsi="Calibri" w:cs="Calibri"/>
+          <w:sz w:val="22"/>
+          <w:szCs w:val="22"/>
+        </w:rPr>
+        <w:instrText xml:space="preserve"> ADDIN ZOTERO_ITEM CSL_CITATION {"citationID":"xwZ9UeR3","properties":{"formattedCitation":"(Lee et al., 1986)","plainCitation":"(Lee et al., 1986)","noteIndex":0},"citationItems":[{"id":166,"uris":["http://zotero.org/users/local/Ykweszta/items/7Q7HRRHB"],"itemData":{"id":166,"type":"report","abstract":"A high-order correlation tensor formalism for neural networks is described. The model can simulate auto associative, heteroassociative, as well as multiassociative memory. For the autoassociative model, simulation results show a drastic increase in the memory capacity and speed over that of the standard Hopfield-like correlation matrix methods. The possibility of using multiassociative memory for a learning universal inference network is also discussed. 9 refs., 5 figs.","language":"English","number":"LA-UR-86-1288; CONF-8605108-1","publisher":"Los Alamos National Lab. (LANL), Los Alamos, NM (United States); Univ. of Maryland, College Park, MD (United States)","source":"www.osti.gov","title":"Machine learning using a higher order correlation network","URL":"https://www.osti.gov/biblio/5760643","author":[{"family":"Lee","given":"Y. C."},{"family":"Doolen","given":"G."},{"family":"Chen","given":"H. H."},{"family":"Sun","given":"G. Z."},{"family":"Maxwell","given":"T."},{"family":"Lee","given":"H. Y."}],"accessed":{"date-parts":[["2023",5,16]]},"issued":{"date-parts":[["1986",1,1]]}}}],"schema":"https://github.com/citation-style-language/schema/raw/master/csl-citation.json"} </w:instrText>
+      </w:r>
+      <w:r>
+        <w:rPr>
+          <w:rFonts w:ascii="Calibri" w:hAnsi="Calibri" w:cs="Calibri"/>
+          <w:sz w:val="22"/>
+          <w:szCs w:val="22"/>
+        </w:rPr>
+        <w:fldChar w:fldCharType="separate"/>
+      </w:r>
+      <w:r>
+        <w:rPr>
+          <w:rFonts w:ascii="Calibri" w:hAnsi="Calibri" w:cs="Calibri"/>
+          <w:sz w:val="22"/>
+          <w:szCs w:val="22"/>
+        </w:rPr>
+        <w:t>(Lee et al., 1986)</w:t>
+      </w:r>
+      <w:r>
+        <w:rPr>
+          <w:rFonts w:ascii="Calibri" w:hAnsi="Calibri" w:cs="Calibri"/>
+          <w:sz w:val="22"/>
+          <w:szCs w:val="22"/>
+        </w:rPr>
+        <w:fldChar w:fldCharType="end"/>
+      </w:r>
+      <w:r>
+        <w:rPr>
+          <w:rFonts w:ascii="Calibri" w:hAnsi="Calibri" w:cs="Calibri"/>
+          <w:sz w:val="22"/>
+          <w:szCs w:val="22"/>
+        </w:rPr>
+        <w:t xml:space="preserve"> This is a very old study regarding machine learning using a higher order co-relation matrix. The document is very detail and explains each and every process of </w:t>
       </w:r>
       <w:r>
         <w:rPr>
@@ -3995,151 +4371,7 @@
           <w:szCs w:val="22"/>
         </w:rPr>
         <w:lastRenderedPageBreak/>
-        <w:t>The data recalled from the latter are stochastic variables, but the fidelity of recall is shown to have a deterministic limit if the number of memory elements grows without limits. A special case of correlation matrix memories is the auto-associative memory in which any part of the memorized information can be used as a key. The memories are selective with respect to accumulated data. The ICMM exhibits adaptive improvement under certain circumstances. It is also suggested that correlation matrix memories could be applied for the classification of data.</w:t>
-      </w:r>
-      <w:r>
-        <w:rPr>
-          <w:rFonts w:ascii="Calibri" w:hAnsi="Calibri" w:cs="Calibri"/>
-          <w:sz w:val="22"/>
-          <w:szCs w:val="22"/>
-        </w:rPr>
-        <w:fldChar w:fldCharType="begin"/>
-      </w:r>
-      <w:r>
-        <w:rPr>
-          <w:rFonts w:ascii="Calibri" w:hAnsi="Calibri" w:cs="Calibri"/>
-          <w:sz w:val="22"/>
-          <w:szCs w:val="22"/>
-        </w:rPr>
-        <w:instrText xml:space="preserve"> ADDIN ZOTERO_ITEM CSL_CITATION {"citationID":"x3dJ8JtD","properties":{"formattedCitation":"(Hall, 2000)","plainCitation":"(Hall, 2000)","noteIndex":0},"citationItems":[{"id":154,"uris":["http://zotero.org/users/local/Ykweszta/items/DUQIY5IW"],"itemData":{"id":154,"type":"report","abstract":"Algorithms for feature selection fall into two broad categories: wrappers that use the learning algorithm itself to evaluate the usefulness of features and filters that evaluate features according to heuristics based on general characteristics of the data. For application to large databases, filters have proven to be more practical than wrappers because they are much faster. However, most existing filter algorithms only work with discrete classification problems. This paper describes a fast, correlation-based filter algorithm that can be applied to continuous and discrete problems. The algorithm often out-performs the well-known ReliefF attribute estimator when used as a preprocessing step for naive Bayes, instance-based learning, decision trees, locally weighted regression, and model trees. It performs more feature selection than ReliefF does-reducing the data dimensionality by fifty percent in most cases. Also, decision and model trees built from the preprocessed data are often significantly smaller.","genre":"Working Paper","language":"en","note":"Accepted: 2008-10-13T03:42:21Z\nISSN: 1170-487X","publisher":"University of Waikato, Department of Computer Science","source":"researchcommons.waikato.ac.nz","title":"Correlation-based feature selection of discrete and numeric class machine learning","URL":"https://researchcommons.waikato.ac.nz/handle/10289/1024","author":[{"family":"Hall","given":"Mark A."}],"accessed":{"date-parts":[["2023",5,16]]},"issued":{"date-parts":[["2000",5]]}}}],"schema":"https://github.com/citation-style-language/schema/raw/master/csl-citation.json"} </w:instrText>
-      </w:r>
-      <w:r>
-        <w:rPr>
-          <w:rFonts w:ascii="Calibri" w:hAnsi="Calibri" w:cs="Calibri"/>
-          <w:sz w:val="22"/>
-          <w:szCs w:val="22"/>
-        </w:rPr>
-        <w:fldChar w:fldCharType="separate"/>
-      </w:r>
-      <w:r>
-        <w:rPr>
-          <w:rFonts w:ascii="Calibri" w:hAnsi="Calibri" w:cs="Calibri"/>
-          <w:sz w:val="22"/>
-          <w:szCs w:val="22"/>
-        </w:rPr>
-        <w:t>(Hall, 2000)</w:t>
-      </w:r>
-      <w:r>
-        <w:rPr>
-          <w:rFonts w:ascii="Calibri" w:hAnsi="Calibri" w:cs="Calibri"/>
-          <w:sz w:val="22"/>
-          <w:szCs w:val="22"/>
-        </w:rPr>
-        <w:fldChar w:fldCharType="end"/>
-      </w:r>
-      <w:r>
-        <w:rPr>
-          <w:rFonts w:ascii="Calibri" w:hAnsi="Calibri" w:cs="Calibri"/>
-          <w:sz w:val="22"/>
-          <w:szCs w:val="22"/>
-        </w:rPr>
-        <w:t xml:space="preserve"> This paper describes a fast, correlation-based filter algorithm that can be applied to continuous-discrete problem. More the feature engineering data dimensionality can be reduced. Decision and model trees built from the pre-processed data and are often significantly smaller.</w:t>
-      </w:r>
-      <w:r>
-        <w:rPr>
-          <w:rFonts w:ascii="Calibri" w:hAnsi="Calibri" w:cs="Calibri"/>
-          <w:sz w:val="22"/>
-          <w:szCs w:val="22"/>
-        </w:rPr>
-        <w:fldChar w:fldCharType="begin"/>
-      </w:r>
-      <w:r>
-        <w:rPr>
-          <w:rFonts w:ascii="Calibri" w:hAnsi="Calibri" w:cs="Calibri"/>
-          <w:sz w:val="22"/>
-          <w:szCs w:val="22"/>
-        </w:rPr>
-        <w:instrText xml:space="preserve"> ADDIN ZOTERO_ITEM CSL_CITATION {"citationID":"0BOLO2Sm","properties":{"formattedCitation":"(Brownlee, n.d.)","plainCitation":"(Brownlee, n.d.)","noteIndex":0},"citationItems":[{"id":158,"uris":["http://zotero.org/users/local/Ykweszta/items/5DGNF8LT"],"itemData":{"id":158,"type":"article-journal","language":"en","source":"Zotero","title":"How to Choose a Feature Selection Method For Machine Learning","author":[{"family":"Brownlee","given":"Jason"}]}}],"schema":"https://github.com/citation-style-language/schema/raw/master/csl-citation.json"} </w:instrText>
-      </w:r>
-      <w:r>
-        <w:rPr>
-          <w:rFonts w:ascii="Calibri" w:hAnsi="Calibri" w:cs="Calibri"/>
-          <w:sz w:val="22"/>
-          <w:szCs w:val="22"/>
-        </w:rPr>
-        <w:fldChar w:fldCharType="separate"/>
-      </w:r>
-      <w:r>
-        <w:rPr>
-          <w:rFonts w:ascii="Calibri" w:hAnsi="Calibri" w:cs="Calibri"/>
-          <w:sz w:val="22"/>
-          <w:szCs w:val="22"/>
-        </w:rPr>
-        <w:t>(Brownlee, n.d.)</w:t>
-      </w:r>
-      <w:r>
-        <w:rPr>
-          <w:rFonts w:ascii="Calibri" w:hAnsi="Calibri" w:cs="Calibri"/>
-          <w:sz w:val="22"/>
-          <w:szCs w:val="22"/>
-        </w:rPr>
-        <w:fldChar w:fldCharType="end"/>
-      </w:r>
-      <w:r>
-        <w:rPr>
-          <w:rFonts w:ascii="Calibri" w:hAnsi="Calibri" w:cs="Calibri"/>
-          <w:sz w:val="22"/>
-          <w:szCs w:val="22"/>
-        </w:rPr>
-        <w:t>This article studies on how to select the feature for machine learning. There isa detailed description and methodologies of learning , insights on how it would impact the statistics as well trained model is part of the literature.</w:t>
-      </w:r>
-      <w:r>
-        <w:rPr>
-          <w:rFonts w:ascii="Calibri" w:hAnsi="Calibri" w:cs="Calibri"/>
-          <w:sz w:val="22"/>
-          <w:szCs w:val="22"/>
-        </w:rPr>
-        <w:fldChar w:fldCharType="begin"/>
-      </w:r>
-      <w:r>
-        <w:rPr>
-          <w:rFonts w:ascii="Calibri" w:hAnsi="Calibri" w:cs="Calibri"/>
-          <w:sz w:val="22"/>
-          <w:szCs w:val="22"/>
-        </w:rPr>
-        <w:instrText xml:space="preserve"> ADDIN ZOTERO_ITEM CSL_CITATION {"citationID":"xwZ9UeR3","properties":{"formattedCitation":"(Lee et al., 1986)","plainCitation":"(Lee et al., 1986)","noteIndex":0},"citationItems":[{"id":166,"uris":["http://zotero.org/users/local/Ykweszta/items/7Q7HRRHB"],"itemData":{"id":166,"type":"report","abstract":"A high-order correlation tensor formalism for neural networks is described. The model can simulate auto associative, heteroassociative, as well as multiassociative memory. For the autoassociative model, simulation results show a drastic increase in the memory capacity and speed over that of the standard Hopfield-like correlation matrix methods. The possibility of using multiassociative memory for a learning universal inference network is also discussed. 9 refs., 5 figs.","language":"English","number":"LA-UR-86-1288; CONF-8605108-1","publisher":"Los Alamos National Lab. (LANL), Los Alamos, NM (United States); Univ. of Maryland, College Park, MD (United States)","source":"www.osti.gov","title":"Machine learning using a higher order correlation network","URL":"https://www.osti.gov/biblio/5760643","author":[{"family":"Lee","given":"Y. C."},{"family":"Doolen","given":"G."},{"family":"Chen","given":"H. H."},{"family":"Sun","given":"G. Z."},{"family":"Maxwell","given":"T."},{"family":"Lee","given":"H. Y."}],"accessed":{"date-parts":[["2023",5,16]]},"issued":{"date-parts":[["1986",1,1]]}}}],"schema":"https://github.com/citation-style-language/schema/raw/master/csl-citation.json"} </w:instrText>
-      </w:r>
-      <w:r>
-        <w:rPr>
-          <w:rFonts w:ascii="Calibri" w:hAnsi="Calibri" w:cs="Calibri"/>
-          <w:sz w:val="22"/>
-          <w:szCs w:val="22"/>
-        </w:rPr>
-        <w:fldChar w:fldCharType="separate"/>
-      </w:r>
-      <w:r>
-        <w:rPr>
-          <w:rFonts w:ascii="Calibri" w:hAnsi="Calibri" w:cs="Calibri"/>
-          <w:sz w:val="22"/>
-          <w:szCs w:val="22"/>
-        </w:rPr>
-        <w:t>(Lee et al., 1986)</w:t>
-      </w:r>
-      <w:r>
-        <w:rPr>
-          <w:rFonts w:ascii="Calibri" w:hAnsi="Calibri" w:cs="Calibri"/>
-          <w:sz w:val="22"/>
-          <w:szCs w:val="22"/>
-        </w:rPr>
-        <w:fldChar w:fldCharType="end"/>
-      </w:r>
-      <w:r>
-        <w:rPr>
-          <w:rFonts w:ascii="Calibri" w:hAnsi="Calibri" w:cs="Calibri"/>
-          <w:sz w:val="22"/>
-          <w:szCs w:val="22"/>
-        </w:rPr>
-        <w:t xml:space="preserve"> This is a very old study regarding machine learning using a higher order co-relation matrix. The document is very detail and explains each and every process of statistics, feature selection in detail. Though it is good to consider this document for the basics on feature selection and statistics, there are many advancements in the field of machine learning, and much more latest literatures should be reviewed.</w:t>
+        <w:t>statistics, feature selection in detail. Though it is good to consider this document for the basics on feature selection and statistics, there are many advancements in the field of machine learning, and much more latest literatures should be reviewed.</w:t>
       </w:r>
       <w:r>
         <w:rPr>
@@ -4267,25 +4499,7 @@
           <w:sz w:val="22"/>
           <w:szCs w:val="22"/>
         </w:rPr>
-        <w:t>(</w:t>
-      </w:r>
-      <w:proofErr w:type="spellStart"/>
-      <w:r>
-        <w:rPr>
-          <w:rFonts w:ascii="Calibri" w:hAnsi="Calibri" w:cs="Calibri"/>
-          <w:sz w:val="22"/>
-          <w:szCs w:val="22"/>
-        </w:rPr>
-        <w:t>Aggrawal</w:t>
-      </w:r>
-      <w:proofErr w:type="spellEnd"/>
-      <w:r>
-        <w:rPr>
-          <w:rFonts w:ascii="Calibri" w:hAnsi="Calibri" w:cs="Calibri"/>
-          <w:sz w:val="22"/>
-          <w:szCs w:val="22"/>
-        </w:rPr>
-        <w:t xml:space="preserve"> and Pal, 2020)</w:t>
+        <w:t>(Aggrawal and Pal, 2020)</w:t>
       </w:r>
       <w:r>
         <w:rPr>
@@ -4589,25 +4803,7 @@
           <w:sz w:val="22"/>
           <w:szCs w:val="22"/>
         </w:rPr>
-        <w:t>(</w:t>
-      </w:r>
-      <w:proofErr w:type="spellStart"/>
-      <w:r>
-        <w:rPr>
-          <w:rFonts w:ascii="Calibri" w:hAnsi="Calibri" w:cs="Calibri"/>
-          <w:sz w:val="22"/>
-          <w:szCs w:val="22"/>
-        </w:rPr>
-        <w:t>Tollivoro</w:t>
-      </w:r>
-      <w:proofErr w:type="spellEnd"/>
-      <w:r>
-        <w:rPr>
-          <w:rFonts w:ascii="Calibri" w:hAnsi="Calibri" w:cs="Calibri"/>
-          <w:sz w:val="22"/>
-          <w:szCs w:val="22"/>
-        </w:rPr>
-        <w:t xml:space="preserve"> et al., 2019)</w:t>
+        <w:t>(Tollivoro et al., 2019)</w:t>
       </w:r>
       <w:r>
         <w:rPr>
@@ -4719,7 +4915,151 @@
           <w:sz w:val="22"/>
           <w:szCs w:val="22"/>
         </w:rPr>
-        <w:t xml:space="preserve"> aims to evaluate the appropriateness of post-polypectomy surveillance colonoscopy on a community wide basis and </w:t>
+        <w:t xml:space="preserve"> aims to evaluate the appropriateness of post-polypectomy surveillance colonoscopy on a community wide basis and identify factors associated with it. It is concluded here that in community practice, post-polypectomy surveillance colonoscopy is often performed earlier than recommended, especially in low-risk subjects. Interventions to improve adherence to guidelines and to reduce unnecessary examinations are needed.</w:t>
+      </w:r>
+      <w:r>
+        <w:rPr>
+          <w:rFonts w:ascii="Calibri" w:hAnsi="Calibri" w:cs="Calibri"/>
+          <w:sz w:val="22"/>
+          <w:szCs w:val="22"/>
+        </w:rPr>
+        <w:fldChar w:fldCharType="begin"/>
+      </w:r>
+      <w:r>
+        <w:rPr>
+          <w:rFonts w:ascii="Calibri" w:hAnsi="Calibri" w:cs="Calibri"/>
+          <w:sz w:val="22"/>
+          <w:szCs w:val="22"/>
+        </w:rPr>
+        <w:instrText xml:space="preserve"> ADDIN ZOTERO_ITEM CSL_CITATION {"citationID":"6l6F0D6V","properties":{"formattedCitation":"(Matsuda et al., 2016)","plainCitation":"(Matsuda et al., 2016)","noteIndex":0},"citationItems":[{"id":178,"uris":["http://zotero.org/users/local/Ykweszta/items/25YTHRUK"],"itemData":{"id":178,"type":"article-journal","abstract":"Colonoscopy is considered the gold standard to detect and remove colorectal neoplasia. The efficacy of colonoscopy with polypectomy to reduce colorectal cancer incidence and mortality has been demonstrated. Recently, post-polypectomy surveillance colonoscopy has become a necessary intervention in daily practice not only in Western countries but also in the Asia–Pacific region. Therefore, it is crucial to establish new clinical practice guidelines to reduce the number of unnecessary surveillance colonoscopies in order to create space for screening colonoscopy. The Asia–Pacific Consensus group recommended that surveillance colonoscopy interval should be tailored according to risk level of index colonoscopy. However, precise guidelines on interval of surveillance cannot be given because of a lack of prospective data. According to Korean and Australian guidelines, surveillance intervals after index colonoscopy of 5 years for low-risk subjects and 3 years for high-risk subjects are recommended in Asia–Pacific regions at present. Prospective data including long-term outcomes from the Japan Polyp Study, which is a multicenter randomized control trial, would be useful to establish the Asia–Pacific consensus in the near future.","container-title":"Digestive Endoscopy","DOI":"10.1111/den.12622","ISSN":"1443-1661","issue":"3","language":"en","note":"_eprint: https://onlinelibrary.wiley.com/doi/pdf/10.1111/den.12622","page":"342-347","source":"Wiley Online Library","title":"Surveillance colonoscopy after endoscopic treatment for colorectal neoplasia: From the standpoint of the Asia–Pacific region","title-short":"Surveillance colonoscopy after endoscopic treatment for colorectal neoplasia","volume":"28","author":[{"family":"Matsuda","given":"Takahisa"},{"family":"Chiu","given":"Han-Mo"},{"family":"Sano","given":"Yasushi"},{"family":"Fujii","given":"Takahiro"},{"family":"Ono","given":"Akiko"},{"family":"Saito","given":"Yutaka"}],"issued":{"date-parts":[["2016"]]}}}],"schema":"https://github.com/citation-style-language/schema/raw/master/csl-citation.json"} </w:instrText>
+      </w:r>
+      <w:r>
+        <w:rPr>
+          <w:rFonts w:ascii="Calibri" w:hAnsi="Calibri" w:cs="Calibri"/>
+          <w:sz w:val="22"/>
+          <w:szCs w:val="22"/>
+        </w:rPr>
+        <w:fldChar w:fldCharType="separate"/>
+      </w:r>
+      <w:r>
+        <w:rPr>
+          <w:rFonts w:ascii="Calibri" w:hAnsi="Calibri" w:cs="Calibri"/>
+          <w:sz w:val="22"/>
+          <w:szCs w:val="22"/>
+        </w:rPr>
+        <w:t>(Matsuda et al., 2016)</w:t>
+      </w:r>
+      <w:r>
+        <w:rPr>
+          <w:rFonts w:ascii="Calibri" w:hAnsi="Calibri" w:cs="Calibri"/>
+          <w:sz w:val="22"/>
+          <w:szCs w:val="22"/>
+        </w:rPr>
+        <w:fldChar w:fldCharType="end"/>
+      </w:r>
+      <w:r>
+        <w:rPr>
+          <w:rFonts w:ascii="Calibri" w:hAnsi="Calibri" w:cs="Calibri"/>
+          <w:sz w:val="22"/>
+          <w:szCs w:val="22"/>
+        </w:rPr>
+        <w:t xml:space="preserve"> This literature concludes that the prospectives data including long-term outcomes from the Japan Polyp Study, which is a multicentre randomized control trial, would be useful to establish the Asia–Pacific consensus in the near future.</w:t>
+      </w:r>
+      <w:r>
+        <w:rPr>
+          <w:rFonts w:ascii="Calibri" w:hAnsi="Calibri" w:cs="Calibri"/>
+          <w:sz w:val="22"/>
+          <w:szCs w:val="22"/>
+        </w:rPr>
+        <w:fldChar w:fldCharType="begin"/>
+      </w:r>
+      <w:r>
+        <w:rPr>
+          <w:rFonts w:ascii="Calibri" w:hAnsi="Calibri" w:cs="Calibri"/>
+          <w:sz w:val="22"/>
+          <w:szCs w:val="22"/>
+        </w:rPr>
+        <w:instrText xml:space="preserve"> ADDIN ZOTERO_ITEM CSL_CITATION {"citationID":"MfGy8Qf8","properties":{"formattedCitation":"(Schreuders et al., NaN/NaN/NaN)","plainCitation":"(Schreuders et al., NaN/NaN/NaN)","noteIndex":0},"citationItems":[{"id":174,"uris":["http://zotero.org/users/local/Ykweszta/items/2LAATM4G"],"itemData":{"id":174,"type":"article-journal","abstract":"BACKGROUND: Adherence to surveillance colonoscopy guidelines is important to prevent colorectal cancer (CRC) and unnecessary workload.OBJECTIVE: To evaluate how well Canadian gastroenterologists adhere to colonoscopy surveillance guidelines after adenoma removal or treatment for CRC.METHODS: Patients with a history of adenomas or CRC who had surveillance performed between October 2008 and October 2010 were retrospectively included. Time intervals between index colonoscopy and surveillance were compared with the 2008 guideline recommendations of the American Gastroenterological Association and regarded as appropriate when the surveillance interval was within six months of the recommended time interval.RESULTS: A total of 265 patients were included (52% men; mean age 58 years). Among patients with a normal index colonoscopy (n=110), 42% received surveillance on time, 38% too early (median difference = 1.2 years too early) and 20% too late (median difference = 1.0 year too late). Among patients with nonadvanced adenomas at index (n=96), 25% underwent surveillance on time, 61% too early (median difference = 1.85) and 14% too late (median difference = 1.1). Among patients with advanced neoplasia at index (n=59), 29% underwent surveillance on time, 34% too early (median difference = 1.86) and 37% later than recommended (median difference = 1.61). No significant difference in adenoma detection rates was observed when too early surveillance versus appropriate surveillance (34% versus 33%; P=0.92) and too late surveillance versus appropriate surveillance (21% versus 33%; P=0.11) were compared.CONCLUSION: Only a minority of surveillance colonoscopies were performed according to guideline recommendations. Deviation from the guidelines did not improve the adenoma detection rate. Interventions aimed at improving adherence to surveillance guidelines are needed.","container-title":"Canadian Journal of Gastroenterology and Hepatology","DOI":"10.1155/2013/279897","ISSN":"2291-2789","language":"en","note":"publisher: Hindawi","page":"33-38","source":"www.hindawi.com","title":"The Appropriateness of Surveillance Colonoscopy Intervals after Polypectomy","volume":"27","author":[{"family":"Schreuders","given":"Eline"},{"family":"Nicolaas","given":"Jerome Sint"},{"family":"Jonge","given":"Vincent","non-dropping-particle":"de"},{"family":"Kooten","given":"Harmke","non-dropping-particle":"van"},{"family":"Soo","given":"Isaac"},{"family":"Sadowski","given":"Daniel"},{"family":"Wong","given":"Clarence"},{"family":"Leerdam","given":"Monique E.","non-dropping-particle":"van"},{"family":"Kuipers","given":"Ernst J."},{"family":"Zanten","given":"Sander JO Veldhuyzen","non-dropping-particle":"van"}],"issued":{"literal":"NaN/NaN/NaN"}}}],"schema":"https://github.com/citation-style-language/schema/raw/master/csl-citation.json"} </w:instrText>
+      </w:r>
+      <w:r>
+        <w:rPr>
+          <w:rFonts w:ascii="Calibri" w:hAnsi="Calibri" w:cs="Calibri"/>
+          <w:sz w:val="22"/>
+          <w:szCs w:val="22"/>
+        </w:rPr>
+        <w:fldChar w:fldCharType="separate"/>
+      </w:r>
+      <w:r>
+        <w:rPr>
+          <w:rFonts w:ascii="Calibri" w:hAnsi="Calibri" w:cs="Calibri"/>
+          <w:sz w:val="22"/>
+          <w:szCs w:val="22"/>
+        </w:rPr>
+        <w:t>(Schreuders et al., 2013)</w:t>
+      </w:r>
+      <w:r>
+        <w:rPr>
+          <w:rFonts w:ascii="Calibri" w:hAnsi="Calibri" w:cs="Calibri"/>
+          <w:sz w:val="22"/>
+          <w:szCs w:val="22"/>
+        </w:rPr>
+        <w:fldChar w:fldCharType="end"/>
+      </w:r>
+      <w:r>
+        <w:rPr>
+          <w:rFonts w:ascii="Calibri" w:hAnsi="Calibri" w:cs="Calibri"/>
+          <w:sz w:val="22"/>
+          <w:szCs w:val="22"/>
+        </w:rPr>
+        <w:t xml:space="preserve"> aims to learn the appropriateness of surveillance colonoscopy intervals after polypectomy. The research here concludes that only a minority of surveillance colonoscopies were performed according to guideline recommendations. Deviation from the guidelines did not improve the adenoma detection rate. Interventions aimed at improving adherence to surveillance guidelines are needed. </w:t>
+      </w:r>
+      <w:r>
+        <w:rPr>
+          <w:rFonts w:ascii="Calibri" w:hAnsi="Calibri" w:cs="Calibri"/>
+          <w:sz w:val="22"/>
+          <w:szCs w:val="22"/>
+        </w:rPr>
+        <w:fldChar w:fldCharType="begin"/>
+      </w:r>
+      <w:r>
+        <w:rPr>
+          <w:rFonts w:ascii="Calibri" w:hAnsi="Calibri" w:cs="Calibri"/>
+          <w:sz w:val="22"/>
+          <w:szCs w:val="22"/>
+        </w:rPr>
+        <w:instrText xml:space="preserve"> ADDIN ZOTERO_ITEM CSL_CITATION {"citationID":"b81tnv06","properties":{"formattedCitation":"(Schoen et al., 2010)","plainCitation":"(Schoen et al., 2010)","noteIndex":0},"citationItems":[{"id":184,"uris":["http://zotero.org/users/local/Ykweszta/items/Z6SXK6V9"],"itemData":{"id":184,"type":"article-journal","abstract":"Background &amp; Aims\nThe recommended timing of surveillance colonoscopy for individuals with adenomatous polyps is based on adenoma histology, size, and number. The burden and cost of surveillance colonoscopy are significant. The aim of this study was to examine the use of surveillance colonoscopy on a community-wide basis.\nMethods\nWe retrospectively queried participants in the Prostate, Lung, Colorectal, and Ovarian Cancer screening trial in 9 US communities about use of surveillance colonoscopy. Subjects whose initial colonoscopy showed advanced adenoma (AA), nonadvanced adenoma (NAA), or no adenoma (NA) findings were included. Colonoscopy examinations were confirmed by reviewing colonoscopy reports.\nResults\nOf 3876 subjects selected for inquiry, 3627 (93.6%) responded. The cumulative probability of a surveillance colonoscopy within 5 years was 58.4% (n = 1342) in the AA group, 57.5% in those with ≥3 NAAs (n = 117), 46.7% in those with 1–2 NAAs (n = 905), and 26.5% (n = 1263) in subjects with NAs. Within 7 years, 33.2% of subjects with AAs received ≥2 surveillance examinations versus 26.9% for those with ≥3 NAAs, 18.2% for those with 1 or 2 NAAs, and 10.4% for those with NAs. Incomplete colonoscopy, family history of colorectal cancer, or interval adenomatous findings could explain only a minority of surveillance colonoscopy in low-risk subjects.\nConclusions\nIn community practice, there is substantial overuse of surveillance colonoscopy among low-risk subjects and underuse among subjects with AAs. Interventions to better align use of surveillance colonoscopy with risk for advanced lesions are needed.","container-title":"Gastroenterology","DOI":"10.1053/j.gastro.2009.09.062","ISSN":"0016-5085","issue":"1","journalAbbreviation":"Gastroenterology","language":"en","page":"73-81","source":"ScienceDirect","title":"Utilization of Surveillance Colonoscopy in Community Practice","volume":"138","author":[{"family":"Schoen","given":"Robert E."},{"family":"Pinsky","given":"Paul F."},{"family":"Weissfeld","given":"Joel L."},{"family":"Yokochi","given":"Lance A."},{"family":"Reding","given":"Douglas J."},{"family":"Hayes","given":"Richard B."},{"family":"Church","given":"Timothy"},{"family":"Yurgalevich","given":"Susan"},{"family":"Doria–Rose","given":"V. Paul"},{"family":"Hickey","given":"Tom"},{"family":"Riley","given":"Thomas"},{"family":"Berg","given":"Christine D."}],"issued":{"date-parts":[["2010",1,1]]}}}],"schema":"https://github.com/citation-style-language/schema/raw/master/csl-citation.json"} </w:instrText>
+      </w:r>
+      <w:r>
+        <w:rPr>
+          <w:rFonts w:ascii="Calibri" w:hAnsi="Calibri" w:cs="Calibri"/>
+          <w:sz w:val="22"/>
+          <w:szCs w:val="22"/>
+        </w:rPr>
+        <w:fldChar w:fldCharType="separate"/>
+      </w:r>
+      <w:r>
+        <w:rPr>
+          <w:rFonts w:ascii="Calibri" w:hAnsi="Calibri" w:cs="Calibri"/>
+          <w:sz w:val="22"/>
+          <w:szCs w:val="22"/>
+        </w:rPr>
+        <w:t>(Schoen et al., 2010)</w:t>
+      </w:r>
+      <w:r>
+        <w:rPr>
+          <w:rFonts w:ascii="Calibri" w:hAnsi="Calibri" w:cs="Calibri"/>
+          <w:sz w:val="22"/>
+          <w:szCs w:val="22"/>
+        </w:rPr>
+        <w:fldChar w:fldCharType="end"/>
+      </w:r>
+      <w:r>
+        <w:rPr>
+          <w:rFonts w:ascii="Calibri" w:hAnsi="Calibri" w:cs="Calibri"/>
+          <w:sz w:val="22"/>
+          <w:szCs w:val="22"/>
+        </w:rPr>
+        <w:t xml:space="preserve"> This study is significant for this research to identify the utilization of surveillance colonoscopy on a community wide basis. It is concluded that there is substantial over utilization of surveillance colonoscopy among low-risk subjects and underutilization among subjects </w:t>
       </w:r>
       <w:r>
         <w:rPr>
@@ -4728,151 +5068,7 @@
           <w:szCs w:val="22"/>
         </w:rPr>
         <w:lastRenderedPageBreak/>
-        <w:t>identify factors associated with it. It is concluded here that in community practice, post-polypectomy surveillance colonoscopy is often performed earlier than recommended, especially in low-risk subjects. Interventions to improve adherence to guidelines and to reduce unnecessary examinations are needed.</w:t>
-      </w:r>
-      <w:r>
-        <w:rPr>
-          <w:rFonts w:ascii="Calibri" w:hAnsi="Calibri" w:cs="Calibri"/>
-          <w:sz w:val="22"/>
-          <w:szCs w:val="22"/>
-        </w:rPr>
-        <w:fldChar w:fldCharType="begin"/>
-      </w:r>
-      <w:r>
-        <w:rPr>
-          <w:rFonts w:ascii="Calibri" w:hAnsi="Calibri" w:cs="Calibri"/>
-          <w:sz w:val="22"/>
-          <w:szCs w:val="22"/>
-        </w:rPr>
-        <w:instrText xml:space="preserve"> ADDIN ZOTERO_ITEM CSL_CITATION {"citationID":"6l6F0D6V","properties":{"formattedCitation":"(Matsuda et al., 2016)","plainCitation":"(Matsuda et al., 2016)","noteIndex":0},"citationItems":[{"id":178,"uris":["http://zotero.org/users/local/Ykweszta/items/25YTHRUK"],"itemData":{"id":178,"type":"article-journal","abstract":"Colonoscopy is considered the gold standard to detect and remove colorectal neoplasia. The efficacy of colonoscopy with polypectomy to reduce colorectal cancer incidence and mortality has been demonstrated. Recently, post-polypectomy surveillance colonoscopy has become a necessary intervention in daily practice not only in Western countries but also in the Asia–Pacific region. Therefore, it is crucial to establish new clinical practice guidelines to reduce the number of unnecessary surveillance colonoscopies in order to create space for screening colonoscopy. The Asia–Pacific Consensus group recommended that surveillance colonoscopy interval should be tailored according to risk level of index colonoscopy. However, precise guidelines on interval of surveillance cannot be given because of a lack of prospective data. According to Korean and Australian guidelines, surveillance intervals after index colonoscopy of 5 years for low-risk subjects and 3 years for high-risk subjects are recommended in Asia–Pacific regions at present. Prospective data including long-term outcomes from the Japan Polyp Study, which is a multicenter randomized control trial, would be useful to establish the Asia–Pacific consensus in the near future.","container-title":"Digestive Endoscopy","DOI":"10.1111/den.12622","ISSN":"1443-1661","issue":"3","language":"en","note":"_eprint: https://onlinelibrary.wiley.com/doi/pdf/10.1111/den.12622","page":"342-347","source":"Wiley Online Library","title":"Surveillance colonoscopy after endoscopic treatment for colorectal neoplasia: From the standpoint of the Asia–Pacific region","title-short":"Surveillance colonoscopy after endoscopic treatment for colorectal neoplasia","volume":"28","author":[{"family":"Matsuda","given":"Takahisa"},{"family":"Chiu","given":"Han-Mo"},{"family":"Sano","given":"Yasushi"},{"family":"Fujii","given":"Takahiro"},{"family":"Ono","given":"Akiko"},{"family":"Saito","given":"Yutaka"}],"issued":{"date-parts":[["2016"]]}}}],"schema":"https://github.com/citation-style-language/schema/raw/master/csl-citation.json"} </w:instrText>
-      </w:r>
-      <w:r>
-        <w:rPr>
-          <w:rFonts w:ascii="Calibri" w:hAnsi="Calibri" w:cs="Calibri"/>
-          <w:sz w:val="22"/>
-          <w:szCs w:val="22"/>
-        </w:rPr>
-        <w:fldChar w:fldCharType="separate"/>
-      </w:r>
-      <w:r>
-        <w:rPr>
-          <w:rFonts w:ascii="Calibri" w:hAnsi="Calibri" w:cs="Calibri"/>
-          <w:sz w:val="22"/>
-          <w:szCs w:val="22"/>
-        </w:rPr>
-        <w:t>(Matsuda et al., 2016)</w:t>
-      </w:r>
-      <w:r>
-        <w:rPr>
-          <w:rFonts w:ascii="Calibri" w:hAnsi="Calibri" w:cs="Calibri"/>
-          <w:sz w:val="22"/>
-          <w:szCs w:val="22"/>
-        </w:rPr>
-        <w:fldChar w:fldCharType="end"/>
-      </w:r>
-      <w:r>
-        <w:rPr>
-          <w:rFonts w:ascii="Calibri" w:hAnsi="Calibri" w:cs="Calibri"/>
-          <w:sz w:val="22"/>
-          <w:szCs w:val="22"/>
-        </w:rPr>
-        <w:t xml:space="preserve"> This literature concludes that the prospectives data including long-term outcomes from the Japan Polyp Study, which is a multicentre randomized control trial, would be useful to establish the Asia–Pacific consensus in the near future.</w:t>
-      </w:r>
-      <w:r>
-        <w:rPr>
-          <w:rFonts w:ascii="Calibri" w:hAnsi="Calibri" w:cs="Calibri"/>
-          <w:sz w:val="22"/>
-          <w:szCs w:val="22"/>
-        </w:rPr>
-        <w:fldChar w:fldCharType="begin"/>
-      </w:r>
-      <w:r>
-        <w:rPr>
-          <w:rFonts w:ascii="Calibri" w:hAnsi="Calibri" w:cs="Calibri"/>
-          <w:sz w:val="22"/>
-          <w:szCs w:val="22"/>
-        </w:rPr>
-        <w:instrText xml:space="preserve"> ADDIN ZOTERO_ITEM CSL_CITATION {"citationID":"MfGy8Qf8","properties":{"formattedCitation":"(Schreuders et al., NaN/NaN/NaN)","plainCitation":"(Schreuders et al., NaN/NaN/NaN)","noteIndex":0},"citationItems":[{"id":174,"uris":["http://zotero.org/users/local/Ykweszta/items/2LAATM4G"],"itemData":{"id":174,"type":"article-journal","abstract":"BACKGROUND: Adherence to surveillance colonoscopy guidelines is important to prevent colorectal cancer (CRC) and unnecessary workload.OBJECTIVE: To evaluate how well Canadian gastroenterologists adhere to colonoscopy surveillance guidelines after adenoma removal or treatment for CRC.METHODS: Patients with a history of adenomas or CRC who had surveillance performed between October 2008 and October 2010 were retrospectively included. Time intervals between index colonoscopy and surveillance were compared with the 2008 guideline recommendations of the American Gastroenterological Association and regarded as appropriate when the surveillance interval was within six months of the recommended time interval.RESULTS: A total of 265 patients were included (52% men; mean age 58 years). Among patients with a normal index colonoscopy (n=110), 42% received surveillance on time, 38% too early (median difference = 1.2 years too early) and 20% too late (median difference = 1.0 year too late). Among patients with nonadvanced adenomas at index (n=96), 25% underwent surveillance on time, 61% too early (median difference = 1.85) and 14% too late (median difference = 1.1). Among patients with advanced neoplasia at index (n=59), 29% underwent surveillance on time, 34% too early (median difference = 1.86) and 37% later than recommended (median difference = 1.61). No significant difference in adenoma detection rates was observed when too early surveillance versus appropriate surveillance (34% versus 33%; P=0.92) and too late surveillance versus appropriate surveillance (21% versus 33%; P=0.11) were compared.CONCLUSION: Only a minority of surveillance colonoscopies were performed according to guideline recommendations. Deviation from the guidelines did not improve the adenoma detection rate. Interventions aimed at improving adherence to surveillance guidelines are needed.","container-title":"Canadian Journal of Gastroenterology and Hepatology","DOI":"10.1155/2013/279897","ISSN":"2291-2789","language":"en","note":"publisher: Hindawi","page":"33-38","source":"www.hindawi.com","title":"The Appropriateness of Surveillance Colonoscopy Intervals after Polypectomy","volume":"27","author":[{"family":"Schreuders","given":"Eline"},{"family":"Nicolaas","given":"Jerome Sint"},{"family":"Jonge","given":"Vincent","non-dropping-particle":"de"},{"family":"Kooten","given":"Harmke","non-dropping-particle":"van"},{"family":"Soo","given":"Isaac"},{"family":"Sadowski","given":"Daniel"},{"family":"Wong","given":"Clarence"},{"family":"Leerdam","given":"Monique E.","non-dropping-particle":"van"},{"family":"Kuipers","given":"Ernst J."},{"family":"Zanten","given":"Sander JO Veldhuyzen","non-dropping-particle":"van"}],"issued":{"literal":"NaN/NaN/NaN"}}}],"schema":"https://github.com/citation-style-language/schema/raw/master/csl-citation.json"} </w:instrText>
-      </w:r>
-      <w:r>
-        <w:rPr>
-          <w:rFonts w:ascii="Calibri" w:hAnsi="Calibri" w:cs="Calibri"/>
-          <w:sz w:val="22"/>
-          <w:szCs w:val="22"/>
-        </w:rPr>
-        <w:fldChar w:fldCharType="separate"/>
-      </w:r>
-      <w:r>
-        <w:rPr>
-          <w:rFonts w:ascii="Calibri" w:hAnsi="Calibri" w:cs="Calibri"/>
-          <w:sz w:val="22"/>
-          <w:szCs w:val="22"/>
-        </w:rPr>
-        <w:t>(Schreuders et al., 2013)</w:t>
-      </w:r>
-      <w:r>
-        <w:rPr>
-          <w:rFonts w:ascii="Calibri" w:hAnsi="Calibri" w:cs="Calibri"/>
-          <w:sz w:val="22"/>
-          <w:szCs w:val="22"/>
-        </w:rPr>
-        <w:fldChar w:fldCharType="end"/>
-      </w:r>
-      <w:r>
-        <w:rPr>
-          <w:rFonts w:ascii="Calibri" w:hAnsi="Calibri" w:cs="Calibri"/>
-          <w:sz w:val="22"/>
-          <w:szCs w:val="22"/>
-        </w:rPr>
-        <w:t xml:space="preserve"> aims to learn the appropriateness of surveillance colonoscopy intervals after polypectomy. The research here concludes that only a minority of surveillance colonoscopies were performed according to guideline recommendations. Deviation from the guidelines did not improve the adenoma detection rate. Interventions aimed at improving adherence to surveillance guidelines are needed. </w:t>
-      </w:r>
-      <w:r>
-        <w:rPr>
-          <w:rFonts w:ascii="Calibri" w:hAnsi="Calibri" w:cs="Calibri"/>
-          <w:sz w:val="22"/>
-          <w:szCs w:val="22"/>
-        </w:rPr>
-        <w:fldChar w:fldCharType="begin"/>
-      </w:r>
-      <w:r>
-        <w:rPr>
-          <w:rFonts w:ascii="Calibri" w:hAnsi="Calibri" w:cs="Calibri"/>
-          <w:sz w:val="22"/>
-          <w:szCs w:val="22"/>
-        </w:rPr>
-        <w:instrText xml:space="preserve"> ADDIN ZOTERO_ITEM CSL_CITATION {"citationID":"b81tnv06","properties":{"formattedCitation":"(Schoen et al., 2010)","plainCitation":"(Schoen et al., 2010)","noteIndex":0},"citationItems":[{"id":184,"uris":["http://zotero.org/users/local/Ykweszta/items/Z6SXK6V9"],"itemData":{"id":184,"type":"article-journal","abstract":"Background &amp; Aims\nThe recommended timing of surveillance colonoscopy for individuals with adenomatous polyps is based on adenoma histology, size, and number. The burden and cost of surveillance colonoscopy are significant. The aim of this study was to examine the use of surveillance colonoscopy on a community-wide basis.\nMethods\nWe retrospectively queried participants in the Prostate, Lung, Colorectal, and Ovarian Cancer screening trial in 9 US communities about use of surveillance colonoscopy. Subjects whose initial colonoscopy showed advanced adenoma (AA), nonadvanced adenoma (NAA), or no adenoma (NA) findings were included. Colonoscopy examinations were confirmed by reviewing colonoscopy reports.\nResults\nOf 3876 subjects selected for inquiry, 3627 (93.6%) responded. The cumulative probability of a surveillance colonoscopy within 5 years was 58.4% (n = 1342) in the AA group, 57.5% in those with ≥3 NAAs (n = 117), 46.7% in those with 1–2 NAAs (n = 905), and 26.5% (n = 1263) in subjects with NAs. Within 7 years, 33.2% of subjects with AAs received ≥2 surveillance examinations versus 26.9% for those with ≥3 NAAs, 18.2% for those with 1 or 2 NAAs, and 10.4% for those with NAs. Incomplete colonoscopy, family history of colorectal cancer, or interval adenomatous findings could explain only a minority of surveillance colonoscopy in low-risk subjects.\nConclusions\nIn community practice, there is substantial overuse of surveillance colonoscopy among low-risk subjects and underuse among subjects with AAs. Interventions to better align use of surveillance colonoscopy with risk for advanced lesions are needed.","container-title":"Gastroenterology","DOI":"10.1053/j.gastro.2009.09.062","ISSN":"0016-5085","issue":"1","journalAbbreviation":"Gastroenterology","language":"en","page":"73-81","source":"ScienceDirect","title":"Utilization of Surveillance Colonoscopy in Community Practice","volume":"138","author":[{"family":"Schoen","given":"Robert E."},{"family":"Pinsky","given":"Paul F."},{"family":"Weissfeld","given":"Joel L."},{"family":"Yokochi","given":"Lance A."},{"family":"Reding","given":"Douglas J."},{"family":"Hayes","given":"Richard B."},{"family":"Church","given":"Timothy"},{"family":"Yurgalevich","given":"Susan"},{"family":"Doria–Rose","given":"V. Paul"},{"family":"Hickey","given":"Tom"},{"family":"Riley","given":"Thomas"},{"family":"Berg","given":"Christine D."}],"issued":{"date-parts":[["2010",1,1]]}}}],"schema":"https://github.com/citation-style-language/schema/raw/master/csl-citation.json"} </w:instrText>
-      </w:r>
-      <w:r>
-        <w:rPr>
-          <w:rFonts w:ascii="Calibri" w:hAnsi="Calibri" w:cs="Calibri"/>
-          <w:sz w:val="22"/>
-          <w:szCs w:val="22"/>
-        </w:rPr>
-        <w:fldChar w:fldCharType="separate"/>
-      </w:r>
-      <w:r>
-        <w:rPr>
-          <w:rFonts w:ascii="Calibri" w:hAnsi="Calibri" w:cs="Calibri"/>
-          <w:sz w:val="22"/>
-          <w:szCs w:val="22"/>
-        </w:rPr>
-        <w:t>(Schoen et al., 2010)</w:t>
-      </w:r>
-      <w:r>
-        <w:rPr>
-          <w:rFonts w:ascii="Calibri" w:hAnsi="Calibri" w:cs="Calibri"/>
-          <w:sz w:val="22"/>
-          <w:szCs w:val="22"/>
-        </w:rPr>
-        <w:fldChar w:fldCharType="end"/>
-      </w:r>
-      <w:r>
-        <w:rPr>
-          <w:rFonts w:ascii="Calibri" w:hAnsi="Calibri" w:cs="Calibri"/>
-          <w:sz w:val="22"/>
-          <w:szCs w:val="22"/>
-        </w:rPr>
-        <w:t xml:space="preserve"> This study is significant for this research to identify the utilization of surveillance colonoscopy on a community wide basis. It is concluded that there is substantial over utilization of surveillance colonoscopy among low-risk subjects and underutilization among subjects with advanced adenoma. Interventions to better align surveillance colonoscopy use with risk for advanced lesions is needed.</w:t>
+        <w:t>with advanced adenoma. Interventions to better align surveillance colonoscopy use with risk for advanced lesions is needed.</w:t>
       </w:r>
     </w:p>
     <w:p>
@@ -4916,6 +5112,319 @@
     </w:sectPr>
   </w:body>
 </w:document>
+</file>
+
+<file path=word/numbering.xml><?xml version="1.0" encoding="utf-8"?>
+<w:numbering xmlns:wpc="http://schemas.microsoft.com/office/word/2010/wordprocessingCanvas" xmlns:cx="http://schemas.microsoft.com/office/drawing/2014/chartex" xmlns:cx1="http://schemas.microsoft.com/office/drawing/2015/9/8/chartex" xmlns:cx2="http://schemas.microsoft.com/office/drawing/2015/10/21/chartex" xmlns:cx3="http://schemas.microsoft.com/office/drawing/2016/5/9/chartex" xmlns:cx4="http://schemas.microsoft.com/office/drawing/2016/5/10/chartex" xmlns:cx5="http://schemas.microsoft.com/office/drawing/2016/5/11/chartex" xmlns:cx6="http://schemas.microsoft.com/office/drawing/2016/5/12/chartex" xmlns:cx7="http://schemas.microsoft.com/office/drawing/2016/5/13/chartex" xmlns:cx8="http://schemas.microsoft.com/office/drawing/2016/5/14/chartex" xmlns:mc="http://schemas.openxmlformats.org/markup-compatibility/2006" xmlns:aink="http://schemas.microsoft.com/office/drawing/2016/ink" xmlns:am3d="http://schemas.microsoft.com/office/drawing/2017/model3d" xmlns:o="urn:schemas-microsoft-com:office:office" xmlns:oel="http://schemas.microsoft.com/office/2019/extlst" xmlns:r="http://schemas.openxmlformats.org/officeDocument/2006/relationships" xmlns:m="http://schemas.openxmlformats.org/officeDocument/2006/math" xmlns:v="urn:schemas-microsoft-com:vml" xmlns:wp14="http://schemas.microsoft.com/office/word/2010/wordprocessingDrawing" xmlns:wp="http://schemas.openxmlformats.org/drawingml/2006/wordprocessingDrawing" xmlns:w10="urn:schemas-microsoft-com:office:word" xmlns:w="http://schemas.openxmlformats.org/wordprocessingml/2006/main" xmlns:w14="http://schemas.microsoft.com/office/word/2010/wordml" xmlns:w15="http://schemas.microsoft.com/office/word/2012/wordml" xmlns:w16cex="http://schemas.microsoft.com/office/word/2018/wordml/cex" xmlns:w16cid="http://schemas.microsoft.com/office/word/2016/wordml/cid" xmlns:w16="http://schemas.microsoft.com/office/word/2018/wordml" xmlns:w16sdtdh="http://schemas.microsoft.com/office/word/2020/wordml/sdtdatahash" xmlns:w16se="http://schemas.microsoft.com/office/word/2015/wordml/symex" xmlns:wpg="http://schemas.microsoft.com/office/word/2010/wordprocessingGroup" xmlns:wpi="http://schemas.microsoft.com/office/word/2010/wordprocessingInk" xmlns:wne="http://schemas.microsoft.com/office/word/2006/wordml" xmlns:wps="http://schemas.microsoft.com/office/word/2010/wordprocessingShape" mc:Ignorable="w14 w15 w16se w16cid w16 w16cex w16sdtdh wp14">
+  <w:abstractNum w:abstractNumId="0" w15:restartNumberingAfterBreak="0">
+    <w:nsid w:val="163C40A9"/>
+    <w:multiLevelType w:val="hybridMultilevel"/>
+    <w:tmpl w:val="62EC5698"/>
+    <w:lvl w:ilvl="0" w:tplc="1809000F">
+      <w:start w:val="1"/>
+      <w:numFmt w:val="decimal"/>
+      <w:lvlText w:val="%1."/>
+      <w:lvlJc w:val="left"/>
+      <w:pPr>
+        <w:ind w:left="720" w:hanging="360"/>
+      </w:pPr>
+      <w:rPr>
+        <w:rFonts w:hint="default"/>
+      </w:rPr>
+    </w:lvl>
+    <w:lvl w:ilvl="1" w:tplc="18090019" w:tentative="1">
+      <w:start w:val="1"/>
+      <w:numFmt w:val="lowerLetter"/>
+      <w:lvlText w:val="%2."/>
+      <w:lvlJc w:val="left"/>
+      <w:pPr>
+        <w:ind w:left="1440" w:hanging="360"/>
+      </w:pPr>
+    </w:lvl>
+    <w:lvl w:ilvl="2" w:tplc="1809001B" w:tentative="1">
+      <w:start w:val="1"/>
+      <w:numFmt w:val="lowerRoman"/>
+      <w:lvlText w:val="%3."/>
+      <w:lvlJc w:val="right"/>
+      <w:pPr>
+        <w:ind w:left="2160" w:hanging="180"/>
+      </w:pPr>
+    </w:lvl>
+    <w:lvl w:ilvl="3" w:tplc="1809000F" w:tentative="1">
+      <w:start w:val="1"/>
+      <w:numFmt w:val="decimal"/>
+      <w:lvlText w:val="%4."/>
+      <w:lvlJc w:val="left"/>
+      <w:pPr>
+        <w:ind w:left="2880" w:hanging="360"/>
+      </w:pPr>
+    </w:lvl>
+    <w:lvl w:ilvl="4" w:tplc="18090019" w:tentative="1">
+      <w:start w:val="1"/>
+      <w:numFmt w:val="lowerLetter"/>
+      <w:lvlText w:val="%5."/>
+      <w:lvlJc w:val="left"/>
+      <w:pPr>
+        <w:ind w:left="3600" w:hanging="360"/>
+      </w:pPr>
+    </w:lvl>
+    <w:lvl w:ilvl="5" w:tplc="1809001B" w:tentative="1">
+      <w:start w:val="1"/>
+      <w:numFmt w:val="lowerRoman"/>
+      <w:lvlText w:val="%6."/>
+      <w:lvlJc w:val="right"/>
+      <w:pPr>
+        <w:ind w:left="4320" w:hanging="180"/>
+      </w:pPr>
+    </w:lvl>
+    <w:lvl w:ilvl="6" w:tplc="1809000F" w:tentative="1">
+      <w:start w:val="1"/>
+      <w:numFmt w:val="decimal"/>
+      <w:lvlText w:val="%7."/>
+      <w:lvlJc w:val="left"/>
+      <w:pPr>
+        <w:ind w:left="5040" w:hanging="360"/>
+      </w:pPr>
+    </w:lvl>
+    <w:lvl w:ilvl="7" w:tplc="18090019" w:tentative="1">
+      <w:start w:val="1"/>
+      <w:numFmt w:val="lowerLetter"/>
+      <w:lvlText w:val="%8."/>
+      <w:lvlJc w:val="left"/>
+      <w:pPr>
+        <w:ind w:left="5760" w:hanging="360"/>
+      </w:pPr>
+    </w:lvl>
+    <w:lvl w:ilvl="8" w:tplc="1809001B" w:tentative="1">
+      <w:start w:val="1"/>
+      <w:numFmt w:val="lowerRoman"/>
+      <w:lvlText w:val="%9."/>
+      <w:lvlJc w:val="right"/>
+      <w:pPr>
+        <w:ind w:left="6480" w:hanging="180"/>
+      </w:pPr>
+    </w:lvl>
+  </w:abstractNum>
+  <w:abstractNum w:abstractNumId="1" w15:restartNumberingAfterBreak="0">
+    <w:nsid w:val="4264424D"/>
+    <w:multiLevelType w:val="multilevel"/>
+    <w:tmpl w:val="A8F8A786"/>
+    <w:lvl w:ilvl="0">
+      <w:start w:val="1"/>
+      <w:numFmt w:val="decimal"/>
+      <w:lvlText w:val="%1."/>
+      <w:lvlJc w:val="left"/>
+      <w:pPr>
+        <w:ind w:left="720" w:hanging="360"/>
+      </w:pPr>
+      <w:rPr>
+        <w:rFonts w:hint="default"/>
+      </w:rPr>
+    </w:lvl>
+    <w:lvl w:ilvl="1">
+      <w:start w:val="1"/>
+      <w:numFmt w:val="decimal"/>
+      <w:isLgl/>
+      <w:lvlText w:val="%1.%2"/>
+      <w:lvlJc w:val="left"/>
+      <w:pPr>
+        <w:ind w:left="720" w:hanging="360"/>
+      </w:pPr>
+      <w:rPr>
+        <w:rFonts w:hint="default"/>
+      </w:rPr>
+    </w:lvl>
+    <w:lvl w:ilvl="2">
+      <w:start w:val="1"/>
+      <w:numFmt w:val="decimal"/>
+      <w:isLgl/>
+      <w:lvlText w:val="%1.%2.%3"/>
+      <w:lvlJc w:val="left"/>
+      <w:pPr>
+        <w:ind w:left="1080" w:hanging="720"/>
+      </w:pPr>
+      <w:rPr>
+        <w:rFonts w:hint="default"/>
+      </w:rPr>
+    </w:lvl>
+    <w:lvl w:ilvl="3">
+      <w:start w:val="1"/>
+      <w:numFmt w:val="decimal"/>
+      <w:isLgl/>
+      <w:lvlText w:val="%1.%2.%3.%4"/>
+      <w:lvlJc w:val="left"/>
+      <w:pPr>
+        <w:ind w:left="1080" w:hanging="720"/>
+      </w:pPr>
+      <w:rPr>
+        <w:rFonts w:hint="default"/>
+      </w:rPr>
+    </w:lvl>
+    <w:lvl w:ilvl="4">
+      <w:start w:val="1"/>
+      <w:numFmt w:val="decimal"/>
+      <w:isLgl/>
+      <w:lvlText w:val="%1.%2.%3.%4.%5"/>
+      <w:lvlJc w:val="left"/>
+      <w:pPr>
+        <w:ind w:left="1440" w:hanging="1080"/>
+      </w:pPr>
+      <w:rPr>
+        <w:rFonts w:hint="default"/>
+      </w:rPr>
+    </w:lvl>
+    <w:lvl w:ilvl="5">
+      <w:start w:val="1"/>
+      <w:numFmt w:val="decimal"/>
+      <w:isLgl/>
+      <w:lvlText w:val="%1.%2.%3.%4.%5.%6"/>
+      <w:lvlJc w:val="left"/>
+      <w:pPr>
+        <w:ind w:left="1440" w:hanging="1080"/>
+      </w:pPr>
+      <w:rPr>
+        <w:rFonts w:hint="default"/>
+      </w:rPr>
+    </w:lvl>
+    <w:lvl w:ilvl="6">
+      <w:start w:val="1"/>
+      <w:numFmt w:val="decimal"/>
+      <w:isLgl/>
+      <w:lvlText w:val="%1.%2.%3.%4.%5.%6.%7"/>
+      <w:lvlJc w:val="left"/>
+      <w:pPr>
+        <w:ind w:left="1800" w:hanging="1440"/>
+      </w:pPr>
+      <w:rPr>
+        <w:rFonts w:hint="default"/>
+      </w:rPr>
+    </w:lvl>
+    <w:lvl w:ilvl="7">
+      <w:start w:val="1"/>
+      <w:numFmt w:val="decimal"/>
+      <w:isLgl/>
+      <w:lvlText w:val="%1.%2.%3.%4.%5.%6.%7.%8"/>
+      <w:lvlJc w:val="left"/>
+      <w:pPr>
+        <w:ind w:left="1800" w:hanging="1440"/>
+      </w:pPr>
+      <w:rPr>
+        <w:rFonts w:hint="default"/>
+      </w:rPr>
+    </w:lvl>
+    <w:lvl w:ilvl="8">
+      <w:start w:val="1"/>
+      <w:numFmt w:val="decimal"/>
+      <w:isLgl/>
+      <w:lvlText w:val="%1.%2.%3.%4.%5.%6.%7.%8.%9"/>
+      <w:lvlJc w:val="left"/>
+      <w:pPr>
+        <w:ind w:left="1800" w:hanging="1440"/>
+      </w:pPr>
+      <w:rPr>
+        <w:rFonts w:hint="default"/>
+      </w:rPr>
+    </w:lvl>
+  </w:abstractNum>
+  <w:abstractNum w:abstractNumId="2" w15:restartNumberingAfterBreak="0">
+    <w:nsid w:val="62191CFA"/>
+    <w:multiLevelType w:val="hybridMultilevel"/>
+    <w:tmpl w:val="A5BCCFF8"/>
+    <w:lvl w:ilvl="0" w:tplc="1809000F">
+      <w:start w:val="1"/>
+      <w:numFmt w:val="decimal"/>
+      <w:lvlText w:val="%1."/>
+      <w:lvlJc w:val="left"/>
+      <w:pPr>
+        <w:ind w:left="720" w:hanging="360"/>
+      </w:pPr>
+      <w:rPr>
+        <w:rFonts w:hint="default"/>
+      </w:rPr>
+    </w:lvl>
+    <w:lvl w:ilvl="1" w:tplc="18090019" w:tentative="1">
+      <w:start w:val="1"/>
+      <w:numFmt w:val="lowerLetter"/>
+      <w:lvlText w:val="%2."/>
+      <w:lvlJc w:val="left"/>
+      <w:pPr>
+        <w:ind w:left="1440" w:hanging="360"/>
+      </w:pPr>
+    </w:lvl>
+    <w:lvl w:ilvl="2" w:tplc="1809001B" w:tentative="1">
+      <w:start w:val="1"/>
+      <w:numFmt w:val="lowerRoman"/>
+      <w:lvlText w:val="%3."/>
+      <w:lvlJc w:val="right"/>
+      <w:pPr>
+        <w:ind w:left="2160" w:hanging="180"/>
+      </w:pPr>
+    </w:lvl>
+    <w:lvl w:ilvl="3" w:tplc="1809000F" w:tentative="1">
+      <w:start w:val="1"/>
+      <w:numFmt w:val="decimal"/>
+      <w:lvlText w:val="%4."/>
+      <w:lvlJc w:val="left"/>
+      <w:pPr>
+        <w:ind w:left="2880" w:hanging="360"/>
+      </w:pPr>
+    </w:lvl>
+    <w:lvl w:ilvl="4" w:tplc="18090019" w:tentative="1">
+      <w:start w:val="1"/>
+      <w:numFmt w:val="lowerLetter"/>
+      <w:lvlText w:val="%5."/>
+      <w:lvlJc w:val="left"/>
+      <w:pPr>
+        <w:ind w:left="3600" w:hanging="360"/>
+      </w:pPr>
+    </w:lvl>
+    <w:lvl w:ilvl="5" w:tplc="1809001B" w:tentative="1">
+      <w:start w:val="1"/>
+      <w:numFmt w:val="lowerRoman"/>
+      <w:lvlText w:val="%6."/>
+      <w:lvlJc w:val="right"/>
+      <w:pPr>
+        <w:ind w:left="4320" w:hanging="180"/>
+      </w:pPr>
+    </w:lvl>
+    <w:lvl w:ilvl="6" w:tplc="1809000F" w:tentative="1">
+      <w:start w:val="1"/>
+      <w:numFmt w:val="decimal"/>
+      <w:lvlText w:val="%7."/>
+      <w:lvlJc w:val="left"/>
+      <w:pPr>
+        <w:ind w:left="5040" w:hanging="360"/>
+      </w:pPr>
+    </w:lvl>
+    <w:lvl w:ilvl="7" w:tplc="18090019" w:tentative="1">
+      <w:start w:val="1"/>
+      <w:numFmt w:val="lowerLetter"/>
+      <w:lvlText w:val="%8."/>
+      <w:lvlJc w:val="left"/>
+      <w:pPr>
+        <w:ind w:left="5760" w:hanging="360"/>
+      </w:pPr>
+    </w:lvl>
+    <w:lvl w:ilvl="8" w:tplc="1809001B" w:tentative="1">
+      <w:start w:val="1"/>
+      <w:numFmt w:val="lowerRoman"/>
+      <w:lvlText w:val="%9."/>
+      <w:lvlJc w:val="right"/>
+      <w:pPr>
+        <w:ind w:left="6480" w:hanging="180"/>
+      </w:pPr>
+    </w:lvl>
+  </w:abstractNum>
+  <w:num w:numId="1" w16cid:durableId="2138837448">
+    <w:abstractNumId w:val="2"/>
+  </w:num>
+  <w:num w:numId="2" w16cid:durableId="816579074">
+    <w:abstractNumId w:val="0"/>
+  </w:num>
+  <w:num w:numId="3" w16cid:durableId="258948865">
+    <w:abstractNumId w:val="1"/>
+  </w:num>
+</w:numbering>
 </file>
 
 <file path=word/styles.xml><?xml version="1.0" encoding="utf-8"?>
@@ -5445,6 +5954,26 @@
       <w14:ligatures w14:val="none"/>
     </w:rPr>
   </w:style>
+  <w:style w:type="paragraph" w:styleId="Bibliography">
+    <w:name w:val="Bibliography"/>
+    <w:basedOn w:val="Normal"/>
+    <w:next w:val="Normal"/>
+    <w:uiPriority w:val="37"/>
+    <w:semiHidden/>
+    <w:unhideWhenUsed/>
+    <w:rsid w:val="008E373E"/>
+  </w:style>
+  <w:style w:type="paragraph" w:styleId="ListParagraph">
+    <w:name w:val="List Paragraph"/>
+    <w:basedOn w:val="Normal"/>
+    <w:uiPriority w:val="34"/>
+    <w:qFormat/>
+    <w:rsid w:val="00E41694"/>
+    <w:pPr>
+      <w:ind w:left="720"/>
+      <w:contextualSpacing/>
+    </w:pPr>
+  </w:style>
 </w:styles>
 </file>
 

</xml_diff>

<commit_message>
Data Analytics and Data prep design
</commit_message>
<xml_diff>
--- a/MSC_Capstone_Report.docx
+++ b/MSC_Capstone_Report.docx
@@ -659,11 +659,88 @@
         </w:rPr>
         <w:t>Data Preparation</w:t>
       </w:r>
+      <w:r>
+        <w:rPr>
+          <w:rFonts w:asciiTheme="minorHAnsi" w:eastAsiaTheme="minorHAnsi" w:hAnsiTheme="minorHAnsi" w:cstheme="minorBidi"/>
+          <w:kern w:val="2"/>
+          <w:sz w:val="22"/>
+          <w:szCs w:val="22"/>
+          <w:lang w:eastAsia="en-US"/>
+          <w14:ligatures w14:val="standardContextual"/>
+        </w:rPr>
+        <w:t>:</w:t>
+      </w:r>
     </w:p>
     <w:p>
       <w:pPr>
         <w:pStyle w:val="ListParagraph"/>
       </w:pPr>
+      <w:r>
+        <w:t>The colonoscopy data used in this research will be extracted from the Bowel Screening database (SQL Server). SQL will be framed joining multiple tables, n</w:t>
+      </w:r>
+      <w:r>
+        <w:t>o sensitive personal data is required for thesis and hence will not be extracted.</w:t>
+      </w:r>
+      <w:r>
+        <w:t xml:space="preserve"> Census data </w:t>
+      </w:r>
+      <w:r>
+        <w:t>will be</w:t>
+      </w:r>
+      <w:r>
+        <w:t xml:space="preserve"> obtained from the CSO website. </w:t>
+      </w:r>
+      <w:r>
+        <w:t xml:space="preserve">The two sets of data will be saved in a </w:t>
+      </w:r>
+      <w:r>
+        <w:t>.</w:t>
+      </w:r>
+      <w:r>
+        <w:t>csv file</w:t>
+      </w:r>
+      <w:r>
+        <w:t xml:space="preserve"> and will be extracted in the jupyter notebook to be used for further analysis. Different data frames are created from </w:t>
+      </w:r>
+      <w:r>
+        <w:t>this original dataset</w:t>
+      </w:r>
+      <w:r>
+        <w:t xml:space="preserve">, </w:t>
+      </w:r>
+      <w:r>
+        <w:t xml:space="preserve">the gender, months will be decoded to assist in the analysis. In order to do a statistical analysis different level of aggregations are applied on different fields. The results will be noted and graphically represented. </w:t>
+      </w:r>
+      <w:r>
+        <w:t xml:space="preserve">Mean colonoscopies, mean of census population will need to be calculated and stored in a data frame. The data preparation is an iterative process, the data </w:t>
+      </w:r>
+      <w:r>
+        <w:t>will need to</w:t>
+      </w:r>
+      <w:r>
+        <w:t xml:space="preserve"> </w:t>
+      </w:r>
+      <w:r>
+        <w:t xml:space="preserve">aggregate grouped by age, gender for descriptive statistics. </w:t>
+      </w:r>
+      <w:r>
+        <w:t xml:space="preserve">Quarterly / Monthly / Weekly counts of colonoscopy will be created in each data frame and used for time series </w:t>
+      </w:r>
+      <w:r>
+        <w:t>analysis.</w:t>
+      </w:r>
+      <w:r>
+        <w:t xml:space="preserve"> </w:t>
+      </w:r>
+      <w:r>
+        <w:t xml:space="preserve"> </w:t>
+      </w:r>
+      <w:r>
+        <w:t xml:space="preserve">Data preparation is further done for different regression models. </w:t>
+      </w:r>
+      <w:r>
+        <w:t>Feature Engineering techniques are applied to tune the model in order to obtain higher efficiency in the models.</w:t>
+      </w:r>
     </w:p>
     <w:p>
       <w:pPr>
@@ -693,6 +770,98 @@
         </w:rPr>
         <w:t>Data Analysis</w:t>
       </w:r>
+      <w:r>
+        <w:rPr>
+          <w:rFonts w:asciiTheme="minorHAnsi" w:eastAsiaTheme="minorHAnsi" w:hAnsiTheme="minorHAnsi" w:cstheme="minorBidi"/>
+          <w:kern w:val="2"/>
+          <w:sz w:val="22"/>
+          <w:szCs w:val="22"/>
+          <w:lang w:eastAsia="en-US"/>
+          <w14:ligatures w14:val="standardContextual"/>
+        </w:rPr>
+        <w:t>:</w:t>
+      </w:r>
+    </w:p>
+    <w:p>
+      <w:pPr>
+        <w:pStyle w:val="NormalWeb"/>
+        <w:spacing w:before="0" w:beforeAutospacing="0" w:after="0" w:afterAutospacing="0"/>
+        <w:ind w:left="720"/>
+        <w:rPr>
+          <w:rFonts w:asciiTheme="minorHAnsi" w:eastAsiaTheme="minorHAnsi" w:hAnsiTheme="minorHAnsi" w:cstheme="minorBidi"/>
+          <w:kern w:val="2"/>
+          <w:sz w:val="22"/>
+          <w:szCs w:val="22"/>
+          <w:lang w:eastAsia="en-US"/>
+          <w14:ligatures w14:val="standardContextual"/>
+        </w:rPr>
+      </w:pPr>
+      <w:r>
+        <w:rPr>
+          <w:rFonts w:asciiTheme="minorHAnsi" w:eastAsiaTheme="minorHAnsi" w:hAnsiTheme="minorHAnsi" w:cstheme="minorBidi"/>
+          <w:kern w:val="2"/>
+          <w:sz w:val="22"/>
+          <w:szCs w:val="22"/>
+          <w:lang w:eastAsia="en-US"/>
+          <w14:ligatures w14:val="standardContextual"/>
+        </w:rPr>
+        <w:t xml:space="preserve">Data Analysis is done in every stage of this research. The data is first validated for completeness, NULL values are handled. Exploratory Data Analysis is done were the extreme, mean values are analysed. Descriptive statistics will be done and analysed. Hypothesis testing </w:t>
+      </w:r>
+      <w:r>
+        <w:rPr>
+          <w:rFonts w:asciiTheme="minorHAnsi" w:eastAsiaTheme="minorHAnsi" w:hAnsiTheme="minorHAnsi" w:cstheme="minorBidi"/>
+          <w:kern w:val="2"/>
+          <w:sz w:val="22"/>
+          <w:szCs w:val="22"/>
+          <w:lang w:eastAsia="en-US"/>
+          <w14:ligatures w14:val="standardContextual"/>
+        </w:rPr>
+        <w:t>will be done in order to confirm</w:t>
+      </w:r>
+      <w:r>
+        <w:rPr>
+          <w:rFonts w:asciiTheme="minorHAnsi" w:eastAsiaTheme="minorHAnsi" w:hAnsiTheme="minorHAnsi" w:cstheme="minorBidi"/>
+          <w:kern w:val="2"/>
+          <w:sz w:val="22"/>
+          <w:szCs w:val="22"/>
+          <w:lang w:eastAsia="en-US"/>
+          <w14:ligatures w14:val="standardContextual"/>
+        </w:rPr>
+        <w:t xml:space="preserve"> the outcomes of the </w:t>
+      </w:r>
+      <w:r>
+        <w:rPr>
+          <w:rFonts w:asciiTheme="minorHAnsi" w:eastAsiaTheme="minorHAnsi" w:hAnsiTheme="minorHAnsi" w:cstheme="minorBidi"/>
+          <w:kern w:val="2"/>
+          <w:sz w:val="22"/>
+          <w:szCs w:val="22"/>
+          <w:lang w:eastAsia="en-US"/>
+          <w14:ligatures w14:val="standardContextual"/>
+        </w:rPr>
+        <w:t>depth</w:t>
+      </w:r>
+      <w:r>
+        <w:rPr>
+          <w:rFonts w:asciiTheme="minorHAnsi" w:eastAsiaTheme="minorHAnsi" w:hAnsiTheme="minorHAnsi" w:cstheme="minorBidi"/>
+          <w:kern w:val="2"/>
+          <w:sz w:val="22"/>
+          <w:szCs w:val="22"/>
+          <w:lang w:eastAsia="en-US"/>
+          <w14:ligatures w14:val="standardContextual"/>
+        </w:rPr>
+        <w:t xml:space="preserve"> </w:t>
+      </w:r>
+      <w:r>
+        <w:rPr>
+          <w:rFonts w:asciiTheme="minorHAnsi" w:eastAsiaTheme="minorHAnsi" w:hAnsiTheme="minorHAnsi" w:cstheme="minorBidi"/>
+          <w:kern w:val="2"/>
+          <w:sz w:val="22"/>
+          <w:szCs w:val="22"/>
+          <w:lang w:eastAsia="en-US"/>
+          <w14:ligatures w14:val="standardContextual"/>
+        </w:rPr>
+        <w:t xml:space="preserve">interview. PYTHON libraries are used to obtain a descriptive statistic, this is further analysed. Appropriate visualisation will need to be done for completing the analysis. </w:t>
+      </w:r>
     </w:p>
     <w:p>
       <w:pPr>
@@ -742,6 +911,7 @@
         </w:numPr>
       </w:pPr>
       <w:r>
+        <w:lastRenderedPageBreak/>
         <w:t>Implementation</w:t>
       </w:r>
       <w:r>
@@ -967,7 +1137,11 @@
     </w:p>
     <w:p>
       <w:r>
-        <w:t>Ethical consideration with respect to literature review are considering wide range of topics in eight different themes related to the research in the technical areas with respect to machine learning or statistics, even in the area of domain of colonoscopy. Each of the themes have 10 literatures reviewed, that includes different points of view considered.</w:t>
+        <w:t xml:space="preserve">Ethical consideration with respect to literature review are considering wide range of topics in eight different themes related to the research in the technical areas with respect to machine learning or </w:t>
+      </w:r>
+      <w:r>
+        <w:lastRenderedPageBreak/>
+        <w:t>statistics, even in the area of domain of colonoscopy. Each of the themes have 10 literatures reviewed, that includes different points of view considered.</w:t>
       </w:r>
     </w:p>
     <w:p>
@@ -1145,14 +1319,7 @@
         <w:rPr>
           <w:rFonts w:ascii="Calibri" w:hAnsi="Calibri" w:cs="Calibri"/>
         </w:rPr>
-        <w:t xml:space="preserve"> literature here details on the evidence on effectiveness of the colorectal screening . Table1 here refers to the standards for each stage in screening, chapter 5 deals with the quality assurance in endoscopy, the chapter also deals with the complexities involved in the follow-up endoscopies. The literature concludes that the recommendations have the potential to enhance the control of colorectal cancer in Europe and elsewhere through improvement in the quality and effectiveness of the screening process that extends from systematic invitation to </w:t>
-      </w:r>
-      <w:r>
-        <w:rPr>
-          <w:rFonts w:ascii="Calibri" w:hAnsi="Calibri" w:cs="Calibri"/>
-        </w:rPr>
-        <w:lastRenderedPageBreak/>
-        <w:t>management of screen-detected cases.</w:t>
+        <w:t xml:space="preserve"> literature here details on the evidence on effectiveness of the colorectal screening . Table1 here refers to the standards for each stage in screening, chapter 5 deals with the quality assurance in endoscopy, the chapter also deals with the complexities involved in the follow-up endoscopies. The literature concludes that the recommendations have the potential to enhance the control of colorectal cancer in Europe and elsewhere through improvement in the quality and effectiveness of the screening process that extends from systematic invitation to management of screen-detected cases.</w:t>
       </w:r>
       <w:r>
         <w:rPr>
@@ -1401,7 +1568,7 @@
           <w:color w:val="000000"/>
           <w:lang w:eastAsia="en-IE"/>
         </w:rPr>
-        <w:t xml:space="preserve"> This literature details of the once-only flexible sigmoidoscopy in cancer detection. This trial was undertaken in 14 UK centres. Randomisation by sequential number generation was done centrally in blocks of 12, with stratification by trial centre, general practice, and household type. The primary outcomes were the incidence of colorectal cancer, including prevalent cases detected at screening, and mortality from colorectal cancer. Detailed statistics on the number of clients invited randomisation of the clients done for sigmoidoscopy. There is a flow chart explaining the randomisation. Table explaining colorectal cancer incidence and mortality in control and intervention groups. Kaplan-Meier estimates of cumulative incidence and mortality Colorectal cancer incidence, distal cancer incidence, proximal cancer incidence (E and F), and colorectal cancer mortality . Curves are truncated at 10 years of follow-up because of incomplete ascertainment of cancers in the final calendar year of the study. Findings from this large, randomised trial have shown that both incidence of and mortality from colorectal cancer are significantly reduced in people undergoing a single flexible sigmoidoscopy examination between 55 and 64 years of age.  A limitation of the trial is that rather than inviting the whole population aged 55–64 years for screening, the trial used a two-stage recruitment procedure whereby eligible individuals were randomly assigned only if they responded to a questionnaire and indicated that they would be likely to attend screening. </w:t>
+        <w:t xml:space="preserve"> This literature details of the once-only flexible sigmoidoscopy in cancer detection. This trial was undertaken in 14 UK centres. Randomisation by sequential number generation was done centrally in blocks of 12, with stratification by trial centre, general practice, and household type. The primary outcomes were the incidence of colorectal cancer, including prevalent cases detected at screening, and mortality from colorectal cancer. Detailed statistics on the number of clients invited randomisation of the clients done for sigmoidoscopy. There is a flow chart explaining the randomisation. Table explaining colorectal cancer incidence and mortality in control and intervention groups. Kaplan-Meier estimates </w:t>
       </w:r>
       <w:r>
         <w:rPr>
@@ -1410,7 +1577,8 @@
           <w:color w:val="000000"/>
           <w:lang w:eastAsia="en-IE"/>
         </w:rPr>
-        <w:fldChar w:fldCharType="begin"/>
+        <w:lastRenderedPageBreak/>
+        <w:t xml:space="preserve">of cumulative incidence and mortality Colorectal cancer incidence, distal cancer incidence, proximal cancer incidence (E and F), and colorectal cancer mortality . Curves are truncated at 10 years of follow-up because of incomplete ascertainment of cancers in the final calendar year of the study. Findings from this large, randomised trial have shown that both incidence of and mortality from colorectal cancer are significantly reduced in people undergoing a single flexible sigmoidoscopy examination between 55 and 64 years of age.  A limitation of the trial is that rather than inviting the whole population aged 55–64 years for screening, the trial used a two-stage recruitment procedure whereby eligible individuals were randomly assigned only if they responded to a questionnaire and indicated that they would be likely to attend screening. </w:t>
       </w:r>
       <w:r>
         <w:rPr>
@@ -1419,7 +1587,7 @@
           <w:color w:val="000000"/>
           <w:lang w:eastAsia="en-IE"/>
         </w:rPr>
-        <w:instrText xml:space="preserve"> ADDIN ZOTERO_ITEM CSL_CITATION {"citationID":"ckV0UPxt","properties":{"formattedCitation":"(Molenaar et al., 2021)","plainCitation":"(Molenaar et al., 2021)","noteIndex":0},"citationItems":[{"id":28,"uris":["http://zotero.org/users/local/Ykweszta/items/RKYPGVPN"],"itemData":{"id":28,"type":"article-journal","abstract":"Timely treatment for colorectal cancer (CRC) is a quality indicator in oncological care. However, patients with CRC might benefit more from preoperative optimization rather than rapid treatment initiation. The objectives of this study are (1) to determine the definition of the CRC treatment interval, (2) to study international recommendations regarding this interval and (3) to study whether length of the interval is associated with outcome. We performed a systematic search of the literature in June 2020 through MEDLINE, EMBASE and Cochrane databases, complemented with a web search and a survey among colorectal surgeons worldwide. Full-text papers including subjects with CRC and a description of the treatment interval were included. Definition of the treatment interval varies widely in published studies, especially due to different starting points of the interval. Date of diagnosis is often used as start of the interval, determined with date of pathological confirmation. The end of the interval is rather consistently determined with date of initiation of any primary treatment. Recommendations on the timeline of the treatment interval range between and within countries from two weeks between decision to treat and surgery, to treatment within seven weeks after pathological diagnosis. Finally, there is no decisive evidence that a longer treatment interval is associated with worse outcome. The interval from diagnosis to treatment for CRC treatment could be used for prehabilitation to benefit patient recovery. It may be that this strategy is more beneficial than urgently proceeding with treatment.","container-title":"World Journal of Surgery","DOI":"10.1007/s00268-021-06075-7","ISSN":"0364-2313","issue":"7","language":"en","source":"www.readcube.com","title":"Conflicting Guidelines: A Systematic Review on the Proper Interval for Colorectal Cancer Treatment","title-short":"Conflicting Guidelines","URL":"https://link.springer.com/epdf/10.1007/s00268-021-06075-7","volume":"45","author":[{"family":"Molenaar","given":"Charlotte J. L."},{"family":"Janssen","given":"Loes"},{"family":"Peet","given":"Donald L.","dropping-particle":"van der"},{"family":"Winter","given":"Desmond C."},{"family":"Roumen","given":"Rudi M. H."},{"family":"Slooter","given":"Gerrit D."}],"accessed":{"date-parts":[["2023",5,3]]},"issued":{"date-parts":[["2021"]]}}}],"schema":"https://github.com/citation-style-language/schema/raw/master/csl-citation.json"} </w:instrText>
+        <w:fldChar w:fldCharType="begin"/>
       </w:r>
       <w:r>
         <w:rPr>
@@ -1428,13 +1596,7 @@
           <w:color w:val="000000"/>
           <w:lang w:eastAsia="en-IE"/>
         </w:rPr>
-        <w:fldChar w:fldCharType="separate"/>
-      </w:r>
-      <w:r>
-        <w:rPr>
-          <w:rFonts w:ascii="Calibri" w:hAnsi="Calibri" w:cs="Calibri"/>
-        </w:rPr>
-        <w:t>(Molenaar et al., 2021)</w:t>
+        <w:instrText xml:space="preserve"> ADDIN ZOTERO_ITEM CSL_CITATION {"citationID":"ckV0UPxt","properties":{"formattedCitation":"(Molenaar et al., 2021)","plainCitation":"(Molenaar et al., 2021)","noteIndex":0},"citationItems":[{"id":28,"uris":["http://zotero.org/users/local/Ykweszta/items/RKYPGVPN"],"itemData":{"id":28,"type":"article-journal","abstract":"Timely treatment for colorectal cancer (CRC) is a quality indicator in oncological care. However, patients with CRC might benefit more from preoperative optimization rather than rapid treatment initiation. The objectives of this study are (1) to determine the definition of the CRC treatment interval, (2) to study international recommendations regarding this interval and (3) to study whether length of the interval is associated with outcome. We performed a systematic search of the literature in June 2020 through MEDLINE, EMBASE and Cochrane databases, complemented with a web search and a survey among colorectal surgeons worldwide. Full-text papers including subjects with CRC and a description of the treatment interval were included. Definition of the treatment interval varies widely in published studies, especially due to different starting points of the interval. Date of diagnosis is often used as start of the interval, determined with date of pathological confirmation. The end of the interval is rather consistently determined with date of initiation of any primary treatment. Recommendations on the timeline of the treatment interval range between and within countries from two weeks between decision to treat and surgery, to treatment within seven weeks after pathological diagnosis. Finally, there is no decisive evidence that a longer treatment interval is associated with worse outcome. The interval from diagnosis to treatment for CRC treatment could be used for prehabilitation to benefit patient recovery. It may be that this strategy is more beneficial than urgently proceeding with treatment.","container-title":"World Journal of Surgery","DOI":"10.1007/s00268-021-06075-7","ISSN":"0364-2313","issue":"7","language":"en","source":"www.readcube.com","title":"Conflicting Guidelines: A Systematic Review on the Proper Interval for Colorectal Cancer Treatment","title-short":"Conflicting Guidelines","URL":"https://link.springer.com/epdf/10.1007/s00268-021-06075-7","volume":"45","author":[{"family":"Molenaar","given":"Charlotte J. L."},{"family":"Janssen","given":"Loes"},{"family":"Peet","given":"Donald L.","dropping-particle":"van der"},{"family":"Winter","given":"Desmond C."},{"family":"Roumen","given":"Rudi M. H."},{"family":"Slooter","given":"Gerrit D."}],"accessed":{"date-parts":[["2023",5,3]]},"issued":{"date-parts":[["2021"]]}}}],"schema":"https://github.com/citation-style-language/schema/raw/master/csl-citation.json"} </w:instrText>
       </w:r>
       <w:r>
         <w:rPr>
@@ -1443,7 +1605,13 @@
           <w:color w:val="000000"/>
           <w:lang w:eastAsia="en-IE"/>
         </w:rPr>
-        <w:fldChar w:fldCharType="end"/>
+        <w:fldChar w:fldCharType="separate"/>
+      </w:r>
+      <w:r>
+        <w:rPr>
+          <w:rFonts w:ascii="Calibri" w:hAnsi="Calibri" w:cs="Calibri"/>
+        </w:rPr>
+        <w:t>(Molenaar et al., 2021)</w:t>
       </w:r>
       <w:r>
         <w:rPr>
@@ -1452,9 +1620,8 @@
           <w:color w:val="000000"/>
           <w:lang w:eastAsia="en-IE"/>
         </w:rPr>
-        <w:t xml:space="preserve">The literature review presents the conflicting guidelines with respect to the colorectal screening. The study here determines that the timely treatment of colorectal screening is a quality indicator of oncological care. The study does an extensive literature review through MEDLINE, EMBASE and Cochrane databases, complemented with a web search and a survey. The results of the case study define the treatment interval. It confirms that that the interval from diagnosis to treatment could be used for </w:t>
-      </w:r>
-      <w:proofErr w:type="spellStart"/>
+        <w:fldChar w:fldCharType="end"/>
+      </w:r>
       <w:r>
         <w:rPr>
           <w:rFonts w:ascii="Calibri" w:eastAsia="Times New Roman" w:hAnsi="Calibri" w:cs="Calibri"/>
@@ -1462,9 +1629,9 @@
           <w:color w:val="000000"/>
           <w:lang w:eastAsia="en-IE"/>
         </w:rPr>
-        <w:t>prehabilitation</w:t>
-      </w:r>
-      <w:proofErr w:type="spellEnd"/>
+        <w:t xml:space="preserve">The literature review presents the conflicting guidelines with respect to the colorectal screening. The study here determines that the timely treatment of colorectal screening is a quality indicator of oncological care. The study does an extensive literature review through MEDLINE, EMBASE and Cochrane databases, complemented with a web search and a survey. The results of the case study define the treatment interval. It confirms that that the interval from diagnosis to treatment could be used for </w:t>
+      </w:r>
+      <w:proofErr w:type="spellStart"/>
       <w:r>
         <w:rPr>
           <w:rFonts w:ascii="Calibri" w:eastAsia="Times New Roman" w:hAnsi="Calibri" w:cs="Calibri"/>
@@ -1472,8 +1639,9 @@
           <w:color w:val="000000"/>
           <w:lang w:eastAsia="en-IE"/>
         </w:rPr>
-        <w:t xml:space="preserve"> to benefit patient recovery. </w:t>
-      </w:r>
+        <w:t>prehabilitation</w:t>
+      </w:r>
+      <w:proofErr w:type="spellEnd"/>
       <w:r>
         <w:rPr>
           <w:rFonts w:ascii="Calibri" w:eastAsia="Times New Roman" w:hAnsi="Calibri" w:cs="Calibri"/>
@@ -1481,7 +1649,7 @@
           <w:color w:val="000000"/>
           <w:lang w:eastAsia="en-IE"/>
         </w:rPr>
-        <w:fldChar w:fldCharType="begin"/>
+        <w:t xml:space="preserve"> to benefit patient recovery. </w:t>
       </w:r>
       <w:r>
         <w:rPr>
@@ -1490,7 +1658,7 @@
           <w:color w:val="000000"/>
           <w:lang w:eastAsia="en-IE"/>
         </w:rPr>
-        <w:instrText xml:space="preserve"> ADDIN ZOTERO_ITEM CSL_CITATION {"citationID":"sj8pCaAj","properties":{"formattedCitation":"(Robertson et al., 2004)","plainCitation":"(Robertson et al., 2004)","noteIndex":0},"citationItems":[{"id":26,"uris":["http://zotero.org/users/local/Ykweszta/items/9IWDI78J"],"itemData":{"id":26,"type":"article-journal","abstract":"Stage at diagnosis and survival from cancer vary according to where people live, suggesting some may have delays in diagnosis. The aim of this study was to determine if time from presentation to treatment was longer for colorectal and breast cancer patients living further from cancer centres, and identify other important factors in delay. Data were collected on 1097 patients with breast and 1223 with colorectal cancer in north and northeast Scotland. Women with breast cancer who lived further from cancer centres were treated more quickly than those living closer to cancer centres (P=0.011). Multilevel modelling found that this was largely due to them receiving earlier treatment at hospitals other than cancer centres. Breast lump, change in skin contour, lymphadenopathy, more symptoms and signs, and increasing age predicted faster treatment. Screen detected cancers and private referrals were treated more quickly. For colorectal cancer, time to treatment was similar for people in rural and urban areas. Quicker treatment was associated with palpable rectal or abdominal masses, tenesmus, abdominal pain, frequent GP consultations, age between 50 and 74 years, tumours of the transverse colon, and iron medication at presentation. Delay was associated with past anxiety or depression. There was variation between general practices and treatment appeared quicker at practices with more female general practitioners.","container-title":"British Journal of Cancer","DOI":"10.1038/sj.bjc.6601753","ISSN":"1532-1827","issue":"8","journalAbbreviation":"Br J Cancer","language":"en","license":"2004 The Author(s)","note":"number: 8\npublisher: Nature Publishing Group","page":"1479-1485","source":"www.nature.com","title":"Factors influencing time from presentation to treatment of colorectal and breast cancer in urban and rural areas","volume":"90","author":[{"family":"Robertson","given":"R."},{"family":"Campbell","given":"N. C."},{"family":"Smith","given":"S."},{"family":"Donnan","given":"P. T."},{"family":"Sullivan","given":"F."},{"family":"Duffy","given":"R."},{"family":"Ritchie","given":"L. D."},{"family":"Millar","given":"D."},{"family":"Cassidy","given":"J."},{"family":"Munro","given":"A."}],"issued":{"date-parts":[["2004",4]]}}}],"schema":"https://github.com/citation-style-language/schema/raw/master/csl-citation.json"} </w:instrText>
+        <w:fldChar w:fldCharType="begin"/>
       </w:r>
       <w:r>
         <w:rPr>
@@ -1499,13 +1667,7 @@
           <w:color w:val="000000"/>
           <w:lang w:eastAsia="en-IE"/>
         </w:rPr>
-        <w:fldChar w:fldCharType="separate"/>
-      </w:r>
-      <w:r>
-        <w:rPr>
-          <w:rFonts w:ascii="Calibri" w:hAnsi="Calibri" w:cs="Calibri"/>
-        </w:rPr>
-        <w:t>(Robertson et al., 2004)</w:t>
+        <w:instrText xml:space="preserve"> ADDIN ZOTERO_ITEM CSL_CITATION {"citationID":"sj8pCaAj","properties":{"formattedCitation":"(Robertson et al., 2004)","plainCitation":"(Robertson et al., 2004)","noteIndex":0},"citationItems":[{"id":26,"uris":["http://zotero.org/users/local/Ykweszta/items/9IWDI78J"],"itemData":{"id":26,"type":"article-journal","abstract":"Stage at diagnosis and survival from cancer vary according to where people live, suggesting some may have delays in diagnosis. The aim of this study was to determine if time from presentation to treatment was longer for colorectal and breast cancer patients living further from cancer centres, and identify other important factors in delay. Data were collected on 1097 patients with breast and 1223 with colorectal cancer in north and northeast Scotland. Women with breast cancer who lived further from cancer centres were treated more quickly than those living closer to cancer centres (P=0.011). Multilevel modelling found that this was largely due to them receiving earlier treatment at hospitals other than cancer centres. Breast lump, change in skin contour, lymphadenopathy, more symptoms and signs, and increasing age predicted faster treatment. Screen detected cancers and private referrals were treated more quickly. For colorectal cancer, time to treatment was similar for people in rural and urban areas. Quicker treatment was associated with palpable rectal or abdominal masses, tenesmus, abdominal pain, frequent GP consultations, age between 50 and 74 years, tumours of the transverse colon, and iron medication at presentation. Delay was associated with past anxiety or depression. There was variation between general practices and treatment appeared quicker at practices with more female general practitioners.","container-title":"British Journal of Cancer","DOI":"10.1038/sj.bjc.6601753","ISSN":"1532-1827","issue":"8","journalAbbreviation":"Br J Cancer","language":"en","license":"2004 The Author(s)","note":"number: 8\npublisher: Nature Publishing Group","page":"1479-1485","source":"www.nature.com","title":"Factors influencing time from presentation to treatment of colorectal and breast cancer in urban and rural areas","volume":"90","author":[{"family":"Robertson","given":"R."},{"family":"Campbell","given":"N. C."},{"family":"Smith","given":"S."},{"family":"Donnan","given":"P. T."},{"family":"Sullivan","given":"F."},{"family":"Duffy","given":"R."},{"family":"Ritchie","given":"L. D."},{"family":"Millar","given":"D."},{"family":"Cassidy","given":"J."},{"family":"Munro","given":"A."}],"issued":{"date-parts":[["2004",4]]}}}],"schema":"https://github.com/citation-style-language/schema/raw/master/csl-citation.json"} </w:instrText>
       </w:r>
       <w:r>
         <w:rPr>
@@ -1514,7 +1676,13 @@
           <w:color w:val="000000"/>
           <w:lang w:eastAsia="en-IE"/>
         </w:rPr>
-        <w:fldChar w:fldCharType="end"/>
+        <w:fldChar w:fldCharType="separate"/>
+      </w:r>
+      <w:r>
+        <w:rPr>
+          <w:rFonts w:ascii="Calibri" w:hAnsi="Calibri" w:cs="Calibri"/>
+        </w:rPr>
+        <w:t>(Robertson et al., 2004)</w:t>
       </w:r>
       <w:r>
         <w:rPr>
@@ -1523,7 +1691,7 @@
           <w:color w:val="000000"/>
           <w:lang w:eastAsia="en-IE"/>
         </w:rPr>
-        <w:t xml:space="preserve">The literature review of the mentioned journal extracted from British journal of Cancer identifies the factors influencing time from presentation to treatment of colorectal cancer. The study understands that the stage at diagnosis and survival from cancer vary according to where people live. The aim of the study here was to determine if there is a delay according to where people live. Statistics of the patients selected for study, proximity with the GP, the differences are all noted. The study didn’t find any significant evidence to suggest people leaving far from treatment centres did not receive delayed treatment. </w:t>
+        <w:fldChar w:fldCharType="end"/>
       </w:r>
       <w:r>
         <w:rPr>
@@ -1532,8 +1700,7 @@
           <w:color w:val="000000"/>
           <w:lang w:eastAsia="en-IE"/>
         </w:rPr>
-        <w:lastRenderedPageBreak/>
-        <w:t>There are several tables and charts to claim this. (Ponti et al., 2020) The literature tried to address the key issues that need to be considered while revising the current annex of the European Council recommendation (2003) on cancer screening. The literature summarises the recommendations provided the European Union along with the issues to be considered in the revised recommendation.</w:t>
+        <w:t>The literature review of the mentioned journal extracted from British journal of Cancer identifies the factors influencing time from presentation to treatment of colorectal cancer. The study understands that the stage at diagnosis and survival from cancer vary according to where people live. The aim of the study here was to determine if there is a delay according to where people live. Statistics of the patients selected for study, proximity with the GP, the differences are all noted. The study didn’t find any significant evidence to suggest people leaving far from treatment centres did not receive delayed treatment. There are several tables and charts to claim this. (Ponti et al., 2020) The literature tried to address the key issues that need to be considered while revising the current annex of the European Council recommendation (2003) on cancer screening. The literature summarises the recommendations provided the European Union along with the issues to be considered in the revised recommendation.</w:t>
       </w:r>
     </w:p>
     <w:p>
@@ -1696,7 +1863,14 @@
         <w:rPr>
           <w:rFonts w:ascii="Calibri" w:hAnsi="Calibri" w:cs="Calibri"/>
         </w:rPr>
-        <w:t xml:space="preserve"> highlights the significance of  colorectal screening . It mentions the low numbers in screening in spite of evident advantages Throughout the world there are widespread differences in CRC screening implementation status and strategy. Differences can be attributed to geographical variation in CRC incidence, economic resources, healthcare structure and infrastructure to support screening such as the ability to identify the target population at risk and cancer registry availability. This review highlights issues to consider when implementing a CRC screening programme and gives a worldwide overview of CRC burden and the current status of screening programmes, with focus on international differences. </w:t>
+        <w:t xml:space="preserve"> highlights the significance of  colorectal screening . It mentions the low numbers in </w:t>
+      </w:r>
+      <w:r>
+        <w:rPr>
+          <w:rFonts w:ascii="Calibri" w:hAnsi="Calibri" w:cs="Calibri"/>
+        </w:rPr>
+        <w:lastRenderedPageBreak/>
+        <w:t xml:space="preserve">screening in spite of evident advantages Throughout the world there are widespread differences in CRC screening implementation status and strategy. Differences can be attributed to geographical variation in CRC incidence, economic resources, healthcare structure and infrastructure to support screening such as the ability to identify the target population at risk and cancer registry availability. This review highlights issues to consider when implementing a CRC screening programme and gives a worldwide overview of CRC burden and the current status of screening programmes, with focus on international differences. </w:t>
       </w:r>
       <w:r>
         <w:rPr>
@@ -1796,86 +1970,86 @@
         <w:rPr>
           <w:rFonts w:ascii="Calibri" w:hAnsi="Calibri" w:cs="Calibri"/>
         </w:rPr>
-        <w:t xml:space="preserve">this research paper published in world journal of surgical oncology, is a study of laparoscopic versus open colectomy for colon cancer </w:t>
+        <w:t xml:space="preserve">this research paper published in world journal of surgical oncology, is a study of laparoscopic versus open colectomy for colon cancer in an older population. The patients aged 65 years or older with cancer diagnosed and underwent colectomy within 6 months of diagnosis were considered for this study. Laparoscopy and colectomy patients were compared on different parameters. Laparoscopic colectomies were associated with left-sided tumours; areas with population density, income, and education level; areas in the western United States; and National Cancer Institute-designated cancer centres. Laparoscopic colectomy cases had shorter length of stay and less intensive care unit monitoring. Table 1 shows the baseline characteristics in overall cohort by surgical approach. There is a section explaining the limitations of the study. There is a chart that shows the survival times and %survived over the years. The study concludes that laparoscopic colectomy practice patterns were associated with factors which likely correlate with tertiary referral centres. Also, the study shows shorter hospitalizations for laparoscopic colectomy. </w:t>
+      </w:r>
+      <w:r>
+        <w:rPr>
+          <w:rFonts w:ascii="Calibri" w:hAnsi="Calibri" w:cs="Calibri"/>
+        </w:rPr>
+        <w:fldChar w:fldCharType="begin"/>
+      </w:r>
+      <w:r>
+        <w:rPr>
+          <w:rFonts w:ascii="Calibri" w:hAnsi="Calibri" w:cs="Calibri"/>
+        </w:rPr>
+        <w:instrText xml:space="preserve"> ADDIN ZOTERO_ITEM CSL_CITATION {"citationID":"FHySejls","properties":{"formattedCitation":"(Atkin et al., 1992)","plainCitation":"(Atkin et al., 1992)","noteIndex":0},"citationItems":[{"id":20,"uris":["http://zotero.org/users/local/Ykweszta/items/YR64UWSZ"],"itemData":{"id":20,"type":"article-journal","abstract":"THERE is controversy about the correct care for patients after the removal of adenomas found at sigmoidoscopy, particularly the need for regular follow-up colonoscopic examinations.1 , 2 Some specialists recommend that colonoscopy be performed every three to five years.3 Others argue that colonoscopy is a time-consuming and expensive procedure with some risk,4 , 5 which should be reserved for patients with an increased risk of colorectal cancer. The aim of the present study was to determine which subgroups of patients with rectosigmoid adenomas are at an increased risk of colorectal cancer after polypectomy, in order to provide a rational basis for their follow-up. Consequently, . . .","container-title":"New England Journal of Medicine","DOI":"10.1056/NEJM199203053261002","ISSN":"0028-4793","issue":"10","note":"publisher: Massachusetts Medical Society\n_eprint: https://doi.org/10.1056/NEJM199203053261002\nPMID: 1736104","page":"658-662","source":"Taylor and Francis+NEJM","title":"Long-Term Risk of Colorectal Cancer after Excision of Rectosigmoid Adenomas","volume":"326","author":[{"family":"Atkin","given":"Wendy S."},{"family":"Morson","given":"Basil C."},{"family":"Cuzick","given":"Jack"}],"issued":{"date-parts":[["1992",3,5]]}}}],"schema":"https://github.com/citation-style-language/schema/raw/master/csl-citation.json"} </w:instrText>
+      </w:r>
+      <w:r>
+        <w:rPr>
+          <w:rFonts w:ascii="Calibri" w:hAnsi="Calibri" w:cs="Calibri"/>
+        </w:rPr>
+        <w:fldChar w:fldCharType="separate"/>
+      </w:r>
+      <w:r>
+        <w:rPr>
+          <w:rFonts w:ascii="Calibri" w:hAnsi="Calibri" w:cs="Calibri"/>
+        </w:rPr>
+        <w:t>(Atkin et al., 1992)</w:t>
+      </w:r>
+      <w:r>
+        <w:rPr>
+          <w:rFonts w:ascii="Calibri" w:hAnsi="Calibri" w:cs="Calibri"/>
+        </w:rPr>
+        <w:fldChar w:fldCharType="end"/>
+      </w:r>
+      <w:r>
+        <w:rPr>
+          <w:rFonts w:ascii="Calibri" w:hAnsi="Calibri" w:cs="Calibri"/>
+        </w:rPr>
+        <w:t xml:space="preserve"> is an article from New England Journal of Medicine. The background of the research is to identify the long-term mortality after screening for colorectal cancer. The method of identifying the clients and approach of screening is defined clearly. There is a table that shows characteristics of the participants at Baseline and study end points. There is a figure 1. Cumulative Colorectal-Cancer Mortality shows the cumulative cancer mortality over the years. The research has a conclusion showing the percentage of mortality, percentage of mortality due to cancer. Screening reduced colorectal-cancer mortality. The study concludes that the of screening with faecal occult-blood testing on colorectal-cancer mortality persists after 30 years but does not influence all-cause mortality. The sustained reduction in colorectal-cancer mortality supports the effect of polypectomy. (Funded by the Veterans Affairs Merit Review Award Program and others.). </w:t>
+      </w:r>
+      <w:r>
+        <w:rPr>
+          <w:rFonts w:ascii="Calibri" w:hAnsi="Calibri" w:cs="Calibri"/>
+        </w:rPr>
+        <w:fldChar w:fldCharType="begin"/>
+      </w:r>
+      <w:r>
+        <w:rPr>
+          <w:rFonts w:ascii="Calibri" w:hAnsi="Calibri" w:cs="Calibri"/>
+        </w:rPr>
+        <w:instrText xml:space="preserve"> ADDIN ZOTERO_ITEM CSL_CITATION {"citationID":"GMUZLybd","properties":{"formattedCitation":"(Kodeda et al., 2013)","plainCitation":"(Kodeda et al., 2013)","noteIndex":0},"citationItems":[{"id":46,"uris":["http://zotero.org/users/local/Ykweszta/items/28N58IH7"],"itemData":{"id":46,"type":"article-journal","abstract":"Evaluating the external validity of clinical trials requires knowledge not only of the study population but also of a relevant reference population. The main aim of this study was to present data from a large, contemporary, population-based cohort of patients with colonic cancer.Data on patients diagnosed between 2007 and 2011 were extracted from the Swedish Colon Cancer Registry. The data, registered prospectively in a national population of almost 10 million, included over 99 per cent of all diagnosed adenocarcinomas of the colon.This analysis included 18 889 patients with 19 526 tumours (3·0 per cent had synchronous tumours). The sex distribution was fairly equal, and the median age was 74·1 (interquartile range 65–81) years. The overall and relative (cancer-specific) survival rates after 3 years were 62·7 and 71·4 per cent respectively. Some 88·0 per cent of the patients were operated on, and 83·8 per cent had tumours resected. Median blood loss during bowel resection was 200 (mean 311) ml, and the median operating time was 160 min; 5·6 per cent of the procedures were laparoscopic. Preoperative chemotherapy was administered to 2·1 per cent of patients; postoperative chemotherapy was planned in 90·1 per cent of fit patients aged less than 75 years with stage III disease. In patients operated on in an emergency setting (21·5 per cent), the preoperative evaluation was less extensive, the proportion of R0 resections was lower, and the outcomes were poorer, in both the short and long term.These population-based data represent good-quality reference points.","container-title":"British Journal of Surgery","DOI":"10.1002/bjs.9166","ISSN":"0007-1323","issue":"8","journalAbbreviation":"British Journal of Surgery","page":"1100-1107","source":"Silverchair","title":"Population-based data from the Swedish Colon Cancer Registry","volume":"100","author":[{"family":"Kodeda","given":"K"},{"family":"Nathanaelsson","given":"L"},{"family":"Jung","given":"B"},{"family":"Olsson","given":"H"},{"family":"Jestin","given":"P"},{"family":"Sjövall","given":"A"},{"family":"Glimelius","given":"B"},{"family":"Påhlman","given":"L"},{"family":"Syk","given":"I"}],"issued":{"date-parts":[["2013",7,1]]}}}],"schema":"https://github.com/citation-style-language/schema/raw/master/csl-citation.json"} </w:instrText>
+      </w:r>
+      <w:r>
+        <w:rPr>
+          <w:rFonts w:ascii="Calibri" w:hAnsi="Calibri" w:cs="Calibri"/>
+        </w:rPr>
+        <w:fldChar w:fldCharType="separate"/>
+      </w:r>
+      <w:r>
+        <w:rPr>
+          <w:rFonts w:ascii="Calibri" w:hAnsi="Calibri" w:cs="Calibri"/>
+        </w:rPr>
+        <w:t>(Kodeda et al., 2013)</w:t>
+      </w:r>
+      <w:r>
+        <w:rPr>
+          <w:rFonts w:ascii="Calibri" w:hAnsi="Calibri" w:cs="Calibri"/>
+        </w:rPr>
+        <w:fldChar w:fldCharType="end"/>
+      </w:r>
+      <w:r>
+        <w:rPr>
+          <w:rFonts w:ascii="Calibri" w:hAnsi="Calibri" w:cs="Calibri"/>
+        </w:rPr>
+        <w:t xml:space="preserve">, the main aim of this study was to present data from a large, contemporary, population-based cohort of patients with colonic cancer. Data on patients diagnosed between 2007 and 2011 were extracted from the Swedish Colon Cancer Registry. The data, registered prospectively in a national population of almost 10 million, included over 99 per cent of all diagnosed adenocarcinomas of the colon. analysis included 18 889 patients with 19 526 tumours (3·0 per cent had synchronous tumours). The sex distribution was fairly equal, and the median age was 74·1 (interquartile range 65–81) years. The overall and relative (cancer-specific) survival rates after 3 years were 62·7and71·4percent </w:t>
       </w:r>
       <w:r>
         <w:rPr>
           <w:rFonts w:ascii="Calibri" w:hAnsi="Calibri" w:cs="Calibri"/>
         </w:rPr>
         <w:lastRenderedPageBreak/>
-        <w:t xml:space="preserve">in an older population. The patients aged 65 years or older with cancer diagnosed and underwent colectomy within 6 months of diagnosis were considered for this study. Laparoscopy and colectomy patients were compared on different parameters. Laparoscopic colectomies were associated with left-sided tumours; areas with population density, income, and education level; areas in the western United States; and National Cancer Institute-designated cancer centres. Laparoscopic colectomy cases had shorter length of stay and less intensive care unit monitoring. Table 1 shows the baseline characteristics in overall cohort by surgical approach. There is a section explaining the limitations of the study. There is a chart that shows the survival times and %survived over the years. The study concludes that laparoscopic colectomy practice patterns were associated with factors which likely correlate with tertiary referral centres. Also, the study shows shorter hospitalizations for laparoscopic colectomy. </w:t>
-      </w:r>
-      <w:r>
-        <w:rPr>
-          <w:rFonts w:ascii="Calibri" w:hAnsi="Calibri" w:cs="Calibri"/>
-        </w:rPr>
-        <w:fldChar w:fldCharType="begin"/>
-      </w:r>
-      <w:r>
-        <w:rPr>
-          <w:rFonts w:ascii="Calibri" w:hAnsi="Calibri" w:cs="Calibri"/>
-        </w:rPr>
-        <w:instrText xml:space="preserve"> ADDIN ZOTERO_ITEM CSL_CITATION {"citationID":"FHySejls","properties":{"formattedCitation":"(Atkin et al., 1992)","plainCitation":"(Atkin et al., 1992)","noteIndex":0},"citationItems":[{"id":20,"uris":["http://zotero.org/users/local/Ykweszta/items/YR64UWSZ"],"itemData":{"id":20,"type":"article-journal","abstract":"THERE is controversy about the correct care for patients after the removal of adenomas found at sigmoidoscopy, particularly the need for regular follow-up colonoscopic examinations.1 , 2 Some specialists recommend that colonoscopy be performed every three to five years.3 Others argue that colonoscopy is a time-consuming and expensive procedure with some risk,4 , 5 which should be reserved for patients with an increased risk of colorectal cancer. The aim of the present study was to determine which subgroups of patients with rectosigmoid adenomas are at an increased risk of colorectal cancer after polypectomy, in order to provide a rational basis for their follow-up. Consequently, . . .","container-title":"New England Journal of Medicine","DOI":"10.1056/NEJM199203053261002","ISSN":"0028-4793","issue":"10","note":"publisher: Massachusetts Medical Society\n_eprint: https://doi.org/10.1056/NEJM199203053261002\nPMID: 1736104","page":"658-662","source":"Taylor and Francis+NEJM","title":"Long-Term Risk of Colorectal Cancer after Excision of Rectosigmoid Adenomas","volume":"326","author":[{"family":"Atkin","given":"Wendy S."},{"family":"Morson","given":"Basil C."},{"family":"Cuzick","given":"Jack"}],"issued":{"date-parts":[["1992",3,5]]}}}],"schema":"https://github.com/citation-style-language/schema/raw/master/csl-citation.json"} </w:instrText>
-      </w:r>
-      <w:r>
-        <w:rPr>
-          <w:rFonts w:ascii="Calibri" w:hAnsi="Calibri" w:cs="Calibri"/>
-        </w:rPr>
-        <w:fldChar w:fldCharType="separate"/>
-      </w:r>
-      <w:r>
-        <w:rPr>
-          <w:rFonts w:ascii="Calibri" w:hAnsi="Calibri" w:cs="Calibri"/>
-        </w:rPr>
-        <w:t>(Atkin et al., 1992)</w:t>
-      </w:r>
-      <w:r>
-        <w:rPr>
-          <w:rFonts w:ascii="Calibri" w:hAnsi="Calibri" w:cs="Calibri"/>
-        </w:rPr>
-        <w:fldChar w:fldCharType="end"/>
-      </w:r>
-      <w:r>
-        <w:rPr>
-          <w:rFonts w:ascii="Calibri" w:hAnsi="Calibri" w:cs="Calibri"/>
-        </w:rPr>
-        <w:t xml:space="preserve"> is an article from New England Journal of Medicine. The background of the research is to identify the long-term mortality after screening for colorectal cancer. The method of identifying the clients and approach of screening is defined clearly. There is a table that shows characteristics of the participants at Baseline and study end points. There is a figure 1. Cumulative Colorectal-Cancer Mortality shows the cumulative cancer mortality over the years. The research has a conclusion showing the percentage of mortality, percentage of mortality due to cancer. Screening reduced colorectal-cancer mortality. The study concludes that the of screening with faecal occult-blood testing on colorectal-cancer mortality persists after 30 years but does not influence all-cause mortality. The sustained reduction in colorectal-cancer mortality supports the effect of polypectomy. (Funded by the Veterans Affairs Merit Review Award Program and others.). </w:t>
-      </w:r>
-      <w:r>
-        <w:rPr>
-          <w:rFonts w:ascii="Calibri" w:hAnsi="Calibri" w:cs="Calibri"/>
-        </w:rPr>
-        <w:fldChar w:fldCharType="begin"/>
-      </w:r>
-      <w:r>
-        <w:rPr>
-          <w:rFonts w:ascii="Calibri" w:hAnsi="Calibri" w:cs="Calibri"/>
-        </w:rPr>
-        <w:instrText xml:space="preserve"> ADDIN ZOTERO_ITEM CSL_CITATION {"citationID":"GMUZLybd","properties":{"formattedCitation":"(Kodeda et al., 2013)","plainCitation":"(Kodeda et al., 2013)","noteIndex":0},"citationItems":[{"id":46,"uris":["http://zotero.org/users/local/Ykweszta/items/28N58IH7"],"itemData":{"id":46,"type":"article-journal","abstract":"Evaluating the external validity of clinical trials requires knowledge not only of the study population but also of a relevant reference population. The main aim of this study was to present data from a large, contemporary, population-based cohort of patients with colonic cancer.Data on patients diagnosed between 2007 and 2011 were extracted from the Swedish Colon Cancer Registry. The data, registered prospectively in a national population of almost 10 million, included over 99 per cent of all diagnosed adenocarcinomas of the colon.This analysis included 18 889 patients with 19 526 tumours (3·0 per cent had synchronous tumours). The sex distribution was fairly equal, and the median age was 74·1 (interquartile range 65–81) years. The overall and relative (cancer-specific) survival rates after 3 years were 62·7 and 71·4 per cent respectively. Some 88·0 per cent of the patients were operated on, and 83·8 per cent had tumours resected. Median blood loss during bowel resection was 200 (mean 311) ml, and the median operating time was 160 min; 5·6 per cent of the procedures were laparoscopic. Preoperative chemotherapy was administered to 2·1 per cent of patients; postoperative chemotherapy was planned in 90·1 per cent of fit patients aged less than 75 years with stage III disease. In patients operated on in an emergency setting (21·5 per cent), the preoperative evaluation was less extensive, the proportion of R0 resections was lower, and the outcomes were poorer, in both the short and long term.These population-based data represent good-quality reference points.","container-title":"British Journal of Surgery","DOI":"10.1002/bjs.9166","ISSN":"0007-1323","issue":"8","journalAbbreviation":"British Journal of Surgery","page":"1100-1107","source":"Silverchair","title":"Population-based data from the Swedish Colon Cancer Registry","volume":"100","author":[{"family":"Kodeda","given":"K"},{"family":"Nathanaelsson","given":"L"},{"family":"Jung","given":"B"},{"family":"Olsson","given":"H"},{"family":"Jestin","given":"P"},{"family":"Sjövall","given":"A"},{"family":"Glimelius","given":"B"},{"family":"Påhlman","given":"L"},{"family":"Syk","given":"I"}],"issued":{"date-parts":[["2013",7,1]]}}}],"schema":"https://github.com/citation-style-language/schema/raw/master/csl-citation.json"} </w:instrText>
-      </w:r>
-      <w:r>
-        <w:rPr>
-          <w:rFonts w:ascii="Calibri" w:hAnsi="Calibri" w:cs="Calibri"/>
-        </w:rPr>
-        <w:fldChar w:fldCharType="separate"/>
-      </w:r>
-      <w:r>
-        <w:rPr>
-          <w:rFonts w:ascii="Calibri" w:hAnsi="Calibri" w:cs="Calibri"/>
-        </w:rPr>
-        <w:t>(Kodeda et al., 2013)</w:t>
-      </w:r>
-      <w:r>
-        <w:rPr>
-          <w:rFonts w:ascii="Calibri" w:hAnsi="Calibri" w:cs="Calibri"/>
-        </w:rPr>
-        <w:fldChar w:fldCharType="end"/>
-      </w:r>
-      <w:r>
-        <w:rPr>
-          <w:rFonts w:ascii="Calibri" w:hAnsi="Calibri" w:cs="Calibri"/>
-        </w:rPr>
-        <w:t xml:space="preserve">, the main aim of this study was to present data from a large, contemporary, population-based cohort of patients with colonic cancer. Data on patients diagnosed between 2007 and 2011 were extracted from the Swedish Colon Cancer Registry. The data, registered prospectively in a national population of almost 10 million, included over 99 per cent of all diagnosed adenocarcinomas of the colon. analysis included 18 889 patients with 19 526 tumours (3·0 per cent had synchronous tumours). The sex distribution was fairly equal, and the median age was 74·1 (interquartile range 65–81) years. The overall and relative (cancer-specific) survival rates after 3 years were 62·7and71·4percent respectively. Some 88·0 per cent of the patients were operated on, and 83·8 per cent had tumours resected. Median blood loss during bowel resection was 200 (mean 311) ml, and the median operating time was 160 min; 5·6 per cent of the procedures were laparoscopic. Preoperative chemotherapy was administered to 2·1 per cent of patients; postoperative chemotherapy was planned in 90·1 per cent of fit patients aged less than 75 years with stage III disease. In patients operated on in an emergency setting (21·5 per cent), the preoperative evaluation was less extensive, the proportion of R0 resections was lower, and the outcomes were poorer, in both the short and long term. There is tabular representation of the result summarised. </w:t>
+        <w:t xml:space="preserve">respectively. Some 88·0 per cent of the patients were operated on, and 83·8 per cent had tumours resected. Median blood loss during bowel resection was 200 (mean 311) ml, and the median operating time was 160 min; 5·6 per cent of the procedures were laparoscopic. Preoperative chemotherapy was administered to 2·1 per cent of patients; postoperative chemotherapy was planned in 90·1 per cent of fit patients aged less than 75 years with stage III disease. In patients operated on in an emergency setting (21·5 per cent), the preoperative evaluation was less extensive, the proportion of R0 resections was lower, and the outcomes were poorer, in both the short and long term. There is tabular representation of the result summarised. </w:t>
       </w:r>
       <w:r>
         <w:rPr>
@@ -1947,14 +2121,7 @@
         <w:rPr>
           <w:rFonts w:ascii="Calibri" w:hAnsi="Calibri" w:cs="Calibri"/>
         </w:rPr>
-        <w:t xml:space="preserve"> The literature here reviews the surgical treatment of colon cancer in patients aged 80 years and old. The study aimed to describe the patterns of surgery in patient aged </w:t>
-      </w:r>
-      <w:r>
-        <w:rPr>
-          <w:rFonts w:ascii="Calibri" w:hAnsi="Calibri" w:cs="Calibri"/>
-        </w:rPr>
-        <w:lastRenderedPageBreak/>
-        <w:t xml:space="preserve">80 plus, and the outcomes are examined. Medicare beneficiaries aged 80 years with colon cancer who were diagnosed between 1992 and 2005 were identified from the Surveillance, Epidemiology, and End Results-Medicare database. Multivariable logistic regression analysis was used to assess factors associated with nonoperative management. Kaplan-Meier survival analysis determined 1-year overall and colon cancer-specific survival. The literature details about the variables used in the research, it also details about the patient selection process in the status. The literature mentions of the outcome variable “curative surgery”. There is a section for the statistical analysis, where the hypothesis testing is all mentioned. Figure 1 shows as Surgical treatment of patients aged 80 years with colon cancer is shown. The results show that of the selected samples 80% has undergone colectomy. Factors found to be most predictive of nonoperative management included older age, black race, more hospital admissions, use of home oxygen, use of a wheelchair, being frail, and having dementia. For both operative and nonoperative patients, the 1-year overall survival rate was lower than the colon cancer-specific survival rate (operative patients: 78% vs 89%; nonoperative patients: 58% vs 78%). The literature concludes that the majority of older patients with colon cancer undergo surgery, with improved outcomes noted compared with nonoperative management. However, many patients who are not selected for surgery die of unrelated causes, reflecting good surgical selection. Patients undergoing surgery during an urgent/emergent admission have an increased short-term mortality risk. Because the earlier detection of colon cancer may increase the percentage of older patients undergoing elective surgery, the findings of the current study may have policy implications for colon cancer screening and suggest that age should not be the only factor driving cancer screening recommendations. Cancer 2013; 119:639-47. C V 2012 American Cancer Society. </w:t>
+        <w:t xml:space="preserve"> The literature here reviews the surgical treatment of colon cancer in patients aged 80 years and old. The study aimed to describe the patterns of surgery in patient aged 80 plus, and the outcomes are examined. Medicare beneficiaries aged 80 years with colon cancer who were diagnosed between 1992 and 2005 were identified from the Surveillance, Epidemiology, and End Results-Medicare database. Multivariable logistic regression analysis was used to assess factors associated with nonoperative management. Kaplan-Meier survival analysis determined 1-year overall and colon cancer-specific survival. The literature details about the variables used in the research, it also details about the patient selection process in the status. The literature mentions of the outcome variable “curative surgery”. There is a section for the statistical analysis, where the hypothesis testing is all mentioned. Figure 1 shows as Surgical treatment of patients aged 80 years with colon cancer is shown. The results show that of the selected samples 80% has undergone colectomy. Factors found to be most predictive of nonoperative management included older age, black race, more hospital admissions, use of home oxygen, use of a wheelchair, being frail, and having dementia. For both operative and nonoperative patients, the 1-year overall survival rate was lower than the colon cancer-specific survival rate (operative patients: 78% vs 89%; nonoperative patients: 58% vs 78%). The literature concludes that the majority of older patients with colon cancer undergo surgery, with improved outcomes noted compared with nonoperative management. However, many patients who are not selected for surgery die of unrelated causes, reflecting good surgical selection. Patients undergoing surgery during an urgent/emergent admission have an increased short-term mortality risk. Because the earlier detection of colon cancer may increase the percentage of older patients undergoing elective surgery, the findings of the current study may have policy implications for colon cancer screening and suggest that age should not be the only factor driving cancer screening recommendations. Cancer 2013; 119:639-47. C V 2012 American Cancer Society. </w:t>
       </w:r>
     </w:p>
     <w:p>
@@ -2017,7 +2184,14 @@
         <w:rPr>
           <w:rFonts w:ascii="Calibri" w:hAnsi="Calibri" w:cs="Calibri"/>
         </w:rPr>
-        <w:t xml:space="preserve">. The literature highlights the usage of Machine learning models in health care. The study here focusses on a machine learning based predictive model to identify acute coronary syndrome outcomes and mortality of patients in hospital. Machine learning based soft-voting ensemble classifier (SVEC) for the predictive modelling of acute coronary syndrome (ACS) outcomes such as STEMI and NSTEMI. The proposed SVEC applied 3 ML algorithms such as random forest, extra tree, and the gradient-boosting machine for predictive modelling of target and the accuracy measures were compared. The proposed predictive model outperformed other ML-based models; hence it can be used practically in hospitals for the diagnosis and prediction of heart problems so that timely detection of proper treatments can be chosen, and the occurrence of disease predicted more accurately. There are tabular data explaining the statistics and figure explaining the model outcomes. </w:t>
+        <w:t>. The literature highlights the usage of Machine learning models in health care. The study here focusses on a machine learning based predictive model to identify acute coronary syndrome outcomes and mortality of patients in hospital. Machine learning based soft-</w:t>
+      </w:r>
+      <w:r>
+        <w:rPr>
+          <w:rFonts w:ascii="Calibri" w:hAnsi="Calibri" w:cs="Calibri"/>
+        </w:rPr>
+        <w:lastRenderedPageBreak/>
+        <w:t xml:space="preserve">voting ensemble classifier (SVEC) for the predictive modelling of acute coronary syndrome (ACS) outcomes such as STEMI and NSTEMI. The proposed SVEC applied 3 ML algorithms such as random forest, extra tree, and the gradient-boosting machine for predictive modelling of target and the accuracy measures were compared. The proposed predictive model outperformed other ML-based models; hence it can be used practically in hospitals for the diagnosis and prediction of heart problems so that timely detection of proper treatments can be chosen, and the occurrence of disease predicted more accurately. There are tabular data explaining the statistics and figure explaining the model outcomes. </w:t>
       </w:r>
       <w:r>
         <w:rPr>
@@ -2125,122 +2299,122 @@
         <w:rPr>
           <w:rFonts w:ascii="Calibri" w:hAnsi="Calibri" w:cs="Calibri"/>
         </w:rPr>
-        <w:t xml:space="preserve">This literature is published in the journal of economic perspectives vol.31 . The literature highlights the application of Machine learning in a wide range of applications. The literature describes the simplicity of machine learning models using technologies like PYTHON/R. Table 1 summarizes the findings of applying various procedures to this problem. The research paper also details different machine learning models, their performance </w:t>
+        <w:t>This literature is published in the journal of economic perspectives vol.31 . The literature highlights the application of Machine learning in a wide range of applications. The literature describes the simplicity of machine learning models using technologies like PYTHON/R. Table 1 summarizes the findings of applying various procedures to this problem. The research paper also details different machine learning models, their performance metrics. The literature also does a specific focus on the application of Machine Learning in the field of economics. There is a detailed text on how the machine learning model can be implemented. The literature then concludes by stating that turning the problem to inductive, that is allowing the data to decide the rules works best in case of machine learning.</w:t>
+      </w:r>
+      <w:r>
+        <w:rPr>
+          <w:rFonts w:ascii="Calibri" w:hAnsi="Calibri" w:cs="Calibri"/>
+        </w:rPr>
+        <w:fldChar w:fldCharType="begin"/>
+      </w:r>
+      <w:r>
+        <w:rPr>
+          <w:rFonts w:ascii="Calibri" w:hAnsi="Calibri" w:cs="Calibri"/>
+        </w:rPr>
+        <w:instrText xml:space="preserve"> ADDIN ZOTERO_ITEM CSL_CITATION {"citationID":"oeD1xjzX","properties":{"formattedCitation":"(Jordan and Mitchell, 2015)","plainCitation":"(Jordan and Mitchell, 2015)","noteIndex":0},"citationItems":[{"id":61,"uris":["http://zotero.org/users/local/Ykweszta/items/PFUYB6GK"],"itemData":{"id":61,"type":"article-journal","abstract":"Machine learning addresses the question of how to build computers that improve automatically through experience. It is one of today’s most rapidly growing technical fields, lying at the intersection of computer science and statistics, and at the core of artificial intelligence and data science. Recent progress in machine learning has been driven both by the development of new learning algorithms and theory and by the ongoing explosion in the availability of online data and low-cost computation. The adoption of data-intensive machine-learning methods can be found throughout science, technology and commerce, leading to more evidence-based decision-making across many walks of life, including health care, manufacturing, education, financial modeling, policing, and marketing.","container-title":"Science","DOI":"10.1126/science.aaa8415","issue":"6245","note":"publisher: American Association for the Advancement of Science","page":"255-260","source":"science.org (Atypon)","title":"Machine learning: Trends, perspectives, and prospects","title-short":"Machine learning","volume":"349","author":[{"family":"Jordan","given":"M. I."},{"family":"Mitchell","given":"T. M."}],"issued":{"date-parts":[["2015",7,17]]}}}],"schema":"https://github.com/citation-style-language/schema/raw/master/csl-citation.json"} </w:instrText>
+      </w:r>
+      <w:r>
+        <w:rPr>
+          <w:rFonts w:ascii="Calibri" w:hAnsi="Calibri" w:cs="Calibri"/>
+        </w:rPr>
+        <w:fldChar w:fldCharType="separate"/>
+      </w:r>
+      <w:r>
+        <w:rPr>
+          <w:rFonts w:ascii="Calibri" w:hAnsi="Calibri" w:cs="Calibri"/>
+        </w:rPr>
+        <w:t>(Jordan and Mitchell, 2015)</w:t>
+      </w:r>
+      <w:r>
+        <w:rPr>
+          <w:rFonts w:ascii="Calibri" w:hAnsi="Calibri" w:cs="Calibri"/>
+        </w:rPr>
+        <w:fldChar w:fldCharType="end"/>
+      </w:r>
+      <w:r>
+        <w:rPr>
+          <w:rFonts w:ascii="Calibri" w:hAnsi="Calibri" w:cs="Calibri"/>
+        </w:rPr>
+        <w:t>Literature details the trends ,perspectives and prospects of Machine Learning. The literature details that Machine learning addresses the question of how to build computers that improve automatically through experience. It is one of today’s most rapidly growing technical fields, lying at the intersection of computer science and statistics, and at the core of artificial intelligence and data science. Recent progress in machine learning has been driven both by the development of new learning algorithms and theory and by the ongoing explosion in the availability of online data and low-cost computation. The adoption of data-intensive machine-learning methods can be found throughout science, technology, and commerce, leading to more evidence-based decision-making across many walks of life, including health care, manufacturing, education, financial modelling, policing, and marketing.</w:t>
+      </w:r>
+      <w:r>
+        <w:rPr>
+          <w:rFonts w:ascii="Calibri" w:hAnsi="Calibri" w:cs="Calibri"/>
+        </w:rPr>
+        <w:fldChar w:fldCharType="begin"/>
+      </w:r>
+      <w:r>
+        <w:rPr>
+          <w:rFonts w:ascii="Calibri" w:hAnsi="Calibri" w:cs="Calibri"/>
+        </w:rPr>
+        <w:instrText xml:space="preserve"> ADDIN ZOTERO_ITEM CSL_CITATION {"citationID":"E8eHakLL","properties":{"formattedCitation":"(Molnar et al., 2023)","plainCitation":"(Molnar et al., 2023)","noteIndex":0},"citationItems":[{"id":80,"uris":["http://zotero.org/users/local/Ykweszta/items/3EA9YH9Q"],"itemData":{"id":80,"type":"article-journal","abstract":"The interpretation of feature importance in machine learning models is challenging when features are dependent. Permutation feature importance (PFI) ignores such dependencies, which can cause misleading interpretations due to extrapolation. A possible remedy is more advanced conditional PFI approaches that enable the assessment of feature importance conditional on all other features. Due to this shift in perspective and in order to enable correct interpretations, it is beneficial if the conditioning is transparent and comprehensible. In this paper, we propose a new sampling mechanism for the conditional distribution based on permutations in conditional subgroups. As these subgroups are constructed using tree-based methods such as transformation trees, the conditioning becomes inherently interpretable. This not only provides a simple and effective estimator of conditional PFI, but also local PFI estimates within the subgroups. In addition, we apply the conditional subgroups approach to partial dependence plots, a popular method for describing feature effects that can also suffer from extrapolation when features are dependent and interactions are present in the model. In simulations and a real-world application, we demonstrate the advantages of the conditional subgroup approach over existing methods: It allows to compute conditional PFI that is more true to the data than existing proposals and enables a fine-grained interpretation of feature effects and importance within the conditional subgroups.","container-title":"Data Mining and Knowledge Discovery","DOI":"10.1007/s10618-022-00901-9","ISSN":"1573-756X","journalAbbreviation":"Data Min Knowl Disc","language":"en","source":"Springer Link","title":"Model-agnostic feature importance and effects with dependent features: a conditional subgroup approach","title-short":"Model-agnostic feature importance and effects with dependent features","URL":"https://doi.org/10.1007/s10618-022-00901-9","author":[{"family":"Molnar","given":"Christoph"},{"family":"König","given":"Gunnar"},{"family":"Bischl","given":"Bernd"},{"family":"Casalicchio","given":"Giuseppe"}],"accessed":{"date-parts":[["2023",5,12]]},"issued":{"date-parts":[["2023",1,10]]}}}],"schema":"https://github.com/citation-style-language/schema/raw/master/csl-citation.json"} </w:instrText>
+      </w:r>
+      <w:r>
+        <w:rPr>
+          <w:rFonts w:ascii="Calibri" w:hAnsi="Calibri" w:cs="Calibri"/>
+        </w:rPr>
+        <w:fldChar w:fldCharType="separate"/>
+      </w:r>
+      <w:r>
+        <w:rPr>
+          <w:rFonts w:ascii="Calibri" w:hAnsi="Calibri" w:cs="Calibri"/>
+        </w:rPr>
+        <w:t>(Molnar et al., 2023)</w:t>
+      </w:r>
+      <w:r>
+        <w:rPr>
+          <w:rFonts w:ascii="Calibri" w:hAnsi="Calibri" w:cs="Calibri"/>
+        </w:rPr>
+        <w:fldChar w:fldCharType="end"/>
+      </w:r>
+      <w:r>
+        <w:rPr>
+          <w:rFonts w:ascii="Calibri" w:hAnsi="Calibri" w:cs="Calibri"/>
+        </w:rPr>
+        <w:t>This case study in the field of data mining highlights the importance of features and effects with dependent features The literature highlights of feature importance in machine learning models is challenging when features are dependent. Permutation feature importance (PFI) ignores such dependencies, which can cause misleading interpretations due to extrapolation. A possible remedy is more advanced conditional PFI approaches that enable the assessment of feature importance conditional on all other features. Due to this shift in perspective and in order to enable correct interpretations, it is beneficial if the conditioning is transparent and comprehensible. In this paper, it is proposed a new sampling mechanism for the conditional distribution based on permutations in conditional subgroups. As these subgroups are constructed using tree-based methods such as transformation trees, the conditioning becomes inherently interpretable. This not only provides a simple and effective estimator of conditional PFI, but also local PFI estimates within the subgroups.</w:t>
+      </w:r>
+      <w:r>
+        <w:rPr>
+          <w:rFonts w:ascii="Calibri" w:hAnsi="Calibri" w:cs="Calibri"/>
+        </w:rPr>
+        <w:fldChar w:fldCharType="begin"/>
+      </w:r>
+      <w:r>
+        <w:rPr>
+          <w:rFonts w:ascii="Calibri" w:hAnsi="Calibri" w:cs="Calibri"/>
+        </w:rPr>
+        <w:instrText xml:space="preserve"> ADDIN ZOTERO_ITEM CSL_CITATION {"citationID":"aZQ3QyeG","properties":{"formattedCitation":"(Bottou et al., 2018)","plainCitation":"(Bottou et al., 2018)","noteIndex":0},"citationItems":[{"id":62,"uris":["http://zotero.org/users/local/Ykweszta/items/MZ8JL2YT"],"itemData":{"id":62,"type":"article","abstract":"This paper provides a review and commentary on the past, present, and future of numerical optimization algorithms in the context of machine learning applications. Through case studies on text classification and the training of deep neural networks, we discuss how optimization problems arise in machine learning and what makes them challenging. A major theme of our study is that large-scale machine learning represents a distinctive setting in which the stochastic gradient (SG) method has traditionally played a central role while conventional gradient-based nonlinear optimization techniques typically falter. Based on this viewpoint, we present a comprehensive theory of a straightforward, yet versatile SG algorithm, discuss its practical behavior, and highlight opportunities for designing algorithms with improved performance. This leads to a discussion about the next generation of optimization methods for large-scale machine learning, including an investigation of two main streams of research on techniques that diminish noise in the stochastic directions and methods that make use of second-order derivative approximations.","note":"arXiv:1606.04838 [cs, math, stat]","number":"arXiv:1606.04838","publisher":"arXiv","source":"arXiv.org","title":"Optimization Methods for Large-Scale Machine Learning","URL":"http://arxiv.org/abs/1606.04838","author":[{"family":"Bottou","given":"Léon"},{"family":"Curtis","given":"Frank E."},{"family":"Nocedal","given":"Jorge"}],"accessed":{"date-parts":[["2023",5,12]]},"issued":{"date-parts":[["2018",2,8]]}}}],"schema":"https://github.com/citation-style-language/schema/raw/master/csl-citation.json"} </w:instrText>
+      </w:r>
+      <w:r>
+        <w:rPr>
+          <w:rFonts w:ascii="Calibri" w:hAnsi="Calibri" w:cs="Calibri"/>
+        </w:rPr>
+        <w:fldChar w:fldCharType="separate"/>
+      </w:r>
+      <w:r>
+        <w:rPr>
+          <w:rFonts w:ascii="Calibri" w:hAnsi="Calibri" w:cs="Calibri"/>
+        </w:rPr>
+        <w:t>(Bottou et al., 2018)</w:t>
+      </w:r>
+      <w:r>
+        <w:rPr>
+          <w:rFonts w:ascii="Calibri" w:hAnsi="Calibri" w:cs="Calibri"/>
+        </w:rPr>
+        <w:fldChar w:fldCharType="end"/>
+      </w:r>
+      <w:r>
+        <w:rPr>
+          <w:rFonts w:ascii="Calibri" w:hAnsi="Calibri" w:cs="Calibri"/>
+        </w:rPr>
+        <w:t xml:space="preserve"> This paper provides a review and commentary on the past, present, and future of numerical optimization algorithms in the context of machine learning applications. Through case studies on text classification and the training of deep </w:t>
       </w:r>
       <w:r>
         <w:rPr>
           <w:rFonts w:ascii="Calibri" w:hAnsi="Calibri" w:cs="Calibri"/>
         </w:rPr>
         <w:lastRenderedPageBreak/>
-        <w:t>metrics. The literature also does a specific focus on the application of Machine Learning in the field of economics. There is a detailed text on how the machine learning model can be implemented. The literature then concludes by stating that turning the problem to inductive, that is allowing the data to decide the rules works best in case of machine learning.</w:t>
-      </w:r>
-      <w:r>
-        <w:rPr>
-          <w:rFonts w:ascii="Calibri" w:hAnsi="Calibri" w:cs="Calibri"/>
-        </w:rPr>
-        <w:fldChar w:fldCharType="begin"/>
-      </w:r>
-      <w:r>
-        <w:rPr>
-          <w:rFonts w:ascii="Calibri" w:hAnsi="Calibri" w:cs="Calibri"/>
-        </w:rPr>
-        <w:instrText xml:space="preserve"> ADDIN ZOTERO_ITEM CSL_CITATION {"citationID":"oeD1xjzX","properties":{"formattedCitation":"(Jordan and Mitchell, 2015)","plainCitation":"(Jordan and Mitchell, 2015)","noteIndex":0},"citationItems":[{"id":61,"uris":["http://zotero.org/users/local/Ykweszta/items/PFUYB6GK"],"itemData":{"id":61,"type":"article-journal","abstract":"Machine learning addresses the question of how to build computers that improve automatically through experience. It is one of today’s most rapidly growing technical fields, lying at the intersection of computer science and statistics, and at the core of artificial intelligence and data science. Recent progress in machine learning has been driven both by the development of new learning algorithms and theory and by the ongoing explosion in the availability of online data and low-cost computation. The adoption of data-intensive machine-learning methods can be found throughout science, technology and commerce, leading to more evidence-based decision-making across many walks of life, including health care, manufacturing, education, financial modeling, policing, and marketing.","container-title":"Science","DOI":"10.1126/science.aaa8415","issue":"6245","note":"publisher: American Association for the Advancement of Science","page":"255-260","source":"science.org (Atypon)","title":"Machine learning: Trends, perspectives, and prospects","title-short":"Machine learning","volume":"349","author":[{"family":"Jordan","given":"M. I."},{"family":"Mitchell","given":"T. M."}],"issued":{"date-parts":[["2015",7,17]]}}}],"schema":"https://github.com/citation-style-language/schema/raw/master/csl-citation.json"} </w:instrText>
-      </w:r>
-      <w:r>
-        <w:rPr>
-          <w:rFonts w:ascii="Calibri" w:hAnsi="Calibri" w:cs="Calibri"/>
-        </w:rPr>
-        <w:fldChar w:fldCharType="separate"/>
-      </w:r>
-      <w:r>
-        <w:rPr>
-          <w:rFonts w:ascii="Calibri" w:hAnsi="Calibri" w:cs="Calibri"/>
-        </w:rPr>
-        <w:t>(Jordan and Mitchell, 2015)</w:t>
-      </w:r>
-      <w:r>
-        <w:rPr>
-          <w:rFonts w:ascii="Calibri" w:hAnsi="Calibri" w:cs="Calibri"/>
-        </w:rPr>
-        <w:fldChar w:fldCharType="end"/>
-      </w:r>
-      <w:r>
-        <w:rPr>
-          <w:rFonts w:ascii="Calibri" w:hAnsi="Calibri" w:cs="Calibri"/>
-        </w:rPr>
-        <w:t>Literature details the trends ,perspectives and prospects of Machine Learning. The literature details that Machine learning addresses the question of how to build computers that improve automatically through experience. It is one of today’s most rapidly growing technical fields, lying at the intersection of computer science and statistics, and at the core of artificial intelligence and data science. Recent progress in machine learning has been driven both by the development of new learning algorithms and theory and by the ongoing explosion in the availability of online data and low-cost computation. The adoption of data-intensive machine-learning methods can be found throughout science, technology, and commerce, leading to more evidence-based decision-making across many walks of life, including health care, manufacturing, education, financial modelling, policing, and marketing.</w:t>
-      </w:r>
-      <w:r>
-        <w:rPr>
-          <w:rFonts w:ascii="Calibri" w:hAnsi="Calibri" w:cs="Calibri"/>
-        </w:rPr>
-        <w:fldChar w:fldCharType="begin"/>
-      </w:r>
-      <w:r>
-        <w:rPr>
-          <w:rFonts w:ascii="Calibri" w:hAnsi="Calibri" w:cs="Calibri"/>
-        </w:rPr>
-        <w:instrText xml:space="preserve"> ADDIN ZOTERO_ITEM CSL_CITATION {"citationID":"E8eHakLL","properties":{"formattedCitation":"(Molnar et al., 2023)","plainCitation":"(Molnar et al., 2023)","noteIndex":0},"citationItems":[{"id":80,"uris":["http://zotero.org/users/local/Ykweszta/items/3EA9YH9Q"],"itemData":{"id":80,"type":"article-journal","abstract":"The interpretation of feature importance in machine learning models is challenging when features are dependent. Permutation feature importance (PFI) ignores such dependencies, which can cause misleading interpretations due to extrapolation. A possible remedy is more advanced conditional PFI approaches that enable the assessment of feature importance conditional on all other features. Due to this shift in perspective and in order to enable correct interpretations, it is beneficial if the conditioning is transparent and comprehensible. In this paper, we propose a new sampling mechanism for the conditional distribution based on permutations in conditional subgroups. As these subgroups are constructed using tree-based methods such as transformation trees, the conditioning becomes inherently interpretable. This not only provides a simple and effective estimator of conditional PFI, but also local PFI estimates within the subgroups. In addition, we apply the conditional subgroups approach to partial dependence plots, a popular method for describing feature effects that can also suffer from extrapolation when features are dependent and interactions are present in the model. In simulations and a real-world application, we demonstrate the advantages of the conditional subgroup approach over existing methods: It allows to compute conditional PFI that is more true to the data than existing proposals and enables a fine-grained interpretation of feature effects and importance within the conditional subgroups.","container-title":"Data Mining and Knowledge Discovery","DOI":"10.1007/s10618-022-00901-9","ISSN":"1573-756X","journalAbbreviation":"Data Min Knowl Disc","language":"en","source":"Springer Link","title":"Model-agnostic feature importance and effects with dependent features: a conditional subgroup approach","title-short":"Model-agnostic feature importance and effects with dependent features","URL":"https://doi.org/10.1007/s10618-022-00901-9","author":[{"family":"Molnar","given":"Christoph"},{"family":"König","given":"Gunnar"},{"family":"Bischl","given":"Bernd"},{"family":"Casalicchio","given":"Giuseppe"}],"accessed":{"date-parts":[["2023",5,12]]},"issued":{"date-parts":[["2023",1,10]]}}}],"schema":"https://github.com/citation-style-language/schema/raw/master/csl-citation.json"} </w:instrText>
-      </w:r>
-      <w:r>
-        <w:rPr>
-          <w:rFonts w:ascii="Calibri" w:hAnsi="Calibri" w:cs="Calibri"/>
-        </w:rPr>
-        <w:fldChar w:fldCharType="separate"/>
-      </w:r>
-      <w:r>
-        <w:rPr>
-          <w:rFonts w:ascii="Calibri" w:hAnsi="Calibri" w:cs="Calibri"/>
-        </w:rPr>
-        <w:t>(Molnar et al., 2023)</w:t>
-      </w:r>
-      <w:r>
-        <w:rPr>
-          <w:rFonts w:ascii="Calibri" w:hAnsi="Calibri" w:cs="Calibri"/>
-        </w:rPr>
-        <w:fldChar w:fldCharType="end"/>
-      </w:r>
-      <w:r>
-        <w:rPr>
-          <w:rFonts w:ascii="Calibri" w:hAnsi="Calibri" w:cs="Calibri"/>
-        </w:rPr>
-        <w:t>This case study in the field of data mining highlights the importance of features and effects with dependent features The literature highlights of feature importance in machine learning models is challenging when features are dependent. Permutation feature importance (PFI) ignores such dependencies, which can cause misleading interpretations due to extrapolation. A possible remedy is more advanced conditional PFI approaches that enable the assessment of feature importance conditional on all other features. Due to this shift in perspective and in order to enable correct interpretations, it is beneficial if the conditioning is transparent and comprehensible. In this paper, it is proposed a new sampling mechanism for the conditional distribution based on permutations in conditional subgroups. As these subgroups are constructed using tree-based methods such as transformation trees, the conditioning becomes inherently interpretable. This not only provides a simple and effective estimator of conditional PFI, but also local PFI estimates within the subgroups.</w:t>
-      </w:r>
-      <w:r>
-        <w:rPr>
-          <w:rFonts w:ascii="Calibri" w:hAnsi="Calibri" w:cs="Calibri"/>
-        </w:rPr>
-        <w:fldChar w:fldCharType="begin"/>
-      </w:r>
-      <w:r>
-        <w:rPr>
-          <w:rFonts w:ascii="Calibri" w:hAnsi="Calibri" w:cs="Calibri"/>
-        </w:rPr>
-        <w:instrText xml:space="preserve"> ADDIN ZOTERO_ITEM CSL_CITATION {"citationID":"aZQ3QyeG","properties":{"formattedCitation":"(Bottou et al., 2018)","plainCitation":"(Bottou et al., 2018)","noteIndex":0},"citationItems":[{"id":62,"uris":["http://zotero.org/users/local/Ykweszta/items/MZ8JL2YT"],"itemData":{"id":62,"type":"article","abstract":"This paper provides a review and commentary on the past, present, and future of numerical optimization algorithms in the context of machine learning applications. Through case studies on text classification and the training of deep neural networks, we discuss how optimization problems arise in machine learning and what makes them challenging. A major theme of our study is that large-scale machine learning represents a distinctive setting in which the stochastic gradient (SG) method has traditionally played a central role while conventional gradient-based nonlinear optimization techniques typically falter. Based on this viewpoint, we present a comprehensive theory of a straightforward, yet versatile SG algorithm, discuss its practical behavior, and highlight opportunities for designing algorithms with improved performance. This leads to a discussion about the next generation of optimization methods for large-scale machine learning, including an investigation of two main streams of research on techniques that diminish noise in the stochastic directions and methods that make use of second-order derivative approximations.","note":"arXiv:1606.04838 [cs, math, stat]","number":"arXiv:1606.04838","publisher":"arXiv","source":"arXiv.org","title":"Optimization Methods for Large-Scale Machine Learning","URL":"http://arxiv.org/abs/1606.04838","author":[{"family":"Bottou","given":"Léon"},{"family":"Curtis","given":"Frank E."},{"family":"Nocedal","given":"Jorge"}],"accessed":{"date-parts":[["2023",5,12]]},"issued":{"date-parts":[["2018",2,8]]}}}],"schema":"https://github.com/citation-style-language/schema/raw/master/csl-citation.json"} </w:instrText>
-      </w:r>
-      <w:r>
-        <w:rPr>
-          <w:rFonts w:ascii="Calibri" w:hAnsi="Calibri" w:cs="Calibri"/>
-        </w:rPr>
-        <w:fldChar w:fldCharType="separate"/>
-      </w:r>
-      <w:r>
-        <w:rPr>
-          <w:rFonts w:ascii="Calibri" w:hAnsi="Calibri" w:cs="Calibri"/>
-        </w:rPr>
-        <w:t>(Bottou et al., 2018)</w:t>
-      </w:r>
-      <w:r>
-        <w:rPr>
-          <w:rFonts w:ascii="Calibri" w:hAnsi="Calibri" w:cs="Calibri"/>
-        </w:rPr>
-        <w:fldChar w:fldCharType="end"/>
-      </w:r>
-      <w:r>
-        <w:rPr>
-          <w:rFonts w:ascii="Calibri" w:hAnsi="Calibri" w:cs="Calibri"/>
-        </w:rPr>
-        <w:t xml:space="preserve"> This paper provides a review and commentary on the past, present, and future of numerical optimization algorithms in the context of machine learning applications. Through case studies on text classification and the training of deep neural networks, how optimization problems arise in machine learning and what makes them challenge are discussed. A major theme of our study is that large-scale machine learning represents a distinctive setting in which the stochastic gradient (SG) method has traditionally played a central role while conventional gradient-based nonlinear optimization techniques typically falter. Based on this viewpoint, versatile SG algorithm, discuss its practical behaviour, and highlight opportunities for designing algorithms with improved performance. This leads to a discussion about the next generation of optimization methods for large-scale machine learning, including an investigation of two main streams of research on techniques that diminish noise in the stochastic directions and methods that make use of second-order derivative approximations.</w:t>
+        <w:t>neural networks, how optimization problems arise in machine learning and what makes them challenge are discussed. A major theme of our study is that large-scale machine learning represents a distinctive setting in which the stochastic gradient (SG) method has traditionally played a central role while conventional gradient-based nonlinear optimization techniques typically falter. Based on this viewpoint, versatile SG algorithm, discuss its practical behaviour, and highlight opportunities for designing algorithms with improved performance. This leads to a discussion about the next generation of optimization methods for large-scale machine learning, including an investigation of two main streams of research on techniques that diminish noise in the stochastic directions and methods that make use of second-order derivative approximations.</w:t>
       </w:r>
       <w:r>
         <w:rPr>
@@ -2276,98 +2450,92 @@
         <w:rPr>
           <w:rFonts w:ascii="Calibri" w:hAnsi="Calibri" w:cs="Calibri"/>
         </w:rPr>
-        <w:t xml:space="preserve"> Post-analysis of predictive models fosters their application in practice, as domain experts want to understand the logic behind them. In epidemiology, methods explaining sophisticated models facilitate the usage of up-to-date tools, especially in the high-dimensional predictor space. Investigating how model performance varies for subjects with different conditions is one of the important parts of post-analysis. This paper presents a model-independent approach for post analysis, aiming to reveal those subjects’ conditions that lead to low or high model performance, compared to the average level on the whole sample. Conditions of interest are presented in the form of rules generated by a multi-objective evolutionary algorithm (MOGA). In this study, Lasso logistic regression (LLR) was trained to predict cardiovascular death by 2016 using the data from the 1984–1989 examination within the Kuopio Ischemic Heart Disease Risk Factor Study (KIHD), which contained 2682 subjects and 950 preselected predictors. After 50 independent runs of fivefold cross-validation, the model performance collected for each subject was used to generate rules describing “easy” and “difficult” </w:t>
-      </w:r>
+        <w:t xml:space="preserve"> Post-analysis of predictive models fosters their application in practice, as domain experts want to understand the logic behind them. In epidemiology, methods explaining sophisticated models facilitate the usage of up-to-date tools, especially in the high-dimensional predictor space. Investigating how model performance varies for subjects with different conditions is one of the important parts of post-analysis. This paper presents a model-independent approach for post analysis, aiming to reveal those subjects’ conditions that lead to low or high model performance, compared to the average level on the whole sample. Conditions of interest are presented in the form of rules generated by a multi-objective evolutionary algorithm (MOGA). In this study, Lasso logistic regression (LLR) was trained to predict cardiovascular death by 2016 using the data from the 1984–1989 examination within the Kuopio Ischemic Heart Disease Risk Factor Study (KIHD), which contained 2682 subjects and 950 preselected predictors. After 50 independent runs of fivefold cross-validation, the model performance collected for each subject was used to generate rules describing “easy” and “difficult” cases. LLR with 61 selected predictors, on average, achieved 72.53% accuracy on the whole sample. However, during post-analysis, three categories of subjects were discovered: “Easy” cases with an LLR accuracy of 95.84%, “difficult” cases with an LLR accuracy of 48.11%, and the remaining cases with an LLR accuracy of 71.00%. Moreover, the rule analysis showed that medication was one of the main confusing factors that led to lower model performance. The proposed approach provides insightful information about subjects’ conditions that complicate predictive modelling.</w:t>
+      </w:r>
+      <w:r>
+        <w:rPr>
+          <w:rFonts w:ascii="Calibri" w:hAnsi="Calibri" w:cs="Calibri"/>
+        </w:rPr>
+        <w:fldChar w:fldCharType="begin"/>
+      </w:r>
+      <w:r>
+        <w:rPr>
+          <w:rFonts w:ascii="Calibri" w:hAnsi="Calibri" w:cs="Calibri"/>
+        </w:rPr>
+        <w:instrText xml:space="preserve"> ADDIN ZOTERO_ITEM CSL_CITATION {"citationID":"3G1cfWIR","properties":{"formattedCitation":"(Crown, 2015)","plainCitation":"(Crown, 2015)","noteIndex":0},"citationItems":[{"id":70,"uris":["http://zotero.org/users/local/Ykweszta/items/9BPG6IY6"],"itemData":{"id":70,"type":"article-journal","abstract":"Traditional analytic methods are often ill-suited to the evolving world of health care big data characterized by massive volume, complexity, and velocity. In particular, methods are needed that can estimate models efficiently using very large datasets containing healthcare utilization data, clinical data, data from personal devices, and many other sources. Although very large, such datasets can also be quite sparse (e.g., device data may only be available for a small subset of individuals), which creates problems for traditional regression models. Many machine learning methods address such limitations effectively but are still subject to the usual sources of bias that commonly arise in observational studies. Researchers using machine learning methods such as lasso or ridge regression should assess these models using conventional specification tests.","container-title":"Value in Health","DOI":"10.1016/j.jval.2014.12.005","ISSN":"1098-3015","issue":"2","journalAbbreviation":"Value in Health","language":"en","page":"137-140","source":"ScienceDirect","title":"Potential Application of Machine Learning in Health Outcomes Research and Some Statistical Cautions","volume":"18","author":[{"family":"Crown","given":"William H."}],"issued":{"date-parts":[["2015",3,1]]}}}],"schema":"https://github.com/citation-style-language/schema/raw/master/csl-citation.json"} </w:instrText>
+      </w:r>
+      <w:r>
+        <w:rPr>
+          <w:rFonts w:ascii="Calibri" w:hAnsi="Calibri" w:cs="Calibri"/>
+        </w:rPr>
+        <w:fldChar w:fldCharType="separate"/>
+      </w:r>
+      <w:r>
+        <w:rPr>
+          <w:rFonts w:ascii="Calibri" w:hAnsi="Calibri" w:cs="Calibri"/>
+        </w:rPr>
+        <w:t>(Crown, 2015)</w:t>
+      </w:r>
+      <w:r>
+        <w:rPr>
+          <w:rFonts w:ascii="Calibri" w:hAnsi="Calibri" w:cs="Calibri"/>
+        </w:rPr>
+        <w:fldChar w:fldCharType="end"/>
+      </w:r>
+      <w:r>
+        <w:rPr>
+          <w:rFonts w:ascii="Calibri" w:hAnsi="Calibri" w:cs="Calibri"/>
+        </w:rPr>
+        <w:t>This article discuss about the potential application of Machine Learning in Health Outcomes Research and some statistical cautions . Traditional analytic methods are often ill-suited to the evolving world of health care big data characterized by massive volume, complexity, and velocity. In particular, methods are needed that can estimate models efficiently using very large datasets containing healthcare utilization data, clinical data, data from personal devices, and many other sources. Although very large, such datasets can also be quite sparse (e.g., device data may only be available for a small subset of individuals), which creates problems for traditional regression models. Many machine learning methods address such limitations effectively but are still subject to the usual sources of bias that commonly arise in observational studies. Researchers using machine learning methods such as lasso or ridge regression should assess these models using conventional specification tests.</w:t>
+      </w:r>
+      <w:r>
+        <w:rPr>
+          <w:rFonts w:ascii="Calibri" w:hAnsi="Calibri" w:cs="Calibri"/>
+        </w:rPr>
+        <w:fldChar w:fldCharType="begin"/>
+      </w:r>
+      <w:r>
+        <w:rPr>
+          <w:rFonts w:ascii="Calibri" w:hAnsi="Calibri" w:cs="Calibri"/>
+        </w:rPr>
+        <w:instrText xml:space="preserve"> ADDIN ZOTERO_ITEM CSL_CITATION {"citationID":"6UMQgBOz","properties":{"formattedCitation":"(Tamang et al., 2017)","plainCitation":"(Tamang et al., 2017)","noteIndex":0},"citationItems":[{"id":65,"uris":["http://zotero.org/users/local/Ykweszta/items/V2PH8HE5"],"itemData":{"id":65,"type":"article-journal","abstract":"Objectives To compare the ability of standard versus enhanced models to predict future high-cost patients, especially those who move from a lower to the upper decile of per capita healthcare expenditures within 1 year—that is, ‘cost bloomers’.\nDesign We developed alternative models to predict being in the upper decile of healthcare expenditures in year 2 of a sample, based on data from year 1. Our 6 alternative models ranged from a standard cost-prediction model with 4 variables (ie, traditional model features), to our largest enhanced model with 1053 non-traditional model features. To quantify any increases in predictive power that enhanced models achieved over standard tools, we compared the prospective predictive performance of each model.\nParticipants and Setting We used the population of Western Denmark between 2004 and 2011 (2 146 801 individuals) to predict future high-cost patients and characterise high-cost patient subgroups. Using the most recent 2-year period (2010–2011) for model evaluation, our whole-population model used a cohort of 1 557 950 individuals with a full year of active residency in year 1 (2010). Our cost-bloom model excluded the 155 795 individuals who were already high cost at the population level in year 1, resulting in 1 402 155 individuals for prediction of cost bloomers in year 2 (2011).\nPrimary outcome measures Using unseen data from a future year, we evaluated each model's prospective predictive performance by calculating the ratio of predicted high-cost patient expenditures to the actual high-cost patient expenditures in Year 2—that is, cost capture.\nResults Our best enhanced model achieved a 21% and 30% improvement in cost capture over a standard diagnosis-based model for predicting population-level high-cost patients and cost bloomers, respectively.\nConclusions In combination with modern statistical learning methods for analysing large data sets, models enhanced with a large and diverse set of features led to better performance—especially for predicting future cost bloomers.","container-title":"BMJ Open","DOI":"10.1136/bmjopen-2016-011580","ISSN":"2044-6055, 2044-6055","issue":"1","language":"en","license":"Published by the BMJ Publishing Group Limited. For permission to use (where not already granted under a licence) please go to http://www.bmj.com/company/products-services/rights-and-licensing/. This is an Open Access article distributed in accordance with the Creative Commons Attribution Non Commercial (CC BY-NC 4.0) license, which permits others to distribute, remix, adapt, build upon this work non-commercially, and license their derivative works on different terms, provided the original work is properly cited and the use is non-commercial. See: http://creativecommons.org/licenses/by-nc/4.0/","note":"publisher: British Medical Journal Publishing Group\nsection: Health informatics\nPMID: 28077408","page":"e011580","source":"bmjopen.bmj.com","title":"Predicting patient ‘cost blooms’ in Denmark: a longitudinal population-based study","title-short":"Predicting patient ‘cost blooms’ in Denmark","volume":"7","author":[{"family":"Tamang","given":"Suzanne"},{"family":"Milstein","given":"Arnold"},{"family":"Sørensen","given":"Henrik Toft"},{"family":"Pedersen","given":"Lars"},{"family":"Mackey","given":"Lester"},{"family":"Betterton","given":"Jean-Raymond"},{"family":"Janson","given":"Lucas"},{"family":"Shah","given":"Nigam"}],"issued":{"date-parts":[["2017",1,1]]}}}],"schema":"https://github.com/citation-style-language/schema/raw/master/csl-citation.json"} </w:instrText>
+      </w:r>
+      <w:r>
+        <w:rPr>
+          <w:rFonts w:ascii="Calibri" w:hAnsi="Calibri" w:cs="Calibri"/>
+        </w:rPr>
+        <w:fldChar w:fldCharType="separate"/>
+      </w:r>
+      <w:r>
+        <w:rPr>
+          <w:rFonts w:ascii="Calibri" w:hAnsi="Calibri" w:cs="Calibri"/>
+        </w:rPr>
+        <w:t>(Tamang et al., 2017)</w:t>
+      </w:r>
+      <w:r>
+        <w:rPr>
+          <w:rFonts w:ascii="Calibri" w:hAnsi="Calibri" w:cs="Calibri"/>
+        </w:rPr>
+        <w:fldChar w:fldCharType="end"/>
+      </w:r>
+      <w:r>
+        <w:rPr>
+          <w:rFonts w:ascii="Calibri" w:hAnsi="Calibri" w:cs="Calibri"/>
+        </w:rPr>
+        <w:t xml:space="preserve"> The study aims to compare the of standard versus enhanced models to predict future high-cost patients, especially those who move from a lower to the upper decile of per capita healthcare expenditures within 1 year—that is, ‘cost bloomers’. 6 alternative models are developed and compared with the traditional model, with 1053 traditional features. Population of Denmark to predict future high-cost patients and characterise high-cost patient subgroups. Using unseen data from a future year, each model’s prospective predictive performance by calculating the ratio of predicted high-cost patient expenditures to the actual high-cost patient expenditures in Year 2—that is, cost capture is evaluated. The best enhanced model achieved a 21% and 30% improvement in cost capture over a standard diagnosis-based model for predicting population-level high-cost patients and cost bloomers, respectively. </w:t>
+      </w:r>
+    </w:p>
+    <w:p>
+      <w:pPr>
+        <w:rPr>
+          <w:rFonts w:ascii="Calibri" w:hAnsi="Calibri" w:cs="Calibri"/>
+        </w:rPr>
+      </w:pPr>
       <w:r>
         <w:rPr>
           <w:rFonts w:ascii="Calibri" w:hAnsi="Calibri" w:cs="Calibri"/>
         </w:rPr>
         <w:lastRenderedPageBreak/>
-        <w:t>cases. LLR with 61 selected predictors, on average, achieved 72.53% accuracy on the whole sample. However, during post-analysis, three categories of subjects were discovered: “Easy” cases with an LLR accuracy of 95.84%, “difficult” cases with an LLR accuracy of 48.11%, and the remaining cases with an LLR accuracy of 71.00%. Moreover, the rule analysis showed that medication was one of the main confusing factors that led to lower model performance. The proposed approach provides insightful information about subjects’ conditions that complicate predictive modelling.</w:t>
-      </w:r>
-      <w:r>
-        <w:rPr>
-          <w:rFonts w:ascii="Calibri" w:hAnsi="Calibri" w:cs="Calibri"/>
-        </w:rPr>
-        <w:fldChar w:fldCharType="begin"/>
-      </w:r>
-      <w:r>
-        <w:rPr>
-          <w:rFonts w:ascii="Calibri" w:hAnsi="Calibri" w:cs="Calibri"/>
-        </w:rPr>
-        <w:instrText xml:space="preserve"> ADDIN ZOTERO_ITEM CSL_CITATION {"citationID":"3G1cfWIR","properties":{"formattedCitation":"(Crown, 2015)","plainCitation":"(Crown, 2015)","noteIndex":0},"citationItems":[{"id":70,"uris":["http://zotero.org/users/local/Ykweszta/items/9BPG6IY6"],"itemData":{"id":70,"type":"article-journal","abstract":"Traditional analytic methods are often ill-suited to the evolving world of health care big data characterized by massive volume, complexity, and velocity. In particular, methods are needed that can estimate models efficiently using very large datasets containing healthcare utilization data, clinical data, data from personal devices, and many other sources. Although very large, such datasets can also be quite sparse (e.g., device data may only be available for a small subset of individuals), which creates problems for traditional regression models. Many machine learning methods address such limitations effectively but are still subject to the usual sources of bias that commonly arise in observational studies. Researchers using machine learning methods such as lasso or ridge regression should assess these models using conventional specification tests.","container-title":"Value in Health","DOI":"10.1016/j.jval.2014.12.005","ISSN":"1098-3015","issue":"2","journalAbbreviation":"Value in Health","language":"en","page":"137-140","source":"ScienceDirect","title":"Potential Application of Machine Learning in Health Outcomes Research and Some Statistical Cautions","volume":"18","author":[{"family":"Crown","given":"William H."}],"issued":{"date-parts":[["2015",3,1]]}}}],"schema":"https://github.com/citation-style-language/schema/raw/master/csl-citation.json"} </w:instrText>
-      </w:r>
-      <w:r>
-        <w:rPr>
-          <w:rFonts w:ascii="Calibri" w:hAnsi="Calibri" w:cs="Calibri"/>
-        </w:rPr>
-        <w:fldChar w:fldCharType="separate"/>
-      </w:r>
-      <w:r>
-        <w:rPr>
-          <w:rFonts w:ascii="Calibri" w:hAnsi="Calibri" w:cs="Calibri"/>
-        </w:rPr>
-        <w:t>(Crown, 2015)</w:t>
-      </w:r>
-      <w:r>
-        <w:rPr>
-          <w:rFonts w:ascii="Calibri" w:hAnsi="Calibri" w:cs="Calibri"/>
-        </w:rPr>
-        <w:fldChar w:fldCharType="end"/>
-      </w:r>
-      <w:r>
-        <w:rPr>
-          <w:rFonts w:ascii="Calibri" w:hAnsi="Calibri" w:cs="Calibri"/>
-        </w:rPr>
-        <w:t>This article discuss about the potential application of Machine Learning in Health Outcomes Research and some statistical cautions . Traditional analytic methods are often ill-suited to the evolving world of health care big data characterized by massive volume, complexity, and velocity. In particular, methods are needed that can estimate models efficiently using very large datasets containing healthcare utilization data, clinical data, data from personal devices, and many other sources. Although very large, such datasets can also be quite sparse (e.g., device data may only be available for a small subset of individuals), which creates problems for traditional regression models. Many machine learning methods address such limitations effectively but are still subject to the usual sources of bias that commonly arise in observational studies. Researchers using machine learning methods such as lasso or ridge regression should assess these models using conventional specification tests.</w:t>
-      </w:r>
-      <w:r>
-        <w:rPr>
-          <w:rFonts w:ascii="Calibri" w:hAnsi="Calibri" w:cs="Calibri"/>
-        </w:rPr>
-        <w:fldChar w:fldCharType="begin"/>
-      </w:r>
-      <w:r>
-        <w:rPr>
-          <w:rFonts w:ascii="Calibri" w:hAnsi="Calibri" w:cs="Calibri"/>
-        </w:rPr>
-        <w:instrText xml:space="preserve"> ADDIN ZOTERO_ITEM CSL_CITATION {"citationID":"6UMQgBOz","properties":{"formattedCitation":"(Tamang et al., 2017)","plainCitation":"(Tamang et al., 2017)","noteIndex":0},"citationItems":[{"id":65,"uris":["http://zotero.org/users/local/Ykweszta/items/V2PH8HE5"],"itemData":{"id":65,"type":"article-journal","abstract":"Objectives To compare the ability of standard versus enhanced models to predict future high-cost patients, especially those who move from a lower to the upper decile of per capita healthcare expenditures within 1 year—that is, ‘cost bloomers’.\nDesign We developed alternative models to predict being in the upper decile of healthcare expenditures in year 2 of a sample, based on data from year 1. Our 6 alternative models ranged from a standard cost-prediction model with 4 variables (ie, traditional model features), to our largest enhanced model with 1053 non-traditional model features. To quantify any increases in predictive power that enhanced models achieved over standard tools, we compared the prospective predictive performance of each model.\nParticipants and Setting We used the population of Western Denmark between 2004 and 2011 (2 146 801 individuals) to predict future high-cost patients and characterise high-cost patient subgroups. Using the most recent 2-year period (2010–2011) for model evaluation, our whole-population model used a cohort of 1 557 950 individuals with a full year of active residency in year 1 (2010). Our cost-bloom model excluded the 155 795 individuals who were already high cost at the population level in year 1, resulting in 1 402 155 individuals for prediction of cost bloomers in year 2 (2011).\nPrimary outcome measures Using unseen data from a future year, we evaluated each model's prospective predictive performance by calculating the ratio of predicted high-cost patient expenditures to the actual high-cost patient expenditures in Year 2—that is, cost capture.\nResults Our best enhanced model achieved a 21% and 30% improvement in cost capture over a standard diagnosis-based model for predicting population-level high-cost patients and cost bloomers, respectively.\nConclusions In combination with modern statistical learning methods for analysing large data sets, models enhanced with a large and diverse set of features led to better performance—especially for predicting future cost bloomers.","container-title":"BMJ Open","DOI":"10.1136/bmjopen-2016-011580","ISSN":"2044-6055, 2044-6055","issue":"1","language":"en","license":"Published by the BMJ Publishing Group Limited. For permission to use (where not already granted under a licence) please go to http://www.bmj.com/company/products-services/rights-and-licensing/. This is an Open Access article distributed in accordance with the Creative Commons Attribution Non Commercial (CC BY-NC 4.0) license, which permits others to distribute, remix, adapt, build upon this work non-commercially, and license their derivative works on different terms, provided the original work is properly cited and the use is non-commercial. See: http://creativecommons.org/licenses/by-nc/4.0/","note":"publisher: British Medical Journal Publishing Group\nsection: Health informatics\nPMID: 28077408","page":"e011580","source":"bmjopen.bmj.com","title":"Predicting patient ‘cost blooms’ in Denmark: a longitudinal population-based study","title-short":"Predicting patient ‘cost blooms’ in Denmark","volume":"7","author":[{"family":"Tamang","given":"Suzanne"},{"family":"Milstein","given":"Arnold"},{"family":"Sørensen","given":"Henrik Toft"},{"family":"Pedersen","given":"Lars"},{"family":"Mackey","given":"Lester"},{"family":"Betterton","given":"Jean-Raymond"},{"family":"Janson","given":"Lucas"},{"family":"Shah","given":"Nigam"}],"issued":{"date-parts":[["2017",1,1]]}}}],"schema":"https://github.com/citation-style-language/schema/raw/master/csl-citation.json"} </w:instrText>
-      </w:r>
-      <w:r>
-        <w:rPr>
-          <w:rFonts w:ascii="Calibri" w:hAnsi="Calibri" w:cs="Calibri"/>
-        </w:rPr>
-        <w:fldChar w:fldCharType="separate"/>
-      </w:r>
-      <w:r>
-        <w:rPr>
-          <w:rFonts w:ascii="Calibri" w:hAnsi="Calibri" w:cs="Calibri"/>
-        </w:rPr>
-        <w:t>(Tamang et al., 2017)</w:t>
-      </w:r>
-      <w:r>
-        <w:rPr>
-          <w:rFonts w:ascii="Calibri" w:hAnsi="Calibri" w:cs="Calibri"/>
-        </w:rPr>
-        <w:fldChar w:fldCharType="end"/>
-      </w:r>
-      <w:r>
-        <w:rPr>
-          <w:rFonts w:ascii="Calibri" w:hAnsi="Calibri" w:cs="Calibri"/>
-        </w:rPr>
-        <w:t xml:space="preserve"> The study aims to compare the of standard versus enhanced models to predict future high-cost patients, especially those who move from a lower to the upper decile of per capita healthcare expenditures within 1 year—that is, ‘cost bloomers’. 6 alternative models are developed and compared with the traditional model, with 1053 traditional features. Population of Denmark to predict future high-cost patients and characterise high-cost patient subgroups. Using unseen data from a future year, each model’s prospective predictive performance by calculating the ratio of predicted high-cost patient expenditures to the actual high-cost patient expenditures in Year 2—that is, cost capture is evaluated. The best enhanced model achieved a 21% and 30% improvement in cost capture over a standard diagnosis-based model for predicting population-level high-cost patients and cost bloomers, respectively. </w:t>
-      </w:r>
-    </w:p>
-    <w:p>
-      <w:pPr>
-        <w:rPr>
-          <w:rFonts w:ascii="Calibri" w:hAnsi="Calibri" w:cs="Calibri"/>
-        </w:rPr>
-      </w:pPr>
-      <w:r>
-        <w:rPr>
-          <w:rFonts w:ascii="Calibri" w:hAnsi="Calibri" w:cs="Calibri"/>
-        </w:rPr>
         <w:t>In combination with modern statistical learning methods for analysing large data sets, models enhanced with a large and diverse set of features led to better performance—especially for predicting future cost bloomers.</w:t>
       </w:r>
     </w:p>
@@ -2501,16 +2669,7 @@
           <w:sz w:val="22"/>
           <w:szCs w:val="22"/>
         </w:rPr>
-        <w:t xml:space="preserve"> This literature aims to understand why people do not always engage in medical examinations that might benefit them is a public health issue which is receiving increased attention. One area of promise involves the study of medical embarrassment, although current studies are weakened in that they measure medical embarrassment in a theoretically naïve and unidimensional manner and have assumed that embarrassment is exclusively a barrier to the timely seeking of treatment. Convenience sampling was used as part of the research. Participants completed a comprehensive measure of medical embarrassment, reported on previous treatment avoidance because of embarrassment, and recorded the frequency of psychological, general, and sex-related visits across the previous 5 years. The results show that as expected, medical embarrassment was not </w:t>
-      </w:r>
-      <w:r>
-        <w:rPr>
-          <w:rFonts w:ascii="Calibri" w:hAnsi="Calibri" w:cs="Calibri"/>
-          <w:sz w:val="22"/>
-          <w:szCs w:val="22"/>
-        </w:rPr>
-        <w:lastRenderedPageBreak/>
-        <w:t>unidimensional and appeared to have two distinct factors – bodily embarrassment and judgment concern. Bodily embarrassment generally predicted less frequent medical contact although not equally so across domains and it interacted with judgment concern in several cases, providing preliminary evidence that there are situations in which aspects of medical embarrassment may actually facilitate greater medical contact.  The data highlight the importance of considering the role of emotions other than fear in health behaviour and the means by which they may facilitate or deter the timely seeking of diagnosis and treatment.</w:t>
+        <w:t xml:space="preserve"> This literature aims to understand why people do not always engage in medical examinations that might benefit them is a public health issue which is receiving increased attention. One area of promise involves the study of medical embarrassment, although current studies are weakened in that they measure medical embarrassment in a theoretically naïve and unidimensional manner and have assumed that embarrassment is exclusively a barrier to the timely seeking of treatment. Convenience sampling was used as part of the research. Participants completed a comprehensive measure of medical embarrassment, reported on previous treatment avoidance because of embarrassment, and recorded the frequency of psychological, general, and sex-related visits across the previous 5 years. The results show that as expected, medical embarrassment was not unidimensional and appeared to have two distinct factors – bodily embarrassment and judgment concern. Bodily embarrassment generally predicted less frequent medical contact although not equally so across domains and it interacted with judgment concern in several cases, providing preliminary evidence that there are situations in which aspects of medical embarrassment may actually facilitate greater medical contact.  The data highlight the importance of considering the role of emotions other than fear in health behaviour and the means by which they may facilitate or deter the timely seeking of diagnosis and treatment.</w:t>
       </w:r>
       <w:r>
         <w:rPr>
@@ -2672,7 +2831,16 @@
           <w:sz w:val="22"/>
           <w:szCs w:val="22"/>
         </w:rPr>
-        <w:t xml:space="preserve"> supported the hypothesis that lower health literacy would be associated with less information-seeking. Conclusion that Lowers health literacy had a direct impact on information-seeking. It was also independently associated with perceived confidence to participate in screening. </w:t>
+        <w:t xml:space="preserve"> supported the hypothesis that lower health literacy would be associated with less information-seeking. Conclusion that Lowers health literacy had a direct impact on information-seeking. It was also independently associated with perceived confidence to </w:t>
+      </w:r>
+      <w:r>
+        <w:rPr>
+          <w:rFonts w:ascii="Calibri" w:hAnsi="Calibri" w:cs="Calibri"/>
+          <w:sz w:val="22"/>
+          <w:szCs w:val="22"/>
+        </w:rPr>
+        <w:lastRenderedPageBreak/>
+        <w:t xml:space="preserve">participate in screening. </w:t>
       </w:r>
       <w:r>
         <w:rPr>
@@ -2768,16 +2936,7 @@
           <w:sz w:val="22"/>
           <w:szCs w:val="22"/>
         </w:rPr>
-        <w:t xml:space="preserve"> The literature studies the specific and differential prediction of health anxiety by disgust sensitivity and propensity. The literature learns that the Current models of health anxiety suggest that fear resulting from false alarms to perceived threats to one's health results in the development of hypochondriasis and related disorders. Disgust has been proposed as an effective response that may function as an etiological and maintenance mechanism in health anxiety. Moreover, the way in which an individual perceives the disgust response (disgust sensitivity) may affect health anxiety, separately from their likelihood of experiencing disgust (disgust propensity). The present study utilized multiple hierarchical regression analysis to investigate the degree to which self-reported disgust sensitivity and disgust propensity differentially predict elevated health anxiety in a sample of 620 non-treatment-seeking undergraduates. Further, this effect is tested in comparison to that of anxiety sensitivity, a construct demonstrated to be strongly related to health anxiety. Analyses indicate that disgust sensitivity, rather than disgust propensity, is primarily responsible for this relation. An additional analysis tested the specificity of disgust sensitivity relative to anxiety </w:t>
-      </w:r>
-      <w:r>
-        <w:rPr>
-          <w:rFonts w:ascii="Calibri" w:hAnsi="Calibri" w:cs="Calibri"/>
-          <w:sz w:val="22"/>
-          <w:szCs w:val="22"/>
-        </w:rPr>
-        <w:lastRenderedPageBreak/>
-        <w:t>sensitivity. Disgust sensitivity was no longer significant after including anxiety sensitivity in the model. Suggestions for further evaluation of this relation are provided. These results suggest that although disgust sensitivity may appear related to health anxiety, this relation may be confounded by anxiety sensitivity.</w:t>
+        <w:t xml:space="preserve"> The literature studies the specific and differential prediction of health anxiety by disgust sensitivity and propensity. The literature learns that the Current models of health anxiety suggest that fear resulting from false alarms to perceived threats to one's health results in the development of hypochondriasis and related disorders. Disgust has been proposed as an effective response that may function as an etiological and maintenance mechanism in health anxiety. Moreover, the way in which an individual perceives the disgust response (disgust sensitivity) may affect health anxiety, separately from their likelihood of experiencing disgust (disgust propensity). The present study utilized multiple hierarchical regression analysis to investigate the degree to which self-reported disgust sensitivity and disgust propensity differentially predict elevated health anxiety in a sample of 620 non-treatment-seeking undergraduates. Further, this effect is tested in comparison to that of anxiety sensitivity, a construct demonstrated to be strongly related to health anxiety. Analyses indicate that disgust sensitivity, rather than disgust propensity, is primarily responsible for this relation. An additional analysis tested the specificity of disgust sensitivity relative to anxiety sensitivity. Disgust sensitivity was no longer significant after including anxiety sensitivity in the model. Suggestions for further evaluation of this relation are provided. These results suggest that although disgust sensitivity may appear related to health anxiety, this relation may be confounded by anxiety sensitivity.</w:t>
       </w:r>
       <w:r>
         <w:rPr>
@@ -3088,7 +3247,16 @@
           <w:sz w:val="22"/>
           <w:szCs w:val="22"/>
         </w:rPr>
-        <w:t xml:space="preserve"> This literature studies the descriptive statistics and the normality tests for statistical data. The literature understands that descriptive statistics are an important part of biomedical research which is used to describe the basic features of the data in the study. They provide simple summaries about the sample and the measures. Measures of the central tendency and dispersion are used to describe the quantitative data. For the continuous data, test of the normality is an important step for deciding the measures of central tendency and statistical methods for data analysis. When the data follow normal distribution, parametric tests otherwise nonparametric methods are used to compare the groups. There are different methods used to test the normality of data, including numerical and visual methods, and each method has its own advantages and disadvantages. In the present study, the summary measures and methods used to test the normality of the data are discussed.</w:t>
+        <w:t xml:space="preserve"> This literature studies the descriptive statistics and the normality </w:t>
+      </w:r>
+      <w:r>
+        <w:rPr>
+          <w:rFonts w:ascii="Calibri" w:hAnsi="Calibri" w:cs="Calibri"/>
+          <w:sz w:val="22"/>
+          <w:szCs w:val="22"/>
+        </w:rPr>
+        <w:lastRenderedPageBreak/>
+        <w:t>tests for statistical data. The literature understands that descriptive statistics are an important part of biomedical research which is used to describe the basic features of the data in the study. They provide simple summaries about the sample and the measures. Measures of the central tendency and dispersion are used to describe the quantitative data. For the continuous data, test of the normality is an important step for deciding the measures of central tendency and statistical methods for data analysis. When the data follow normal distribution, parametric tests otherwise nonparametric methods are used to compare the groups. There are different methods used to test the normality of data, including numerical and visual methods, and each method has its own advantages and disadvantages. In the present study, the summary measures and methods used to test the normality of the data are discussed.</w:t>
       </w:r>
       <w:r>
         <w:rPr>
@@ -3250,16 +3418,7 @@
           <w:sz w:val="22"/>
           <w:szCs w:val="22"/>
         </w:rPr>
-        <w:t xml:space="preserve"> This literature reviews the IBM SPSS for Statistics, use and Interpretation . This is a handbook that explains the basics of data analysis and statistics. Variables, Research problems are discussed in detail. There is a chapter dedicated to Measurement and descriptive statistics. Frequency distribution, charts and their interpretation are explained in detail. There is a chapter dedicated to data understanding and interpreting inferential statistics. Corelation, regression , NAOVA testing , explained by discussing with a sample problem </w:t>
-      </w:r>
-      <w:r>
-        <w:rPr>
-          <w:rFonts w:ascii="Calibri" w:hAnsi="Calibri" w:cs="Calibri"/>
-          <w:sz w:val="22"/>
-          <w:szCs w:val="22"/>
-        </w:rPr>
-        <w:lastRenderedPageBreak/>
-        <w:t>.This book looks excellent for a data analysis student and also professional working on statistics, machine learning, analytics.</w:t>
+        <w:t xml:space="preserve"> This literature reviews the IBM SPSS for Statistics, use and Interpretation . This is a handbook that explains the basics of data analysis and statistics. Variables, Research problems are discussed in detail. There is a chapter dedicated to Measurement and descriptive statistics. Frequency distribution, charts and their interpretation are explained in detail. There is a chapter dedicated to data understanding and interpreting inferential statistics. Corelation, regression , NAOVA testing , explained by discussing with a sample problem .This book looks excellent for a data analysis student and also professional working on statistics, machine learning, analytics.</w:t>
       </w:r>
       <w:r>
         <w:rPr>
@@ -3600,7 +3759,16 @@
           <w:sz w:val="22"/>
           <w:szCs w:val="22"/>
         </w:rPr>
-        <w:t xml:space="preserve"> . The literature highlights the place of feature engineering in the machine learning workflow. Feature Engineering is to be applied during data cleansing and transformation. The book highlights how the feature engineering can solve the deficiency problem.</w:t>
+        <w:t xml:space="preserve"> . The literature highlights the place of feature engineering in the machine learning </w:t>
+      </w:r>
+      <w:r>
+        <w:rPr>
+          <w:rFonts w:ascii="Calibri" w:hAnsi="Calibri" w:cs="Calibri"/>
+          <w:sz w:val="22"/>
+          <w:szCs w:val="22"/>
+        </w:rPr>
+        <w:lastRenderedPageBreak/>
+        <w:t>workflow. Feature Engineering is to be applied during data cleansing and transformation. The book highlights how the feature engineering can solve the deficiency problem.</w:t>
       </w:r>
       <w:r>
         <w:rPr>
@@ -3878,16 +4046,7 @@
           <w:sz w:val="22"/>
           <w:szCs w:val="22"/>
         </w:rPr>
-        <w:t xml:space="preserve"> models have great potential in accelerating the discovery of interesting catalytic materials. As the complexity of catalyst structures increases, new features will be needed to learn underlying correlations and avoid introducing significant errors on top of the average DFT prediction errors expected with standard semi-local generalized gradient approximation (GGA) </w:t>
-      </w:r>
-      <w:r>
-        <w:rPr>
-          <w:rFonts w:ascii="Calibri" w:hAnsi="Calibri" w:cs="Calibri"/>
-          <w:sz w:val="22"/>
-          <w:szCs w:val="22"/>
-        </w:rPr>
-        <w:lastRenderedPageBreak/>
-        <w:t xml:space="preserve">functionals. (Upadhyay et al., 2021) This literature learns that most of the machine learning techniques finetune the hyper-parameters to improve the detection rate, our approach focuses on selecting the most promising features of the dataset using Gradient Boosting Feature Selection (GBFS) before applying the classification algorithm, a combination which improves not only the detection rate but also the execution speed. GBFS uses the Weighted Feature Importance (WFI) extraction technique to reduce the complexity of classifiers. Various decision-tree based machine learning techniques are evaluated after obtaining the most promising features of the power grid dataset through a GBFS module and show that this approach optimizes the False Positive Rate (FPR) and the execution time. </w:t>
+        <w:t xml:space="preserve"> models have great potential in accelerating the discovery of interesting catalytic materials. As the complexity of catalyst structures increases, new features will be needed to learn underlying correlations and avoid introducing significant errors on top of the average DFT prediction errors expected with standard semi-local generalized gradient approximation (GGA) functionals. (Upadhyay et al., 2021) This literature learns that most of the machine learning techniques finetune the hyper-parameters to improve the detection rate, our approach focuses on selecting the most promising features of the dataset using Gradient Boosting Feature Selection (GBFS) before applying the classification algorithm, a combination which improves not only the detection rate but also the execution speed. GBFS uses the Weighted Feature Importance (WFI) extraction technique to reduce the complexity of classifiers. Various decision-tree based machine learning techniques are evaluated after obtaining the most promising features of the power grid dataset through a GBFS module and show that this approach optimizes the False Positive Rate (FPR) and the execution time. </w:t>
       </w:r>
       <w:r>
         <w:rPr>
@@ -4133,7 +4292,16 @@
           <w:sz w:val="22"/>
           <w:szCs w:val="22"/>
         </w:rPr>
-        <w:t xml:space="preserve"> In this paper, it is proposed that a hybrid machine learning system based on Genetic Algorithm (GA) and Support Vector Machines (SVM) for stock market prediction. A variety of indicators from the technical analysis field of study are used as input features. The correlation between stock prices of different companies to forecast the price of a stock, making use of technical indicators of highly correlated stocks, not only the stock to be predicted is used here. The genetic algorithm is used to select the set of most informative input features from among all the technical indicators. The results show that the hybrid GA-SVM system outperforms the stand alone SVM system.</w:t>
+        <w:t xml:space="preserve"> In this paper, it is proposed that a hybrid machine learning system based on Genetic Algorithm (GA) and Support Vector Machines (SVM) for stock market prediction. A variety of indicators from the technical analysis field of study are used as input features. The </w:t>
+      </w:r>
+      <w:r>
+        <w:rPr>
+          <w:rFonts w:ascii="Calibri" w:hAnsi="Calibri" w:cs="Calibri"/>
+          <w:sz w:val="22"/>
+          <w:szCs w:val="22"/>
+        </w:rPr>
+        <w:lastRenderedPageBreak/>
+        <w:t>correlation between stock prices of different companies to forecast the price of a stock, making use of technical indicators of highly correlated stocks, not only the stock to be predicted is used here. The genetic algorithm is used to select the set of most informative input features from among all the technical indicators. The results show that the hybrid GA-SVM system outperforms the stand alone SVM system.</w:t>
       </w:r>
       <w:r>
         <w:rPr>
@@ -4323,7 +4491,199 @@
           <w:sz w:val="22"/>
           <w:szCs w:val="22"/>
         </w:rPr>
-        <w:t xml:space="preserve">A new model for associative memory, based on a correlation matrix, is suggested. In this model information is accumulated on memory elements </w:t>
+        <w:t>A new model for associative memory, based on a correlation matrix, is suggested. In this model information is accumulated on memory elements as products of component data. Two classes of memories are discussed: a complete correlation matrix memory (CCMM), and randomly organized incomplete correlation matrix memories (ICMM). The data recalled from the latter are stochastic variables, but the fidelity of recall is shown to have a deterministic limit if the number of memory elements grows without limits. A special case of correlation matrix memories is the auto-associative memory in which any part of the memorized information can be used as a key. The memories are selective with respect to accumulated data. The ICMM exhibits adaptive improvement under certain circumstances. It is also suggested that correlation matrix memories could be applied for the classification of data.</w:t>
+      </w:r>
+      <w:r>
+        <w:rPr>
+          <w:rFonts w:ascii="Calibri" w:hAnsi="Calibri" w:cs="Calibri"/>
+          <w:sz w:val="22"/>
+          <w:szCs w:val="22"/>
+        </w:rPr>
+        <w:fldChar w:fldCharType="begin"/>
+      </w:r>
+      <w:r>
+        <w:rPr>
+          <w:rFonts w:ascii="Calibri" w:hAnsi="Calibri" w:cs="Calibri"/>
+          <w:sz w:val="22"/>
+          <w:szCs w:val="22"/>
+        </w:rPr>
+        <w:instrText xml:space="preserve"> ADDIN ZOTERO_ITEM CSL_CITATION {"citationID":"x3dJ8JtD","properties":{"formattedCitation":"(Hall, 2000)","plainCitation":"(Hall, 2000)","noteIndex":0},"citationItems":[{"id":154,"uris":["http://zotero.org/users/local/Ykweszta/items/DUQIY5IW"],"itemData":{"id":154,"type":"report","abstract":"Algorithms for feature selection fall into two broad categories: wrappers that use the learning algorithm itself to evaluate the usefulness of features and filters that evaluate features according to heuristics based on general characteristics of the data. For application to large databases, filters have proven to be more practical than wrappers because they are much faster. However, most existing filter algorithms only work with discrete classification problems. This paper describes a fast, correlation-based filter algorithm that can be applied to continuous and discrete problems. The algorithm often out-performs the well-known ReliefF attribute estimator when used as a preprocessing step for naive Bayes, instance-based learning, decision trees, locally weighted regression, and model trees. It performs more feature selection than ReliefF does-reducing the data dimensionality by fifty percent in most cases. Also, decision and model trees built from the preprocessed data are often significantly smaller.","genre":"Working Paper","language":"en","note":"Accepted: 2008-10-13T03:42:21Z\nISSN: 1170-487X","publisher":"University of Waikato, Department of Computer Science","source":"researchcommons.waikato.ac.nz","title":"Correlation-based feature selection of discrete and numeric class machine learning","URL":"https://researchcommons.waikato.ac.nz/handle/10289/1024","author":[{"family":"Hall","given":"Mark A."}],"accessed":{"date-parts":[["2023",5,16]]},"issued":{"date-parts":[["2000",5]]}}}],"schema":"https://github.com/citation-style-language/schema/raw/master/csl-citation.json"} </w:instrText>
+      </w:r>
+      <w:r>
+        <w:rPr>
+          <w:rFonts w:ascii="Calibri" w:hAnsi="Calibri" w:cs="Calibri"/>
+          <w:sz w:val="22"/>
+          <w:szCs w:val="22"/>
+        </w:rPr>
+        <w:fldChar w:fldCharType="separate"/>
+      </w:r>
+      <w:r>
+        <w:rPr>
+          <w:rFonts w:ascii="Calibri" w:hAnsi="Calibri" w:cs="Calibri"/>
+          <w:sz w:val="22"/>
+          <w:szCs w:val="22"/>
+        </w:rPr>
+        <w:t>(Hall, 2000)</w:t>
+      </w:r>
+      <w:r>
+        <w:rPr>
+          <w:rFonts w:ascii="Calibri" w:hAnsi="Calibri" w:cs="Calibri"/>
+          <w:sz w:val="22"/>
+          <w:szCs w:val="22"/>
+        </w:rPr>
+        <w:fldChar w:fldCharType="end"/>
+      </w:r>
+      <w:r>
+        <w:rPr>
+          <w:rFonts w:ascii="Calibri" w:hAnsi="Calibri" w:cs="Calibri"/>
+          <w:sz w:val="22"/>
+          <w:szCs w:val="22"/>
+        </w:rPr>
+        <w:t xml:space="preserve"> This paper describes a fast, correlation-based filter algorithm that can be applied to continuous-discrete problem. More the feature engineering data dimensionality can be reduced. Decision and model trees built from the pre-processed data and are often significantly smaller.</w:t>
+      </w:r>
+      <w:r>
+        <w:rPr>
+          <w:rFonts w:ascii="Calibri" w:hAnsi="Calibri" w:cs="Calibri"/>
+          <w:sz w:val="22"/>
+          <w:szCs w:val="22"/>
+        </w:rPr>
+        <w:fldChar w:fldCharType="begin"/>
+      </w:r>
+      <w:r>
+        <w:rPr>
+          <w:rFonts w:ascii="Calibri" w:hAnsi="Calibri" w:cs="Calibri"/>
+          <w:sz w:val="22"/>
+          <w:szCs w:val="22"/>
+        </w:rPr>
+        <w:instrText xml:space="preserve"> ADDIN ZOTERO_ITEM CSL_CITATION {"citationID":"0BOLO2Sm","properties":{"formattedCitation":"(Brownlee, n.d.)","plainCitation":"(Brownlee, n.d.)","noteIndex":0},"citationItems":[{"id":158,"uris":["http://zotero.org/users/local/Ykweszta/items/5DGNF8LT"],"itemData":{"id":158,"type":"article-journal","language":"en","source":"Zotero","title":"How to Choose a Feature Selection Method For Machine Learning","author":[{"family":"Brownlee","given":"Jason"}]}}],"schema":"https://github.com/citation-style-language/schema/raw/master/csl-citation.json"} </w:instrText>
+      </w:r>
+      <w:r>
+        <w:rPr>
+          <w:rFonts w:ascii="Calibri" w:hAnsi="Calibri" w:cs="Calibri"/>
+          <w:sz w:val="22"/>
+          <w:szCs w:val="22"/>
+        </w:rPr>
+        <w:fldChar w:fldCharType="separate"/>
+      </w:r>
+      <w:r>
+        <w:rPr>
+          <w:rFonts w:ascii="Calibri" w:hAnsi="Calibri" w:cs="Calibri"/>
+          <w:sz w:val="22"/>
+          <w:szCs w:val="22"/>
+        </w:rPr>
+        <w:t>(Brownlee, n.d.)</w:t>
+      </w:r>
+      <w:r>
+        <w:rPr>
+          <w:rFonts w:ascii="Calibri" w:hAnsi="Calibri" w:cs="Calibri"/>
+          <w:sz w:val="22"/>
+          <w:szCs w:val="22"/>
+        </w:rPr>
+        <w:fldChar w:fldCharType="end"/>
+      </w:r>
+      <w:r>
+        <w:rPr>
+          <w:rFonts w:ascii="Calibri" w:hAnsi="Calibri" w:cs="Calibri"/>
+          <w:sz w:val="22"/>
+          <w:szCs w:val="22"/>
+        </w:rPr>
+        <w:t>This article studies on how to select the feature for machine learning. There isa detailed description and methodologies of learning , insights on how it would impact the statistics as well trained model is part of the literature.</w:t>
+      </w:r>
+      <w:r>
+        <w:rPr>
+          <w:rFonts w:ascii="Calibri" w:hAnsi="Calibri" w:cs="Calibri"/>
+          <w:sz w:val="22"/>
+          <w:szCs w:val="22"/>
+        </w:rPr>
+        <w:fldChar w:fldCharType="begin"/>
+      </w:r>
+      <w:r>
+        <w:rPr>
+          <w:rFonts w:ascii="Calibri" w:hAnsi="Calibri" w:cs="Calibri"/>
+          <w:sz w:val="22"/>
+          <w:szCs w:val="22"/>
+        </w:rPr>
+        <w:instrText xml:space="preserve"> ADDIN ZOTERO_ITEM CSL_CITATION {"citationID":"xwZ9UeR3","properties":{"formattedCitation":"(Lee et al., 1986)","plainCitation":"(Lee et al., 1986)","noteIndex":0},"citationItems":[{"id":166,"uris":["http://zotero.org/users/local/Ykweszta/items/7Q7HRRHB"],"itemData":{"id":166,"type":"report","abstract":"A high-order correlation tensor formalism for neural networks is described. The model can simulate auto associative, heteroassociative, as well as multiassociative memory. For the autoassociative model, simulation results show a drastic increase in the memory capacity and speed over that of the standard Hopfield-like correlation matrix methods. The possibility of using multiassociative memory for a learning universal inference network is also discussed. 9 refs., 5 figs.","language":"English","number":"LA-UR-86-1288; CONF-8605108-1","publisher":"Los Alamos National Lab. (LANL), Los Alamos, NM (United States); Univ. of Maryland, College Park, MD (United States)","source":"www.osti.gov","title":"Machine learning using a higher order correlation network","URL":"https://www.osti.gov/biblio/5760643","author":[{"family":"Lee","given":"Y. C."},{"family":"Doolen","given":"G."},{"family":"Chen","given":"H. H."},{"family":"Sun","given":"G. Z."},{"family":"Maxwell","given":"T."},{"family":"Lee","given":"H. Y."}],"accessed":{"date-parts":[["2023",5,16]]},"issued":{"date-parts":[["1986",1,1]]}}}],"schema":"https://github.com/citation-style-language/schema/raw/master/csl-citation.json"} </w:instrText>
+      </w:r>
+      <w:r>
+        <w:rPr>
+          <w:rFonts w:ascii="Calibri" w:hAnsi="Calibri" w:cs="Calibri"/>
+          <w:sz w:val="22"/>
+          <w:szCs w:val="22"/>
+        </w:rPr>
+        <w:fldChar w:fldCharType="separate"/>
+      </w:r>
+      <w:r>
+        <w:rPr>
+          <w:rFonts w:ascii="Calibri" w:hAnsi="Calibri" w:cs="Calibri"/>
+          <w:sz w:val="22"/>
+          <w:szCs w:val="22"/>
+        </w:rPr>
+        <w:t>(Lee et al., 1986)</w:t>
+      </w:r>
+      <w:r>
+        <w:rPr>
+          <w:rFonts w:ascii="Calibri" w:hAnsi="Calibri" w:cs="Calibri"/>
+          <w:sz w:val="22"/>
+          <w:szCs w:val="22"/>
+        </w:rPr>
+        <w:fldChar w:fldCharType="end"/>
+      </w:r>
+      <w:r>
+        <w:rPr>
+          <w:rFonts w:ascii="Calibri" w:hAnsi="Calibri" w:cs="Calibri"/>
+          <w:sz w:val="22"/>
+          <w:szCs w:val="22"/>
+        </w:rPr>
+        <w:t xml:space="preserve"> This is a very old study regarding machine learning using a higher order co-relation matrix. The document is very detail and explains each and every process of statistics, feature selection in detail. Though it is good to consider this document for the basics on feature selection and statistics, there are many advancements in the field of machine learning, and much more latest literatures should be reviewed.</w:t>
+      </w:r>
+      <w:r>
+        <w:rPr>
+          <w:rFonts w:ascii="Calibri" w:hAnsi="Calibri" w:cs="Calibri"/>
+          <w:sz w:val="22"/>
+          <w:szCs w:val="22"/>
+        </w:rPr>
+        <w:fldChar w:fldCharType="begin"/>
+      </w:r>
+      <w:r>
+        <w:rPr>
+          <w:rFonts w:ascii="Calibri" w:hAnsi="Calibri" w:cs="Calibri"/>
+          <w:sz w:val="22"/>
+          <w:szCs w:val="22"/>
+        </w:rPr>
+        <w:instrText xml:space="preserve"> ADDIN ZOTERO_ITEM CSL_CITATION {"citationID":"cl51Uub6","properties":{"formattedCitation":"(Nicodemus and Malley, 2009)","plainCitation":"(Nicodemus and Malley, 2009)","noteIndex":0},"citationItems":[{"id":163,"uris":["http://zotero.org/users/local/Ykweszta/items/DK3NCZDN"],"itemData":{"id":163,"type":"article-journal","abstract":"Motivation: The advent of high-throughput genomics has produced studies with large numbers of predictors (e.g. genome-wide association, microarray studies). Machine learning algorithms (MLAs) are a computationally efficient way to identify phenotype-associated variables in high-dimensional data. There are important results from mathematical theory and numerous practical results documenting their value. One attractive feature of MLAs is that many operate in a fully multivariate environment, allowing for small-importance variables to be included when they act cooperatively. However, certain properties of MLAs under conditions common in genomic-related data have not been well-studied—in particular, correlations among predictors pose a problem.Results: Using extensive simulation, we showed considering correlation within predictors is crucial in making valid inferences using variable importance measures (VIMs) from three MLAs: random forest (RF), conditional inference forest (CIF) and Monte Carlo logic regression (MCLR). Using a case–control illustration, we showed that the RF VIMs—even permutation-based—were less able to detect association than other algorithms at effect sizes encountered in complex disease studies. This reduction occurred when ‘causal’ predictors were correlated with other predictors, and was sharpest when RF tree building used the Gini index. Indeed, RF Gini VIMs are biased under correlation, dependent on predictor correlation strength/number and over-trained to random fluctuations in data when tree terminal node size was small. Permutation-based VIM distributions were less variable for correlated predictors and are unbiased, thus may be preferred when predictors are correlated. MLAs are a powerful tool for high-dimensional data analysis, but well-considered use of algorithms is necessary to draw valid conclusions.Contact:  kristin.nicodemus@well.ox.ac.ukSupplementary information:  Supplementary data are available at Bioinformatics online.","container-title":"Bioinformatics","DOI":"10.1093/bioinformatics/btp331","ISSN":"1367-4803","issue":"15","journalAbbreviation":"Bioinformatics","page":"1884-1890","source":"Silverchair","title":"Predictor correlation impacts machine learning algorithms: implications for genomic studies","title-short":"Predictor correlation impacts machine learning algorithms","volume":"25","author":[{"family":"Nicodemus","given":"Kristin K."},{"family":"Malley","given":"James D."}],"issued":{"date-parts":[["2009",8,1]]}}}],"schema":"https://github.com/citation-style-language/schema/raw/master/csl-citation.json"} </w:instrText>
+      </w:r>
+      <w:r>
+        <w:rPr>
+          <w:rFonts w:ascii="Calibri" w:hAnsi="Calibri" w:cs="Calibri"/>
+          <w:sz w:val="22"/>
+          <w:szCs w:val="22"/>
+        </w:rPr>
+        <w:fldChar w:fldCharType="separate"/>
+      </w:r>
+      <w:r>
+        <w:rPr>
+          <w:rFonts w:ascii="Calibri" w:hAnsi="Calibri" w:cs="Calibri"/>
+          <w:sz w:val="22"/>
+          <w:szCs w:val="22"/>
+        </w:rPr>
+        <w:t>(Nicodemus and Malley, 2009)</w:t>
+      </w:r>
+      <w:r>
+        <w:rPr>
+          <w:rFonts w:ascii="Calibri" w:hAnsi="Calibri" w:cs="Calibri"/>
+          <w:sz w:val="22"/>
+          <w:szCs w:val="22"/>
+        </w:rPr>
+        <w:fldChar w:fldCharType="end"/>
+      </w:r>
+      <w:r>
+        <w:rPr>
+          <w:rFonts w:ascii="Calibri" w:hAnsi="Calibri" w:cs="Calibri"/>
+          <w:sz w:val="22"/>
+          <w:szCs w:val="22"/>
+        </w:rPr>
+        <w:t xml:space="preserve"> showed considering correlation within predictors is crucial in making valid inferences using variable importance measures (VIMs) from three MLAs: random forest (RF), conditional inference forest (CIF) and Monte Carlo logic regression (MCLR). Using a case–control illustration, we showed that the RF VIMs—even permutation-based—were less able to detect association than other algorithms at effect sizes encountered in complex disease studies. This reduction occurred when ‘causal’ predictors were correlated with other predictors and was sharpest when RF tree building used the Gini index. Indeed, RF Gini VIMs are biased under correlation, dependent on predictor correlation strength/number and over-trained to random fluctuations in data when tree terminal node size was small. Permutation-based VIM distributions were less variable for correlated predictors and are unbiased, thus may be preferred when predictors are correlated. MLAs are a powerful tool for high-</w:t>
       </w:r>
       <w:r>
         <w:rPr>
@@ -4332,199 +4692,7 @@
           <w:szCs w:val="22"/>
         </w:rPr>
         <w:lastRenderedPageBreak/>
-        <w:t>as products of component data. Two classes of memories are discussed: a complete correlation matrix memory (CCMM), and randomly organized incomplete correlation matrix memories (ICMM). The data recalled from the latter are stochastic variables, but the fidelity of recall is shown to have a deterministic limit if the number of memory elements grows without limits. A special case of correlation matrix memories is the auto-associative memory in which any part of the memorized information can be used as a key. The memories are selective with respect to accumulated data. The ICMM exhibits adaptive improvement under certain circumstances. It is also suggested that correlation matrix memories could be applied for the classification of data.</w:t>
-      </w:r>
-      <w:r>
-        <w:rPr>
-          <w:rFonts w:ascii="Calibri" w:hAnsi="Calibri" w:cs="Calibri"/>
-          <w:sz w:val="22"/>
-          <w:szCs w:val="22"/>
-        </w:rPr>
-        <w:fldChar w:fldCharType="begin"/>
-      </w:r>
-      <w:r>
-        <w:rPr>
-          <w:rFonts w:ascii="Calibri" w:hAnsi="Calibri" w:cs="Calibri"/>
-          <w:sz w:val="22"/>
-          <w:szCs w:val="22"/>
-        </w:rPr>
-        <w:instrText xml:space="preserve"> ADDIN ZOTERO_ITEM CSL_CITATION {"citationID":"x3dJ8JtD","properties":{"formattedCitation":"(Hall, 2000)","plainCitation":"(Hall, 2000)","noteIndex":0},"citationItems":[{"id":154,"uris":["http://zotero.org/users/local/Ykweszta/items/DUQIY5IW"],"itemData":{"id":154,"type":"report","abstract":"Algorithms for feature selection fall into two broad categories: wrappers that use the learning algorithm itself to evaluate the usefulness of features and filters that evaluate features according to heuristics based on general characteristics of the data. For application to large databases, filters have proven to be more practical than wrappers because they are much faster. However, most existing filter algorithms only work with discrete classification problems. This paper describes a fast, correlation-based filter algorithm that can be applied to continuous and discrete problems. The algorithm often out-performs the well-known ReliefF attribute estimator when used as a preprocessing step for naive Bayes, instance-based learning, decision trees, locally weighted regression, and model trees. It performs more feature selection than ReliefF does-reducing the data dimensionality by fifty percent in most cases. Also, decision and model trees built from the preprocessed data are often significantly smaller.","genre":"Working Paper","language":"en","note":"Accepted: 2008-10-13T03:42:21Z\nISSN: 1170-487X","publisher":"University of Waikato, Department of Computer Science","source":"researchcommons.waikato.ac.nz","title":"Correlation-based feature selection of discrete and numeric class machine learning","URL":"https://researchcommons.waikato.ac.nz/handle/10289/1024","author":[{"family":"Hall","given":"Mark A."}],"accessed":{"date-parts":[["2023",5,16]]},"issued":{"date-parts":[["2000",5]]}}}],"schema":"https://github.com/citation-style-language/schema/raw/master/csl-citation.json"} </w:instrText>
-      </w:r>
-      <w:r>
-        <w:rPr>
-          <w:rFonts w:ascii="Calibri" w:hAnsi="Calibri" w:cs="Calibri"/>
-          <w:sz w:val="22"/>
-          <w:szCs w:val="22"/>
-        </w:rPr>
-        <w:fldChar w:fldCharType="separate"/>
-      </w:r>
-      <w:r>
-        <w:rPr>
-          <w:rFonts w:ascii="Calibri" w:hAnsi="Calibri" w:cs="Calibri"/>
-          <w:sz w:val="22"/>
-          <w:szCs w:val="22"/>
-        </w:rPr>
-        <w:t>(Hall, 2000)</w:t>
-      </w:r>
-      <w:r>
-        <w:rPr>
-          <w:rFonts w:ascii="Calibri" w:hAnsi="Calibri" w:cs="Calibri"/>
-          <w:sz w:val="22"/>
-          <w:szCs w:val="22"/>
-        </w:rPr>
-        <w:fldChar w:fldCharType="end"/>
-      </w:r>
-      <w:r>
-        <w:rPr>
-          <w:rFonts w:ascii="Calibri" w:hAnsi="Calibri" w:cs="Calibri"/>
-          <w:sz w:val="22"/>
-          <w:szCs w:val="22"/>
-        </w:rPr>
-        <w:t xml:space="preserve"> This paper describes a fast, correlation-based filter algorithm that can be applied to continuous-discrete problem. More the feature engineering data dimensionality can be reduced. Decision and model trees built from the pre-processed data and are often significantly smaller.</w:t>
-      </w:r>
-      <w:r>
-        <w:rPr>
-          <w:rFonts w:ascii="Calibri" w:hAnsi="Calibri" w:cs="Calibri"/>
-          <w:sz w:val="22"/>
-          <w:szCs w:val="22"/>
-        </w:rPr>
-        <w:fldChar w:fldCharType="begin"/>
-      </w:r>
-      <w:r>
-        <w:rPr>
-          <w:rFonts w:ascii="Calibri" w:hAnsi="Calibri" w:cs="Calibri"/>
-          <w:sz w:val="22"/>
-          <w:szCs w:val="22"/>
-        </w:rPr>
-        <w:instrText xml:space="preserve"> ADDIN ZOTERO_ITEM CSL_CITATION {"citationID":"0BOLO2Sm","properties":{"formattedCitation":"(Brownlee, n.d.)","plainCitation":"(Brownlee, n.d.)","noteIndex":0},"citationItems":[{"id":158,"uris":["http://zotero.org/users/local/Ykweszta/items/5DGNF8LT"],"itemData":{"id":158,"type":"article-journal","language":"en","source":"Zotero","title":"How to Choose a Feature Selection Method For Machine Learning","author":[{"family":"Brownlee","given":"Jason"}]}}],"schema":"https://github.com/citation-style-language/schema/raw/master/csl-citation.json"} </w:instrText>
-      </w:r>
-      <w:r>
-        <w:rPr>
-          <w:rFonts w:ascii="Calibri" w:hAnsi="Calibri" w:cs="Calibri"/>
-          <w:sz w:val="22"/>
-          <w:szCs w:val="22"/>
-        </w:rPr>
-        <w:fldChar w:fldCharType="separate"/>
-      </w:r>
-      <w:r>
-        <w:rPr>
-          <w:rFonts w:ascii="Calibri" w:hAnsi="Calibri" w:cs="Calibri"/>
-          <w:sz w:val="22"/>
-          <w:szCs w:val="22"/>
-        </w:rPr>
-        <w:t>(Brownlee, n.d.)</w:t>
-      </w:r>
-      <w:r>
-        <w:rPr>
-          <w:rFonts w:ascii="Calibri" w:hAnsi="Calibri" w:cs="Calibri"/>
-          <w:sz w:val="22"/>
-          <w:szCs w:val="22"/>
-        </w:rPr>
-        <w:fldChar w:fldCharType="end"/>
-      </w:r>
-      <w:r>
-        <w:rPr>
-          <w:rFonts w:ascii="Calibri" w:hAnsi="Calibri" w:cs="Calibri"/>
-          <w:sz w:val="22"/>
-          <w:szCs w:val="22"/>
-        </w:rPr>
-        <w:t>This article studies on how to select the feature for machine learning. There isa detailed description and methodologies of learning , insights on how it would impact the statistics as well trained model is part of the literature.</w:t>
-      </w:r>
-      <w:r>
-        <w:rPr>
-          <w:rFonts w:ascii="Calibri" w:hAnsi="Calibri" w:cs="Calibri"/>
-          <w:sz w:val="22"/>
-          <w:szCs w:val="22"/>
-        </w:rPr>
-        <w:fldChar w:fldCharType="begin"/>
-      </w:r>
-      <w:r>
-        <w:rPr>
-          <w:rFonts w:ascii="Calibri" w:hAnsi="Calibri" w:cs="Calibri"/>
-          <w:sz w:val="22"/>
-          <w:szCs w:val="22"/>
-        </w:rPr>
-        <w:instrText xml:space="preserve"> ADDIN ZOTERO_ITEM CSL_CITATION {"citationID":"xwZ9UeR3","properties":{"formattedCitation":"(Lee et al., 1986)","plainCitation":"(Lee et al., 1986)","noteIndex":0},"citationItems":[{"id":166,"uris":["http://zotero.org/users/local/Ykweszta/items/7Q7HRRHB"],"itemData":{"id":166,"type":"report","abstract":"A high-order correlation tensor formalism for neural networks is described. The model can simulate auto associative, heteroassociative, as well as multiassociative memory. For the autoassociative model, simulation results show a drastic increase in the memory capacity and speed over that of the standard Hopfield-like correlation matrix methods. The possibility of using multiassociative memory for a learning universal inference network is also discussed. 9 refs., 5 figs.","language":"English","number":"LA-UR-86-1288; CONF-8605108-1","publisher":"Los Alamos National Lab. (LANL), Los Alamos, NM (United States); Univ. of Maryland, College Park, MD (United States)","source":"www.osti.gov","title":"Machine learning using a higher order correlation network","URL":"https://www.osti.gov/biblio/5760643","author":[{"family":"Lee","given":"Y. C."},{"family":"Doolen","given":"G."},{"family":"Chen","given":"H. H."},{"family":"Sun","given":"G. Z."},{"family":"Maxwell","given":"T."},{"family":"Lee","given":"H. Y."}],"accessed":{"date-parts":[["2023",5,16]]},"issued":{"date-parts":[["1986",1,1]]}}}],"schema":"https://github.com/citation-style-language/schema/raw/master/csl-citation.json"} </w:instrText>
-      </w:r>
-      <w:r>
-        <w:rPr>
-          <w:rFonts w:ascii="Calibri" w:hAnsi="Calibri" w:cs="Calibri"/>
-          <w:sz w:val="22"/>
-          <w:szCs w:val="22"/>
-        </w:rPr>
-        <w:fldChar w:fldCharType="separate"/>
-      </w:r>
-      <w:r>
-        <w:rPr>
-          <w:rFonts w:ascii="Calibri" w:hAnsi="Calibri" w:cs="Calibri"/>
-          <w:sz w:val="22"/>
-          <w:szCs w:val="22"/>
-        </w:rPr>
-        <w:t>(Lee et al., 1986)</w:t>
-      </w:r>
-      <w:r>
-        <w:rPr>
-          <w:rFonts w:ascii="Calibri" w:hAnsi="Calibri" w:cs="Calibri"/>
-          <w:sz w:val="22"/>
-          <w:szCs w:val="22"/>
-        </w:rPr>
-        <w:fldChar w:fldCharType="end"/>
-      </w:r>
-      <w:r>
-        <w:rPr>
-          <w:rFonts w:ascii="Calibri" w:hAnsi="Calibri" w:cs="Calibri"/>
-          <w:sz w:val="22"/>
-          <w:szCs w:val="22"/>
-        </w:rPr>
-        <w:t xml:space="preserve"> This is a very old study regarding machine learning using a higher order co-relation matrix. The document is very detail and explains each and every process of statistics, feature selection in detail. Though it is good to consider this document for the basics on feature selection and statistics, there are many advancements in the field of machine learning, and much more latest literatures should be reviewed.</w:t>
-      </w:r>
-      <w:r>
-        <w:rPr>
-          <w:rFonts w:ascii="Calibri" w:hAnsi="Calibri" w:cs="Calibri"/>
-          <w:sz w:val="22"/>
-          <w:szCs w:val="22"/>
-        </w:rPr>
-        <w:fldChar w:fldCharType="begin"/>
-      </w:r>
-      <w:r>
-        <w:rPr>
-          <w:rFonts w:ascii="Calibri" w:hAnsi="Calibri" w:cs="Calibri"/>
-          <w:sz w:val="22"/>
-          <w:szCs w:val="22"/>
-        </w:rPr>
-        <w:instrText xml:space="preserve"> ADDIN ZOTERO_ITEM CSL_CITATION {"citationID":"cl51Uub6","properties":{"formattedCitation":"(Nicodemus and Malley, 2009)","plainCitation":"(Nicodemus and Malley, 2009)","noteIndex":0},"citationItems":[{"id":163,"uris":["http://zotero.org/users/local/Ykweszta/items/DK3NCZDN"],"itemData":{"id":163,"type":"article-journal","abstract":"Motivation: The advent of high-throughput genomics has produced studies with large numbers of predictors (e.g. genome-wide association, microarray studies). Machine learning algorithms (MLAs) are a computationally efficient way to identify phenotype-associated variables in high-dimensional data. There are important results from mathematical theory and numerous practical results documenting their value. One attractive feature of MLAs is that many operate in a fully multivariate environment, allowing for small-importance variables to be included when they act cooperatively. However, certain properties of MLAs under conditions common in genomic-related data have not been well-studied—in particular, correlations among predictors pose a problem.Results: Using extensive simulation, we showed considering correlation within predictors is crucial in making valid inferences using variable importance measures (VIMs) from three MLAs: random forest (RF), conditional inference forest (CIF) and Monte Carlo logic regression (MCLR). Using a case–control illustration, we showed that the RF VIMs—even permutation-based—were less able to detect association than other algorithms at effect sizes encountered in complex disease studies. This reduction occurred when ‘causal’ predictors were correlated with other predictors, and was sharpest when RF tree building used the Gini index. Indeed, RF Gini VIMs are biased under correlation, dependent on predictor correlation strength/number and over-trained to random fluctuations in data when tree terminal node size was small. Permutation-based VIM distributions were less variable for correlated predictors and are unbiased, thus may be preferred when predictors are correlated. MLAs are a powerful tool for high-dimensional data analysis, but well-considered use of algorithms is necessary to draw valid conclusions.Contact:  kristin.nicodemus@well.ox.ac.ukSupplementary information:  Supplementary data are available at Bioinformatics online.","container-title":"Bioinformatics","DOI":"10.1093/bioinformatics/btp331","ISSN":"1367-4803","issue":"15","journalAbbreviation":"Bioinformatics","page":"1884-1890","source":"Silverchair","title":"Predictor correlation impacts machine learning algorithms: implications for genomic studies","title-short":"Predictor correlation impacts machine learning algorithms","volume":"25","author":[{"family":"Nicodemus","given":"Kristin K."},{"family":"Malley","given":"James D."}],"issued":{"date-parts":[["2009",8,1]]}}}],"schema":"https://github.com/citation-style-language/schema/raw/master/csl-citation.json"} </w:instrText>
-      </w:r>
-      <w:r>
-        <w:rPr>
-          <w:rFonts w:ascii="Calibri" w:hAnsi="Calibri" w:cs="Calibri"/>
-          <w:sz w:val="22"/>
-          <w:szCs w:val="22"/>
-        </w:rPr>
-        <w:fldChar w:fldCharType="separate"/>
-      </w:r>
-      <w:r>
-        <w:rPr>
-          <w:rFonts w:ascii="Calibri" w:hAnsi="Calibri" w:cs="Calibri"/>
-          <w:sz w:val="22"/>
-          <w:szCs w:val="22"/>
-        </w:rPr>
-        <w:t>(Nicodemus and Malley, 2009)</w:t>
-      </w:r>
-      <w:r>
-        <w:rPr>
-          <w:rFonts w:ascii="Calibri" w:hAnsi="Calibri" w:cs="Calibri"/>
-          <w:sz w:val="22"/>
-          <w:szCs w:val="22"/>
-        </w:rPr>
-        <w:fldChar w:fldCharType="end"/>
-      </w:r>
-      <w:r>
-        <w:rPr>
-          <w:rFonts w:ascii="Calibri" w:hAnsi="Calibri" w:cs="Calibri"/>
-          <w:sz w:val="22"/>
-          <w:szCs w:val="22"/>
-        </w:rPr>
-        <w:t xml:space="preserve"> showed considering correlation within predictors is crucial in making valid inferences using variable importance measures (VIMs) from three MLAs: random forest (RF), conditional inference forest (CIF) and Monte Carlo logic regression (MCLR). Using a case–control illustration, we showed that the RF VIMs—even permutation-based—were less able to detect association than other algorithms at effect sizes encountered in complex disease studies. This reduction occurred when ‘causal’ predictors were correlated with other predictors and was sharpest when RF tree building used the Gini index. Indeed, RF Gini VIMs are biased under correlation, dependent on predictor correlation strength/number and over-trained to random fluctuations in data when tree terminal node size was small. Permutation-based VIM distributions were less variable for correlated predictors and are unbiased, thus may be preferred when predictors are correlated. MLAs are a powerful tool for high-dimensional data analysis, but well-considered use of algorithms is necessary to draw valid conclusions.</w:t>
+        <w:t>dimensional data analysis, but well-considered use of algorithms is necessary to draw valid conclusions.</w:t>
       </w:r>
       <w:r>
         <w:rPr>
@@ -4954,232 +5122,227 @@
           <w:sz w:val="22"/>
           <w:szCs w:val="22"/>
         </w:rPr>
-        <w:t xml:space="preserve"> the guidelines for post polypectomy colonoscopy surveillance . Limitations of the research are clearly defined in this research. Methods, statistics, </w:t>
-      </w:r>
-      <w:r>
-        <w:rPr>
-          <w:rFonts w:ascii="Calibri" w:hAnsi="Calibri" w:cs="Calibri"/>
-          <w:sz w:val="22"/>
-          <w:szCs w:val="22"/>
-        </w:rPr>
+        <w:t xml:space="preserve"> the guidelines for post polypectomy colonoscopy surveillance . Limitations of the research are clearly defined in this research. Methods, statistics, graphs are explained in the literature clearly. </w:t>
+      </w:r>
+      <w:r>
+        <w:rPr>
+          <w:rFonts w:ascii="Calibri" w:hAnsi="Calibri" w:cs="Calibri"/>
+          <w:sz w:val="22"/>
+          <w:szCs w:val="22"/>
+        </w:rPr>
+        <w:fldChar w:fldCharType="begin"/>
+      </w:r>
+      <w:r>
+        <w:rPr>
+          <w:rFonts w:ascii="Calibri" w:hAnsi="Calibri" w:cs="Calibri"/>
+          <w:sz w:val="22"/>
+          <w:szCs w:val="22"/>
+        </w:rPr>
+        <w:instrText xml:space="preserve"> ADDIN ZOTERO_ITEM CSL_CITATION {"citationID":"vhAWOOV3","properties":{"formattedCitation":"(Radaelli et al., 2012)","plainCitation":"(Radaelli et al., 2012)","noteIndex":0},"citationItems":[{"id":182,"uris":["http://zotero.org/users/local/Ykweszta/items/NGLH2TPR"],"itemData":{"id":182,"type":"article-journal","abstract":"Background\nAlthough the adherence to post-polipectomy recommendations is advocated as a quality indicator of colonoscopy programmes, prospective data on actual use of surveillance are lacking.\nAim\nTo evaluate the appropriateness of post-polypectomy surveillance colonoscopy on a community-wide basis and to identify factors associated with it.\nMethods\nData on consecutive post-polypectomy surveillance examinations performed over a 4-week period in 29 Italian endoscopy units were collected. The time interval between index and surveillance colonoscopy was calculated and compared to guidelines recommendations. Determinants of surveillance timing appropriateness were assessed by logistic step-wise regression.\nResults\nOf 7081 consecutive outpatients, 1218 (17.2%) were referred for post-polypectomy surveillance and 902 were included into the analysis. Surveillance colonoscopy was prescribed correctly in 330 subjects (36.6%) and earlier than recommended by guidelines in 490 (54.3%). Low-risk subjects had an anticipated surveillance colonoscopy more frequently than global cohort (67.4% vs. 54.3%, p&lt;0.001). At multivariate analysis, determinants of correct surveillance timing were high-volume workload centres (OR 1.92; 1.41–2.63 95%CI), centres providing written recommendation on surveillance interval (OR 1.70; 1.18–2.58 95%CI) and surveillance examinations performed within the national screening programme (OR 2.62; 1.92–3.59 95%CI).\nConclusions\nIn community practice, post-polipectomy surveillance colonoscopy is often performed earlier than recommended, especially in low-risk subjects. Interventions to improve adherence to guidelines and to reduce unnecessary examinations are needed.","container-title":"Digestive and Liver Disease","DOI":"10.1016/j.dld.2012.04.015","ISSN":"1590-8658","issue":"9","journalAbbreviation":"Digestive and Liver Disease","language":"en","page":"748-753","source":"ScienceDirect","title":"Overutilization of post-polypectomy surveillance colonoscopy in clinical practice: A prospective, multicentre study","title-short":"Overutilization of post-polypectomy surveillance colonoscopy in clinical practice","volume":"44","author":[{"family":"Radaelli","given":"Franco"},{"family":"Paggi","given":"Silvia"},{"family":"Bortoli","given":"Aurora"},{"family":"De Pretis","given":"Giovanni"}],"issued":{"date-parts":[["2012",9,1]]}}}],"schema":"https://github.com/citation-style-language/schema/raw/master/csl-citation.json"} </w:instrText>
+      </w:r>
+      <w:r>
+        <w:rPr>
+          <w:rFonts w:ascii="Calibri" w:hAnsi="Calibri" w:cs="Calibri"/>
+          <w:sz w:val="22"/>
+          <w:szCs w:val="22"/>
+        </w:rPr>
+        <w:fldChar w:fldCharType="separate"/>
+      </w:r>
+      <w:r>
+        <w:rPr>
+          <w:rFonts w:ascii="Calibri" w:hAnsi="Calibri" w:cs="Calibri"/>
+          <w:sz w:val="22"/>
+          <w:szCs w:val="22"/>
+        </w:rPr>
+        <w:t>(Radaelli et al., 2012)</w:t>
+      </w:r>
+      <w:r>
+        <w:rPr>
+          <w:rFonts w:ascii="Calibri" w:hAnsi="Calibri" w:cs="Calibri"/>
+          <w:sz w:val="22"/>
+          <w:szCs w:val="22"/>
+        </w:rPr>
+        <w:fldChar w:fldCharType="end"/>
+      </w:r>
+      <w:r>
+        <w:rPr>
+          <w:rFonts w:ascii="Calibri" w:hAnsi="Calibri" w:cs="Calibri"/>
+          <w:sz w:val="22"/>
+          <w:szCs w:val="22"/>
+        </w:rPr>
+        <w:t xml:space="preserve"> aims to evaluate the appropriateness of post-polypectomy surveillance colonoscopy on a community wide basis and identify factors associated with it. It is concluded here that in community practice, post-polypectomy surveillance colonoscopy is often performed earlier than recommended, especially in low-risk subjects. Interventions to improve adherence to guidelines and to reduce unnecessary examinations are needed.</w:t>
+      </w:r>
+      <w:r>
+        <w:rPr>
+          <w:rFonts w:ascii="Calibri" w:hAnsi="Calibri" w:cs="Calibri"/>
+          <w:sz w:val="22"/>
+          <w:szCs w:val="22"/>
+        </w:rPr>
+        <w:fldChar w:fldCharType="begin"/>
+      </w:r>
+      <w:r>
+        <w:rPr>
+          <w:rFonts w:ascii="Calibri" w:hAnsi="Calibri" w:cs="Calibri"/>
+          <w:sz w:val="22"/>
+          <w:szCs w:val="22"/>
+        </w:rPr>
+        <w:instrText xml:space="preserve"> ADDIN ZOTERO_ITEM CSL_CITATION {"citationID":"6l6F0D6V","properties":{"formattedCitation":"(Matsuda et al., 2016)","plainCitation":"(Matsuda et al., 2016)","noteIndex":0},"citationItems":[{"id":178,"uris":["http://zotero.org/users/local/Ykweszta/items/25YTHRUK"],"itemData":{"id":178,"type":"article-journal","abstract":"Colonoscopy is considered the gold standard to detect and remove colorectal neoplasia. The efficacy of colonoscopy with polypectomy to reduce colorectal cancer incidence and mortality has been demonstrated. Recently, post-polypectomy surveillance colonoscopy has become a necessary intervention in daily practice not only in Western countries but also in the Asia–Pacific region. Therefore, it is crucial to establish new clinical practice guidelines to reduce the number of unnecessary surveillance colonoscopies in order to create space for screening colonoscopy. The Asia–Pacific Consensus group recommended that surveillance colonoscopy interval should be tailored according to risk level of index colonoscopy. However, precise guidelines on interval of surveillance cannot be given because of a lack of prospective data. According to Korean and Australian guidelines, surveillance intervals after index colonoscopy of 5 years for low-risk subjects and 3 years for high-risk subjects are recommended in Asia–Pacific regions at present. Prospective data including long-term outcomes from the Japan Polyp Study, which is a multicenter randomized control trial, would be useful to establish the Asia–Pacific consensus in the near future.","container-title":"Digestive Endoscopy","DOI":"10.1111/den.12622","ISSN":"1443-1661","issue":"3","language":"en","note":"_eprint: https://onlinelibrary.wiley.com/doi/pdf/10.1111/den.12622","page":"342-347","source":"Wiley Online Library","title":"Surveillance colonoscopy after endoscopic treatment for colorectal neoplasia: From the standpoint of the Asia–Pacific region","title-short":"Surveillance colonoscopy after endoscopic treatment for colorectal neoplasia","volume":"28","author":[{"family":"Matsuda","given":"Takahisa"},{"family":"Chiu","given":"Han-Mo"},{"family":"Sano","given":"Yasushi"},{"family":"Fujii","given":"Takahiro"},{"family":"Ono","given":"Akiko"},{"family":"Saito","given":"Yutaka"}],"issued":{"date-parts":[["2016"]]}}}],"schema":"https://github.com/citation-style-language/schema/raw/master/csl-citation.json"} </w:instrText>
+      </w:r>
+      <w:r>
+        <w:rPr>
+          <w:rFonts w:ascii="Calibri" w:hAnsi="Calibri" w:cs="Calibri"/>
+          <w:sz w:val="22"/>
+          <w:szCs w:val="22"/>
+        </w:rPr>
+        <w:fldChar w:fldCharType="separate"/>
+      </w:r>
+      <w:r>
+        <w:rPr>
+          <w:rFonts w:ascii="Calibri" w:hAnsi="Calibri" w:cs="Calibri"/>
+          <w:sz w:val="22"/>
+          <w:szCs w:val="22"/>
+        </w:rPr>
+        <w:t>(Matsuda et al., 2016)</w:t>
+      </w:r>
+      <w:r>
+        <w:rPr>
+          <w:rFonts w:ascii="Calibri" w:hAnsi="Calibri" w:cs="Calibri"/>
+          <w:sz w:val="22"/>
+          <w:szCs w:val="22"/>
+        </w:rPr>
+        <w:fldChar w:fldCharType="end"/>
+      </w:r>
+      <w:r>
+        <w:rPr>
+          <w:rFonts w:ascii="Calibri" w:hAnsi="Calibri" w:cs="Calibri"/>
+          <w:sz w:val="22"/>
+          <w:szCs w:val="22"/>
+        </w:rPr>
+        <w:t xml:space="preserve"> This literature concludes that the prospectives data including long-term outcomes from the Japan Polyp Study, which is a multicentre randomized control trial, would be useful to establish the Asia–Pacific consensus in the near future.</w:t>
+      </w:r>
+      <w:r>
+        <w:rPr>
+          <w:rFonts w:ascii="Calibri" w:hAnsi="Calibri" w:cs="Calibri"/>
+          <w:sz w:val="22"/>
+          <w:szCs w:val="22"/>
+        </w:rPr>
+        <w:fldChar w:fldCharType="begin"/>
+      </w:r>
+      <w:r>
+        <w:rPr>
+          <w:rFonts w:ascii="Calibri" w:hAnsi="Calibri" w:cs="Calibri"/>
+          <w:sz w:val="22"/>
+          <w:szCs w:val="22"/>
+        </w:rPr>
+        <w:instrText xml:space="preserve"> ADDIN ZOTERO_ITEM CSL_CITATION {"citationID":"MfGy8Qf8","properties":{"formattedCitation":"(Schreuders et al., NaN/NaN/NaN)","plainCitation":"(Schreuders et al., NaN/NaN/NaN)","noteIndex":0},"citationItems":[{"id":174,"uris":["http://zotero.org/users/local/Ykweszta/items/2LAATM4G"],"itemData":{"id":174,"type":"article-journal","abstract":"BACKGROUND: Adherence to surveillance colonoscopy guidelines is important to prevent colorectal cancer (CRC) and unnecessary workload.OBJECTIVE: To evaluate how well Canadian gastroenterologists adhere to colonoscopy surveillance guidelines after adenoma removal or treatment for CRC.METHODS: Patients with a history of adenomas or CRC who had surveillance performed between October 2008 and October 2010 were retrospectively included. Time intervals between index colonoscopy and surveillance were compared with the 2008 guideline recommendations of the American Gastroenterological Association and regarded as appropriate when the surveillance interval was within six months of the recommended time interval.RESULTS: A total of 265 patients were included (52% men; mean age 58 years). Among patients with a normal index colonoscopy (n=110), 42% received surveillance on time, 38% too early (median difference = 1.2 years too early) and 20% too late (median difference = 1.0 year too late). Among patients with nonadvanced adenomas at index (n=96), 25% underwent surveillance on time, 61% too early (median difference = 1.85) and 14% too late (median difference = 1.1). Among patients with advanced neoplasia at index (n=59), 29% underwent surveillance on time, 34% too early (median difference = 1.86) and 37% later than recommended (median difference = 1.61). No significant difference in adenoma detection rates was observed when too early surveillance versus appropriate surveillance (34% versus 33%; P=0.92) and too late surveillance versus appropriate surveillance (21% versus 33%; P=0.11) were compared.CONCLUSION: Only a minority of surveillance colonoscopies were performed according to guideline recommendations. Deviation from the guidelines did not improve the adenoma detection rate. Interventions aimed at improving adherence to surveillance guidelines are needed.","container-title":"Canadian Journal of Gastroenterology and Hepatology","DOI":"10.1155/2013/279897","ISSN":"2291-2789","language":"en","note":"publisher: Hindawi","page":"33-38","source":"www.hindawi.com","title":"The Appropriateness of Surveillance Colonoscopy Intervals after Polypectomy","volume":"27","author":[{"family":"Schreuders","given":"Eline"},{"family":"Nicolaas","given":"Jerome Sint"},{"family":"Jonge","given":"Vincent","non-dropping-particle":"de"},{"family":"Kooten","given":"Harmke","non-dropping-particle":"van"},{"family":"Soo","given":"Isaac"},{"family":"Sadowski","given":"Daniel"},{"family":"Wong","given":"Clarence"},{"family":"Leerdam","given":"Monique E.","non-dropping-particle":"van"},{"family":"Kuipers","given":"Ernst J."},{"family":"Zanten","given":"Sander JO Veldhuyzen","non-dropping-particle":"van"}],"issued":{"literal":"NaN/NaN/NaN"}}}],"schema":"https://github.com/citation-style-language/schema/raw/master/csl-citation.json"} </w:instrText>
+      </w:r>
+      <w:r>
+        <w:rPr>
+          <w:rFonts w:ascii="Calibri" w:hAnsi="Calibri" w:cs="Calibri"/>
+          <w:sz w:val="22"/>
+          <w:szCs w:val="22"/>
+        </w:rPr>
+        <w:fldChar w:fldCharType="separate"/>
+      </w:r>
+      <w:r>
+        <w:rPr>
+          <w:rFonts w:ascii="Calibri" w:hAnsi="Calibri" w:cs="Calibri"/>
+          <w:sz w:val="22"/>
+          <w:szCs w:val="22"/>
+        </w:rPr>
+        <w:t>(Schreuders et al., 2013)</w:t>
+      </w:r>
+      <w:r>
+        <w:rPr>
+          <w:rFonts w:ascii="Calibri" w:hAnsi="Calibri" w:cs="Calibri"/>
+          <w:sz w:val="22"/>
+          <w:szCs w:val="22"/>
+        </w:rPr>
+        <w:fldChar w:fldCharType="end"/>
+      </w:r>
+      <w:r>
+        <w:rPr>
+          <w:rFonts w:ascii="Calibri" w:hAnsi="Calibri" w:cs="Calibri"/>
+          <w:sz w:val="22"/>
+          <w:szCs w:val="22"/>
+        </w:rPr>
+        <w:t xml:space="preserve"> aims to learn the appropriateness of surveillance colonoscopy intervals after polypectomy. The research here concludes that only a minority of surveillance colonoscopies were performed according to guideline recommendations. Deviation from the guidelines did not improve the adenoma detection rate. Interventions aimed at improving adherence to surveillance guidelines are needed. </w:t>
+      </w:r>
+      <w:r>
+        <w:rPr>
+          <w:rFonts w:ascii="Calibri" w:hAnsi="Calibri" w:cs="Calibri"/>
+          <w:sz w:val="22"/>
+          <w:szCs w:val="22"/>
+        </w:rPr>
+        <w:fldChar w:fldCharType="begin"/>
+      </w:r>
+      <w:r>
+        <w:rPr>
+          <w:rFonts w:ascii="Calibri" w:hAnsi="Calibri" w:cs="Calibri"/>
+          <w:sz w:val="22"/>
+          <w:szCs w:val="22"/>
+        </w:rPr>
+        <w:instrText xml:space="preserve"> ADDIN ZOTERO_ITEM CSL_CITATION {"citationID":"b81tnv06","properties":{"formattedCitation":"(Schoen et al., 2010)","plainCitation":"(Schoen et al., 2010)","noteIndex":0},"citationItems":[{"id":184,"uris":["http://zotero.org/users/local/Ykweszta/items/Z6SXK6V9"],"itemData":{"id":184,"type":"article-journal","abstract":"Background &amp; Aims\nThe recommended timing of surveillance colonoscopy for individuals with adenomatous polyps is based on adenoma histology, size, and number. The burden and cost of surveillance colonoscopy are significant. The aim of this study was to examine the use of surveillance colonoscopy on a community-wide basis.\nMethods\nWe retrospectively queried participants in the Prostate, Lung, Colorectal, and Ovarian Cancer screening trial in 9 US communities about use of surveillance colonoscopy. Subjects whose initial colonoscopy showed advanced adenoma (AA), nonadvanced adenoma (NAA), or no adenoma (NA) findings were included. Colonoscopy examinations were confirmed by reviewing colonoscopy reports.\nResults\nOf 3876 subjects selected for inquiry, 3627 (93.6%) responded. The cumulative probability of a surveillance colonoscopy within 5 years was 58.4% (n = 1342) in the AA group, 57.5% in those with ≥3 NAAs (n = 117), 46.7% in those with 1–2 NAAs (n = 905), and 26.5% (n = 1263) in subjects with NAs. Within 7 years, 33.2% of subjects with AAs received ≥2 surveillance examinations versus 26.9% for those with ≥3 NAAs, 18.2% for those with 1 or 2 NAAs, and 10.4% for those with NAs. Incomplete colonoscopy, family history of colorectal cancer, or interval adenomatous findings could explain only a minority of surveillance colonoscopy in low-risk subjects.\nConclusions\nIn community practice, there is substantial overuse of surveillance colonoscopy among low-risk subjects and underuse among subjects with AAs. Interventions to better align use of surveillance colonoscopy with risk for advanced lesions are needed.","container-title":"Gastroenterology","DOI":"10.1053/j.gastro.2009.09.062","ISSN":"0016-5085","issue":"1","journalAbbreviation":"Gastroenterology","language":"en","page":"73-81","source":"ScienceDirect","title":"Utilization of Surveillance Colonoscopy in Community Practice","volume":"138","author":[{"family":"Schoen","given":"Robert E."},{"family":"Pinsky","given":"Paul F."},{"family":"Weissfeld","given":"Joel L."},{"family":"Yokochi","given":"Lance A."},{"family":"Reding","given":"Douglas J."},{"family":"Hayes","given":"Richard B."},{"family":"Church","given":"Timothy"},{"family":"Yurgalevich","given":"Susan"},{"family":"Doria–Rose","given":"V. Paul"},{"family":"Hickey","given":"Tom"},{"family":"Riley","given":"Thomas"},{"family":"Berg","given":"Christine D."}],"issued":{"date-parts":[["2010",1,1]]}}}],"schema":"https://github.com/citation-style-language/schema/raw/master/csl-citation.json"} </w:instrText>
+      </w:r>
+      <w:r>
+        <w:rPr>
+          <w:rFonts w:ascii="Calibri" w:hAnsi="Calibri" w:cs="Calibri"/>
+          <w:sz w:val="22"/>
+          <w:szCs w:val="22"/>
+        </w:rPr>
+        <w:fldChar w:fldCharType="separate"/>
+      </w:r>
+      <w:r>
+        <w:rPr>
+          <w:rFonts w:ascii="Calibri" w:hAnsi="Calibri" w:cs="Calibri"/>
+          <w:sz w:val="22"/>
+          <w:szCs w:val="22"/>
+        </w:rPr>
+        <w:t>(Schoen et al., 2010)</w:t>
+      </w:r>
+      <w:r>
+        <w:rPr>
+          <w:rFonts w:ascii="Calibri" w:hAnsi="Calibri" w:cs="Calibri"/>
+          <w:sz w:val="22"/>
+          <w:szCs w:val="22"/>
+        </w:rPr>
+        <w:fldChar w:fldCharType="end"/>
+      </w:r>
+      <w:r>
+        <w:rPr>
+          <w:rFonts w:ascii="Calibri" w:hAnsi="Calibri" w:cs="Calibri"/>
+          <w:sz w:val="22"/>
+          <w:szCs w:val="22"/>
+        </w:rPr>
+        <w:t xml:space="preserve"> This study is significant for this research to identify the utilization of surveillance colonoscopy on a community wide basis. It is concluded that there is substantial over utilization of surveillance colonoscopy among low-risk subjects and underutilization among subjects with advanced adenoma. Interventions to better align surveillance colonoscopy use with risk for advanced lesions is needed.</w:t>
+      </w:r>
+    </w:p>
+    <w:p>
+      <w:bookmarkStart w:id="4" w:name="_Toc135241309"/>
+      <w:r>
+        <w:rPr>
+          <w:rStyle w:val="Heading2Char"/>
+        </w:rPr>
+        <w:t>C</w:t>
+      </w:r>
+      <w:r>
+        <w:rPr>
+          <w:rStyle w:val="Heading2Char"/>
+        </w:rPr>
+        <w:t>onclusion</w:t>
+      </w:r>
+      <w:bookmarkEnd w:id="4"/>
+      <w:r>
+        <w:t>:</w:t>
+      </w:r>
+    </w:p>
+    <w:p>
+      <w:r>
+        <w:t xml:space="preserve">Literature review for this proposal involved reviewing 81 different sources across 8 different phases. The phases were equally divided into technical as well as the domain. The domain review for colonoscopy was done to take into consideration factors influencing this research, there were no conflicts with regards to the factors influencing the colonoscopy, key considerations while predicting the colonoscopy numbers. Research paper/books/articles from across the world were reviewed and the understandings confirmed. Review of technical papers with regards to Machine learning models, corelation, feature engineering, Statistics and Hypothetical testing were reviewed. The range of years included one paper of 1986 which had a very depth basic introduction to machine learning, as well </w:t>
+      </w:r>
+      <w:r>
         <w:lastRenderedPageBreak/>
-        <w:t xml:space="preserve">graphs are explained in the literature clearly. </w:t>
-      </w:r>
-      <w:r>
-        <w:rPr>
-          <w:rFonts w:ascii="Calibri" w:hAnsi="Calibri" w:cs="Calibri"/>
-          <w:sz w:val="22"/>
-          <w:szCs w:val="22"/>
-        </w:rPr>
-        <w:fldChar w:fldCharType="begin"/>
-      </w:r>
-      <w:r>
-        <w:rPr>
-          <w:rFonts w:ascii="Calibri" w:hAnsi="Calibri" w:cs="Calibri"/>
-          <w:sz w:val="22"/>
-          <w:szCs w:val="22"/>
-        </w:rPr>
-        <w:instrText xml:space="preserve"> ADDIN ZOTERO_ITEM CSL_CITATION {"citationID":"vhAWOOV3","properties":{"formattedCitation":"(Radaelli et al., 2012)","plainCitation":"(Radaelli et al., 2012)","noteIndex":0},"citationItems":[{"id":182,"uris":["http://zotero.org/users/local/Ykweszta/items/NGLH2TPR"],"itemData":{"id":182,"type":"article-journal","abstract":"Background\nAlthough the adherence to post-polipectomy recommendations is advocated as a quality indicator of colonoscopy programmes, prospective data on actual use of surveillance are lacking.\nAim\nTo evaluate the appropriateness of post-polypectomy surveillance colonoscopy on a community-wide basis and to identify factors associated with it.\nMethods\nData on consecutive post-polypectomy surveillance examinations performed over a 4-week period in 29 Italian endoscopy units were collected. The time interval between index and surveillance colonoscopy was calculated and compared to guidelines recommendations. Determinants of surveillance timing appropriateness were assessed by logistic step-wise regression.\nResults\nOf 7081 consecutive outpatients, 1218 (17.2%) were referred for post-polypectomy surveillance and 902 were included into the analysis. Surveillance colonoscopy was prescribed correctly in 330 subjects (36.6%) and earlier than recommended by guidelines in 490 (54.3%). Low-risk subjects had an anticipated surveillance colonoscopy more frequently than global cohort (67.4% vs. 54.3%, p&lt;0.001). At multivariate analysis, determinants of correct surveillance timing were high-volume workload centres (OR 1.92; 1.41–2.63 95%CI), centres providing written recommendation on surveillance interval (OR 1.70; 1.18–2.58 95%CI) and surveillance examinations performed within the national screening programme (OR 2.62; 1.92–3.59 95%CI).\nConclusions\nIn community practice, post-polipectomy surveillance colonoscopy is often performed earlier than recommended, especially in low-risk subjects. Interventions to improve adherence to guidelines and to reduce unnecessary examinations are needed.","container-title":"Digestive and Liver Disease","DOI":"10.1016/j.dld.2012.04.015","ISSN":"1590-8658","issue":"9","journalAbbreviation":"Digestive and Liver Disease","language":"en","page":"748-753","source":"ScienceDirect","title":"Overutilization of post-polypectomy surveillance colonoscopy in clinical practice: A prospective, multicentre study","title-short":"Overutilization of post-polypectomy surveillance colonoscopy in clinical practice","volume":"44","author":[{"family":"Radaelli","given":"Franco"},{"family":"Paggi","given":"Silvia"},{"family":"Bortoli","given":"Aurora"},{"family":"De Pretis","given":"Giovanni"}],"issued":{"date-parts":[["2012",9,1]]}}}],"schema":"https://github.com/citation-style-language/schema/raw/master/csl-citation.json"} </w:instrText>
-      </w:r>
-      <w:r>
-        <w:rPr>
-          <w:rFonts w:ascii="Calibri" w:hAnsi="Calibri" w:cs="Calibri"/>
-          <w:sz w:val="22"/>
-          <w:szCs w:val="22"/>
-        </w:rPr>
-        <w:fldChar w:fldCharType="separate"/>
-      </w:r>
-      <w:r>
-        <w:rPr>
-          <w:rFonts w:ascii="Calibri" w:hAnsi="Calibri" w:cs="Calibri"/>
-          <w:sz w:val="22"/>
-          <w:szCs w:val="22"/>
-        </w:rPr>
-        <w:t>(Radaelli et al., 2012)</w:t>
-      </w:r>
-      <w:r>
-        <w:rPr>
-          <w:rFonts w:ascii="Calibri" w:hAnsi="Calibri" w:cs="Calibri"/>
-          <w:sz w:val="22"/>
-          <w:szCs w:val="22"/>
-        </w:rPr>
-        <w:fldChar w:fldCharType="end"/>
-      </w:r>
-      <w:r>
-        <w:rPr>
-          <w:rFonts w:ascii="Calibri" w:hAnsi="Calibri" w:cs="Calibri"/>
-          <w:sz w:val="22"/>
-          <w:szCs w:val="22"/>
-        </w:rPr>
-        <w:t xml:space="preserve"> aims to evaluate the appropriateness of post-polypectomy surveillance colonoscopy on a community wide basis and identify factors associated with it. It is concluded here that in community practice, post-polypectomy surveillance colonoscopy is often performed earlier than recommended, especially in low-risk subjects. Interventions to improve adherence to guidelines and to reduce unnecessary examinations are needed.</w:t>
-      </w:r>
-      <w:r>
-        <w:rPr>
-          <w:rFonts w:ascii="Calibri" w:hAnsi="Calibri" w:cs="Calibri"/>
-          <w:sz w:val="22"/>
-          <w:szCs w:val="22"/>
-        </w:rPr>
-        <w:fldChar w:fldCharType="begin"/>
-      </w:r>
-      <w:r>
-        <w:rPr>
-          <w:rFonts w:ascii="Calibri" w:hAnsi="Calibri" w:cs="Calibri"/>
-          <w:sz w:val="22"/>
-          <w:szCs w:val="22"/>
-        </w:rPr>
-        <w:instrText xml:space="preserve"> ADDIN ZOTERO_ITEM CSL_CITATION {"citationID":"6l6F0D6V","properties":{"formattedCitation":"(Matsuda et al., 2016)","plainCitation":"(Matsuda et al., 2016)","noteIndex":0},"citationItems":[{"id":178,"uris":["http://zotero.org/users/local/Ykweszta/items/25YTHRUK"],"itemData":{"id":178,"type":"article-journal","abstract":"Colonoscopy is considered the gold standard to detect and remove colorectal neoplasia. The efficacy of colonoscopy with polypectomy to reduce colorectal cancer incidence and mortality has been demonstrated. Recently, post-polypectomy surveillance colonoscopy has become a necessary intervention in daily practice not only in Western countries but also in the Asia–Pacific region. Therefore, it is crucial to establish new clinical practice guidelines to reduce the number of unnecessary surveillance colonoscopies in order to create space for screening colonoscopy. The Asia–Pacific Consensus group recommended that surveillance colonoscopy interval should be tailored according to risk level of index colonoscopy. However, precise guidelines on interval of surveillance cannot be given because of a lack of prospective data. According to Korean and Australian guidelines, surveillance intervals after index colonoscopy of 5 years for low-risk subjects and 3 years for high-risk subjects are recommended in Asia–Pacific regions at present. Prospective data including long-term outcomes from the Japan Polyp Study, which is a multicenter randomized control trial, would be useful to establish the Asia–Pacific consensus in the near future.","container-title":"Digestive Endoscopy","DOI":"10.1111/den.12622","ISSN":"1443-1661","issue":"3","language":"en","note":"_eprint: https://onlinelibrary.wiley.com/doi/pdf/10.1111/den.12622","page":"342-347","source":"Wiley Online Library","title":"Surveillance colonoscopy after endoscopic treatment for colorectal neoplasia: From the standpoint of the Asia–Pacific region","title-short":"Surveillance colonoscopy after endoscopic treatment for colorectal neoplasia","volume":"28","author":[{"family":"Matsuda","given":"Takahisa"},{"family":"Chiu","given":"Han-Mo"},{"family":"Sano","given":"Yasushi"},{"family":"Fujii","given":"Takahiro"},{"family":"Ono","given":"Akiko"},{"family":"Saito","given":"Yutaka"}],"issued":{"date-parts":[["2016"]]}}}],"schema":"https://github.com/citation-style-language/schema/raw/master/csl-citation.json"} </w:instrText>
-      </w:r>
-      <w:r>
-        <w:rPr>
-          <w:rFonts w:ascii="Calibri" w:hAnsi="Calibri" w:cs="Calibri"/>
-          <w:sz w:val="22"/>
-          <w:szCs w:val="22"/>
-        </w:rPr>
-        <w:fldChar w:fldCharType="separate"/>
-      </w:r>
-      <w:r>
-        <w:rPr>
-          <w:rFonts w:ascii="Calibri" w:hAnsi="Calibri" w:cs="Calibri"/>
-          <w:sz w:val="22"/>
-          <w:szCs w:val="22"/>
-        </w:rPr>
-        <w:t>(Matsuda et al., 2016)</w:t>
-      </w:r>
-      <w:r>
-        <w:rPr>
-          <w:rFonts w:ascii="Calibri" w:hAnsi="Calibri" w:cs="Calibri"/>
-          <w:sz w:val="22"/>
-          <w:szCs w:val="22"/>
-        </w:rPr>
-        <w:fldChar w:fldCharType="end"/>
-      </w:r>
-      <w:r>
-        <w:rPr>
-          <w:rFonts w:ascii="Calibri" w:hAnsi="Calibri" w:cs="Calibri"/>
-          <w:sz w:val="22"/>
-          <w:szCs w:val="22"/>
-        </w:rPr>
-        <w:t xml:space="preserve"> This literature concludes that the prospectives data including long-term outcomes from the Japan Polyp Study, which is a multicentre randomized control trial, would be useful to establish the Asia–Pacific consensus in the near future.</w:t>
-      </w:r>
-      <w:r>
-        <w:rPr>
-          <w:rFonts w:ascii="Calibri" w:hAnsi="Calibri" w:cs="Calibri"/>
-          <w:sz w:val="22"/>
-          <w:szCs w:val="22"/>
-        </w:rPr>
-        <w:fldChar w:fldCharType="begin"/>
-      </w:r>
-      <w:r>
-        <w:rPr>
-          <w:rFonts w:ascii="Calibri" w:hAnsi="Calibri" w:cs="Calibri"/>
-          <w:sz w:val="22"/>
-          <w:szCs w:val="22"/>
-        </w:rPr>
-        <w:instrText xml:space="preserve"> ADDIN ZOTERO_ITEM CSL_CITATION {"citationID":"MfGy8Qf8","properties":{"formattedCitation":"(Schreuders et al., NaN/NaN/NaN)","plainCitation":"(Schreuders et al., NaN/NaN/NaN)","noteIndex":0},"citationItems":[{"id":174,"uris":["http://zotero.org/users/local/Ykweszta/items/2LAATM4G"],"itemData":{"id":174,"type":"article-journal","abstract":"BACKGROUND: Adherence to surveillance colonoscopy guidelines is important to prevent colorectal cancer (CRC) and unnecessary workload.OBJECTIVE: To evaluate how well Canadian gastroenterologists adhere to colonoscopy surveillance guidelines after adenoma removal or treatment for CRC.METHODS: Patients with a history of adenomas or CRC who had surveillance performed between October 2008 and October 2010 were retrospectively included. Time intervals between index colonoscopy and surveillance were compared with the 2008 guideline recommendations of the American Gastroenterological Association and regarded as appropriate when the surveillance interval was within six months of the recommended time interval.RESULTS: A total of 265 patients were included (52% men; mean age 58 years). Among patients with a normal index colonoscopy (n=110), 42% received surveillance on time, 38% too early (median difference = 1.2 years too early) and 20% too late (median difference = 1.0 year too late). Among patients with nonadvanced adenomas at index (n=96), 25% underwent surveillance on time, 61% too early (median difference = 1.85) and 14% too late (median difference = 1.1). Among patients with advanced neoplasia at index (n=59), 29% underwent surveillance on time, 34% too early (median difference = 1.86) and 37% later than recommended (median difference = 1.61). No significant difference in adenoma detection rates was observed when too early surveillance versus appropriate surveillance (34% versus 33%; P=0.92) and too late surveillance versus appropriate surveillance (21% versus 33%; P=0.11) were compared.CONCLUSION: Only a minority of surveillance colonoscopies were performed according to guideline recommendations. Deviation from the guidelines did not improve the adenoma detection rate. Interventions aimed at improving adherence to surveillance guidelines are needed.","container-title":"Canadian Journal of Gastroenterology and Hepatology","DOI":"10.1155/2013/279897","ISSN":"2291-2789","language":"en","note":"publisher: Hindawi","page":"33-38","source":"www.hindawi.com","title":"The Appropriateness of Surveillance Colonoscopy Intervals after Polypectomy","volume":"27","author":[{"family":"Schreuders","given":"Eline"},{"family":"Nicolaas","given":"Jerome Sint"},{"family":"Jonge","given":"Vincent","non-dropping-particle":"de"},{"family":"Kooten","given":"Harmke","non-dropping-particle":"van"},{"family":"Soo","given":"Isaac"},{"family":"Sadowski","given":"Daniel"},{"family":"Wong","given":"Clarence"},{"family":"Leerdam","given":"Monique E.","non-dropping-particle":"van"},{"family":"Kuipers","given":"Ernst J."},{"family":"Zanten","given":"Sander JO Veldhuyzen","non-dropping-particle":"van"}],"issued":{"literal":"NaN/NaN/NaN"}}}],"schema":"https://github.com/citation-style-language/schema/raw/master/csl-citation.json"} </w:instrText>
-      </w:r>
-      <w:r>
-        <w:rPr>
-          <w:rFonts w:ascii="Calibri" w:hAnsi="Calibri" w:cs="Calibri"/>
-          <w:sz w:val="22"/>
-          <w:szCs w:val="22"/>
-        </w:rPr>
-        <w:fldChar w:fldCharType="separate"/>
-      </w:r>
-      <w:r>
-        <w:rPr>
-          <w:rFonts w:ascii="Calibri" w:hAnsi="Calibri" w:cs="Calibri"/>
-          <w:sz w:val="22"/>
-          <w:szCs w:val="22"/>
-        </w:rPr>
-        <w:t>(Schreuders et al., 2013)</w:t>
-      </w:r>
-      <w:r>
-        <w:rPr>
-          <w:rFonts w:ascii="Calibri" w:hAnsi="Calibri" w:cs="Calibri"/>
-          <w:sz w:val="22"/>
-          <w:szCs w:val="22"/>
-        </w:rPr>
-        <w:fldChar w:fldCharType="end"/>
-      </w:r>
-      <w:r>
-        <w:rPr>
-          <w:rFonts w:ascii="Calibri" w:hAnsi="Calibri" w:cs="Calibri"/>
-          <w:sz w:val="22"/>
-          <w:szCs w:val="22"/>
-        </w:rPr>
-        <w:t xml:space="preserve"> aims to learn the appropriateness of surveillance colonoscopy intervals after polypectomy. The research here concludes that only a minority of surveillance colonoscopies were performed according to guideline recommendations. Deviation from the guidelines did not improve the adenoma detection rate. Interventions aimed at improving adherence to surveillance guidelines are needed. </w:t>
-      </w:r>
-      <w:r>
-        <w:rPr>
-          <w:rFonts w:ascii="Calibri" w:hAnsi="Calibri" w:cs="Calibri"/>
-          <w:sz w:val="22"/>
-          <w:szCs w:val="22"/>
-        </w:rPr>
-        <w:fldChar w:fldCharType="begin"/>
-      </w:r>
-      <w:r>
-        <w:rPr>
-          <w:rFonts w:ascii="Calibri" w:hAnsi="Calibri" w:cs="Calibri"/>
-          <w:sz w:val="22"/>
-          <w:szCs w:val="22"/>
-        </w:rPr>
-        <w:instrText xml:space="preserve"> ADDIN ZOTERO_ITEM CSL_CITATION {"citationID":"b81tnv06","properties":{"formattedCitation":"(Schoen et al., 2010)","plainCitation":"(Schoen et al., 2010)","noteIndex":0},"citationItems":[{"id":184,"uris":["http://zotero.org/users/local/Ykweszta/items/Z6SXK6V9"],"itemData":{"id":184,"type":"article-journal","abstract":"Background &amp; Aims\nThe recommended timing of surveillance colonoscopy for individuals with adenomatous polyps is based on adenoma histology, size, and number. The burden and cost of surveillance colonoscopy are significant. The aim of this study was to examine the use of surveillance colonoscopy on a community-wide basis.\nMethods\nWe retrospectively queried participants in the Prostate, Lung, Colorectal, and Ovarian Cancer screening trial in 9 US communities about use of surveillance colonoscopy. Subjects whose initial colonoscopy showed advanced adenoma (AA), nonadvanced adenoma (NAA), or no adenoma (NA) findings were included. Colonoscopy examinations were confirmed by reviewing colonoscopy reports.\nResults\nOf 3876 subjects selected for inquiry, 3627 (93.6%) responded. The cumulative probability of a surveillance colonoscopy within 5 years was 58.4% (n = 1342) in the AA group, 57.5% in those with ≥3 NAAs (n = 117), 46.7% in those with 1–2 NAAs (n = 905), and 26.5% (n = 1263) in subjects with NAs. Within 7 years, 33.2% of subjects with AAs received ≥2 surveillance examinations versus 26.9% for those with ≥3 NAAs, 18.2% for those with 1 or 2 NAAs, and 10.4% for those with NAs. Incomplete colonoscopy, family history of colorectal cancer, or interval adenomatous findings could explain only a minority of surveillance colonoscopy in low-risk subjects.\nConclusions\nIn community practice, there is substantial overuse of surveillance colonoscopy among low-risk subjects and underuse among subjects with AAs. Interventions to better align use of surveillance colonoscopy with risk for advanced lesions are needed.","container-title":"Gastroenterology","DOI":"10.1053/j.gastro.2009.09.062","ISSN":"0016-5085","issue":"1","journalAbbreviation":"Gastroenterology","language":"en","page":"73-81","source":"ScienceDirect","title":"Utilization of Surveillance Colonoscopy in Community Practice","volume":"138","author":[{"family":"Schoen","given":"Robert E."},{"family":"Pinsky","given":"Paul F."},{"family":"Weissfeld","given":"Joel L."},{"family":"Yokochi","given":"Lance A."},{"family":"Reding","given":"Douglas J."},{"family":"Hayes","given":"Richard B."},{"family":"Church","given":"Timothy"},{"family":"Yurgalevich","given":"Susan"},{"family":"Doria–Rose","given":"V. Paul"},{"family":"Hickey","given":"Tom"},{"family":"Riley","given":"Thomas"},{"family":"Berg","given":"Christine D."}],"issued":{"date-parts":[["2010",1,1]]}}}],"schema":"https://github.com/citation-style-language/schema/raw/master/csl-citation.json"} </w:instrText>
-      </w:r>
-      <w:r>
-        <w:rPr>
-          <w:rFonts w:ascii="Calibri" w:hAnsi="Calibri" w:cs="Calibri"/>
-          <w:sz w:val="22"/>
-          <w:szCs w:val="22"/>
-        </w:rPr>
-        <w:fldChar w:fldCharType="separate"/>
-      </w:r>
-      <w:r>
-        <w:rPr>
-          <w:rFonts w:ascii="Calibri" w:hAnsi="Calibri" w:cs="Calibri"/>
-          <w:sz w:val="22"/>
-          <w:szCs w:val="22"/>
-        </w:rPr>
-        <w:t>(Schoen et al., 2010)</w:t>
-      </w:r>
-      <w:r>
-        <w:rPr>
-          <w:rFonts w:ascii="Calibri" w:hAnsi="Calibri" w:cs="Calibri"/>
-          <w:sz w:val="22"/>
-          <w:szCs w:val="22"/>
-        </w:rPr>
-        <w:fldChar w:fldCharType="end"/>
-      </w:r>
-      <w:r>
-        <w:rPr>
-          <w:rFonts w:ascii="Calibri" w:hAnsi="Calibri" w:cs="Calibri"/>
-          <w:sz w:val="22"/>
-          <w:szCs w:val="22"/>
-        </w:rPr>
-        <w:t xml:space="preserve"> This study is significant for this research to identify the utilization of surveillance colonoscopy on a community wide basis. It is concluded that there is substantial over utilization of surveillance colonoscopy among low-risk subjects and underutilization among subjects with advanced adenoma. Interventions to better align surveillance colonoscopy use with risk for advanced lesions is needed.</w:t>
-      </w:r>
-    </w:p>
-    <w:p>
-      <w:bookmarkStart w:id="4" w:name="_Toc135241309"/>
-      <w:r>
-        <w:rPr>
-          <w:rStyle w:val="Heading2Char"/>
-        </w:rPr>
-        <w:t>C</w:t>
-      </w:r>
-      <w:r>
-        <w:rPr>
-          <w:rStyle w:val="Heading2Char"/>
-        </w:rPr>
-        <w:t>onclusion</w:t>
-      </w:r>
-      <w:bookmarkEnd w:id="4"/>
-      <w:r>
-        <w:t>:</w:t>
-      </w:r>
-    </w:p>
-    <w:p>
-      <w:r>
-        <w:t>Literature review for this proposal involved reviewing 81 different sources across 8 different phases. The phases were equally divided into technical as well as the domain. The domain review for colonoscopy was done to take into consideration factors influencing this research, there were no conflicts with regards to the factors influencing the colonoscopy, key considerations while predicting the colonoscopy numbers. Research paper/books/articles from across the world were reviewed and the understandings confirmed. Review of technical papers with regards to Machine learning models, corelation, feature engineering, Statistics and Hypothetical testing were reviewed. The range of years included one paper of 1986 which had a very depth basic introduction to machine learning, as well as the latest one of 2023, with advanced technologies like neural networks, there weren’t any conflicts observed. The details learnt in literature review will be implemented in sampling as well as in the primary research. There will be further literature done in the final project report.</w:t>
+        <w:t>as the latest one of 2023, with advanced technologies like neural networks, there weren’t any conflicts observed. The details learnt in literature review will be implemented in sampling as well as in the primary research. There will be further literature done in the final project report.</w:t>
       </w:r>
     </w:p>
     <w:p>

</xml_diff>

<commit_message>
In depth interview sections
</commit_message>
<xml_diff>
--- a/MSC_Capstone_Report.docx
+++ b/MSC_Capstone_Report.docx
@@ -322,31 +322,7 @@
           <w:lang w:eastAsia="en-US"/>
           <w14:ligatures w14:val="standardContextual"/>
         </w:rPr>
-        <w:t xml:space="preserve">descriptive statistical analysis, machine learning model building and comparison, predicting using the </w:t>
-      </w:r>
-      <w:proofErr w:type="gramStart"/>
-      <w:r>
-        <w:rPr>
-          <w:rFonts w:asciiTheme="minorHAnsi" w:eastAsiaTheme="minorHAnsi" w:hAnsiTheme="minorHAnsi" w:cstheme="minorBidi"/>
-          <w:kern w:val="2"/>
-          <w:sz w:val="22"/>
-          <w:szCs w:val="22"/>
-          <w:lang w:eastAsia="en-US"/>
-          <w14:ligatures w14:val="standardContextual"/>
-        </w:rPr>
-        <w:t>best</w:t>
-      </w:r>
-      <w:proofErr w:type="gramEnd"/>
-      <w:r>
-        <w:rPr>
-          <w:rFonts w:asciiTheme="minorHAnsi" w:eastAsiaTheme="minorHAnsi" w:hAnsiTheme="minorHAnsi" w:cstheme="minorBidi"/>
-          <w:kern w:val="2"/>
-          <w:sz w:val="22"/>
-          <w:szCs w:val="22"/>
-          <w:lang w:eastAsia="en-US"/>
-          <w14:ligatures w14:val="standardContextual"/>
-        </w:rPr>
-        <w:t xml:space="preserve"> </w:t>
+        <w:t xml:space="preserve">descriptive statistical analysis, machine learning model building and comparison, predicting using the best </w:t>
       </w:r>
     </w:p>
     <w:p>
@@ -540,7 +516,7 @@
           </mc:Choice>
           <mc:Fallback>
             <w:pict>
-              <v:line w14:anchorId="5B67BD98" id="Straight Connector 10" o:spid="_x0000_s1026" style="position:absolute;flip:y;z-index:251694080;visibility:visible;mso-wrap-style:square;mso-width-percent:0;mso-height-percent:0;mso-wrap-distance-left:9pt;mso-wrap-distance-top:0;mso-wrap-distance-right:9pt;mso-wrap-distance-bottom:0;mso-position-horizontal:absolute;mso-position-horizontal-relative:text;mso-position-vertical:absolute;mso-position-vertical-relative:text;mso-width-percent:0;mso-height-percent:0;mso-width-relative:margin;mso-height-relative:margin" from="402.6pt,9.25pt" to="423.35pt,51.85pt" o:gfxdata="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" strokecolor="#4472c4 [3204]" strokeweight=".5pt">
+              <v:line w14:anchorId="4A0E5D98" id="Straight Connector 10" o:spid="_x0000_s1026" style="position:absolute;flip:y;z-index:251694080;visibility:visible;mso-wrap-style:square;mso-width-percent:0;mso-height-percent:0;mso-wrap-distance-left:9pt;mso-wrap-distance-top:0;mso-wrap-distance-right:9pt;mso-wrap-distance-bottom:0;mso-position-horizontal:absolute;mso-position-horizontal-relative:text;mso-position-vertical:absolute;mso-position-vertical-relative:text;mso-width-percent:0;mso-height-percent:0;mso-width-relative:margin;mso-height-relative:margin" from="402.6pt,9.25pt" to="423.35pt,51.85pt" o:gfxdata="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" strokecolor="#4472c4 [3204]" strokeweight=".5pt">
                 <v:stroke joinstyle="miter"/>
               </v:line>
             </w:pict>
@@ -933,7 +909,7 @@
           </mc:Choice>
           <mc:Fallback>
             <w:pict>
-              <v:shapetype w14:anchorId="4242BFDA" id="_x0000_t32" coordsize="21600,21600" o:spt="32" o:oned="t" path="m,l21600,21600e" filled="f">
+              <v:shapetype w14:anchorId="44DA50A4" id="_x0000_t32" coordsize="21600,21600" o:spt="32" o:oned="t" path="m,l21600,21600e" filled="f">
                 <v:path arrowok="t" fillok="f" o:connecttype="none"/>
                 <o:lock v:ext="edit" shapetype="t"/>
               </v:shapetype>
@@ -1012,7 +988,7 @@
           </mc:Choice>
           <mc:Fallback>
             <w:pict>
-              <v:line w14:anchorId="05F2363A" id="Straight Connector 11" o:spid="_x0000_s1026" style="position:absolute;flip:y;z-index:251695104;visibility:visible;mso-wrap-style:square;mso-width-percent:0;mso-height-percent:0;mso-wrap-distance-left:9pt;mso-wrap-distance-top:0;mso-wrap-distance-right:9pt;mso-wrap-distance-bottom:0;mso-position-horizontal:absolute;mso-position-horizontal-relative:text;mso-position-vertical:absolute;mso-position-vertical-relative:text;mso-width-percent:0;mso-height-percent:0;mso-width-relative:margin;mso-height-relative:margin" from="403.8pt,11.55pt" to="423.35pt,12.8pt" o:gfxdata="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" strokecolor="#4472c4 [3204]" strokeweight=".5pt">
+              <v:line w14:anchorId="7B3E5A84" id="Straight Connector 11" o:spid="_x0000_s1026" style="position:absolute;flip:y;z-index:251695104;visibility:visible;mso-wrap-style:square;mso-width-percent:0;mso-height-percent:0;mso-wrap-distance-left:9pt;mso-wrap-distance-top:0;mso-wrap-distance-right:9pt;mso-wrap-distance-bottom:0;mso-position-horizontal:absolute;mso-position-horizontal-relative:text;mso-position-vertical:absolute;mso-position-vertical-relative:text;mso-width-percent:0;mso-height-percent:0;mso-width-relative:margin;mso-height-relative:margin" from="403.8pt,11.55pt" to="423.35pt,12.8pt" o:gfxdata="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" strokecolor="#4472c4 [3204]" strokeweight=".5pt">
                 <v:stroke joinstyle="miter"/>
               </v:line>
             </w:pict>
@@ -1216,7 +1192,7 @@
           </mc:Choice>
           <mc:Fallback>
             <w:pict>
-              <v:shape w14:anchorId="211D5139" id="Flowchart: Process 1" o:spid="_x0000_s1026" type="#_x0000_t109" style="position:absolute;margin-left:297.1pt;margin-top:.55pt;width:104.2pt;height:20.7pt;z-index:-251625472;visibility:visible;mso-wrap-style:square;mso-width-percent:0;mso-height-percent:0;mso-wrap-distance-left:9pt;mso-wrap-distance-top:0;mso-wrap-distance-right:9pt;mso-wrap-distance-bottom:0;mso-position-horizontal:absolute;mso-position-horizontal-relative:margin;mso-position-vertical:absolute;mso-position-vertical-relative:text;mso-width-percent:0;mso-height-percent:0;mso-width-relative:margin;mso-height-relative:margin;v-text-anchor:middle" o:gfxdata="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" fillcolor="white [3212]" strokecolor="black [3213]" strokeweight="1pt">
+              <v:shape w14:anchorId="51E1F8CD" id="Flowchart: Process 1" o:spid="_x0000_s1026" type="#_x0000_t109" style="position:absolute;margin-left:297.1pt;margin-top:.55pt;width:104.2pt;height:20.7pt;z-index:-251625472;visibility:visible;mso-wrap-style:square;mso-width-percent:0;mso-height-percent:0;mso-wrap-distance-left:9pt;mso-wrap-distance-top:0;mso-wrap-distance-right:9pt;mso-wrap-distance-bottom:0;mso-position-horizontal:absolute;mso-position-horizontal-relative:margin;mso-position-vertical:absolute;mso-position-vertical-relative:text;mso-width-percent:0;mso-height-percent:0;mso-width-relative:margin;mso-height-relative:margin;v-text-anchor:middle" o:gfxdata="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" fillcolor="white [3212]" strokecolor="black [3213]" strokeweight="1pt">
                 <w10:wrap anchorx="margin"/>
               </v:shape>
             </w:pict>
@@ -1306,7 +1282,7 @@
           </mc:Choice>
           <mc:Fallback>
             <w:pict>
-              <v:shape w14:anchorId="334A1644" id="Flowchart: Process 1" o:spid="_x0000_s1026" type="#_x0000_t109" style="position:absolute;margin-left:174.5pt;margin-top:.3pt;width:104.2pt;height:20.7pt;z-index:-251627520;visibility:visible;mso-wrap-style:square;mso-width-percent:0;mso-height-percent:0;mso-wrap-distance-left:9pt;mso-wrap-distance-top:0;mso-wrap-distance-right:9pt;mso-wrap-distance-bottom:0;mso-position-horizontal:absolute;mso-position-horizontal-relative:margin;mso-position-vertical:absolute;mso-position-vertical-relative:text;mso-width-percent:0;mso-height-percent:0;mso-width-relative:margin;mso-height-relative:margin;v-text-anchor:middle" o:gfxdata="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" fillcolor="white [3212]" strokecolor="black [3213]" strokeweight="1pt">
+              <v:shape w14:anchorId="6B4B4378" id="Flowchart: Process 1" o:spid="_x0000_s1026" type="#_x0000_t109" style="position:absolute;margin-left:174.5pt;margin-top:.3pt;width:104.2pt;height:20.7pt;z-index:-251627520;visibility:visible;mso-wrap-style:square;mso-width-percent:0;mso-height-percent:0;mso-wrap-distance-left:9pt;mso-wrap-distance-top:0;mso-wrap-distance-right:9pt;mso-wrap-distance-bottom:0;mso-position-horizontal:absolute;mso-position-horizontal-relative:margin;mso-position-vertical:absolute;mso-position-vertical-relative:text;mso-width-percent:0;mso-height-percent:0;mso-width-relative:margin;mso-height-relative:margin;v-text-anchor:middle" o:gfxdata="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" fillcolor="white [3212]" strokecolor="black [3213]" strokeweight="1pt">
                 <w10:wrap anchorx="margin"/>
               </v:shape>
             </w:pict>
@@ -1375,7 +1351,7 @@
           </mc:Choice>
           <mc:Fallback>
             <w:pict>
-              <v:line w14:anchorId="5AEE27E2" id="Straight Connector 9" o:spid="_x0000_s1026" style="position:absolute;z-index:251686912;visibility:visible;mso-wrap-style:square;mso-wrap-distance-left:9pt;mso-wrap-distance-top:0;mso-wrap-distance-right:9pt;mso-wrap-distance-bottom:0;mso-position-horizontal:absolute;mso-position-horizontal-relative:text;mso-position-vertical:absolute;mso-position-vertical-relative:text" from="277.6pt,8.25pt" to="294.95pt,8.25pt" o:gfxdata="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" strokecolor="#4472c4 [3204]" strokeweight=".5pt">
+              <v:line w14:anchorId="31480382" id="Straight Connector 9" o:spid="_x0000_s1026" style="position:absolute;z-index:251686912;visibility:visible;mso-wrap-style:square;mso-wrap-distance-left:9pt;mso-wrap-distance-top:0;mso-wrap-distance-right:9pt;mso-wrap-distance-bottom:0;mso-position-horizontal:absolute;mso-position-horizontal-relative:text;mso-position-vertical:absolute;mso-position-vertical-relative:text" from="277.6pt,8.25pt" to="294.95pt,8.25pt" o:gfxdata="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" strokecolor="#4472c4 [3204]" strokeweight=".5pt">
                 <v:stroke joinstyle="miter"/>
               </v:line>
             </w:pict>
@@ -1607,7 +1583,7 @@
           </mc:Choice>
           <mc:Fallback>
             <w:pict>
-              <v:line w14:anchorId="7996DC95" id="Straight Connector 12" o:spid="_x0000_s1026" style="position:absolute;z-index:251696128;visibility:visible;mso-wrap-style:square;mso-width-percent:0;mso-height-percent:0;mso-wrap-distance-left:9pt;mso-wrap-distance-top:0;mso-wrap-distance-right:9pt;mso-wrap-distance-bottom:0;mso-position-horizontal:absolute;mso-position-horizontal-relative:text;mso-position-vertical:absolute;mso-position-vertical-relative:text;mso-width-percent:0;mso-height-percent:0;mso-width-relative:margin;mso-height-relative:margin" from="402.05pt,3.9pt" to="418.75pt,36.15pt" o:gfxdata="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" strokecolor="#4472c4 [3204]" strokeweight=".5pt">
+              <v:line w14:anchorId="70916F9F" id="Straight Connector 12" o:spid="_x0000_s1026" style="position:absolute;z-index:251696128;visibility:visible;mso-wrap-style:square;mso-width-percent:0;mso-height-percent:0;mso-wrap-distance-left:9pt;mso-wrap-distance-top:0;mso-wrap-distance-right:9pt;mso-wrap-distance-bottom:0;mso-position-horizontal:absolute;mso-position-horizontal-relative:text;mso-position-vertical:absolute;mso-position-vertical-relative:text;mso-width-percent:0;mso-height-percent:0;mso-width-relative:margin;mso-height-relative:margin" from="402.05pt,3.9pt" to="418.75pt,36.15pt" o:gfxdata="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" strokecolor="#4472c4 [3204]" strokeweight=".5pt">
                 <v:stroke joinstyle="miter"/>
               </v:line>
             </w:pict>
@@ -1839,7 +1815,7 @@
           </mc:Choice>
           <mc:Fallback>
             <w:pict>
-              <v:shape w14:anchorId="37CC588E" id="Straight Arrow Connector 30" o:spid="_x0000_s1026" type="#_x0000_t32" style="position:absolute;margin-left:141.1pt;margin-top:12.75pt;width:31.1pt;height:40.45pt;z-index:251764736;visibility:visible;mso-wrap-style:square;mso-wrap-distance-left:9pt;mso-wrap-distance-top:0;mso-wrap-distance-right:9pt;mso-wrap-distance-bottom:0;mso-position-horizontal:absolute;mso-position-horizontal-relative:text;mso-position-vertical:absolute;mso-position-vertical-relative:text" o:gfxdata="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" strokecolor="#4472c4 [3204]" strokeweight=".5pt">
+              <v:shape w14:anchorId="5417009B" id="Straight Arrow Connector 30" o:spid="_x0000_s1026" type="#_x0000_t32" style="position:absolute;margin-left:141.1pt;margin-top:12.75pt;width:31.1pt;height:40.45pt;z-index:251764736;visibility:visible;mso-wrap-style:square;mso-wrap-distance-left:9pt;mso-wrap-distance-top:0;mso-wrap-distance-right:9pt;mso-wrap-distance-bottom:0;mso-position-horizontal:absolute;mso-position-horizontal-relative:text;mso-position-vertical:absolute;mso-position-vertical-relative:text" o:gfxdata="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" strokecolor="#4472c4 [3204]" strokeweight=".5pt">
                 <v:stroke endarrow="block" joinstyle="miter"/>
               </v:shape>
             </w:pict>
@@ -1911,7 +1887,7 @@
           </mc:Choice>
           <mc:Fallback>
             <w:pict>
-              <v:shape w14:anchorId="69AEB100" id="Straight Arrow Connector 29" o:spid="_x0000_s1026" type="#_x0000_t32" style="position:absolute;margin-left:140.55pt;margin-top:12.3pt;width:32.85pt;height:.6pt;z-index:251763712;visibility:visible;mso-wrap-style:square;mso-wrap-distance-left:9pt;mso-wrap-distance-top:0;mso-wrap-distance-right:9pt;mso-wrap-distance-bottom:0;mso-position-horizontal:absolute;mso-position-horizontal-relative:text;mso-position-vertical:absolute;mso-position-vertical-relative:text" o:gfxdata="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" strokecolor="#4472c4 [3204]" strokeweight=".5pt">
+              <v:shape w14:anchorId="35ACF4F9" id="Straight Arrow Connector 29" o:spid="_x0000_s1026" type="#_x0000_t32" style="position:absolute;margin-left:140.55pt;margin-top:12.3pt;width:32.85pt;height:.6pt;z-index:251763712;visibility:visible;mso-wrap-style:square;mso-wrap-distance-left:9pt;mso-wrap-distance-top:0;mso-wrap-distance-right:9pt;mso-wrap-distance-bottom:0;mso-position-horizontal:absolute;mso-position-horizontal-relative:text;mso-position-vertical:absolute;mso-position-vertical-relative:text" o:gfxdata="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" strokecolor="#4472c4 [3204]" strokeweight=".5pt">
                 <v:stroke endarrow="block" joinstyle="miter"/>
               </v:shape>
             </w:pict>
@@ -2121,7 +2097,7 @@
           </mc:Choice>
           <mc:Fallback>
             <w:pict>
-              <v:shape w14:anchorId="7ACD308C" id="Flowchart: Process 1" o:spid="_x0000_s1026" type="#_x0000_t109" style="position:absolute;margin-left:36.2pt;margin-top:.7pt;width:103.7pt;height:24.15pt;z-index:251659264;visibility:visible;mso-wrap-style:square;mso-width-percent:0;mso-wrap-distance-left:9pt;mso-wrap-distance-top:0;mso-wrap-distance-right:9pt;mso-wrap-distance-bottom:0;mso-position-horizontal:absolute;mso-position-horizontal-relative:text;mso-position-vertical:absolute;mso-position-vertical-relative:text;mso-width-percent:0;mso-width-relative:margin;v-text-anchor:middle" o:gfxdata="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" fillcolor="white [3212]" strokecolor="black [3213]" strokeweight="1pt"/>
+              <v:shape w14:anchorId="51C8BB84" id="Flowchart: Process 1" o:spid="_x0000_s1026" type="#_x0000_t109" style="position:absolute;margin-left:36.2pt;margin-top:.7pt;width:103.7pt;height:24.15pt;z-index:251659264;visibility:visible;mso-wrap-style:square;mso-width-percent:0;mso-wrap-distance-left:9pt;mso-wrap-distance-top:0;mso-wrap-distance-right:9pt;mso-wrap-distance-bottom:0;mso-position-horizontal:absolute;mso-position-horizontal-relative:text;mso-position-vertical:absolute;mso-position-vertical-relative:text;mso-width-percent:0;mso-width-relative:margin;v-text-anchor:middle" o:gfxdata="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" fillcolor="white [3212]" strokecolor="black [3213]" strokeweight="1pt"/>
             </w:pict>
           </mc:Fallback>
         </mc:AlternateContent>
@@ -2206,7 +2182,7 @@
           </mc:Choice>
           <mc:Fallback>
             <w:pict>
-              <v:shape w14:anchorId="0A1E66FC" id="Flowchart: Process 1" o:spid="_x0000_s1026" type="#_x0000_t109" style="position:absolute;margin-left:0;margin-top:1.95pt;width:104.2pt;height:24.15pt;z-index:251666432;visibility:visible;mso-wrap-style:square;mso-width-percent:0;mso-wrap-distance-left:9pt;mso-wrap-distance-top:0;mso-wrap-distance-right:9pt;mso-wrap-distance-bottom:0;mso-position-horizontal:center;mso-position-horizontal-relative:margin;mso-position-vertical:absolute;mso-position-vertical-relative:text;mso-width-percent:0;mso-width-relative:margin;v-text-anchor:middle" o:gfxdata="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" fillcolor="white [3212]" strokecolor="black [3213]" strokeweight="1pt">
+              <v:shape w14:anchorId="4016D9A9" id="Flowchart: Process 1" o:spid="_x0000_s1026" type="#_x0000_t109" style="position:absolute;margin-left:0;margin-top:1.95pt;width:104.2pt;height:24.15pt;z-index:251666432;visibility:visible;mso-wrap-style:square;mso-width-percent:0;mso-wrap-distance-left:9pt;mso-wrap-distance-top:0;mso-wrap-distance-right:9pt;mso-wrap-distance-bottom:0;mso-position-horizontal:center;mso-position-horizontal-relative:margin;mso-position-vertical:absolute;mso-position-vertical-relative:text;mso-width-percent:0;mso-width-relative:margin;v-text-anchor:middle" o:gfxdata="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" fillcolor="white [3212]" strokecolor="black [3213]" strokeweight="1pt">
                 <w10:wrap anchorx="margin"/>
               </v:shape>
             </w:pict>
@@ -2434,7 +2410,7 @@
           </mc:Choice>
           <mc:Fallback>
             <w:pict>
-              <v:shape w14:anchorId="6F60EF22" id="Flowchart: Process 1" o:spid="_x0000_s1026" type="#_x0000_t109" style="position:absolute;margin-left:298.35pt;margin-top:13pt;width:111.15pt;height:27.6pt;z-index:-251618304;visibility:visible;mso-wrap-style:square;mso-width-percent:0;mso-height-percent:0;mso-wrap-distance-left:9pt;mso-wrap-distance-top:0;mso-wrap-distance-right:9pt;mso-wrap-distance-bottom:0;mso-position-horizontal:absolute;mso-position-horizontal-relative:margin;mso-position-vertical:absolute;mso-position-vertical-relative:text;mso-width-percent:0;mso-height-percent:0;mso-width-relative:margin;mso-height-relative:margin;v-text-anchor:middle" o:gfxdata="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" fillcolor="white [3212]" strokecolor="black [3213]" strokeweight="1pt">
+              <v:shape w14:anchorId="7E4DC592" id="Flowchart: Process 1" o:spid="_x0000_s1026" type="#_x0000_t109" style="position:absolute;margin-left:298.35pt;margin-top:13pt;width:111.15pt;height:27.6pt;z-index:-251618304;visibility:visible;mso-wrap-style:square;mso-width-percent:0;mso-height-percent:0;mso-wrap-distance-left:9pt;mso-wrap-distance-top:0;mso-wrap-distance-right:9pt;mso-wrap-distance-bottom:0;mso-position-horizontal:absolute;mso-position-horizontal-relative:margin;mso-position-vertical:absolute;mso-position-vertical-relative:text;mso-width-percent:0;mso-height-percent:0;mso-width-relative:margin;mso-height-relative:margin;v-text-anchor:middle" o:gfxdata="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" fillcolor="white [3212]" strokecolor="black [3213]" strokeweight="1pt">
                 <w10:wrap anchorx="margin"/>
               </v:shape>
             </w:pict>
@@ -2521,7 +2497,7 @@
           </mc:Choice>
           <mc:Fallback>
             <w:pict>
-              <v:shape w14:anchorId="635D8E83" id="Flowchart: Process 1" o:spid="_x0000_s1026" type="#_x0000_t109" style="position:absolute;margin-left:0;margin-top:13pt;width:103.7pt;height:24.15pt;z-index:251670528;visibility:visible;mso-wrap-style:square;mso-width-percent:0;mso-wrap-distance-left:9pt;mso-wrap-distance-top:0;mso-wrap-distance-right:9pt;mso-wrap-distance-bottom:0;mso-position-horizontal:center;mso-position-horizontal-relative:margin;mso-position-vertical:absolute;mso-position-vertical-relative:text;mso-width-percent:0;mso-width-relative:margin;v-text-anchor:middle" o:gfxdata="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" fillcolor="white [3212]" strokecolor="black [3213]" strokeweight="1pt">
+              <v:shape w14:anchorId="3514F375" id="Flowchart: Process 1" o:spid="_x0000_s1026" type="#_x0000_t109" style="position:absolute;margin-left:0;margin-top:13pt;width:103.7pt;height:24.15pt;z-index:251670528;visibility:visible;mso-wrap-style:square;mso-width-percent:0;mso-wrap-distance-left:9pt;mso-wrap-distance-top:0;mso-wrap-distance-right:9pt;mso-wrap-distance-bottom:0;mso-position-horizontal:center;mso-position-horizontal-relative:margin;mso-position-vertical:absolute;mso-position-vertical-relative:text;mso-width-percent:0;mso-width-relative:margin;v-text-anchor:middle" o:gfxdata="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" fillcolor="white [3212]" strokecolor="black [3213]" strokeweight="1pt">
                 <w10:wrap anchorx="margin"/>
               </v:shape>
             </w:pict>
@@ -2862,7 +2838,7 @@
           </mc:Choice>
           <mc:Fallback>
             <w:pict>
-              <v:line w14:anchorId="0EA7C027" id="Straight Connector 6" o:spid="_x0000_s1026" style="position:absolute;flip:y;z-index:251702272;visibility:visible;mso-wrap-style:square;mso-width-percent:0;mso-height-percent:0;mso-wrap-distance-left:9pt;mso-wrap-distance-top:0;mso-wrap-distance-right:9pt;mso-wrap-distance-bottom:0;mso-position-horizontal:absolute;mso-position-horizontal-relative:text;mso-position-vertical:absolute;mso-position-vertical-relative:text;mso-width-percent:0;mso-height-percent:0;mso-width-relative:margin;mso-height-relative:margin" from="277.65pt,.55pt" to="298.4pt,.55pt" o:gfxdata="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" strokecolor="#4472c4 [3204]" strokeweight=".5pt">
+              <v:line w14:anchorId="72F1F4EE" id="Straight Connector 6" o:spid="_x0000_s1026" style="position:absolute;flip:y;z-index:251702272;visibility:visible;mso-wrap-style:square;mso-width-percent:0;mso-height-percent:0;mso-wrap-distance-left:9pt;mso-wrap-distance-top:0;mso-wrap-distance-right:9pt;mso-wrap-distance-bottom:0;mso-position-horizontal:absolute;mso-position-horizontal-relative:text;mso-position-vertical:absolute;mso-position-vertical-relative:text;mso-width-percent:0;mso-height-percent:0;mso-width-relative:margin;mso-height-relative:margin" from="277.65pt,.55pt" to="298.4pt,.55pt" o:gfxdata="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" strokecolor="#4472c4 [3204]" strokeweight=".5pt">
                 <v:stroke joinstyle="miter"/>
               </v:line>
             </w:pict>
@@ -3522,7 +3498,7 @@
           </mc:Choice>
           <mc:Fallback>
             <w:pict>
-              <v:shape w14:anchorId="1CD45522" id="Flowchart: Process 1" o:spid="_x0000_s1026" type="#_x0000_t109" style="position:absolute;margin-left:172.05pt;margin-top:5.35pt;width:127.3pt;height:29.4pt;z-index:251710464;visibility:visible;mso-wrap-style:square;mso-width-percent:0;mso-height-percent:0;mso-wrap-distance-left:9pt;mso-wrap-distance-top:0;mso-wrap-distance-right:9pt;mso-wrap-distance-bottom:0;mso-position-horizontal:absolute;mso-position-horizontal-relative:margin;mso-position-vertical:absolute;mso-position-vertical-relative:text;mso-width-percent:0;mso-height-percent:0;mso-width-relative:margin;mso-height-relative:margin;v-text-anchor:middle" o:gfxdata="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" fillcolor="white [3212]" strokecolor="black [3213]" strokeweight="1pt">
+              <v:shape w14:anchorId="5FCB64EC" id="Flowchart: Process 1" o:spid="_x0000_s1026" type="#_x0000_t109" style="position:absolute;margin-left:172.05pt;margin-top:5.35pt;width:127.3pt;height:29.4pt;z-index:251710464;visibility:visible;mso-wrap-style:square;mso-width-percent:0;mso-height-percent:0;mso-wrap-distance-left:9pt;mso-wrap-distance-top:0;mso-wrap-distance-right:9pt;mso-wrap-distance-bottom:0;mso-position-horizontal:absolute;mso-position-horizontal-relative:margin;mso-position-vertical:absolute;mso-position-vertical-relative:text;mso-width-percent:0;mso-height-percent:0;mso-width-relative:margin;mso-height-relative:margin;v-text-anchor:middle" o:gfxdata="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" fillcolor="white [3212]" strokecolor="black [3213]" strokeweight="1pt">
                 <w10:wrap anchorx="margin"/>
               </v:shape>
             </w:pict>
@@ -3609,7 +3585,7 @@
           </mc:Choice>
           <mc:Fallback>
             <w:pict>
-              <v:shape w14:anchorId="2FA446BD" id="Straight Arrow Connector 26" o:spid="_x0000_s1026" type="#_x0000_t32" style="position:absolute;margin-left:139.95pt;margin-top:5.95pt;width:32.15pt;height:35.15pt;flip:y;z-index:251760640;visibility:visible;mso-wrap-style:square;mso-wrap-distance-left:9pt;mso-wrap-distance-top:0;mso-wrap-distance-right:9pt;mso-wrap-distance-bottom:0;mso-position-horizontal:absolute;mso-position-horizontal-relative:text;mso-position-vertical:absolute;mso-position-vertical-relative:text" o:gfxdata="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" strokecolor="#4472c4 [3204]" strokeweight=".5pt">
+              <v:shape w14:anchorId="2706E5ED" id="Straight Arrow Connector 26" o:spid="_x0000_s1026" type="#_x0000_t32" style="position:absolute;margin-left:139.95pt;margin-top:5.95pt;width:32.15pt;height:35.15pt;flip:y;z-index:251760640;visibility:visible;mso-wrap-style:square;mso-wrap-distance-left:9pt;mso-wrap-distance-top:0;mso-wrap-distance-right:9pt;mso-wrap-distance-bottom:0;mso-position-horizontal:absolute;mso-position-horizontal-relative:text;mso-position-vertical:absolute;mso-position-vertical-relative:text" o:gfxdata="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" strokecolor="#4472c4 [3204]" strokeweight=".5pt">
                 <v:stroke endarrow="block" joinstyle="miter"/>
               </v:shape>
             </w:pict>
@@ -3819,7 +3795,7 @@
           </mc:Choice>
           <mc:Fallback>
             <w:pict>
-              <v:shape w14:anchorId="7B61D5FE" id="Straight Arrow Connector 27" o:spid="_x0000_s1026" type="#_x0000_t32" style="position:absolute;margin-left:139.95pt;margin-top:14.25pt;width:34.55pt;height:29.85pt;z-index:251761664;visibility:visible;mso-wrap-style:square;mso-wrap-distance-left:9pt;mso-wrap-distance-top:0;mso-wrap-distance-right:9pt;mso-wrap-distance-bottom:0;mso-position-horizontal:absolute;mso-position-horizontal-relative:text;mso-position-vertical:absolute;mso-position-vertical-relative:text" o:gfxdata="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" strokecolor="#4472c4 [3204]" strokeweight=".5pt">
+              <v:shape w14:anchorId="7EE32FCB" id="Straight Arrow Connector 27" o:spid="_x0000_s1026" type="#_x0000_t32" style="position:absolute;margin-left:139.95pt;margin-top:14.25pt;width:34.55pt;height:29.85pt;z-index:251761664;visibility:visible;mso-wrap-style:square;mso-wrap-distance-left:9pt;mso-wrap-distance-top:0;mso-wrap-distance-right:9pt;mso-wrap-distance-bottom:0;mso-position-horizontal:absolute;mso-position-horizontal-relative:text;mso-position-vertical:absolute;mso-position-vertical-relative:text" o:gfxdata="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" strokecolor="#4472c4 [3204]" strokeweight=".5pt">
                 <v:stroke endarrow="block" joinstyle="miter"/>
               </v:shape>
             </w:pict>
@@ -4017,7 +3993,7 @@
           </mc:Choice>
           <mc:Fallback>
             <w:pict>
-              <v:shape w14:anchorId="57D8543A" id="Flowchart: Process 1" o:spid="_x0000_s1026" type="#_x0000_t109" style="position:absolute;margin-left:36.35pt;margin-top:2.9pt;width:103.7pt;height:24.15pt;z-index:251704320;visibility:visible;mso-wrap-style:square;mso-width-percent:0;mso-wrap-distance-left:9pt;mso-wrap-distance-top:0;mso-wrap-distance-right:9pt;mso-wrap-distance-bottom:0;mso-position-horizontal:absolute;mso-position-horizontal-relative:text;mso-position-vertical:absolute;mso-position-vertical-relative:text;mso-width-percent:0;mso-width-relative:margin;v-text-anchor:middle" o:gfxdata="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" fillcolor="white [3212]" strokecolor="black [3213]" strokeweight="1pt"/>
+              <v:shape w14:anchorId="0FA3F051" id="Flowchart: Process 1" o:spid="_x0000_s1026" type="#_x0000_t109" style="position:absolute;margin-left:36.35pt;margin-top:2.9pt;width:103.7pt;height:24.15pt;z-index:251704320;visibility:visible;mso-wrap-style:square;mso-width-percent:0;mso-wrap-distance-left:9pt;mso-wrap-distance-top:0;mso-wrap-distance-right:9pt;mso-wrap-distance-bottom:0;mso-position-horizontal:absolute;mso-position-horizontal-relative:text;mso-position-vertical:absolute;mso-position-vertical-relative:text;mso-width-percent:0;mso-width-relative:margin;v-text-anchor:middle" o:gfxdata="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" fillcolor="white [3212]" strokecolor="black [3213]" strokeweight="1pt"/>
             </w:pict>
           </mc:Fallback>
         </mc:AlternateContent>
@@ -4207,7 +4183,7 @@
           </mc:Choice>
           <mc:Fallback>
             <w:pict>
-              <v:shape w14:anchorId="348164F2" id="Flowchart: Process 1" o:spid="_x0000_s1026" type="#_x0000_t109" style="position:absolute;margin-left:174.5pt;margin-top:10.25pt;width:127.3pt;height:29.4pt;z-index:251714560;visibility:visible;mso-wrap-style:square;mso-width-percent:0;mso-height-percent:0;mso-wrap-distance-left:9pt;mso-wrap-distance-top:0;mso-wrap-distance-right:9pt;mso-wrap-distance-bottom:0;mso-position-horizontal:absolute;mso-position-horizontal-relative:margin;mso-position-vertical:absolute;mso-position-vertical-relative:text;mso-width-percent:0;mso-height-percent:0;mso-width-relative:margin;mso-height-relative:margin;v-text-anchor:middle" o:gfxdata="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" fillcolor="white [3212]" strokecolor="black [3213]" strokeweight="1pt">
+              <v:shape w14:anchorId="4A51A7FB" id="Flowchart: Process 1" o:spid="_x0000_s1026" type="#_x0000_t109" style="position:absolute;margin-left:174.5pt;margin-top:10.25pt;width:127.3pt;height:29.4pt;z-index:251714560;visibility:visible;mso-wrap-style:square;mso-width-percent:0;mso-height-percent:0;mso-wrap-distance-left:9pt;mso-wrap-distance-top:0;mso-wrap-distance-right:9pt;mso-wrap-distance-bottom:0;mso-position-horizontal:absolute;mso-position-horizontal-relative:margin;mso-position-vertical:absolute;mso-position-vertical-relative:text;mso-width-percent:0;mso-height-percent:0;mso-width-relative:margin;mso-height-relative:margin;v-text-anchor:middle" o:gfxdata="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" fillcolor="white [3212]" strokecolor="black [3213]" strokeweight="1pt">
                 <w10:wrap anchorx="margin"/>
               </v:shape>
             </w:pict>
@@ -4530,7 +4506,7 @@
           </mc:Choice>
           <mc:Fallback>
             <w:pict>
-              <v:shape w14:anchorId="50C531A4" id="Straight Arrow Connector 19" o:spid="_x0000_s1026" type="#_x0000_t32" style="position:absolute;margin-left:260.35pt;margin-top:9.9pt;width:29.4pt;height:47.8pt;z-index:251753472;visibility:visible;mso-wrap-style:square;mso-width-percent:0;mso-height-percent:0;mso-wrap-distance-left:9pt;mso-wrap-distance-top:0;mso-wrap-distance-right:9pt;mso-wrap-distance-bottom:0;mso-position-horizontal:absolute;mso-position-horizontal-relative:text;mso-position-vertical:absolute;mso-position-vertical-relative:text;mso-width-percent:0;mso-height-percent:0;mso-width-relative:margin;mso-height-relative:margin" o:gfxdata="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" strokecolor="#4472c4 [3204]" strokeweight=".5pt">
+              <v:shape w14:anchorId="59FA3D3B" id="Straight Arrow Connector 19" o:spid="_x0000_s1026" type="#_x0000_t32" style="position:absolute;margin-left:260.35pt;margin-top:9.9pt;width:29.4pt;height:47.8pt;z-index:251753472;visibility:visible;mso-wrap-style:square;mso-width-percent:0;mso-height-percent:0;mso-wrap-distance-left:9pt;mso-wrap-distance-top:0;mso-wrap-distance-right:9pt;mso-wrap-distance-bottom:0;mso-position-horizontal:absolute;mso-position-horizontal-relative:text;mso-position-vertical:absolute;mso-position-vertical-relative:text;mso-width-percent:0;mso-height-percent:0;mso-width-relative:margin;mso-height-relative:margin" o:gfxdata="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" strokecolor="#4472c4 [3204]" strokeweight=".5pt">
                 <v:stroke endarrow="block" joinstyle="miter"/>
               </v:shape>
             </w:pict>
@@ -4602,7 +4578,7 @@
           </mc:Choice>
           <mc:Fallback>
             <w:pict>
-              <v:shape w14:anchorId="7A7E0BFB" id="Straight Arrow Connector 15" o:spid="_x0000_s1026" type="#_x0000_t32" style="position:absolute;margin-left:129.55pt;margin-top:8.75pt;width:42.65pt;height:45.5pt;flip:y;z-index:251749376;visibility:visible;mso-wrap-style:square;mso-wrap-distance-left:9pt;mso-wrap-distance-top:0;mso-wrap-distance-right:9pt;mso-wrap-distance-bottom:0;mso-position-horizontal:absolute;mso-position-horizontal-relative:text;mso-position-vertical:absolute;mso-position-vertical-relative:text" o:gfxdata="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" strokecolor="#4472c4 [3204]" strokeweight=".5pt">
+              <v:shape w14:anchorId="1ECDB14E" id="Straight Arrow Connector 15" o:spid="_x0000_s1026" type="#_x0000_t32" style="position:absolute;margin-left:129.55pt;margin-top:8.75pt;width:42.65pt;height:45.5pt;flip:y;z-index:251749376;visibility:visible;mso-wrap-style:square;mso-wrap-distance-left:9pt;mso-wrap-distance-top:0;mso-wrap-distance-right:9pt;mso-wrap-distance-bottom:0;mso-position-horizontal:absolute;mso-position-horizontal-relative:text;mso-position-vertical:absolute;mso-position-vertical-relative:text" o:gfxdata="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" strokecolor="#4472c4 [3204]" strokeweight=".5pt">
                 <v:stroke endarrow="block" joinstyle="miter"/>
               </v:shape>
             </w:pict>
@@ -4802,7 +4778,7 @@
           </mc:Choice>
           <mc:Fallback>
             <w:pict>
-              <v:shape w14:anchorId="7833D3A2" id="Flowchart: Process 1" o:spid="_x0000_s1026" type="#_x0000_t109" style="position:absolute;margin-left:173.4pt;margin-top:.65pt;width:87pt;height:21.25pt;z-index:251727872;visibility:visible;mso-wrap-style:square;mso-width-percent:0;mso-height-percent:0;mso-wrap-distance-left:9pt;mso-wrap-distance-top:0;mso-wrap-distance-right:9pt;mso-wrap-distance-bottom:0;mso-position-horizontal:absolute;mso-position-horizontal-relative:margin;mso-position-vertical:absolute;mso-position-vertical-relative:text;mso-width-percent:0;mso-height-percent:0;mso-width-relative:margin;mso-height-relative:margin;v-text-anchor:middle" o:gfxdata="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" fillcolor="white [3212]" strokecolor="black [3213]" strokeweight="1pt">
+              <v:shape w14:anchorId="175AB773" id="Flowchart: Process 1" o:spid="_x0000_s1026" type="#_x0000_t109" style="position:absolute;margin-left:173.4pt;margin-top:.65pt;width:87pt;height:21.25pt;z-index:251727872;visibility:visible;mso-wrap-style:square;mso-width-percent:0;mso-height-percent:0;mso-wrap-distance-left:9pt;mso-wrap-distance-top:0;mso-wrap-distance-right:9pt;mso-wrap-distance-bottom:0;mso-position-horizontal:absolute;mso-position-horizontal-relative:margin;mso-position-vertical:absolute;mso-position-vertical-relative:text;mso-width-percent:0;mso-height-percent:0;mso-width-relative:margin;mso-height-relative:margin;v-text-anchor:middle" o:gfxdata="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" fillcolor="white [3212]" strokecolor="black [3213]" strokeweight="1pt">
                 <w10:wrap anchorx="margin"/>
               </v:shape>
             </w:pict>
@@ -4922,7 +4898,7 @@
           </mc:Choice>
           <mc:Fallback>
             <w:pict>
-              <v:shape w14:anchorId="583203EE" id="Flowchart: Process 1" o:spid="_x0000_s1026" type="#_x0000_t109" style="position:absolute;margin-left:172.8pt;margin-top:7.75pt;width:89.3pt;height:21.25pt;z-index:251734016;visibility:visible;mso-wrap-style:square;mso-width-percent:0;mso-height-percent:0;mso-wrap-distance-left:9pt;mso-wrap-distance-top:0;mso-wrap-distance-right:9pt;mso-wrap-distance-bottom:0;mso-position-horizontal:absolute;mso-position-horizontal-relative:margin;mso-position-vertical:absolute;mso-position-vertical-relative:text;mso-width-percent:0;mso-height-percent:0;mso-width-relative:margin;mso-height-relative:margin;v-text-anchor:middle" o:gfxdata="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" fillcolor="white [3212]" strokecolor="black [3213]" strokeweight="1pt">
+              <v:shape w14:anchorId="716D01DF" id="Flowchart: Process 1" o:spid="_x0000_s1026" type="#_x0000_t109" style="position:absolute;margin-left:172.8pt;margin-top:7.75pt;width:89.3pt;height:21.25pt;z-index:251734016;visibility:visible;mso-wrap-style:square;mso-width-percent:0;mso-height-percent:0;mso-wrap-distance-left:9pt;mso-wrap-distance-top:0;mso-wrap-distance-right:9pt;mso-wrap-distance-bottom:0;mso-position-horizontal:absolute;mso-position-horizontal-relative:margin;mso-position-vertical:absolute;mso-position-vertical-relative:text;mso-width-percent:0;mso-height-percent:0;mso-width-relative:margin;mso-height-relative:margin;v-text-anchor:middle" o:gfxdata="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" fillcolor="white [3212]" strokecolor="black [3213]" strokeweight="1pt">
                 <w10:wrap anchorx="margin"/>
               </v:shape>
             </w:pict>
@@ -5012,7 +4988,7 @@
           </mc:Choice>
           <mc:Fallback>
             <w:pict>
-              <v:shape w14:anchorId="3185DC6B" id="Flowchart: Process 1" o:spid="_x0000_s1026" type="#_x0000_t109" style="position:absolute;margin-left:27.05pt;margin-top:12.4pt;width:102.55pt;height:39.15pt;z-index:251723776;visibility:visible;mso-wrap-style:square;mso-width-percent:0;mso-height-percent:0;mso-wrap-distance-left:9pt;mso-wrap-distance-top:0;mso-wrap-distance-right:9pt;mso-wrap-distance-bottom:0;mso-position-horizontal:absolute;mso-position-horizontal-relative:margin;mso-position-vertical:absolute;mso-position-vertical-relative:text;mso-width-percent:0;mso-height-percent:0;mso-width-relative:margin;mso-height-relative:margin;v-text-anchor:middle" o:gfxdata="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" fillcolor="white [3212]" strokecolor="black [3213]" strokeweight="1pt">
+              <v:shape w14:anchorId="7C6B8409" id="Flowchart: Process 1" o:spid="_x0000_s1026" type="#_x0000_t109" style="position:absolute;margin-left:27.05pt;margin-top:12.4pt;width:102.55pt;height:39.15pt;z-index:251723776;visibility:visible;mso-wrap-style:square;mso-width-percent:0;mso-height-percent:0;mso-wrap-distance-left:9pt;mso-wrap-distance-top:0;mso-wrap-distance-right:9pt;mso-wrap-distance-bottom:0;mso-position-horizontal:absolute;mso-position-horizontal-relative:margin;mso-position-vertical:absolute;mso-position-vertical-relative:text;mso-width-percent:0;mso-height-percent:0;mso-width-relative:margin;mso-height-relative:margin;v-text-anchor:middle" o:gfxdata="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" fillcolor="white [3212]" strokecolor="black [3213]" strokeweight="1pt">
                 <w10:wrap anchorx="margin"/>
               </v:shape>
             </w:pict>
@@ -5102,7 +5078,7 @@
           </mc:Choice>
           <mc:Fallback>
             <w:pict>
-              <v:shape w14:anchorId="7B9D25B6" id="Flowchart: Process 1" o:spid="_x0000_s1026" type="#_x0000_t109" style="position:absolute;margin-left:291.45pt;margin-top:13.55pt;width:102.55pt;height:43.2pt;z-index:251746304;visibility:visible;mso-wrap-style:square;mso-width-percent:0;mso-height-percent:0;mso-wrap-distance-left:9pt;mso-wrap-distance-top:0;mso-wrap-distance-right:9pt;mso-wrap-distance-bottom:0;mso-position-horizontal:absolute;mso-position-horizontal-relative:margin;mso-position-vertical:absolute;mso-position-vertical-relative:text;mso-width-percent:0;mso-height-percent:0;mso-width-relative:margin;mso-height-relative:margin;v-text-anchor:middle" o:gfxdata="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" fillcolor="white [3212]" strokecolor="black [3213]" strokeweight="1pt">
+              <v:shape w14:anchorId="3E200E47" id="Flowchart: Process 1" o:spid="_x0000_s1026" type="#_x0000_t109" style="position:absolute;margin-left:291.45pt;margin-top:13.55pt;width:102.55pt;height:43.2pt;z-index:251746304;visibility:visible;mso-wrap-style:square;mso-width-percent:0;mso-height-percent:0;mso-wrap-distance-left:9pt;mso-wrap-distance-top:0;mso-wrap-distance-right:9pt;mso-wrap-distance-bottom:0;mso-position-horizontal:absolute;mso-position-horizontal-relative:margin;mso-position-vertical:absolute;mso-position-vertical-relative:text;mso-width-percent:0;mso-height-percent:0;mso-width-relative:margin;mso-height-relative:margin;v-text-anchor:middle" o:gfxdata="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" fillcolor="white [3212]" strokecolor="black [3213]" strokeweight="1pt">
                 <w10:wrap anchorx="margin"/>
               </v:shape>
             </w:pict>
@@ -5299,7 +5275,7 @@
           </mc:Choice>
           <mc:Fallback>
             <w:pict>
-              <v:shape w14:anchorId="332F02BE" id="Straight Arrow Connector 20" o:spid="_x0000_s1026" type="#_x0000_t32" style="position:absolute;margin-left:260.95pt;margin-top:5.85pt;width:29.4pt;height:14.4pt;z-index:251754496;visibility:visible;mso-wrap-style:square;mso-wrap-distance-left:9pt;mso-wrap-distance-top:0;mso-wrap-distance-right:9pt;mso-wrap-distance-bottom:0;mso-position-horizontal:absolute;mso-position-horizontal-relative:text;mso-position-vertical:absolute;mso-position-vertical-relative:text" o:gfxdata="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" strokecolor="#4472c4 [3204]" strokeweight=".5pt">
+              <v:shape w14:anchorId="22FDDA19" id="Straight Arrow Connector 20" o:spid="_x0000_s1026" type="#_x0000_t32" style="position:absolute;margin-left:260.95pt;margin-top:5.85pt;width:29.4pt;height:14.4pt;z-index:251754496;visibility:visible;mso-wrap-style:square;mso-wrap-distance-left:9pt;mso-wrap-distance-top:0;mso-wrap-distance-right:9pt;mso-wrap-distance-bottom:0;mso-position-horizontal:absolute;mso-position-horizontal-relative:text;mso-position-vertical:absolute;mso-position-vertical-relative:text" o:gfxdata="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" strokecolor="#4472c4 [3204]" strokeweight=".5pt">
                 <v:stroke endarrow="block" joinstyle="miter"/>
               </v:shape>
             </w:pict>
@@ -5371,7 +5347,7 @@
           </mc:Choice>
           <mc:Fallback>
             <w:pict>
-              <v:shape w14:anchorId="45139F13" id="Straight Arrow Connector 16" o:spid="_x0000_s1026" type="#_x0000_t32" style="position:absolute;margin-left:129.6pt;margin-top:4.15pt;width:43.2pt;height:10.95pt;flip:y;z-index:251750400;visibility:visible;mso-wrap-style:square;mso-wrap-distance-left:9pt;mso-wrap-distance-top:0;mso-wrap-distance-right:9pt;mso-wrap-distance-bottom:0;mso-position-horizontal:absolute;mso-position-horizontal-relative:text;mso-position-vertical:absolute;mso-position-vertical-relative:text" o:gfxdata="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" strokecolor="#4472c4 [3204]" strokeweight=".5pt">
+              <v:shape w14:anchorId="08FCF27D" id="Straight Arrow Connector 16" o:spid="_x0000_s1026" type="#_x0000_t32" style="position:absolute;margin-left:129.6pt;margin-top:4.15pt;width:43.2pt;height:10.95pt;flip:y;z-index:251750400;visibility:visible;mso-wrap-style:square;mso-wrap-distance-left:9pt;mso-wrap-distance-top:0;mso-wrap-distance-right:9pt;mso-wrap-distance-bottom:0;mso-position-horizontal:absolute;mso-position-horizontal-relative:text;mso-position-vertical:absolute;mso-position-vertical-relative:text" o:gfxdata="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" strokecolor="#4472c4 [3204]" strokeweight=".5pt">
                 <v:stroke endarrow="block" joinstyle="miter"/>
               </v:shape>
             </w:pict>
@@ -5676,7 +5652,7 @@
           </mc:Choice>
           <mc:Fallback>
             <w:pict>
-              <v:shape w14:anchorId="2862098D" id="Straight Arrow Connector 22" o:spid="_x0000_s1026" type="#_x0000_t32" style="position:absolute;margin-left:264.4pt;margin-top:8.55pt;width:26.5pt;height:47.2pt;flip:y;z-index:251756544;visibility:visible;mso-wrap-style:square;mso-wrap-distance-left:9pt;mso-wrap-distance-top:0;mso-wrap-distance-right:9pt;mso-wrap-distance-bottom:0;mso-position-horizontal:absolute;mso-position-horizontal-relative:text;mso-position-vertical:absolute;mso-position-vertical-relative:text" o:gfxdata="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" strokecolor="#4472c4 [3204]" strokeweight=".5pt">
+              <v:shape w14:anchorId="0F99FF42" id="Straight Arrow Connector 22" o:spid="_x0000_s1026" type="#_x0000_t32" style="position:absolute;margin-left:264.4pt;margin-top:8.55pt;width:26.5pt;height:47.2pt;flip:y;z-index:251756544;visibility:visible;mso-wrap-style:square;mso-wrap-distance-left:9pt;mso-wrap-distance-top:0;mso-wrap-distance-right:9pt;mso-wrap-distance-bottom:0;mso-position-horizontal:absolute;mso-position-horizontal-relative:text;mso-position-vertical:absolute;mso-position-vertical-relative:text" o:gfxdata="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" strokecolor="#4472c4 [3204]" strokeweight=".5pt">
                 <v:stroke endarrow="block" joinstyle="miter"/>
               </v:shape>
             </w:pict>
@@ -5748,7 +5724,7 @@
           </mc:Choice>
           <mc:Fallback>
             <w:pict>
-              <v:shape w14:anchorId="44A8DBE6" id="Straight Arrow Connector 21" o:spid="_x0000_s1026" type="#_x0000_t32" style="position:absolute;margin-left:262.65pt;margin-top:6.8pt;width:27.05pt;height:21.3pt;flip:y;z-index:251755520;visibility:visible;mso-wrap-style:square;mso-wrap-distance-left:9pt;mso-wrap-distance-top:0;mso-wrap-distance-right:9pt;mso-wrap-distance-bottom:0;mso-position-horizontal:absolute;mso-position-horizontal-relative:text;mso-position-vertical:absolute;mso-position-vertical-relative:text" o:gfxdata="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" strokecolor="#4472c4 [3204]" strokeweight=".5pt">
+              <v:shape w14:anchorId="6EC41D3E" id="Straight Arrow Connector 21" o:spid="_x0000_s1026" type="#_x0000_t32" style="position:absolute;margin-left:262.65pt;margin-top:6.8pt;width:27.05pt;height:21.3pt;flip:y;z-index:251755520;visibility:visible;mso-wrap-style:square;mso-wrap-distance-left:9pt;mso-wrap-distance-top:0;mso-wrap-distance-right:9pt;mso-wrap-distance-bottom:0;mso-position-horizontal:absolute;mso-position-horizontal-relative:text;mso-position-vertical:absolute;mso-position-vertical-relative:text" o:gfxdata="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" strokecolor="#4472c4 [3204]" strokeweight=".5pt">
                 <v:stroke endarrow="block" joinstyle="miter"/>
               </v:shape>
             </w:pict>
@@ -5820,7 +5796,7 @@
           </mc:Choice>
           <mc:Fallback>
             <w:pict>
-              <v:shape w14:anchorId="3FF33BCC" id="Straight Arrow Connector 18" o:spid="_x0000_s1026" type="#_x0000_t32" style="position:absolute;margin-left:129.55pt;margin-top:4.5pt;width:43.25pt;height:51.25pt;z-index:251752448;visibility:visible;mso-wrap-style:square;mso-wrap-distance-left:9pt;mso-wrap-distance-top:0;mso-wrap-distance-right:9pt;mso-wrap-distance-bottom:0;mso-position-horizontal:absolute;mso-position-horizontal-relative:text;mso-position-vertical:absolute;mso-position-vertical-relative:text" o:gfxdata="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" strokecolor="#4472c4 [3204]" strokeweight=".5pt">
+              <v:shape w14:anchorId="3377CF60" id="Straight Arrow Connector 18" o:spid="_x0000_s1026" type="#_x0000_t32" style="position:absolute;margin-left:129.55pt;margin-top:4.5pt;width:43.25pt;height:51.25pt;z-index:251752448;visibility:visible;mso-wrap-style:square;mso-wrap-distance-left:9pt;mso-wrap-distance-top:0;mso-wrap-distance-right:9pt;mso-wrap-distance-bottom:0;mso-position-horizontal:absolute;mso-position-horizontal-relative:text;mso-position-vertical:absolute;mso-position-vertical-relative:text" o:gfxdata="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" strokecolor="#4472c4 [3204]" strokeweight=".5pt">
                 <v:stroke endarrow="block" joinstyle="miter"/>
               </v:shape>
             </w:pict>
@@ -5892,7 +5868,7 @@
           </mc:Choice>
           <mc:Fallback>
             <w:pict>
-              <v:shape w14:anchorId="2414DB6C" id="Straight Arrow Connector 17" o:spid="_x0000_s1026" type="#_x0000_t32" style="position:absolute;margin-left:129.6pt;margin-top:3.35pt;width:44.95pt;height:23.6pt;z-index:251751424;visibility:visible;mso-wrap-style:square;mso-wrap-distance-left:9pt;mso-wrap-distance-top:0;mso-wrap-distance-right:9pt;mso-wrap-distance-bottom:0;mso-position-horizontal:absolute;mso-position-horizontal-relative:text;mso-position-vertical:absolute;mso-position-vertical-relative:text" o:gfxdata="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" strokecolor="#4472c4 [3204]" strokeweight=".5pt">
+              <v:shape w14:anchorId="2CB390A7" id="Straight Arrow Connector 17" o:spid="_x0000_s1026" type="#_x0000_t32" style="position:absolute;margin-left:129.6pt;margin-top:3.35pt;width:44.95pt;height:23.6pt;z-index:251751424;visibility:visible;mso-wrap-style:square;mso-wrap-distance-left:9pt;mso-wrap-distance-top:0;mso-wrap-distance-right:9pt;mso-wrap-distance-bottom:0;mso-position-horizontal:absolute;mso-position-horizontal-relative:text;mso-position-vertical:absolute;mso-position-vertical-relative:text" o:gfxdata="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" strokecolor="#4472c4 [3204]" strokeweight=".5pt">
                 <v:stroke endarrow="block" joinstyle="miter"/>
               </v:shape>
             </w:pict>
@@ -5979,7 +5955,7 @@
           </mc:Choice>
           <mc:Fallback>
             <w:pict>
-              <v:shape w14:anchorId="763A6967" id="Straight Arrow Connector 25" o:spid="_x0000_s1026" type="#_x0000_t32" style="position:absolute;margin-left:74.3pt;margin-top:11.25pt;width:.6pt;height:76.05pt;flip:x y;z-index:251759616;visibility:visible;mso-wrap-style:square;mso-wrap-distance-left:9pt;mso-wrap-distance-top:0;mso-wrap-distance-right:9pt;mso-wrap-distance-bottom:0;mso-position-horizontal:absolute;mso-position-horizontal-relative:text;mso-position-vertical:absolute;mso-position-vertical-relative:text" o:gfxdata="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" strokecolor="#4472c4 [3204]" strokeweight=".5pt">
+              <v:shape w14:anchorId="1DB22833" id="Straight Arrow Connector 25" o:spid="_x0000_s1026" type="#_x0000_t32" style="position:absolute;margin-left:74.3pt;margin-top:11.25pt;width:.6pt;height:76.05pt;flip:x y;z-index:251759616;visibility:visible;mso-wrap-style:square;mso-wrap-distance-left:9pt;mso-wrap-distance-top:0;mso-wrap-distance-right:9pt;mso-wrap-distance-bottom:0;mso-position-horizontal:absolute;mso-position-horizontal-relative:text;mso-position-vertical:absolute;mso-position-vertical-relative:text" o:gfxdata="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" strokecolor="#4472c4 [3204]" strokeweight=".5pt">
                 <v:stroke endarrow="block" joinstyle="miter"/>
               </v:shape>
             </w:pict>
@@ -6179,7 +6155,7 @@
           </mc:Choice>
           <mc:Fallback>
             <w:pict>
-              <v:shape w14:anchorId="672DE625" id="Flowchart: Process 1" o:spid="_x0000_s1026" type="#_x0000_t109" style="position:absolute;margin-left:173.4pt;margin-top:.35pt;width:90.45pt;height:21.3pt;z-index:251736064;visibility:visible;mso-wrap-style:square;mso-width-percent:0;mso-height-percent:0;mso-wrap-distance-left:9pt;mso-wrap-distance-top:0;mso-wrap-distance-right:9pt;mso-wrap-distance-bottom:0;mso-position-horizontal:absolute;mso-position-horizontal-relative:margin;mso-position-vertical:absolute;mso-position-vertical-relative:text;mso-width-percent:0;mso-height-percent:0;mso-width-relative:margin;mso-height-relative:margin;v-text-anchor:middle" o:gfxdata="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" fillcolor="white [3212]" strokecolor="black [3213]" strokeweight="1pt">
+              <v:shape w14:anchorId="0E74CC20" id="Flowchart: Process 1" o:spid="_x0000_s1026" type="#_x0000_t109" style="position:absolute;margin-left:173.4pt;margin-top:.35pt;width:90.45pt;height:21.3pt;z-index:251736064;visibility:visible;mso-wrap-style:square;mso-width-percent:0;mso-height-percent:0;mso-wrap-distance-left:9pt;mso-wrap-distance-top:0;mso-wrap-distance-right:9pt;mso-wrap-distance-bottom:0;mso-position-horizontal:absolute;mso-position-horizontal-relative:margin;mso-position-vertical:absolute;mso-position-vertical-relative:text;mso-width-percent:0;mso-height-percent:0;mso-width-relative:margin;mso-height-relative:margin;v-text-anchor:middle" o:gfxdata="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" fillcolor="white [3212]" strokecolor="black [3213]" strokeweight="1pt">
                 <w10:wrap anchorx="margin"/>
               </v:shape>
             </w:pict>
@@ -6269,7 +6245,7 @@
           </mc:Choice>
           <mc:Fallback>
             <w:pict>
-              <v:line w14:anchorId="274C961C" id="Straight Connector 23" o:spid="_x0000_s1026" style="position:absolute;z-index:251757568;visibility:visible;mso-wrap-style:square;mso-width-percent:0;mso-height-percent:0;mso-wrap-distance-left:9pt;mso-wrap-distance-top:0;mso-wrap-distance-right:9pt;mso-wrap-distance-bottom:0;mso-position-horizontal:absolute;mso-position-horizontal-relative:text;mso-position-vertical:absolute;mso-position-vertical-relative:text;mso-width-percent:0;mso-height-percent:0;mso-width-relative:margin;mso-height-relative:margin" from="347.35pt,4.15pt" to="347.35pt,72.1pt" o:gfxdata="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" strokecolor="#4472c4 [3204]" strokeweight=".5pt">
+              <v:line w14:anchorId="74492351" id="Straight Connector 23" o:spid="_x0000_s1026" style="position:absolute;z-index:251757568;visibility:visible;mso-wrap-style:square;mso-width-percent:0;mso-height-percent:0;mso-wrap-distance-left:9pt;mso-wrap-distance-top:0;mso-wrap-distance-right:9pt;mso-wrap-distance-bottom:0;mso-position-horizontal:absolute;mso-position-horizontal-relative:text;mso-position-vertical:absolute;mso-position-vertical-relative:text;mso-width-percent:0;mso-height-percent:0;mso-width-relative:margin;mso-height-relative:margin" from="347.35pt,4.15pt" to="347.35pt,72.1pt" o:gfxdata="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" strokecolor="#4472c4 [3204]" strokeweight=".5pt">
                 <v:stroke joinstyle="miter"/>
               </v:line>
             </w:pict>
@@ -6374,7 +6350,7 @@
           </mc:Choice>
           <mc:Fallback>
             <w:pict>
-              <v:shape w14:anchorId="2E19272D" id="Flowchart: Process 1" o:spid="_x0000_s1026" type="#_x0000_t109" style="position:absolute;margin-left:173.4pt;margin-top:4pt;width:91pt;height:21.25pt;z-index:251731968;visibility:visible;mso-wrap-style:square;mso-width-percent:0;mso-height-percent:0;mso-wrap-distance-left:9pt;mso-wrap-distance-top:0;mso-wrap-distance-right:9pt;mso-wrap-distance-bottom:0;mso-position-horizontal:absolute;mso-position-horizontal-relative:margin;mso-position-vertical:absolute;mso-position-vertical-relative:text;mso-width-percent:0;mso-height-percent:0;mso-width-relative:margin;mso-height-relative:margin;v-text-anchor:middle" o:gfxdata="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" fillcolor="white [3212]" strokecolor="black [3213]" strokeweight="1pt">
+              <v:shape w14:anchorId="1CD87D3A" id="Flowchart: Process 1" o:spid="_x0000_s1026" type="#_x0000_t109" style="position:absolute;margin-left:173.4pt;margin-top:4pt;width:91pt;height:21.25pt;z-index:251731968;visibility:visible;mso-wrap-style:square;mso-width-percent:0;mso-height-percent:0;mso-wrap-distance-left:9pt;mso-wrap-distance-top:0;mso-wrap-distance-right:9pt;mso-wrap-distance-bottom:0;mso-position-horizontal:absolute;mso-position-horizontal-relative:margin;mso-position-vertical:absolute;mso-position-vertical-relative:text;mso-width-percent:0;mso-height-percent:0;mso-width-relative:margin;mso-height-relative:margin;v-text-anchor:middle" o:gfxdata="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" fillcolor="white [3212]" strokecolor="black [3213]" strokeweight="1pt">
                 <w10:wrap anchorx="margin"/>
               </v:shape>
             </w:pict>
@@ -6758,7 +6734,7 @@
           </mc:Choice>
           <mc:Fallback>
             <w:pict>
-              <v:line w14:anchorId="34A9C78E" id="Straight Connector 24" o:spid="_x0000_s1026" style="position:absolute;flip:x;z-index:251758592;visibility:visible;mso-wrap-style:square;mso-width-percent:0;mso-height-percent:0;mso-wrap-distance-left:9pt;mso-wrap-distance-top:0;mso-wrap-distance-right:9pt;mso-wrap-distance-bottom:0;mso-position-horizontal:absolute;mso-position-horizontal-relative:text;mso-position-vertical:absolute;mso-position-vertical-relative:text;mso-width-percent:0;mso-height-percent:0;mso-width-relative:margin;mso-height-relative:margin" from="75.1pt,5.05pt" to="349.65pt,6.9pt" o:gfxdata="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" strokecolor="#4472c4 [3204]" strokeweight=".5pt">
+              <v:line w14:anchorId="5437D65B" id="Straight Connector 24" o:spid="_x0000_s1026" style="position:absolute;flip:x;z-index:251758592;visibility:visible;mso-wrap-style:square;mso-width-percent:0;mso-height-percent:0;mso-wrap-distance-left:9pt;mso-wrap-distance-top:0;mso-wrap-distance-right:9pt;mso-wrap-distance-bottom:0;mso-position-horizontal:absolute;mso-position-horizontal-relative:text;mso-position-vertical:absolute;mso-position-vertical-relative:text;mso-width-percent:0;mso-height-percent:0;mso-width-relative:margin;mso-height-relative:margin" from="75.1pt,5.05pt" to="349.65pt,6.9pt" o:gfxdata="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" strokecolor="#4472c4 [3204]" strokeweight=".5pt">
                 <v:stroke joinstyle="miter"/>
               </v:line>
             </w:pict>
@@ -7137,7 +7113,7 @@
           </mc:Choice>
           <mc:Fallback>
             <w:pict>
-              <v:shape w14:anchorId="45C670F1" id="Flowchart: Process 1" o:spid="_x0000_s1026" type="#_x0000_t109" style="position:absolute;margin-left:131.9pt;margin-top:7.85pt;width:126.7pt;height:127.85pt;z-index:-251544576;visibility:visible;mso-wrap-style:square;mso-width-percent:0;mso-height-percent:0;mso-wrap-distance-left:9pt;mso-wrap-distance-top:0;mso-wrap-distance-right:9pt;mso-wrap-distance-bottom:0;mso-position-horizontal:absolute;mso-position-horizontal-relative:margin;mso-position-vertical:absolute;mso-position-vertical-relative:text;mso-width-percent:0;mso-height-percent:0;mso-width-relative:margin;mso-height-relative:margin;v-text-anchor:middle" o:gfxdata="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" fillcolor="white [3212]" strokecolor="black [3213]" strokeweight="1pt">
+              <v:shape w14:anchorId="3BFD9E6C" id="Flowchart: Process 1" o:spid="_x0000_s1026" type="#_x0000_t109" style="position:absolute;margin-left:131.9pt;margin-top:7.85pt;width:126.7pt;height:127.85pt;z-index:-251544576;visibility:visible;mso-wrap-style:square;mso-width-percent:0;mso-height-percent:0;mso-wrap-distance-left:9pt;mso-wrap-distance-top:0;mso-wrap-distance-right:9pt;mso-wrap-distance-bottom:0;mso-position-horizontal:absolute;mso-position-horizontal-relative:margin;mso-position-vertical:absolute;mso-position-vertical-relative:text;mso-width-percent:0;mso-height-percent:0;mso-width-relative:margin;mso-height-relative:margin;v-text-anchor:middle" o:gfxdata="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" fillcolor="white [3212]" strokecolor="black [3213]" strokeweight="1pt">
                 <w10:wrap anchorx="margin"/>
               </v:shape>
             </w:pict>
@@ -7242,7 +7218,7 @@
           </mc:Choice>
           <mc:Fallback>
             <w:pict>
-              <v:shape w14:anchorId="08378DED" id="Flowchart: Process 1" o:spid="_x0000_s1026" type="#_x0000_t109" style="position:absolute;margin-left:142.8pt;margin-top:2.55pt;width:102.55pt;height:29.4pt;z-index:251658239;visibility:visible;mso-wrap-style:square;mso-width-percent:0;mso-height-percent:0;mso-wrap-distance-left:9pt;mso-wrap-distance-top:0;mso-wrap-distance-right:9pt;mso-wrap-distance-bottom:0;mso-position-horizontal:absolute;mso-position-horizontal-relative:margin;mso-position-vertical:absolute;mso-position-vertical-relative:text;mso-width-percent:0;mso-height-percent:0;mso-width-relative:margin;mso-height-relative:margin;v-text-anchor:middle" o:gfxdata="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" fillcolor="white [3212]" strokecolor="black [3213]" strokeweight="1pt">
+              <v:shape w14:anchorId="3F3B3E36" id="Flowchart: Process 1" o:spid="_x0000_s1026" type="#_x0000_t109" style="position:absolute;margin-left:142.8pt;margin-top:2.55pt;width:102.55pt;height:29.4pt;z-index:251658239;visibility:visible;mso-wrap-style:square;mso-width-percent:0;mso-height-percent:0;mso-wrap-distance-left:9pt;mso-wrap-distance-top:0;mso-wrap-distance-right:9pt;mso-wrap-distance-bottom:0;mso-position-horizontal:absolute;mso-position-horizontal-relative:margin;mso-position-vertical:absolute;mso-position-vertical-relative:text;mso-width-percent:0;mso-height-percent:0;mso-width-relative:margin;mso-height-relative:margin;v-text-anchor:middle" o:gfxdata="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" fillcolor="white [3212]" strokecolor="black [3213]" strokeweight="1pt">
                 <w10:wrap anchorx="margin"/>
               </v:shape>
             </w:pict>
@@ -7416,94 +7392,16 @@
         <mc:AlternateContent>
           <mc:Choice Requires="wps">
             <w:drawing>
-              <wp:anchor distT="0" distB="0" distL="114300" distR="114300" simplePos="0" relativeHeight="251785216" behindDoc="0" locked="0" layoutInCell="1" allowOverlap="1" wp14:anchorId="6AC330E8" wp14:editId="41F18271">
+              <wp:anchor distT="0" distB="0" distL="114300" distR="114300" simplePos="0" relativeHeight="251789312" behindDoc="0" locked="0" layoutInCell="1" allowOverlap="1" wp14:anchorId="4633FCB1" wp14:editId="3ED85A29">
                 <wp:simplePos x="0" y="0"/>
                 <wp:positionH relativeFrom="column">
-                  <wp:posOffset>3313786</wp:posOffset>
+                  <wp:posOffset>3915508</wp:posOffset>
                 </wp:positionH>
                 <wp:positionV relativeFrom="paragraph">
-                  <wp:posOffset>168071</wp:posOffset>
+                  <wp:posOffset>131837</wp:posOffset>
                 </wp:positionV>
-                <wp:extent cx="445466" cy="45719"/>
-                <wp:effectExtent l="0" t="57150" r="12065" b="50165"/>
-                <wp:wrapNone/>
-                <wp:docPr id="1996362529" name="Straight Arrow Connector 33"/>
-                <wp:cNvGraphicFramePr/>
-                <a:graphic xmlns:a="http://schemas.openxmlformats.org/drawingml/2006/main">
-                  <a:graphicData uri="http://schemas.microsoft.com/office/word/2010/wordprocessingShape">
-                    <wps:wsp>
-                      <wps:cNvCnPr/>
-                      <wps:spPr>
-                        <a:xfrm flipV="1">
-                          <a:off x="0" y="0"/>
-                          <a:ext cx="445466" cy="45719"/>
-                        </a:xfrm>
-                        <a:prstGeom prst="straightConnector1">
-                          <a:avLst/>
-                        </a:prstGeom>
-                        <a:ln>
-                          <a:tailEnd type="triangle"/>
-                        </a:ln>
-                      </wps:spPr>
-                      <wps:style>
-                        <a:lnRef idx="1">
-                          <a:schemeClr val="accent1"/>
-                        </a:lnRef>
-                        <a:fillRef idx="0">
-                          <a:schemeClr val="accent1"/>
-                        </a:fillRef>
-                        <a:effectRef idx="0">
-                          <a:schemeClr val="accent1"/>
-                        </a:effectRef>
-                        <a:fontRef idx="minor">
-                          <a:schemeClr val="tx1"/>
-                        </a:fontRef>
-                      </wps:style>
-                      <wps:bodyPr/>
-                    </wps:wsp>
-                  </a:graphicData>
-                </a:graphic>
-                <wp14:sizeRelH relativeFrom="margin">
-                  <wp14:pctWidth>0</wp14:pctWidth>
-                </wp14:sizeRelH>
-                <wp14:sizeRelV relativeFrom="margin">
-                  <wp14:pctHeight>0</wp14:pctHeight>
-                </wp14:sizeRelV>
-              </wp:anchor>
-            </w:drawing>
-          </mc:Choice>
-          <mc:Fallback>
-            <w:pict>
-              <v:shape w14:anchorId="3844AF09" id="Straight Arrow Connector 33" o:spid="_x0000_s1026" type="#_x0000_t32" style="position:absolute;margin-left:260.95pt;margin-top:13.25pt;width:35.1pt;height:3.6pt;flip:y;z-index:251785216;visibility:visible;mso-wrap-style:square;mso-width-percent:0;mso-height-percent:0;mso-wrap-distance-left:9pt;mso-wrap-distance-top:0;mso-wrap-distance-right:9pt;mso-wrap-distance-bottom:0;mso-position-horizontal:absolute;mso-position-horizontal-relative:text;mso-position-vertical:absolute;mso-position-vertical-relative:text;mso-width-percent:0;mso-height-percent:0;mso-width-relative:margin;mso-height-relative:margin" o:gfxdata="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" strokecolor="#4472c4 [3204]" strokeweight=".5pt">
-                <v:stroke endarrow="block" joinstyle="miter"/>
-              </v:shape>
-            </w:pict>
-          </mc:Fallback>
-        </mc:AlternateContent>
-      </w:r>
-      <w:r>
-        <w:rPr>
-          <w:rFonts w:asciiTheme="minorHAnsi" w:eastAsiaTheme="minorHAnsi" w:hAnsiTheme="minorHAnsi" w:cstheme="minorBidi"/>
-          <w:noProof/>
-          <w:kern w:val="2"/>
-          <w:sz w:val="22"/>
-          <w:szCs w:val="22"/>
-          <w:lang w:eastAsia="en-US"/>
-          <w14:ligatures w14:val="standardContextual"/>
-        </w:rPr>
-        <mc:AlternateContent>
-          <mc:Choice Requires="wps">
-            <w:drawing>
-              <wp:anchor distT="0" distB="0" distL="114300" distR="114300" simplePos="0" relativeHeight="251789312" behindDoc="0" locked="0" layoutInCell="1" allowOverlap="1" wp14:anchorId="4633FCB1" wp14:editId="5A72C7E8">
-                <wp:simplePos x="0" y="0"/>
-                <wp:positionH relativeFrom="column">
-                  <wp:posOffset>3825341</wp:posOffset>
-                </wp:positionH>
-                <wp:positionV relativeFrom="paragraph">
-                  <wp:posOffset>98908</wp:posOffset>
-                </wp:positionV>
-                <wp:extent cx="994867" cy="204826"/>
-                <wp:effectExtent l="0" t="0" r="0" b="5080"/>
+                <wp:extent cx="994410" cy="210576"/>
+                <wp:effectExtent l="0" t="0" r="0" b="0"/>
                 <wp:wrapNone/>
                 <wp:docPr id="122249640" name="Text Box 2"/>
                 <wp:cNvGraphicFramePr/>
@@ -7514,7 +7412,7 @@
                       <wps:spPr>
                         <a:xfrm>
                           <a:off x="0" y="0"/>
-                          <a:ext cx="994867" cy="204826"/>
+                          <a:ext cx="994410" cy="210576"/>
                         </a:xfrm>
                         <a:prstGeom prst="rect">
                           <a:avLst/>
@@ -7565,7 +7463,7 @@
           </mc:Choice>
           <mc:Fallback>
             <w:pict>
-              <v:shape w14:anchorId="4633FCB1" id="_x0000_s1048" type="#_x0000_t202" style="position:absolute;left:0;text-align:left;margin-left:301.2pt;margin-top:7.8pt;width:78.35pt;height:16.15pt;z-index:251789312;visibility:visible;mso-wrap-style:square;mso-width-percent:0;mso-height-percent:0;mso-wrap-distance-left:9pt;mso-wrap-distance-top:0;mso-wrap-distance-right:9pt;mso-wrap-distance-bottom:0;mso-position-horizontal:absolute;mso-position-horizontal-relative:text;mso-position-vertical:absolute;mso-position-vertical-relative:text;mso-width-percent:0;mso-height-percent:0;mso-width-relative:margin;mso-height-relative:margin;v-text-anchor:top" o:gfxdata="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" fillcolor="white [3201]" stroked="f" strokeweight=".5pt">
+              <v:shape w14:anchorId="4633FCB1" id="_x0000_s1048" type="#_x0000_t202" style="position:absolute;left:0;text-align:left;margin-left:308.3pt;margin-top:10.4pt;width:78.3pt;height:16.6pt;z-index:251789312;visibility:visible;mso-wrap-style:square;mso-width-percent:0;mso-height-percent:0;mso-wrap-distance-left:9pt;mso-wrap-distance-top:0;mso-wrap-distance-right:9pt;mso-wrap-distance-bottom:0;mso-position-horizontal:absolute;mso-position-horizontal-relative:text;mso-position-vertical:absolute;mso-position-vertical-relative:text;mso-width-percent:0;mso-height-percent:0;mso-width-relative:margin;mso-height-relative:margin;v-text-anchor:top" o:gfxdata="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" fillcolor="white [3201]" stroked="f" strokeweight=".5pt">
                 <v:textbox>
                   <w:txbxContent>
                     <w:p>
@@ -7603,13 +7501,13 @@
         <mc:AlternateContent>
           <mc:Choice Requires="wps">
             <w:drawing>
-              <wp:anchor distT="0" distB="0" distL="114300" distR="114300" simplePos="0" relativeHeight="251787264" behindDoc="0" locked="0" layoutInCell="1" allowOverlap="1" wp14:anchorId="0A4C2A5B" wp14:editId="7A1AC356">
+              <wp:anchor distT="0" distB="0" distL="114300" distR="114300" simplePos="0" relativeHeight="251787264" behindDoc="0" locked="0" layoutInCell="1" allowOverlap="1" wp14:anchorId="0A4C2A5B" wp14:editId="05DC836E">
                 <wp:simplePos x="0" y="0"/>
                 <wp:positionH relativeFrom="margin">
-                  <wp:posOffset>3765829</wp:posOffset>
+                  <wp:posOffset>3776980</wp:posOffset>
                 </wp:positionH>
                 <wp:positionV relativeFrom="paragraph">
-                  <wp:posOffset>3810</wp:posOffset>
+                  <wp:posOffset>9525</wp:posOffset>
                 </wp:positionV>
                 <wp:extent cx="1301750" cy="379730"/>
                 <wp:effectExtent l="0" t="0" r="12700" b="20320"/>
@@ -7673,7 +7571,7 @@
           </mc:Choice>
           <mc:Fallback>
             <w:pict>
-              <v:shape w14:anchorId="64E995A8" id="Flowchart: Process 1" o:spid="_x0000_s1026" type="#_x0000_t109" style="position:absolute;margin-left:296.5pt;margin-top:.3pt;width:102.5pt;height:29.9pt;z-index:251787264;visibility:visible;mso-wrap-style:square;mso-width-percent:0;mso-height-percent:0;mso-wrap-distance-left:9pt;mso-wrap-distance-top:0;mso-wrap-distance-right:9pt;mso-wrap-distance-bottom:0;mso-position-horizontal:absolute;mso-position-horizontal-relative:margin;mso-position-vertical:absolute;mso-position-vertical-relative:text;mso-width-percent:0;mso-height-percent:0;mso-width-relative:margin;mso-height-relative:margin;v-text-anchor:middle" o:gfxdata="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" fillcolor="white [3212]" strokecolor="black [3213]" strokeweight="1pt">
+              <v:shape w14:anchorId="17D0553E" id="Flowchart: Process 1" o:spid="_x0000_s1026" type="#_x0000_t109" style="position:absolute;margin-left:297.4pt;margin-top:.75pt;width:102.5pt;height:29.9pt;z-index:251787264;visibility:visible;mso-wrap-style:square;mso-width-percent:0;mso-height-percent:0;mso-wrap-distance-left:9pt;mso-wrap-distance-top:0;mso-wrap-distance-right:9pt;mso-wrap-distance-bottom:0;mso-position-horizontal:absolute;mso-position-horizontal-relative:margin;mso-position-vertical:absolute;mso-position-vertical-relative:text;mso-width-percent:0;mso-height-percent:0;mso-width-relative:margin;mso-height-relative:margin;v-text-anchor:middle" o:gfxdata="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" fillcolor="white [3212]" strokecolor="black [3213]" strokeweight="1pt">
                 <w10:wrap anchorx="margin"/>
               </v:shape>
             </w:pict>
@@ -7872,7 +7770,7 @@
           </mc:Choice>
           <mc:Fallback>
             <w:pict>
-              <v:shape w14:anchorId="059B686B" id="Flowchart: Process 1" o:spid="_x0000_s1026" type="#_x0000_t109" style="position:absolute;margin-left:0;margin-top:.15pt;width:102.5pt;height:28.75pt;z-index:251766784;visibility:visible;mso-wrap-style:square;mso-width-percent:0;mso-height-percent:0;mso-wrap-distance-left:9pt;mso-wrap-distance-top:0;mso-wrap-distance-right:9pt;mso-wrap-distance-bottom:0;mso-position-horizontal:left;mso-position-horizontal-relative:margin;mso-position-vertical:absolute;mso-position-vertical-relative:text;mso-width-percent:0;mso-height-percent:0;mso-width-relative:margin;mso-height-relative:margin;v-text-anchor:middle" o:gfxdata="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" fillcolor="white [3212]" strokecolor="black [3213]" strokeweight="1pt">
+              <v:shape w14:anchorId="19B62F79" id="Flowchart: Process 1" o:spid="_x0000_s1026" type="#_x0000_t109" style="position:absolute;margin-left:0;margin-top:.15pt;width:102.5pt;height:28.75pt;z-index:251766784;visibility:visible;mso-wrap-style:square;mso-width-percent:0;mso-height-percent:0;mso-wrap-distance-left:9pt;mso-wrap-distance-top:0;mso-wrap-distance-right:9pt;mso-wrap-distance-bottom:0;mso-position-horizontal:left;mso-position-horizontal-relative:margin;mso-position-vertical:absolute;mso-position-vertical-relative:text;mso-width-percent:0;mso-height-percent:0;mso-width-relative:margin;mso-height-relative:margin;v-text-anchor:middle" o:gfxdata="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" fillcolor="white [3212]" strokecolor="black [3213]" strokeweight="1pt">
                 <w10:wrap anchorx="margin"/>
               </v:shape>
             </w:pict>
@@ -8071,7 +7969,7 @@
           </mc:Choice>
           <mc:Fallback>
             <w:pict>
-              <v:shape w14:anchorId="77197C8D" id="Flowchart: Process 1" o:spid="_x0000_s1026" type="#_x0000_t109" style="position:absolute;margin-left:142.8pt;margin-top:.3pt;width:102.55pt;height:29.4pt;z-index:251776000;visibility:visible;mso-wrap-style:square;mso-width-percent:0;mso-height-percent:0;mso-wrap-distance-left:9pt;mso-wrap-distance-top:0;mso-wrap-distance-right:9pt;mso-wrap-distance-bottom:0;mso-position-horizontal:absolute;mso-position-horizontal-relative:margin;mso-position-vertical:absolute;mso-position-vertical-relative:text;mso-width-percent:0;mso-height-percent:0;mso-width-relative:margin;mso-height-relative:margin;v-text-anchor:middle" o:gfxdata="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" fillcolor="white [3212]" strokecolor="black [3213]" strokeweight="1pt">
+              <v:shape w14:anchorId="02EB3318" id="Flowchart: Process 1" o:spid="_x0000_s1026" type="#_x0000_t109" style="position:absolute;margin-left:142.8pt;margin-top:.3pt;width:102.55pt;height:29.4pt;z-index:251776000;visibility:visible;mso-wrap-style:square;mso-width-percent:0;mso-height-percent:0;mso-wrap-distance-left:9pt;mso-wrap-distance-top:0;mso-wrap-distance-right:9pt;mso-wrap-distance-bottom:0;mso-position-horizontal:absolute;mso-position-horizontal-relative:margin;mso-position-vertical:absolute;mso-position-vertical-relative:text;mso-width-percent:0;mso-height-percent:0;mso-width-relative:margin;mso-height-relative:margin;v-text-anchor:middle" o:gfxdata="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" fillcolor="white [3212]" strokecolor="black [3213]" strokeweight="1pt">
                 <w10:wrap anchorx="margin"/>
               </v:shape>
             </w:pict>
@@ -8093,6 +7991,84 @@
           <w14:ligatures w14:val="standardContextual"/>
         </w:rPr>
       </w:pPr>
+      <w:r>
+        <w:rPr>
+          <w:rFonts w:asciiTheme="minorHAnsi" w:eastAsiaTheme="minorHAnsi" w:hAnsiTheme="minorHAnsi" w:cstheme="minorBidi"/>
+          <w:noProof/>
+          <w:kern w:val="2"/>
+          <w:sz w:val="22"/>
+          <w:szCs w:val="22"/>
+          <w:lang w:eastAsia="en-US"/>
+          <w14:ligatures w14:val="standardContextual"/>
+        </w:rPr>
+        <mc:AlternateContent>
+          <mc:Choice Requires="wps">
+            <w:drawing>
+              <wp:anchor distT="0" distB="0" distL="114300" distR="114300" simplePos="0" relativeHeight="251785216" behindDoc="0" locked="0" layoutInCell="1" allowOverlap="1" wp14:anchorId="6AC330E8" wp14:editId="4FEA4E42">
+                <wp:simplePos x="0" y="0"/>
+                <wp:positionH relativeFrom="column">
+                  <wp:posOffset>3329354</wp:posOffset>
+                </wp:positionH>
+                <wp:positionV relativeFrom="paragraph">
+                  <wp:posOffset>28721</wp:posOffset>
+                </wp:positionV>
+                <wp:extent cx="416169" cy="45719"/>
+                <wp:effectExtent l="0" t="38100" r="41275" b="88265"/>
+                <wp:wrapNone/>
+                <wp:docPr id="1996362529" name="Straight Arrow Connector 33"/>
+                <wp:cNvGraphicFramePr/>
+                <a:graphic xmlns:a="http://schemas.openxmlformats.org/drawingml/2006/main">
+                  <a:graphicData uri="http://schemas.microsoft.com/office/word/2010/wordprocessingShape">
+                    <wps:wsp>
+                      <wps:cNvCnPr/>
+                      <wps:spPr>
+                        <a:xfrm>
+                          <a:off x="0" y="0"/>
+                          <a:ext cx="416169" cy="45719"/>
+                        </a:xfrm>
+                        <a:prstGeom prst="straightConnector1">
+                          <a:avLst/>
+                        </a:prstGeom>
+                        <a:ln>
+                          <a:tailEnd type="triangle"/>
+                        </a:ln>
+                      </wps:spPr>
+                      <wps:style>
+                        <a:lnRef idx="1">
+                          <a:schemeClr val="accent1"/>
+                        </a:lnRef>
+                        <a:fillRef idx="0">
+                          <a:schemeClr val="accent1"/>
+                        </a:fillRef>
+                        <a:effectRef idx="0">
+                          <a:schemeClr val="accent1"/>
+                        </a:effectRef>
+                        <a:fontRef idx="minor">
+                          <a:schemeClr val="tx1"/>
+                        </a:fontRef>
+                      </wps:style>
+                      <wps:bodyPr/>
+                    </wps:wsp>
+                  </a:graphicData>
+                </a:graphic>
+                <wp14:sizeRelH relativeFrom="margin">
+                  <wp14:pctWidth>0</wp14:pctWidth>
+                </wp14:sizeRelH>
+                <wp14:sizeRelV relativeFrom="margin">
+                  <wp14:pctHeight>0</wp14:pctHeight>
+                </wp14:sizeRelV>
+              </wp:anchor>
+            </w:drawing>
+          </mc:Choice>
+          <mc:Fallback>
+            <w:pict>
+              <v:shape w14:anchorId="6003AE76" id="Straight Arrow Connector 33" o:spid="_x0000_s1026" type="#_x0000_t32" style="position:absolute;margin-left:262.15pt;margin-top:2.25pt;width:32.75pt;height:3.6pt;z-index:251785216;visibility:visible;mso-wrap-style:square;mso-width-percent:0;mso-height-percent:0;mso-wrap-distance-left:9pt;mso-wrap-distance-top:0;mso-wrap-distance-right:9pt;mso-wrap-distance-bottom:0;mso-position-horizontal:absolute;mso-position-horizontal-relative:text;mso-position-vertical:absolute;mso-position-vertical-relative:text;mso-width-percent:0;mso-height-percent:0;mso-width-relative:margin;mso-height-relative:margin" o:gfxdata="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" strokecolor="#4472c4 [3204]" strokeweight=".5pt">
+                <v:stroke endarrow="block" joinstyle="miter"/>
+              </v:shape>
+            </w:pict>
+          </mc:Fallback>
+        </mc:AlternateContent>
+      </w:r>
       <w:r>
         <w:rPr>
           <w:rFonts w:asciiTheme="minorHAnsi" w:eastAsiaTheme="minorHAnsi" w:hAnsiTheme="minorHAnsi" w:cstheme="minorBidi"/>
@@ -8158,7 +8134,7 @@
           </mc:Choice>
           <mc:Fallback>
             <w:pict>
-              <v:shape w14:anchorId="4F7F1A98" id="Straight Arrow Connector 33" o:spid="_x0000_s1026" type="#_x0000_t32" style="position:absolute;margin-left:103.1pt;margin-top:1.85pt;width:28.2pt;height:.6pt;z-index:251783168;visibility:visible;mso-wrap-style:square;mso-wrap-distance-left:9pt;mso-wrap-distance-top:0;mso-wrap-distance-right:9pt;mso-wrap-distance-bottom:0;mso-position-horizontal:absolute;mso-position-horizontal-relative:text;mso-position-vertical:absolute;mso-position-vertical-relative:text" o:gfxdata="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" strokecolor="#4472c4 [3204]" strokeweight=".5pt">
+              <v:shape w14:anchorId="29919CDF" id="Straight Arrow Connector 33" o:spid="_x0000_s1026" type="#_x0000_t32" style="position:absolute;margin-left:103.1pt;margin-top:1.85pt;width:28.2pt;height:.6pt;z-index:251783168;visibility:visible;mso-wrap-style:square;mso-wrap-distance-left:9pt;mso-wrap-distance-top:0;mso-wrap-distance-right:9pt;mso-wrap-distance-bottom:0;mso-position-horizontal:absolute;mso-position-horizontal-relative:text;mso-position-vertical:absolute;mso-position-vertical-relative:text" o:gfxdata="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" strokecolor="#4472c4 [3204]" strokeweight=".5pt">
                 <v:stroke endarrow="block" joinstyle="miter"/>
               </v:shape>
             </w:pict>
@@ -8387,7 +8363,7 @@
           </mc:Choice>
           <mc:Fallback>
             <w:pict>
-              <v:shape w14:anchorId="5BA591E9" id="Flowchart: Process 1" o:spid="_x0000_s1026" type="#_x0000_t109" style="position:absolute;margin-left:142.8pt;margin-top:.25pt;width:102.55pt;height:29.4pt;z-index:251780096;visibility:visible;mso-wrap-style:square;mso-width-percent:0;mso-height-percent:0;mso-wrap-distance-left:9pt;mso-wrap-distance-top:0;mso-wrap-distance-right:9pt;mso-wrap-distance-bottom:0;mso-position-horizontal:absolute;mso-position-horizontal-relative:margin;mso-position-vertical:absolute;mso-position-vertical-relative:text;mso-width-percent:0;mso-height-percent:0;mso-width-relative:margin;mso-height-relative:margin;v-text-anchor:middle" o:gfxdata="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" fillcolor="white [3212]" strokecolor="black [3213]" strokeweight="1pt">
+              <v:shape w14:anchorId="1BF329A3" id="Flowchart: Process 1" o:spid="_x0000_s1026" type="#_x0000_t109" style="position:absolute;margin-left:142.8pt;margin-top:.25pt;width:102.55pt;height:29.4pt;z-index:251780096;visibility:visible;mso-wrap-style:square;mso-width-percent:0;mso-height-percent:0;mso-wrap-distance-left:9pt;mso-wrap-distance-top:0;mso-wrap-distance-right:9pt;mso-wrap-distance-bottom:0;mso-position-horizontal:absolute;mso-position-horizontal-relative:margin;mso-position-vertical:absolute;mso-position-vertical-relative:text;mso-width-percent:0;mso-height-percent:0;mso-width-relative:margin;mso-height-relative:margin;v-text-anchor:middle" o:gfxdata="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" fillcolor="white [3212]" strokecolor="black [3213]" strokeweight="1pt">
                 <w10:wrap anchorx="margin"/>
               </v:shape>
             </w:pict>
@@ -8812,7 +8788,7 @@
           </mc:Choice>
           <mc:Fallback>
             <w:pict>
-              <v:shape w14:anchorId="5B90B6A5" id="Flowchart: Process 1" o:spid="_x0000_s1026" type="#_x0000_t109" style="position:absolute;margin-left:130.2pt;margin-top:5.6pt;width:108.3pt;height:28.8pt;z-index:-251495424;visibility:visible;mso-wrap-style:square;mso-width-percent:0;mso-height-percent:0;mso-wrap-distance-left:9pt;mso-wrap-distance-top:0;mso-wrap-distance-right:9pt;mso-wrap-distance-bottom:0;mso-position-horizontal:absolute;mso-position-horizontal-relative:margin;mso-position-vertical:absolute;mso-position-vertical-relative:text;mso-width-percent:0;mso-height-percent:0;mso-width-relative:margin;mso-height-relative:margin;v-text-anchor:middle" o:gfxdata="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" fillcolor="white [3212]" strokecolor="black [3213]" strokeweight="1pt">
+              <v:shape w14:anchorId="4D0439F2" id="Flowchart: Process 1" o:spid="_x0000_s1026" type="#_x0000_t109" style="position:absolute;margin-left:130.2pt;margin-top:5.6pt;width:108.3pt;height:28.8pt;z-index:-251495424;visibility:visible;mso-wrap-style:square;mso-width-percent:0;mso-height-percent:0;mso-wrap-distance-left:9pt;mso-wrap-distance-top:0;mso-wrap-distance-right:9pt;mso-wrap-distance-bottom:0;mso-position-horizontal:absolute;mso-position-horizontal-relative:margin;mso-position-vertical:absolute;mso-position-vertical-relative:text;mso-width-percent:0;mso-height-percent:0;mso-width-relative:margin;mso-height-relative:margin;v-text-anchor:middle" o:gfxdata="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" fillcolor="white [3212]" strokecolor="black [3213]" strokeweight="1pt">
                 <w10:wrap anchorx="margin"/>
               </v:shape>
             </w:pict>
@@ -8993,7 +8969,7 @@
           </mc:Choice>
           <mc:Fallback>
             <w:pict>
-              <v:shape w14:anchorId="0DB4CFB4" id="Straight Arrow Connector 34" o:spid="_x0000_s1026" type="#_x0000_t32" style="position:absolute;margin-left:60.5pt;margin-top:5.75pt;width:68pt;height:36.6pt;flip:y;z-index:251805696;visibility:visible;mso-wrap-style:square;mso-width-percent:0;mso-height-percent:0;mso-wrap-distance-left:9pt;mso-wrap-distance-top:0;mso-wrap-distance-right:9pt;mso-wrap-distance-bottom:0;mso-position-horizontal:absolute;mso-position-horizontal-relative:text;mso-position-vertical:absolute;mso-position-vertical-relative:text;mso-width-percent:0;mso-height-percent:0;mso-width-relative:margin;mso-height-relative:margin" o:gfxdata="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" strokecolor="#4472c4 [3204]" strokeweight=".5pt">
+              <v:shape w14:anchorId="07A75DE8" id="Straight Arrow Connector 34" o:spid="_x0000_s1026" type="#_x0000_t32" style="position:absolute;margin-left:60.5pt;margin-top:5.75pt;width:68pt;height:36.6pt;flip:y;z-index:251805696;visibility:visible;mso-wrap-style:square;mso-width-percent:0;mso-height-percent:0;mso-wrap-distance-left:9pt;mso-wrap-distance-top:0;mso-wrap-distance-right:9pt;mso-wrap-distance-bottom:0;mso-position-horizontal:absolute;mso-position-horizontal-relative:text;mso-position-vertical:absolute;mso-position-vertical-relative:text;mso-width-percent:0;mso-height-percent:0;mso-width-relative:margin;mso-height-relative:margin" o:gfxdata="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" strokecolor="#4472c4 [3204]" strokeweight=".5pt">
                 <v:stroke endarrow="block" joinstyle="miter"/>
               </v:shape>
             </w:pict>
@@ -9065,7 +9041,7 @@
           </mc:Choice>
           <mc:Fallback>
             <w:pict>
-              <v:shape w14:anchorId="5523C309" id="Straight Arrow Connector 43" o:spid="_x0000_s1026" type="#_x0000_t32" style="position:absolute;margin-left:184.3pt;margin-top:6.05pt;width:.6pt;height:14.4pt;flip:x;z-index:251822080;visibility:visible;mso-wrap-style:square;mso-wrap-distance-left:9pt;mso-wrap-distance-top:0;mso-wrap-distance-right:9pt;mso-wrap-distance-bottom:0;mso-position-horizontal:absolute;mso-position-horizontal-relative:text;mso-position-vertical:absolute;mso-position-vertical-relative:text" o:gfxdata="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" strokecolor="#4472c4 [3204]" strokeweight=".5pt">
+              <v:shape w14:anchorId="047B3DD5" id="Straight Arrow Connector 43" o:spid="_x0000_s1026" type="#_x0000_t32" style="position:absolute;margin-left:184.3pt;margin-top:6.05pt;width:.6pt;height:14.4pt;flip:x;z-index:251822080;visibility:visible;mso-wrap-style:square;mso-wrap-distance-left:9pt;mso-wrap-distance-top:0;mso-wrap-distance-right:9pt;mso-wrap-distance-bottom:0;mso-position-horizontal:absolute;mso-position-horizontal-relative:text;mso-position-vertical:absolute;mso-position-vertical-relative:text" o:gfxdata="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" strokecolor="#4472c4 [3204]" strokeweight=".5pt">
                 <v:stroke endarrow="block" joinstyle="miter"/>
               </v:shape>
             </w:pict>
@@ -9360,7 +9336,7 @@
           </mc:Choice>
           <mc:Fallback>
             <w:pict>
-              <v:shape w14:anchorId="15658F97" id="Flowchart: Process 1" o:spid="_x0000_s1026" type="#_x0000_t109" style="position:absolute;margin-left:133.65pt;margin-top:1.9pt;width:107.1pt;height:92.75pt;z-index:251794432;visibility:visible;mso-wrap-style:square;mso-width-percent:0;mso-height-percent:0;mso-wrap-distance-left:9pt;mso-wrap-distance-top:0;mso-wrap-distance-right:9pt;mso-wrap-distance-bottom:0;mso-position-horizontal:absolute;mso-position-horizontal-relative:margin;mso-position-vertical:absolute;mso-position-vertical-relative:text;mso-width-percent:0;mso-height-percent:0;mso-width-relative:margin;mso-height-relative:margin;v-text-anchor:middle" o:gfxdata="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" fillcolor="white [3212]" strokecolor="black [3213]" strokeweight="1pt">
+              <v:shape w14:anchorId="59B00893" id="Flowchart: Process 1" o:spid="_x0000_s1026" type="#_x0000_t109" style="position:absolute;margin-left:133.65pt;margin-top:1.9pt;width:107.1pt;height:92.75pt;z-index:251794432;visibility:visible;mso-wrap-style:square;mso-width-percent:0;mso-height-percent:0;mso-wrap-distance-left:9pt;mso-wrap-distance-top:0;mso-wrap-distance-right:9pt;mso-wrap-distance-bottom:0;mso-position-horizontal:absolute;mso-position-horizontal-relative:margin;mso-position-vertical:absolute;mso-position-vertical-relative:text;mso-width-percent:0;mso-height-percent:0;mso-width-relative:margin;mso-height-relative:margin;v-text-anchor:middle" o:gfxdata="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" fillcolor="white [3212]" strokecolor="black [3213]" strokeweight="1pt">
                 <w10:wrap anchorx="margin"/>
               </v:shape>
             </w:pict>
@@ -9444,7 +9420,7 @@
           </mc:Choice>
           <mc:Fallback>
             <w:pict>
-              <v:shape w14:anchorId="4AD7C9D4" id="Flowchart: Process 1" o:spid="_x0000_s1026" type="#_x0000_t109" style="position:absolute;margin-left:257.45pt;margin-top:2.5pt;width:102.5pt;height:53.45pt;z-index:251796480;visibility:visible;mso-wrap-style:square;mso-width-percent:0;mso-height-percent:0;mso-wrap-distance-left:9pt;mso-wrap-distance-top:0;mso-wrap-distance-right:9pt;mso-wrap-distance-bottom:0;mso-position-horizontal:absolute;mso-position-horizontal-relative:margin;mso-position-vertical:absolute;mso-position-vertical-relative:text;mso-width-percent:0;mso-height-percent:0;mso-width-relative:margin;mso-height-relative:margin;v-text-anchor:middle" o:gfxdata="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" fillcolor="white [3212]" strokecolor="black [3213]" strokeweight="1pt">
+              <v:shape w14:anchorId="1CB12A59" id="Flowchart: Process 1" o:spid="_x0000_s1026" type="#_x0000_t109" style="position:absolute;margin-left:257.45pt;margin-top:2.5pt;width:102.5pt;height:53.45pt;z-index:251796480;visibility:visible;mso-wrap-style:square;mso-width-percent:0;mso-height-percent:0;mso-wrap-distance-left:9pt;mso-wrap-distance-top:0;mso-wrap-distance-right:9pt;mso-wrap-distance-bottom:0;mso-position-horizontal:absolute;mso-position-horizontal-relative:margin;mso-position-vertical:absolute;mso-position-vertical-relative:text;mso-width-percent:0;mso-height-percent:0;mso-width-relative:margin;mso-height-relative:margin;v-text-anchor:middle" o:gfxdata="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" fillcolor="white [3212]" strokecolor="black [3213]" strokeweight="1pt">
                 <w10:wrap anchorx="margin"/>
               </v:shape>
             </w:pict>
@@ -9528,7 +9504,7 @@
           </mc:Choice>
           <mc:Fallback>
             <w:pict>
-              <v:shape w14:anchorId="19770B22" id="Flowchart: Process 1" o:spid="_x0000_s1026" type="#_x0000_t109" style="position:absolute;margin-left:381.9pt;margin-top:.75pt;width:102.5pt;height:55.15pt;z-index:251802624;visibility:visible;mso-wrap-style:square;mso-width-percent:0;mso-height-percent:0;mso-wrap-distance-left:9pt;mso-wrap-distance-top:0;mso-wrap-distance-right:9pt;mso-wrap-distance-bottom:0;mso-position-horizontal:absolute;mso-position-horizontal-relative:margin;mso-position-vertical:absolute;mso-position-vertical-relative:text;mso-width-percent:0;mso-height-percent:0;mso-width-relative:margin;mso-height-relative:margin;v-text-anchor:middle" o:gfxdata="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" fillcolor="white [3212]" strokecolor="black [3213]" strokeweight="1pt">
+              <v:shape w14:anchorId="2C75FA36" id="Flowchart: Process 1" o:spid="_x0000_s1026" type="#_x0000_t109" style="position:absolute;margin-left:381.9pt;margin-top:.75pt;width:102.5pt;height:55.15pt;z-index:251802624;visibility:visible;mso-wrap-style:square;mso-width-percent:0;mso-height-percent:0;mso-wrap-distance-left:9pt;mso-wrap-distance-top:0;mso-wrap-distance-right:9pt;mso-wrap-distance-bottom:0;mso-position-horizontal:absolute;mso-position-horizontal-relative:margin;mso-position-vertical:absolute;mso-position-vertical-relative:text;mso-width-percent:0;mso-height-percent:0;mso-width-relative:margin;mso-height-relative:margin;v-text-anchor:middle" o:gfxdata="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" fillcolor="white [3212]" strokecolor="black [3213]" strokeweight="1pt">
                 <w10:wrap anchorx="margin"/>
               </v:shape>
             </w:pict>
@@ -9702,7 +9678,7 @@
           </mc:Choice>
           <mc:Fallback>
             <w:pict>
-              <v:shape w14:anchorId="0AE4D505" id="Straight Arrow Connector 36" o:spid="_x0000_s1026" type="#_x0000_t32" style="position:absolute;margin-left:360.6pt;margin-top:13pt;width:21.9pt;height:0;z-index:251807744;visibility:visible;mso-wrap-style:square;mso-wrap-distance-left:9pt;mso-wrap-distance-top:0;mso-wrap-distance-right:9pt;mso-wrap-distance-bottom:0;mso-position-horizontal:absolute;mso-position-horizontal-relative:text;mso-position-vertical:absolute;mso-position-vertical-relative:text" o:gfxdata="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" strokecolor="#4472c4 [3204]" strokeweight=".5pt">
+              <v:shape w14:anchorId="074B5943" id="Straight Arrow Connector 36" o:spid="_x0000_s1026" type="#_x0000_t32" style="position:absolute;margin-left:360.6pt;margin-top:13pt;width:21.9pt;height:0;z-index:251807744;visibility:visible;mso-wrap-style:square;mso-wrap-distance-left:9pt;mso-wrap-distance-top:0;mso-wrap-distance-right:9pt;mso-wrap-distance-bottom:0;mso-position-horizontal:absolute;mso-position-horizontal-relative:text;mso-position-vertical:absolute;mso-position-vertical-relative:text" o:gfxdata="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" strokecolor="#4472c4 [3204]" strokeweight=".5pt">
                 <v:stroke endarrow="block" joinstyle="miter"/>
               </v:shape>
             </w:pict>
@@ -9768,7 +9744,7 @@
           </mc:Choice>
           <mc:Fallback>
             <w:pict>
-              <v:shape w14:anchorId="45E8680B" id="Straight Arrow Connector 35" o:spid="_x0000_s1026" type="#_x0000_t32" style="position:absolute;margin-left:240.75pt;margin-top:12.75pt;width:17.9pt;height:0;z-index:251806720;visibility:visible;mso-wrap-style:square;mso-wrap-distance-left:9pt;mso-wrap-distance-top:0;mso-wrap-distance-right:9pt;mso-wrap-distance-bottom:0;mso-position-horizontal:absolute;mso-position-horizontal-relative:text;mso-position-vertical:absolute;mso-position-vertical-relative:text" o:gfxdata="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" strokecolor="#4472c4 [3204]" strokeweight=".5pt">
+              <v:shape w14:anchorId="646C8B6A" id="Straight Arrow Connector 35" o:spid="_x0000_s1026" type="#_x0000_t32" style="position:absolute;margin-left:240.75pt;margin-top:12.75pt;width:17.9pt;height:0;z-index:251806720;visibility:visible;mso-wrap-style:square;mso-wrap-distance-left:9pt;mso-wrap-distance-top:0;mso-wrap-distance-right:9pt;mso-wrap-distance-bottom:0;mso-position-horizontal:absolute;mso-position-horizontal-relative:text;mso-position-vertical:absolute;mso-position-vertical-relative:text" o:gfxdata="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" strokecolor="#4472c4 [3204]" strokeweight=".5pt">
                 <v:stroke endarrow="block" joinstyle="miter"/>
               </v:shape>
             </w:pict>
@@ -9955,7 +9931,7 @@
           </mc:Choice>
           <mc:Fallback>
             <w:pict>
-              <v:shape w14:anchorId="67B5A17A" id="Flowchart: Process 1" o:spid="_x0000_s1026" type="#_x0000_t109" style="position:absolute;margin-left:0;margin-top:0;width:102.5pt;height:28.75pt;z-index:251791360;visibility:visible;mso-wrap-style:square;mso-width-percent:0;mso-height-percent:0;mso-wrap-distance-left:9pt;mso-wrap-distance-top:0;mso-wrap-distance-right:9pt;mso-wrap-distance-bottom:0;mso-position-horizontal:absolute;mso-position-horizontal-relative:margin;mso-position-vertical:absolute;mso-position-vertical-relative:text;mso-width-percent:0;mso-height-percent:0;mso-width-relative:margin;mso-height-relative:margin;v-text-anchor:middle" o:gfxdata="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" fillcolor="white [3212]" strokecolor="black [3213]" strokeweight="1pt">
+              <v:shape w14:anchorId="2A290B54" id="Flowchart: Process 1" o:spid="_x0000_s1026" type="#_x0000_t109" style="position:absolute;margin-left:0;margin-top:0;width:102.5pt;height:28.75pt;z-index:251791360;visibility:visible;mso-wrap-style:square;mso-width-percent:0;mso-height-percent:0;mso-wrap-distance-left:9pt;mso-wrap-distance-top:0;mso-wrap-distance-right:9pt;mso-wrap-distance-bottom:0;mso-position-horizontal:absolute;mso-position-horizontal-relative:margin;mso-position-vertical:absolute;mso-position-vertical-relative:text;mso-width-percent:0;mso-height-percent:0;mso-width-relative:margin;mso-height-relative:margin;v-text-anchor:middle" o:gfxdata="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" fillcolor="white [3212]" strokecolor="black [3213]" strokeweight="1pt">
                 <w10:wrap anchorx="margin"/>
               </v:shape>
             </w:pict>
@@ -10135,7 +10111,7 @@
           </mc:Choice>
           <mc:Fallback>
             <w:pict>
-              <v:shape w14:anchorId="6F25FE5E" id="Straight Arrow Connector 42" o:spid="_x0000_s1026" type="#_x0000_t32" style="position:absolute;margin-left:58.2pt;margin-top:12.65pt;width:.6pt;height:73.75pt;flip:y;z-index:251814912;visibility:visible;mso-wrap-style:square;mso-width-percent:0;mso-height-percent:0;mso-wrap-distance-left:9pt;mso-wrap-distance-top:0;mso-wrap-distance-right:9pt;mso-wrap-distance-bottom:0;mso-position-horizontal:absolute;mso-position-horizontal-relative:text;mso-position-vertical:absolute;mso-position-vertical-relative:text;mso-width-percent:0;mso-height-percent:0;mso-width-relative:margin;mso-height-relative:margin" o:gfxdata="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" strokecolor="#4472c4 [3204]" strokeweight=".5pt">
+              <v:shape w14:anchorId="68DB57FE" id="Straight Arrow Connector 42" o:spid="_x0000_s1026" type="#_x0000_t32" style="position:absolute;margin-left:58.2pt;margin-top:12.65pt;width:.6pt;height:73.75pt;flip:y;z-index:251814912;visibility:visible;mso-wrap-style:square;mso-width-percent:0;mso-height-percent:0;mso-wrap-distance-left:9pt;mso-wrap-distance-top:0;mso-wrap-distance-right:9pt;mso-wrap-distance-bottom:0;mso-position-horizontal:absolute;mso-position-horizontal-relative:text;mso-position-vertical:absolute;mso-position-vertical-relative:text;mso-width-percent:0;mso-height-percent:0;mso-width-relative:margin;mso-height-relative:margin" o:gfxdata="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" strokecolor="#4472c4 [3204]" strokeweight=".5pt">
                 <v:stroke endarrow="block" joinstyle="miter"/>
               </v:shape>
             </w:pict>
@@ -10206,7 +10182,7 @@
           </mc:Choice>
           <mc:Fallback>
             <w:pict>
-              <v:shape w14:anchorId="0FDA7B70" id="Straight Arrow Connector 40" o:spid="_x0000_s1026" type="#_x0000_t32" style="position:absolute;margin-left:436.05pt;margin-top:12.4pt;width:1.75pt;height:48.55pt;z-index:251812864;visibility:visible;mso-wrap-style:square;mso-wrap-distance-left:9pt;mso-wrap-distance-top:0;mso-wrap-distance-right:9pt;mso-wrap-distance-bottom:0;mso-position-horizontal:absolute;mso-position-horizontal-relative:text;mso-position-vertical:absolute;mso-position-vertical-relative:text" o:gfxdata="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" strokecolor="#4472c4 [3204]" strokeweight=".5pt">
+              <v:shape w14:anchorId="68C29F8B" id="Straight Arrow Connector 40" o:spid="_x0000_s1026" type="#_x0000_t32" style="position:absolute;margin-left:436.05pt;margin-top:12.4pt;width:1.75pt;height:48.55pt;z-index:251812864;visibility:visible;mso-wrap-style:square;mso-wrap-distance-left:9pt;mso-wrap-distance-top:0;mso-wrap-distance-right:9pt;mso-wrap-distance-bottom:0;mso-position-horizontal:absolute;mso-position-horizontal-relative:text;mso-position-vertical:absolute;mso-position-vertical-relative:text" o:gfxdata="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" strokecolor="#4472c4 [3204]" strokeweight=".5pt">
                 <v:stroke endarrow="block" joinstyle="miter"/>
               </v:shape>
             </w:pict>
@@ -10413,7 +10389,7 @@
           </mc:Choice>
           <mc:Fallback>
             <w:pict>
-              <v:shape w14:anchorId="4AF20B9A" id="Flowchart: Process 1" o:spid="_x0000_s1026" type="#_x0000_t109" style="position:absolute;margin-left:383.6pt;margin-top:2.2pt;width:102.5pt;height:28.75pt;z-index:251809792;visibility:visible;mso-wrap-style:square;mso-width-percent:0;mso-height-percent:0;mso-wrap-distance-left:9pt;mso-wrap-distance-top:0;mso-wrap-distance-right:9pt;mso-wrap-distance-bottom:0;mso-position-horizontal:absolute;mso-position-horizontal-relative:margin;mso-position-vertical:absolute;mso-position-vertical-relative:text;mso-width-percent:0;mso-height-percent:0;mso-width-relative:margin;mso-height-relative:margin;v-text-anchor:middle" o:gfxdata="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" fillcolor="white [3212]" strokecolor="black [3213]" strokeweight="1pt">
+              <v:shape w14:anchorId="1AB35B9D" id="Flowchart: Process 1" o:spid="_x0000_s1026" type="#_x0000_t109" style="position:absolute;margin-left:383.6pt;margin-top:2.2pt;width:102.5pt;height:28.75pt;z-index:251809792;visibility:visible;mso-wrap-style:square;mso-width-percent:0;mso-height-percent:0;mso-wrap-distance-left:9pt;mso-wrap-distance-top:0;mso-wrap-distance-right:9pt;mso-wrap-distance-bottom:0;mso-position-horizontal:absolute;mso-position-horizontal-relative:margin;mso-position-vertical:absolute;mso-position-vertical-relative:text;mso-width-percent:0;mso-height-percent:0;mso-width-relative:margin;mso-height-relative:margin;v-text-anchor:middle" o:gfxdata="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" fillcolor="white [3212]" strokecolor="black [3213]" strokeweight="1pt">
                 <w10:wrap anchorx="margin"/>
               </v:shape>
             </w:pict>
@@ -10481,7 +10457,7 @@
           </mc:Choice>
           <mc:Fallback>
             <w:pict>
-              <v:line w14:anchorId="637D57E1" id="Straight Connector 41" o:spid="_x0000_s1026" style="position:absolute;flip:x y;z-index:251813888;visibility:visible;mso-wrap-style:square;mso-wrap-distance-left:9pt;mso-wrap-distance-top:0;mso-wrap-distance-right:9pt;mso-wrap-distance-bottom:0;mso-position-horizontal:absolute;mso-position-horizontal-relative:text;mso-position-vertical:absolute;mso-position-vertical-relative:text" from="57.6pt,.6pt" to="383.6pt,2.9pt" o:gfxdata="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" strokecolor="#4472c4 [3204]" strokeweight=".5pt">
+              <v:line w14:anchorId="0033BF42" id="Straight Connector 41" o:spid="_x0000_s1026" style="position:absolute;flip:x y;z-index:251813888;visibility:visible;mso-wrap-style:square;mso-wrap-distance-left:9pt;mso-wrap-distance-top:0;mso-wrap-distance-right:9pt;mso-wrap-distance-bottom:0;mso-position-horizontal:absolute;mso-position-horizontal-relative:text;mso-position-vertical:absolute;mso-position-vertical-relative:text" from="57.6pt,.6pt" to="383.6pt,2.9pt" o:gfxdata="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" strokecolor="#4472c4 [3204]" strokeweight=".5pt">
                 <v:stroke joinstyle="miter"/>
               </v:line>
             </w:pict>
@@ -10663,15 +10639,7 @@
         <w:t xml:space="preserve">Regression models based on the features identified in the in-depth interviews are developed. The test data will be selected (30%) will be evaluated against the train data, and best performing models will be selected. Regression models like linear regression, </w:t>
       </w:r>
       <w:r>
-        <w:t xml:space="preserve">Random Forest, Grid search CV, neural networks will be applied. The best performing model is evaluated. Necessary hyper tuning and further data preparation will be done in </w:t>
-      </w:r>
-      <w:proofErr w:type="gramStart"/>
-      <w:r>
-        <w:t>a</w:t>
-      </w:r>
-      <w:proofErr w:type="gramEnd"/>
-      <w:r>
-        <w:t xml:space="preserve"> iterative manner.</w:t>
+        <w:t>Random Forest, Grid search CV, neural networks will be applied. The best performing model is evaluated. Necessary hyper tuning and further data preparation will be done in a iterative manner.</w:t>
       </w:r>
     </w:p>
     <w:p>
@@ -10843,23 +10811,7 @@
                                 <w:sz w:val="14"/>
                                 <w:szCs w:val="14"/>
                               </w:rPr>
-                              <w:t xml:space="preserve">Create Data sets, Quarterly /Weekly, regression models using the features identified in the research understanding </w:t>
-                            </w:r>
-                            <w:proofErr w:type="gramStart"/>
-                            <w:r>
-                              <w:rPr>
-                                <w:sz w:val="14"/>
-                                <w:szCs w:val="14"/>
-                              </w:rPr>
-                              <w:t>phase, and</w:t>
-                            </w:r>
-                            <w:proofErr w:type="gramEnd"/>
-                            <w:r>
-                              <w:rPr>
-                                <w:sz w:val="14"/>
-                                <w:szCs w:val="14"/>
-                              </w:rPr>
-                              <w:t xml:space="preserve"> confirmed using the correlation matrix.</w:t>
+                              <w:t>Create Data sets, Quarterly /Weekly, regression models using the features identified in the research understanding phase, and confirmed using the correlation matrix.</w:t>
                             </w:r>
                           </w:p>
                         </w:txbxContent>
@@ -10899,23 +10851,7 @@
                           <w:sz w:val="14"/>
                           <w:szCs w:val="14"/>
                         </w:rPr>
-                        <w:t xml:space="preserve">Create Data sets, Quarterly /Weekly, regression models using the features identified in the research understanding </w:t>
-                      </w:r>
-                      <w:proofErr w:type="gramStart"/>
-                      <w:r>
-                        <w:rPr>
-                          <w:sz w:val="14"/>
-                          <w:szCs w:val="14"/>
-                        </w:rPr>
-                        <w:t>phase, and</w:t>
-                      </w:r>
-                      <w:proofErr w:type="gramEnd"/>
-                      <w:r>
-                        <w:rPr>
-                          <w:sz w:val="14"/>
-                          <w:szCs w:val="14"/>
-                        </w:rPr>
-                        <w:t xml:space="preserve"> confirmed using the correlation matrix.</w:t>
+                        <w:t>Create Data sets, Quarterly /Weekly, regression models using the features identified in the research understanding phase, and confirmed using the correlation matrix.</w:t>
                       </w:r>
                     </w:p>
                   </w:txbxContent>
@@ -11002,7 +10938,7 @@
           </mc:Choice>
           <mc:Fallback>
             <w:pict>
-              <v:shape w14:anchorId="1EF7B16D" id="Flowchart: Process 1" o:spid="_x0000_s1026" type="#_x0000_t109" style="position:absolute;margin-left:133.65pt;margin-top:1.9pt;width:107.1pt;height:92.75pt;z-index:251826176;visibility:visible;mso-wrap-style:square;mso-width-percent:0;mso-height-percent:0;mso-wrap-distance-left:9pt;mso-wrap-distance-top:0;mso-wrap-distance-right:9pt;mso-wrap-distance-bottom:0;mso-position-horizontal:absolute;mso-position-horizontal-relative:margin;mso-position-vertical:absolute;mso-position-vertical-relative:text;mso-width-percent:0;mso-height-percent:0;mso-width-relative:margin;mso-height-relative:margin;v-text-anchor:middle" o:gfxdata="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" fillcolor="white [3212]" strokecolor="black [3213]" strokeweight="1pt">
+              <v:shape w14:anchorId="04739522" id="Flowchart: Process 1" o:spid="_x0000_s1026" type="#_x0000_t109" style="position:absolute;margin-left:133.65pt;margin-top:1.9pt;width:107.1pt;height:92.75pt;z-index:251826176;visibility:visible;mso-wrap-style:square;mso-width-percent:0;mso-height-percent:0;mso-wrap-distance-left:9pt;mso-wrap-distance-top:0;mso-wrap-distance-right:9pt;mso-wrap-distance-bottom:0;mso-position-horizontal:absolute;mso-position-horizontal-relative:margin;mso-position-vertical:absolute;mso-position-vertical-relative:text;mso-width-percent:0;mso-height-percent:0;mso-width-relative:margin;mso-height-relative:margin;v-text-anchor:middle" o:gfxdata="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" fillcolor="white [3212]" strokecolor="black [3213]" strokeweight="1pt">
                 <w10:wrap anchorx="margin"/>
               </v:shape>
             </w:pict>
@@ -11086,7 +11022,7 @@
           </mc:Choice>
           <mc:Fallback>
             <w:pict>
-              <v:shape w14:anchorId="052779C1" id="Flowchart: Process 1" o:spid="_x0000_s1026" type="#_x0000_t109" style="position:absolute;margin-left:257.45pt;margin-top:2.5pt;width:102.5pt;height:53.45pt;z-index:251827200;visibility:visible;mso-wrap-style:square;mso-width-percent:0;mso-height-percent:0;mso-wrap-distance-left:9pt;mso-wrap-distance-top:0;mso-wrap-distance-right:9pt;mso-wrap-distance-bottom:0;mso-position-horizontal:absolute;mso-position-horizontal-relative:margin;mso-position-vertical:absolute;mso-position-vertical-relative:text;mso-width-percent:0;mso-height-percent:0;mso-width-relative:margin;mso-height-relative:margin;v-text-anchor:middle" o:gfxdata="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" fillcolor="white [3212]" strokecolor="black [3213]" strokeweight="1pt">
+              <v:shape w14:anchorId="3A2F88FA" id="Flowchart: Process 1" o:spid="_x0000_s1026" type="#_x0000_t109" style="position:absolute;margin-left:257.45pt;margin-top:2.5pt;width:102.5pt;height:53.45pt;z-index:251827200;visibility:visible;mso-wrap-style:square;mso-width-percent:0;mso-height-percent:0;mso-wrap-distance-left:9pt;mso-wrap-distance-top:0;mso-wrap-distance-right:9pt;mso-wrap-distance-bottom:0;mso-position-horizontal:absolute;mso-position-horizontal-relative:margin;mso-position-vertical:absolute;mso-position-vertical-relative:text;mso-width-percent:0;mso-height-percent:0;mso-width-relative:margin;mso-height-relative:margin;v-text-anchor:middle" o:gfxdata="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" fillcolor="white [3212]" strokecolor="black [3213]" strokeweight="1pt">
                 <w10:wrap anchorx="margin"/>
               </v:shape>
             </w:pict>
@@ -11170,7 +11106,7 @@
           </mc:Choice>
           <mc:Fallback>
             <w:pict>
-              <v:shape w14:anchorId="19C3BB23" id="Flowchart: Process 1" o:spid="_x0000_s1026" type="#_x0000_t109" style="position:absolute;margin-left:381.9pt;margin-top:.75pt;width:102.5pt;height:55.15pt;z-index:251830272;visibility:visible;mso-wrap-style:square;mso-width-percent:0;mso-height-percent:0;mso-wrap-distance-left:9pt;mso-wrap-distance-top:0;mso-wrap-distance-right:9pt;mso-wrap-distance-bottom:0;mso-position-horizontal:absolute;mso-position-horizontal-relative:margin;mso-position-vertical:absolute;mso-position-vertical-relative:text;mso-width-percent:0;mso-height-percent:0;mso-width-relative:margin;mso-height-relative:margin;v-text-anchor:middle" o:gfxdata="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" fillcolor="white [3212]" strokecolor="black [3213]" strokeweight="1pt">
+              <v:shape w14:anchorId="762887D0" id="Flowchart: Process 1" o:spid="_x0000_s1026" type="#_x0000_t109" style="position:absolute;margin-left:381.9pt;margin-top:.75pt;width:102.5pt;height:55.15pt;z-index:251830272;visibility:visible;mso-wrap-style:square;mso-width-percent:0;mso-height-percent:0;mso-wrap-distance-left:9pt;mso-wrap-distance-top:0;mso-wrap-distance-right:9pt;mso-wrap-distance-bottom:0;mso-position-horizontal:absolute;mso-position-horizontal-relative:margin;mso-position-vertical:absolute;mso-position-vertical-relative:text;mso-width-percent:0;mso-height-percent:0;mso-width-relative:margin;mso-height-relative:margin;v-text-anchor:middle" o:gfxdata="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" fillcolor="white [3212]" strokecolor="black [3213]" strokeweight="1pt">
                 <w10:wrap anchorx="margin"/>
               </v:shape>
             </w:pict>
@@ -11344,7 +11280,7 @@
           </mc:Choice>
           <mc:Fallback>
             <w:pict>
-              <v:shape w14:anchorId="45AFBB7C" id="Straight Arrow Connector 36" o:spid="_x0000_s1026" type="#_x0000_t32" style="position:absolute;margin-left:360.6pt;margin-top:13pt;width:21.9pt;height:0;z-index:251834368;visibility:visible;mso-wrap-style:square;mso-wrap-distance-left:9pt;mso-wrap-distance-top:0;mso-wrap-distance-right:9pt;mso-wrap-distance-bottom:0;mso-position-horizontal:absolute;mso-position-horizontal-relative:text;mso-position-vertical:absolute;mso-position-vertical-relative:text" o:gfxdata="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" strokecolor="#4472c4 [3204]" strokeweight=".5pt">
+              <v:shape w14:anchorId="2EE80C1F" id="Straight Arrow Connector 36" o:spid="_x0000_s1026" type="#_x0000_t32" style="position:absolute;margin-left:360.6pt;margin-top:13pt;width:21.9pt;height:0;z-index:251834368;visibility:visible;mso-wrap-style:square;mso-wrap-distance-left:9pt;mso-wrap-distance-top:0;mso-wrap-distance-right:9pt;mso-wrap-distance-bottom:0;mso-position-horizontal:absolute;mso-position-horizontal-relative:text;mso-position-vertical:absolute;mso-position-vertical-relative:text" o:gfxdata="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" strokecolor="#4472c4 [3204]" strokeweight=".5pt">
                 <v:stroke endarrow="block" joinstyle="miter"/>
               </v:shape>
             </w:pict>
@@ -11410,7 +11346,7 @@
           </mc:Choice>
           <mc:Fallback>
             <w:pict>
-              <v:shape w14:anchorId="6BDF1622" id="Straight Arrow Connector 35" o:spid="_x0000_s1026" type="#_x0000_t32" style="position:absolute;margin-left:240.75pt;margin-top:12.75pt;width:17.9pt;height:0;z-index:251833344;visibility:visible;mso-wrap-style:square;mso-wrap-distance-left:9pt;mso-wrap-distance-top:0;mso-wrap-distance-right:9pt;mso-wrap-distance-bottom:0;mso-position-horizontal:absolute;mso-position-horizontal-relative:text;mso-position-vertical:absolute;mso-position-vertical-relative:text" o:gfxdata="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" strokecolor="#4472c4 [3204]" strokeweight=".5pt">
+              <v:shape w14:anchorId="35C36C46" id="Straight Arrow Connector 35" o:spid="_x0000_s1026" type="#_x0000_t32" style="position:absolute;margin-left:240.75pt;margin-top:12.75pt;width:17.9pt;height:0;z-index:251833344;visibility:visible;mso-wrap-style:square;mso-wrap-distance-left:9pt;mso-wrap-distance-top:0;mso-wrap-distance-right:9pt;mso-wrap-distance-bottom:0;mso-position-horizontal:absolute;mso-position-horizontal-relative:text;mso-position-vertical:absolute;mso-position-vertical-relative:text" o:gfxdata="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" strokecolor="#4472c4 [3204]" strokeweight=".5pt">
                 <v:stroke endarrow="block" joinstyle="miter"/>
               </v:shape>
             </w:pict>
@@ -11597,7 +11533,7 @@
           </mc:Choice>
           <mc:Fallback>
             <w:pict>
-              <v:shape w14:anchorId="35391A68" id="Flowchart: Process 1" o:spid="_x0000_s1026" type="#_x0000_t109" style="position:absolute;margin-left:0;margin-top:0;width:102.5pt;height:28.75pt;z-index:251824128;visibility:visible;mso-wrap-style:square;mso-width-percent:0;mso-height-percent:0;mso-wrap-distance-left:9pt;mso-wrap-distance-top:0;mso-wrap-distance-right:9pt;mso-wrap-distance-bottom:0;mso-position-horizontal:absolute;mso-position-horizontal-relative:margin;mso-position-vertical:absolute;mso-position-vertical-relative:text;mso-width-percent:0;mso-height-percent:0;mso-width-relative:margin;mso-height-relative:margin;v-text-anchor:middle" o:gfxdata="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" fillcolor="white [3212]" strokecolor="black [3213]" strokeweight="1pt">
+              <v:shape w14:anchorId="1B5C6030" id="Flowchart: Process 1" o:spid="_x0000_s1026" type="#_x0000_t109" style="position:absolute;margin-left:0;margin-top:0;width:102.5pt;height:28.75pt;z-index:251824128;visibility:visible;mso-wrap-style:square;mso-width-percent:0;mso-height-percent:0;mso-wrap-distance-left:9pt;mso-wrap-distance-top:0;mso-wrap-distance-right:9pt;mso-wrap-distance-bottom:0;mso-position-horizontal:absolute;mso-position-horizontal-relative:margin;mso-position-vertical:absolute;mso-position-vertical-relative:text;mso-width-percent:0;mso-height-percent:0;mso-width-relative:margin;mso-height-relative:margin;v-text-anchor:middle" o:gfxdata="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" fillcolor="white [3212]" strokecolor="black [3213]" strokeweight="1pt">
                 <w10:wrap anchorx="margin"/>
               </v:shape>
             </w:pict>
@@ -11777,7 +11713,7 @@
           </mc:Choice>
           <mc:Fallback>
             <w:pict>
-              <v:shape w14:anchorId="57E8FF78" id="Straight Arrow Connector 34" o:spid="_x0000_s1026" type="#_x0000_t32" style="position:absolute;margin-left:104.85pt;margin-top:4.95pt;width:27.65pt;height:3.6pt;flip:y;z-index:251832320;visibility:visible;mso-wrap-style:square;mso-width-percent:0;mso-height-percent:0;mso-wrap-distance-left:9pt;mso-wrap-distance-top:0;mso-wrap-distance-right:9pt;mso-wrap-distance-bottom:0;mso-position-horizontal:absolute;mso-position-horizontal-relative:text;mso-position-vertical:absolute;mso-position-vertical-relative:text;mso-width-percent:0;mso-height-percent:0;mso-width-relative:margin;mso-height-relative:margin" o:gfxdata="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" strokecolor="#4472c4 [3204]" strokeweight=".5pt">
+              <v:shape w14:anchorId="707837E6" id="Straight Arrow Connector 34" o:spid="_x0000_s1026" type="#_x0000_t32" style="position:absolute;margin-left:104.85pt;margin-top:4.95pt;width:27.65pt;height:3.6pt;flip:y;z-index:251832320;visibility:visible;mso-wrap-style:square;mso-width-percent:0;mso-height-percent:0;mso-wrap-distance-left:9pt;mso-wrap-distance-top:0;mso-wrap-distance-right:9pt;mso-wrap-distance-bottom:0;mso-position-horizontal:absolute;mso-position-horizontal-relative:text;mso-position-vertical:absolute;mso-position-vertical-relative:text;mso-width-percent:0;mso-height-percent:0;mso-width-relative:margin;mso-height-relative:margin" o:gfxdata="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" strokecolor="#4472c4 [3204]" strokeweight=".5pt">
                 <v:stroke endarrow="block" joinstyle="miter"/>
               </v:shape>
             </w:pict>
@@ -11849,7 +11785,7 @@
           </mc:Choice>
           <mc:Fallback>
             <w:pict>
-              <v:shape w14:anchorId="36AB7079" id="Straight Arrow Connector 42" o:spid="_x0000_s1026" type="#_x0000_t32" style="position:absolute;margin-left:58.2pt;margin-top:12.65pt;width:.6pt;height:73.75pt;flip:y;z-index:251838464;visibility:visible;mso-wrap-style:square;mso-width-percent:0;mso-height-percent:0;mso-wrap-distance-left:9pt;mso-wrap-distance-top:0;mso-wrap-distance-right:9pt;mso-wrap-distance-bottom:0;mso-position-horizontal:absolute;mso-position-horizontal-relative:text;mso-position-vertical:absolute;mso-position-vertical-relative:text;mso-width-percent:0;mso-height-percent:0;mso-width-relative:margin;mso-height-relative:margin" o:gfxdata="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" strokecolor="#4472c4 [3204]" strokeweight=".5pt">
+              <v:shape w14:anchorId="0504515F" id="Straight Arrow Connector 42" o:spid="_x0000_s1026" type="#_x0000_t32" style="position:absolute;margin-left:58.2pt;margin-top:12.65pt;width:.6pt;height:73.75pt;flip:y;z-index:251838464;visibility:visible;mso-wrap-style:square;mso-width-percent:0;mso-height-percent:0;mso-wrap-distance-left:9pt;mso-wrap-distance-top:0;mso-wrap-distance-right:9pt;mso-wrap-distance-bottom:0;mso-position-horizontal:absolute;mso-position-horizontal-relative:text;mso-position-vertical:absolute;mso-position-vertical-relative:text;mso-width-percent:0;mso-height-percent:0;mso-width-relative:margin;mso-height-relative:margin" o:gfxdata="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" strokecolor="#4472c4 [3204]" strokeweight=".5pt">
                 <v:stroke endarrow="block" joinstyle="miter"/>
               </v:shape>
             </w:pict>
@@ -11920,7 +11856,7 @@
           </mc:Choice>
           <mc:Fallback>
             <w:pict>
-              <v:shape w14:anchorId="0B353DA9" id="Straight Arrow Connector 40" o:spid="_x0000_s1026" type="#_x0000_t32" style="position:absolute;margin-left:436.05pt;margin-top:12.4pt;width:1.75pt;height:48.55pt;z-index:251837440;visibility:visible;mso-wrap-style:square;mso-wrap-distance-left:9pt;mso-wrap-distance-top:0;mso-wrap-distance-right:9pt;mso-wrap-distance-bottom:0;mso-position-horizontal:absolute;mso-position-horizontal-relative:text;mso-position-vertical:absolute;mso-position-vertical-relative:text" o:gfxdata="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" strokecolor="#4472c4 [3204]" strokeweight=".5pt">
+              <v:shape w14:anchorId="7F9EFE5B" id="Straight Arrow Connector 40" o:spid="_x0000_s1026" type="#_x0000_t32" style="position:absolute;margin-left:436.05pt;margin-top:12.4pt;width:1.75pt;height:48.55pt;z-index:251837440;visibility:visible;mso-wrap-style:square;mso-wrap-distance-left:9pt;mso-wrap-distance-top:0;mso-wrap-distance-right:9pt;mso-wrap-distance-bottom:0;mso-position-horizontal:absolute;mso-position-horizontal-relative:text;mso-position-vertical:absolute;mso-position-vertical-relative:text" o:gfxdata="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" strokecolor="#4472c4 [3204]" strokeweight=".5pt">
                 <v:stroke endarrow="block" joinstyle="miter"/>
               </v:shape>
             </w:pict>
@@ -12003,7 +11939,7 @@
           </mc:Choice>
           <mc:Fallback>
             <w:pict>
-              <v:line w14:anchorId="5523D05D" id="Straight Connector 44" o:spid="_x0000_s1026" style="position:absolute;flip:y;z-index:251840512;visibility:visible;mso-wrap-style:square;mso-wrap-distance-left:9pt;mso-wrap-distance-top:0;mso-wrap-distance-right:9pt;mso-wrap-distance-bottom:0;mso-position-horizontal:absolute;mso-position-horizontal-relative:text;mso-position-vertical:absolute;mso-position-vertical-relative:text" from="58.95pt,11.2pt" to="383.6pt,12.95pt" o:gfxdata="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" strokecolor="#4472c4 [3204]" strokeweight=".5pt">
+              <v:line w14:anchorId="04E24533" id="Straight Connector 44" o:spid="_x0000_s1026" style="position:absolute;flip:y;z-index:251840512;visibility:visible;mso-wrap-style:square;mso-wrap-distance-left:9pt;mso-wrap-distance-top:0;mso-wrap-distance-right:9pt;mso-wrap-distance-bottom:0;mso-position-horizontal:absolute;mso-position-horizontal-relative:text;mso-position-vertical:absolute;mso-position-vertical-relative:text" from="58.95pt,11.2pt" to="383.6pt,12.95pt" o:gfxdata="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" strokecolor="#4472c4 [3204]" strokeweight=".5pt">
                 <v:stroke joinstyle="miter"/>
               </v:line>
             </w:pict>
@@ -12190,7 +12126,7 @@
           </mc:Choice>
           <mc:Fallback>
             <w:pict>
-              <v:shape w14:anchorId="40C88E70" id="Flowchart: Process 1" o:spid="_x0000_s1026" type="#_x0000_t109" style="position:absolute;margin-left:383.6pt;margin-top:2.2pt;width:102.5pt;height:28.75pt;z-index:251835392;visibility:visible;mso-wrap-style:square;mso-width-percent:0;mso-height-percent:0;mso-wrap-distance-left:9pt;mso-wrap-distance-top:0;mso-wrap-distance-right:9pt;mso-wrap-distance-bottom:0;mso-position-horizontal:absolute;mso-position-horizontal-relative:margin;mso-position-vertical:absolute;mso-position-vertical-relative:text;mso-width-percent:0;mso-height-percent:0;mso-width-relative:margin;mso-height-relative:margin;v-text-anchor:middle" o:gfxdata="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" fillcolor="white [3212]" strokecolor="black [3213]" strokeweight="1pt">
+              <v:shape w14:anchorId="714D868C" id="Flowchart: Process 1" o:spid="_x0000_s1026" type="#_x0000_t109" style="position:absolute;margin-left:383.6pt;margin-top:2.2pt;width:102.5pt;height:28.75pt;z-index:251835392;visibility:visible;mso-wrap-style:square;mso-width-percent:0;mso-height-percent:0;mso-wrap-distance-left:9pt;mso-wrap-distance-top:0;mso-wrap-distance-right:9pt;mso-wrap-distance-bottom:0;mso-position-horizontal:absolute;mso-position-horizontal-relative:margin;mso-position-vertical:absolute;mso-position-vertical-relative:text;mso-width-percent:0;mso-height-percent:0;mso-width-relative:margin;mso-height-relative:margin;v-text-anchor:middle" o:gfxdata="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" fillcolor="white [3212]" strokecolor="black [3213]" strokeweight="1pt">
                 <w10:wrap anchorx="margin"/>
               </v:shape>
             </w:pict>
@@ -12348,6 +12284,237 @@
     <w:p>
       <w:pPr>
         <w:pStyle w:val="ListParagraph"/>
+        <w:numPr>
+          <w:ilvl w:val="2"/>
+          <w:numId w:val="3"/>
+        </w:numPr>
+      </w:pPr>
+      <w:r>
+        <w:t>Method:</w:t>
+      </w:r>
+    </w:p>
+    <w:p>
+      <w:pPr>
+        <w:ind w:left="1080"/>
+      </w:pPr>
+      <w:r>
+        <w:t xml:space="preserve">Study Setting: The study took place in the National Screening Service, Ireland premises. The meeting was conducted in Microsoft teams. </w:t>
+      </w:r>
+    </w:p>
+    <w:p>
+      <w:pPr>
+        <w:ind w:left="1080"/>
+      </w:pPr>
+      <w:r>
+        <w:t xml:space="preserve">Participant Sampling: </w:t>
+      </w:r>
+      <w:r>
+        <w:t xml:space="preserve">All the participants are over the age of 18. </w:t>
+      </w:r>
+      <w:r>
+        <w:t xml:space="preserve">The participants selected are the subject matter experts in the field of Bowel Screening. </w:t>
+      </w:r>
+      <w:r>
+        <w:t>Two</w:t>
+      </w:r>
+      <w:r>
+        <w:t xml:space="preserve"> of the participants are involved in the </w:t>
+      </w:r>
+      <w:r>
+        <w:t>decision-making</w:t>
+      </w:r>
+      <w:r>
+        <w:t xml:space="preserve"> process of the </w:t>
+      </w:r>
+      <w:r>
+        <w:t>programme and</w:t>
+      </w:r>
+      <w:r>
+        <w:t xml:space="preserve"> has visibility on the studies done in the field of colonoscopy </w:t>
+      </w:r>
+      <w:r>
+        <w:t xml:space="preserve">which will be crucial in this research. </w:t>
+      </w:r>
+      <w:r>
+        <w:t xml:space="preserve">One of the </w:t>
+      </w:r>
+      <w:r>
+        <w:t>participants</w:t>
+      </w:r>
+      <w:r>
+        <w:t xml:space="preserve"> is the deputy programme manager in Bowel </w:t>
+      </w:r>
+      <w:r>
+        <w:t>Screen,</w:t>
+      </w:r>
+      <w:r>
+        <w:t xml:space="preserve"> the second participant heads the programme evaluation unit in National Screening </w:t>
+      </w:r>
+      <w:r>
+        <w:t>Service,</w:t>
+      </w:r>
+      <w:r>
+        <w:t xml:space="preserve"> the third</w:t>
+      </w:r>
+      <w:r>
+        <w:t xml:space="preserve"> participant is a research officer who has done the research on the latest census numbers and its impact on the Bowel screen programme register. </w:t>
+      </w:r>
+      <w:r>
+        <w:t xml:space="preserve">The sampling applied is that of judgement and </w:t>
+      </w:r>
+      <w:r>
+        <w:t>convenience</w:t>
+      </w:r>
+      <w:r>
+        <w:t xml:space="preserve"> sampling. </w:t>
+      </w:r>
+      <w:r>
+        <w:t>The experts are available and approachable in the office premises.</w:t>
+      </w:r>
+    </w:p>
+    <w:p>
+      <w:pPr>
+        <w:ind w:left="1080"/>
+      </w:pPr>
+      <w:r>
+        <w:t>Procedure: The chart explaining the steps followed in depth interview is above (chart 1). Once the participants are identified,</w:t>
+      </w:r>
+      <w:r>
+        <w:t xml:space="preserve"> the participants are approached via email briefing my requirement to them. An Information leaflet briefing the research, the objectives, purpose of the in-depth interview is shared with the participants. Customised questionnaire for each of the participants is created. A meeting invite for </w:t>
+      </w:r>
+      <w:r>
+        <w:t xml:space="preserve">each of the participant is sent across. The meeting was done in Microsoft Teams. An email consent of each participant is obtained to record and transcribe the meeting, and to use the meeting notes in this research. The meeting with each of the participant was for 30-40 </w:t>
+      </w:r>
+      <w:r>
+        <w:lastRenderedPageBreak/>
+        <w:t xml:space="preserve">minutes. In the beginning of the interview the research topic, objectives are all explained to the participants. </w:t>
+      </w:r>
+    </w:p>
+    <w:p>
+      <w:pPr>
+        <w:ind w:left="1080"/>
+      </w:pPr>
+      <w:r>
+        <w:t>In the first meeting with the Research Officer,</w:t>
+      </w:r>
+      <w:r>
+        <w:t xml:space="preserve"> on the 4</w:t>
+      </w:r>
+      <w:r>
+        <w:rPr>
+          <w:vertAlign w:val="superscript"/>
+        </w:rPr>
+        <w:t>th</w:t>
+      </w:r>
+      <w:r>
+        <w:t xml:space="preserve"> of August </w:t>
+      </w:r>
+      <w:r>
+        <w:t>2023, the</w:t>
+      </w:r>
+      <w:r>
+        <w:t xml:space="preserve"> details of the census 2022 are </w:t>
+      </w:r>
+      <w:r>
+        <w:t xml:space="preserve">discussed. There were three questions asked and replied in detail for thirty minutes. In the first question an attempt to understand the 2022 census data research was asked. The participant responded in detail on the research done on this. The second question was </w:t>
+      </w:r>
+      <w:r>
+        <w:t xml:space="preserve">to understand the impact of census data on the existing Bowel screening register, this is an attempt to see if the census numbers are registers are directly proportional. The participant explained in detail and redirected me to the report that she has produced which showed the variations of census for each age in the census with the register were explained. The third question was regarding the discussions done with the Bowel Screen team on the impacts of the census, the participants has answered that the discussions are yet to take place, however she has redirected me to the Program Evaluation </w:t>
+      </w:r>
+      <w:r>
+        <w:t>Unit (PEU)</w:t>
+      </w:r>
+      <w:r>
+        <w:t xml:space="preserve"> lead on understanding the impact.</w:t>
+      </w:r>
+      <w:r>
+        <w:t xml:space="preserve"> </w:t>
+      </w:r>
+    </w:p>
+    <w:p>
+      <w:pPr>
+        <w:ind w:left="1080"/>
+      </w:pPr>
+      <w:r>
+        <w:t>The second interview was with the PEU lead on the 8</w:t>
+      </w:r>
+      <w:r>
+        <w:rPr>
+          <w:vertAlign w:val="superscript"/>
+        </w:rPr>
+        <w:t>th</w:t>
+      </w:r>
+      <w:r>
+        <w:t xml:space="preserve"> of August 2023. First, the research topic was explained. There were six questions targeted at the participant. The first question was to understand if the age has an impact on the colonoscopy participants. The participant has replied saying that the study was done for the uptake rate to the programme</w:t>
+      </w:r>
+      <w:r>
+        <w:t xml:space="preserve">. I was redirected to the programme report to see the variations for each age range. The second question was again directed to understand the age impact on the colonoscopy, if there is a hesitancy in younger age. The third question was to understand if both men and women are equally probable to undergo colonoscopy, the participant has said there is no significant difference in the number of eligible colonoscopy clients, however there are studies indicated men participate less in the overall programme. The third question was if there are any additional more features that should be considered for the colonoscopy predictions, for which the </w:t>
+      </w:r>
+      <w:r>
+        <w:t>participant</w:t>
+      </w:r>
+      <w:r>
+        <w:t xml:space="preserve"> suggested that the deprived zone could be a factor. Further questions were </w:t>
+      </w:r>
+      <w:r>
+        <w:t>to understand the past research done in the colonoscopy predictions in the past, the answer was there any study done for Bowel screen programme in Ireland, but there are studies available for Scotland which is comparable with Ireland.</w:t>
+      </w:r>
+    </w:p>
+    <w:p>
+      <w:pPr>
+        <w:ind w:left="1080"/>
+      </w:pPr>
+      <w:r>
+        <w:t>The third interview was with the deputy programme manager for Bowel Screen in National Screening Service on 9</w:t>
+      </w:r>
+      <w:r>
+        <w:rPr>
+          <w:vertAlign w:val="superscript"/>
+        </w:rPr>
+        <w:t>th</w:t>
+      </w:r>
+      <w:r>
+        <w:t xml:space="preserve"> of August 2023. There were five questions to the participant. </w:t>
+      </w:r>
+      <w:r>
+        <w:t xml:space="preserve">The first question was </w:t>
+      </w:r>
+      <w:r>
+        <w:t xml:space="preserve">if there is a hesitancy at </w:t>
+      </w:r>
+      <w:r>
+        <w:t xml:space="preserve">younger age to participate in the programme, the participant responded stating that the round reports suggest there are no impacts, with regards to the age range extension how the younger age participates is yet to be identified, in order to better manage only one age at a time is extended. The second question was to see if the probability of men and women undergoing colonoscopy the same, participant has redirected me to the DCU research on this topic, where the results suggested male participation in the programme is less compared to female. The third question was </w:t>
+      </w:r>
+    </w:p>
+    <w:p>
+      <w:pPr>
+        <w:ind w:left="1080"/>
+      </w:pPr>
+    </w:p>
+    <w:p/>
+    <w:p>
+      <w:pPr>
+        <w:ind w:left="1080"/>
+      </w:pPr>
+    </w:p>
+    <w:p>
+      <w:pPr>
+        <w:ind w:left="1080"/>
+      </w:pPr>
+    </w:p>
+    <w:p>
+      <w:pPr>
+        <w:pStyle w:val="ListParagraph"/>
+      </w:pPr>
+    </w:p>
+    <w:p>
+      <w:pPr>
+        <w:pStyle w:val="ListParagraph"/>
+      </w:pPr>
+    </w:p>
+    <w:p>
+      <w:pPr>
+        <w:pStyle w:val="ListParagraph"/>
       </w:pPr>
     </w:p>
     <w:p>
@@ -12530,51 +12697,48 @@
     </w:p>
     <w:p>
       <w:r>
-        <w:t xml:space="preserve">The project aims to predict the future colonoscopy numbers by applying appropriate machine learning models. The literature review aims to evaluate and understand the existing literature on the </w:t>
-      </w:r>
-      <w:r>
+        <w:t xml:space="preserve">The project aims to predict the future colonoscopy numbers by applying appropriate machine learning models. The literature review aims to evaluate and understand the existing literature on the topics of screening as well application of machine learning to predict the screening numbers. Materials that suggest the external factors that impact the numbers predicted are also reviewed. </w:t>
+      </w:r>
+    </w:p>
+    <w:p>
+      <w:r>
+        <w:t xml:space="preserve">The materials reviewed are openly available on the internet, previous research papers, articles etc are reviewed as part of the process. </w:t>
+      </w:r>
+      <w:r>
+        <w:t>Eighty-one</w:t>
+      </w:r>
+      <w:r>
+        <w:t xml:space="preserve"> documents are reviewed as part of the process in four themes. The documents show a wide range of areas with respect to the project. This includes review of documents relating to the research done in the field of Bowel screening programme. European guidelines are also reviewed so that the guidelines with respect to the colonoscopy are included in the review. Research papers from Scottish bowel screening programme and Swedish programme are reviewed. The programme involves testing of stool in its first step, this means there is a factor of disgust to be considered while estimating the counts. In order to understand the role of fear, embarrassment existing research for emotional prediction are also reviewed.</w:t>
+      </w:r>
+    </w:p>
+    <w:p>
+      <w:r>
+        <w:t>Application of Machine Learning to predict the intake in healthcare system is analysed by reviewing research that deals with machine learning for health services researchers, and a deeper understanding of how to interpret the machine learning models are reviewed.</w:t>
+      </w:r>
+    </w:p>
+    <w:p>
+      <w:r>
+        <w:t>By the end of this review, we get a clear understanding of the bowel screening standards used across the world, usage of machine learning in healthcare intake prediction, external factors that could influence bowel screening.</w:t>
+      </w:r>
+    </w:p>
+    <w:p>
+      <w:r>
+        <w:t>Ethical consideration with respect to literature review are considering wide range of topics in eight different themes related to the research in the technical areas with respect to machine learning or statistics, even in the area of domain of colonoscopy. Each of the themes have 10 literatures reviewed, that includes different points of view considered.</w:t>
+      </w:r>
+    </w:p>
+    <w:p>
+      <w:pPr>
+        <w:pStyle w:val="Heading2"/>
+        <w:rPr>
+          <w:u w:val="single"/>
+        </w:rPr>
+      </w:pPr>
+      <w:bookmarkStart w:id="2" w:name="_Toc135241308"/>
+      <w:r>
+        <w:rPr>
+          <w:u w:val="single"/>
+        </w:rPr>
         <w:lastRenderedPageBreak/>
-        <w:t xml:space="preserve">topics of screening as well application of machine learning to predict the screening numbers. Materials that suggest the external factors that impact the numbers predicted are also reviewed. </w:t>
-      </w:r>
-    </w:p>
-    <w:p>
-      <w:r>
-        <w:t xml:space="preserve">The materials reviewed are openly available on the internet, previous research papers, articles etc are reviewed as part of the process. </w:t>
-      </w:r>
-      <w:r>
-        <w:t>Eighty-one</w:t>
-      </w:r>
-      <w:r>
-        <w:t xml:space="preserve"> documents are reviewed as part of the process in four themes. The documents show a wide range of areas with respect to the project. This includes review of documents relating to the research done in the field of Bowel screening programme. European guidelines are also reviewed so that the guidelines with respect to the colonoscopy are included in the review. Research papers from Scottish bowel screening programme and Swedish programme are reviewed. The programme involves testing of stool in its first step, this means there is a factor of disgust to be considered while estimating the counts. In order to understand the role of fear, embarrassment existing research for emotional prediction are also reviewed.</w:t>
-      </w:r>
-    </w:p>
-    <w:p>
-      <w:r>
-        <w:t>Application of Machine Learning to predict the intake in healthcare system is analysed by reviewing research that deals with machine learning for health services researchers, and a deeper understanding of how to interpret the machine learning models are reviewed.</w:t>
-      </w:r>
-    </w:p>
-    <w:p>
-      <w:r>
-        <w:t>By the end of this review, we get a clear understanding of the bowel screening standards used across the world, usage of machine learning in healthcare intake prediction, external factors that could influence bowel screening.</w:t>
-      </w:r>
-    </w:p>
-    <w:p>
-      <w:r>
-        <w:t>Ethical consideration with respect to literature review are considering wide range of topics in eight different themes related to the research in the technical areas with respect to machine learning or statistics, even in the area of domain of colonoscopy. Each of the themes have 10 literatures reviewed, that includes different points of view considered.</w:t>
-      </w:r>
-    </w:p>
-    <w:p>
-      <w:pPr>
-        <w:pStyle w:val="Heading2"/>
-        <w:rPr>
-          <w:u w:val="single"/>
-        </w:rPr>
-      </w:pPr>
-      <w:bookmarkStart w:id="2" w:name="_Toc135241308"/>
-      <w:r>
-        <w:rPr>
-          <w:u w:val="single"/>
-        </w:rPr>
         <w:t>Body Of Text:</w:t>
       </w:r>
       <w:bookmarkEnd w:id="2"/>
@@ -12774,14 +12938,7 @@
         <w:rPr>
           <w:rFonts w:ascii="Calibri" w:hAnsi="Calibri" w:cs="Calibri"/>
         </w:rPr>
-        <w:t xml:space="preserve"> The literature review of this document identifies the document has different sections where the cancer screening standards are defined. The document first gives a background and the need for cancer screening. The chapter 1 focusses on the effectives of screening. Different chapters are dedicated on defining the cancer screening process, need for quality assurance. The document also highlights that the screening is done on a healthier population and hence the radiation risks should be minimised. Chapter 8 and Chapter 9 are </w:t>
-      </w:r>
-      <w:r>
-        <w:rPr>
-          <w:rFonts w:ascii="Calibri" w:hAnsi="Calibri" w:cs="Calibri"/>
-        </w:rPr>
-        <w:lastRenderedPageBreak/>
-        <w:t>of particular interest to this project, where the management of lesions identified and requirement of further colonoscopy within a timeframe is mentioned. As per this it is understood that the colonoscopy numbers are not equal to the number of patients deemed to be suitable for colonoscopy. There is a standards table defined to identify the performance of screening</w:t>
+        <w:t xml:space="preserve"> The literature review of this document identifies the document has different sections where the cancer screening standards are defined. The document first gives a background and the need for cancer screening. The chapter 1 focusses on the effectives of screening. Different chapters are dedicated on defining the cancer screening process, need for quality assurance. The document also highlights that the screening is done on a healthier population and hence the radiation risks should be minimised. Chapter 8 and Chapter 9 are of particular interest to this project, where the management of lesions identified and requirement of further colonoscopy within a timeframe is mentioned. As per this it is understood that the colonoscopy numbers are not equal to the number of patients deemed to be suitable for colonoscopy. There is a standards table defined to identify the performance of screening</w:t>
       </w:r>
       <w:r>
         <w:rPr>
@@ -12994,9 +13151,8 @@
           <w:color w:val="000000"/>
           <w:lang w:eastAsia="en-IE"/>
         </w:rPr>
-        <w:t xml:space="preserve"> This literature details of the once-only flexible sigmoidoscopy in cancer detection. This trial was undertaken in 14 UK centres. Randomisation by sequential number generation was done centrally in blocks of 12, with stratification by trial centre, general practice, and household type. The primary outcomes were the incidence of colorectal cancer, including prevalent cases detected at screening, and mortality from colorectal cancer. Detailed statistics on the number of clients invited randomisation of the clients done for sigmoidoscopy. There is a flow chart explaining the randomisation. Table explaining colorectal cancer incidence and mortality in control and intervention groups. Kaplan-Meier estimates of cumulative incidence and mortality Colorectal cancer incidence, distal cancer incidence, proximal cancer incidence (E and F), and colorectal cancer </w:t>
-      </w:r>
-      <w:proofErr w:type="gramStart"/>
+        <w:t xml:space="preserve"> This literature details of the once-only flexible sigmoidoscopy in cancer detection. This trial was undertaken in 14 UK centres. Randomisation by sequential number generation was done centrally in blocks of 12, with stratification by trial centre, general practice, and household type. The primary outcomes were the incidence of colorectal cancer, including prevalent cases detected at screening, and mortality from colorectal cancer. Detailed statistics on the number of clients invited randomisation of the clients done for sigmoidoscopy. There is a flow chart explaining the randomisation. Table explaining colorectal cancer incidence and mortality in control and intervention groups. Kaplan-Meier estimates of cumulative incidence and mortality Colorectal cancer incidence, distal cancer incidence, proximal cancer incidence (E and F), and colorectal cancer mortality . Curves are truncated at 10 years of follow-up because of incomplete ascertainment of cancers in the final calendar year of the study. </w:t>
+      </w:r>
       <w:r>
         <w:rPr>
           <w:rFonts w:ascii="Calibri" w:eastAsia="Times New Roman" w:hAnsi="Calibri" w:cs="Calibri"/>
@@ -13004,9 +13160,9 @@
           <w:color w:val="000000"/>
           <w:lang w:eastAsia="en-IE"/>
         </w:rPr>
-        <w:t>mortality .</w:t>
-      </w:r>
-      <w:proofErr w:type="gramEnd"/>
+        <w:lastRenderedPageBreak/>
+        <w:t xml:space="preserve">Findings from this large, randomised trial have shown that both incidence of and mortality from colorectal cancer are significantly reduced in people undergoing a single flexible sigmoidoscopy examination between 55 and 64 years of age.  A limitation of the trial is that rather than inviting the whole population aged 55–64 years for screening, the trial used a two-stage recruitment procedure whereby eligible individuals were randomly assigned only if they responded to a questionnaire and indicated that they would be likely to attend screening. </w:t>
+      </w:r>
       <w:r>
         <w:rPr>
           <w:rFonts w:ascii="Calibri" w:eastAsia="Times New Roman" w:hAnsi="Calibri" w:cs="Calibri"/>
@@ -13014,7 +13170,7 @@
           <w:color w:val="000000"/>
           <w:lang w:eastAsia="en-IE"/>
         </w:rPr>
-        <w:t xml:space="preserve"> Curves are truncated at 10 years of follow-up because of incomplete ascertainment of cancers in the final calendar year of the study. Findings from this large, randomised trial have shown that both incidence of and mortality from colorectal cancer are significantly reduced in people undergoing a single flexible sigmoidoscopy examination between 55 and 64 years of age.  A limitation of the trial is that rather than inviting the whole population aged 55–64 years for screening, the trial used a two-stage recruitment procedure whereby eligible individuals were randomly assigned only if they responded to a questionnaire and indicated that they would be likely to attend screening. </w:t>
+        <w:fldChar w:fldCharType="begin"/>
       </w:r>
       <w:r>
         <w:rPr>
@@ -13023,7 +13179,7 @@
           <w:color w:val="000000"/>
           <w:lang w:eastAsia="en-IE"/>
         </w:rPr>
-        <w:fldChar w:fldCharType="begin"/>
+        <w:instrText xml:space="preserve"> ADDIN ZOTERO_ITEM CSL_CITATION {"citationID":"ckV0UPxt","properties":{"formattedCitation":"(Molenaar et al., 2021)","plainCitation":"(Molenaar et al., 2021)","noteIndex":0},"citationItems":[{"id":28,"uris":["http://zotero.org/users/local/Ykweszta/items/RKYPGVPN"],"itemData":{"id":28,"type":"article-journal","abstract":"Timely treatment for colorectal cancer (CRC) is a quality indicator in oncological care. However, patients with CRC might benefit more from preoperative optimization rather than rapid treatment initiation. The objectives of this study are (1) to determine the definition of the CRC treatment interval, (2) to study international recommendations regarding this interval and (3) to study whether length of the interval is associated with outcome. We performed a systematic search of the literature in June 2020 through MEDLINE, EMBASE and Cochrane databases, complemented with a web search and a survey among colorectal surgeons worldwide. Full-text papers including subjects with CRC and a description of the treatment interval were included. Definition of the treatment interval varies widely in published studies, especially due to different starting points of the interval. Date of diagnosis is often used as start of the interval, determined with date of pathological confirmation. The end of the interval is rather consistently determined with date of initiation of any primary treatment. Recommendations on the timeline of the treatment interval range between and within countries from two weeks between decision to treat and surgery, to treatment within seven weeks after pathological diagnosis. Finally, there is no decisive evidence that a longer treatment interval is associated with worse outcome. The interval from diagnosis to treatment for CRC treatment could be used for prehabilitation to benefit patient recovery. It may be that this strategy is more beneficial than urgently proceeding with treatment.","container-title":"World Journal of Surgery","DOI":"10.1007/s00268-021-06075-7","ISSN":"0364-2313","issue":"7","language":"en","source":"www.readcube.com","title":"Conflicting Guidelines: A Systematic Review on the Proper Interval for Colorectal Cancer Treatment","title-short":"Conflicting Guidelines","URL":"https://link.springer.com/epdf/10.1007/s00268-021-06075-7","volume":"45","author":[{"family":"Molenaar","given":"Charlotte J. L."},{"family":"Janssen","given":"Loes"},{"family":"Peet","given":"Donald L.","dropping-particle":"van der"},{"family":"Winter","given":"Desmond C."},{"family":"Roumen","given":"Rudi M. H."},{"family":"Slooter","given":"Gerrit D."}],"accessed":{"date-parts":[["2023",5,3]]},"issued":{"date-parts":[["2021"]]}}}],"schema":"https://github.com/citation-style-language/schema/raw/master/csl-citation.json"} </w:instrText>
       </w:r>
       <w:r>
         <w:rPr>
@@ -13032,7 +13188,13 @@
           <w:color w:val="000000"/>
           <w:lang w:eastAsia="en-IE"/>
         </w:rPr>
-        <w:instrText xml:space="preserve"> ADDIN ZOTERO_ITEM CSL_CITATION {"citationID":"ckV0UPxt","properties":{"formattedCitation":"(Molenaar et al., 2021)","plainCitation":"(Molenaar et al., 2021)","noteIndex":0},"citationItems":[{"id":28,"uris":["http://zotero.org/users/local/Ykweszta/items/RKYPGVPN"],"itemData":{"id":28,"type":"article-journal","abstract":"Timely treatment for colorectal cancer (CRC) is a quality indicator in oncological care. However, patients with CRC might benefit more from preoperative optimization rather than rapid treatment initiation. The objectives of this study are (1) to determine the definition of the CRC treatment interval, (2) to study international recommendations regarding this interval and (3) to study whether length of the interval is associated with outcome. We performed a systematic search of the literature in June 2020 through MEDLINE, EMBASE and Cochrane databases, complemented with a web search and a survey among colorectal surgeons worldwide. Full-text papers including subjects with CRC and a description of the treatment interval were included. Definition of the treatment interval varies widely in published studies, especially due to different starting points of the interval. Date of diagnosis is often used as start of the interval, determined with date of pathological confirmation. The end of the interval is rather consistently determined with date of initiation of any primary treatment. Recommendations on the timeline of the treatment interval range between and within countries from two weeks between decision to treat and surgery, to treatment within seven weeks after pathological diagnosis. Finally, there is no decisive evidence that a longer treatment interval is associated with worse outcome. The interval from diagnosis to treatment for CRC treatment could be used for prehabilitation to benefit patient recovery. It may be that this strategy is more beneficial than urgently proceeding with treatment.","container-title":"World Journal of Surgery","DOI":"10.1007/s00268-021-06075-7","ISSN":"0364-2313","issue":"7","language":"en","source":"www.readcube.com","title":"Conflicting Guidelines: A Systematic Review on the Proper Interval for Colorectal Cancer Treatment","title-short":"Conflicting Guidelines","URL":"https://link.springer.com/epdf/10.1007/s00268-021-06075-7","volume":"45","author":[{"family":"Molenaar","given":"Charlotte J. L."},{"family":"Janssen","given":"Loes"},{"family":"Peet","given":"Donald L.","dropping-particle":"van der"},{"family":"Winter","given":"Desmond C."},{"family":"Roumen","given":"Rudi M. H."},{"family":"Slooter","given":"Gerrit D."}],"accessed":{"date-parts":[["2023",5,3]]},"issued":{"date-parts":[["2021"]]}}}],"schema":"https://github.com/citation-style-language/schema/raw/master/csl-citation.json"} </w:instrText>
+        <w:fldChar w:fldCharType="separate"/>
+      </w:r>
+      <w:r>
+        <w:rPr>
+          <w:rFonts w:ascii="Calibri" w:hAnsi="Calibri" w:cs="Calibri"/>
+        </w:rPr>
+        <w:t>(Molenaar et al., 2021)</w:t>
       </w:r>
       <w:r>
         <w:rPr>
@@ -13041,13 +13203,7 @@
           <w:color w:val="000000"/>
           <w:lang w:eastAsia="en-IE"/>
         </w:rPr>
-        <w:fldChar w:fldCharType="separate"/>
-      </w:r>
-      <w:r>
-        <w:rPr>
-          <w:rFonts w:ascii="Calibri" w:hAnsi="Calibri" w:cs="Calibri"/>
-        </w:rPr>
-        <w:t>(Molenaar et al., 2021)</w:t>
+        <w:fldChar w:fldCharType="end"/>
       </w:r>
       <w:r>
         <w:rPr>
@@ -13056,8 +13212,9 @@
           <w:color w:val="000000"/>
           <w:lang w:eastAsia="en-IE"/>
         </w:rPr>
-        <w:fldChar w:fldCharType="end"/>
-      </w:r>
+        <w:t xml:space="preserve">The literature review presents the conflicting guidelines with respect to the colorectal screening. The study here determines that the timely treatment of colorectal screening is a quality indicator of oncological care. The study does an extensive literature review through MEDLINE, EMBASE and Cochrane databases, complemented with a web search and a survey. The results of the case study define the treatment interval. It confirms that that the interval from diagnosis to treatment could be used for </w:t>
+      </w:r>
+      <w:proofErr w:type="spellStart"/>
       <w:r>
         <w:rPr>
           <w:rFonts w:ascii="Calibri" w:eastAsia="Times New Roman" w:hAnsi="Calibri" w:cs="Calibri"/>
@@ -13065,9 +13222,9 @@
           <w:color w:val="000000"/>
           <w:lang w:eastAsia="en-IE"/>
         </w:rPr>
-        <w:t xml:space="preserve">The literature review presents the conflicting guidelines with respect to the colorectal screening. The study here determines that the timely treatment of colorectal screening is a quality indicator of oncological care. The study does an extensive literature review through MEDLINE, EMBASE and Cochrane databases, complemented with a web search and a survey. The results of the case study define the treatment interval. It confirms that that the interval from diagnosis to treatment could be used for </w:t>
-      </w:r>
-      <w:proofErr w:type="spellStart"/>
+        <w:t>prehabilitation</w:t>
+      </w:r>
+      <w:proofErr w:type="spellEnd"/>
       <w:r>
         <w:rPr>
           <w:rFonts w:ascii="Calibri" w:eastAsia="Times New Roman" w:hAnsi="Calibri" w:cs="Calibri"/>
@@ -13075,9 +13232,8 @@
           <w:color w:val="000000"/>
           <w:lang w:eastAsia="en-IE"/>
         </w:rPr>
-        <w:t>prehabilitation</w:t>
-      </w:r>
-      <w:proofErr w:type="spellEnd"/>
+        <w:t xml:space="preserve"> to benefit patient recovery. </w:t>
+      </w:r>
       <w:r>
         <w:rPr>
           <w:rFonts w:ascii="Calibri" w:eastAsia="Times New Roman" w:hAnsi="Calibri" w:cs="Calibri"/>
@@ -13085,7 +13241,7 @@
           <w:color w:val="000000"/>
           <w:lang w:eastAsia="en-IE"/>
         </w:rPr>
-        <w:t xml:space="preserve"> to benefit patient recovery. </w:t>
+        <w:fldChar w:fldCharType="begin"/>
       </w:r>
       <w:r>
         <w:rPr>
@@ -13094,7 +13250,7 @@
           <w:color w:val="000000"/>
           <w:lang w:eastAsia="en-IE"/>
         </w:rPr>
-        <w:fldChar w:fldCharType="begin"/>
+        <w:instrText xml:space="preserve"> ADDIN ZOTERO_ITEM CSL_CITATION {"citationID":"sj8pCaAj","properties":{"formattedCitation":"(Robertson et al., 2004)","plainCitation":"(Robertson et al., 2004)","noteIndex":0},"citationItems":[{"id":26,"uris":["http://zotero.org/users/local/Ykweszta/items/9IWDI78J"],"itemData":{"id":26,"type":"article-journal","abstract":"Stage at diagnosis and survival from cancer vary according to where people live, suggesting some may have delays in diagnosis. The aim of this study was to determine if time from presentation to treatment was longer for colorectal and breast cancer patients living further from cancer centres, and identify other important factors in delay. Data were collected on 1097 patients with breast and 1223 with colorectal cancer in north and northeast Scotland. Women with breast cancer who lived further from cancer centres were treated more quickly than those living closer to cancer centres (P=0.011). Multilevel modelling found that this was largely due to them receiving earlier treatment at hospitals other than cancer centres. Breast lump, change in skin contour, lymphadenopathy, more symptoms and signs, and increasing age predicted faster treatment. Screen detected cancers and private referrals were treated more quickly. For colorectal cancer, time to treatment was similar for people in rural and urban areas. Quicker treatment was associated with palpable rectal or abdominal masses, tenesmus, abdominal pain, frequent GP consultations, age between 50 and 74 years, tumours of the transverse colon, and iron medication at presentation. Delay was associated with past anxiety or depression. There was variation between general practices and treatment appeared quicker at practices with more female general practitioners.","container-title":"British Journal of Cancer","DOI":"10.1038/sj.bjc.6601753","ISSN":"1532-1827","issue":"8","journalAbbreviation":"Br J Cancer","language":"en","license":"2004 The Author(s)","note":"number: 8\npublisher: Nature Publishing Group","page":"1479-1485","source":"www.nature.com","title":"Factors influencing time from presentation to treatment of colorectal and breast cancer in urban and rural areas","volume":"90","author":[{"family":"Robertson","given":"R."},{"family":"Campbell","given":"N. C."},{"family":"Smith","given":"S."},{"family":"Donnan","given":"P. T."},{"family":"Sullivan","given":"F."},{"family":"Duffy","given":"R."},{"family":"Ritchie","given":"L. D."},{"family":"Millar","given":"D."},{"family":"Cassidy","given":"J."},{"family":"Munro","given":"A."}],"issued":{"date-parts":[["2004",4]]}}}],"schema":"https://github.com/citation-style-language/schema/raw/master/csl-citation.json"} </w:instrText>
       </w:r>
       <w:r>
         <w:rPr>
@@ -13103,7 +13259,13 @@
           <w:color w:val="000000"/>
           <w:lang w:eastAsia="en-IE"/>
         </w:rPr>
-        <w:instrText xml:space="preserve"> ADDIN ZOTERO_ITEM CSL_CITATION {"citationID":"sj8pCaAj","properties":{"formattedCitation":"(Robertson et al., 2004)","plainCitation":"(Robertson et al., 2004)","noteIndex":0},"citationItems":[{"id":26,"uris":["http://zotero.org/users/local/Ykweszta/items/9IWDI78J"],"itemData":{"id":26,"type":"article-journal","abstract":"Stage at diagnosis and survival from cancer vary according to where people live, suggesting some may have delays in diagnosis. The aim of this study was to determine if time from presentation to treatment was longer for colorectal and breast cancer patients living further from cancer centres, and identify other important factors in delay. Data were collected on 1097 patients with breast and 1223 with colorectal cancer in north and northeast Scotland. Women with breast cancer who lived further from cancer centres were treated more quickly than those living closer to cancer centres (P=0.011). Multilevel modelling found that this was largely due to them receiving earlier treatment at hospitals other than cancer centres. Breast lump, change in skin contour, lymphadenopathy, more symptoms and signs, and increasing age predicted faster treatment. Screen detected cancers and private referrals were treated more quickly. For colorectal cancer, time to treatment was similar for people in rural and urban areas. Quicker treatment was associated with palpable rectal or abdominal masses, tenesmus, abdominal pain, frequent GP consultations, age between 50 and 74 years, tumours of the transverse colon, and iron medication at presentation. Delay was associated with past anxiety or depression. There was variation between general practices and treatment appeared quicker at practices with more female general practitioners.","container-title":"British Journal of Cancer","DOI":"10.1038/sj.bjc.6601753","ISSN":"1532-1827","issue":"8","journalAbbreviation":"Br J Cancer","language":"en","license":"2004 The Author(s)","note":"number: 8\npublisher: Nature Publishing Group","page":"1479-1485","source":"www.nature.com","title":"Factors influencing time from presentation to treatment of colorectal and breast cancer in urban and rural areas","volume":"90","author":[{"family":"Robertson","given":"R."},{"family":"Campbell","given":"N. C."},{"family":"Smith","given":"S."},{"family":"Donnan","given":"P. T."},{"family":"Sullivan","given":"F."},{"family":"Duffy","given":"R."},{"family":"Ritchie","given":"L. D."},{"family":"Millar","given":"D."},{"family":"Cassidy","given":"J."},{"family":"Munro","given":"A."}],"issued":{"date-parts":[["2004",4]]}}}],"schema":"https://github.com/citation-style-language/schema/raw/master/csl-citation.json"} </w:instrText>
+        <w:fldChar w:fldCharType="separate"/>
+      </w:r>
+      <w:r>
+        <w:rPr>
+          <w:rFonts w:ascii="Calibri" w:hAnsi="Calibri" w:cs="Calibri"/>
+        </w:rPr>
+        <w:t>(Robertson et al., 2004)</w:t>
       </w:r>
       <w:r>
         <w:rPr>
@@ -13112,13 +13274,7 @@
           <w:color w:val="000000"/>
           <w:lang w:eastAsia="en-IE"/>
         </w:rPr>
-        <w:fldChar w:fldCharType="separate"/>
-      </w:r>
-      <w:r>
-        <w:rPr>
-          <w:rFonts w:ascii="Calibri" w:hAnsi="Calibri" w:cs="Calibri"/>
-        </w:rPr>
-        <w:t>(Robertson et al., 2004)</w:t>
+        <w:fldChar w:fldCharType="end"/>
       </w:r>
       <w:r>
         <w:rPr>
@@ -13127,8 +13283,15 @@
           <w:color w:val="000000"/>
           <w:lang w:eastAsia="en-IE"/>
         </w:rPr>
-        <w:fldChar w:fldCharType="end"/>
-      </w:r>
+        <w:t>The literature review of the mentioned journal extracted from British journal of Cancer identifies the factors influencing time from presentation to treatment of colorectal cancer. The study understands that the stage at diagnosis and survival from cancer vary according to where people live. The aim of the study here was to determine if there is a delay according to where people live. Statistics of the patients selected for study, proximity with the GP, the differences are all noted. The study didn’t find any significant evidence to suggest people leaving far from treatment centres did not receive delayed treatment. There are several tables and charts to claim this. (Ponti et al., 2020) The literature tried to address the key issues that need to be considered while revising the current annex of the European Council recommendation (2003) on cancer screening. The literature summarises the recommendations provided the European Union along with the issues to be considered in the revised recommendation.</w:t>
+      </w:r>
+    </w:p>
+    <w:p>
+      <w:pPr>
+        <w:rPr>
+          <w:rFonts w:ascii="Calibri" w:hAnsi="Calibri" w:cs="Calibri"/>
+        </w:rPr>
+      </w:pPr>
       <w:r>
         <w:rPr>
           <w:rFonts w:ascii="Calibri" w:eastAsia="Times New Roman" w:hAnsi="Calibri" w:cs="Calibri"/>
@@ -13136,15 +13299,17 @@
           <w:color w:val="000000"/>
           <w:lang w:eastAsia="en-IE"/>
         </w:rPr>
-        <w:t>The literature review of the mentioned journal extracted from British journal of Cancer identifies the factors influencing time from presentation to treatment of colorectal cancer. The study understands that the stage at diagnosis and survival from cancer vary according to where people live. The aim of the study here was to determine if there is a delay according to where people live. Statistics of the patients selected for study, proximity with the GP, the differences are all noted. The study didn’t find any significant evidence to suggest people leaving far from treatment centres did not receive delayed treatment. There are several tables and charts to claim this. (Ponti et al., 2020) The literature tried to address the key issues that need to be considered while revising the current annex of the European Council recommendation (2003) on cancer screening. The literature summarises the recommendations provided the European Union along with the issues to be considered in the revised recommendation.</w:t>
-      </w:r>
-    </w:p>
-    <w:p>
-      <w:pPr>
-        <w:rPr>
-          <w:rFonts w:ascii="Calibri" w:hAnsi="Calibri" w:cs="Calibri"/>
-        </w:rPr>
-      </w:pPr>
+        <w:t xml:space="preserve">In the </w:t>
+      </w:r>
+      <w:r>
+        <w:rPr>
+          <w:rFonts w:ascii="Calibri" w:eastAsia="Times New Roman" w:hAnsi="Calibri" w:cs="Calibri"/>
+          <w:b/>
+          <w:color w:val="000000"/>
+          <w:lang w:eastAsia="en-IE"/>
+        </w:rPr>
+        <w:t>second</w:t>
+      </w:r>
       <w:r>
         <w:rPr>
           <w:rFonts w:ascii="Calibri" w:eastAsia="Times New Roman" w:hAnsi="Calibri" w:cs="Calibri"/>
@@ -13152,17 +13317,7 @@
           <w:color w:val="000000"/>
           <w:lang w:eastAsia="en-IE"/>
         </w:rPr>
-        <w:lastRenderedPageBreak/>
-        <w:t xml:space="preserve">In the </w:t>
-      </w:r>
-      <w:r>
-        <w:rPr>
-          <w:rFonts w:ascii="Calibri" w:eastAsia="Times New Roman" w:hAnsi="Calibri" w:cs="Calibri"/>
-          <w:b/>
-          <w:color w:val="000000"/>
-          <w:lang w:eastAsia="en-IE"/>
-        </w:rPr>
-        <w:t>second</w:t>
+        <w:t xml:space="preserve"> theme, we will understand the process, strategies, performance, and any special considerations done in the screening programmes are worldwide. </w:t>
       </w:r>
       <w:r>
         <w:rPr>
@@ -13171,7 +13326,7 @@
           <w:color w:val="000000"/>
           <w:lang w:eastAsia="en-IE"/>
         </w:rPr>
-        <w:t xml:space="preserve"> theme, we will understand the process, strategies, performance, and any special considerations done in the screening programmes are worldwide. </w:t>
+        <w:fldChar w:fldCharType="begin"/>
       </w:r>
       <w:r>
         <w:rPr>
@@ -13180,7 +13335,7 @@
           <w:color w:val="000000"/>
           <w:lang w:eastAsia="en-IE"/>
         </w:rPr>
-        <w:fldChar w:fldCharType="begin"/>
+        <w:instrText xml:space="preserve"> ADDIN ZOTERO_ITEM CSL_CITATION {"citationID":"cHoR2nkp","properties":{"formattedCitation":"(Navarro et al., 2017)","plainCitation":"(Navarro et al., 2017)","noteIndex":0},"citationItems":[{"id":33,"uris":["http://zotero.org/users/local/Ykweszta/items/2CBDF25X"],"itemData":{"id":33,"type":"article-journal","abstract":"Colorectal cancer population screening programs worldwide in 2016: An update","container-title":"World Journal of Gastroenterology","DOI":"10.3748/wjg.v23.i20.3632","issue":"20","language":"en","note":"publisher: Baishideng Publishing Group Inc.","page":"3632-3642","source":"www.wjgnet.com","title":"Colorectal cancer population screening programs worldwide in 2016: An update","title-short":"Colorectal cancer population screening programs worldwide in 2016","volume":"23","author":[{"family":"Navarro","given":"Mercedes"},{"family":"Nicolas","given":"Andrea"},{"family":"Ferrandez","given":"Angel"},{"family":"Lanas","given":"Angel"}],"issued":{"date-parts":[["2017",5,28]]}}}],"schema":"https://github.com/citation-style-language/schema/raw/master/csl-citation.json"} </w:instrText>
       </w:r>
       <w:r>
         <w:rPr>
@@ -13189,7 +13344,13 @@
           <w:color w:val="000000"/>
           <w:lang w:eastAsia="en-IE"/>
         </w:rPr>
-        <w:instrText xml:space="preserve"> ADDIN ZOTERO_ITEM CSL_CITATION {"citationID":"cHoR2nkp","properties":{"formattedCitation":"(Navarro et al., 2017)","plainCitation":"(Navarro et al., 2017)","noteIndex":0},"citationItems":[{"id":33,"uris":["http://zotero.org/users/local/Ykweszta/items/2CBDF25X"],"itemData":{"id":33,"type":"article-journal","abstract":"Colorectal cancer population screening programs worldwide in 2016: An update","container-title":"World Journal of Gastroenterology","DOI":"10.3748/wjg.v23.i20.3632","issue":"20","language":"en","note":"publisher: Baishideng Publishing Group Inc.","page":"3632-3642","source":"www.wjgnet.com","title":"Colorectal cancer population screening programs worldwide in 2016: An update","title-short":"Colorectal cancer population screening programs worldwide in 2016","volume":"23","author":[{"family":"Navarro","given":"Mercedes"},{"family":"Nicolas","given":"Andrea"},{"family":"Ferrandez","given":"Angel"},{"family":"Lanas","given":"Angel"}],"issued":{"date-parts":[["2017",5,28]]}}}],"schema":"https://github.com/citation-style-language/schema/raw/master/csl-citation.json"} </w:instrText>
+        <w:fldChar w:fldCharType="separate"/>
+      </w:r>
+      <w:r>
+        <w:rPr>
+          <w:rFonts w:ascii="Calibri" w:hAnsi="Calibri" w:cs="Calibri"/>
+        </w:rPr>
+        <w:t>(Navarro et al., 2017)</w:t>
       </w:r>
       <w:r>
         <w:rPr>
@@ -13198,13 +13359,7 @@
           <w:color w:val="000000"/>
           <w:lang w:eastAsia="en-IE"/>
         </w:rPr>
-        <w:fldChar w:fldCharType="separate"/>
-      </w:r>
-      <w:r>
-        <w:rPr>
-          <w:rFonts w:ascii="Calibri" w:hAnsi="Calibri" w:cs="Calibri"/>
-        </w:rPr>
-        <w:t>(Navarro et al., 2017)</w:t>
+        <w:fldChar w:fldCharType="end"/>
       </w:r>
       <w:r>
         <w:rPr>
@@ -13213,22 +13368,49 @@
           <w:color w:val="000000"/>
           <w:lang w:eastAsia="en-IE"/>
         </w:rPr>
+        <w:t xml:space="preserve">. </w:t>
+      </w:r>
+      <w:r>
+        <w:rPr>
+          <w:rFonts w:ascii="Calibri" w:hAnsi="Calibri" w:cs="Calibri"/>
+        </w:rPr>
+        <w:t xml:space="preserve">This research paper briefs about the screening programme worldwide, the pilot program implemented in Ireland (2008-2009) and its outcomes are highlighted. There is a chart on how the Americas and Asia pacific countries performed in the screening, also a mention on the countries with high cancer rate have not yet implemented screening. Literature from national/international papers reviewed here. As per the paper participation is highest amongst women, but the men showed highest percentage of FIT results being positive. </w:t>
+      </w:r>
+      <w:r>
+        <w:rPr>
+          <w:rFonts w:ascii="Calibri" w:hAnsi="Calibri" w:cs="Calibri"/>
+        </w:rPr>
+        <w:fldChar w:fldCharType="begin"/>
+      </w:r>
+      <w:r>
+        <w:rPr>
+          <w:rFonts w:ascii="Calibri" w:hAnsi="Calibri" w:cs="Calibri"/>
+        </w:rPr>
+        <w:instrText xml:space="preserve"> ADDIN ZOTERO_ITEM CSL_CITATION {"citationID":"VOl78hMo","properties":{"formattedCitation":"(Sorbye et al., 2009)","plainCitation":"(Sorbye et al., 2009)","noteIndex":0},"citationItems":[{"id":49,"uris":["http://zotero.org/users/local/Ykweszta/items/K7PCGG53"],"itemData":{"id":49,"type":"article-journal","abstract":"BACKGROUND: Trial accrual patterns were examined to determine whether metastatic colorectal cancer (mCRC) patients enrolled in trials are representative of a general cancer population concerning patient characteristics and survival. METHODS: A total of 760 mCRC patients referred for their first oncological consideration at 3 hospitals in Scandinavia covering defined populations were registered consecutively during 2003 to 2006. Clinical trial enrollment, patient characteristics, and treatment were recorded prospectively, and the follow-up was complete. RESULTS: Palliative chemotherapy was initiated in 61% of the patients. Approximately one‒third (36%) of patients receiving chemotherapy were included in a trial. The main reason for nonparticipation was failed eligibility criteria (69%). The median survival after chemotherapy was 15.8 months for all patients, and 18 months after combination chemotherapy. Trial patients had better prognostic characteristics and significantly longer survival than nontrial patients: 21.3 months versus 15.2 months when receiving combination chemotherapy. Poor performance status was the main reason for giving best supportive care only, and the median survival was then only 2.1 months. The median survival for all 760 nonresectable mCRC patients was 10.7 months. CONCLUSIONS: mCRC patients enrolled into clinical trials differ in characteristics from patients receiving chemotherapy outside protocol and have better survival, even when given the same treatment. Although trial patients have a median survival close to 2 years, survival is lower for all patients receiving chemotherapy and much lower for all patients diagnosed with mCRC. Studies that better accept the heterogeneity of the population with mCRC are needed. Cancer 2009. © 2009 American Cancer Society.","container-title":"Cancer","DOI":"10.1002/cncr.24527","ISSN":"1097-0142","issue":"20","language":"en","note":"_eprint: https://onlinelibrary.wiley.com/doi/pdf/10.1002/cncr.24527","page":"4679-4687","source":"Wiley Online Library","title":"Clinical trial enrollment, patient characteristics, and survival differences in prospectively registered metastatic colorectal cancer patients","volume":"115","author":[{"family":"Sorbye","given":"Halfdan"},{"family":"Pfeiffer","given":"Per"},{"family":"Cavalli-Björkman","given":"Nina"},{"family":"Qvortrup","given":"Camilla"},{"family":"Holsen","given":"Mari H."},{"family":"Wentzel-Larsen","given":"Tore"},{"family":"Glimelius","given":"Bengt"}],"issued":{"date-parts":[["2009"]]}}}],"schema":"https://github.com/citation-style-language/schema/raw/master/csl-citation.json"} </w:instrText>
+      </w:r>
+      <w:r>
+        <w:rPr>
+          <w:rFonts w:ascii="Calibri" w:hAnsi="Calibri" w:cs="Calibri"/>
+        </w:rPr>
+        <w:fldChar w:fldCharType="separate"/>
+      </w:r>
+      <w:r>
+        <w:rPr>
+          <w:rFonts w:ascii="Calibri" w:hAnsi="Calibri" w:cs="Calibri"/>
+        </w:rPr>
+        <w:t>(Sorbye et al., 2009)</w:t>
+      </w:r>
+      <w:r>
+        <w:rPr>
+          <w:rFonts w:ascii="Calibri" w:hAnsi="Calibri" w:cs="Calibri"/>
+        </w:rPr>
         <w:fldChar w:fldCharType="end"/>
       </w:r>
       <w:r>
         <w:rPr>
-          <w:rFonts w:ascii="Calibri" w:eastAsia="Times New Roman" w:hAnsi="Calibri" w:cs="Calibri"/>
-          <w:bCs/>
-          <w:color w:val="000000"/>
-          <w:lang w:eastAsia="en-IE"/>
-        </w:rPr>
-        <w:t xml:space="preserve">. </w:t>
-      </w:r>
-      <w:r>
-        <w:rPr>
-          <w:rFonts w:ascii="Calibri" w:hAnsi="Calibri" w:cs="Calibri"/>
-        </w:rPr>
-        <w:t xml:space="preserve">This research paper briefs about the screening programme worldwide, the pilot program implemented in Ireland (2008-2009) and its outcomes are highlighted. There is a chart on how the Americas and Asia pacific countries performed in the screening, also a mention on the countries with high cancer rate have not yet implemented screening. Literature from national/international papers reviewed here. As per the paper participation is highest amongst women, but the men showed highest percentage of FIT results being positive. </w:t>
+          <w:rFonts w:ascii="Calibri" w:hAnsi="Calibri" w:cs="Calibri"/>
+        </w:rPr>
+        <w:t xml:space="preserve"> The literature deals with the clinical trial enrolment, patient characteristics, and survival differences in the screening registered patients. As part of the study a total of 760 mCRC patients referred for their first oncological consideration at 3 hospitals in Scandinavia covering defined populations were registered consecutively during 2003 to 2006. Clinical trial enrolment, patient characteristics, and treatment were recorded prospectively, and the follow-up was complete. chemotherapy was initiated in 61% of the patients. Approximately one-third (36%) of patients receiving chemotherapy were included in a trial. The main reason for nonparticipation was failed eligibility criteria (69%). The median survival after chemotherapy was 15.8 months for all patients, and 18 months after combination chemotherapy. Trial patients had better prognostic characteristics and significantly longer survival than non-trial patients: 21.3 months versus 15.2 months when receiving combination chemotherapy. Poor performance status was the main reason for giving best supportive care only, and the median survival was then only 2.1 months. The median survival for all 760 nonresectable mCRC patients was 10.7 months. There are detailed discussions on the clinical trials. There are charts explaining the cumulative survival over the months.</w:t>
       </w:r>
       <w:r>
         <w:rPr>
@@ -13240,7 +13422,7 @@
         <w:rPr>
           <w:rFonts w:ascii="Calibri" w:hAnsi="Calibri" w:cs="Calibri"/>
         </w:rPr>
-        <w:instrText xml:space="preserve"> ADDIN ZOTERO_ITEM CSL_CITATION {"citationID":"VOl78hMo","properties":{"formattedCitation":"(Sorbye et al., 2009)","plainCitation":"(Sorbye et al., 2009)","noteIndex":0},"citationItems":[{"id":49,"uris":["http://zotero.org/users/local/Ykweszta/items/K7PCGG53"],"itemData":{"id":49,"type":"article-journal","abstract":"BACKGROUND: Trial accrual patterns were examined to determine whether metastatic colorectal cancer (mCRC) patients enrolled in trials are representative of a general cancer population concerning patient characteristics and survival. METHODS: A total of 760 mCRC patients referred for their first oncological consideration at 3 hospitals in Scandinavia covering defined populations were registered consecutively during 2003 to 2006. Clinical trial enrollment, patient characteristics, and treatment were recorded prospectively, and the follow-up was complete. RESULTS: Palliative chemotherapy was initiated in 61% of the patients. Approximately one‒third (36%) of patients receiving chemotherapy were included in a trial. The main reason for nonparticipation was failed eligibility criteria (69%). The median survival after chemotherapy was 15.8 months for all patients, and 18 months after combination chemotherapy. Trial patients had better prognostic characteristics and significantly longer survival than nontrial patients: 21.3 months versus 15.2 months when receiving combination chemotherapy. Poor performance status was the main reason for giving best supportive care only, and the median survival was then only 2.1 months. The median survival for all 760 nonresectable mCRC patients was 10.7 months. CONCLUSIONS: mCRC patients enrolled into clinical trials differ in characteristics from patients receiving chemotherapy outside protocol and have better survival, even when given the same treatment. Although trial patients have a median survival close to 2 years, survival is lower for all patients receiving chemotherapy and much lower for all patients diagnosed with mCRC. Studies that better accept the heterogeneity of the population with mCRC are needed. Cancer 2009. © 2009 American Cancer Society.","container-title":"Cancer","DOI":"10.1002/cncr.24527","ISSN":"1097-0142","issue":"20","language":"en","note":"_eprint: https://onlinelibrary.wiley.com/doi/pdf/10.1002/cncr.24527","page":"4679-4687","source":"Wiley Online Library","title":"Clinical trial enrollment, patient characteristics, and survival differences in prospectively registered metastatic colorectal cancer patients","volume":"115","author":[{"family":"Sorbye","given":"Halfdan"},{"family":"Pfeiffer","given":"Per"},{"family":"Cavalli-Björkman","given":"Nina"},{"family":"Qvortrup","given":"Camilla"},{"family":"Holsen","given":"Mari H."},{"family":"Wentzel-Larsen","given":"Tore"},{"family":"Glimelius","given":"Bengt"}],"issued":{"date-parts":[["2009"]]}}}],"schema":"https://github.com/citation-style-language/schema/raw/master/csl-citation.json"} </w:instrText>
+        <w:instrText xml:space="preserve"> ADDIN ZOTERO_ITEM CSL_CITATION {"citationID":"x4hBR6pI","properties":{"formattedCitation":"(Schreuders et al., 2015)","plainCitation":"(Schreuders et al., 2015)","noteIndex":0},"citationItems":[{"id":35,"uris":["http://zotero.org/users/local/Ykweszta/items/8PAAYZ57"],"itemData":{"id":35,"type":"article-journal","abstract":"Colorectal cancer (CRC) ranks third among the most commonly diagnosed cancers worldwide, with wide geographical variation in incidence and mortality across the world. Despite proof that screening can decrease CRC incidence and mortality, CRC screening is only offered to a small proportion of the target population worldwide. Throughout the world there are widespread differences in CRC screening implementation status and strategy. Differences can be attributed to geographical variation in CRC incidence, economic resources, healthcare structure and infrastructure to support screening such as the ability to identify the target population at risk and cancer registry availability. This review highlights issues to consider when implementing a CRC screening programme and gives a worldwide overview of CRC burden and the current status of screening programmes, with focus on international differences.","container-title":"Gut","DOI":"10.1136/gutjnl-2014-309086","ISSN":"0017-5749, 1468-3288","issue":"10","language":"en","license":"Published by the BMJ Publishing Group Limited. For permission to use (where not already granted under a licence) please go to http://group.bmj.com/group/rights-licensing/permissions","note":"publisher: BMJ Publishing Group\nsection: Recent advances in clinical practice\nPMID: 26041752","page":"1637-1649","source":"gut.bmj.com","title":"Colorectal cancer screening: a global overview of existing programmes","title-short":"Colorectal cancer screening","volume":"64","author":[{"family":"Schreuders","given":"Eline H."},{"family":"Ruco","given":"Arlinda"},{"family":"Rabeneck","given":"Linda"},{"family":"Schoen","given":"Robert E."},{"family":"Sung","given":"Joseph J. Y."},{"family":"Young","given":"Graeme P."},{"family":"Kuipers","given":"Ernst J."}],"issued":{"date-parts":[["2015",10,1]]}}}],"schema":"https://github.com/citation-style-language/schema/raw/master/csl-citation.json"} </w:instrText>
       </w:r>
       <w:r>
         <w:rPr>
@@ -13252,7 +13434,7 @@
         <w:rPr>
           <w:rFonts w:ascii="Calibri" w:hAnsi="Calibri" w:cs="Calibri"/>
         </w:rPr>
-        <w:t>(Sorbye et al., 2009)</w:t>
+        <w:t>(Schreuders et al., 2015)</w:t>
       </w:r>
       <w:r>
         <w:rPr>
@@ -13264,7 +13446,14 @@
         <w:rPr>
           <w:rFonts w:ascii="Calibri" w:hAnsi="Calibri" w:cs="Calibri"/>
         </w:rPr>
-        <w:t xml:space="preserve"> The literature deals with the clinical trial enrolment, patient characteristics, and survival differences in the screening registered patients. As part of the study a total of 760 mCRC patients referred for their first oncological consideration at 3 hospitals in Scandinavia covering defined populations were registered consecutively during 2003 to 2006. Clinical trial enrolment, patient characteristics, and treatment were recorded prospectively, and the follow-up was complete. chemotherapy was initiated in 61% of the patients. Approximately one-third (36%) of patients receiving chemotherapy were included in a trial. The main reason for nonparticipation was failed eligibility criteria (69%). The median survival after chemotherapy was 15.8 months for all patients, and 18 months after combination chemotherapy. Trial patients had better prognostic characteristics and significantly longer survival than non-trial patients: 21.3 months versus 15.2 months when receiving combination chemotherapy. Poor performance status was the main reason for giving best supportive care only, and the median survival was then only 2.1 months. The median survival for all 760 nonresectable mCRC patients was 10.7 months. There are detailed discussions on the clinical trials. There are charts explaining the cumulative survival over the months.</w:t>
+        <w:t xml:space="preserve"> highlights the significance of  colorectal screening . It mentions the low numbers in screening in spite of evident advantages Throughout the world there are widespread differences in CRC screening implementation status and strategy. Differences can be attributed to geographical variation in CRC incidence, economic resources, healthcare structure and infrastructure to support </w:t>
+      </w:r>
+      <w:r>
+        <w:rPr>
+          <w:rFonts w:ascii="Calibri" w:hAnsi="Calibri" w:cs="Calibri"/>
+        </w:rPr>
+        <w:lastRenderedPageBreak/>
+        <w:t xml:space="preserve">screening such as the ability to identify the target population at risk and cancer registry availability. This review highlights issues to consider when implementing a CRC screening programme and gives a worldwide overview of CRC burden and the current status of screening programmes, with focus on international differences. </w:t>
       </w:r>
       <w:r>
         <w:rPr>
@@ -13276,7 +13465,7 @@
         <w:rPr>
           <w:rFonts w:ascii="Calibri" w:hAnsi="Calibri" w:cs="Calibri"/>
         </w:rPr>
-        <w:instrText xml:space="preserve"> ADDIN ZOTERO_ITEM CSL_CITATION {"citationID":"x4hBR6pI","properties":{"formattedCitation":"(Schreuders et al., 2015)","plainCitation":"(Schreuders et al., 2015)","noteIndex":0},"citationItems":[{"id":35,"uris":["http://zotero.org/users/local/Ykweszta/items/8PAAYZ57"],"itemData":{"id":35,"type":"article-journal","abstract":"Colorectal cancer (CRC) ranks third among the most commonly diagnosed cancers worldwide, with wide geographical variation in incidence and mortality across the world. Despite proof that screening can decrease CRC incidence and mortality, CRC screening is only offered to a small proportion of the target population worldwide. Throughout the world there are widespread differences in CRC screening implementation status and strategy. Differences can be attributed to geographical variation in CRC incidence, economic resources, healthcare structure and infrastructure to support screening such as the ability to identify the target population at risk and cancer registry availability. This review highlights issues to consider when implementing a CRC screening programme and gives a worldwide overview of CRC burden and the current status of screening programmes, with focus on international differences.","container-title":"Gut","DOI":"10.1136/gutjnl-2014-309086","ISSN":"0017-5749, 1468-3288","issue":"10","language":"en","license":"Published by the BMJ Publishing Group Limited. For permission to use (where not already granted under a licence) please go to http://group.bmj.com/group/rights-licensing/permissions","note":"publisher: BMJ Publishing Group\nsection: Recent advances in clinical practice\nPMID: 26041752","page":"1637-1649","source":"gut.bmj.com","title":"Colorectal cancer screening: a global overview of existing programmes","title-short":"Colorectal cancer screening","volume":"64","author":[{"family":"Schreuders","given":"Eline H."},{"family":"Ruco","given":"Arlinda"},{"family":"Rabeneck","given":"Linda"},{"family":"Schoen","given":"Robert E."},{"family":"Sung","given":"Joseph J. Y."},{"family":"Young","given":"Graeme P."},{"family":"Kuipers","given":"Ernst J."}],"issued":{"date-parts":[["2015",10,1]]}}}],"schema":"https://github.com/citation-style-language/schema/raw/master/csl-citation.json"} </w:instrText>
+        <w:instrText xml:space="preserve"> ADDIN ZOTERO_ITEM CSL_CITATION {"citationID":"d7amQC0a","properties":{"formattedCitation":"(Citarda et al., 2001)","plainCitation":"(Citarda et al., 2001)","noteIndex":0},"citationItems":[{"id":40,"uris":["http://zotero.org/users/local/Ykweszta/items/3U5U9D5I"],"itemData":{"id":40,"type":"article-journal","abstract":"BACKGROUND Colorectal cancer is one of the leading causes of death from cancer in Western countries. Removal of adenomas is based on the assumption that it could lead to a reduction in the incidence of colorectal cancer, as demonstrated by the National Polyp Study in the USA. A critical issue is whether the benefit observed in clinical trials can also be observed in standard clinical practice. To address the issue, a multicentre Italian collaborative study was organised.\nMETHODS The study cohort comprised 1693 subjects of both sexes, aged 40–69 years, enrolled between 1980 and 1987 following a total colon examination (TCE) (that is, total colonoscopy or colonoscopy and double contrast barium enema), with removal of at least one adenoma larger than 5 mm in diameter. Exclusion criteria were genetic syndromes, previous adenomas or colorectal cancer, previous colonic resection, inflammatory bowel disease, or sessile adenomas more than 3 cm in diameter. Follow up ended in December 1996 by TCE or telephone interview, and review of the medical records, clinical files, or death certificates. Incidence ratios for colorectal cancer were compared with expected age and sex specific incidences in the Italian general population.\nRESULTS Follow up data were obtained for 97.3% of cases for a total of 14 211 person/years. Mean follow up was 10.5 years. Six colorectal cancer cases (four in males, two in females) at various stages were ascertained (one at 29 months, two at five years, one at seven years, one at eight years, and one at 10 years from the index examination). The number of cancers expected in the reference population was 17.7 for an incidence ratio of 0.34 (confidence interval 0.23–0.63; p&lt;0.01).\nCONCLUSIONS Colonoscopic polypectomy substantially reduced the incidence of colorectal cancer in the cohort compared with that expected in the general population. These results are of particular relevance considering that those with adenomas are at increased risk of colorectal cancer and that this retrospective study was performed on data obtained in standard clinical practice. This observation strengthens the concept of effective population screening in view of the fact that adenomatous polyps are the most frequent neoplastic outcome of screening and their removal is associated with a decrease in the incidence of colorectal cancer.","container-title":"Gut","DOI":"10.1136/gut.48.6.812","ISSN":"0017-5749, 1468-3288","issue":"6","language":"en","license":"British Society of Gastroenterology","note":"publisher: BMJ Publishing Group\nsection: Gastrointestinal cancer\nPMID: 11358901","page":"812-815","source":"gut.bmj.com","title":"Efficacy in standard clinical practice of colonoscopic polypectomy in reducing colorectal cancer incidence","volume":"48","author":[{"family":"Citarda","given":"F."},{"family":"Tomaselli","given":"G."},{"family":"Capocaccia","given":"R."},{"family":"Barcherini","given":"S."},{"family":"Crespi","given":"M."},{"family":"Group","given":"The Italian Multicentre Study"}],"issued":{"date-parts":[["2001",6,1]]}}}],"schema":"https://github.com/citation-style-language/schema/raw/master/csl-citation.json"} </w:instrText>
       </w:r>
       <w:r>
         <w:rPr>
@@ -13288,7 +13477,7 @@
         <w:rPr>
           <w:rFonts w:ascii="Calibri" w:hAnsi="Calibri" w:cs="Calibri"/>
         </w:rPr>
-        <w:t>(Schreuders et al., 2015)</w:t>
+        <w:t>(Citarda et al., 2001)</w:t>
       </w:r>
       <w:r>
         <w:rPr>
@@ -13300,7 +13489,35 @@
         <w:rPr>
           <w:rFonts w:ascii="Calibri" w:hAnsi="Calibri" w:cs="Calibri"/>
         </w:rPr>
-        <w:t xml:space="preserve"> highlights the significance of  colorectal screening . It mentions the low numbers in screening in spite of evident advantages Throughout the world there are widespread differences in CRC screening implementation status and strategy. Differences can be attributed to geographical variation in CRC incidence, economic resources, healthcare structure and infrastructure to support screening such as the ability to identify the target population at risk and cancer registry availability. This review highlights issues to consider when implementing a CRC screening programme and gives a worldwide overview of CRC burden and the current status of screening programmes, with focus on international differences. </w:t>
+        <w:t xml:space="preserve"> reviews the efficacy in standard clinical practice of </w:t>
+      </w:r>
+      <w:proofErr w:type="spellStart"/>
+      <w:r>
+        <w:rPr>
+          <w:rFonts w:ascii="Calibri" w:hAnsi="Calibri" w:cs="Calibri"/>
+        </w:rPr>
+        <w:t>colonoscopic</w:t>
+      </w:r>
+      <w:proofErr w:type="spellEnd"/>
+      <w:r>
+        <w:rPr>
+          <w:rFonts w:ascii="Calibri" w:hAnsi="Calibri" w:cs="Calibri"/>
+        </w:rPr>
+        <w:t xml:space="preserve"> polypectomy in reducing colorectal cancer incidence. The literature states that the colorectal cancer is one of the leading causes of death in western countries. The literature details on the method used to select the population and samples. Age group of patients are also defined. The results identify the follow-up data as well as the cancer identified cases. The literature concludes that </w:t>
+      </w:r>
+      <w:proofErr w:type="spellStart"/>
+      <w:r>
+        <w:rPr>
+          <w:rFonts w:ascii="Calibri" w:hAnsi="Calibri" w:cs="Calibri"/>
+        </w:rPr>
+        <w:t>colonoscopic</w:t>
+      </w:r>
+      <w:proofErr w:type="spellEnd"/>
+      <w:r>
+        <w:rPr>
+          <w:rFonts w:ascii="Calibri" w:hAnsi="Calibri" w:cs="Calibri"/>
+        </w:rPr>
+        <w:t xml:space="preserve"> polypectomy substantially reduced the incidence of colorectal cancer in the cohort compared with that expected in the general population. These results are of particular relevance considering that those with adenomas are at increased risk of colorectal cancer and that this retrospective study was performed on data obtained in standard clinical practice. This observation strengthens the concept of effective population screening in view of the fact that adenomatous polyps are the most frequent neoplastic outcome of screening, and their removal is associated with a decrease in the incidence of colorectal cancer. Table 1 highlights the characteristics of the study cohort and the index lesions. There is another table explaining the characteristics of the six patients with colorectal cancer detected at follow up. </w:t>
       </w:r>
       <w:r>
         <w:rPr>
@@ -13312,7 +13529,7 @@
         <w:rPr>
           <w:rFonts w:ascii="Calibri" w:hAnsi="Calibri" w:cs="Calibri"/>
         </w:rPr>
-        <w:instrText xml:space="preserve"> ADDIN ZOTERO_ITEM CSL_CITATION {"citationID":"d7amQC0a","properties":{"formattedCitation":"(Citarda et al., 2001)","plainCitation":"(Citarda et al., 2001)","noteIndex":0},"citationItems":[{"id":40,"uris":["http://zotero.org/users/local/Ykweszta/items/3U5U9D5I"],"itemData":{"id":40,"type":"article-journal","abstract":"BACKGROUND Colorectal cancer is one of the leading causes of death from cancer in Western countries. Removal of adenomas is based on the assumption that it could lead to a reduction in the incidence of colorectal cancer, as demonstrated by the National Polyp Study in the USA. A critical issue is whether the benefit observed in clinical trials can also be observed in standard clinical practice. To address the issue, a multicentre Italian collaborative study was organised.\nMETHODS The study cohort comprised 1693 subjects of both sexes, aged 40–69 years, enrolled between 1980 and 1987 following a total colon examination (TCE) (that is, total colonoscopy or colonoscopy and double contrast barium enema), with removal of at least one adenoma larger than 5 mm in diameter. Exclusion criteria were genetic syndromes, previous adenomas or colorectal cancer, previous colonic resection, inflammatory bowel disease, or sessile adenomas more than 3 cm in diameter. Follow up ended in December 1996 by TCE or telephone interview, and review of the medical records, clinical files, or death certificates. Incidence ratios for colorectal cancer were compared with expected age and sex specific incidences in the Italian general population.\nRESULTS Follow up data were obtained for 97.3% of cases for a total of 14 211 person/years. Mean follow up was 10.5 years. Six colorectal cancer cases (four in males, two in females) at various stages were ascertained (one at 29 months, two at five years, one at seven years, one at eight years, and one at 10 years from the index examination). The number of cancers expected in the reference population was 17.7 for an incidence ratio of 0.34 (confidence interval 0.23–0.63; p&lt;0.01).\nCONCLUSIONS Colonoscopic polypectomy substantially reduced the incidence of colorectal cancer in the cohort compared with that expected in the general population. These results are of particular relevance considering that those with adenomas are at increased risk of colorectal cancer and that this retrospective study was performed on data obtained in standard clinical practice. This observation strengthens the concept of effective population screening in view of the fact that adenomatous polyps are the most frequent neoplastic outcome of screening and their removal is associated with a decrease in the incidence of colorectal cancer.","container-title":"Gut","DOI":"10.1136/gut.48.6.812","ISSN":"0017-5749, 1468-3288","issue":"6","language":"en","license":"British Society of Gastroenterology","note":"publisher: BMJ Publishing Group\nsection: Gastrointestinal cancer\nPMID: 11358901","page":"812-815","source":"gut.bmj.com","title":"Efficacy in standard clinical practice of colonoscopic polypectomy in reducing colorectal cancer incidence","volume":"48","author":[{"family":"Citarda","given":"F."},{"family":"Tomaselli","given":"G."},{"family":"Capocaccia","given":"R."},{"family":"Barcherini","given":"S."},{"family":"Crespi","given":"M."},{"family":"Group","given":"The Italian Multicentre Study"}],"issued":{"date-parts":[["2001",6,1]]}}}],"schema":"https://github.com/citation-style-language/schema/raw/master/csl-citation.json"} </w:instrText>
+        <w:instrText xml:space="preserve"> ADDIN ZOTERO_ITEM CSL_CITATION {"citationID":"3qwa3TtT","properties":{"formattedCitation":"(Cummings et al., 2012)","plainCitation":"(Cummings et al., 2012)","noteIndex":0},"citationItems":[{"id":52,"uris":["http://zotero.org/users/local/Ykweszta/items/RBSWU4TI"],"itemData":{"id":52,"type":"article-journal","abstract":"Laparoscopic colectomy for colon cancer has been compared with open colectomy in randomized controlled trials, but these studies may not be generalizable because of strict enrollment and exclusion criteria which may explicitly or inadvertently exclude older individuals due to associated comorbidities. Previous studies of older patients undergoing laparoscopic colectomy have generally focused on short-term outcomes. The goals of this cohort study were to identify predictors of laparoscopic colectomy in an older population in the United States and to compare short-term and long-term outcomes.","container-title":"World Journal of Surgical Oncology","DOI":"10.1186/1477-7819-10-31","ISSN":"1477-7819","issue":"1","journalAbbreviation":"World J Surg Onc","language":"en","page":"31","source":"Springer Link","title":"Laparoscopic versus open colectomy for colon cancer in an older population: a cohort study","title-short":"Laparoscopic versus open colectomy for colon cancer in an older population","volume":"10","author":[{"family":"Cummings","given":"Linda C."},{"family":"Delaney","given":"Conor P."},{"family":"Cooper","given":"Gregory S."}],"issued":{"date-parts":[["2012",2,7]]}}}],"schema":"https://github.com/citation-style-language/schema/raw/master/csl-citation.json"} </w:instrText>
       </w:r>
       <w:r>
         <w:rPr>
@@ -13324,7 +13541,7 @@
         <w:rPr>
           <w:rFonts w:ascii="Calibri" w:hAnsi="Calibri" w:cs="Calibri"/>
         </w:rPr>
-        <w:t>(Citarda et al., 2001)</w:t>
+        <w:t>(Cummings et al., 2012)</w:t>
       </w:r>
       <w:r>
         <w:rPr>
@@ -13336,35 +13553,7 @@
         <w:rPr>
           <w:rFonts w:ascii="Calibri" w:hAnsi="Calibri" w:cs="Calibri"/>
         </w:rPr>
-        <w:t xml:space="preserve"> reviews the efficacy in standard clinical practice of </w:t>
-      </w:r>
-      <w:proofErr w:type="spellStart"/>
-      <w:r>
-        <w:rPr>
-          <w:rFonts w:ascii="Calibri" w:hAnsi="Calibri" w:cs="Calibri"/>
-        </w:rPr>
-        <w:t>colonoscopic</w:t>
-      </w:r>
-      <w:proofErr w:type="spellEnd"/>
-      <w:r>
-        <w:rPr>
-          <w:rFonts w:ascii="Calibri" w:hAnsi="Calibri" w:cs="Calibri"/>
-        </w:rPr>
-        <w:t xml:space="preserve"> polypectomy in reducing colorectal cancer incidence. The literature states that the colorectal cancer is one of the leading causes of death in western countries. The literature details on the method used to select the population and samples. Age group of patients are also defined. The results identify the follow-up data as well as the cancer identified cases. The literature concludes that </w:t>
-      </w:r>
-      <w:proofErr w:type="spellStart"/>
-      <w:r>
-        <w:rPr>
-          <w:rFonts w:ascii="Calibri" w:hAnsi="Calibri" w:cs="Calibri"/>
-        </w:rPr>
-        <w:t>colonoscopic</w:t>
-      </w:r>
-      <w:proofErr w:type="spellEnd"/>
-      <w:r>
-        <w:rPr>
-          <w:rFonts w:ascii="Calibri" w:hAnsi="Calibri" w:cs="Calibri"/>
-        </w:rPr>
-        <w:t xml:space="preserve"> polypectomy substantially reduced the incidence of colorectal cancer in the cohort compared with that expected in the general population. These results are of particular relevance considering that those with adenomas are at increased risk of colorectal cancer and that this retrospective study was performed on data obtained in standard clinical practice. This observation strengthens the concept of effective population screening in view of the fact that adenomatous polyps are the most frequent neoplastic outcome of screening, and their removal is associated with a decrease in the incidence of colorectal cancer. Table 1 highlights the characteristics of the study cohort and the index lesions. There is another table explaining the characteristics of the six patients with colorectal cancer detected at follow up. </w:t>
+        <w:t xml:space="preserve">this research paper published in world journal of surgical oncology, is a study of laparoscopic versus open colectomy for colon cancer in an older population. The patients aged 65 years or older with cancer diagnosed and underwent colectomy within 6 months of diagnosis were considered for this study. Laparoscopy and colectomy patients were compared on different parameters. Laparoscopic colectomies were associated with left-sided tumours; areas with population density, income, and education level; areas in the western United States; and National Cancer Institute-designated cancer centres. Laparoscopic colectomy cases had shorter length of stay and less intensive care unit monitoring. Table 1 shows the baseline characteristics in overall cohort by surgical approach. There is a section explaining the limitations of the study. There is a chart that shows the survival times and %survived over the years. The study concludes that laparoscopic colectomy practice patterns were associated with factors which likely correlate with tertiary referral centres. Also, the study shows shorter hospitalizations for laparoscopic colectomy. </w:t>
       </w:r>
       <w:r>
         <w:rPr>
@@ -13376,7 +13565,7 @@
         <w:rPr>
           <w:rFonts w:ascii="Calibri" w:hAnsi="Calibri" w:cs="Calibri"/>
         </w:rPr>
-        <w:instrText xml:space="preserve"> ADDIN ZOTERO_ITEM CSL_CITATION {"citationID":"3qwa3TtT","properties":{"formattedCitation":"(Cummings et al., 2012)","plainCitation":"(Cummings et al., 2012)","noteIndex":0},"citationItems":[{"id":52,"uris":["http://zotero.org/users/local/Ykweszta/items/RBSWU4TI"],"itemData":{"id":52,"type":"article-journal","abstract":"Laparoscopic colectomy for colon cancer has been compared with open colectomy in randomized controlled trials, but these studies may not be generalizable because of strict enrollment and exclusion criteria which may explicitly or inadvertently exclude older individuals due to associated comorbidities. Previous studies of older patients undergoing laparoscopic colectomy have generally focused on short-term outcomes. The goals of this cohort study were to identify predictors of laparoscopic colectomy in an older population in the United States and to compare short-term and long-term outcomes.","container-title":"World Journal of Surgical Oncology","DOI":"10.1186/1477-7819-10-31","ISSN":"1477-7819","issue":"1","journalAbbreviation":"World J Surg Onc","language":"en","page":"31","source":"Springer Link","title":"Laparoscopic versus open colectomy for colon cancer in an older population: a cohort study","title-short":"Laparoscopic versus open colectomy for colon cancer in an older population","volume":"10","author":[{"family":"Cummings","given":"Linda C."},{"family":"Delaney","given":"Conor P."},{"family":"Cooper","given":"Gregory S."}],"issued":{"date-parts":[["2012",2,7]]}}}],"schema":"https://github.com/citation-style-language/schema/raw/master/csl-citation.json"} </w:instrText>
+        <w:instrText xml:space="preserve"> ADDIN ZOTERO_ITEM CSL_CITATION {"citationID":"FHySejls","properties":{"formattedCitation":"(Atkin et al., 1992)","plainCitation":"(Atkin et al., 1992)","noteIndex":0},"citationItems":[{"id":20,"uris":["http://zotero.org/users/local/Ykweszta/items/YR64UWSZ"],"itemData":{"id":20,"type":"article-journal","abstract":"THERE is controversy about the correct care for patients after the removal of adenomas found at sigmoidoscopy, particularly the need for regular follow-up colonoscopic examinations.1 , 2 Some specialists recommend that colonoscopy be performed every three to five years.3 Others argue that colonoscopy is a time-consuming and expensive procedure with some risk,4 , 5 which should be reserved for patients with an increased risk of colorectal cancer. The aim of the present study was to determine which subgroups of patients with rectosigmoid adenomas are at an increased risk of colorectal cancer after polypectomy, in order to provide a rational basis for their follow-up. Consequently, . . .","container-title":"New England Journal of Medicine","DOI":"10.1056/NEJM199203053261002","ISSN":"0028-4793","issue":"10","note":"publisher: Massachusetts Medical Society\n_eprint: https://doi.org/10.1056/NEJM199203053261002\nPMID: 1736104","page":"658-662","source":"Taylor and Francis+NEJM","title":"Long-Term Risk of Colorectal Cancer after Excision of Rectosigmoid Adenomas","volume":"326","author":[{"family":"Atkin","given":"Wendy S."},{"family":"Morson","given":"Basil C."},{"family":"Cuzick","given":"Jack"}],"issued":{"date-parts":[["1992",3,5]]}}}],"schema":"https://github.com/citation-style-language/schema/raw/master/csl-citation.json"} </w:instrText>
       </w:r>
       <w:r>
         <w:rPr>
@@ -13388,7 +13577,7 @@
         <w:rPr>
           <w:rFonts w:ascii="Calibri" w:hAnsi="Calibri" w:cs="Calibri"/>
         </w:rPr>
-        <w:t>(Cummings et al., 2012)</w:t>
+        <w:t>(Atkin et al., 1992)</w:t>
       </w:r>
       <w:r>
         <w:rPr>
@@ -13400,14 +13589,50 @@
         <w:rPr>
           <w:rFonts w:ascii="Calibri" w:hAnsi="Calibri" w:cs="Calibri"/>
         </w:rPr>
-        <w:t xml:space="preserve">this research paper published in world journal of surgical oncology, is a study of laparoscopic versus open colectomy for colon cancer in an older population. The patients aged 65 years or older with cancer diagnosed and underwent colectomy within 6 months of diagnosis were considered for this study. Laparoscopy and colectomy patients were compared on different parameters. Laparoscopic colectomies were associated with left-sided tumours; areas with population density, income, and education level; areas in the western United States; and National Cancer Institute-designated cancer centres. Laparoscopic colectomy </w:t>
+        <w:t xml:space="preserve"> is an article from New England Journal of Medicine. The background of the research is to identify the long-term mortality after screening for colorectal cancer. The method of identifying the clients and approach of screening is defined clearly. There is a table that shows characteristics of the participants at Baseline and study end points. There is a figure 1. Cumulative Colorectal-Cancer Mortality shows the cumulative cancer mortality over the years. The research has a conclusion showing the percentage of mortality, percentage of mortality due to cancer. Screening reduced colorectal-cancer mortality. The study concludes that the of screening with faecal occult-blood testing on colorectal-cancer mortality persists after 30 years but does not influence all-cause mortality. The sustained reduction in colorectal-cancer mortality supports the effect of polypectomy. (Funded by the Veterans Affairs Merit Review Award Program and others.). </w:t>
+      </w:r>
+      <w:r>
+        <w:rPr>
+          <w:rFonts w:ascii="Calibri" w:hAnsi="Calibri" w:cs="Calibri"/>
+        </w:rPr>
+        <w:fldChar w:fldCharType="begin"/>
+      </w:r>
+      <w:r>
+        <w:rPr>
+          <w:rFonts w:ascii="Calibri" w:hAnsi="Calibri" w:cs="Calibri"/>
+        </w:rPr>
+        <w:instrText xml:space="preserve"> ADDIN ZOTERO_ITEM CSL_CITATION {"citationID":"GMUZLybd","properties":{"formattedCitation":"(Kodeda et al., 2013)","plainCitation":"(Kodeda et al., 2013)","noteIndex":0},"citationItems":[{"id":46,"uris":["http://zotero.org/users/local/Ykweszta/items/28N58IH7"],"itemData":{"id":46,"type":"article-journal","abstract":"Evaluating the external validity of clinical trials requires knowledge not only of the study population but also of a relevant reference population. The main aim of this study was to present data from a large, contemporary, population-based cohort of patients with colonic cancer.Data on patients diagnosed between 2007 and 2011 were extracted from the Swedish Colon Cancer Registry. The data, registered prospectively in a national population of almost 10 million, included over 99 per cent of all diagnosed adenocarcinomas of the colon.This analysis included 18 889 patients with 19 526 tumours (3·0 per cent had synchronous tumours). The sex distribution was fairly equal, and the median age was 74·1 (interquartile range 65–81) years. The overall and relative (cancer-specific) survival rates after 3 years were 62·7 and 71·4 per cent respectively. Some 88·0 per cent of the patients were operated on, and 83·8 per cent had tumours resected. Median blood loss during bowel resection was 200 (mean 311) ml, and the median operating time was 160 min; 5·6 per cent of the procedures were laparoscopic. Preoperative chemotherapy was administered to 2·1 per cent of patients; postoperative chemotherapy was planned in 90·1 per cent of fit patients aged less than 75 years with stage III disease. In patients operated on in an emergency setting (21·5 per cent), the preoperative evaluation was less extensive, the proportion of R0 resections was lower, and the outcomes were poorer, in both the short and long term.These population-based data represent good-quality reference points.","container-title":"British Journal of Surgery","DOI":"10.1002/bjs.9166","ISSN":"0007-1323","issue":"8","journalAbbreviation":"British Journal of Surgery","page":"1100-1107","source":"Silverchair","title":"Population-based data from the Swedish Colon Cancer Registry","volume":"100","author":[{"family":"Kodeda","given":"K"},{"family":"Nathanaelsson","given":"L"},{"family":"Jung","given":"B"},{"family":"Olsson","given":"H"},{"family":"Jestin","given":"P"},{"family":"Sjövall","given":"A"},{"family":"Glimelius","given":"B"},{"family":"Påhlman","given":"L"},{"family":"Syk","given":"I"}],"issued":{"date-parts":[["2013",7,1]]}}}],"schema":"https://github.com/citation-style-language/schema/raw/master/csl-citation.json"} </w:instrText>
+      </w:r>
+      <w:r>
+        <w:rPr>
+          <w:rFonts w:ascii="Calibri" w:hAnsi="Calibri" w:cs="Calibri"/>
+        </w:rPr>
+        <w:fldChar w:fldCharType="separate"/>
+      </w:r>
+      <w:r>
+        <w:rPr>
+          <w:rFonts w:ascii="Calibri" w:hAnsi="Calibri" w:cs="Calibri"/>
+        </w:rPr>
+        <w:t>(Kodeda et al., 2013)</w:t>
+      </w:r>
+      <w:r>
+        <w:rPr>
+          <w:rFonts w:ascii="Calibri" w:hAnsi="Calibri" w:cs="Calibri"/>
+        </w:rPr>
+        <w:fldChar w:fldCharType="end"/>
+      </w:r>
+      <w:r>
+        <w:rPr>
+          <w:rFonts w:ascii="Calibri" w:hAnsi="Calibri" w:cs="Calibri"/>
+        </w:rPr>
+        <w:t xml:space="preserve">, the main aim of this study was to present data from a large, contemporary, population-based cohort of patients with colonic cancer. Data on patients diagnosed between 2007 and 2011 were extracted from the Swedish Colon Cancer Registry. The data, registered prospectively in a national population of almost 10 million, included over 99 per cent of all diagnosed adenocarcinomas of the colon. analysis included 18 889 patients with 19 526 tumours (3·0 per cent had synchronous tumours). The sex distribution was fairly equal, and the median age was 74·1 (interquartile range 65–81) years. The overall and relative (cancer-specific) survival rates after 3 years were 62·7and71·4percent respectively. Some 88·0 per cent of the patients were operated on, and 83·8 per cent had tumours resected. Median blood loss during bowel resection was 200 (mean 311) ml, and the median operating time was 160 min; 5·6 per cent of the procedures were laparoscopic. Preoperative </w:t>
       </w:r>
       <w:r>
         <w:rPr>
           <w:rFonts w:ascii="Calibri" w:hAnsi="Calibri" w:cs="Calibri"/>
         </w:rPr>
         <w:lastRenderedPageBreak/>
-        <w:t xml:space="preserve">cases had shorter length of stay and less intensive care unit monitoring. Table 1 shows the baseline characteristics in overall cohort by surgical approach. There is a section explaining the limitations of the study. There is a chart that shows the survival times and %survived over the years. The study concludes that laparoscopic colectomy practice patterns were associated with factors which likely correlate with tertiary referral centres. Also, the study shows shorter hospitalizations for laparoscopic colectomy. </w:t>
+        <w:t xml:space="preserve">chemotherapy was administered to 2·1 per cent of patients; postoperative chemotherapy was planned in 90·1 per cent of fit patients aged less than 75 years with stage III disease. In patients operated on in an emergency setting (21·5 per cent), the preoperative evaluation was less extensive, the proportion of R0 resections was lower, and the outcomes were poorer, in both the short and long term. There is tabular representation of the result summarised. </w:t>
       </w:r>
       <w:r>
         <w:rPr>
@@ -13419,7 +13644,7 @@
         <w:rPr>
           <w:rFonts w:ascii="Calibri" w:hAnsi="Calibri" w:cs="Calibri"/>
         </w:rPr>
-        <w:instrText xml:space="preserve"> ADDIN ZOTERO_ITEM CSL_CITATION {"citationID":"FHySejls","properties":{"formattedCitation":"(Atkin et al., 1992)","plainCitation":"(Atkin et al., 1992)","noteIndex":0},"citationItems":[{"id":20,"uris":["http://zotero.org/users/local/Ykweszta/items/YR64UWSZ"],"itemData":{"id":20,"type":"article-journal","abstract":"THERE is controversy about the correct care for patients after the removal of adenomas found at sigmoidoscopy, particularly the need for regular follow-up colonoscopic examinations.1 , 2 Some specialists recommend that colonoscopy be performed every three to five years.3 Others argue that colonoscopy is a time-consuming and expensive procedure with some risk,4 , 5 which should be reserved for patients with an increased risk of colorectal cancer. The aim of the present study was to determine which subgroups of patients with rectosigmoid adenomas are at an increased risk of colorectal cancer after polypectomy, in order to provide a rational basis for their follow-up. Consequently, . . .","container-title":"New England Journal of Medicine","DOI":"10.1056/NEJM199203053261002","ISSN":"0028-4793","issue":"10","note":"publisher: Massachusetts Medical Society\n_eprint: https://doi.org/10.1056/NEJM199203053261002\nPMID: 1736104","page":"658-662","source":"Taylor and Francis+NEJM","title":"Long-Term Risk of Colorectal Cancer after Excision of Rectosigmoid Adenomas","volume":"326","author":[{"family":"Atkin","given":"Wendy S."},{"family":"Morson","given":"Basil C."},{"family":"Cuzick","given":"Jack"}],"issued":{"date-parts":[["1992",3,5]]}}}],"schema":"https://github.com/citation-style-language/schema/raw/master/csl-citation.json"} </w:instrText>
+        <w:instrText xml:space="preserve"> ADDIN ZOTERO_ITEM CSL_CITATION {"citationID":"dovMqnV5","properties":{"formattedCitation":"(Kodeda et al., 2010)","plainCitation":"(Kodeda et al., 2010)","noteIndex":0},"citationItems":[{"id":57,"uris":["http://zotero.org/users/local/Ykweszta/items/F3WI8UXY"],"itemData":{"id":57,"type":"article-journal","abstract":"Background: Adenocarcinomas of the rectum shed viable cells, which have the ability to implant. Intraoperative rectal washout decreases the amount and viability of these cells, but there is no conclusive evidence of the effect of rectal washout on local recurrence after rectal cancer surgery.\nMethods: Data were analysed from a population-based registry of patients who had anterior resection from 1995 to 2002 and were followed for 5 years. Rectal washout was performed at the discretion of the surgeon. National inclusion of patients with rectal cancer and follow-up was near complete (approximately 97 and 98 per cent respectively).\nResults: A total of 4677 patients were analysed (3749 who had washout, 851 no washout and 77 with information missing); 52·0 per cent of patients in the washout group and 41·4 per cent in the no-washout group had preoperative radiotherapy (P &lt; 0·001). Local recurrence rates were 6·0 and 10·2 per cent respectively (P &lt; 0·001). Univariable and multivariable logistic regression analyses produced odds ratios that favoured washout: 0·56 (95 per cent conﬁdence interval (c.i.) 0·43 to 0·72) and 0·61 (0·46 to 0·80) respectively (both P &lt; 0·001). In multivariable analysis restricted to patients who had curative surgery, the odds ratio was 0·59 (95 per cent c.i. 0·44 to 0·78; P &lt; 0·001).\nConclusion: There was a more favourable outcome in patients after rectal washout than without. Paper accepted 18 May 2010 Published online 29 July 2010 in Wiley Online Library (www.bjs.co.uk). DOI: 10.1002/bjs.7182","container-title":"British Journal of Surgery","DOI":"10.1002/bjs.7182","ISSN":"0007-1323, 1365-2168","issue":"10","language":"en","page":"1589-1597","source":"DOI.org (Crossref)","title":"Rectal washout and local recurrence of cancer after anterior resection","volume":"97","author":[{"family":"Kodeda","given":"K"},{"family":"Holmberg","given":"E"},{"family":"Jörgren","given":"F"},{"family":"Nordgren","given":"S"},{"family":"Lindmark","given":"G"}],"issued":{"date-parts":[["2010",9,1]]}}}],"schema":"https://github.com/citation-style-language/schema/raw/master/csl-citation.json"} </w:instrText>
       </w:r>
       <w:r>
         <w:rPr>
@@ -13431,7 +13656,7 @@
         <w:rPr>
           <w:rFonts w:ascii="Calibri" w:hAnsi="Calibri" w:cs="Calibri"/>
         </w:rPr>
-        <w:t>(Atkin et al., 1992)</w:t>
+        <w:t>(Kodeda et al., 2010)</w:t>
       </w:r>
       <w:r>
         <w:rPr>
@@ -13443,7 +13668,7 @@
         <w:rPr>
           <w:rFonts w:ascii="Calibri" w:hAnsi="Calibri" w:cs="Calibri"/>
         </w:rPr>
-        <w:t xml:space="preserve"> is an article from New England Journal of Medicine. The background of the research is to identify the long-term mortality after screening for colorectal cancer. The method of identifying the clients and approach of screening is defined clearly. There is a table that shows characteristics of the participants at Baseline and study end points. There is a figure 1. Cumulative Colorectal-Cancer Mortality shows the cumulative cancer mortality over the years. The research has a conclusion showing the percentage of mortality, percentage of mortality due to cancer. Screening reduced colorectal-cancer mortality. The study concludes that the of screening with faecal occult-blood testing on colorectal-cancer mortality persists after 30 years but does not influence all-cause mortality. The sustained reduction in colorectal-cancer mortality supports the effect of polypectomy. (Funded by the Veterans Affairs Merit Review Award Program and others.). </w:t>
+        <w:t xml:space="preserve"> studies about rectal washouts and local recurrence of cancer after anterior resection. Adenocarcinomas of the rectum shed viable cells, which have the ability to implant. Intraoperative rectal washout decreases the amount and viability of these cells, but there is no conclusive evidence of the effect of rectal washout on local recurrence after rectal cancer surgery. Data were analysed from a population-based registry of patients who had anterior resection from 1995 to 2002 and were followed for 5 years. Rectal washout was performed at the discretion of the surgeon. National inclusion of patients with rectal cancer and follow-up was near complete (approximately 97 and 98 per cent respectively). There is a flow chart explaining the methodology with clear details on the numbers in each stage and the final results. There is a table in the literature that explains the characteristics of the included patients in detail. Multivariable logistic regression analysis is performed on the data. The study concludes that there is a more favourable outcome in patients after rectal washout than without.</w:t>
       </w:r>
       <w:r>
         <w:rPr>
@@ -13455,7 +13680,7 @@
         <w:rPr>
           <w:rFonts w:ascii="Calibri" w:hAnsi="Calibri" w:cs="Calibri"/>
         </w:rPr>
-        <w:instrText xml:space="preserve"> ADDIN ZOTERO_ITEM CSL_CITATION {"citationID":"GMUZLybd","properties":{"formattedCitation":"(Kodeda et al., 2013)","plainCitation":"(Kodeda et al., 2013)","noteIndex":0},"citationItems":[{"id":46,"uris":["http://zotero.org/users/local/Ykweszta/items/28N58IH7"],"itemData":{"id":46,"type":"article-journal","abstract":"Evaluating the external validity of clinical trials requires knowledge not only of the study population but also of a relevant reference population. The main aim of this study was to present data from a large, contemporary, population-based cohort of patients with colonic cancer.Data on patients diagnosed between 2007 and 2011 were extracted from the Swedish Colon Cancer Registry. The data, registered prospectively in a national population of almost 10 million, included over 99 per cent of all diagnosed adenocarcinomas of the colon.This analysis included 18 889 patients with 19 526 tumours (3·0 per cent had synchronous tumours). The sex distribution was fairly equal, and the median age was 74·1 (interquartile range 65–81) years. The overall and relative (cancer-specific) survival rates after 3 years were 62·7 and 71·4 per cent respectively. Some 88·0 per cent of the patients were operated on, and 83·8 per cent had tumours resected. Median blood loss during bowel resection was 200 (mean 311) ml, and the median operating time was 160 min; 5·6 per cent of the procedures were laparoscopic. Preoperative chemotherapy was administered to 2·1 per cent of patients; postoperative chemotherapy was planned in 90·1 per cent of fit patients aged less than 75 years with stage III disease. In patients operated on in an emergency setting (21·5 per cent), the preoperative evaluation was less extensive, the proportion of R0 resections was lower, and the outcomes were poorer, in both the short and long term.These population-based data represent good-quality reference points.","container-title":"British Journal of Surgery","DOI":"10.1002/bjs.9166","ISSN":"0007-1323","issue":"8","journalAbbreviation":"British Journal of Surgery","page":"1100-1107","source":"Silverchair","title":"Population-based data from the Swedish Colon Cancer Registry","volume":"100","author":[{"family":"Kodeda","given":"K"},{"family":"Nathanaelsson","given":"L"},{"family":"Jung","given":"B"},{"family":"Olsson","given":"H"},{"family":"Jestin","given":"P"},{"family":"Sjövall","given":"A"},{"family":"Glimelius","given":"B"},{"family":"Påhlman","given":"L"},{"family":"Syk","given":"I"}],"issued":{"date-parts":[["2013",7,1]]}}}],"schema":"https://github.com/citation-style-language/schema/raw/master/csl-citation.json"} </w:instrText>
+        <w:instrText xml:space="preserve"> ADDIN ZOTERO_ITEM CSL_CITATION {"citationID":"wymiGaxc","properties":{"formattedCitation":"(Neuman et al., 2013)","plainCitation":"(Neuman et al., 2013)","noteIndex":0},"citationItems":[{"id":54,"uris":["http://zotero.org/users/local/Ykweszta/items/YTHE2DVE"],"itemData":{"id":54,"type":"article-journal","abstract":"BACKGROUND: Age-related disparities in colon cancer treatment exist, with older patients being less likely to receive recommended therapy. However, to the authors' knowledge, few studies to date have focused on receipt of surgery. The objective of the current study was to describe patterns of surgery in patients aged ≥ 80 years with colon cancer and examine outcomes with and without colectomy. METHODS: Medicare beneficiaries aged ≥ 80 years with colon cancer who were diagnosed between 1992 and 2005 were identified from the Surveillance, Epidemiology, and End Results-Medicare database. Multivariable logistic regression analysis was used to assess factors associated with nonoperative management. Kaplan-Meier survival analysis determined 1-year overall and colon cancer-specific survival. RESULTS: Of 31,574 patients, 80% underwent colectomy. Approximately 46% were diagnosed during an urgent/emergent hospital admission, with decreased 1-year overall survival (70% vs 86% for patients diagnosed during an elective admission) noted among these individuals. Factors found to be most predictive of nonoperative management included older age, black race, more hospital admissions, use of home oxygen, use of a wheelchair, being frail, and having dementia. For both operative and nonoperative patients, the 1-year overall survival rate was lower than the colon cancer-specific survival rate (operative patients: 78% vs 89%; nonoperative patients: 58% vs 78%). CONCLUSIONS: The majority of older patients with colon cancer undergo surgery, with improved outcomes noted compared with nonoperative management. However, many patients who are not selected for surgery die of unrelated causes, reflecting good surgical selection. Patients undergoing surgery during an urgent/emergent admission have an increased short-term mortality risk. Because the earlier detection of colon cancer may increase the percentage of older patients undergoing elective surgery, the findings of the current study may have policy implications for colon cancer screening and suggest that age should not be the only factor driving cancer screening recommendations. Cancer 2013. © 2012 American Cancer Society.","container-title":"Cancer","DOI":"10.1002/cncr.27765","ISSN":"1097-0142","issue":"3","language":"en","note":"_eprint: https://onlinelibrary.wiley.com/doi/pdf/10.1002/cncr.27765","page":"639-647","source":"Wiley Online Library","title":"Surgical treatment of colon cancer in patients aged 80 years and older","volume":"119","author":[{"family":"Neuman","given":"Heather B."},{"family":"O'Connor","given":"Erin S."},{"family":"Weiss","given":"Jennifer"},{"family":"LoConte","given":"Noelle K."},{"family":"Greenblatt","given":"David Y."},{"family":"Greenberg","given":"Caprice C."},{"family":"Smith","given":"Maureen A."}],"issued":{"date-parts":[["2013"]]}}}],"schema":"https://github.com/citation-style-language/schema/raw/master/csl-citation.json"} </w:instrText>
       </w:r>
       <w:r>
         <w:rPr>
@@ -13467,7 +13692,7 @@
         <w:rPr>
           <w:rFonts w:ascii="Calibri" w:hAnsi="Calibri" w:cs="Calibri"/>
         </w:rPr>
-        <w:t>(Kodeda et al., 2013)</w:t>
+        <w:t>(Neuman et al., 2013)</w:t>
       </w:r>
       <w:r>
         <w:rPr>
@@ -13479,86 +13704,7 @@
         <w:rPr>
           <w:rFonts w:ascii="Calibri" w:hAnsi="Calibri" w:cs="Calibri"/>
         </w:rPr>
-        <w:t xml:space="preserve">, the main aim of this study was to present data from a large, contemporary, population-based cohort of patients with colonic cancer. Data on patients diagnosed between 2007 and 2011 were extracted from the Swedish Colon Cancer Registry. The data, registered prospectively in a national population of almost 10 million, included over 99 per cent of all diagnosed adenocarcinomas of the colon. analysis included 18 889 patients with 19 526 tumours (3·0 per cent had synchronous tumours). The sex distribution was fairly equal, and the median age was 74·1 (interquartile range 65–81) years. The overall and relative (cancer-specific) survival rates after 3 years were 62·7and71·4percent respectively. Some 88·0 per cent of the patients were operated on, and 83·8 per cent had tumours resected. Median blood loss during bowel resection was 200 (mean 311) ml, and the median operating time was 160 min; 5·6 per cent of the procedures were laparoscopic. Preoperative chemotherapy was administered to 2·1 per cent of patients; postoperative chemotherapy was planned in 90·1 per cent of fit patients aged less than 75 years with stage III disease. In patients operated on in an emergency setting (21·5 per cent), the preoperative evaluation was less extensive, the proportion of R0 resections was lower, and the outcomes were poorer, in both the short and long term. There is tabular representation of the result summarised. </w:t>
-      </w:r>
-      <w:r>
-        <w:rPr>
-          <w:rFonts w:ascii="Calibri" w:hAnsi="Calibri" w:cs="Calibri"/>
-        </w:rPr>
-        <w:fldChar w:fldCharType="begin"/>
-      </w:r>
-      <w:r>
-        <w:rPr>
-          <w:rFonts w:ascii="Calibri" w:hAnsi="Calibri" w:cs="Calibri"/>
-        </w:rPr>
-        <w:instrText xml:space="preserve"> ADDIN ZOTERO_ITEM CSL_CITATION {"citationID":"dovMqnV5","properties":{"formattedCitation":"(Kodeda et al., 2010)","plainCitation":"(Kodeda et al., 2010)","noteIndex":0},"citationItems":[{"id":57,"uris":["http://zotero.org/users/local/Ykweszta/items/F3WI8UXY"],"itemData":{"id":57,"type":"article-journal","abstract":"Background: Adenocarcinomas of the rectum shed viable cells, which have the ability to implant. Intraoperative rectal washout decreases the amount and viability of these cells, but there is no conclusive evidence of the effect of rectal washout on local recurrence after rectal cancer surgery.\nMethods: Data were analysed from a population-based registry of patients who had anterior resection from 1995 to 2002 and were followed for 5 years. Rectal washout was performed at the discretion of the surgeon. National inclusion of patients with rectal cancer and follow-up was near complete (approximately 97 and 98 per cent respectively).\nResults: A total of 4677 patients were analysed (3749 who had washout, 851 no washout and 77 with information missing); 52·0 per cent of patients in the washout group and 41·4 per cent in the no-washout group had preoperative radiotherapy (P &lt; 0·001). Local recurrence rates were 6·0 and 10·2 per cent respectively (P &lt; 0·001). Univariable and multivariable logistic regression analyses produced odds ratios that favoured washout: 0·56 (95 per cent conﬁdence interval (c.i.) 0·43 to 0·72) and 0·61 (0·46 to 0·80) respectively (both P &lt; 0·001). In multivariable analysis restricted to patients who had curative surgery, the odds ratio was 0·59 (95 per cent c.i. 0·44 to 0·78; P &lt; 0·001).\nConclusion: There was a more favourable outcome in patients after rectal washout than without. Paper accepted 18 May 2010 Published online 29 July 2010 in Wiley Online Library (www.bjs.co.uk). DOI: 10.1002/bjs.7182","container-title":"British Journal of Surgery","DOI":"10.1002/bjs.7182","ISSN":"0007-1323, 1365-2168","issue":"10","language":"en","page":"1589-1597","source":"DOI.org (Crossref)","title":"Rectal washout and local recurrence of cancer after anterior resection","volume":"97","author":[{"family":"Kodeda","given":"K"},{"family":"Holmberg","given":"E"},{"family":"Jörgren","given":"F"},{"family":"Nordgren","given":"S"},{"family":"Lindmark","given":"G"}],"issued":{"date-parts":[["2010",9,1]]}}}],"schema":"https://github.com/citation-style-language/schema/raw/master/csl-citation.json"} </w:instrText>
-      </w:r>
-      <w:r>
-        <w:rPr>
-          <w:rFonts w:ascii="Calibri" w:hAnsi="Calibri" w:cs="Calibri"/>
-        </w:rPr>
-        <w:fldChar w:fldCharType="separate"/>
-      </w:r>
-      <w:r>
-        <w:rPr>
-          <w:rFonts w:ascii="Calibri" w:hAnsi="Calibri" w:cs="Calibri"/>
-        </w:rPr>
-        <w:t>(Kodeda et al., 2010)</w:t>
-      </w:r>
-      <w:r>
-        <w:rPr>
-          <w:rFonts w:ascii="Calibri" w:hAnsi="Calibri" w:cs="Calibri"/>
-        </w:rPr>
-        <w:fldChar w:fldCharType="end"/>
-      </w:r>
-      <w:r>
-        <w:rPr>
-          <w:rFonts w:ascii="Calibri" w:hAnsi="Calibri" w:cs="Calibri"/>
-        </w:rPr>
-        <w:t xml:space="preserve"> studies about rectal washouts and local recurrence of cancer after anterior resection. Adenocarcinomas of the rectum shed viable cells, which have the ability to implant. Intraoperative rectal washout decreases the amount and viability of these cells, but there is no conclusive evidence of the effect of rectal washout on local recurrence after rectal cancer surgery. Data were analysed from a population-based registry of patients who had anterior resection from 1995 to 2002 and were followed for 5 years. Rectal washout was performed at the discretion of the surgeon. National inclusion of patients with rectal cancer and follow-up was near complete (approximately 97 and 98 per cent respectively). There is a flow chart explaining the methodology with clear details on the numbers in each stage and the final results. There is a table in the literature that explains the characteristics of the included patients in detail. Multivariable logistic regression analysis is performed on the data. The study concludes that there is a more favourable outcome in patients after rectal washout than without.</w:t>
-      </w:r>
-      <w:r>
-        <w:rPr>
-          <w:rFonts w:ascii="Calibri" w:hAnsi="Calibri" w:cs="Calibri"/>
-        </w:rPr>
-        <w:fldChar w:fldCharType="begin"/>
-      </w:r>
-      <w:r>
-        <w:rPr>
-          <w:rFonts w:ascii="Calibri" w:hAnsi="Calibri" w:cs="Calibri"/>
-        </w:rPr>
-        <w:instrText xml:space="preserve"> ADDIN ZOTERO_ITEM CSL_CITATION {"citationID":"wymiGaxc","properties":{"formattedCitation":"(Neuman et al., 2013)","plainCitation":"(Neuman et al., 2013)","noteIndex":0},"citationItems":[{"id":54,"uris":["http://zotero.org/users/local/Ykweszta/items/YTHE2DVE"],"itemData":{"id":54,"type":"article-journal","abstract":"BACKGROUND: Age-related disparities in colon cancer treatment exist, with older patients being less likely to receive recommended therapy. However, to the authors' knowledge, few studies to date have focused on receipt of surgery. The objective of the current study was to describe patterns of surgery in patients aged ≥ 80 years with colon cancer and examine outcomes with and without colectomy. METHODS: Medicare beneficiaries aged ≥ 80 years with colon cancer who were diagnosed between 1992 and 2005 were identified from the Surveillance, Epidemiology, and End Results-Medicare database. Multivariable logistic regression analysis was used to assess factors associated with nonoperative management. Kaplan-Meier survival analysis determined 1-year overall and colon cancer-specific survival. RESULTS: Of 31,574 patients, 80% underwent colectomy. Approximately 46% were diagnosed during an urgent/emergent hospital admission, with decreased 1-year overall survival (70% vs 86% for patients diagnosed during an elective admission) noted among these individuals. Factors found to be most predictive of nonoperative management included older age, black race, more hospital admissions, use of home oxygen, use of a wheelchair, being frail, and having dementia. For both operative and nonoperative patients, the 1-year overall survival rate was lower than the colon cancer-specific survival rate (operative patients: 78% vs 89%; nonoperative patients: 58% vs 78%). CONCLUSIONS: The majority of older patients with colon cancer undergo surgery, with improved outcomes noted compared with nonoperative management. However, many patients who are not selected for surgery die of unrelated causes, reflecting good surgical selection. Patients undergoing surgery during an urgent/emergent admission have an increased short-term mortality risk. Because the earlier detection of colon cancer may increase the percentage of older patients undergoing elective surgery, the findings of the current study may have policy implications for colon cancer screening and suggest that age should not be the only factor driving cancer screening recommendations. Cancer 2013. © 2012 American Cancer Society.","container-title":"Cancer","DOI":"10.1002/cncr.27765","ISSN":"1097-0142","issue":"3","language":"en","note":"_eprint: https://onlinelibrary.wiley.com/doi/pdf/10.1002/cncr.27765","page":"639-647","source":"Wiley Online Library","title":"Surgical treatment of colon cancer in patients aged 80 years and older","volume":"119","author":[{"family":"Neuman","given":"Heather B."},{"family":"O'Connor","given":"Erin S."},{"family":"Weiss","given":"Jennifer"},{"family":"LoConte","given":"Noelle K."},{"family":"Greenblatt","given":"David Y."},{"family":"Greenberg","given":"Caprice C."},{"family":"Smith","given":"Maureen A."}],"issued":{"date-parts":[["2013"]]}}}],"schema":"https://github.com/citation-style-language/schema/raw/master/csl-citation.json"} </w:instrText>
-      </w:r>
-      <w:r>
-        <w:rPr>
-          <w:rFonts w:ascii="Calibri" w:hAnsi="Calibri" w:cs="Calibri"/>
-        </w:rPr>
-        <w:fldChar w:fldCharType="separate"/>
-      </w:r>
-      <w:r>
-        <w:rPr>
-          <w:rFonts w:ascii="Calibri" w:hAnsi="Calibri" w:cs="Calibri"/>
-        </w:rPr>
-        <w:t>(Neuman et al., 2013)</w:t>
-      </w:r>
-      <w:r>
-        <w:rPr>
-          <w:rFonts w:ascii="Calibri" w:hAnsi="Calibri" w:cs="Calibri"/>
-        </w:rPr>
-        <w:fldChar w:fldCharType="end"/>
-      </w:r>
-      <w:r>
-        <w:rPr>
-          <w:rFonts w:ascii="Calibri" w:hAnsi="Calibri" w:cs="Calibri"/>
-        </w:rPr>
-        <w:t xml:space="preserve"> The literature here reviews the surgical treatment of colon cancer in patients aged 80 years and old. The study aimed to describe the patterns of surgery in patient aged 80 plus, and the outcomes are examined. Medicare beneficiaries aged 80 years with colon cancer who were diagnosed between 1992 and 2005 were identified from the Surveillance, Epidemiology, and End Results-Medicare database. Multivariable logistic regression analysis was used to assess factors associated with nonoperative management. Kaplan-Meier survival analysis determined 1-year overall and colon cancer-specific survival. The literature details about the variables used in the </w:t>
-      </w:r>
-      <w:r>
-        <w:rPr>
-          <w:rFonts w:ascii="Calibri" w:hAnsi="Calibri" w:cs="Calibri"/>
-        </w:rPr>
-        <w:lastRenderedPageBreak/>
-        <w:t xml:space="preserve">research, it also details about the patient selection process in the status. The literature mentions of the outcome variable “curative surgery”. There is a section for the statistical analysis, where the hypothesis testing is all mentioned. Figure 1 shows as Surgical treatment of patients aged 80 years with colon cancer is shown. The results show that of the selected samples 80% has undergone colectomy. Factors found to be most predictive of nonoperative management included older age, black race, more hospital admissions, use of home oxygen, use of a wheelchair, being frail, and having dementia. For both operative and nonoperative patients, the 1-year overall survival rate was lower than the colon cancer-specific survival rate (operative patients: 78% vs 89%; nonoperative patients: 58% vs 78%). The literature concludes that the majority of older patients with colon cancer undergo surgery, with improved outcomes noted compared with nonoperative management. However, many patients who are not selected for surgery die of unrelated causes, reflecting good surgical selection. Patients undergoing surgery during an urgent/emergent admission have an increased short-term mortality risk. Because the earlier detection of colon cancer may increase the percentage of older patients undergoing elective surgery, the findings of the current study may have policy implications for colon cancer screening and suggest that age should not be the only factor driving cancer screening recommendations. Cancer 2013; 119:639-47. C V 2012 American Cancer Society. </w:t>
+        <w:t xml:space="preserve"> The literature here reviews the surgical treatment of colon cancer in patients aged 80 years and old. The study aimed to describe the patterns of surgery in patient aged 80 plus, and the outcomes are examined. Medicare beneficiaries aged 80 years with colon cancer who were diagnosed between 1992 and 2005 were identified from the Surveillance, Epidemiology, and End Results-Medicare database. Multivariable logistic regression analysis was used to assess factors associated with nonoperative management. Kaplan-Meier survival analysis determined 1-year overall and colon cancer-specific survival. The literature details about the variables used in the research, it also details about the patient selection process in the status. The literature mentions of the outcome variable “curative surgery”. There is a section for the statistical analysis, where the hypothesis testing is all mentioned. Figure 1 shows as Surgical treatment of patients aged 80 years with colon cancer is shown. The results show that of the selected samples 80% has undergone colectomy. Factors found to be most predictive of nonoperative management included older age, black race, more hospital admissions, use of home oxygen, use of a wheelchair, being frail, and having dementia. For both operative and nonoperative patients, the 1-year overall survival rate was lower than the colon cancer-specific survival rate (operative patients: 78% vs 89%; nonoperative patients: 58% vs 78%). The literature concludes that the majority of older patients with colon cancer undergo surgery, with improved outcomes noted compared with nonoperative management. However, many patients who are not selected for surgery die of unrelated causes, reflecting good surgical selection. Patients undergoing surgery during an urgent/emergent admission have an increased short-term mortality risk. Because the earlier detection of colon cancer may increase the percentage of older patients undergoing elective surgery, the findings of the current study may have policy implications for colon cancer screening and suggest that age should not be the only factor driving cancer screening recommendations. Cancer 2013; 119:639-47. C V 2012 American Cancer Society. </w:t>
       </w:r>
     </w:p>
     <w:p>
@@ -13621,7 +13767,14 @@
         <w:rPr>
           <w:rFonts w:ascii="Calibri" w:hAnsi="Calibri" w:cs="Calibri"/>
         </w:rPr>
-        <w:t xml:space="preserve">. The literature highlights the usage of Machine learning models in health care. The study here focusses on a machine learning based predictive model to identify acute coronary syndrome outcomes and mortality of patients in hospital. Machine learning based soft-voting ensemble classifier (SVEC) for the predictive modelling of acute coronary syndrome (ACS) outcomes such as STEMI and NSTEMI. The proposed SVEC applied 3 ML algorithms such as random forest, extra tree, and the gradient-boosting machine for predictive modelling of target and the accuracy measures were compared. The proposed predictive model outperformed other ML-based models; hence it can be used practically in hospitals for the diagnosis and prediction of heart problems so that timely detection of proper treatments can be chosen, and the occurrence of disease predicted more accurately. There are tabular data explaining the statistics and figure explaining the model outcomes. </w:t>
+        <w:t xml:space="preserve">. The literature highlights the usage of Machine learning models in health care. The study here focusses on a machine learning based predictive model to identify acute coronary syndrome outcomes and mortality of patients in hospital. Machine learning based soft-voting ensemble classifier (SVEC) for the predictive modelling of acute coronary syndrome (ACS) outcomes such as STEMI and NSTEMI. The proposed SVEC applied 3 ML algorithms such as random forest, extra tree, and the gradient-boosting machine for predictive modelling of target and the </w:t>
+      </w:r>
+      <w:r>
+        <w:rPr>
+          <w:rFonts w:ascii="Calibri" w:hAnsi="Calibri" w:cs="Calibri"/>
+        </w:rPr>
+        <w:lastRenderedPageBreak/>
+        <w:t xml:space="preserve">accuracy measures were compared. The proposed predictive model outperformed other ML-based models; hence it can be used practically in hospitals for the diagnosis and prediction of heart problems so that timely detection of proper treatments can be chosen, and the occurrence of disease predicted more accurately. There are tabular data explaining the statistics and figure explaining the model outcomes. </w:t>
       </w:r>
       <w:r>
         <w:rPr>
@@ -13765,14 +13918,86 @@
         <w:rPr>
           <w:rFonts w:ascii="Calibri" w:hAnsi="Calibri" w:cs="Calibri"/>
         </w:rPr>
-        <w:t xml:space="preserve">Literature details the trends ,perspectives and prospects of Machine Learning. The literature details that Machine </w:t>
+        <w:t>Literature details the trends ,perspectives and prospects of Machine Learning. The literature details that Machine learning addresses the question of how to build computers that improve automatically through experience. It is one of today’s most rapidly growing technical fields, lying at the intersection of computer science and statistics, and at the core of artificial intelligence and data science. Recent progress in machine learning has been driven both by the development of new learning algorithms and theory and by the ongoing explosion in the availability of online data and low-cost computation. The adoption of data-intensive machine-learning methods can be found throughout science, technology, and commerce, leading to more evidence-based decision-making across many walks of life, including health care, manufacturing, education, financial modelling, policing, and marketing.</w:t>
+      </w:r>
+      <w:r>
+        <w:rPr>
+          <w:rFonts w:ascii="Calibri" w:hAnsi="Calibri" w:cs="Calibri"/>
+        </w:rPr>
+        <w:fldChar w:fldCharType="begin"/>
+      </w:r>
+      <w:r>
+        <w:rPr>
+          <w:rFonts w:ascii="Calibri" w:hAnsi="Calibri" w:cs="Calibri"/>
+        </w:rPr>
+        <w:instrText xml:space="preserve"> ADDIN ZOTERO_ITEM CSL_CITATION {"citationID":"E8eHakLL","properties":{"formattedCitation":"(Molnar et al., 2023)","plainCitation":"(Molnar et al., 2023)","noteIndex":0},"citationItems":[{"id":80,"uris":["http://zotero.org/users/local/Ykweszta/items/3EA9YH9Q"],"itemData":{"id":80,"type":"article-journal","abstract":"The interpretation of feature importance in machine learning models is challenging when features are dependent. Permutation feature importance (PFI) ignores such dependencies, which can cause misleading interpretations due to extrapolation. A possible remedy is more advanced conditional PFI approaches that enable the assessment of feature importance conditional on all other features. Due to this shift in perspective and in order to enable correct interpretations, it is beneficial if the conditioning is transparent and comprehensible. In this paper, we propose a new sampling mechanism for the conditional distribution based on permutations in conditional subgroups. As these subgroups are constructed using tree-based methods such as transformation trees, the conditioning becomes inherently interpretable. This not only provides a simple and effective estimator of conditional PFI, but also local PFI estimates within the subgroups. In addition, we apply the conditional subgroups approach to partial dependence plots, a popular method for describing feature effects that can also suffer from extrapolation when features are dependent and interactions are present in the model. In simulations and a real-world application, we demonstrate the advantages of the conditional subgroup approach over existing methods: It allows to compute conditional PFI that is more true to the data than existing proposals and enables a fine-grained interpretation of feature effects and importance within the conditional subgroups.","container-title":"Data Mining and Knowledge Discovery","DOI":"10.1007/s10618-022-00901-9","ISSN":"1573-756X","journalAbbreviation":"Data Min Knowl Disc","language":"en","source":"Springer Link","title":"Model-agnostic feature importance and effects with dependent features: a conditional subgroup approach","title-short":"Model-agnostic feature importance and effects with dependent features","URL":"https://doi.org/10.1007/s10618-022-00901-9","author":[{"family":"Molnar","given":"Christoph"},{"family":"König","given":"Gunnar"},{"family":"Bischl","given":"Bernd"},{"family":"Casalicchio","given":"Giuseppe"}],"accessed":{"date-parts":[["2023",5,12]]},"issued":{"date-parts":[["2023",1,10]]}}}],"schema":"https://github.com/citation-style-language/schema/raw/master/csl-citation.json"} </w:instrText>
+      </w:r>
+      <w:r>
+        <w:rPr>
+          <w:rFonts w:ascii="Calibri" w:hAnsi="Calibri" w:cs="Calibri"/>
+        </w:rPr>
+        <w:fldChar w:fldCharType="separate"/>
+      </w:r>
+      <w:r>
+        <w:rPr>
+          <w:rFonts w:ascii="Calibri" w:hAnsi="Calibri" w:cs="Calibri"/>
+        </w:rPr>
+        <w:t>(Molnar et al., 2023)</w:t>
+      </w:r>
+      <w:r>
+        <w:rPr>
+          <w:rFonts w:ascii="Calibri" w:hAnsi="Calibri" w:cs="Calibri"/>
+        </w:rPr>
+        <w:fldChar w:fldCharType="end"/>
+      </w:r>
+      <w:r>
+        <w:rPr>
+          <w:rFonts w:ascii="Calibri" w:hAnsi="Calibri" w:cs="Calibri"/>
+        </w:rPr>
+        <w:t>This case study in the field of data mining highlights the importance of features and effects with dependent features The literature highlights of feature importance in machine learning models is challenging when features are dependent. Permutation feature importance (PFI) ignores such dependencies, which can cause misleading interpretations due to extrapolation. A possible remedy is more advanced conditional PFI approaches that enable the assessment of feature importance conditional on all other features. Due to this shift in perspective and in order to enable correct interpretations, it is beneficial if the conditioning is transparent and comprehensible. In this paper, it is proposed a new sampling mechanism for the conditional distribution based on permutations in conditional subgroups. As these subgroups are constructed using tree-based methods such as transformation trees, the conditioning becomes inherently interpretable. This not only provides a simple and effective estimator of conditional PFI, but also local PFI estimates within the subgroups.</w:t>
+      </w:r>
+      <w:r>
+        <w:rPr>
+          <w:rFonts w:ascii="Calibri" w:hAnsi="Calibri" w:cs="Calibri"/>
+        </w:rPr>
+        <w:fldChar w:fldCharType="begin"/>
+      </w:r>
+      <w:r>
+        <w:rPr>
+          <w:rFonts w:ascii="Calibri" w:hAnsi="Calibri" w:cs="Calibri"/>
+        </w:rPr>
+        <w:instrText xml:space="preserve"> ADDIN ZOTERO_ITEM CSL_CITATION {"citationID":"aZQ3QyeG","properties":{"formattedCitation":"(Bottou et al., 2018)","plainCitation":"(Bottou et al., 2018)","noteIndex":0},"citationItems":[{"id":62,"uris":["http://zotero.org/users/local/Ykweszta/items/MZ8JL2YT"],"itemData":{"id":62,"type":"article","abstract":"This paper provides a review and commentary on the past, present, and future of numerical optimization algorithms in the context of machine learning applications. Through case studies on text classification and the training of deep neural networks, we discuss how optimization problems arise in machine learning and what makes them challenging. A major theme of our study is that large-scale machine learning represents a distinctive setting in which the stochastic gradient (SG) method has traditionally played a central role while conventional gradient-based nonlinear optimization techniques typically falter. Based on this viewpoint, we present a comprehensive theory of a straightforward, yet versatile SG algorithm, discuss its practical behavior, and highlight opportunities for designing algorithms with improved performance. This leads to a discussion about the next generation of optimization methods for large-scale machine learning, including an investigation of two main streams of research on techniques that diminish noise in the stochastic directions and methods that make use of second-order derivative approximations.","note":"arXiv:1606.04838 [cs, math, stat]","number":"arXiv:1606.04838","publisher":"arXiv","source":"arXiv.org","title":"Optimization Methods for Large-Scale Machine Learning","URL":"http://arxiv.org/abs/1606.04838","author":[{"family":"Bottou","given":"Léon"},{"family":"Curtis","given":"Frank E."},{"family":"Nocedal","given":"Jorge"}],"accessed":{"date-parts":[["2023",5,12]]},"issued":{"date-parts":[["2018",2,8]]}}}],"schema":"https://github.com/citation-style-language/schema/raw/master/csl-citation.json"} </w:instrText>
+      </w:r>
+      <w:r>
+        <w:rPr>
+          <w:rFonts w:ascii="Calibri" w:hAnsi="Calibri" w:cs="Calibri"/>
+        </w:rPr>
+        <w:fldChar w:fldCharType="separate"/>
+      </w:r>
+      <w:r>
+        <w:rPr>
+          <w:rFonts w:ascii="Calibri" w:hAnsi="Calibri" w:cs="Calibri"/>
+        </w:rPr>
+        <w:t>(Bottou et al., 2018)</w:t>
+      </w:r>
+      <w:r>
+        <w:rPr>
+          <w:rFonts w:ascii="Calibri" w:hAnsi="Calibri" w:cs="Calibri"/>
+        </w:rPr>
+        <w:fldChar w:fldCharType="end"/>
+      </w:r>
+      <w:r>
+        <w:rPr>
+          <w:rFonts w:ascii="Calibri" w:hAnsi="Calibri" w:cs="Calibri"/>
+        </w:rPr>
+        <w:t xml:space="preserve"> This paper provides a review and commentary on the past, present, and future of numerical optimization algorithms in the context of machine learning applications. Through case studies on text classification and the training of deep neural networks, how optimization problems arise in machine learning and what makes them challenge are discussed. A major theme of our study is that large-scale machine learning represents a distinctive setting in which the stochastic gradient (SG) method has traditionally played a central role </w:t>
       </w:r>
       <w:r>
         <w:rPr>
           <w:rFonts w:ascii="Calibri" w:hAnsi="Calibri" w:cs="Calibri"/>
         </w:rPr>
         <w:lastRenderedPageBreak/>
-        <w:t>learning addresses the question of how to build computers that improve automatically through experience. It is one of today’s most rapidly growing technical fields, lying at the intersection of computer science and statistics, and at the core of artificial intelligence and data science. Recent progress in machine learning has been driven both by the development of new learning algorithms and theory and by the ongoing explosion in the availability of online data and low-cost computation. The adoption of data-intensive machine-learning methods can be found throughout science, technology, and commerce, leading to more evidence-based decision-making across many walks of life, including health care, manufacturing, education, financial modelling, policing, and marketing.</w:t>
+        <w:t>while conventional gradient-based nonlinear optimization techniques typically falter. Based on this viewpoint, versatile SG algorithm, discuss its practical behaviour, and highlight opportunities for designing algorithms with improved performance. This leads to a discussion about the next generation of optimization methods for large-scale machine learning, including an investigation of two main streams of research on techniques that diminish noise in the stochastic directions and methods that make use of second-order derivative approximations.</w:t>
       </w:r>
       <w:r>
         <w:rPr>
@@ -13784,7 +14009,7 @@
         <w:rPr>
           <w:rFonts w:ascii="Calibri" w:hAnsi="Calibri" w:cs="Calibri"/>
         </w:rPr>
-        <w:instrText xml:space="preserve"> ADDIN ZOTERO_ITEM CSL_CITATION {"citationID":"E8eHakLL","properties":{"formattedCitation":"(Molnar et al., 2023)","plainCitation":"(Molnar et al., 2023)","noteIndex":0},"citationItems":[{"id":80,"uris":["http://zotero.org/users/local/Ykweszta/items/3EA9YH9Q"],"itemData":{"id":80,"type":"article-journal","abstract":"The interpretation of feature importance in machine learning models is challenging when features are dependent. Permutation feature importance (PFI) ignores such dependencies, which can cause misleading interpretations due to extrapolation. A possible remedy is more advanced conditional PFI approaches that enable the assessment of feature importance conditional on all other features. Due to this shift in perspective and in order to enable correct interpretations, it is beneficial if the conditioning is transparent and comprehensible. In this paper, we propose a new sampling mechanism for the conditional distribution based on permutations in conditional subgroups. As these subgroups are constructed using tree-based methods such as transformation trees, the conditioning becomes inherently interpretable. This not only provides a simple and effective estimator of conditional PFI, but also local PFI estimates within the subgroups. In addition, we apply the conditional subgroups approach to partial dependence plots, a popular method for describing feature effects that can also suffer from extrapolation when features are dependent and interactions are present in the model. In simulations and a real-world application, we demonstrate the advantages of the conditional subgroup approach over existing methods: It allows to compute conditional PFI that is more true to the data than existing proposals and enables a fine-grained interpretation of feature effects and importance within the conditional subgroups.","container-title":"Data Mining and Knowledge Discovery","DOI":"10.1007/s10618-022-00901-9","ISSN":"1573-756X","journalAbbreviation":"Data Min Knowl Disc","language":"en","source":"Springer Link","title":"Model-agnostic feature importance and effects with dependent features: a conditional subgroup approach","title-short":"Model-agnostic feature importance and effects with dependent features","URL":"https://doi.org/10.1007/s10618-022-00901-9","author":[{"family":"Molnar","given":"Christoph"},{"family":"König","given":"Gunnar"},{"family":"Bischl","given":"Bernd"},{"family":"Casalicchio","given":"Giuseppe"}],"accessed":{"date-parts":[["2023",5,12]]},"issued":{"date-parts":[["2023",1,10]]}}}],"schema":"https://github.com/citation-style-language/schema/raw/master/csl-citation.json"} </w:instrText>
+        <w:instrText xml:space="preserve"> ADDIN ZOTERO_ITEM CSL_CITATION {"citationID":"HoklWjLG","properties":{"formattedCitation":"(Brester et al., 2021)","plainCitation":"(Brester et al., 2021)","noteIndex":0},"citationItems":[{"id":82,"uris":["http://zotero.org/users/local/Ykweszta/items/JJ75PAMX"],"itemData":{"id":82,"type":"article-journal","abstract":"Post-analysis of predictive models fosters their application in practice, as domain experts want to understand the logic behind them. In epidemiology, methods explaining sophisticated models facilitate the usage of up-to-date tools, especially in the high-dimensional predictor space. Investigating how model performance varies for subjects with different conditions is one of the important parts of post-analysis. This paper presents a model-independent approach for post-analysis, aiming to reveal those subjects’ conditions that lead to low or high model performance, compared to the average level on the whole sample. Conditions of interest are presented in the form of rules generated by a multi-objective evolutionary algorithm (MOGA). In this study, Lasso logistic regression (LLR) was trained to predict cardiovascular death by 2016 using the data from the 1984–1989 examination within the Kuopio Ischemic Heart Disease Risk Factor Study (KIHD), which contained 2682 subjects and 950 preselected predictors. After 50 independent runs of five-fold cross-validation, the model performance collected for each subject was used to generate rules describing “easy” and “difficult” cases. LLR with 61 selected predictors, on average, achieved 72.53% accuracy on the whole sample. However, during post-analysis, three categories of subjects were discovered: “Easy” cases with an LLR accuracy of 95.84%, “difficult” cases with an LLR accuracy of 48.11%, and the remaining cases with an LLR accuracy of 71.00%. Moreover, the rule analysis showed that medication was one of the main confusing factors that led to lower model performance. The proposed approach provides insightful information about subjects’ conditions that complicate predictive modeling.","container-title":"Healthcare","DOI":"10.3390/healthcare9070792","ISSN":"2227-9032","issue":"7","language":"en","license":"http://creativecommons.org/licenses/by/3.0/","note":"number: 7\npublisher: Multidisciplinary Digital Publishing Institute","page":"792","source":"www.mdpi.com","title":"Post-Analysis of Predictive Modeling with an Epidemiological Example","volume":"9","author":[{"family":"Brester","given":"Christina"},{"family":"Voutilainen","given":"Ari"},{"family":"Tuomainen","given":"Tomi-Pekka"},{"family":"Kauhanen","given":"Jussi"},{"family":"Kolehmainen","given":"Mikko"}],"issued":{"date-parts":[["2021",7]]}}}],"schema":"https://github.com/citation-style-language/schema/raw/master/csl-citation.json"} </w:instrText>
       </w:r>
       <w:r>
         <w:rPr>
@@ -13796,7 +14021,7 @@
         <w:rPr>
           <w:rFonts w:ascii="Calibri" w:hAnsi="Calibri" w:cs="Calibri"/>
         </w:rPr>
-        <w:t>(Molnar et al., 2023)</w:t>
+        <w:t>(Brester et al., 2021)</w:t>
       </w:r>
       <w:r>
         <w:rPr>
@@ -13808,86 +14033,7 @@
         <w:rPr>
           <w:rFonts w:ascii="Calibri" w:hAnsi="Calibri" w:cs="Calibri"/>
         </w:rPr>
-        <w:t>This case study in the field of data mining highlights the importance of features and effects with dependent features The literature highlights of feature importance in machine learning models is challenging when features are dependent. Permutation feature importance (PFI) ignores such dependencies, which can cause misleading interpretations due to extrapolation. A possible remedy is more advanced conditional PFI approaches that enable the assessment of feature importance conditional on all other features. Due to this shift in perspective and in order to enable correct interpretations, it is beneficial if the conditioning is transparent and comprehensible. In this paper, it is proposed a new sampling mechanism for the conditional distribution based on permutations in conditional subgroups. As these subgroups are constructed using tree-based methods such as transformation trees, the conditioning becomes inherently interpretable. This not only provides a simple and effective estimator of conditional PFI, but also local PFI estimates within the subgroups.</w:t>
-      </w:r>
-      <w:r>
-        <w:rPr>
-          <w:rFonts w:ascii="Calibri" w:hAnsi="Calibri" w:cs="Calibri"/>
-        </w:rPr>
-        <w:fldChar w:fldCharType="begin"/>
-      </w:r>
-      <w:r>
-        <w:rPr>
-          <w:rFonts w:ascii="Calibri" w:hAnsi="Calibri" w:cs="Calibri"/>
-        </w:rPr>
-        <w:instrText xml:space="preserve"> ADDIN ZOTERO_ITEM CSL_CITATION {"citationID":"aZQ3QyeG","properties":{"formattedCitation":"(Bottou et al., 2018)","plainCitation":"(Bottou et al., 2018)","noteIndex":0},"citationItems":[{"id":62,"uris":["http://zotero.org/users/local/Ykweszta/items/MZ8JL2YT"],"itemData":{"id":62,"type":"article","abstract":"This paper provides a review and commentary on the past, present, and future of numerical optimization algorithms in the context of machine learning applications. Through case studies on text classification and the training of deep neural networks, we discuss how optimization problems arise in machine learning and what makes them challenging. A major theme of our study is that large-scale machine learning represents a distinctive setting in which the stochastic gradient (SG) method has traditionally played a central role while conventional gradient-based nonlinear optimization techniques typically falter. Based on this viewpoint, we present a comprehensive theory of a straightforward, yet versatile SG algorithm, discuss its practical behavior, and highlight opportunities for designing algorithms with improved performance. This leads to a discussion about the next generation of optimization methods for large-scale machine learning, including an investigation of two main streams of research on techniques that diminish noise in the stochastic directions and methods that make use of second-order derivative approximations.","note":"arXiv:1606.04838 [cs, math, stat]","number":"arXiv:1606.04838","publisher":"arXiv","source":"arXiv.org","title":"Optimization Methods for Large-Scale Machine Learning","URL":"http://arxiv.org/abs/1606.04838","author":[{"family":"Bottou","given":"Léon"},{"family":"Curtis","given":"Frank E."},{"family":"Nocedal","given":"Jorge"}],"accessed":{"date-parts":[["2023",5,12]]},"issued":{"date-parts":[["2018",2,8]]}}}],"schema":"https://github.com/citation-style-language/schema/raw/master/csl-citation.json"} </w:instrText>
-      </w:r>
-      <w:r>
-        <w:rPr>
-          <w:rFonts w:ascii="Calibri" w:hAnsi="Calibri" w:cs="Calibri"/>
-        </w:rPr>
-        <w:fldChar w:fldCharType="separate"/>
-      </w:r>
-      <w:r>
-        <w:rPr>
-          <w:rFonts w:ascii="Calibri" w:hAnsi="Calibri" w:cs="Calibri"/>
-        </w:rPr>
-        <w:t>(Bottou et al., 2018)</w:t>
-      </w:r>
-      <w:r>
-        <w:rPr>
-          <w:rFonts w:ascii="Calibri" w:hAnsi="Calibri" w:cs="Calibri"/>
-        </w:rPr>
-        <w:fldChar w:fldCharType="end"/>
-      </w:r>
-      <w:r>
-        <w:rPr>
-          <w:rFonts w:ascii="Calibri" w:hAnsi="Calibri" w:cs="Calibri"/>
-        </w:rPr>
-        <w:t xml:space="preserve"> This paper provides a review and commentary on the past, present, and future of numerical optimization algorithms in the context of machine learning applications. Through case studies on text classification and the training of deep neural networks, how optimization problems arise in machine learning and what makes them challenge are discussed. A major theme of our study is that large-scale machine learning represents a distinctive setting in which the stochastic gradient (SG) method has traditionally played a central role while conventional gradient-based nonlinear optimization techniques typically falter. Based on this viewpoint, versatile SG algorithm, discuss its practical behaviour, and highlight opportunities for designing algorithms with improved performance. This leads to a discussion about the next generation of optimization methods for large-scale machine learning, including an investigation of two main streams of research on techniques that diminish noise in the stochastic directions and methods that make use of second-order derivative approximations.</w:t>
-      </w:r>
-      <w:r>
-        <w:rPr>
-          <w:rFonts w:ascii="Calibri" w:hAnsi="Calibri" w:cs="Calibri"/>
-        </w:rPr>
-        <w:fldChar w:fldCharType="begin"/>
-      </w:r>
-      <w:r>
-        <w:rPr>
-          <w:rFonts w:ascii="Calibri" w:hAnsi="Calibri" w:cs="Calibri"/>
-        </w:rPr>
-        <w:instrText xml:space="preserve"> ADDIN ZOTERO_ITEM CSL_CITATION {"citationID":"HoklWjLG","properties":{"formattedCitation":"(Brester et al., 2021)","plainCitation":"(Brester et al., 2021)","noteIndex":0},"citationItems":[{"id":82,"uris":["http://zotero.org/users/local/Ykweszta/items/JJ75PAMX"],"itemData":{"id":82,"type":"article-journal","abstract":"Post-analysis of predictive models fosters their application in practice, as domain experts want to understand the logic behind them. In epidemiology, methods explaining sophisticated models facilitate the usage of up-to-date tools, especially in the high-dimensional predictor space. Investigating how model performance varies for subjects with different conditions is one of the important parts of post-analysis. This paper presents a model-independent approach for post-analysis, aiming to reveal those subjects’ conditions that lead to low or high model performance, compared to the average level on the whole sample. Conditions of interest are presented in the form of rules generated by a multi-objective evolutionary algorithm (MOGA). In this study, Lasso logistic regression (LLR) was trained to predict cardiovascular death by 2016 using the data from the 1984–1989 examination within the Kuopio Ischemic Heart Disease Risk Factor Study (KIHD), which contained 2682 subjects and 950 preselected predictors. After 50 independent runs of five-fold cross-validation, the model performance collected for each subject was used to generate rules describing “easy” and “difficult” cases. LLR with 61 selected predictors, on average, achieved 72.53% accuracy on the whole sample. However, during post-analysis, three categories of subjects were discovered: “Easy” cases with an LLR accuracy of 95.84%, “difficult” cases with an LLR accuracy of 48.11%, and the remaining cases with an LLR accuracy of 71.00%. Moreover, the rule analysis showed that medication was one of the main confusing factors that led to lower model performance. The proposed approach provides insightful information about subjects’ conditions that complicate predictive modeling.","container-title":"Healthcare","DOI":"10.3390/healthcare9070792","ISSN":"2227-9032","issue":"7","language":"en","license":"http://creativecommons.org/licenses/by/3.0/","note":"number: 7\npublisher: Multidisciplinary Digital Publishing Institute","page":"792","source":"www.mdpi.com","title":"Post-Analysis of Predictive Modeling with an Epidemiological Example","volume":"9","author":[{"family":"Brester","given":"Christina"},{"family":"Voutilainen","given":"Ari"},{"family":"Tuomainen","given":"Tomi-Pekka"},{"family":"Kauhanen","given":"Jussi"},{"family":"Kolehmainen","given":"Mikko"}],"issued":{"date-parts":[["2021",7]]}}}],"schema":"https://github.com/citation-style-language/schema/raw/master/csl-citation.json"} </w:instrText>
-      </w:r>
-      <w:r>
-        <w:rPr>
-          <w:rFonts w:ascii="Calibri" w:hAnsi="Calibri" w:cs="Calibri"/>
-        </w:rPr>
-        <w:fldChar w:fldCharType="separate"/>
-      </w:r>
-      <w:r>
-        <w:rPr>
-          <w:rFonts w:ascii="Calibri" w:hAnsi="Calibri" w:cs="Calibri"/>
-        </w:rPr>
-        <w:t>(Brester et al., 2021)</w:t>
-      </w:r>
-      <w:r>
-        <w:rPr>
-          <w:rFonts w:ascii="Calibri" w:hAnsi="Calibri" w:cs="Calibri"/>
-        </w:rPr>
-        <w:fldChar w:fldCharType="end"/>
-      </w:r>
-      <w:r>
-        <w:rPr>
-          <w:rFonts w:ascii="Calibri" w:hAnsi="Calibri" w:cs="Calibri"/>
-        </w:rPr>
-        <w:t xml:space="preserve"> Post-analysis of predictive models fosters their application in practice, as domain experts want to understand the logic behind them. In epidemiology, methods explaining sophisticated models facilitate the usage of up-to-date tools, especially in the high-dimensional predictor space. Investigating how model performance varies for subjects with different conditions is one of the important parts of post-analysis. This paper presents a model-independent approach for post analysis, aiming to reveal those subjects’ conditions that lead to low or high model performance, compared to the average level on the whole sample. Conditions of interest are presented in the form of rules generated by a multi-objective evolutionary algorithm (MOGA). In this study, Lasso logistic regression (LLR) was trained to predict cardiovascular death by 2016 using the data from the 1984–1989 examination within the Kuopio Ischemic Heart Disease Risk Factor Study (KIHD), which contained 2682 subjects and 950 preselected predictors. After 50 independent runs of fivefold cross-validation, the model performance collected for each subject was used to generate rules describing “easy” and “difficult” cases. LLR with 61 selected predictors, on average, achieved 72.53% accuracy on the whole sample. However, during post-analysis, three categories of subjects were discovered: “Easy” cases with an LLR accuracy of 95.84%, “difficult” cases with an LLR accuracy of 48.11%, and the remaining cases with an LLR accuracy of 71.00%. Moreover, the rule analysis showed that medication was one of the main confusing factors that led to lower model performance. The proposed approach provides </w:t>
-      </w:r>
-      <w:r>
-        <w:rPr>
-          <w:rFonts w:ascii="Calibri" w:hAnsi="Calibri" w:cs="Calibri"/>
-        </w:rPr>
-        <w:lastRenderedPageBreak/>
-        <w:t>insightful information about subjects’ conditions that complicate predictive modelling.</w:t>
+        <w:t xml:space="preserve"> Post-analysis of predictive models fosters their application in practice, as domain experts want to understand the logic behind them. In epidemiology, methods explaining sophisticated models facilitate the usage of up-to-date tools, especially in the high-dimensional predictor space. Investigating how model performance varies for subjects with different conditions is one of the important parts of post-analysis. This paper presents a model-independent approach for post analysis, aiming to reveal those subjects’ conditions that lead to low or high model performance, compared to the average level on the whole sample. Conditions of interest are presented in the form of rules generated by a multi-objective evolutionary algorithm (MOGA). In this study, Lasso logistic regression (LLR) was trained to predict cardiovascular death by 2016 using the data from the 1984–1989 examination within the Kuopio Ischemic Heart Disease Risk Factor Study (KIHD), which contained 2682 subjects and 950 preselected predictors. After 50 independent runs of fivefold cross-validation, the model performance collected for each subject was used to generate rules describing “easy” and “difficult” cases. LLR with 61 selected predictors, on average, achieved 72.53% accuracy on the whole sample. However, during post-analysis, three categories of subjects were discovered: “Easy” cases with an LLR accuracy of 95.84%, “difficult” cases with an LLR accuracy of 48.11%, and the remaining cases with an LLR accuracy of 71.00%. Moreover, the rule analysis showed that medication was one of the main confusing factors that led to lower model performance. The proposed approach provides insightful information about subjects’ conditions that complicate predictive modelling.</w:t>
       </w:r>
       <w:r>
         <w:rPr>
@@ -13991,6 +14137,7 @@
           <w:sz w:val="22"/>
           <w:szCs w:val="22"/>
         </w:rPr>
+        <w:lastRenderedPageBreak/>
         <w:t xml:space="preserve">The </w:t>
       </w:r>
       <w:r>
@@ -14105,16 +14252,7 @@
           <w:sz w:val="22"/>
           <w:szCs w:val="22"/>
         </w:rPr>
-        <w:t xml:space="preserve"> This literature aims to understand why people do not always engage in medical examinations that might benefit them is a public health issue which is receiving increased attention. One area of promise involves the study of medical embarrassment, although current studies are weakened in that they measure medical embarrassment in a theoretically naïve and unidimensional manner and have assumed that embarrassment is exclusively a barrier to the timely seeking of treatment. Convenience sampling was used as part of the research. Participants completed a comprehensive measure of medical embarrassment, reported on previous treatment avoidance because of embarrassment, and recorded the frequency of psychological, general, and sex-related visits across the previous 5 years. The results show that as expected, medical embarrassment was not unidimensional and appeared to have two distinct factors – bodily embarrassment and judgment concern. Bodily embarrassment generally predicted less frequent medical contact although not equally so across domains and it interacted with judgment concern in several cases, providing preliminary evidence that there are situations in which aspects of medical embarrassment may actually facilitate greater medical contact.  The data highlight the importance of considering the role </w:t>
-      </w:r>
-      <w:r>
-        <w:rPr>
-          <w:rFonts w:ascii="Calibri" w:hAnsi="Calibri" w:cs="Calibri"/>
-          <w:sz w:val="22"/>
-          <w:szCs w:val="22"/>
-        </w:rPr>
-        <w:lastRenderedPageBreak/>
-        <w:t>of emotions other than fear in health behaviour and the means by which they may facilitate or deter the timely seeking of diagnosis and treatment.</w:t>
+        <w:t xml:space="preserve"> This literature aims to understand why people do not always engage in medical examinations that might benefit them is a public health issue which is receiving increased attention. One area of promise involves the study of medical embarrassment, although current studies are weakened in that they measure medical embarrassment in a theoretically naïve and unidimensional manner and have assumed that embarrassment is exclusively a barrier to the timely seeking of treatment. Convenience sampling was used as part of the research. Participants completed a comprehensive measure of medical embarrassment, reported on previous treatment avoidance because of embarrassment, and recorded the frequency of psychological, general, and sex-related visits across the previous 5 years. The results show that as expected, medical embarrassment was not unidimensional and appeared to have two distinct factors – bodily embarrassment and judgment concern. Bodily embarrassment generally predicted less frequent medical contact although not equally so across domains and it interacted with judgment concern in several cases, providing preliminary evidence that there are situations in which aspects of medical embarrassment may actually facilitate greater medical contact.  The data highlight the importance of considering the role of emotions other than fear in health behaviour and the means by which they may facilitate or deter the timely seeking of diagnosis and treatment.</w:t>
       </w:r>
       <w:r>
         <w:rPr>
@@ -14324,7 +14462,16 @@
           <w:sz w:val="22"/>
           <w:szCs w:val="22"/>
         </w:rPr>
-        <w:t xml:space="preserve"> this literature studies the inequalities in participation in an organized national colorectal cancer screening programme. The literature explains the methodology for client selection, usage of linear regression mentioned. The results showed a 54% uptake, but showed a gradient across quintiles of deprivation, ranging from 35% in the most deprived quintile to 61% in the least deprived. Multivariate analyses confirmed an independent effect of deprivation, with stronger effects in women and older people. Statistical analysis and hypothetical testing results are provided in the table. It is then concluded that the overall uptake rates in this organized screening programme were encouraging, but nonetheless there was low uptake in the most ethnically diverse areas and a striking gradient by SES. Action to promote equality of uptake is needed to avoid widening inequalities in cancer mortality. </w:t>
+        <w:t xml:space="preserve"> this literature studies the inequalities in participation in an organized national colorectal cancer screening programme. The literature explains the methodology for client selection, usage of linear regression mentioned. The results showed a 54% uptake, but showed a gradient across quintiles of deprivation, ranging from 35% in </w:t>
+      </w:r>
+      <w:r>
+        <w:rPr>
+          <w:rFonts w:ascii="Calibri" w:hAnsi="Calibri" w:cs="Calibri"/>
+          <w:sz w:val="22"/>
+          <w:szCs w:val="22"/>
+        </w:rPr>
+        <w:lastRenderedPageBreak/>
+        <w:t xml:space="preserve">the most deprived quintile to 61% in the least deprived. Multivariate analyses confirmed an independent effect of deprivation, with stronger effects in women and older people. Statistical analysis and hypothetical testing results are provided in the table. It is then concluded that the overall uptake rates in this organized screening programme were encouraging, but nonetheless there was low uptake in the most ethnically diverse areas and a striking gradient by SES. Action to promote equality of uptake is needed to avoid widening inequalities in cancer mortality. </w:t>
       </w:r>
       <w:r>
         <w:rPr>
@@ -14420,16 +14567,7 @@
           <w:sz w:val="22"/>
           <w:szCs w:val="22"/>
         </w:rPr>
-        <w:t xml:space="preserve">This literature was published in the British journal of cancer (2011). The document studies the changing association between socioeconomic </w:t>
-      </w:r>
-      <w:r>
-        <w:rPr>
-          <w:rFonts w:ascii="Calibri" w:hAnsi="Calibri" w:cs="Calibri"/>
-          <w:sz w:val="22"/>
-          <w:szCs w:val="22"/>
-        </w:rPr>
-        <w:lastRenderedPageBreak/>
-        <w:t xml:space="preserve">circumstances and the incidence of colorectal cancer. It is concluded that the deprivation was associated with higher incidence rates of male, but not female, colorectal cancer before the implementation of a national bowel screening programme. </w:t>
+        <w:t xml:space="preserve">This literature was published in the British journal of cancer (2011). The document studies the changing association between socioeconomic circumstances and the incidence of colorectal cancer. It is concluded that the deprivation was associated with higher incidence rates of male, but not female, colorectal cancer before the implementation of a national bowel screening programme. </w:t>
       </w:r>
       <w:r>
         <w:rPr>
@@ -14692,7 +14830,16 @@
           <w:sz w:val="22"/>
           <w:szCs w:val="22"/>
         </w:rPr>
-        <w:t xml:space="preserve"> This literature studies the descriptive statistics and the normality tests for statistical data. The literature understands that descriptive statistics are an important part of biomedical research which is used to describe the basic features of the data in the study. They provide simple summaries about the sample and the measures. Measures of the central tendency and dispersion are used to describe the quantitative data. For the continuous data, test of the normality is an important step for deciding the measures of central tendency and statistical methods for data analysis. When the data follow normal distribution, parametric tests otherwise nonparametric methods are used to compare the groups. There are different methods used to test the normality of data, including numerical and visual methods, and each method has its own advantages and disadvantages. In the present study, the summary measures and methods used to test the normality of the data are discussed.</w:t>
+        <w:t xml:space="preserve"> This literature studies the descriptive statistics and the normality tests for statistical data. The literature understands that descriptive statistics are an important part of biomedical research which is used to describe the basic features of the data in the study. They provide simple summaries about the sample and the measures. Measures of the central tendency and dispersion are used to describe the quantitative data. For the continuous data, test of the </w:t>
+      </w:r>
+      <w:r>
+        <w:rPr>
+          <w:rFonts w:ascii="Calibri" w:hAnsi="Calibri" w:cs="Calibri"/>
+          <w:sz w:val="22"/>
+          <w:szCs w:val="22"/>
+        </w:rPr>
+        <w:lastRenderedPageBreak/>
+        <w:t>normality is an important step for deciding the measures of central tendency and statistical methods for data analysis. When the data follow normal distribution, parametric tests otherwise nonparametric methods are used to compare the groups. There are different methods used to test the normality of data, including numerical and visual methods, and each method has its own advantages and disadvantages. In the present study, the summary measures and methods used to test the normality of the data are discussed.</w:t>
       </w:r>
       <w:r>
         <w:rPr>
@@ -14950,16 +15097,7 @@
           <w:sz w:val="22"/>
           <w:szCs w:val="22"/>
         </w:rPr>
-        <w:t xml:space="preserve"> suggests that histograms, box plots and cumulative distribution graphs are popular graphic representations for statistical </w:t>
-      </w:r>
-      <w:r>
-        <w:rPr>
-          <w:rFonts w:ascii="Calibri" w:hAnsi="Calibri" w:cs="Calibri"/>
-          <w:sz w:val="22"/>
-          <w:szCs w:val="22"/>
-        </w:rPr>
-        <w:lastRenderedPageBreak/>
-        <w:t xml:space="preserve">distributions. The main research question that this study focuses on is how college students deal with interpretation of these statistical graphs when translating graphical representations into analytical concepts in descriptive statistics. This study is divided into two parts. The research sample included 256 college students in the first part and 187 college students in the second part. The research tools were questionnaires dealing with the interpretation of the graphs, while relating the graphs and other concepts in descriptive statistics. In spite of the benefits learners may reap from using multiple representations, the results reveal that some of the students had difficulties in relating multiple representations to the same data. Educators have to consider that only deep understanding of each and every one of the representations and their inter-relation will enable students to successfully translate one format into another. Some of the mistakes students made could be derived from the use of the intuitive rule known as the Same A-Same B. </w:t>
+        <w:t xml:space="preserve"> suggests that histograms, box plots and cumulative distribution graphs are popular graphic representations for statistical distributions. The main research question that this study focuses on is how college students deal with interpretation of these statistical graphs when translating graphical representations into analytical concepts in descriptive statistics. This study is divided into two parts. The research sample included 256 college students in the first part and 187 college students in the second part. The research tools were questionnaires dealing with the interpretation of the graphs, while relating the graphs and other concepts in descriptive statistics. In spite of the benefits learners may reap from using multiple representations, the results reveal that some of the students had difficulties in relating multiple representations to the same data. Educators have to consider that only deep understanding of each and every one of the representations and their inter-relation will enable students to successfully translate one format into another. Some of the mistakes students made could be derived from the use of the intuitive rule known as the Same A-Same B. </w:t>
       </w:r>
       <w:r>
         <w:rPr>
@@ -15316,7 +15454,16 @@
           <w:sz w:val="22"/>
           <w:szCs w:val="22"/>
         </w:rPr>
-        <w:t xml:space="preserve"> discussed on the machine learning based framework to identify type 2 diabetes. The goal of this work was to develop a semiautomated framework based on machine learning as a pilot study to liberalize filtering criteria to improve recall rate with a keeping of low false positive rate. The study made use of different machine learning models including k-Nearest-</w:t>
+        <w:t xml:space="preserve"> discussed on the machine learning based framework to identify type 2 diabetes. </w:t>
+      </w:r>
+      <w:r>
+        <w:rPr>
+          <w:rFonts w:ascii="Calibri" w:hAnsi="Calibri" w:cs="Calibri"/>
+          <w:sz w:val="22"/>
+          <w:szCs w:val="22"/>
+        </w:rPr>
+        <w:lastRenderedPageBreak/>
+        <w:t>The goal of this work was to develop a semiautomated framework based on machine learning as a pilot study to liberalize filtering criteria to improve recall rate with a keeping of low false positive rate. The study made use of different machine learning models including k-Nearest-</w:t>
       </w:r>
       <w:proofErr w:type="spellStart"/>
       <w:r>
@@ -15482,16 +15629,7 @@
           <w:sz w:val="22"/>
           <w:szCs w:val="22"/>
         </w:rPr>
-        <w:t xml:space="preserve"> models have great potential in accelerating the discovery of interesting catalytic materials. As the complexity of catalyst structures increases, new features will be needed to learn underlying correlations and avoid introducing significant errors on top of the average DFT prediction errors expected with standard semi-local generalized gradient approximation (GGA) functionals. (Upadhyay et al., 2021) This literature learns that most of the machine learning techniques finetune the hyper-parameters to improve the detection rate, our approach focuses on selecting the most promising features of the dataset using Gradient Boosting Feature Selection (GBFS) before applying the classification algorithm, a combination which improves not only the detection rate but also the execution speed. GBFS uses the Weighted Feature Importance (WFI) </w:t>
-      </w:r>
-      <w:r>
-        <w:rPr>
-          <w:rFonts w:ascii="Calibri" w:hAnsi="Calibri" w:cs="Calibri"/>
-          <w:sz w:val="22"/>
-          <w:szCs w:val="22"/>
-        </w:rPr>
-        <w:lastRenderedPageBreak/>
-        <w:t xml:space="preserve">extraction technique to reduce the complexity of classifiers. Various decision-tree based machine learning techniques are evaluated after obtaining the most promising features of the power grid dataset through a GBFS module and show that this approach optimizes the False Positive Rate (FPR) and the execution time. </w:t>
+        <w:t xml:space="preserve"> models have great potential in accelerating the discovery of interesting catalytic materials. As the complexity of catalyst structures increases, new features will be needed to learn underlying correlations and avoid introducing significant errors on top of the average DFT prediction errors expected with standard semi-local generalized gradient approximation (GGA) functionals. (Upadhyay et al., 2021) This literature learns that most of the machine learning techniques finetune the hyper-parameters to improve the detection rate, our approach focuses on selecting the most promising features of the dataset using Gradient Boosting Feature Selection (GBFS) before applying the classification algorithm, a combination which improves not only the detection rate but also the execution speed. GBFS uses the Weighted Feature Importance (WFI) extraction technique to reduce the complexity of classifiers. Various decision-tree based machine learning techniques are evaluated after obtaining the most promising features of the power grid dataset through a GBFS module and show that this approach optimizes the False Positive Rate (FPR) and the execution time. </w:t>
       </w:r>
       <w:r>
         <w:rPr>
@@ -15737,7 +15875,16 @@
           <w:sz w:val="22"/>
           <w:szCs w:val="22"/>
         </w:rPr>
-        <w:t xml:space="preserve"> In this paper, it is proposed that a hybrid machine learning system based on Genetic Algorithm (GA) and Support Vector Machines (SVM) for stock market prediction. A variety of indicators from the technical analysis field of study are used as input features. The correlation between stock prices of different companies to forecast the price of a stock, making use of technical indicators of highly correlated stocks, not only the stock to be predicted is used here. The genetic algorithm is used to select the set of most informative input features from among all the technical indicators. The results show that the hybrid GA-SVM system outperforms the stand alone SVM system.</w:t>
+        <w:t xml:space="preserve"> In this paper, it is proposed that a hybrid machine learning system based on Genetic Algorithm (GA) and Support Vector Machines (SVM) for stock market prediction. A variety of indicators from the technical analysis field of study are used as input features. The correlation between stock prices of different companies to forecast the price of a stock, making use of technical indicators of highly correlated stocks, not only the stock to be predicted is used here. The genetic algorithm is used to select the set of most informative input features from among all the technical indicators. The results show that the hybrid GA-SVM system outperforms the stand alone </w:t>
+      </w:r>
+      <w:r>
+        <w:rPr>
+          <w:rFonts w:ascii="Calibri" w:hAnsi="Calibri" w:cs="Calibri"/>
+          <w:sz w:val="22"/>
+          <w:szCs w:val="22"/>
+        </w:rPr>
+        <w:lastRenderedPageBreak/>
+        <w:t>SVM system.</w:t>
       </w:r>
       <w:r>
         <w:rPr>
@@ -15927,7 +16074,295 @@
           <w:sz w:val="22"/>
           <w:szCs w:val="22"/>
         </w:rPr>
-        <w:t xml:space="preserve">A new model for associative memory, based on a correlation matrix, is suggested. In this model information is accumulated on memory elements as products of component data. Two classes of memories are discussed: a complete correlation matrix memory (CCMM), and randomly organized incomplete correlation matrix memories (ICMM). The data recalled from the latter are stochastic variables, but the fidelity of recall is shown to have a deterministic limit if the number of memory elements grows without limits. A special case of correlation matrix memories is the auto-associative memory in which any part of the memorized </w:t>
+        <w:t>A new model for associative memory, based on a correlation matrix, is suggested. In this model information is accumulated on memory elements as products of component data. Two classes of memories are discussed: a complete correlation matrix memory (CCMM), and randomly organized incomplete correlation matrix memories (ICMM). The data recalled from the latter are stochastic variables, but the fidelity of recall is shown to have a deterministic limit if the number of memory elements grows without limits. A special case of correlation matrix memories is the auto-associative memory in which any part of the memorized information can be used as a key. The memories are selective with respect to accumulated data. The ICMM exhibits adaptive improvement under certain circumstances. It is also suggested that correlation matrix memories could be applied for the classification of data.</w:t>
+      </w:r>
+      <w:r>
+        <w:rPr>
+          <w:rFonts w:ascii="Calibri" w:hAnsi="Calibri" w:cs="Calibri"/>
+          <w:sz w:val="22"/>
+          <w:szCs w:val="22"/>
+        </w:rPr>
+        <w:fldChar w:fldCharType="begin"/>
+      </w:r>
+      <w:r>
+        <w:rPr>
+          <w:rFonts w:ascii="Calibri" w:hAnsi="Calibri" w:cs="Calibri"/>
+          <w:sz w:val="22"/>
+          <w:szCs w:val="22"/>
+        </w:rPr>
+        <w:instrText xml:space="preserve"> ADDIN ZOTERO_ITEM CSL_CITATION {"citationID":"x3dJ8JtD","properties":{"formattedCitation":"(Hall, 2000)","plainCitation":"(Hall, 2000)","noteIndex":0},"citationItems":[{"id":154,"uris":["http://zotero.org/users/local/Ykweszta/items/DUQIY5IW"],"itemData":{"id":154,"type":"report","abstract":"Algorithms for feature selection fall into two broad categories: wrappers that use the learning algorithm itself to evaluate the usefulness of features and filters that evaluate features according to heuristics based on general characteristics of the data. For application to large databases, filters have proven to be more practical than wrappers because they are much faster. However, most existing filter algorithms only work with discrete classification problems. This paper describes a fast, correlation-based filter algorithm that can be applied to continuous and discrete problems. The algorithm often out-performs the well-known ReliefF attribute estimator when used as a preprocessing step for naive Bayes, instance-based learning, decision trees, locally weighted regression, and model trees. It performs more feature selection than ReliefF does-reducing the data dimensionality by fifty percent in most cases. Also, decision and model trees built from the preprocessed data are often significantly smaller.","genre":"Working Paper","language":"en","note":"Accepted: 2008-10-13T03:42:21Z\nISSN: 1170-487X","publisher":"University of Waikato, Department of Computer Science","source":"researchcommons.waikato.ac.nz","title":"Correlation-based feature selection of discrete and numeric class machine learning","URL":"https://researchcommons.waikato.ac.nz/handle/10289/1024","author":[{"family":"Hall","given":"Mark A."}],"accessed":{"date-parts":[["2023",5,16]]},"issued":{"date-parts":[["2000",5]]}}}],"schema":"https://github.com/citation-style-language/schema/raw/master/csl-citation.json"} </w:instrText>
+      </w:r>
+      <w:r>
+        <w:rPr>
+          <w:rFonts w:ascii="Calibri" w:hAnsi="Calibri" w:cs="Calibri"/>
+          <w:sz w:val="22"/>
+          <w:szCs w:val="22"/>
+        </w:rPr>
+        <w:fldChar w:fldCharType="separate"/>
+      </w:r>
+      <w:r>
+        <w:rPr>
+          <w:rFonts w:ascii="Calibri" w:hAnsi="Calibri" w:cs="Calibri"/>
+          <w:sz w:val="22"/>
+          <w:szCs w:val="22"/>
+        </w:rPr>
+        <w:t>(Hall, 2000)</w:t>
+      </w:r>
+      <w:r>
+        <w:rPr>
+          <w:rFonts w:ascii="Calibri" w:hAnsi="Calibri" w:cs="Calibri"/>
+          <w:sz w:val="22"/>
+          <w:szCs w:val="22"/>
+        </w:rPr>
+        <w:fldChar w:fldCharType="end"/>
+      </w:r>
+      <w:r>
+        <w:rPr>
+          <w:rFonts w:ascii="Calibri" w:hAnsi="Calibri" w:cs="Calibri"/>
+          <w:sz w:val="22"/>
+          <w:szCs w:val="22"/>
+        </w:rPr>
+        <w:t xml:space="preserve"> This paper describes a fast, correlation-based filter algorithm that can be applied to continuous-discrete problem. More the feature engineering data dimensionality can be reduced. Decision and model trees built from the pre-processed data and are often significantly smaller.</w:t>
+      </w:r>
+      <w:r>
+        <w:rPr>
+          <w:rFonts w:ascii="Calibri" w:hAnsi="Calibri" w:cs="Calibri"/>
+          <w:sz w:val="22"/>
+          <w:szCs w:val="22"/>
+        </w:rPr>
+        <w:fldChar w:fldCharType="begin"/>
+      </w:r>
+      <w:r>
+        <w:rPr>
+          <w:rFonts w:ascii="Calibri" w:hAnsi="Calibri" w:cs="Calibri"/>
+          <w:sz w:val="22"/>
+          <w:szCs w:val="22"/>
+        </w:rPr>
+        <w:instrText xml:space="preserve"> ADDIN ZOTERO_ITEM CSL_CITATION {"citationID":"0BOLO2Sm","properties":{"formattedCitation":"(Brownlee, n.d.)","plainCitation":"(Brownlee, n.d.)","noteIndex":0},"citationItems":[{"id":158,"uris":["http://zotero.org/users/local/Ykweszta/items/5DGNF8LT"],"itemData":{"id":158,"type":"article-journal","language":"en","source":"Zotero","title":"How to Choose a Feature Selection Method For Machine Learning","author":[{"family":"Brownlee","given":"Jason"}]}}],"schema":"https://github.com/citation-style-language/schema/raw/master/csl-citation.json"} </w:instrText>
+      </w:r>
+      <w:r>
+        <w:rPr>
+          <w:rFonts w:ascii="Calibri" w:hAnsi="Calibri" w:cs="Calibri"/>
+          <w:sz w:val="22"/>
+          <w:szCs w:val="22"/>
+        </w:rPr>
+        <w:fldChar w:fldCharType="separate"/>
+      </w:r>
+      <w:r>
+        <w:rPr>
+          <w:rFonts w:ascii="Calibri" w:hAnsi="Calibri" w:cs="Calibri"/>
+          <w:sz w:val="22"/>
+          <w:szCs w:val="22"/>
+        </w:rPr>
+        <w:t>(Brownlee, n.d.)</w:t>
+      </w:r>
+      <w:r>
+        <w:rPr>
+          <w:rFonts w:ascii="Calibri" w:hAnsi="Calibri" w:cs="Calibri"/>
+          <w:sz w:val="22"/>
+          <w:szCs w:val="22"/>
+        </w:rPr>
+        <w:fldChar w:fldCharType="end"/>
+      </w:r>
+      <w:r>
+        <w:rPr>
+          <w:rFonts w:ascii="Calibri" w:hAnsi="Calibri" w:cs="Calibri"/>
+          <w:sz w:val="22"/>
+          <w:szCs w:val="22"/>
+        </w:rPr>
+        <w:t>This article studies on how to select the feature for machine learning. There isa detailed description and methodologies of learning , insights on how it would impact the statistics as well trained model is part of the literature.</w:t>
+      </w:r>
+      <w:r>
+        <w:rPr>
+          <w:rFonts w:ascii="Calibri" w:hAnsi="Calibri" w:cs="Calibri"/>
+          <w:sz w:val="22"/>
+          <w:szCs w:val="22"/>
+        </w:rPr>
+        <w:fldChar w:fldCharType="begin"/>
+      </w:r>
+      <w:r>
+        <w:rPr>
+          <w:rFonts w:ascii="Calibri" w:hAnsi="Calibri" w:cs="Calibri"/>
+          <w:sz w:val="22"/>
+          <w:szCs w:val="22"/>
+        </w:rPr>
+        <w:instrText xml:space="preserve"> ADDIN ZOTERO_ITEM CSL_CITATION {"citationID":"xwZ9UeR3","properties":{"formattedCitation":"(Lee et al., 1986)","plainCitation":"(Lee et al., 1986)","noteIndex":0},"citationItems":[{"id":166,"uris":["http://zotero.org/users/local/Ykweszta/items/7Q7HRRHB"],"itemData":{"id":166,"type":"report","abstract":"A high-order correlation tensor formalism for neural networks is described. The model can simulate auto associative, heteroassociative, as well as multiassociative memory. For the autoassociative model, simulation results show a drastic increase in the memory capacity and speed over that of the standard Hopfield-like correlation matrix methods. The possibility of using multiassociative memory for a learning universal inference network is also discussed. 9 refs., 5 figs.","language":"English","number":"LA-UR-86-1288; CONF-8605108-1","publisher":"Los Alamos National Lab. (LANL), Los Alamos, NM (United States); Univ. of Maryland, College Park, MD (United States)","source":"www.osti.gov","title":"Machine learning using a higher order correlation network","URL":"https://www.osti.gov/biblio/5760643","author":[{"family":"Lee","given":"Y. C."},{"family":"Doolen","given":"G."},{"family":"Chen","given":"H. H."},{"family":"Sun","given":"G. Z."},{"family":"Maxwell","given":"T."},{"family":"Lee","given":"H. Y."}],"accessed":{"date-parts":[["2023",5,16]]},"issued":{"date-parts":[["1986",1,1]]}}}],"schema":"https://github.com/citation-style-language/schema/raw/master/csl-citation.json"} </w:instrText>
+      </w:r>
+      <w:r>
+        <w:rPr>
+          <w:rFonts w:ascii="Calibri" w:hAnsi="Calibri" w:cs="Calibri"/>
+          <w:sz w:val="22"/>
+          <w:szCs w:val="22"/>
+        </w:rPr>
+        <w:fldChar w:fldCharType="separate"/>
+      </w:r>
+      <w:r>
+        <w:rPr>
+          <w:rFonts w:ascii="Calibri" w:hAnsi="Calibri" w:cs="Calibri"/>
+          <w:sz w:val="22"/>
+          <w:szCs w:val="22"/>
+        </w:rPr>
+        <w:t>(Lee et al., 1986)</w:t>
+      </w:r>
+      <w:r>
+        <w:rPr>
+          <w:rFonts w:ascii="Calibri" w:hAnsi="Calibri" w:cs="Calibri"/>
+          <w:sz w:val="22"/>
+          <w:szCs w:val="22"/>
+        </w:rPr>
+        <w:fldChar w:fldCharType="end"/>
+      </w:r>
+      <w:r>
+        <w:rPr>
+          <w:rFonts w:ascii="Calibri" w:hAnsi="Calibri" w:cs="Calibri"/>
+          <w:sz w:val="22"/>
+          <w:szCs w:val="22"/>
+        </w:rPr>
+        <w:t xml:space="preserve"> This is a very old study regarding machine learning using a higher order co-relation matrix. The document is very detail and explains each and every process of statistics, feature selection in detail. Though it is good to consider this document for the basics on feature selection and statistics, there are many advancements in the field of machine learning, and much more latest literatures should be reviewed.</w:t>
+      </w:r>
+      <w:r>
+        <w:rPr>
+          <w:rFonts w:ascii="Calibri" w:hAnsi="Calibri" w:cs="Calibri"/>
+          <w:sz w:val="22"/>
+          <w:szCs w:val="22"/>
+        </w:rPr>
+        <w:fldChar w:fldCharType="begin"/>
+      </w:r>
+      <w:r>
+        <w:rPr>
+          <w:rFonts w:ascii="Calibri" w:hAnsi="Calibri" w:cs="Calibri"/>
+          <w:sz w:val="22"/>
+          <w:szCs w:val="22"/>
+        </w:rPr>
+        <w:instrText xml:space="preserve"> ADDIN ZOTERO_ITEM CSL_CITATION {"citationID":"cl51Uub6","properties":{"formattedCitation":"(Nicodemus and Malley, 2009)","plainCitation":"(Nicodemus and Malley, 2009)","noteIndex":0},"citationItems":[{"id":163,"uris":["http://zotero.org/users/local/Ykweszta/items/DK3NCZDN"],"itemData":{"id":163,"type":"article-journal","abstract":"Motivation: The advent of high-throughput genomics has produced studies with large numbers of predictors (e.g. genome-wide association, microarray studies). Machine learning algorithms (MLAs) are a computationally efficient way to identify phenotype-associated variables in high-dimensional data. There are important results from mathematical theory and numerous practical results documenting their value. One attractive feature of MLAs is that many operate in a fully multivariate environment, allowing for small-importance variables to be included when they act cooperatively. However, certain properties of MLAs under conditions common in genomic-related data have not been well-studied—in particular, correlations among predictors pose a problem.Results: Using extensive simulation, we showed considering correlation within predictors is crucial in making valid inferences using variable importance measures (VIMs) from three MLAs: random forest (RF), conditional inference forest (CIF) and Monte Carlo logic regression (MCLR). Using a case–control illustration, we showed that the RF VIMs—even permutation-based—were less able to detect association than other algorithms at effect sizes encountered in complex disease studies. This reduction occurred when ‘causal’ predictors were correlated with other predictors, and was sharpest when RF tree building used the Gini index. Indeed, RF Gini VIMs are biased under correlation, dependent on predictor correlation strength/number and over-trained to random fluctuations in data when tree terminal node size was small. Permutation-based VIM distributions were less variable for correlated predictors and are unbiased, thus may be preferred when predictors are correlated. MLAs are a powerful tool for high-dimensional data analysis, but well-considered use of algorithms is necessary to draw valid conclusions.Contact:  kristin.nicodemus@well.ox.ac.ukSupplementary information:  Supplementary data are available at Bioinformatics online.","container-title":"Bioinformatics","DOI":"10.1093/bioinformatics/btp331","ISSN":"1367-4803","issue":"15","journalAbbreviation":"Bioinformatics","page":"1884-1890","source":"Silverchair","title":"Predictor correlation impacts machine learning algorithms: implications for genomic studies","title-short":"Predictor correlation impacts machine learning algorithms","volume":"25","author":[{"family":"Nicodemus","given":"Kristin K."},{"family":"Malley","given":"James D."}],"issued":{"date-parts":[["2009",8,1]]}}}],"schema":"https://github.com/citation-style-language/schema/raw/master/csl-citation.json"} </w:instrText>
+      </w:r>
+      <w:r>
+        <w:rPr>
+          <w:rFonts w:ascii="Calibri" w:hAnsi="Calibri" w:cs="Calibri"/>
+          <w:sz w:val="22"/>
+          <w:szCs w:val="22"/>
+        </w:rPr>
+        <w:fldChar w:fldCharType="separate"/>
+      </w:r>
+      <w:r>
+        <w:rPr>
+          <w:rFonts w:ascii="Calibri" w:hAnsi="Calibri" w:cs="Calibri"/>
+          <w:sz w:val="22"/>
+          <w:szCs w:val="22"/>
+        </w:rPr>
+        <w:t>(Nicodemus and Malley, 2009)</w:t>
+      </w:r>
+      <w:r>
+        <w:rPr>
+          <w:rFonts w:ascii="Calibri" w:hAnsi="Calibri" w:cs="Calibri"/>
+          <w:sz w:val="22"/>
+          <w:szCs w:val="22"/>
+        </w:rPr>
+        <w:fldChar w:fldCharType="end"/>
+      </w:r>
+      <w:r>
+        <w:rPr>
+          <w:rFonts w:ascii="Calibri" w:hAnsi="Calibri" w:cs="Calibri"/>
+          <w:sz w:val="22"/>
+          <w:szCs w:val="22"/>
+        </w:rPr>
+        <w:t xml:space="preserve"> showed considering correlation within predictors is crucial in making valid inferences using variable importance measures (VIMs) from three MLAs: random forest (RF), conditional inference forest (CIF) and Monte Carlo logic regression (MCLR). Using a case–control illustration, we showed that the RF VIMs—even permutation-based—were less able to detect association than other algorithms at effect sizes encountered in complex disease studies. This reduction occurred when ‘causal’ predictors were correlated with other predictors and was sharpest when RF tree building used the Gini index. Indeed, RF Gini VIMs are biased under correlation, dependent on predictor correlation strength/number and over-trained to random fluctuations in data when tree terminal node size was small. Permutation-based VIM distributions were less variable for correlated predictors and are unbiased, thus may be preferred when predictors are correlated. MLAs are a powerful tool for high-dimensional data analysis, but well-considered use of algorithms is necessary to draw valid conclusions.</w:t>
+      </w:r>
+      <w:r>
+        <w:rPr>
+          <w:rFonts w:ascii="Calibri" w:hAnsi="Calibri" w:cs="Calibri"/>
+          <w:sz w:val="22"/>
+          <w:szCs w:val="22"/>
+        </w:rPr>
+        <w:fldChar w:fldCharType="begin"/>
+      </w:r>
+      <w:r>
+        <w:rPr>
+          <w:rFonts w:ascii="Calibri" w:hAnsi="Calibri" w:cs="Calibri"/>
+          <w:sz w:val="22"/>
+          <w:szCs w:val="22"/>
+        </w:rPr>
+        <w:instrText xml:space="preserve"> ADDIN ZOTERO_ITEM CSL_CITATION {"citationID":"MSBWYK33","properties":{"formattedCitation":"(\\uc0\\u8220{}Reinforcement Learning and Its Relationship to Supervised Learning,\\uc0\\u8221{} 2009)","plainCitation":"(“Reinforcement Learning and Its Relationship to Supervised Learning,” 2009)","noteIndex":0},"citationItems":[{"id":167,"uris":["http://zotero.org/users/local/Ykweszta/items/H5AG6C4N"],"itemData":{"id":167,"type":"chapter","container-title":"Handbook of Learning and Approximate Dynamic Programming","ISBN":"978-0-470-54478-5","language":"en","note":"DOI: 10.1109/9780470544785.ch2","publisher":"IEEE","source":"DOI.org (Crossref)","title":"Reinforcement Learning and Its Relationship to Supervised Learning","URL":"https://ieeexplore.ieee.org/document/5273620","container-author":[{"family":"Si","given":"Jennie"},{"family":"Barto","given":"Andrew G."},{"family":"Powell","given":"Warren Buckler"},{"family":"Wunsch","given":"Don"}],"accessed":{"date-parts":[["2023",5,16]]},"issued":{"date-parts":[["2009"]]}}}],"schema":"https://github.com/citation-style-language/schema/raw/master/csl-citation.json"} </w:instrText>
+      </w:r>
+      <w:r>
+        <w:rPr>
+          <w:rFonts w:ascii="Calibri" w:hAnsi="Calibri" w:cs="Calibri"/>
+          <w:sz w:val="22"/>
+          <w:szCs w:val="22"/>
+        </w:rPr>
+        <w:fldChar w:fldCharType="separate"/>
+      </w:r>
+      <w:r>
+        <w:rPr>
+          <w:rFonts w:ascii="Calibri" w:hAnsi="Calibri" w:cs="Calibri"/>
+          <w:sz w:val="22"/>
+          <w:szCs w:val="22"/>
+        </w:rPr>
+        <w:t>(“Reinforcement Learning and Its Relationship to Supervised Learning,” 2009)</w:t>
+      </w:r>
+      <w:r>
+        <w:rPr>
+          <w:rFonts w:ascii="Calibri" w:hAnsi="Calibri" w:cs="Calibri"/>
+          <w:sz w:val="22"/>
+          <w:szCs w:val="22"/>
+        </w:rPr>
+        <w:fldChar w:fldCharType="end"/>
+      </w:r>
+      <w:r>
+        <w:rPr>
+          <w:rFonts w:ascii="Calibri" w:hAnsi="Calibri" w:cs="Calibri"/>
+          <w:sz w:val="22"/>
+          <w:szCs w:val="22"/>
+        </w:rPr>
+        <w:t xml:space="preserve"> this literature reviews the implementation of reinforcement learning for supervised machine learning algorithm. </w:t>
+      </w:r>
+      <w:r>
+        <w:rPr>
+          <w:rFonts w:ascii="Calibri" w:hAnsi="Calibri" w:cs="Calibri"/>
+          <w:sz w:val="22"/>
+          <w:szCs w:val="22"/>
+        </w:rPr>
+        <w:fldChar w:fldCharType="begin"/>
+      </w:r>
+      <w:r>
+        <w:rPr>
+          <w:rFonts w:ascii="Calibri" w:hAnsi="Calibri" w:cs="Calibri"/>
+          <w:sz w:val="22"/>
+          <w:szCs w:val="22"/>
+        </w:rPr>
+        <w:instrText xml:space="preserve"> ADDIN ZOTERO_ITEM CSL_CITATION {"citationID":"Hbi1F6sB","properties":{"formattedCitation":"(Aggrawal and Pal, 2020)","plainCitation":"(Aggrawal and Pal, 2020)","noteIndex":0},"citationItems":[{"id":170,"uris":["http://zotero.org/users/local/Ykweszta/items/X995W3RI"],"itemData":{"id":170,"type":"article-journal","abstract":"Due to the accessibility of data with multiple features, many feature determination techniques available in written form. These features promote data with extremely high measurement values. The feature determination strategy provides us with a way to reduce calculation time, improve prediction execution, and have a better understanding of data in machine learning, as well as a way to recognize applications. As pointed out by related works that have been reviewed, in general, existing works only focus on amplifying classification accuracy. For real-world applications, the selected subset of features must be continuous instead. In this research, proposes a sequential feature selection algorithm for detecting death events in heart disease patients during treatment to select the most important features. Several machine learning algorithms (LDA, RF, GBC, DT, SVM, and KNN) are used. In addition, the accuracy obtained by this method (SFS) is compared with the accuracy of the classifier. The confusion matrix, ROC curve, precision, recall rate, and f1-score are also calculated to verify the results obtained by the SFS algorithm. The experimental results show that for Random Forest Classifier_FS, the SFS method reaches 86.67% accuracy.","container-title":"SN Computer Science","DOI":"10.1007/s42979-020-00370-1","ISSN":"2661-8907","issue":"6","journalAbbreviation":"SN COMPUT. SCI.","language":"en","page":"344","source":"Springer Link","title":"Sequential Feature Selection and Machine Learning Algorithm-Based Patient’s Death Events Prediction and Diagnosis in Heart Disease","volume":"1","author":[{"family":"Aggrawal","given":"Ritu"},{"family":"Pal","given":"Saurabh"}],"issued":{"date-parts":[["2020",10,16]]}}}],"schema":"https://github.com/citation-style-language/schema/raw/master/csl-citation.json"} </w:instrText>
+      </w:r>
+      <w:r>
+        <w:rPr>
+          <w:rFonts w:ascii="Calibri" w:hAnsi="Calibri" w:cs="Calibri"/>
+          <w:sz w:val="22"/>
+          <w:szCs w:val="22"/>
+        </w:rPr>
+        <w:fldChar w:fldCharType="separate"/>
+      </w:r>
+      <w:r>
+        <w:rPr>
+          <w:rFonts w:ascii="Calibri" w:hAnsi="Calibri" w:cs="Calibri"/>
+          <w:sz w:val="22"/>
+          <w:szCs w:val="22"/>
+        </w:rPr>
+        <w:t>(Aggrawal and Pal, 2020)</w:t>
+      </w:r>
+      <w:r>
+        <w:rPr>
+          <w:rFonts w:ascii="Calibri" w:hAnsi="Calibri" w:cs="Calibri"/>
+          <w:sz w:val="22"/>
+          <w:szCs w:val="22"/>
+        </w:rPr>
+        <w:fldChar w:fldCharType="end"/>
+      </w:r>
+      <w:r>
+        <w:rPr>
+          <w:rFonts w:ascii="Calibri" w:hAnsi="Calibri" w:cs="Calibri"/>
+          <w:sz w:val="22"/>
+          <w:szCs w:val="22"/>
+        </w:rPr>
+        <w:t xml:space="preserve"> This document highlights that the selected subset of features </w:t>
       </w:r>
       <w:r>
         <w:rPr>
@@ -15936,295 +16371,7 @@
           <w:szCs w:val="22"/>
         </w:rPr>
         <w:lastRenderedPageBreak/>
-        <w:t>information can be used as a key. The memories are selective with respect to accumulated data. The ICMM exhibits adaptive improvement under certain circumstances. It is also suggested that correlation matrix memories could be applied for the classification of data.</w:t>
-      </w:r>
-      <w:r>
-        <w:rPr>
-          <w:rFonts w:ascii="Calibri" w:hAnsi="Calibri" w:cs="Calibri"/>
-          <w:sz w:val="22"/>
-          <w:szCs w:val="22"/>
-        </w:rPr>
-        <w:fldChar w:fldCharType="begin"/>
-      </w:r>
-      <w:r>
-        <w:rPr>
-          <w:rFonts w:ascii="Calibri" w:hAnsi="Calibri" w:cs="Calibri"/>
-          <w:sz w:val="22"/>
-          <w:szCs w:val="22"/>
-        </w:rPr>
-        <w:instrText xml:space="preserve"> ADDIN ZOTERO_ITEM CSL_CITATION {"citationID":"x3dJ8JtD","properties":{"formattedCitation":"(Hall, 2000)","plainCitation":"(Hall, 2000)","noteIndex":0},"citationItems":[{"id":154,"uris":["http://zotero.org/users/local/Ykweszta/items/DUQIY5IW"],"itemData":{"id":154,"type":"report","abstract":"Algorithms for feature selection fall into two broad categories: wrappers that use the learning algorithm itself to evaluate the usefulness of features and filters that evaluate features according to heuristics based on general characteristics of the data. For application to large databases, filters have proven to be more practical than wrappers because they are much faster. However, most existing filter algorithms only work with discrete classification problems. This paper describes a fast, correlation-based filter algorithm that can be applied to continuous and discrete problems. The algorithm often out-performs the well-known ReliefF attribute estimator when used as a preprocessing step for naive Bayes, instance-based learning, decision trees, locally weighted regression, and model trees. It performs more feature selection than ReliefF does-reducing the data dimensionality by fifty percent in most cases. Also, decision and model trees built from the preprocessed data are often significantly smaller.","genre":"Working Paper","language":"en","note":"Accepted: 2008-10-13T03:42:21Z\nISSN: 1170-487X","publisher":"University of Waikato, Department of Computer Science","source":"researchcommons.waikato.ac.nz","title":"Correlation-based feature selection of discrete and numeric class machine learning","URL":"https://researchcommons.waikato.ac.nz/handle/10289/1024","author":[{"family":"Hall","given":"Mark A."}],"accessed":{"date-parts":[["2023",5,16]]},"issued":{"date-parts":[["2000",5]]}}}],"schema":"https://github.com/citation-style-language/schema/raw/master/csl-citation.json"} </w:instrText>
-      </w:r>
-      <w:r>
-        <w:rPr>
-          <w:rFonts w:ascii="Calibri" w:hAnsi="Calibri" w:cs="Calibri"/>
-          <w:sz w:val="22"/>
-          <w:szCs w:val="22"/>
-        </w:rPr>
-        <w:fldChar w:fldCharType="separate"/>
-      </w:r>
-      <w:r>
-        <w:rPr>
-          <w:rFonts w:ascii="Calibri" w:hAnsi="Calibri" w:cs="Calibri"/>
-          <w:sz w:val="22"/>
-          <w:szCs w:val="22"/>
-        </w:rPr>
-        <w:t>(Hall, 2000)</w:t>
-      </w:r>
-      <w:r>
-        <w:rPr>
-          <w:rFonts w:ascii="Calibri" w:hAnsi="Calibri" w:cs="Calibri"/>
-          <w:sz w:val="22"/>
-          <w:szCs w:val="22"/>
-        </w:rPr>
-        <w:fldChar w:fldCharType="end"/>
-      </w:r>
-      <w:r>
-        <w:rPr>
-          <w:rFonts w:ascii="Calibri" w:hAnsi="Calibri" w:cs="Calibri"/>
-          <w:sz w:val="22"/>
-          <w:szCs w:val="22"/>
-        </w:rPr>
-        <w:t xml:space="preserve"> This paper describes a fast, correlation-based filter algorithm that can be applied to continuous-discrete problem. More the feature engineering data dimensionality can be reduced. Decision and model trees built from the pre-processed data and are often significantly smaller.</w:t>
-      </w:r>
-      <w:r>
-        <w:rPr>
-          <w:rFonts w:ascii="Calibri" w:hAnsi="Calibri" w:cs="Calibri"/>
-          <w:sz w:val="22"/>
-          <w:szCs w:val="22"/>
-        </w:rPr>
-        <w:fldChar w:fldCharType="begin"/>
-      </w:r>
-      <w:r>
-        <w:rPr>
-          <w:rFonts w:ascii="Calibri" w:hAnsi="Calibri" w:cs="Calibri"/>
-          <w:sz w:val="22"/>
-          <w:szCs w:val="22"/>
-        </w:rPr>
-        <w:instrText xml:space="preserve"> ADDIN ZOTERO_ITEM CSL_CITATION {"citationID":"0BOLO2Sm","properties":{"formattedCitation":"(Brownlee, n.d.)","plainCitation":"(Brownlee, n.d.)","noteIndex":0},"citationItems":[{"id":158,"uris":["http://zotero.org/users/local/Ykweszta/items/5DGNF8LT"],"itemData":{"id":158,"type":"article-journal","language":"en","source":"Zotero","title":"How to Choose a Feature Selection Method For Machine Learning","author":[{"family":"Brownlee","given":"Jason"}]}}],"schema":"https://github.com/citation-style-language/schema/raw/master/csl-citation.json"} </w:instrText>
-      </w:r>
-      <w:r>
-        <w:rPr>
-          <w:rFonts w:ascii="Calibri" w:hAnsi="Calibri" w:cs="Calibri"/>
-          <w:sz w:val="22"/>
-          <w:szCs w:val="22"/>
-        </w:rPr>
-        <w:fldChar w:fldCharType="separate"/>
-      </w:r>
-      <w:r>
-        <w:rPr>
-          <w:rFonts w:ascii="Calibri" w:hAnsi="Calibri" w:cs="Calibri"/>
-          <w:sz w:val="22"/>
-          <w:szCs w:val="22"/>
-        </w:rPr>
-        <w:t>(Brownlee, n.d.)</w:t>
-      </w:r>
-      <w:r>
-        <w:rPr>
-          <w:rFonts w:ascii="Calibri" w:hAnsi="Calibri" w:cs="Calibri"/>
-          <w:sz w:val="22"/>
-          <w:szCs w:val="22"/>
-        </w:rPr>
-        <w:fldChar w:fldCharType="end"/>
-      </w:r>
-      <w:r>
-        <w:rPr>
-          <w:rFonts w:ascii="Calibri" w:hAnsi="Calibri" w:cs="Calibri"/>
-          <w:sz w:val="22"/>
-          <w:szCs w:val="22"/>
-        </w:rPr>
-        <w:t>This article studies on how to select the feature for machine learning. There isa detailed description and methodologies of learning , insights on how it would impact the statistics as well trained model is part of the literature.</w:t>
-      </w:r>
-      <w:r>
-        <w:rPr>
-          <w:rFonts w:ascii="Calibri" w:hAnsi="Calibri" w:cs="Calibri"/>
-          <w:sz w:val="22"/>
-          <w:szCs w:val="22"/>
-        </w:rPr>
-        <w:fldChar w:fldCharType="begin"/>
-      </w:r>
-      <w:r>
-        <w:rPr>
-          <w:rFonts w:ascii="Calibri" w:hAnsi="Calibri" w:cs="Calibri"/>
-          <w:sz w:val="22"/>
-          <w:szCs w:val="22"/>
-        </w:rPr>
-        <w:instrText xml:space="preserve"> ADDIN ZOTERO_ITEM CSL_CITATION {"citationID":"xwZ9UeR3","properties":{"formattedCitation":"(Lee et al., 1986)","plainCitation":"(Lee et al., 1986)","noteIndex":0},"citationItems":[{"id":166,"uris":["http://zotero.org/users/local/Ykweszta/items/7Q7HRRHB"],"itemData":{"id":166,"type":"report","abstract":"A high-order correlation tensor formalism for neural networks is described. The model can simulate auto associative, heteroassociative, as well as multiassociative memory. For the autoassociative model, simulation results show a drastic increase in the memory capacity and speed over that of the standard Hopfield-like correlation matrix methods. The possibility of using multiassociative memory for a learning universal inference network is also discussed. 9 refs., 5 figs.","language":"English","number":"LA-UR-86-1288; CONF-8605108-1","publisher":"Los Alamos National Lab. (LANL), Los Alamos, NM (United States); Univ. of Maryland, College Park, MD (United States)","source":"www.osti.gov","title":"Machine learning using a higher order correlation network","URL":"https://www.osti.gov/biblio/5760643","author":[{"family":"Lee","given":"Y. C."},{"family":"Doolen","given":"G."},{"family":"Chen","given":"H. H."},{"family":"Sun","given":"G. Z."},{"family":"Maxwell","given":"T."},{"family":"Lee","given":"H. Y."}],"accessed":{"date-parts":[["2023",5,16]]},"issued":{"date-parts":[["1986",1,1]]}}}],"schema":"https://github.com/citation-style-language/schema/raw/master/csl-citation.json"} </w:instrText>
-      </w:r>
-      <w:r>
-        <w:rPr>
-          <w:rFonts w:ascii="Calibri" w:hAnsi="Calibri" w:cs="Calibri"/>
-          <w:sz w:val="22"/>
-          <w:szCs w:val="22"/>
-        </w:rPr>
-        <w:fldChar w:fldCharType="separate"/>
-      </w:r>
-      <w:r>
-        <w:rPr>
-          <w:rFonts w:ascii="Calibri" w:hAnsi="Calibri" w:cs="Calibri"/>
-          <w:sz w:val="22"/>
-          <w:szCs w:val="22"/>
-        </w:rPr>
-        <w:t>(Lee et al., 1986)</w:t>
-      </w:r>
-      <w:r>
-        <w:rPr>
-          <w:rFonts w:ascii="Calibri" w:hAnsi="Calibri" w:cs="Calibri"/>
-          <w:sz w:val="22"/>
-          <w:szCs w:val="22"/>
-        </w:rPr>
-        <w:fldChar w:fldCharType="end"/>
-      </w:r>
-      <w:r>
-        <w:rPr>
-          <w:rFonts w:ascii="Calibri" w:hAnsi="Calibri" w:cs="Calibri"/>
-          <w:sz w:val="22"/>
-          <w:szCs w:val="22"/>
-        </w:rPr>
-        <w:t xml:space="preserve"> This is a very old study regarding machine learning using a higher order co-relation matrix. The document is very detail and explains each and every process of statistics, feature selection in detail. Though it is good to consider this document for the basics on feature selection and statistics, there are many advancements in the field of machine learning, and much more latest literatures should be reviewed.</w:t>
-      </w:r>
-      <w:r>
-        <w:rPr>
-          <w:rFonts w:ascii="Calibri" w:hAnsi="Calibri" w:cs="Calibri"/>
-          <w:sz w:val="22"/>
-          <w:szCs w:val="22"/>
-        </w:rPr>
-        <w:fldChar w:fldCharType="begin"/>
-      </w:r>
-      <w:r>
-        <w:rPr>
-          <w:rFonts w:ascii="Calibri" w:hAnsi="Calibri" w:cs="Calibri"/>
-          <w:sz w:val="22"/>
-          <w:szCs w:val="22"/>
-        </w:rPr>
-        <w:instrText xml:space="preserve"> ADDIN ZOTERO_ITEM CSL_CITATION {"citationID":"cl51Uub6","properties":{"formattedCitation":"(Nicodemus and Malley, 2009)","plainCitation":"(Nicodemus and Malley, 2009)","noteIndex":0},"citationItems":[{"id":163,"uris":["http://zotero.org/users/local/Ykweszta/items/DK3NCZDN"],"itemData":{"id":163,"type":"article-journal","abstract":"Motivation: The advent of high-throughput genomics has produced studies with large numbers of predictors (e.g. genome-wide association, microarray studies). Machine learning algorithms (MLAs) are a computationally efficient way to identify phenotype-associated variables in high-dimensional data. There are important results from mathematical theory and numerous practical results documenting their value. One attractive feature of MLAs is that many operate in a fully multivariate environment, allowing for small-importance variables to be included when they act cooperatively. However, certain properties of MLAs under conditions common in genomic-related data have not been well-studied—in particular, correlations among predictors pose a problem.Results: Using extensive simulation, we showed considering correlation within predictors is crucial in making valid inferences using variable importance measures (VIMs) from three MLAs: random forest (RF), conditional inference forest (CIF) and Monte Carlo logic regression (MCLR). Using a case–control illustration, we showed that the RF VIMs—even permutation-based—were less able to detect association than other algorithms at effect sizes encountered in complex disease studies. This reduction occurred when ‘causal’ predictors were correlated with other predictors, and was sharpest when RF tree building used the Gini index. Indeed, RF Gini VIMs are biased under correlation, dependent on predictor correlation strength/number and over-trained to random fluctuations in data when tree terminal node size was small. Permutation-based VIM distributions were less variable for correlated predictors and are unbiased, thus may be preferred when predictors are correlated. MLAs are a powerful tool for high-dimensional data analysis, but well-considered use of algorithms is necessary to draw valid conclusions.Contact:  kristin.nicodemus@well.ox.ac.ukSupplementary information:  Supplementary data are available at Bioinformatics online.","container-title":"Bioinformatics","DOI":"10.1093/bioinformatics/btp331","ISSN":"1367-4803","issue":"15","journalAbbreviation":"Bioinformatics","page":"1884-1890","source":"Silverchair","title":"Predictor correlation impacts machine learning algorithms: implications for genomic studies","title-short":"Predictor correlation impacts machine learning algorithms","volume":"25","author":[{"family":"Nicodemus","given":"Kristin K."},{"family":"Malley","given":"James D."}],"issued":{"date-parts":[["2009",8,1]]}}}],"schema":"https://github.com/citation-style-language/schema/raw/master/csl-citation.json"} </w:instrText>
-      </w:r>
-      <w:r>
-        <w:rPr>
-          <w:rFonts w:ascii="Calibri" w:hAnsi="Calibri" w:cs="Calibri"/>
-          <w:sz w:val="22"/>
-          <w:szCs w:val="22"/>
-        </w:rPr>
-        <w:fldChar w:fldCharType="separate"/>
-      </w:r>
-      <w:r>
-        <w:rPr>
-          <w:rFonts w:ascii="Calibri" w:hAnsi="Calibri" w:cs="Calibri"/>
-          <w:sz w:val="22"/>
-          <w:szCs w:val="22"/>
-        </w:rPr>
-        <w:t>(Nicodemus and Malley, 2009)</w:t>
-      </w:r>
-      <w:r>
-        <w:rPr>
-          <w:rFonts w:ascii="Calibri" w:hAnsi="Calibri" w:cs="Calibri"/>
-          <w:sz w:val="22"/>
-          <w:szCs w:val="22"/>
-        </w:rPr>
-        <w:fldChar w:fldCharType="end"/>
-      </w:r>
-      <w:r>
-        <w:rPr>
-          <w:rFonts w:ascii="Calibri" w:hAnsi="Calibri" w:cs="Calibri"/>
-          <w:sz w:val="22"/>
-          <w:szCs w:val="22"/>
-        </w:rPr>
-        <w:t xml:space="preserve"> showed considering correlation within predictors is crucial in making valid inferences using variable importance measures (VIMs) from three MLAs: random forest (RF), conditional inference forest (CIF) and Monte Carlo logic regression (MCLR). Using a case–control illustration, we showed that the RF VIMs—even permutation-based—were less able to detect association than other algorithms at effect sizes encountered in complex disease studies. This reduction occurred when ‘causal’ predictors were correlated with other predictors and was sharpest when RF tree building used the Gini index. Indeed, RF Gini VIMs are biased under correlation, dependent on predictor correlation strength/number and over-trained to random fluctuations in data when tree terminal node size was small. Permutation-based VIM distributions were less variable for correlated predictors and are unbiased, thus may be preferred when predictors are correlated. MLAs are a powerful tool for high-dimensional data analysis, but well-considered use of algorithms is necessary to draw valid conclusions.</w:t>
-      </w:r>
-      <w:r>
-        <w:rPr>
-          <w:rFonts w:ascii="Calibri" w:hAnsi="Calibri" w:cs="Calibri"/>
-          <w:sz w:val="22"/>
-          <w:szCs w:val="22"/>
-        </w:rPr>
-        <w:fldChar w:fldCharType="begin"/>
-      </w:r>
-      <w:r>
-        <w:rPr>
-          <w:rFonts w:ascii="Calibri" w:hAnsi="Calibri" w:cs="Calibri"/>
-          <w:sz w:val="22"/>
-          <w:szCs w:val="22"/>
-        </w:rPr>
-        <w:instrText xml:space="preserve"> ADDIN ZOTERO_ITEM CSL_CITATION {"citationID":"MSBWYK33","properties":{"formattedCitation":"(\\uc0\\u8220{}Reinforcement Learning and Its Relationship to Supervised Learning,\\uc0\\u8221{} 2009)","plainCitation":"(“Reinforcement Learning and Its Relationship to Supervised Learning,” 2009)","noteIndex":0},"citationItems":[{"id":167,"uris":["http://zotero.org/users/local/Ykweszta/items/H5AG6C4N"],"itemData":{"id":167,"type":"chapter","container-title":"Handbook of Learning and Approximate Dynamic Programming","ISBN":"978-0-470-54478-5","language":"en","note":"DOI: 10.1109/9780470544785.ch2","publisher":"IEEE","source":"DOI.org (Crossref)","title":"Reinforcement Learning and Its Relationship to Supervised Learning","URL":"https://ieeexplore.ieee.org/document/5273620","container-author":[{"family":"Si","given":"Jennie"},{"family":"Barto","given":"Andrew G."},{"family":"Powell","given":"Warren Buckler"},{"family":"Wunsch","given":"Don"}],"accessed":{"date-parts":[["2023",5,16]]},"issued":{"date-parts":[["2009"]]}}}],"schema":"https://github.com/citation-style-language/schema/raw/master/csl-citation.json"} </w:instrText>
-      </w:r>
-      <w:r>
-        <w:rPr>
-          <w:rFonts w:ascii="Calibri" w:hAnsi="Calibri" w:cs="Calibri"/>
-          <w:sz w:val="22"/>
-          <w:szCs w:val="22"/>
-        </w:rPr>
-        <w:fldChar w:fldCharType="separate"/>
-      </w:r>
-      <w:r>
-        <w:rPr>
-          <w:rFonts w:ascii="Calibri" w:hAnsi="Calibri" w:cs="Calibri"/>
-          <w:sz w:val="22"/>
-          <w:szCs w:val="22"/>
-        </w:rPr>
-        <w:t>(“Reinforcement Learning and Its Relationship to Supervised Learning,” 2009)</w:t>
-      </w:r>
-      <w:r>
-        <w:rPr>
-          <w:rFonts w:ascii="Calibri" w:hAnsi="Calibri" w:cs="Calibri"/>
-          <w:sz w:val="22"/>
-          <w:szCs w:val="22"/>
-        </w:rPr>
-        <w:fldChar w:fldCharType="end"/>
-      </w:r>
-      <w:r>
-        <w:rPr>
-          <w:rFonts w:ascii="Calibri" w:hAnsi="Calibri" w:cs="Calibri"/>
-          <w:sz w:val="22"/>
-          <w:szCs w:val="22"/>
-        </w:rPr>
-        <w:t xml:space="preserve"> this literature reviews the implementation of reinforcement learning for supervised machine learning algorithm. </w:t>
-      </w:r>
-      <w:r>
-        <w:rPr>
-          <w:rFonts w:ascii="Calibri" w:hAnsi="Calibri" w:cs="Calibri"/>
-          <w:sz w:val="22"/>
-          <w:szCs w:val="22"/>
-        </w:rPr>
-        <w:fldChar w:fldCharType="begin"/>
-      </w:r>
-      <w:r>
-        <w:rPr>
-          <w:rFonts w:ascii="Calibri" w:hAnsi="Calibri" w:cs="Calibri"/>
-          <w:sz w:val="22"/>
-          <w:szCs w:val="22"/>
-        </w:rPr>
-        <w:instrText xml:space="preserve"> ADDIN ZOTERO_ITEM CSL_CITATION {"citationID":"Hbi1F6sB","properties":{"formattedCitation":"(Aggrawal and Pal, 2020)","plainCitation":"(Aggrawal and Pal, 2020)","noteIndex":0},"citationItems":[{"id":170,"uris":["http://zotero.org/users/local/Ykweszta/items/X995W3RI"],"itemData":{"id":170,"type":"article-journal","abstract":"Due to the accessibility of data with multiple features, many feature determination techniques available in written form. These features promote data with extremely high measurement values. The feature determination strategy provides us with a way to reduce calculation time, improve prediction execution, and have a better understanding of data in machine learning, as well as a way to recognize applications. As pointed out by related works that have been reviewed, in general, existing works only focus on amplifying classification accuracy. For real-world applications, the selected subset of features must be continuous instead. In this research, proposes a sequential feature selection algorithm for detecting death events in heart disease patients during treatment to select the most important features. Several machine learning algorithms (LDA, RF, GBC, DT, SVM, and KNN) are used. In addition, the accuracy obtained by this method (SFS) is compared with the accuracy of the classifier. The confusion matrix, ROC curve, precision, recall rate, and f1-score are also calculated to verify the results obtained by the SFS algorithm. The experimental results show that for Random Forest Classifier_FS, the SFS method reaches 86.67% accuracy.","container-title":"SN Computer Science","DOI":"10.1007/s42979-020-00370-1","ISSN":"2661-8907","issue":"6","journalAbbreviation":"SN COMPUT. SCI.","language":"en","page":"344","source":"Springer Link","title":"Sequential Feature Selection and Machine Learning Algorithm-Based Patient’s Death Events Prediction and Diagnosis in Heart Disease","volume":"1","author":[{"family":"Aggrawal","given":"Ritu"},{"family":"Pal","given":"Saurabh"}],"issued":{"date-parts":[["2020",10,16]]}}}],"schema":"https://github.com/citation-style-language/schema/raw/master/csl-citation.json"} </w:instrText>
-      </w:r>
-      <w:r>
-        <w:rPr>
-          <w:rFonts w:ascii="Calibri" w:hAnsi="Calibri" w:cs="Calibri"/>
-          <w:sz w:val="22"/>
-          <w:szCs w:val="22"/>
-        </w:rPr>
-        <w:fldChar w:fldCharType="separate"/>
-      </w:r>
-      <w:r>
-        <w:rPr>
-          <w:rFonts w:ascii="Calibri" w:hAnsi="Calibri" w:cs="Calibri"/>
-          <w:sz w:val="22"/>
-          <w:szCs w:val="22"/>
-        </w:rPr>
-        <w:t>(Aggrawal and Pal, 2020)</w:t>
-      </w:r>
-      <w:r>
-        <w:rPr>
-          <w:rFonts w:ascii="Calibri" w:hAnsi="Calibri" w:cs="Calibri"/>
-          <w:sz w:val="22"/>
-          <w:szCs w:val="22"/>
-        </w:rPr>
-        <w:fldChar w:fldCharType="end"/>
-      </w:r>
-      <w:r>
-        <w:rPr>
-          <w:rFonts w:ascii="Calibri" w:hAnsi="Calibri" w:cs="Calibri"/>
-          <w:sz w:val="22"/>
-          <w:szCs w:val="22"/>
-        </w:rPr>
-        <w:t xml:space="preserve"> This document highlights that the selected subset of features must be continuous, a sequential feature selection method is highlighted and used in several machine learning algorithm.</w:t>
+        <w:t>must be continuous, a sequential feature selection method is highlighted and used in several machine learning algorithm.</w:t>
       </w:r>
     </w:p>
     <w:p>
@@ -16606,16 +16753,7 @@
           <w:sz w:val="22"/>
           <w:szCs w:val="22"/>
         </w:rPr>
-        <w:t xml:space="preserve"> aims to evaluate the appropriateness of post-polypectomy surveillance colonoscopy on a community wide basis and identify factors associated with it. It is concluded here that in community practice, post-polypectomy surveillance colonoscopy is often performed earlier than recommended, especially in low-risk subjects. Interventions to improve adherence to guidelines and to reduce unnecessary examinations </w:t>
-      </w:r>
-      <w:r>
-        <w:rPr>
-          <w:rFonts w:ascii="Calibri" w:hAnsi="Calibri" w:cs="Calibri"/>
-          <w:sz w:val="22"/>
-          <w:szCs w:val="22"/>
-        </w:rPr>
-        <w:lastRenderedPageBreak/>
-        <w:t>are needed.</w:t>
+        <w:t xml:space="preserve"> aims to evaluate the appropriateness of post-polypectomy surveillance colonoscopy on a community wide basis and identify factors associated with it. It is concluded here that in community practice, post-polypectomy surveillance colonoscopy is often performed earlier than recommended, especially in low-risk subjects. Interventions to improve adherence to guidelines and to reduce unnecessary examinations are needed.</w:t>
       </w:r>
       <w:r>
         <w:rPr>
@@ -16897,6 +17035,95 @@
     </w:lvl>
   </w:abstractNum>
   <w:abstractNum w:abstractNumId="1" w15:restartNumberingAfterBreak="0">
+    <w:nsid w:val="1B8D16C1"/>
+    <w:multiLevelType w:val="hybridMultilevel"/>
+    <w:tmpl w:val="AA26F67E"/>
+    <w:lvl w:ilvl="0" w:tplc="33CA24EA">
+      <w:start w:val="1"/>
+      <w:numFmt w:val="lowerLetter"/>
+      <w:lvlText w:val="%1)"/>
+      <w:lvlJc w:val="left"/>
+      <w:pPr>
+        <w:ind w:left="1440" w:hanging="360"/>
+      </w:pPr>
+      <w:rPr>
+        <w:rFonts w:hint="default"/>
+      </w:rPr>
+    </w:lvl>
+    <w:lvl w:ilvl="1" w:tplc="18090019" w:tentative="1">
+      <w:start w:val="1"/>
+      <w:numFmt w:val="lowerLetter"/>
+      <w:lvlText w:val="%2."/>
+      <w:lvlJc w:val="left"/>
+      <w:pPr>
+        <w:ind w:left="2160" w:hanging="360"/>
+      </w:pPr>
+    </w:lvl>
+    <w:lvl w:ilvl="2" w:tplc="1809001B" w:tentative="1">
+      <w:start w:val="1"/>
+      <w:numFmt w:val="lowerRoman"/>
+      <w:lvlText w:val="%3."/>
+      <w:lvlJc w:val="right"/>
+      <w:pPr>
+        <w:ind w:left="2880" w:hanging="180"/>
+      </w:pPr>
+    </w:lvl>
+    <w:lvl w:ilvl="3" w:tplc="1809000F" w:tentative="1">
+      <w:start w:val="1"/>
+      <w:numFmt w:val="decimal"/>
+      <w:lvlText w:val="%4."/>
+      <w:lvlJc w:val="left"/>
+      <w:pPr>
+        <w:ind w:left="3600" w:hanging="360"/>
+      </w:pPr>
+    </w:lvl>
+    <w:lvl w:ilvl="4" w:tplc="18090019" w:tentative="1">
+      <w:start w:val="1"/>
+      <w:numFmt w:val="lowerLetter"/>
+      <w:lvlText w:val="%5."/>
+      <w:lvlJc w:val="left"/>
+      <w:pPr>
+        <w:ind w:left="4320" w:hanging="360"/>
+      </w:pPr>
+    </w:lvl>
+    <w:lvl w:ilvl="5" w:tplc="1809001B" w:tentative="1">
+      <w:start w:val="1"/>
+      <w:numFmt w:val="lowerRoman"/>
+      <w:lvlText w:val="%6."/>
+      <w:lvlJc w:val="right"/>
+      <w:pPr>
+        <w:ind w:left="5040" w:hanging="180"/>
+      </w:pPr>
+    </w:lvl>
+    <w:lvl w:ilvl="6" w:tplc="1809000F" w:tentative="1">
+      <w:start w:val="1"/>
+      <w:numFmt w:val="decimal"/>
+      <w:lvlText w:val="%7."/>
+      <w:lvlJc w:val="left"/>
+      <w:pPr>
+        <w:ind w:left="5760" w:hanging="360"/>
+      </w:pPr>
+    </w:lvl>
+    <w:lvl w:ilvl="7" w:tplc="18090019" w:tentative="1">
+      <w:start w:val="1"/>
+      <w:numFmt w:val="lowerLetter"/>
+      <w:lvlText w:val="%8."/>
+      <w:lvlJc w:val="left"/>
+      <w:pPr>
+        <w:ind w:left="6480" w:hanging="360"/>
+      </w:pPr>
+    </w:lvl>
+    <w:lvl w:ilvl="8" w:tplc="1809001B" w:tentative="1">
+      <w:start w:val="1"/>
+      <w:numFmt w:val="lowerRoman"/>
+      <w:lvlText w:val="%9."/>
+      <w:lvlJc w:val="right"/>
+      <w:pPr>
+        <w:ind w:left="7200" w:hanging="180"/>
+      </w:pPr>
+    </w:lvl>
+  </w:abstractNum>
+  <w:abstractNum w:abstractNumId="2" w15:restartNumberingAfterBreak="0">
     <w:nsid w:val="4264424D"/>
     <w:multiLevelType w:val="multilevel"/>
     <w:tmpl w:val="A8F8A786"/>
@@ -17017,7 +17244,7 @@
       </w:rPr>
     </w:lvl>
   </w:abstractNum>
-  <w:abstractNum w:abstractNumId="2" w15:restartNumberingAfterBreak="0">
+  <w:abstractNum w:abstractNumId="3" w15:restartNumberingAfterBreak="0">
     <w:nsid w:val="62191CFA"/>
     <w:multiLevelType w:val="hybridMultilevel"/>
     <w:tmpl w:val="A5BCCFF8"/>
@@ -17107,12 +17334,15 @@
     </w:lvl>
   </w:abstractNum>
   <w:num w:numId="1" w16cid:durableId="2138837448">
-    <w:abstractNumId w:val="2"/>
+    <w:abstractNumId w:val="3"/>
   </w:num>
   <w:num w:numId="2" w16cid:durableId="816579074">
     <w:abstractNumId w:val="0"/>
   </w:num>
   <w:num w:numId="3" w16cid:durableId="258948865">
+    <w:abstractNumId w:val="2"/>
+  </w:num>
+  <w:num w:numId="4" w16cid:durableId="2080781672">
     <w:abstractNumId w:val="1"/>
   </w:num>
 </w:numbering>

</xml_diff>

<commit_message>
In depth interview process updated
</commit_message>
<xml_diff>
--- a/MSC_Capstone_Report.docx
+++ b/MSC_Capstone_Report.docx
@@ -516,7 +516,7 @@
           </mc:Choice>
           <mc:Fallback>
             <w:pict>
-              <v:line w14:anchorId="4A0E5D98" id="Straight Connector 10" o:spid="_x0000_s1026" style="position:absolute;flip:y;z-index:251694080;visibility:visible;mso-wrap-style:square;mso-width-percent:0;mso-height-percent:0;mso-wrap-distance-left:9pt;mso-wrap-distance-top:0;mso-wrap-distance-right:9pt;mso-wrap-distance-bottom:0;mso-position-horizontal:absolute;mso-position-horizontal-relative:text;mso-position-vertical:absolute;mso-position-vertical-relative:text;mso-width-percent:0;mso-height-percent:0;mso-width-relative:margin;mso-height-relative:margin" from="402.6pt,9.25pt" to="423.35pt,51.85pt" o:gfxdata="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" strokecolor="#4472c4 [3204]" strokeweight=".5pt">
+              <v:line w14:anchorId="7C9C0DA4" id="Straight Connector 10" o:spid="_x0000_s1026" style="position:absolute;flip:y;z-index:251694080;visibility:visible;mso-wrap-style:square;mso-width-percent:0;mso-height-percent:0;mso-wrap-distance-left:9pt;mso-wrap-distance-top:0;mso-wrap-distance-right:9pt;mso-wrap-distance-bottom:0;mso-position-horizontal:absolute;mso-position-horizontal-relative:text;mso-position-vertical:absolute;mso-position-vertical-relative:text;mso-width-percent:0;mso-height-percent:0;mso-width-relative:margin;mso-height-relative:margin" from="402.6pt,9.25pt" to="423.35pt,51.85pt" o:gfxdata="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" strokecolor="#4472c4 [3204]" strokeweight=".5pt">
                 <v:stroke joinstyle="miter"/>
               </v:line>
             </w:pict>
@@ -909,7 +909,7 @@
           </mc:Choice>
           <mc:Fallback>
             <w:pict>
-              <v:shapetype w14:anchorId="44DA50A4" id="_x0000_t32" coordsize="21600,21600" o:spt="32" o:oned="t" path="m,l21600,21600e" filled="f">
+              <v:shapetype w14:anchorId="3AD389F4" id="_x0000_t32" coordsize="21600,21600" o:spt="32" o:oned="t" path="m,l21600,21600e" filled="f">
                 <v:path arrowok="t" fillok="f" o:connecttype="none"/>
                 <o:lock v:ext="edit" shapetype="t"/>
               </v:shapetype>
@@ -988,7 +988,7 @@
           </mc:Choice>
           <mc:Fallback>
             <w:pict>
-              <v:line w14:anchorId="7B3E5A84" id="Straight Connector 11" o:spid="_x0000_s1026" style="position:absolute;flip:y;z-index:251695104;visibility:visible;mso-wrap-style:square;mso-width-percent:0;mso-height-percent:0;mso-wrap-distance-left:9pt;mso-wrap-distance-top:0;mso-wrap-distance-right:9pt;mso-wrap-distance-bottom:0;mso-position-horizontal:absolute;mso-position-horizontal-relative:text;mso-position-vertical:absolute;mso-position-vertical-relative:text;mso-width-percent:0;mso-height-percent:0;mso-width-relative:margin;mso-height-relative:margin" from="403.8pt,11.55pt" to="423.35pt,12.8pt" o:gfxdata="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" strokecolor="#4472c4 [3204]" strokeweight=".5pt">
+              <v:line w14:anchorId="57147EE8" id="Straight Connector 11" o:spid="_x0000_s1026" style="position:absolute;flip:y;z-index:251695104;visibility:visible;mso-wrap-style:square;mso-width-percent:0;mso-height-percent:0;mso-wrap-distance-left:9pt;mso-wrap-distance-top:0;mso-wrap-distance-right:9pt;mso-wrap-distance-bottom:0;mso-position-horizontal:absolute;mso-position-horizontal-relative:text;mso-position-vertical:absolute;mso-position-vertical-relative:text;mso-width-percent:0;mso-height-percent:0;mso-width-relative:margin;mso-height-relative:margin" from="403.8pt,11.55pt" to="423.35pt,12.8pt" o:gfxdata="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" strokecolor="#4472c4 [3204]" strokeweight=".5pt">
                 <v:stroke joinstyle="miter"/>
               </v:line>
             </w:pict>
@@ -1192,7 +1192,7 @@
           </mc:Choice>
           <mc:Fallback>
             <w:pict>
-              <v:shape w14:anchorId="51E1F8CD" id="Flowchart: Process 1" o:spid="_x0000_s1026" type="#_x0000_t109" style="position:absolute;margin-left:297.1pt;margin-top:.55pt;width:104.2pt;height:20.7pt;z-index:-251625472;visibility:visible;mso-wrap-style:square;mso-width-percent:0;mso-height-percent:0;mso-wrap-distance-left:9pt;mso-wrap-distance-top:0;mso-wrap-distance-right:9pt;mso-wrap-distance-bottom:0;mso-position-horizontal:absolute;mso-position-horizontal-relative:margin;mso-position-vertical:absolute;mso-position-vertical-relative:text;mso-width-percent:0;mso-height-percent:0;mso-width-relative:margin;mso-height-relative:margin;v-text-anchor:middle" o:gfxdata="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" fillcolor="white [3212]" strokecolor="black [3213]" strokeweight="1pt">
+              <v:shape w14:anchorId="3FBE10E8" id="Flowchart: Process 1" o:spid="_x0000_s1026" type="#_x0000_t109" style="position:absolute;margin-left:297.1pt;margin-top:.55pt;width:104.2pt;height:20.7pt;z-index:-251625472;visibility:visible;mso-wrap-style:square;mso-width-percent:0;mso-height-percent:0;mso-wrap-distance-left:9pt;mso-wrap-distance-top:0;mso-wrap-distance-right:9pt;mso-wrap-distance-bottom:0;mso-position-horizontal:absolute;mso-position-horizontal-relative:margin;mso-position-vertical:absolute;mso-position-vertical-relative:text;mso-width-percent:0;mso-height-percent:0;mso-width-relative:margin;mso-height-relative:margin;v-text-anchor:middle" o:gfxdata="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" fillcolor="white [3212]" strokecolor="black [3213]" strokeweight="1pt">
                 <w10:wrap anchorx="margin"/>
               </v:shape>
             </w:pict>
@@ -1282,7 +1282,7 @@
           </mc:Choice>
           <mc:Fallback>
             <w:pict>
-              <v:shape w14:anchorId="6B4B4378" id="Flowchart: Process 1" o:spid="_x0000_s1026" type="#_x0000_t109" style="position:absolute;margin-left:174.5pt;margin-top:.3pt;width:104.2pt;height:20.7pt;z-index:-251627520;visibility:visible;mso-wrap-style:square;mso-width-percent:0;mso-height-percent:0;mso-wrap-distance-left:9pt;mso-wrap-distance-top:0;mso-wrap-distance-right:9pt;mso-wrap-distance-bottom:0;mso-position-horizontal:absolute;mso-position-horizontal-relative:margin;mso-position-vertical:absolute;mso-position-vertical-relative:text;mso-width-percent:0;mso-height-percent:0;mso-width-relative:margin;mso-height-relative:margin;v-text-anchor:middle" o:gfxdata="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" fillcolor="white [3212]" strokecolor="black [3213]" strokeweight="1pt">
+              <v:shape w14:anchorId="7F28F007" id="Flowchart: Process 1" o:spid="_x0000_s1026" type="#_x0000_t109" style="position:absolute;margin-left:174.5pt;margin-top:.3pt;width:104.2pt;height:20.7pt;z-index:-251627520;visibility:visible;mso-wrap-style:square;mso-width-percent:0;mso-height-percent:0;mso-wrap-distance-left:9pt;mso-wrap-distance-top:0;mso-wrap-distance-right:9pt;mso-wrap-distance-bottom:0;mso-position-horizontal:absolute;mso-position-horizontal-relative:margin;mso-position-vertical:absolute;mso-position-vertical-relative:text;mso-width-percent:0;mso-height-percent:0;mso-width-relative:margin;mso-height-relative:margin;v-text-anchor:middle" o:gfxdata="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" fillcolor="white [3212]" strokecolor="black [3213]" strokeweight="1pt">
                 <w10:wrap anchorx="margin"/>
               </v:shape>
             </w:pict>
@@ -1351,7 +1351,7 @@
           </mc:Choice>
           <mc:Fallback>
             <w:pict>
-              <v:line w14:anchorId="31480382" id="Straight Connector 9" o:spid="_x0000_s1026" style="position:absolute;z-index:251686912;visibility:visible;mso-wrap-style:square;mso-wrap-distance-left:9pt;mso-wrap-distance-top:0;mso-wrap-distance-right:9pt;mso-wrap-distance-bottom:0;mso-position-horizontal:absolute;mso-position-horizontal-relative:text;mso-position-vertical:absolute;mso-position-vertical-relative:text" from="277.6pt,8.25pt" to="294.95pt,8.25pt" o:gfxdata="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" strokecolor="#4472c4 [3204]" strokeweight=".5pt">
+              <v:line w14:anchorId="1E5F8072" id="Straight Connector 9" o:spid="_x0000_s1026" style="position:absolute;z-index:251686912;visibility:visible;mso-wrap-style:square;mso-wrap-distance-left:9pt;mso-wrap-distance-top:0;mso-wrap-distance-right:9pt;mso-wrap-distance-bottom:0;mso-position-horizontal:absolute;mso-position-horizontal-relative:text;mso-position-vertical:absolute;mso-position-vertical-relative:text" from="277.6pt,8.25pt" to="294.95pt,8.25pt" o:gfxdata="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" strokecolor="#4472c4 [3204]" strokeweight=".5pt">
                 <v:stroke joinstyle="miter"/>
               </v:line>
             </w:pict>
@@ -1583,7 +1583,7 @@
           </mc:Choice>
           <mc:Fallback>
             <w:pict>
-              <v:line w14:anchorId="70916F9F" id="Straight Connector 12" o:spid="_x0000_s1026" style="position:absolute;z-index:251696128;visibility:visible;mso-wrap-style:square;mso-width-percent:0;mso-height-percent:0;mso-wrap-distance-left:9pt;mso-wrap-distance-top:0;mso-wrap-distance-right:9pt;mso-wrap-distance-bottom:0;mso-position-horizontal:absolute;mso-position-horizontal-relative:text;mso-position-vertical:absolute;mso-position-vertical-relative:text;mso-width-percent:0;mso-height-percent:0;mso-width-relative:margin;mso-height-relative:margin" from="402.05pt,3.9pt" to="418.75pt,36.15pt" o:gfxdata="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" strokecolor="#4472c4 [3204]" strokeweight=".5pt">
+              <v:line w14:anchorId="307C576C" id="Straight Connector 12" o:spid="_x0000_s1026" style="position:absolute;z-index:251696128;visibility:visible;mso-wrap-style:square;mso-width-percent:0;mso-height-percent:0;mso-wrap-distance-left:9pt;mso-wrap-distance-top:0;mso-wrap-distance-right:9pt;mso-wrap-distance-bottom:0;mso-position-horizontal:absolute;mso-position-horizontal-relative:text;mso-position-vertical:absolute;mso-position-vertical-relative:text;mso-width-percent:0;mso-height-percent:0;mso-width-relative:margin;mso-height-relative:margin" from="402.05pt,3.9pt" to="418.75pt,36.15pt" o:gfxdata="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" strokecolor="#4472c4 [3204]" strokeweight=".5pt">
                 <v:stroke joinstyle="miter"/>
               </v:line>
             </w:pict>
@@ -1815,7 +1815,7 @@
           </mc:Choice>
           <mc:Fallback>
             <w:pict>
-              <v:shape w14:anchorId="5417009B" id="Straight Arrow Connector 30" o:spid="_x0000_s1026" type="#_x0000_t32" style="position:absolute;margin-left:141.1pt;margin-top:12.75pt;width:31.1pt;height:40.45pt;z-index:251764736;visibility:visible;mso-wrap-style:square;mso-wrap-distance-left:9pt;mso-wrap-distance-top:0;mso-wrap-distance-right:9pt;mso-wrap-distance-bottom:0;mso-position-horizontal:absolute;mso-position-horizontal-relative:text;mso-position-vertical:absolute;mso-position-vertical-relative:text" o:gfxdata="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" strokecolor="#4472c4 [3204]" strokeweight=".5pt">
+              <v:shape w14:anchorId="2C4DD5F4" id="Straight Arrow Connector 30" o:spid="_x0000_s1026" type="#_x0000_t32" style="position:absolute;margin-left:141.1pt;margin-top:12.75pt;width:31.1pt;height:40.45pt;z-index:251764736;visibility:visible;mso-wrap-style:square;mso-wrap-distance-left:9pt;mso-wrap-distance-top:0;mso-wrap-distance-right:9pt;mso-wrap-distance-bottom:0;mso-position-horizontal:absolute;mso-position-horizontal-relative:text;mso-position-vertical:absolute;mso-position-vertical-relative:text" o:gfxdata="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" strokecolor="#4472c4 [3204]" strokeweight=".5pt">
                 <v:stroke endarrow="block" joinstyle="miter"/>
               </v:shape>
             </w:pict>
@@ -1887,7 +1887,7 @@
           </mc:Choice>
           <mc:Fallback>
             <w:pict>
-              <v:shape w14:anchorId="35ACF4F9" id="Straight Arrow Connector 29" o:spid="_x0000_s1026" type="#_x0000_t32" style="position:absolute;margin-left:140.55pt;margin-top:12.3pt;width:32.85pt;height:.6pt;z-index:251763712;visibility:visible;mso-wrap-style:square;mso-wrap-distance-left:9pt;mso-wrap-distance-top:0;mso-wrap-distance-right:9pt;mso-wrap-distance-bottom:0;mso-position-horizontal:absolute;mso-position-horizontal-relative:text;mso-position-vertical:absolute;mso-position-vertical-relative:text" o:gfxdata="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" strokecolor="#4472c4 [3204]" strokeweight=".5pt">
+              <v:shape w14:anchorId="10F6583F" id="Straight Arrow Connector 29" o:spid="_x0000_s1026" type="#_x0000_t32" style="position:absolute;margin-left:140.55pt;margin-top:12.3pt;width:32.85pt;height:.6pt;z-index:251763712;visibility:visible;mso-wrap-style:square;mso-wrap-distance-left:9pt;mso-wrap-distance-top:0;mso-wrap-distance-right:9pt;mso-wrap-distance-bottom:0;mso-position-horizontal:absolute;mso-position-horizontal-relative:text;mso-position-vertical:absolute;mso-position-vertical-relative:text" o:gfxdata="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" strokecolor="#4472c4 [3204]" strokeweight=".5pt">
                 <v:stroke endarrow="block" joinstyle="miter"/>
               </v:shape>
             </w:pict>
@@ -2097,7 +2097,7 @@
           </mc:Choice>
           <mc:Fallback>
             <w:pict>
-              <v:shape w14:anchorId="51C8BB84" id="Flowchart: Process 1" o:spid="_x0000_s1026" type="#_x0000_t109" style="position:absolute;margin-left:36.2pt;margin-top:.7pt;width:103.7pt;height:24.15pt;z-index:251659264;visibility:visible;mso-wrap-style:square;mso-width-percent:0;mso-wrap-distance-left:9pt;mso-wrap-distance-top:0;mso-wrap-distance-right:9pt;mso-wrap-distance-bottom:0;mso-position-horizontal:absolute;mso-position-horizontal-relative:text;mso-position-vertical:absolute;mso-position-vertical-relative:text;mso-width-percent:0;mso-width-relative:margin;v-text-anchor:middle" o:gfxdata="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" fillcolor="white [3212]" strokecolor="black [3213]" strokeweight="1pt"/>
+              <v:shape w14:anchorId="7D8C3685" id="Flowchart: Process 1" o:spid="_x0000_s1026" type="#_x0000_t109" style="position:absolute;margin-left:36.2pt;margin-top:.7pt;width:103.7pt;height:24.15pt;z-index:251659264;visibility:visible;mso-wrap-style:square;mso-width-percent:0;mso-wrap-distance-left:9pt;mso-wrap-distance-top:0;mso-wrap-distance-right:9pt;mso-wrap-distance-bottom:0;mso-position-horizontal:absolute;mso-position-horizontal-relative:text;mso-position-vertical:absolute;mso-position-vertical-relative:text;mso-width-percent:0;mso-width-relative:margin;v-text-anchor:middle" o:gfxdata="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" fillcolor="white [3212]" strokecolor="black [3213]" strokeweight="1pt"/>
             </w:pict>
           </mc:Fallback>
         </mc:AlternateContent>
@@ -2182,7 +2182,7 @@
           </mc:Choice>
           <mc:Fallback>
             <w:pict>
-              <v:shape w14:anchorId="4016D9A9" id="Flowchart: Process 1" o:spid="_x0000_s1026" type="#_x0000_t109" style="position:absolute;margin-left:0;margin-top:1.95pt;width:104.2pt;height:24.15pt;z-index:251666432;visibility:visible;mso-wrap-style:square;mso-width-percent:0;mso-wrap-distance-left:9pt;mso-wrap-distance-top:0;mso-wrap-distance-right:9pt;mso-wrap-distance-bottom:0;mso-position-horizontal:center;mso-position-horizontal-relative:margin;mso-position-vertical:absolute;mso-position-vertical-relative:text;mso-width-percent:0;mso-width-relative:margin;v-text-anchor:middle" o:gfxdata="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" fillcolor="white [3212]" strokecolor="black [3213]" strokeweight="1pt">
+              <v:shape w14:anchorId="4CA3B92A" id="Flowchart: Process 1" o:spid="_x0000_s1026" type="#_x0000_t109" style="position:absolute;margin-left:0;margin-top:1.95pt;width:104.2pt;height:24.15pt;z-index:251666432;visibility:visible;mso-wrap-style:square;mso-width-percent:0;mso-wrap-distance-left:9pt;mso-wrap-distance-top:0;mso-wrap-distance-right:9pt;mso-wrap-distance-bottom:0;mso-position-horizontal:center;mso-position-horizontal-relative:margin;mso-position-vertical:absolute;mso-position-vertical-relative:text;mso-width-percent:0;mso-width-relative:margin;v-text-anchor:middle" o:gfxdata="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" fillcolor="white [3212]" strokecolor="black [3213]" strokeweight="1pt">
                 <w10:wrap anchorx="margin"/>
               </v:shape>
             </w:pict>
@@ -2410,7 +2410,7 @@
           </mc:Choice>
           <mc:Fallback>
             <w:pict>
-              <v:shape w14:anchorId="7E4DC592" id="Flowchart: Process 1" o:spid="_x0000_s1026" type="#_x0000_t109" style="position:absolute;margin-left:298.35pt;margin-top:13pt;width:111.15pt;height:27.6pt;z-index:-251618304;visibility:visible;mso-wrap-style:square;mso-width-percent:0;mso-height-percent:0;mso-wrap-distance-left:9pt;mso-wrap-distance-top:0;mso-wrap-distance-right:9pt;mso-wrap-distance-bottom:0;mso-position-horizontal:absolute;mso-position-horizontal-relative:margin;mso-position-vertical:absolute;mso-position-vertical-relative:text;mso-width-percent:0;mso-height-percent:0;mso-width-relative:margin;mso-height-relative:margin;v-text-anchor:middle" o:gfxdata="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" fillcolor="white [3212]" strokecolor="black [3213]" strokeweight="1pt">
+              <v:shape w14:anchorId="1A2BECBD" id="Flowchart: Process 1" o:spid="_x0000_s1026" type="#_x0000_t109" style="position:absolute;margin-left:298.35pt;margin-top:13pt;width:111.15pt;height:27.6pt;z-index:-251618304;visibility:visible;mso-wrap-style:square;mso-width-percent:0;mso-height-percent:0;mso-wrap-distance-left:9pt;mso-wrap-distance-top:0;mso-wrap-distance-right:9pt;mso-wrap-distance-bottom:0;mso-position-horizontal:absolute;mso-position-horizontal-relative:margin;mso-position-vertical:absolute;mso-position-vertical-relative:text;mso-width-percent:0;mso-height-percent:0;mso-width-relative:margin;mso-height-relative:margin;v-text-anchor:middle" o:gfxdata="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" fillcolor="white [3212]" strokecolor="black [3213]" strokeweight="1pt">
                 <w10:wrap anchorx="margin"/>
               </v:shape>
             </w:pict>
@@ -2497,7 +2497,7 @@
           </mc:Choice>
           <mc:Fallback>
             <w:pict>
-              <v:shape w14:anchorId="3514F375" id="Flowchart: Process 1" o:spid="_x0000_s1026" type="#_x0000_t109" style="position:absolute;margin-left:0;margin-top:13pt;width:103.7pt;height:24.15pt;z-index:251670528;visibility:visible;mso-wrap-style:square;mso-width-percent:0;mso-wrap-distance-left:9pt;mso-wrap-distance-top:0;mso-wrap-distance-right:9pt;mso-wrap-distance-bottom:0;mso-position-horizontal:center;mso-position-horizontal-relative:margin;mso-position-vertical:absolute;mso-position-vertical-relative:text;mso-width-percent:0;mso-width-relative:margin;v-text-anchor:middle" o:gfxdata="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" fillcolor="white [3212]" strokecolor="black [3213]" strokeweight="1pt">
+              <v:shape w14:anchorId="43429DDF" id="Flowchart: Process 1" o:spid="_x0000_s1026" type="#_x0000_t109" style="position:absolute;margin-left:0;margin-top:13pt;width:103.7pt;height:24.15pt;z-index:251670528;visibility:visible;mso-wrap-style:square;mso-width-percent:0;mso-wrap-distance-left:9pt;mso-wrap-distance-top:0;mso-wrap-distance-right:9pt;mso-wrap-distance-bottom:0;mso-position-horizontal:center;mso-position-horizontal-relative:margin;mso-position-vertical:absolute;mso-position-vertical-relative:text;mso-width-percent:0;mso-width-relative:margin;v-text-anchor:middle" o:gfxdata="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" fillcolor="white [3212]" strokecolor="black [3213]" strokeweight="1pt">
                 <w10:wrap anchorx="margin"/>
               </v:shape>
             </w:pict>
@@ -2838,7 +2838,7 @@
           </mc:Choice>
           <mc:Fallback>
             <w:pict>
-              <v:line w14:anchorId="72F1F4EE" id="Straight Connector 6" o:spid="_x0000_s1026" style="position:absolute;flip:y;z-index:251702272;visibility:visible;mso-wrap-style:square;mso-width-percent:0;mso-height-percent:0;mso-wrap-distance-left:9pt;mso-wrap-distance-top:0;mso-wrap-distance-right:9pt;mso-wrap-distance-bottom:0;mso-position-horizontal:absolute;mso-position-horizontal-relative:text;mso-position-vertical:absolute;mso-position-vertical-relative:text;mso-width-percent:0;mso-height-percent:0;mso-width-relative:margin;mso-height-relative:margin" from="277.65pt,.55pt" to="298.4pt,.55pt" o:gfxdata="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" strokecolor="#4472c4 [3204]" strokeweight=".5pt">
+              <v:line w14:anchorId="2FDA2800" id="Straight Connector 6" o:spid="_x0000_s1026" style="position:absolute;flip:y;z-index:251702272;visibility:visible;mso-wrap-style:square;mso-width-percent:0;mso-height-percent:0;mso-wrap-distance-left:9pt;mso-wrap-distance-top:0;mso-wrap-distance-right:9pt;mso-wrap-distance-bottom:0;mso-position-horizontal:absolute;mso-position-horizontal-relative:text;mso-position-vertical:absolute;mso-position-vertical-relative:text;mso-width-percent:0;mso-height-percent:0;mso-width-relative:margin;mso-height-relative:margin" from="277.65pt,.55pt" to="298.4pt,.55pt" o:gfxdata="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" strokecolor="#4472c4 [3204]" strokeweight=".5pt">
                 <v:stroke joinstyle="miter"/>
               </v:line>
             </w:pict>
@@ -3498,7 +3498,7 @@
           </mc:Choice>
           <mc:Fallback>
             <w:pict>
-              <v:shape w14:anchorId="5FCB64EC" id="Flowchart: Process 1" o:spid="_x0000_s1026" type="#_x0000_t109" style="position:absolute;margin-left:172.05pt;margin-top:5.35pt;width:127.3pt;height:29.4pt;z-index:251710464;visibility:visible;mso-wrap-style:square;mso-width-percent:0;mso-height-percent:0;mso-wrap-distance-left:9pt;mso-wrap-distance-top:0;mso-wrap-distance-right:9pt;mso-wrap-distance-bottom:0;mso-position-horizontal:absolute;mso-position-horizontal-relative:margin;mso-position-vertical:absolute;mso-position-vertical-relative:text;mso-width-percent:0;mso-height-percent:0;mso-width-relative:margin;mso-height-relative:margin;v-text-anchor:middle" o:gfxdata="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" fillcolor="white [3212]" strokecolor="black [3213]" strokeweight="1pt">
+              <v:shape w14:anchorId="076615E3" id="Flowchart: Process 1" o:spid="_x0000_s1026" type="#_x0000_t109" style="position:absolute;margin-left:172.05pt;margin-top:5.35pt;width:127.3pt;height:29.4pt;z-index:251710464;visibility:visible;mso-wrap-style:square;mso-width-percent:0;mso-height-percent:0;mso-wrap-distance-left:9pt;mso-wrap-distance-top:0;mso-wrap-distance-right:9pt;mso-wrap-distance-bottom:0;mso-position-horizontal:absolute;mso-position-horizontal-relative:margin;mso-position-vertical:absolute;mso-position-vertical-relative:text;mso-width-percent:0;mso-height-percent:0;mso-width-relative:margin;mso-height-relative:margin;v-text-anchor:middle" o:gfxdata="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" fillcolor="white [3212]" strokecolor="black [3213]" strokeweight="1pt">
                 <w10:wrap anchorx="margin"/>
               </v:shape>
             </w:pict>
@@ -3585,7 +3585,7 @@
           </mc:Choice>
           <mc:Fallback>
             <w:pict>
-              <v:shape w14:anchorId="2706E5ED" id="Straight Arrow Connector 26" o:spid="_x0000_s1026" type="#_x0000_t32" style="position:absolute;margin-left:139.95pt;margin-top:5.95pt;width:32.15pt;height:35.15pt;flip:y;z-index:251760640;visibility:visible;mso-wrap-style:square;mso-wrap-distance-left:9pt;mso-wrap-distance-top:0;mso-wrap-distance-right:9pt;mso-wrap-distance-bottom:0;mso-position-horizontal:absolute;mso-position-horizontal-relative:text;mso-position-vertical:absolute;mso-position-vertical-relative:text" o:gfxdata="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" strokecolor="#4472c4 [3204]" strokeweight=".5pt">
+              <v:shape w14:anchorId="495546B0" id="Straight Arrow Connector 26" o:spid="_x0000_s1026" type="#_x0000_t32" style="position:absolute;margin-left:139.95pt;margin-top:5.95pt;width:32.15pt;height:35.15pt;flip:y;z-index:251760640;visibility:visible;mso-wrap-style:square;mso-wrap-distance-left:9pt;mso-wrap-distance-top:0;mso-wrap-distance-right:9pt;mso-wrap-distance-bottom:0;mso-position-horizontal:absolute;mso-position-horizontal-relative:text;mso-position-vertical:absolute;mso-position-vertical-relative:text" o:gfxdata="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" strokecolor="#4472c4 [3204]" strokeweight=".5pt">
                 <v:stroke endarrow="block" joinstyle="miter"/>
               </v:shape>
             </w:pict>
@@ -3795,7 +3795,7 @@
           </mc:Choice>
           <mc:Fallback>
             <w:pict>
-              <v:shape w14:anchorId="7EE32FCB" id="Straight Arrow Connector 27" o:spid="_x0000_s1026" type="#_x0000_t32" style="position:absolute;margin-left:139.95pt;margin-top:14.25pt;width:34.55pt;height:29.85pt;z-index:251761664;visibility:visible;mso-wrap-style:square;mso-wrap-distance-left:9pt;mso-wrap-distance-top:0;mso-wrap-distance-right:9pt;mso-wrap-distance-bottom:0;mso-position-horizontal:absolute;mso-position-horizontal-relative:text;mso-position-vertical:absolute;mso-position-vertical-relative:text" o:gfxdata="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" strokecolor="#4472c4 [3204]" strokeweight=".5pt">
+              <v:shape w14:anchorId="6A53E09E" id="Straight Arrow Connector 27" o:spid="_x0000_s1026" type="#_x0000_t32" style="position:absolute;margin-left:139.95pt;margin-top:14.25pt;width:34.55pt;height:29.85pt;z-index:251761664;visibility:visible;mso-wrap-style:square;mso-wrap-distance-left:9pt;mso-wrap-distance-top:0;mso-wrap-distance-right:9pt;mso-wrap-distance-bottom:0;mso-position-horizontal:absolute;mso-position-horizontal-relative:text;mso-position-vertical:absolute;mso-position-vertical-relative:text" o:gfxdata="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" strokecolor="#4472c4 [3204]" strokeweight=".5pt">
                 <v:stroke endarrow="block" joinstyle="miter"/>
               </v:shape>
             </w:pict>
@@ -3993,7 +3993,7 @@
           </mc:Choice>
           <mc:Fallback>
             <w:pict>
-              <v:shape w14:anchorId="0FA3F051" id="Flowchart: Process 1" o:spid="_x0000_s1026" type="#_x0000_t109" style="position:absolute;margin-left:36.35pt;margin-top:2.9pt;width:103.7pt;height:24.15pt;z-index:251704320;visibility:visible;mso-wrap-style:square;mso-width-percent:0;mso-wrap-distance-left:9pt;mso-wrap-distance-top:0;mso-wrap-distance-right:9pt;mso-wrap-distance-bottom:0;mso-position-horizontal:absolute;mso-position-horizontal-relative:text;mso-position-vertical:absolute;mso-position-vertical-relative:text;mso-width-percent:0;mso-width-relative:margin;v-text-anchor:middle" o:gfxdata="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" fillcolor="white [3212]" strokecolor="black [3213]" strokeweight="1pt"/>
+              <v:shape w14:anchorId="1D1A6696" id="Flowchart: Process 1" o:spid="_x0000_s1026" type="#_x0000_t109" style="position:absolute;margin-left:36.35pt;margin-top:2.9pt;width:103.7pt;height:24.15pt;z-index:251704320;visibility:visible;mso-wrap-style:square;mso-width-percent:0;mso-wrap-distance-left:9pt;mso-wrap-distance-top:0;mso-wrap-distance-right:9pt;mso-wrap-distance-bottom:0;mso-position-horizontal:absolute;mso-position-horizontal-relative:text;mso-position-vertical:absolute;mso-position-vertical-relative:text;mso-width-percent:0;mso-width-relative:margin;v-text-anchor:middle" o:gfxdata="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" fillcolor="white [3212]" strokecolor="black [3213]" strokeweight="1pt"/>
             </w:pict>
           </mc:Fallback>
         </mc:AlternateContent>
@@ -4183,7 +4183,7 @@
           </mc:Choice>
           <mc:Fallback>
             <w:pict>
-              <v:shape w14:anchorId="4A51A7FB" id="Flowchart: Process 1" o:spid="_x0000_s1026" type="#_x0000_t109" style="position:absolute;margin-left:174.5pt;margin-top:10.25pt;width:127.3pt;height:29.4pt;z-index:251714560;visibility:visible;mso-wrap-style:square;mso-width-percent:0;mso-height-percent:0;mso-wrap-distance-left:9pt;mso-wrap-distance-top:0;mso-wrap-distance-right:9pt;mso-wrap-distance-bottom:0;mso-position-horizontal:absolute;mso-position-horizontal-relative:margin;mso-position-vertical:absolute;mso-position-vertical-relative:text;mso-width-percent:0;mso-height-percent:0;mso-width-relative:margin;mso-height-relative:margin;v-text-anchor:middle" o:gfxdata="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" fillcolor="white [3212]" strokecolor="black [3213]" strokeweight="1pt">
+              <v:shape w14:anchorId="06B13365" id="Flowchart: Process 1" o:spid="_x0000_s1026" type="#_x0000_t109" style="position:absolute;margin-left:174.5pt;margin-top:10.25pt;width:127.3pt;height:29.4pt;z-index:251714560;visibility:visible;mso-wrap-style:square;mso-width-percent:0;mso-height-percent:0;mso-wrap-distance-left:9pt;mso-wrap-distance-top:0;mso-wrap-distance-right:9pt;mso-wrap-distance-bottom:0;mso-position-horizontal:absolute;mso-position-horizontal-relative:margin;mso-position-vertical:absolute;mso-position-vertical-relative:text;mso-width-percent:0;mso-height-percent:0;mso-width-relative:margin;mso-height-relative:margin;v-text-anchor:middle" o:gfxdata="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" fillcolor="white [3212]" strokecolor="black [3213]" strokeweight="1pt">
                 <w10:wrap anchorx="margin"/>
               </v:shape>
             </w:pict>
@@ -4506,7 +4506,7 @@
           </mc:Choice>
           <mc:Fallback>
             <w:pict>
-              <v:shape w14:anchorId="59FA3D3B" id="Straight Arrow Connector 19" o:spid="_x0000_s1026" type="#_x0000_t32" style="position:absolute;margin-left:260.35pt;margin-top:9.9pt;width:29.4pt;height:47.8pt;z-index:251753472;visibility:visible;mso-wrap-style:square;mso-width-percent:0;mso-height-percent:0;mso-wrap-distance-left:9pt;mso-wrap-distance-top:0;mso-wrap-distance-right:9pt;mso-wrap-distance-bottom:0;mso-position-horizontal:absolute;mso-position-horizontal-relative:text;mso-position-vertical:absolute;mso-position-vertical-relative:text;mso-width-percent:0;mso-height-percent:0;mso-width-relative:margin;mso-height-relative:margin" o:gfxdata="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" strokecolor="#4472c4 [3204]" strokeweight=".5pt">
+              <v:shape w14:anchorId="7ECE137A" id="Straight Arrow Connector 19" o:spid="_x0000_s1026" type="#_x0000_t32" style="position:absolute;margin-left:260.35pt;margin-top:9.9pt;width:29.4pt;height:47.8pt;z-index:251753472;visibility:visible;mso-wrap-style:square;mso-width-percent:0;mso-height-percent:0;mso-wrap-distance-left:9pt;mso-wrap-distance-top:0;mso-wrap-distance-right:9pt;mso-wrap-distance-bottom:0;mso-position-horizontal:absolute;mso-position-horizontal-relative:text;mso-position-vertical:absolute;mso-position-vertical-relative:text;mso-width-percent:0;mso-height-percent:0;mso-width-relative:margin;mso-height-relative:margin" o:gfxdata="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" strokecolor="#4472c4 [3204]" strokeweight=".5pt">
                 <v:stroke endarrow="block" joinstyle="miter"/>
               </v:shape>
             </w:pict>
@@ -4578,7 +4578,7 @@
           </mc:Choice>
           <mc:Fallback>
             <w:pict>
-              <v:shape w14:anchorId="1ECDB14E" id="Straight Arrow Connector 15" o:spid="_x0000_s1026" type="#_x0000_t32" style="position:absolute;margin-left:129.55pt;margin-top:8.75pt;width:42.65pt;height:45.5pt;flip:y;z-index:251749376;visibility:visible;mso-wrap-style:square;mso-wrap-distance-left:9pt;mso-wrap-distance-top:0;mso-wrap-distance-right:9pt;mso-wrap-distance-bottom:0;mso-position-horizontal:absolute;mso-position-horizontal-relative:text;mso-position-vertical:absolute;mso-position-vertical-relative:text" o:gfxdata="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" strokecolor="#4472c4 [3204]" strokeweight=".5pt">
+              <v:shape w14:anchorId="232ADAF8" id="Straight Arrow Connector 15" o:spid="_x0000_s1026" type="#_x0000_t32" style="position:absolute;margin-left:129.55pt;margin-top:8.75pt;width:42.65pt;height:45.5pt;flip:y;z-index:251749376;visibility:visible;mso-wrap-style:square;mso-wrap-distance-left:9pt;mso-wrap-distance-top:0;mso-wrap-distance-right:9pt;mso-wrap-distance-bottom:0;mso-position-horizontal:absolute;mso-position-horizontal-relative:text;mso-position-vertical:absolute;mso-position-vertical-relative:text" o:gfxdata="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" strokecolor="#4472c4 [3204]" strokeweight=".5pt">
                 <v:stroke endarrow="block" joinstyle="miter"/>
               </v:shape>
             </w:pict>
@@ -4778,7 +4778,7 @@
           </mc:Choice>
           <mc:Fallback>
             <w:pict>
-              <v:shape w14:anchorId="175AB773" id="Flowchart: Process 1" o:spid="_x0000_s1026" type="#_x0000_t109" style="position:absolute;margin-left:173.4pt;margin-top:.65pt;width:87pt;height:21.25pt;z-index:251727872;visibility:visible;mso-wrap-style:square;mso-width-percent:0;mso-height-percent:0;mso-wrap-distance-left:9pt;mso-wrap-distance-top:0;mso-wrap-distance-right:9pt;mso-wrap-distance-bottom:0;mso-position-horizontal:absolute;mso-position-horizontal-relative:margin;mso-position-vertical:absolute;mso-position-vertical-relative:text;mso-width-percent:0;mso-height-percent:0;mso-width-relative:margin;mso-height-relative:margin;v-text-anchor:middle" o:gfxdata="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" fillcolor="white [3212]" strokecolor="black [3213]" strokeweight="1pt">
+              <v:shape w14:anchorId="1563CD3A" id="Flowchart: Process 1" o:spid="_x0000_s1026" type="#_x0000_t109" style="position:absolute;margin-left:173.4pt;margin-top:.65pt;width:87pt;height:21.25pt;z-index:251727872;visibility:visible;mso-wrap-style:square;mso-width-percent:0;mso-height-percent:0;mso-wrap-distance-left:9pt;mso-wrap-distance-top:0;mso-wrap-distance-right:9pt;mso-wrap-distance-bottom:0;mso-position-horizontal:absolute;mso-position-horizontal-relative:margin;mso-position-vertical:absolute;mso-position-vertical-relative:text;mso-width-percent:0;mso-height-percent:0;mso-width-relative:margin;mso-height-relative:margin;v-text-anchor:middle" o:gfxdata="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" fillcolor="white [3212]" strokecolor="black [3213]" strokeweight="1pt">
                 <w10:wrap anchorx="margin"/>
               </v:shape>
             </w:pict>
@@ -4898,7 +4898,7 @@
           </mc:Choice>
           <mc:Fallback>
             <w:pict>
-              <v:shape w14:anchorId="716D01DF" id="Flowchart: Process 1" o:spid="_x0000_s1026" type="#_x0000_t109" style="position:absolute;margin-left:172.8pt;margin-top:7.75pt;width:89.3pt;height:21.25pt;z-index:251734016;visibility:visible;mso-wrap-style:square;mso-width-percent:0;mso-height-percent:0;mso-wrap-distance-left:9pt;mso-wrap-distance-top:0;mso-wrap-distance-right:9pt;mso-wrap-distance-bottom:0;mso-position-horizontal:absolute;mso-position-horizontal-relative:margin;mso-position-vertical:absolute;mso-position-vertical-relative:text;mso-width-percent:0;mso-height-percent:0;mso-width-relative:margin;mso-height-relative:margin;v-text-anchor:middle" o:gfxdata="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" fillcolor="white [3212]" strokecolor="black [3213]" strokeweight="1pt">
+              <v:shape w14:anchorId="601577CD" id="Flowchart: Process 1" o:spid="_x0000_s1026" type="#_x0000_t109" style="position:absolute;margin-left:172.8pt;margin-top:7.75pt;width:89.3pt;height:21.25pt;z-index:251734016;visibility:visible;mso-wrap-style:square;mso-width-percent:0;mso-height-percent:0;mso-wrap-distance-left:9pt;mso-wrap-distance-top:0;mso-wrap-distance-right:9pt;mso-wrap-distance-bottom:0;mso-position-horizontal:absolute;mso-position-horizontal-relative:margin;mso-position-vertical:absolute;mso-position-vertical-relative:text;mso-width-percent:0;mso-height-percent:0;mso-width-relative:margin;mso-height-relative:margin;v-text-anchor:middle" o:gfxdata="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" fillcolor="white [3212]" strokecolor="black [3213]" strokeweight="1pt">
                 <w10:wrap anchorx="margin"/>
               </v:shape>
             </w:pict>
@@ -4988,7 +4988,7 @@
           </mc:Choice>
           <mc:Fallback>
             <w:pict>
-              <v:shape w14:anchorId="7C6B8409" id="Flowchart: Process 1" o:spid="_x0000_s1026" type="#_x0000_t109" style="position:absolute;margin-left:27.05pt;margin-top:12.4pt;width:102.55pt;height:39.15pt;z-index:251723776;visibility:visible;mso-wrap-style:square;mso-width-percent:0;mso-height-percent:0;mso-wrap-distance-left:9pt;mso-wrap-distance-top:0;mso-wrap-distance-right:9pt;mso-wrap-distance-bottom:0;mso-position-horizontal:absolute;mso-position-horizontal-relative:margin;mso-position-vertical:absolute;mso-position-vertical-relative:text;mso-width-percent:0;mso-height-percent:0;mso-width-relative:margin;mso-height-relative:margin;v-text-anchor:middle" o:gfxdata="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" fillcolor="white [3212]" strokecolor="black [3213]" strokeweight="1pt">
+              <v:shape w14:anchorId="20C439C8" id="Flowchart: Process 1" o:spid="_x0000_s1026" type="#_x0000_t109" style="position:absolute;margin-left:27.05pt;margin-top:12.4pt;width:102.55pt;height:39.15pt;z-index:251723776;visibility:visible;mso-wrap-style:square;mso-width-percent:0;mso-height-percent:0;mso-wrap-distance-left:9pt;mso-wrap-distance-top:0;mso-wrap-distance-right:9pt;mso-wrap-distance-bottom:0;mso-position-horizontal:absolute;mso-position-horizontal-relative:margin;mso-position-vertical:absolute;mso-position-vertical-relative:text;mso-width-percent:0;mso-height-percent:0;mso-width-relative:margin;mso-height-relative:margin;v-text-anchor:middle" o:gfxdata="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" fillcolor="white [3212]" strokecolor="black [3213]" strokeweight="1pt">
                 <w10:wrap anchorx="margin"/>
               </v:shape>
             </w:pict>
@@ -5078,7 +5078,7 @@
           </mc:Choice>
           <mc:Fallback>
             <w:pict>
-              <v:shape w14:anchorId="3E200E47" id="Flowchart: Process 1" o:spid="_x0000_s1026" type="#_x0000_t109" style="position:absolute;margin-left:291.45pt;margin-top:13.55pt;width:102.55pt;height:43.2pt;z-index:251746304;visibility:visible;mso-wrap-style:square;mso-width-percent:0;mso-height-percent:0;mso-wrap-distance-left:9pt;mso-wrap-distance-top:0;mso-wrap-distance-right:9pt;mso-wrap-distance-bottom:0;mso-position-horizontal:absolute;mso-position-horizontal-relative:margin;mso-position-vertical:absolute;mso-position-vertical-relative:text;mso-width-percent:0;mso-height-percent:0;mso-width-relative:margin;mso-height-relative:margin;v-text-anchor:middle" o:gfxdata="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" fillcolor="white [3212]" strokecolor="black [3213]" strokeweight="1pt">
+              <v:shape w14:anchorId="7093526E" id="Flowchart: Process 1" o:spid="_x0000_s1026" type="#_x0000_t109" style="position:absolute;margin-left:291.45pt;margin-top:13.55pt;width:102.55pt;height:43.2pt;z-index:251746304;visibility:visible;mso-wrap-style:square;mso-width-percent:0;mso-height-percent:0;mso-wrap-distance-left:9pt;mso-wrap-distance-top:0;mso-wrap-distance-right:9pt;mso-wrap-distance-bottom:0;mso-position-horizontal:absolute;mso-position-horizontal-relative:margin;mso-position-vertical:absolute;mso-position-vertical-relative:text;mso-width-percent:0;mso-height-percent:0;mso-width-relative:margin;mso-height-relative:margin;v-text-anchor:middle" o:gfxdata="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" fillcolor="white [3212]" strokecolor="black [3213]" strokeweight="1pt">
                 <w10:wrap anchorx="margin"/>
               </v:shape>
             </w:pict>
@@ -5275,7 +5275,7 @@
           </mc:Choice>
           <mc:Fallback>
             <w:pict>
-              <v:shape w14:anchorId="22FDDA19" id="Straight Arrow Connector 20" o:spid="_x0000_s1026" type="#_x0000_t32" style="position:absolute;margin-left:260.95pt;margin-top:5.85pt;width:29.4pt;height:14.4pt;z-index:251754496;visibility:visible;mso-wrap-style:square;mso-wrap-distance-left:9pt;mso-wrap-distance-top:0;mso-wrap-distance-right:9pt;mso-wrap-distance-bottom:0;mso-position-horizontal:absolute;mso-position-horizontal-relative:text;mso-position-vertical:absolute;mso-position-vertical-relative:text" o:gfxdata="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" strokecolor="#4472c4 [3204]" strokeweight=".5pt">
+              <v:shape w14:anchorId="77B4240D" id="Straight Arrow Connector 20" o:spid="_x0000_s1026" type="#_x0000_t32" style="position:absolute;margin-left:260.95pt;margin-top:5.85pt;width:29.4pt;height:14.4pt;z-index:251754496;visibility:visible;mso-wrap-style:square;mso-wrap-distance-left:9pt;mso-wrap-distance-top:0;mso-wrap-distance-right:9pt;mso-wrap-distance-bottom:0;mso-position-horizontal:absolute;mso-position-horizontal-relative:text;mso-position-vertical:absolute;mso-position-vertical-relative:text" o:gfxdata="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" strokecolor="#4472c4 [3204]" strokeweight=".5pt">
                 <v:stroke endarrow="block" joinstyle="miter"/>
               </v:shape>
             </w:pict>
@@ -5347,7 +5347,7 @@
           </mc:Choice>
           <mc:Fallback>
             <w:pict>
-              <v:shape w14:anchorId="08FCF27D" id="Straight Arrow Connector 16" o:spid="_x0000_s1026" type="#_x0000_t32" style="position:absolute;margin-left:129.6pt;margin-top:4.15pt;width:43.2pt;height:10.95pt;flip:y;z-index:251750400;visibility:visible;mso-wrap-style:square;mso-wrap-distance-left:9pt;mso-wrap-distance-top:0;mso-wrap-distance-right:9pt;mso-wrap-distance-bottom:0;mso-position-horizontal:absolute;mso-position-horizontal-relative:text;mso-position-vertical:absolute;mso-position-vertical-relative:text" o:gfxdata="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" strokecolor="#4472c4 [3204]" strokeweight=".5pt">
+              <v:shape w14:anchorId="14EBEFB3" id="Straight Arrow Connector 16" o:spid="_x0000_s1026" type="#_x0000_t32" style="position:absolute;margin-left:129.6pt;margin-top:4.15pt;width:43.2pt;height:10.95pt;flip:y;z-index:251750400;visibility:visible;mso-wrap-style:square;mso-wrap-distance-left:9pt;mso-wrap-distance-top:0;mso-wrap-distance-right:9pt;mso-wrap-distance-bottom:0;mso-position-horizontal:absolute;mso-position-horizontal-relative:text;mso-position-vertical:absolute;mso-position-vertical-relative:text" o:gfxdata="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" strokecolor="#4472c4 [3204]" strokeweight=".5pt">
                 <v:stroke endarrow="block" joinstyle="miter"/>
               </v:shape>
             </w:pict>
@@ -5652,7 +5652,7 @@
           </mc:Choice>
           <mc:Fallback>
             <w:pict>
-              <v:shape w14:anchorId="0F99FF42" id="Straight Arrow Connector 22" o:spid="_x0000_s1026" type="#_x0000_t32" style="position:absolute;margin-left:264.4pt;margin-top:8.55pt;width:26.5pt;height:47.2pt;flip:y;z-index:251756544;visibility:visible;mso-wrap-style:square;mso-wrap-distance-left:9pt;mso-wrap-distance-top:0;mso-wrap-distance-right:9pt;mso-wrap-distance-bottom:0;mso-position-horizontal:absolute;mso-position-horizontal-relative:text;mso-position-vertical:absolute;mso-position-vertical-relative:text" o:gfxdata="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" strokecolor="#4472c4 [3204]" strokeweight=".5pt">
+              <v:shape w14:anchorId="270E2778" id="Straight Arrow Connector 22" o:spid="_x0000_s1026" type="#_x0000_t32" style="position:absolute;margin-left:264.4pt;margin-top:8.55pt;width:26.5pt;height:47.2pt;flip:y;z-index:251756544;visibility:visible;mso-wrap-style:square;mso-wrap-distance-left:9pt;mso-wrap-distance-top:0;mso-wrap-distance-right:9pt;mso-wrap-distance-bottom:0;mso-position-horizontal:absolute;mso-position-horizontal-relative:text;mso-position-vertical:absolute;mso-position-vertical-relative:text" o:gfxdata="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" strokecolor="#4472c4 [3204]" strokeweight=".5pt">
                 <v:stroke endarrow="block" joinstyle="miter"/>
               </v:shape>
             </w:pict>
@@ -5724,7 +5724,7 @@
           </mc:Choice>
           <mc:Fallback>
             <w:pict>
-              <v:shape w14:anchorId="6EC41D3E" id="Straight Arrow Connector 21" o:spid="_x0000_s1026" type="#_x0000_t32" style="position:absolute;margin-left:262.65pt;margin-top:6.8pt;width:27.05pt;height:21.3pt;flip:y;z-index:251755520;visibility:visible;mso-wrap-style:square;mso-wrap-distance-left:9pt;mso-wrap-distance-top:0;mso-wrap-distance-right:9pt;mso-wrap-distance-bottom:0;mso-position-horizontal:absolute;mso-position-horizontal-relative:text;mso-position-vertical:absolute;mso-position-vertical-relative:text" o:gfxdata="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" strokecolor="#4472c4 [3204]" strokeweight=".5pt">
+              <v:shape w14:anchorId="65EA030F" id="Straight Arrow Connector 21" o:spid="_x0000_s1026" type="#_x0000_t32" style="position:absolute;margin-left:262.65pt;margin-top:6.8pt;width:27.05pt;height:21.3pt;flip:y;z-index:251755520;visibility:visible;mso-wrap-style:square;mso-wrap-distance-left:9pt;mso-wrap-distance-top:0;mso-wrap-distance-right:9pt;mso-wrap-distance-bottom:0;mso-position-horizontal:absolute;mso-position-horizontal-relative:text;mso-position-vertical:absolute;mso-position-vertical-relative:text" o:gfxdata="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" strokecolor="#4472c4 [3204]" strokeweight=".5pt">
                 <v:stroke endarrow="block" joinstyle="miter"/>
               </v:shape>
             </w:pict>
@@ -5796,7 +5796,7 @@
           </mc:Choice>
           <mc:Fallback>
             <w:pict>
-              <v:shape w14:anchorId="3377CF60" id="Straight Arrow Connector 18" o:spid="_x0000_s1026" type="#_x0000_t32" style="position:absolute;margin-left:129.55pt;margin-top:4.5pt;width:43.25pt;height:51.25pt;z-index:251752448;visibility:visible;mso-wrap-style:square;mso-wrap-distance-left:9pt;mso-wrap-distance-top:0;mso-wrap-distance-right:9pt;mso-wrap-distance-bottom:0;mso-position-horizontal:absolute;mso-position-horizontal-relative:text;mso-position-vertical:absolute;mso-position-vertical-relative:text" o:gfxdata="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" strokecolor="#4472c4 [3204]" strokeweight=".5pt">
+              <v:shape w14:anchorId="0C5BBBC8" id="Straight Arrow Connector 18" o:spid="_x0000_s1026" type="#_x0000_t32" style="position:absolute;margin-left:129.55pt;margin-top:4.5pt;width:43.25pt;height:51.25pt;z-index:251752448;visibility:visible;mso-wrap-style:square;mso-wrap-distance-left:9pt;mso-wrap-distance-top:0;mso-wrap-distance-right:9pt;mso-wrap-distance-bottom:0;mso-position-horizontal:absolute;mso-position-horizontal-relative:text;mso-position-vertical:absolute;mso-position-vertical-relative:text" o:gfxdata="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" strokecolor="#4472c4 [3204]" strokeweight=".5pt">
                 <v:stroke endarrow="block" joinstyle="miter"/>
               </v:shape>
             </w:pict>
@@ -5868,7 +5868,7 @@
           </mc:Choice>
           <mc:Fallback>
             <w:pict>
-              <v:shape w14:anchorId="2CB390A7" id="Straight Arrow Connector 17" o:spid="_x0000_s1026" type="#_x0000_t32" style="position:absolute;margin-left:129.6pt;margin-top:3.35pt;width:44.95pt;height:23.6pt;z-index:251751424;visibility:visible;mso-wrap-style:square;mso-wrap-distance-left:9pt;mso-wrap-distance-top:0;mso-wrap-distance-right:9pt;mso-wrap-distance-bottom:0;mso-position-horizontal:absolute;mso-position-horizontal-relative:text;mso-position-vertical:absolute;mso-position-vertical-relative:text" o:gfxdata="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" strokecolor="#4472c4 [3204]" strokeweight=".5pt">
+              <v:shape w14:anchorId="6FA467F8" id="Straight Arrow Connector 17" o:spid="_x0000_s1026" type="#_x0000_t32" style="position:absolute;margin-left:129.6pt;margin-top:3.35pt;width:44.95pt;height:23.6pt;z-index:251751424;visibility:visible;mso-wrap-style:square;mso-wrap-distance-left:9pt;mso-wrap-distance-top:0;mso-wrap-distance-right:9pt;mso-wrap-distance-bottom:0;mso-position-horizontal:absolute;mso-position-horizontal-relative:text;mso-position-vertical:absolute;mso-position-vertical-relative:text" o:gfxdata="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" strokecolor="#4472c4 [3204]" strokeweight=".5pt">
                 <v:stroke endarrow="block" joinstyle="miter"/>
               </v:shape>
             </w:pict>
@@ -5955,7 +5955,7 @@
           </mc:Choice>
           <mc:Fallback>
             <w:pict>
-              <v:shape w14:anchorId="1DB22833" id="Straight Arrow Connector 25" o:spid="_x0000_s1026" type="#_x0000_t32" style="position:absolute;margin-left:74.3pt;margin-top:11.25pt;width:.6pt;height:76.05pt;flip:x y;z-index:251759616;visibility:visible;mso-wrap-style:square;mso-wrap-distance-left:9pt;mso-wrap-distance-top:0;mso-wrap-distance-right:9pt;mso-wrap-distance-bottom:0;mso-position-horizontal:absolute;mso-position-horizontal-relative:text;mso-position-vertical:absolute;mso-position-vertical-relative:text" o:gfxdata="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" strokecolor="#4472c4 [3204]" strokeweight=".5pt">
+              <v:shape w14:anchorId="1FCB9EF9" id="Straight Arrow Connector 25" o:spid="_x0000_s1026" type="#_x0000_t32" style="position:absolute;margin-left:74.3pt;margin-top:11.25pt;width:.6pt;height:76.05pt;flip:x y;z-index:251759616;visibility:visible;mso-wrap-style:square;mso-wrap-distance-left:9pt;mso-wrap-distance-top:0;mso-wrap-distance-right:9pt;mso-wrap-distance-bottom:0;mso-position-horizontal:absolute;mso-position-horizontal-relative:text;mso-position-vertical:absolute;mso-position-vertical-relative:text" o:gfxdata="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" strokecolor="#4472c4 [3204]" strokeweight=".5pt">
                 <v:stroke endarrow="block" joinstyle="miter"/>
               </v:shape>
             </w:pict>
@@ -6155,7 +6155,7 @@
           </mc:Choice>
           <mc:Fallback>
             <w:pict>
-              <v:shape w14:anchorId="0E74CC20" id="Flowchart: Process 1" o:spid="_x0000_s1026" type="#_x0000_t109" style="position:absolute;margin-left:173.4pt;margin-top:.35pt;width:90.45pt;height:21.3pt;z-index:251736064;visibility:visible;mso-wrap-style:square;mso-width-percent:0;mso-height-percent:0;mso-wrap-distance-left:9pt;mso-wrap-distance-top:0;mso-wrap-distance-right:9pt;mso-wrap-distance-bottom:0;mso-position-horizontal:absolute;mso-position-horizontal-relative:margin;mso-position-vertical:absolute;mso-position-vertical-relative:text;mso-width-percent:0;mso-height-percent:0;mso-width-relative:margin;mso-height-relative:margin;v-text-anchor:middle" o:gfxdata="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" fillcolor="white [3212]" strokecolor="black [3213]" strokeweight="1pt">
+              <v:shape w14:anchorId="3A1D69C4" id="Flowchart: Process 1" o:spid="_x0000_s1026" type="#_x0000_t109" style="position:absolute;margin-left:173.4pt;margin-top:.35pt;width:90.45pt;height:21.3pt;z-index:251736064;visibility:visible;mso-wrap-style:square;mso-width-percent:0;mso-height-percent:0;mso-wrap-distance-left:9pt;mso-wrap-distance-top:0;mso-wrap-distance-right:9pt;mso-wrap-distance-bottom:0;mso-position-horizontal:absolute;mso-position-horizontal-relative:margin;mso-position-vertical:absolute;mso-position-vertical-relative:text;mso-width-percent:0;mso-height-percent:0;mso-width-relative:margin;mso-height-relative:margin;v-text-anchor:middle" o:gfxdata="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" fillcolor="white [3212]" strokecolor="black [3213]" strokeweight="1pt">
                 <w10:wrap anchorx="margin"/>
               </v:shape>
             </w:pict>
@@ -6245,7 +6245,7 @@
           </mc:Choice>
           <mc:Fallback>
             <w:pict>
-              <v:line w14:anchorId="74492351" id="Straight Connector 23" o:spid="_x0000_s1026" style="position:absolute;z-index:251757568;visibility:visible;mso-wrap-style:square;mso-width-percent:0;mso-height-percent:0;mso-wrap-distance-left:9pt;mso-wrap-distance-top:0;mso-wrap-distance-right:9pt;mso-wrap-distance-bottom:0;mso-position-horizontal:absolute;mso-position-horizontal-relative:text;mso-position-vertical:absolute;mso-position-vertical-relative:text;mso-width-percent:0;mso-height-percent:0;mso-width-relative:margin;mso-height-relative:margin" from="347.35pt,4.15pt" to="347.35pt,72.1pt" o:gfxdata="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" strokecolor="#4472c4 [3204]" strokeweight=".5pt">
+              <v:line w14:anchorId="6E14A48F" id="Straight Connector 23" o:spid="_x0000_s1026" style="position:absolute;z-index:251757568;visibility:visible;mso-wrap-style:square;mso-width-percent:0;mso-height-percent:0;mso-wrap-distance-left:9pt;mso-wrap-distance-top:0;mso-wrap-distance-right:9pt;mso-wrap-distance-bottom:0;mso-position-horizontal:absolute;mso-position-horizontal-relative:text;mso-position-vertical:absolute;mso-position-vertical-relative:text;mso-width-percent:0;mso-height-percent:0;mso-width-relative:margin;mso-height-relative:margin" from="347.35pt,4.15pt" to="347.35pt,72.1pt" o:gfxdata="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" strokecolor="#4472c4 [3204]" strokeweight=".5pt">
                 <v:stroke joinstyle="miter"/>
               </v:line>
             </w:pict>
@@ -6350,7 +6350,7 @@
           </mc:Choice>
           <mc:Fallback>
             <w:pict>
-              <v:shape w14:anchorId="1CD87D3A" id="Flowchart: Process 1" o:spid="_x0000_s1026" type="#_x0000_t109" style="position:absolute;margin-left:173.4pt;margin-top:4pt;width:91pt;height:21.25pt;z-index:251731968;visibility:visible;mso-wrap-style:square;mso-width-percent:0;mso-height-percent:0;mso-wrap-distance-left:9pt;mso-wrap-distance-top:0;mso-wrap-distance-right:9pt;mso-wrap-distance-bottom:0;mso-position-horizontal:absolute;mso-position-horizontal-relative:margin;mso-position-vertical:absolute;mso-position-vertical-relative:text;mso-width-percent:0;mso-height-percent:0;mso-width-relative:margin;mso-height-relative:margin;v-text-anchor:middle" o:gfxdata="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" fillcolor="white [3212]" strokecolor="black [3213]" strokeweight="1pt">
+              <v:shape w14:anchorId="108C5A1D" id="Flowchart: Process 1" o:spid="_x0000_s1026" type="#_x0000_t109" style="position:absolute;margin-left:173.4pt;margin-top:4pt;width:91pt;height:21.25pt;z-index:251731968;visibility:visible;mso-wrap-style:square;mso-width-percent:0;mso-height-percent:0;mso-wrap-distance-left:9pt;mso-wrap-distance-top:0;mso-wrap-distance-right:9pt;mso-wrap-distance-bottom:0;mso-position-horizontal:absolute;mso-position-horizontal-relative:margin;mso-position-vertical:absolute;mso-position-vertical-relative:text;mso-width-percent:0;mso-height-percent:0;mso-width-relative:margin;mso-height-relative:margin;v-text-anchor:middle" o:gfxdata="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" fillcolor="white [3212]" strokecolor="black [3213]" strokeweight="1pt">
                 <w10:wrap anchorx="margin"/>
               </v:shape>
             </w:pict>
@@ -6734,7 +6734,7 @@
           </mc:Choice>
           <mc:Fallback>
             <w:pict>
-              <v:line w14:anchorId="5437D65B" id="Straight Connector 24" o:spid="_x0000_s1026" style="position:absolute;flip:x;z-index:251758592;visibility:visible;mso-wrap-style:square;mso-width-percent:0;mso-height-percent:0;mso-wrap-distance-left:9pt;mso-wrap-distance-top:0;mso-wrap-distance-right:9pt;mso-wrap-distance-bottom:0;mso-position-horizontal:absolute;mso-position-horizontal-relative:text;mso-position-vertical:absolute;mso-position-vertical-relative:text;mso-width-percent:0;mso-height-percent:0;mso-width-relative:margin;mso-height-relative:margin" from="75.1pt,5.05pt" to="349.65pt,6.9pt" o:gfxdata="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" strokecolor="#4472c4 [3204]" strokeweight=".5pt">
+              <v:line w14:anchorId="3964A183" id="Straight Connector 24" o:spid="_x0000_s1026" style="position:absolute;flip:x;z-index:251758592;visibility:visible;mso-wrap-style:square;mso-width-percent:0;mso-height-percent:0;mso-wrap-distance-left:9pt;mso-wrap-distance-top:0;mso-wrap-distance-right:9pt;mso-wrap-distance-bottom:0;mso-position-horizontal:absolute;mso-position-horizontal-relative:text;mso-position-vertical:absolute;mso-position-vertical-relative:text;mso-width-percent:0;mso-height-percent:0;mso-width-relative:margin;mso-height-relative:margin" from="75.1pt,5.05pt" to="349.65pt,6.9pt" o:gfxdata="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" strokecolor="#4472c4 [3204]" strokeweight=".5pt">
                 <v:stroke joinstyle="miter"/>
               </v:line>
             </w:pict>
@@ -7113,7 +7113,7 @@
           </mc:Choice>
           <mc:Fallback>
             <w:pict>
-              <v:shape w14:anchorId="3BFD9E6C" id="Flowchart: Process 1" o:spid="_x0000_s1026" type="#_x0000_t109" style="position:absolute;margin-left:131.9pt;margin-top:7.85pt;width:126.7pt;height:127.85pt;z-index:-251544576;visibility:visible;mso-wrap-style:square;mso-width-percent:0;mso-height-percent:0;mso-wrap-distance-left:9pt;mso-wrap-distance-top:0;mso-wrap-distance-right:9pt;mso-wrap-distance-bottom:0;mso-position-horizontal:absolute;mso-position-horizontal-relative:margin;mso-position-vertical:absolute;mso-position-vertical-relative:text;mso-width-percent:0;mso-height-percent:0;mso-width-relative:margin;mso-height-relative:margin;v-text-anchor:middle" o:gfxdata="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" fillcolor="white [3212]" strokecolor="black [3213]" strokeweight="1pt">
+              <v:shape w14:anchorId="750397AF" id="Flowchart: Process 1" o:spid="_x0000_s1026" type="#_x0000_t109" style="position:absolute;margin-left:131.9pt;margin-top:7.85pt;width:126.7pt;height:127.85pt;z-index:-251544576;visibility:visible;mso-wrap-style:square;mso-width-percent:0;mso-height-percent:0;mso-wrap-distance-left:9pt;mso-wrap-distance-top:0;mso-wrap-distance-right:9pt;mso-wrap-distance-bottom:0;mso-position-horizontal:absolute;mso-position-horizontal-relative:margin;mso-position-vertical:absolute;mso-position-vertical-relative:text;mso-width-percent:0;mso-height-percent:0;mso-width-relative:margin;mso-height-relative:margin;v-text-anchor:middle" o:gfxdata="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" fillcolor="white [3212]" strokecolor="black [3213]" strokeweight="1pt">
                 <w10:wrap anchorx="margin"/>
               </v:shape>
             </w:pict>
@@ -7218,7 +7218,7 @@
           </mc:Choice>
           <mc:Fallback>
             <w:pict>
-              <v:shape w14:anchorId="3F3B3E36" id="Flowchart: Process 1" o:spid="_x0000_s1026" type="#_x0000_t109" style="position:absolute;margin-left:142.8pt;margin-top:2.55pt;width:102.55pt;height:29.4pt;z-index:251658239;visibility:visible;mso-wrap-style:square;mso-width-percent:0;mso-height-percent:0;mso-wrap-distance-left:9pt;mso-wrap-distance-top:0;mso-wrap-distance-right:9pt;mso-wrap-distance-bottom:0;mso-position-horizontal:absolute;mso-position-horizontal-relative:margin;mso-position-vertical:absolute;mso-position-vertical-relative:text;mso-width-percent:0;mso-height-percent:0;mso-width-relative:margin;mso-height-relative:margin;v-text-anchor:middle" o:gfxdata="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" fillcolor="white [3212]" strokecolor="black [3213]" strokeweight="1pt">
+              <v:shape w14:anchorId="7A022E74" id="Flowchart: Process 1" o:spid="_x0000_s1026" type="#_x0000_t109" style="position:absolute;margin-left:142.8pt;margin-top:2.55pt;width:102.55pt;height:29.4pt;z-index:251658239;visibility:visible;mso-wrap-style:square;mso-width-percent:0;mso-height-percent:0;mso-wrap-distance-left:9pt;mso-wrap-distance-top:0;mso-wrap-distance-right:9pt;mso-wrap-distance-bottom:0;mso-position-horizontal:absolute;mso-position-horizontal-relative:margin;mso-position-vertical:absolute;mso-position-vertical-relative:text;mso-width-percent:0;mso-height-percent:0;mso-width-relative:margin;mso-height-relative:margin;v-text-anchor:middle" o:gfxdata="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" fillcolor="white [3212]" strokecolor="black [3213]" strokeweight="1pt">
                 <w10:wrap anchorx="margin"/>
               </v:shape>
             </w:pict>
@@ -7571,7 +7571,7 @@
           </mc:Choice>
           <mc:Fallback>
             <w:pict>
-              <v:shape w14:anchorId="17D0553E" id="Flowchart: Process 1" o:spid="_x0000_s1026" type="#_x0000_t109" style="position:absolute;margin-left:297.4pt;margin-top:.75pt;width:102.5pt;height:29.9pt;z-index:251787264;visibility:visible;mso-wrap-style:square;mso-width-percent:0;mso-height-percent:0;mso-wrap-distance-left:9pt;mso-wrap-distance-top:0;mso-wrap-distance-right:9pt;mso-wrap-distance-bottom:0;mso-position-horizontal:absolute;mso-position-horizontal-relative:margin;mso-position-vertical:absolute;mso-position-vertical-relative:text;mso-width-percent:0;mso-height-percent:0;mso-width-relative:margin;mso-height-relative:margin;v-text-anchor:middle" o:gfxdata="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" fillcolor="white [3212]" strokecolor="black [3213]" strokeweight="1pt">
+              <v:shape w14:anchorId="259AC359" id="Flowchart: Process 1" o:spid="_x0000_s1026" type="#_x0000_t109" style="position:absolute;margin-left:297.4pt;margin-top:.75pt;width:102.5pt;height:29.9pt;z-index:251787264;visibility:visible;mso-wrap-style:square;mso-width-percent:0;mso-height-percent:0;mso-wrap-distance-left:9pt;mso-wrap-distance-top:0;mso-wrap-distance-right:9pt;mso-wrap-distance-bottom:0;mso-position-horizontal:absolute;mso-position-horizontal-relative:margin;mso-position-vertical:absolute;mso-position-vertical-relative:text;mso-width-percent:0;mso-height-percent:0;mso-width-relative:margin;mso-height-relative:margin;v-text-anchor:middle" o:gfxdata="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" fillcolor="white [3212]" strokecolor="black [3213]" strokeweight="1pt">
                 <w10:wrap anchorx="margin"/>
               </v:shape>
             </w:pict>
@@ -7770,7 +7770,7 @@
           </mc:Choice>
           <mc:Fallback>
             <w:pict>
-              <v:shape w14:anchorId="19B62F79" id="Flowchart: Process 1" o:spid="_x0000_s1026" type="#_x0000_t109" style="position:absolute;margin-left:0;margin-top:.15pt;width:102.5pt;height:28.75pt;z-index:251766784;visibility:visible;mso-wrap-style:square;mso-width-percent:0;mso-height-percent:0;mso-wrap-distance-left:9pt;mso-wrap-distance-top:0;mso-wrap-distance-right:9pt;mso-wrap-distance-bottom:0;mso-position-horizontal:left;mso-position-horizontal-relative:margin;mso-position-vertical:absolute;mso-position-vertical-relative:text;mso-width-percent:0;mso-height-percent:0;mso-width-relative:margin;mso-height-relative:margin;v-text-anchor:middle" o:gfxdata="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" fillcolor="white [3212]" strokecolor="black [3213]" strokeweight="1pt">
+              <v:shape w14:anchorId="44275467" id="Flowchart: Process 1" o:spid="_x0000_s1026" type="#_x0000_t109" style="position:absolute;margin-left:0;margin-top:.15pt;width:102.5pt;height:28.75pt;z-index:251766784;visibility:visible;mso-wrap-style:square;mso-width-percent:0;mso-height-percent:0;mso-wrap-distance-left:9pt;mso-wrap-distance-top:0;mso-wrap-distance-right:9pt;mso-wrap-distance-bottom:0;mso-position-horizontal:left;mso-position-horizontal-relative:margin;mso-position-vertical:absolute;mso-position-vertical-relative:text;mso-width-percent:0;mso-height-percent:0;mso-width-relative:margin;mso-height-relative:margin;v-text-anchor:middle" o:gfxdata="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" fillcolor="white [3212]" strokecolor="black [3213]" strokeweight="1pt">
                 <w10:wrap anchorx="margin"/>
               </v:shape>
             </w:pict>
@@ -7969,7 +7969,7 @@
           </mc:Choice>
           <mc:Fallback>
             <w:pict>
-              <v:shape w14:anchorId="02EB3318" id="Flowchart: Process 1" o:spid="_x0000_s1026" type="#_x0000_t109" style="position:absolute;margin-left:142.8pt;margin-top:.3pt;width:102.55pt;height:29.4pt;z-index:251776000;visibility:visible;mso-wrap-style:square;mso-width-percent:0;mso-height-percent:0;mso-wrap-distance-left:9pt;mso-wrap-distance-top:0;mso-wrap-distance-right:9pt;mso-wrap-distance-bottom:0;mso-position-horizontal:absolute;mso-position-horizontal-relative:margin;mso-position-vertical:absolute;mso-position-vertical-relative:text;mso-width-percent:0;mso-height-percent:0;mso-width-relative:margin;mso-height-relative:margin;v-text-anchor:middle" o:gfxdata="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" fillcolor="white [3212]" strokecolor="black [3213]" strokeweight="1pt">
+              <v:shape w14:anchorId="2F9468D4" id="Flowchart: Process 1" o:spid="_x0000_s1026" type="#_x0000_t109" style="position:absolute;margin-left:142.8pt;margin-top:.3pt;width:102.55pt;height:29.4pt;z-index:251776000;visibility:visible;mso-wrap-style:square;mso-width-percent:0;mso-height-percent:0;mso-wrap-distance-left:9pt;mso-wrap-distance-top:0;mso-wrap-distance-right:9pt;mso-wrap-distance-bottom:0;mso-position-horizontal:absolute;mso-position-horizontal-relative:margin;mso-position-vertical:absolute;mso-position-vertical-relative:text;mso-width-percent:0;mso-height-percent:0;mso-width-relative:margin;mso-height-relative:margin;v-text-anchor:middle" o:gfxdata="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" fillcolor="white [3212]" strokecolor="black [3213]" strokeweight="1pt">
                 <w10:wrap anchorx="margin"/>
               </v:shape>
             </w:pict>
@@ -8062,7 +8062,7 @@
           </mc:Choice>
           <mc:Fallback>
             <w:pict>
-              <v:shape w14:anchorId="6003AE76" id="Straight Arrow Connector 33" o:spid="_x0000_s1026" type="#_x0000_t32" style="position:absolute;margin-left:262.15pt;margin-top:2.25pt;width:32.75pt;height:3.6pt;z-index:251785216;visibility:visible;mso-wrap-style:square;mso-width-percent:0;mso-height-percent:0;mso-wrap-distance-left:9pt;mso-wrap-distance-top:0;mso-wrap-distance-right:9pt;mso-wrap-distance-bottom:0;mso-position-horizontal:absolute;mso-position-horizontal-relative:text;mso-position-vertical:absolute;mso-position-vertical-relative:text;mso-width-percent:0;mso-height-percent:0;mso-width-relative:margin;mso-height-relative:margin" o:gfxdata="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" strokecolor="#4472c4 [3204]" strokeweight=".5pt">
+              <v:shape w14:anchorId="4343A0F2" id="Straight Arrow Connector 33" o:spid="_x0000_s1026" type="#_x0000_t32" style="position:absolute;margin-left:262.15pt;margin-top:2.25pt;width:32.75pt;height:3.6pt;z-index:251785216;visibility:visible;mso-wrap-style:square;mso-width-percent:0;mso-height-percent:0;mso-wrap-distance-left:9pt;mso-wrap-distance-top:0;mso-wrap-distance-right:9pt;mso-wrap-distance-bottom:0;mso-position-horizontal:absolute;mso-position-horizontal-relative:text;mso-position-vertical:absolute;mso-position-vertical-relative:text;mso-width-percent:0;mso-height-percent:0;mso-width-relative:margin;mso-height-relative:margin" o:gfxdata="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" strokecolor="#4472c4 [3204]" strokeweight=".5pt">
                 <v:stroke endarrow="block" joinstyle="miter"/>
               </v:shape>
             </w:pict>
@@ -8134,7 +8134,7 @@
           </mc:Choice>
           <mc:Fallback>
             <w:pict>
-              <v:shape w14:anchorId="29919CDF" id="Straight Arrow Connector 33" o:spid="_x0000_s1026" type="#_x0000_t32" style="position:absolute;margin-left:103.1pt;margin-top:1.85pt;width:28.2pt;height:.6pt;z-index:251783168;visibility:visible;mso-wrap-style:square;mso-wrap-distance-left:9pt;mso-wrap-distance-top:0;mso-wrap-distance-right:9pt;mso-wrap-distance-bottom:0;mso-position-horizontal:absolute;mso-position-horizontal-relative:text;mso-position-vertical:absolute;mso-position-vertical-relative:text" o:gfxdata="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" strokecolor="#4472c4 [3204]" strokeweight=".5pt">
+              <v:shape w14:anchorId="1C728C7B" id="Straight Arrow Connector 33" o:spid="_x0000_s1026" type="#_x0000_t32" style="position:absolute;margin-left:103.1pt;margin-top:1.85pt;width:28.2pt;height:.6pt;z-index:251783168;visibility:visible;mso-wrap-style:square;mso-wrap-distance-left:9pt;mso-wrap-distance-top:0;mso-wrap-distance-right:9pt;mso-wrap-distance-bottom:0;mso-position-horizontal:absolute;mso-position-horizontal-relative:text;mso-position-vertical:absolute;mso-position-vertical-relative:text" o:gfxdata="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" strokecolor="#4472c4 [3204]" strokeweight=".5pt">
                 <v:stroke endarrow="block" joinstyle="miter"/>
               </v:shape>
             </w:pict>
@@ -8363,7 +8363,7 @@
           </mc:Choice>
           <mc:Fallback>
             <w:pict>
-              <v:shape w14:anchorId="1BF329A3" id="Flowchart: Process 1" o:spid="_x0000_s1026" type="#_x0000_t109" style="position:absolute;margin-left:142.8pt;margin-top:.25pt;width:102.55pt;height:29.4pt;z-index:251780096;visibility:visible;mso-wrap-style:square;mso-width-percent:0;mso-height-percent:0;mso-wrap-distance-left:9pt;mso-wrap-distance-top:0;mso-wrap-distance-right:9pt;mso-wrap-distance-bottom:0;mso-position-horizontal:absolute;mso-position-horizontal-relative:margin;mso-position-vertical:absolute;mso-position-vertical-relative:text;mso-width-percent:0;mso-height-percent:0;mso-width-relative:margin;mso-height-relative:margin;v-text-anchor:middle" o:gfxdata="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" fillcolor="white [3212]" strokecolor="black [3213]" strokeweight="1pt">
+              <v:shape w14:anchorId="4372E186" id="Flowchart: Process 1" o:spid="_x0000_s1026" type="#_x0000_t109" style="position:absolute;margin-left:142.8pt;margin-top:.25pt;width:102.55pt;height:29.4pt;z-index:251780096;visibility:visible;mso-wrap-style:square;mso-width-percent:0;mso-height-percent:0;mso-wrap-distance-left:9pt;mso-wrap-distance-top:0;mso-wrap-distance-right:9pt;mso-wrap-distance-bottom:0;mso-position-horizontal:absolute;mso-position-horizontal-relative:margin;mso-position-vertical:absolute;mso-position-vertical-relative:text;mso-width-percent:0;mso-height-percent:0;mso-width-relative:margin;mso-height-relative:margin;v-text-anchor:middle" o:gfxdata="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" fillcolor="white [3212]" strokecolor="black [3213]" strokeweight="1pt">
                 <w10:wrap anchorx="margin"/>
               </v:shape>
             </w:pict>
@@ -8788,7 +8788,7 @@
           </mc:Choice>
           <mc:Fallback>
             <w:pict>
-              <v:shape w14:anchorId="4D0439F2" id="Flowchart: Process 1" o:spid="_x0000_s1026" type="#_x0000_t109" style="position:absolute;margin-left:130.2pt;margin-top:5.6pt;width:108.3pt;height:28.8pt;z-index:-251495424;visibility:visible;mso-wrap-style:square;mso-width-percent:0;mso-height-percent:0;mso-wrap-distance-left:9pt;mso-wrap-distance-top:0;mso-wrap-distance-right:9pt;mso-wrap-distance-bottom:0;mso-position-horizontal:absolute;mso-position-horizontal-relative:margin;mso-position-vertical:absolute;mso-position-vertical-relative:text;mso-width-percent:0;mso-height-percent:0;mso-width-relative:margin;mso-height-relative:margin;v-text-anchor:middle" o:gfxdata="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" fillcolor="white [3212]" strokecolor="black [3213]" strokeweight="1pt">
+              <v:shape w14:anchorId="1DCAC8C2" id="Flowchart: Process 1" o:spid="_x0000_s1026" type="#_x0000_t109" style="position:absolute;margin-left:130.2pt;margin-top:5.6pt;width:108.3pt;height:28.8pt;z-index:-251495424;visibility:visible;mso-wrap-style:square;mso-width-percent:0;mso-height-percent:0;mso-wrap-distance-left:9pt;mso-wrap-distance-top:0;mso-wrap-distance-right:9pt;mso-wrap-distance-bottom:0;mso-position-horizontal:absolute;mso-position-horizontal-relative:margin;mso-position-vertical:absolute;mso-position-vertical-relative:text;mso-width-percent:0;mso-height-percent:0;mso-width-relative:margin;mso-height-relative:margin;v-text-anchor:middle" o:gfxdata="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" fillcolor="white [3212]" strokecolor="black [3213]" strokeweight="1pt">
                 <w10:wrap anchorx="margin"/>
               </v:shape>
             </w:pict>
@@ -8969,7 +8969,7 @@
           </mc:Choice>
           <mc:Fallback>
             <w:pict>
-              <v:shape w14:anchorId="07A75DE8" id="Straight Arrow Connector 34" o:spid="_x0000_s1026" type="#_x0000_t32" style="position:absolute;margin-left:60.5pt;margin-top:5.75pt;width:68pt;height:36.6pt;flip:y;z-index:251805696;visibility:visible;mso-wrap-style:square;mso-width-percent:0;mso-height-percent:0;mso-wrap-distance-left:9pt;mso-wrap-distance-top:0;mso-wrap-distance-right:9pt;mso-wrap-distance-bottom:0;mso-position-horizontal:absolute;mso-position-horizontal-relative:text;mso-position-vertical:absolute;mso-position-vertical-relative:text;mso-width-percent:0;mso-height-percent:0;mso-width-relative:margin;mso-height-relative:margin" o:gfxdata="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" strokecolor="#4472c4 [3204]" strokeweight=".5pt">
+              <v:shape w14:anchorId="1DC3F425" id="Straight Arrow Connector 34" o:spid="_x0000_s1026" type="#_x0000_t32" style="position:absolute;margin-left:60.5pt;margin-top:5.75pt;width:68pt;height:36.6pt;flip:y;z-index:251805696;visibility:visible;mso-wrap-style:square;mso-width-percent:0;mso-height-percent:0;mso-wrap-distance-left:9pt;mso-wrap-distance-top:0;mso-wrap-distance-right:9pt;mso-wrap-distance-bottom:0;mso-position-horizontal:absolute;mso-position-horizontal-relative:text;mso-position-vertical:absolute;mso-position-vertical-relative:text;mso-width-percent:0;mso-height-percent:0;mso-width-relative:margin;mso-height-relative:margin" o:gfxdata="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" strokecolor="#4472c4 [3204]" strokeweight=".5pt">
                 <v:stroke endarrow="block" joinstyle="miter"/>
               </v:shape>
             </w:pict>
@@ -9041,7 +9041,7 @@
           </mc:Choice>
           <mc:Fallback>
             <w:pict>
-              <v:shape w14:anchorId="047B3DD5" id="Straight Arrow Connector 43" o:spid="_x0000_s1026" type="#_x0000_t32" style="position:absolute;margin-left:184.3pt;margin-top:6.05pt;width:.6pt;height:14.4pt;flip:x;z-index:251822080;visibility:visible;mso-wrap-style:square;mso-wrap-distance-left:9pt;mso-wrap-distance-top:0;mso-wrap-distance-right:9pt;mso-wrap-distance-bottom:0;mso-position-horizontal:absolute;mso-position-horizontal-relative:text;mso-position-vertical:absolute;mso-position-vertical-relative:text" o:gfxdata="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" strokecolor="#4472c4 [3204]" strokeweight=".5pt">
+              <v:shape w14:anchorId="6FA77A42" id="Straight Arrow Connector 43" o:spid="_x0000_s1026" type="#_x0000_t32" style="position:absolute;margin-left:184.3pt;margin-top:6.05pt;width:.6pt;height:14.4pt;flip:x;z-index:251822080;visibility:visible;mso-wrap-style:square;mso-wrap-distance-left:9pt;mso-wrap-distance-top:0;mso-wrap-distance-right:9pt;mso-wrap-distance-bottom:0;mso-position-horizontal:absolute;mso-position-horizontal-relative:text;mso-position-vertical:absolute;mso-position-vertical-relative:text" o:gfxdata="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" strokecolor="#4472c4 [3204]" strokeweight=".5pt">
                 <v:stroke endarrow="block" joinstyle="miter"/>
               </v:shape>
             </w:pict>
@@ -9336,7 +9336,7 @@
           </mc:Choice>
           <mc:Fallback>
             <w:pict>
-              <v:shape w14:anchorId="59B00893" id="Flowchart: Process 1" o:spid="_x0000_s1026" type="#_x0000_t109" style="position:absolute;margin-left:133.65pt;margin-top:1.9pt;width:107.1pt;height:92.75pt;z-index:251794432;visibility:visible;mso-wrap-style:square;mso-width-percent:0;mso-height-percent:0;mso-wrap-distance-left:9pt;mso-wrap-distance-top:0;mso-wrap-distance-right:9pt;mso-wrap-distance-bottom:0;mso-position-horizontal:absolute;mso-position-horizontal-relative:margin;mso-position-vertical:absolute;mso-position-vertical-relative:text;mso-width-percent:0;mso-height-percent:0;mso-width-relative:margin;mso-height-relative:margin;v-text-anchor:middle" o:gfxdata="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" fillcolor="white [3212]" strokecolor="black [3213]" strokeweight="1pt">
+              <v:shape w14:anchorId="53D60D0C" id="Flowchart: Process 1" o:spid="_x0000_s1026" type="#_x0000_t109" style="position:absolute;margin-left:133.65pt;margin-top:1.9pt;width:107.1pt;height:92.75pt;z-index:251794432;visibility:visible;mso-wrap-style:square;mso-width-percent:0;mso-height-percent:0;mso-wrap-distance-left:9pt;mso-wrap-distance-top:0;mso-wrap-distance-right:9pt;mso-wrap-distance-bottom:0;mso-position-horizontal:absolute;mso-position-horizontal-relative:margin;mso-position-vertical:absolute;mso-position-vertical-relative:text;mso-width-percent:0;mso-height-percent:0;mso-width-relative:margin;mso-height-relative:margin;v-text-anchor:middle" o:gfxdata="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" fillcolor="white [3212]" strokecolor="black [3213]" strokeweight="1pt">
                 <w10:wrap anchorx="margin"/>
               </v:shape>
             </w:pict>
@@ -9420,7 +9420,7 @@
           </mc:Choice>
           <mc:Fallback>
             <w:pict>
-              <v:shape w14:anchorId="1CB12A59" id="Flowchart: Process 1" o:spid="_x0000_s1026" type="#_x0000_t109" style="position:absolute;margin-left:257.45pt;margin-top:2.5pt;width:102.5pt;height:53.45pt;z-index:251796480;visibility:visible;mso-wrap-style:square;mso-width-percent:0;mso-height-percent:0;mso-wrap-distance-left:9pt;mso-wrap-distance-top:0;mso-wrap-distance-right:9pt;mso-wrap-distance-bottom:0;mso-position-horizontal:absolute;mso-position-horizontal-relative:margin;mso-position-vertical:absolute;mso-position-vertical-relative:text;mso-width-percent:0;mso-height-percent:0;mso-width-relative:margin;mso-height-relative:margin;v-text-anchor:middle" o:gfxdata="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" fillcolor="white [3212]" strokecolor="black [3213]" strokeweight="1pt">
+              <v:shape w14:anchorId="6B478990" id="Flowchart: Process 1" o:spid="_x0000_s1026" type="#_x0000_t109" style="position:absolute;margin-left:257.45pt;margin-top:2.5pt;width:102.5pt;height:53.45pt;z-index:251796480;visibility:visible;mso-wrap-style:square;mso-width-percent:0;mso-height-percent:0;mso-wrap-distance-left:9pt;mso-wrap-distance-top:0;mso-wrap-distance-right:9pt;mso-wrap-distance-bottom:0;mso-position-horizontal:absolute;mso-position-horizontal-relative:margin;mso-position-vertical:absolute;mso-position-vertical-relative:text;mso-width-percent:0;mso-height-percent:0;mso-width-relative:margin;mso-height-relative:margin;v-text-anchor:middle" o:gfxdata="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" fillcolor="white [3212]" strokecolor="black [3213]" strokeweight="1pt">
                 <w10:wrap anchorx="margin"/>
               </v:shape>
             </w:pict>
@@ -9504,7 +9504,7 @@
           </mc:Choice>
           <mc:Fallback>
             <w:pict>
-              <v:shape w14:anchorId="2C75FA36" id="Flowchart: Process 1" o:spid="_x0000_s1026" type="#_x0000_t109" style="position:absolute;margin-left:381.9pt;margin-top:.75pt;width:102.5pt;height:55.15pt;z-index:251802624;visibility:visible;mso-wrap-style:square;mso-width-percent:0;mso-height-percent:0;mso-wrap-distance-left:9pt;mso-wrap-distance-top:0;mso-wrap-distance-right:9pt;mso-wrap-distance-bottom:0;mso-position-horizontal:absolute;mso-position-horizontal-relative:margin;mso-position-vertical:absolute;mso-position-vertical-relative:text;mso-width-percent:0;mso-height-percent:0;mso-width-relative:margin;mso-height-relative:margin;v-text-anchor:middle" o:gfxdata="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" fillcolor="white [3212]" strokecolor="black [3213]" strokeweight="1pt">
+              <v:shape w14:anchorId="546C640D" id="Flowchart: Process 1" o:spid="_x0000_s1026" type="#_x0000_t109" style="position:absolute;margin-left:381.9pt;margin-top:.75pt;width:102.5pt;height:55.15pt;z-index:251802624;visibility:visible;mso-wrap-style:square;mso-width-percent:0;mso-height-percent:0;mso-wrap-distance-left:9pt;mso-wrap-distance-top:0;mso-wrap-distance-right:9pt;mso-wrap-distance-bottom:0;mso-position-horizontal:absolute;mso-position-horizontal-relative:margin;mso-position-vertical:absolute;mso-position-vertical-relative:text;mso-width-percent:0;mso-height-percent:0;mso-width-relative:margin;mso-height-relative:margin;v-text-anchor:middle" o:gfxdata="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" fillcolor="white [3212]" strokecolor="black [3213]" strokeweight="1pt">
                 <w10:wrap anchorx="margin"/>
               </v:shape>
             </w:pict>
@@ -9678,7 +9678,7 @@
           </mc:Choice>
           <mc:Fallback>
             <w:pict>
-              <v:shape w14:anchorId="074B5943" id="Straight Arrow Connector 36" o:spid="_x0000_s1026" type="#_x0000_t32" style="position:absolute;margin-left:360.6pt;margin-top:13pt;width:21.9pt;height:0;z-index:251807744;visibility:visible;mso-wrap-style:square;mso-wrap-distance-left:9pt;mso-wrap-distance-top:0;mso-wrap-distance-right:9pt;mso-wrap-distance-bottom:0;mso-position-horizontal:absolute;mso-position-horizontal-relative:text;mso-position-vertical:absolute;mso-position-vertical-relative:text" o:gfxdata="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" strokecolor="#4472c4 [3204]" strokeweight=".5pt">
+              <v:shape w14:anchorId="74D91AB3" id="Straight Arrow Connector 36" o:spid="_x0000_s1026" type="#_x0000_t32" style="position:absolute;margin-left:360.6pt;margin-top:13pt;width:21.9pt;height:0;z-index:251807744;visibility:visible;mso-wrap-style:square;mso-wrap-distance-left:9pt;mso-wrap-distance-top:0;mso-wrap-distance-right:9pt;mso-wrap-distance-bottom:0;mso-position-horizontal:absolute;mso-position-horizontal-relative:text;mso-position-vertical:absolute;mso-position-vertical-relative:text" o:gfxdata="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" strokecolor="#4472c4 [3204]" strokeweight=".5pt">
                 <v:stroke endarrow="block" joinstyle="miter"/>
               </v:shape>
             </w:pict>
@@ -9744,7 +9744,7 @@
           </mc:Choice>
           <mc:Fallback>
             <w:pict>
-              <v:shape w14:anchorId="646C8B6A" id="Straight Arrow Connector 35" o:spid="_x0000_s1026" type="#_x0000_t32" style="position:absolute;margin-left:240.75pt;margin-top:12.75pt;width:17.9pt;height:0;z-index:251806720;visibility:visible;mso-wrap-style:square;mso-wrap-distance-left:9pt;mso-wrap-distance-top:0;mso-wrap-distance-right:9pt;mso-wrap-distance-bottom:0;mso-position-horizontal:absolute;mso-position-horizontal-relative:text;mso-position-vertical:absolute;mso-position-vertical-relative:text" o:gfxdata="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" strokecolor="#4472c4 [3204]" strokeweight=".5pt">
+              <v:shape w14:anchorId="01D0DC1A" id="Straight Arrow Connector 35" o:spid="_x0000_s1026" type="#_x0000_t32" style="position:absolute;margin-left:240.75pt;margin-top:12.75pt;width:17.9pt;height:0;z-index:251806720;visibility:visible;mso-wrap-style:square;mso-wrap-distance-left:9pt;mso-wrap-distance-top:0;mso-wrap-distance-right:9pt;mso-wrap-distance-bottom:0;mso-position-horizontal:absolute;mso-position-horizontal-relative:text;mso-position-vertical:absolute;mso-position-vertical-relative:text" o:gfxdata="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" strokecolor="#4472c4 [3204]" strokeweight=".5pt">
                 <v:stroke endarrow="block" joinstyle="miter"/>
               </v:shape>
             </w:pict>
@@ -9931,7 +9931,7 @@
           </mc:Choice>
           <mc:Fallback>
             <w:pict>
-              <v:shape w14:anchorId="2A290B54" id="Flowchart: Process 1" o:spid="_x0000_s1026" type="#_x0000_t109" style="position:absolute;margin-left:0;margin-top:0;width:102.5pt;height:28.75pt;z-index:251791360;visibility:visible;mso-wrap-style:square;mso-width-percent:0;mso-height-percent:0;mso-wrap-distance-left:9pt;mso-wrap-distance-top:0;mso-wrap-distance-right:9pt;mso-wrap-distance-bottom:0;mso-position-horizontal:absolute;mso-position-horizontal-relative:margin;mso-position-vertical:absolute;mso-position-vertical-relative:text;mso-width-percent:0;mso-height-percent:0;mso-width-relative:margin;mso-height-relative:margin;v-text-anchor:middle" o:gfxdata="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" fillcolor="white [3212]" strokecolor="black [3213]" strokeweight="1pt">
+              <v:shape w14:anchorId="7871C4B7" id="Flowchart: Process 1" o:spid="_x0000_s1026" type="#_x0000_t109" style="position:absolute;margin-left:0;margin-top:0;width:102.5pt;height:28.75pt;z-index:251791360;visibility:visible;mso-wrap-style:square;mso-width-percent:0;mso-height-percent:0;mso-wrap-distance-left:9pt;mso-wrap-distance-top:0;mso-wrap-distance-right:9pt;mso-wrap-distance-bottom:0;mso-position-horizontal:absolute;mso-position-horizontal-relative:margin;mso-position-vertical:absolute;mso-position-vertical-relative:text;mso-width-percent:0;mso-height-percent:0;mso-width-relative:margin;mso-height-relative:margin;v-text-anchor:middle" o:gfxdata="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" fillcolor="white [3212]" strokecolor="black [3213]" strokeweight="1pt">
                 <w10:wrap anchorx="margin"/>
               </v:shape>
             </w:pict>
@@ -10111,7 +10111,7 @@
           </mc:Choice>
           <mc:Fallback>
             <w:pict>
-              <v:shape w14:anchorId="68DB57FE" id="Straight Arrow Connector 42" o:spid="_x0000_s1026" type="#_x0000_t32" style="position:absolute;margin-left:58.2pt;margin-top:12.65pt;width:.6pt;height:73.75pt;flip:y;z-index:251814912;visibility:visible;mso-wrap-style:square;mso-width-percent:0;mso-height-percent:0;mso-wrap-distance-left:9pt;mso-wrap-distance-top:0;mso-wrap-distance-right:9pt;mso-wrap-distance-bottom:0;mso-position-horizontal:absolute;mso-position-horizontal-relative:text;mso-position-vertical:absolute;mso-position-vertical-relative:text;mso-width-percent:0;mso-height-percent:0;mso-width-relative:margin;mso-height-relative:margin" o:gfxdata="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" strokecolor="#4472c4 [3204]" strokeweight=".5pt">
+              <v:shape w14:anchorId="0C476B7E" id="Straight Arrow Connector 42" o:spid="_x0000_s1026" type="#_x0000_t32" style="position:absolute;margin-left:58.2pt;margin-top:12.65pt;width:.6pt;height:73.75pt;flip:y;z-index:251814912;visibility:visible;mso-wrap-style:square;mso-width-percent:0;mso-height-percent:0;mso-wrap-distance-left:9pt;mso-wrap-distance-top:0;mso-wrap-distance-right:9pt;mso-wrap-distance-bottom:0;mso-position-horizontal:absolute;mso-position-horizontal-relative:text;mso-position-vertical:absolute;mso-position-vertical-relative:text;mso-width-percent:0;mso-height-percent:0;mso-width-relative:margin;mso-height-relative:margin" o:gfxdata="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" strokecolor="#4472c4 [3204]" strokeweight=".5pt">
                 <v:stroke endarrow="block" joinstyle="miter"/>
               </v:shape>
             </w:pict>
@@ -10182,7 +10182,7 @@
           </mc:Choice>
           <mc:Fallback>
             <w:pict>
-              <v:shape w14:anchorId="68C29F8B" id="Straight Arrow Connector 40" o:spid="_x0000_s1026" type="#_x0000_t32" style="position:absolute;margin-left:436.05pt;margin-top:12.4pt;width:1.75pt;height:48.55pt;z-index:251812864;visibility:visible;mso-wrap-style:square;mso-wrap-distance-left:9pt;mso-wrap-distance-top:0;mso-wrap-distance-right:9pt;mso-wrap-distance-bottom:0;mso-position-horizontal:absolute;mso-position-horizontal-relative:text;mso-position-vertical:absolute;mso-position-vertical-relative:text" o:gfxdata="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" strokecolor="#4472c4 [3204]" strokeweight=".5pt">
+              <v:shape w14:anchorId="6B62DE45" id="Straight Arrow Connector 40" o:spid="_x0000_s1026" type="#_x0000_t32" style="position:absolute;margin-left:436.05pt;margin-top:12.4pt;width:1.75pt;height:48.55pt;z-index:251812864;visibility:visible;mso-wrap-style:square;mso-wrap-distance-left:9pt;mso-wrap-distance-top:0;mso-wrap-distance-right:9pt;mso-wrap-distance-bottom:0;mso-position-horizontal:absolute;mso-position-horizontal-relative:text;mso-position-vertical:absolute;mso-position-vertical-relative:text" o:gfxdata="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" strokecolor="#4472c4 [3204]" strokeweight=".5pt">
                 <v:stroke endarrow="block" joinstyle="miter"/>
               </v:shape>
             </w:pict>
@@ -10389,7 +10389,7 @@
           </mc:Choice>
           <mc:Fallback>
             <w:pict>
-              <v:shape w14:anchorId="1AB35B9D" id="Flowchart: Process 1" o:spid="_x0000_s1026" type="#_x0000_t109" style="position:absolute;margin-left:383.6pt;margin-top:2.2pt;width:102.5pt;height:28.75pt;z-index:251809792;visibility:visible;mso-wrap-style:square;mso-width-percent:0;mso-height-percent:0;mso-wrap-distance-left:9pt;mso-wrap-distance-top:0;mso-wrap-distance-right:9pt;mso-wrap-distance-bottom:0;mso-position-horizontal:absolute;mso-position-horizontal-relative:margin;mso-position-vertical:absolute;mso-position-vertical-relative:text;mso-width-percent:0;mso-height-percent:0;mso-width-relative:margin;mso-height-relative:margin;v-text-anchor:middle" o:gfxdata="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" fillcolor="white [3212]" strokecolor="black [3213]" strokeweight="1pt">
+              <v:shape w14:anchorId="087EE3A2" id="Flowchart: Process 1" o:spid="_x0000_s1026" type="#_x0000_t109" style="position:absolute;margin-left:383.6pt;margin-top:2.2pt;width:102.5pt;height:28.75pt;z-index:251809792;visibility:visible;mso-wrap-style:square;mso-width-percent:0;mso-height-percent:0;mso-wrap-distance-left:9pt;mso-wrap-distance-top:0;mso-wrap-distance-right:9pt;mso-wrap-distance-bottom:0;mso-position-horizontal:absolute;mso-position-horizontal-relative:margin;mso-position-vertical:absolute;mso-position-vertical-relative:text;mso-width-percent:0;mso-height-percent:0;mso-width-relative:margin;mso-height-relative:margin;v-text-anchor:middle" o:gfxdata="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" fillcolor="white [3212]" strokecolor="black [3213]" strokeweight="1pt">
                 <w10:wrap anchorx="margin"/>
               </v:shape>
             </w:pict>
@@ -10457,7 +10457,7 @@
           </mc:Choice>
           <mc:Fallback>
             <w:pict>
-              <v:line w14:anchorId="0033BF42" id="Straight Connector 41" o:spid="_x0000_s1026" style="position:absolute;flip:x y;z-index:251813888;visibility:visible;mso-wrap-style:square;mso-wrap-distance-left:9pt;mso-wrap-distance-top:0;mso-wrap-distance-right:9pt;mso-wrap-distance-bottom:0;mso-position-horizontal:absolute;mso-position-horizontal-relative:text;mso-position-vertical:absolute;mso-position-vertical-relative:text" from="57.6pt,.6pt" to="383.6pt,2.9pt" o:gfxdata="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" strokecolor="#4472c4 [3204]" strokeweight=".5pt">
+              <v:line w14:anchorId="0925ACEE" id="Straight Connector 41" o:spid="_x0000_s1026" style="position:absolute;flip:x y;z-index:251813888;visibility:visible;mso-wrap-style:square;mso-wrap-distance-left:9pt;mso-wrap-distance-top:0;mso-wrap-distance-right:9pt;mso-wrap-distance-bottom:0;mso-position-horizontal:absolute;mso-position-horizontal-relative:text;mso-position-vertical:absolute;mso-position-vertical-relative:text" from="57.6pt,.6pt" to="383.6pt,2.9pt" o:gfxdata="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" strokecolor="#4472c4 [3204]" strokeweight=".5pt">
                 <v:stroke joinstyle="miter"/>
               </v:line>
             </w:pict>
@@ -10938,7 +10938,7 @@
           </mc:Choice>
           <mc:Fallback>
             <w:pict>
-              <v:shape w14:anchorId="04739522" id="Flowchart: Process 1" o:spid="_x0000_s1026" type="#_x0000_t109" style="position:absolute;margin-left:133.65pt;margin-top:1.9pt;width:107.1pt;height:92.75pt;z-index:251826176;visibility:visible;mso-wrap-style:square;mso-width-percent:0;mso-height-percent:0;mso-wrap-distance-left:9pt;mso-wrap-distance-top:0;mso-wrap-distance-right:9pt;mso-wrap-distance-bottom:0;mso-position-horizontal:absolute;mso-position-horizontal-relative:margin;mso-position-vertical:absolute;mso-position-vertical-relative:text;mso-width-percent:0;mso-height-percent:0;mso-width-relative:margin;mso-height-relative:margin;v-text-anchor:middle" o:gfxdata="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" fillcolor="white [3212]" strokecolor="black [3213]" strokeweight="1pt">
+              <v:shape w14:anchorId="01968C76" id="Flowchart: Process 1" o:spid="_x0000_s1026" type="#_x0000_t109" style="position:absolute;margin-left:133.65pt;margin-top:1.9pt;width:107.1pt;height:92.75pt;z-index:251826176;visibility:visible;mso-wrap-style:square;mso-width-percent:0;mso-height-percent:0;mso-wrap-distance-left:9pt;mso-wrap-distance-top:0;mso-wrap-distance-right:9pt;mso-wrap-distance-bottom:0;mso-position-horizontal:absolute;mso-position-horizontal-relative:margin;mso-position-vertical:absolute;mso-position-vertical-relative:text;mso-width-percent:0;mso-height-percent:0;mso-width-relative:margin;mso-height-relative:margin;v-text-anchor:middle" o:gfxdata="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" fillcolor="white [3212]" strokecolor="black [3213]" strokeweight="1pt">
                 <w10:wrap anchorx="margin"/>
               </v:shape>
             </w:pict>
@@ -11022,7 +11022,7 @@
           </mc:Choice>
           <mc:Fallback>
             <w:pict>
-              <v:shape w14:anchorId="3A2F88FA" id="Flowchart: Process 1" o:spid="_x0000_s1026" type="#_x0000_t109" style="position:absolute;margin-left:257.45pt;margin-top:2.5pt;width:102.5pt;height:53.45pt;z-index:251827200;visibility:visible;mso-wrap-style:square;mso-width-percent:0;mso-height-percent:0;mso-wrap-distance-left:9pt;mso-wrap-distance-top:0;mso-wrap-distance-right:9pt;mso-wrap-distance-bottom:0;mso-position-horizontal:absolute;mso-position-horizontal-relative:margin;mso-position-vertical:absolute;mso-position-vertical-relative:text;mso-width-percent:0;mso-height-percent:0;mso-width-relative:margin;mso-height-relative:margin;v-text-anchor:middle" o:gfxdata="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" fillcolor="white [3212]" strokecolor="black [3213]" strokeweight="1pt">
+              <v:shape w14:anchorId="2722C876" id="Flowchart: Process 1" o:spid="_x0000_s1026" type="#_x0000_t109" style="position:absolute;margin-left:257.45pt;margin-top:2.5pt;width:102.5pt;height:53.45pt;z-index:251827200;visibility:visible;mso-wrap-style:square;mso-width-percent:0;mso-height-percent:0;mso-wrap-distance-left:9pt;mso-wrap-distance-top:0;mso-wrap-distance-right:9pt;mso-wrap-distance-bottom:0;mso-position-horizontal:absolute;mso-position-horizontal-relative:margin;mso-position-vertical:absolute;mso-position-vertical-relative:text;mso-width-percent:0;mso-height-percent:0;mso-width-relative:margin;mso-height-relative:margin;v-text-anchor:middle" o:gfxdata="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" fillcolor="white [3212]" strokecolor="black [3213]" strokeweight="1pt">
                 <w10:wrap anchorx="margin"/>
               </v:shape>
             </w:pict>
@@ -11106,7 +11106,7 @@
           </mc:Choice>
           <mc:Fallback>
             <w:pict>
-              <v:shape w14:anchorId="762887D0" id="Flowchart: Process 1" o:spid="_x0000_s1026" type="#_x0000_t109" style="position:absolute;margin-left:381.9pt;margin-top:.75pt;width:102.5pt;height:55.15pt;z-index:251830272;visibility:visible;mso-wrap-style:square;mso-width-percent:0;mso-height-percent:0;mso-wrap-distance-left:9pt;mso-wrap-distance-top:0;mso-wrap-distance-right:9pt;mso-wrap-distance-bottom:0;mso-position-horizontal:absolute;mso-position-horizontal-relative:margin;mso-position-vertical:absolute;mso-position-vertical-relative:text;mso-width-percent:0;mso-height-percent:0;mso-width-relative:margin;mso-height-relative:margin;v-text-anchor:middle" o:gfxdata="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" fillcolor="white [3212]" strokecolor="black [3213]" strokeweight="1pt">
+              <v:shape w14:anchorId="27D3ECA3" id="Flowchart: Process 1" o:spid="_x0000_s1026" type="#_x0000_t109" style="position:absolute;margin-left:381.9pt;margin-top:.75pt;width:102.5pt;height:55.15pt;z-index:251830272;visibility:visible;mso-wrap-style:square;mso-width-percent:0;mso-height-percent:0;mso-wrap-distance-left:9pt;mso-wrap-distance-top:0;mso-wrap-distance-right:9pt;mso-wrap-distance-bottom:0;mso-position-horizontal:absolute;mso-position-horizontal-relative:margin;mso-position-vertical:absolute;mso-position-vertical-relative:text;mso-width-percent:0;mso-height-percent:0;mso-width-relative:margin;mso-height-relative:margin;v-text-anchor:middle" o:gfxdata="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" fillcolor="white [3212]" strokecolor="black [3213]" strokeweight="1pt">
                 <w10:wrap anchorx="margin"/>
               </v:shape>
             </w:pict>
@@ -11280,7 +11280,7 @@
           </mc:Choice>
           <mc:Fallback>
             <w:pict>
-              <v:shape w14:anchorId="2EE80C1F" id="Straight Arrow Connector 36" o:spid="_x0000_s1026" type="#_x0000_t32" style="position:absolute;margin-left:360.6pt;margin-top:13pt;width:21.9pt;height:0;z-index:251834368;visibility:visible;mso-wrap-style:square;mso-wrap-distance-left:9pt;mso-wrap-distance-top:0;mso-wrap-distance-right:9pt;mso-wrap-distance-bottom:0;mso-position-horizontal:absolute;mso-position-horizontal-relative:text;mso-position-vertical:absolute;mso-position-vertical-relative:text" o:gfxdata="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" strokecolor="#4472c4 [3204]" strokeweight=".5pt">
+              <v:shape w14:anchorId="2671456C" id="Straight Arrow Connector 36" o:spid="_x0000_s1026" type="#_x0000_t32" style="position:absolute;margin-left:360.6pt;margin-top:13pt;width:21.9pt;height:0;z-index:251834368;visibility:visible;mso-wrap-style:square;mso-wrap-distance-left:9pt;mso-wrap-distance-top:0;mso-wrap-distance-right:9pt;mso-wrap-distance-bottom:0;mso-position-horizontal:absolute;mso-position-horizontal-relative:text;mso-position-vertical:absolute;mso-position-vertical-relative:text" o:gfxdata="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" strokecolor="#4472c4 [3204]" strokeweight=".5pt">
                 <v:stroke endarrow="block" joinstyle="miter"/>
               </v:shape>
             </w:pict>
@@ -11346,7 +11346,7 @@
           </mc:Choice>
           <mc:Fallback>
             <w:pict>
-              <v:shape w14:anchorId="35C36C46" id="Straight Arrow Connector 35" o:spid="_x0000_s1026" type="#_x0000_t32" style="position:absolute;margin-left:240.75pt;margin-top:12.75pt;width:17.9pt;height:0;z-index:251833344;visibility:visible;mso-wrap-style:square;mso-wrap-distance-left:9pt;mso-wrap-distance-top:0;mso-wrap-distance-right:9pt;mso-wrap-distance-bottom:0;mso-position-horizontal:absolute;mso-position-horizontal-relative:text;mso-position-vertical:absolute;mso-position-vertical-relative:text" o:gfxdata="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" strokecolor="#4472c4 [3204]" strokeweight=".5pt">
+              <v:shape w14:anchorId="5D6476F4" id="Straight Arrow Connector 35" o:spid="_x0000_s1026" type="#_x0000_t32" style="position:absolute;margin-left:240.75pt;margin-top:12.75pt;width:17.9pt;height:0;z-index:251833344;visibility:visible;mso-wrap-style:square;mso-wrap-distance-left:9pt;mso-wrap-distance-top:0;mso-wrap-distance-right:9pt;mso-wrap-distance-bottom:0;mso-position-horizontal:absolute;mso-position-horizontal-relative:text;mso-position-vertical:absolute;mso-position-vertical-relative:text" o:gfxdata="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" strokecolor="#4472c4 [3204]" strokeweight=".5pt">
                 <v:stroke endarrow="block" joinstyle="miter"/>
               </v:shape>
             </w:pict>
@@ -11533,7 +11533,7 @@
           </mc:Choice>
           <mc:Fallback>
             <w:pict>
-              <v:shape w14:anchorId="1B5C6030" id="Flowchart: Process 1" o:spid="_x0000_s1026" type="#_x0000_t109" style="position:absolute;margin-left:0;margin-top:0;width:102.5pt;height:28.75pt;z-index:251824128;visibility:visible;mso-wrap-style:square;mso-width-percent:0;mso-height-percent:0;mso-wrap-distance-left:9pt;mso-wrap-distance-top:0;mso-wrap-distance-right:9pt;mso-wrap-distance-bottom:0;mso-position-horizontal:absolute;mso-position-horizontal-relative:margin;mso-position-vertical:absolute;mso-position-vertical-relative:text;mso-width-percent:0;mso-height-percent:0;mso-width-relative:margin;mso-height-relative:margin;v-text-anchor:middle" o:gfxdata="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" fillcolor="white [3212]" strokecolor="black [3213]" strokeweight="1pt">
+              <v:shape w14:anchorId="69B8E791" id="Flowchart: Process 1" o:spid="_x0000_s1026" type="#_x0000_t109" style="position:absolute;margin-left:0;margin-top:0;width:102.5pt;height:28.75pt;z-index:251824128;visibility:visible;mso-wrap-style:square;mso-width-percent:0;mso-height-percent:0;mso-wrap-distance-left:9pt;mso-wrap-distance-top:0;mso-wrap-distance-right:9pt;mso-wrap-distance-bottom:0;mso-position-horizontal:absolute;mso-position-horizontal-relative:margin;mso-position-vertical:absolute;mso-position-vertical-relative:text;mso-width-percent:0;mso-height-percent:0;mso-width-relative:margin;mso-height-relative:margin;v-text-anchor:middle" o:gfxdata="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" fillcolor="white [3212]" strokecolor="black [3213]" strokeweight="1pt">
                 <w10:wrap anchorx="margin"/>
               </v:shape>
             </w:pict>
@@ -11713,7 +11713,7 @@
           </mc:Choice>
           <mc:Fallback>
             <w:pict>
-              <v:shape w14:anchorId="707837E6" id="Straight Arrow Connector 34" o:spid="_x0000_s1026" type="#_x0000_t32" style="position:absolute;margin-left:104.85pt;margin-top:4.95pt;width:27.65pt;height:3.6pt;flip:y;z-index:251832320;visibility:visible;mso-wrap-style:square;mso-width-percent:0;mso-height-percent:0;mso-wrap-distance-left:9pt;mso-wrap-distance-top:0;mso-wrap-distance-right:9pt;mso-wrap-distance-bottom:0;mso-position-horizontal:absolute;mso-position-horizontal-relative:text;mso-position-vertical:absolute;mso-position-vertical-relative:text;mso-width-percent:0;mso-height-percent:0;mso-width-relative:margin;mso-height-relative:margin" o:gfxdata="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" strokecolor="#4472c4 [3204]" strokeweight=".5pt">
+              <v:shape w14:anchorId="1FE18405" id="Straight Arrow Connector 34" o:spid="_x0000_s1026" type="#_x0000_t32" style="position:absolute;margin-left:104.85pt;margin-top:4.95pt;width:27.65pt;height:3.6pt;flip:y;z-index:251832320;visibility:visible;mso-wrap-style:square;mso-width-percent:0;mso-height-percent:0;mso-wrap-distance-left:9pt;mso-wrap-distance-top:0;mso-wrap-distance-right:9pt;mso-wrap-distance-bottom:0;mso-position-horizontal:absolute;mso-position-horizontal-relative:text;mso-position-vertical:absolute;mso-position-vertical-relative:text;mso-width-percent:0;mso-height-percent:0;mso-width-relative:margin;mso-height-relative:margin" o:gfxdata="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" strokecolor="#4472c4 [3204]" strokeweight=".5pt">
                 <v:stroke endarrow="block" joinstyle="miter"/>
               </v:shape>
             </w:pict>
@@ -11785,7 +11785,7 @@
           </mc:Choice>
           <mc:Fallback>
             <w:pict>
-              <v:shape w14:anchorId="0504515F" id="Straight Arrow Connector 42" o:spid="_x0000_s1026" type="#_x0000_t32" style="position:absolute;margin-left:58.2pt;margin-top:12.65pt;width:.6pt;height:73.75pt;flip:y;z-index:251838464;visibility:visible;mso-wrap-style:square;mso-width-percent:0;mso-height-percent:0;mso-wrap-distance-left:9pt;mso-wrap-distance-top:0;mso-wrap-distance-right:9pt;mso-wrap-distance-bottom:0;mso-position-horizontal:absolute;mso-position-horizontal-relative:text;mso-position-vertical:absolute;mso-position-vertical-relative:text;mso-width-percent:0;mso-height-percent:0;mso-width-relative:margin;mso-height-relative:margin" o:gfxdata="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" strokecolor="#4472c4 [3204]" strokeweight=".5pt">
+              <v:shape w14:anchorId="68C6A90F" id="Straight Arrow Connector 42" o:spid="_x0000_s1026" type="#_x0000_t32" style="position:absolute;margin-left:58.2pt;margin-top:12.65pt;width:.6pt;height:73.75pt;flip:y;z-index:251838464;visibility:visible;mso-wrap-style:square;mso-width-percent:0;mso-height-percent:0;mso-wrap-distance-left:9pt;mso-wrap-distance-top:0;mso-wrap-distance-right:9pt;mso-wrap-distance-bottom:0;mso-position-horizontal:absolute;mso-position-horizontal-relative:text;mso-position-vertical:absolute;mso-position-vertical-relative:text;mso-width-percent:0;mso-height-percent:0;mso-width-relative:margin;mso-height-relative:margin" o:gfxdata="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" strokecolor="#4472c4 [3204]" strokeweight=".5pt">
                 <v:stroke endarrow="block" joinstyle="miter"/>
               </v:shape>
             </w:pict>
@@ -11856,7 +11856,7 @@
           </mc:Choice>
           <mc:Fallback>
             <w:pict>
-              <v:shape w14:anchorId="7F9EFE5B" id="Straight Arrow Connector 40" o:spid="_x0000_s1026" type="#_x0000_t32" style="position:absolute;margin-left:436.05pt;margin-top:12.4pt;width:1.75pt;height:48.55pt;z-index:251837440;visibility:visible;mso-wrap-style:square;mso-wrap-distance-left:9pt;mso-wrap-distance-top:0;mso-wrap-distance-right:9pt;mso-wrap-distance-bottom:0;mso-position-horizontal:absolute;mso-position-horizontal-relative:text;mso-position-vertical:absolute;mso-position-vertical-relative:text" o:gfxdata="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" strokecolor="#4472c4 [3204]" strokeweight=".5pt">
+              <v:shape w14:anchorId="4435A6AC" id="Straight Arrow Connector 40" o:spid="_x0000_s1026" type="#_x0000_t32" style="position:absolute;margin-left:436.05pt;margin-top:12.4pt;width:1.75pt;height:48.55pt;z-index:251837440;visibility:visible;mso-wrap-style:square;mso-wrap-distance-left:9pt;mso-wrap-distance-top:0;mso-wrap-distance-right:9pt;mso-wrap-distance-bottom:0;mso-position-horizontal:absolute;mso-position-horizontal-relative:text;mso-position-vertical:absolute;mso-position-vertical-relative:text" o:gfxdata="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" strokecolor="#4472c4 [3204]" strokeweight=".5pt">
                 <v:stroke endarrow="block" joinstyle="miter"/>
               </v:shape>
             </w:pict>
@@ -11939,7 +11939,7 @@
           </mc:Choice>
           <mc:Fallback>
             <w:pict>
-              <v:line w14:anchorId="04E24533" id="Straight Connector 44" o:spid="_x0000_s1026" style="position:absolute;flip:y;z-index:251840512;visibility:visible;mso-wrap-style:square;mso-wrap-distance-left:9pt;mso-wrap-distance-top:0;mso-wrap-distance-right:9pt;mso-wrap-distance-bottom:0;mso-position-horizontal:absolute;mso-position-horizontal-relative:text;mso-position-vertical:absolute;mso-position-vertical-relative:text" from="58.95pt,11.2pt" to="383.6pt,12.95pt" o:gfxdata="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" strokecolor="#4472c4 [3204]" strokeweight=".5pt">
+              <v:line w14:anchorId="3DCB4DE2" id="Straight Connector 44" o:spid="_x0000_s1026" style="position:absolute;flip:y;z-index:251840512;visibility:visible;mso-wrap-style:square;mso-wrap-distance-left:9pt;mso-wrap-distance-top:0;mso-wrap-distance-right:9pt;mso-wrap-distance-bottom:0;mso-position-horizontal:absolute;mso-position-horizontal-relative:text;mso-position-vertical:absolute;mso-position-vertical-relative:text" from="58.95pt,11.2pt" to="383.6pt,12.95pt" o:gfxdata="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" strokecolor="#4472c4 [3204]" strokeweight=".5pt">
                 <v:stroke joinstyle="miter"/>
               </v:line>
             </w:pict>
@@ -12126,7 +12126,7 @@
           </mc:Choice>
           <mc:Fallback>
             <w:pict>
-              <v:shape w14:anchorId="714D868C" id="Flowchart: Process 1" o:spid="_x0000_s1026" type="#_x0000_t109" style="position:absolute;margin-left:383.6pt;margin-top:2.2pt;width:102.5pt;height:28.75pt;z-index:251835392;visibility:visible;mso-wrap-style:square;mso-width-percent:0;mso-height-percent:0;mso-wrap-distance-left:9pt;mso-wrap-distance-top:0;mso-wrap-distance-right:9pt;mso-wrap-distance-bottom:0;mso-position-horizontal:absolute;mso-position-horizontal-relative:margin;mso-position-vertical:absolute;mso-position-vertical-relative:text;mso-width-percent:0;mso-height-percent:0;mso-width-relative:margin;mso-height-relative:margin;v-text-anchor:middle" o:gfxdata="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" fillcolor="white [3212]" strokecolor="black [3213]" strokeweight="1pt">
+              <v:shape w14:anchorId="1607D989" id="Flowchart: Process 1" o:spid="_x0000_s1026" type="#_x0000_t109" style="position:absolute;margin-left:383.6pt;margin-top:2.2pt;width:102.5pt;height:28.75pt;z-index:251835392;visibility:visible;mso-wrap-style:square;mso-width-percent:0;mso-height-percent:0;mso-wrap-distance-left:9pt;mso-wrap-distance-top:0;mso-wrap-distance-right:9pt;mso-wrap-distance-bottom:0;mso-position-horizontal:absolute;mso-position-horizontal-relative:margin;mso-position-vertical:absolute;mso-position-vertical-relative:text;mso-width-percent:0;mso-height-percent:0;mso-width-relative:margin;mso-height-relative:margin;v-text-anchor:middle" o:gfxdata="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" fillcolor="white [3212]" strokecolor="black [3213]" strokeweight="1pt">
                 <w10:wrap anchorx="margin"/>
               </v:shape>
             </w:pict>
@@ -12485,6 +12485,16 @@
       <w:r>
         <w:t xml:space="preserve">younger age to participate in the programme, the participant responded stating that the round reports suggest there are no impacts, with regards to the age range extension how the younger age participates is yet to be identified, in order to better manage only one age at a time is extended. The second question was to see if the probability of men and women undergoing colonoscopy the same, participant has redirected me to the DCU research on this topic, where the results suggested male participation in the programme is less compared to female. The third question was </w:t>
       </w:r>
+      <w:r>
+        <w:t>about additional features apart from the gender and age to consider for accurate colonoscopy predictions, she said that the colonoscopy numbers are based on the department of social protection provided numbers and not really the census numbers, which means the census-based prediction need not be very accurate. The fourth question was if there were any research done in the past regarding the population extension, the participant provided references to the NHS/Scotland research. The fifth question was regarding the practical challen</w:t>
+      </w:r>
+      <w:r>
+        <w:t xml:space="preserve">ges in </w:t>
+      </w:r>
+      <w:r>
+        <w:lastRenderedPageBreak/>
+        <w:t>predicting the colonoscopy numbers based on the census data. For this the participant replied that currently the participants are called from the department of social protection data and not the census data, this means there should be deeper analysis on how these two datasets compare with each other.</w:t>
+      </w:r>
     </w:p>
     <w:p>
       <w:pPr>
@@ -12713,6 +12723,7 @@
     </w:p>
     <w:p>
       <w:r>
+        <w:lastRenderedPageBreak/>
         <w:t>Application of Machine Learning to predict the intake in healthcare system is analysed by reviewing research that deals with machine learning for health services researchers, and a deeper understanding of how to interpret the machine learning models are reviewed.</w:t>
       </w:r>
     </w:p>
@@ -12738,7 +12749,6 @@
         <w:rPr>
           <w:u w:val="single"/>
         </w:rPr>
-        <w:lastRenderedPageBreak/>
         <w:t>Body Of Text:</w:t>
       </w:r>
       <w:bookmarkEnd w:id="2"/>
@@ -13100,7 +13110,7 @@
           <w:color w:val="000000"/>
           <w:lang w:eastAsia="en-IE"/>
         </w:rPr>
-        <w:t xml:space="preserve"> the literature here analyses the prior interaction with screening of patients diagnosed with colorectal screening and factors associated with non-screening diagnosis. The study here is the screening performance in Scotland. There are statistics provided on the cancer diagnosed at screening. The study highlights few of the cases where cancer is identified in a younger age, recommending the age limit extension to even below 50 and above 75 for healthy patients. There were significant false negative cases here which requires further investigation. There is a flow chart that identifies the cases that were invited for screening, positive FIT tests, cancer detected. </w:t>
+        <w:t xml:space="preserve"> the literature here analyses the prior interaction with screening of patients diagnosed with colorectal screening and factors associated with non-screening diagnosis. The study here is the screening performance in Scotland. There are statistics provided on the cancer diagnosed at screening. The study highlights few of the cases where cancer is identified in a younger age, recommending the age limit extension to even below 50 and above 75 for healthy patients. There were significant false negative cases here </w:t>
       </w:r>
       <w:r>
         <w:rPr>
@@ -13109,7 +13119,8 @@
           <w:color w:val="000000"/>
           <w:lang w:eastAsia="en-IE"/>
         </w:rPr>
-        <w:fldChar w:fldCharType="begin"/>
+        <w:lastRenderedPageBreak/>
+        <w:t xml:space="preserve">which requires further investigation. There is a flow chart that identifies the cases that were invited for screening, positive FIT tests, cancer detected. </w:t>
       </w:r>
       <w:r>
         <w:rPr>
@@ -13118,7 +13129,7 @@
           <w:color w:val="000000"/>
           <w:lang w:eastAsia="en-IE"/>
         </w:rPr>
-        <w:instrText xml:space="preserve"> ADDIN ZOTERO_ITEM CSL_CITATION {"citationID":"SPQEiJuZ","properties":{"formattedCitation":"(Atkin et al., 2010)","plainCitation":"(Atkin et al., 2010)","noteIndex":0},"citationItems":[{"id":13,"uris":["http://zotero.org/users/local/Ykweszta/items/HFUMBIST"],"itemData":{"id":13,"type":"article-journal","container-title":"The Lancet","DOI":"10.1016/S0140-6736(10)60551-X","ISSN":"0140-6736, 1474-547X","issue":"9726","journalAbbreviation":"The Lancet","language":"English","note":"publisher: Elsevier\nPMID: 20430429","page":"1624-1633","source":"www.thelancet.com","title":"Once-only flexible sigmoidoscopy screening in prevention of colorectal cancer: a multicentre randomised controlled trial","title-short":"Once-only flexible sigmoidoscopy screening in prevention of colorectal cancer","volume":"375","author":[{"family":"Atkin","given":"Wendy S."},{"family":"Edwards","given":"Rob"},{"family":"Kralj-Hans","given":"Ines"},{"family":"Wooldrage","given":"Kate"},{"family":"Hart","given":"Andrew R."},{"family":"Northover","given":"John MA"},{"family":"Parkin","given":"D. Max"},{"family":"Wardle","given":"Jane"},{"family":"Duffy","given":"Stephen W."},{"family":"Cuzick","given":"Jack"}],"issued":{"date-parts":[["2010",5,8]]}}}],"schema":"https://github.com/citation-style-language/schema/raw/master/csl-citation.json"} </w:instrText>
+        <w:fldChar w:fldCharType="begin"/>
       </w:r>
       <w:r>
         <w:rPr>
@@ -13127,13 +13138,7 @@
           <w:color w:val="000000"/>
           <w:lang w:eastAsia="en-IE"/>
         </w:rPr>
-        <w:fldChar w:fldCharType="separate"/>
-      </w:r>
-      <w:r>
-        <w:rPr>
-          <w:rFonts w:ascii="Calibri" w:hAnsi="Calibri" w:cs="Calibri"/>
-        </w:rPr>
-        <w:t>(Atkin et al., 2010)</w:t>
+        <w:instrText xml:space="preserve"> ADDIN ZOTERO_ITEM CSL_CITATION {"citationID":"SPQEiJuZ","properties":{"formattedCitation":"(Atkin et al., 2010)","plainCitation":"(Atkin et al., 2010)","noteIndex":0},"citationItems":[{"id":13,"uris":["http://zotero.org/users/local/Ykweszta/items/HFUMBIST"],"itemData":{"id":13,"type":"article-journal","container-title":"The Lancet","DOI":"10.1016/S0140-6736(10)60551-X","ISSN":"0140-6736, 1474-547X","issue":"9726","journalAbbreviation":"The Lancet","language":"English","note":"publisher: Elsevier\nPMID: 20430429","page":"1624-1633","source":"www.thelancet.com","title":"Once-only flexible sigmoidoscopy screening in prevention of colorectal cancer: a multicentre randomised controlled trial","title-short":"Once-only flexible sigmoidoscopy screening in prevention of colorectal cancer","volume":"375","author":[{"family":"Atkin","given":"Wendy S."},{"family":"Edwards","given":"Rob"},{"family":"Kralj-Hans","given":"Ines"},{"family":"Wooldrage","given":"Kate"},{"family":"Hart","given":"Andrew R."},{"family":"Northover","given":"John MA"},{"family":"Parkin","given":"D. Max"},{"family":"Wardle","given":"Jane"},{"family":"Duffy","given":"Stephen W."},{"family":"Cuzick","given":"Jack"}],"issued":{"date-parts":[["2010",5,8]]}}}],"schema":"https://github.com/citation-style-language/schema/raw/master/csl-citation.json"} </w:instrText>
       </w:r>
       <w:r>
         <w:rPr>
@@ -13142,7 +13147,13 @@
           <w:color w:val="000000"/>
           <w:lang w:eastAsia="en-IE"/>
         </w:rPr>
-        <w:fldChar w:fldCharType="end"/>
+        <w:fldChar w:fldCharType="separate"/>
+      </w:r>
+      <w:r>
+        <w:rPr>
+          <w:rFonts w:ascii="Calibri" w:hAnsi="Calibri" w:cs="Calibri"/>
+        </w:rPr>
+        <w:t>(Atkin et al., 2010)</w:t>
       </w:r>
       <w:r>
         <w:rPr>
@@ -13151,7 +13162,7 @@
           <w:color w:val="000000"/>
           <w:lang w:eastAsia="en-IE"/>
         </w:rPr>
-        <w:t xml:space="preserve"> This literature details of the once-only flexible sigmoidoscopy in cancer detection. This trial was undertaken in 14 UK centres. Randomisation by sequential number generation was done centrally in blocks of 12, with stratification by trial centre, general practice, and household type. The primary outcomes were the incidence of colorectal cancer, including prevalent cases detected at screening, and mortality from colorectal cancer. Detailed statistics on the number of clients invited randomisation of the clients done for sigmoidoscopy. There is a flow chart explaining the randomisation. Table explaining colorectal cancer incidence and mortality in control and intervention groups. Kaplan-Meier estimates of cumulative incidence and mortality Colorectal cancer incidence, distal cancer incidence, proximal cancer incidence (E and F), and colorectal cancer mortality . Curves are truncated at 10 years of follow-up because of incomplete ascertainment of cancers in the final calendar year of the study. </w:t>
+        <w:fldChar w:fldCharType="end"/>
       </w:r>
       <w:r>
         <w:rPr>
@@ -13160,8 +13171,7 @@
           <w:color w:val="000000"/>
           <w:lang w:eastAsia="en-IE"/>
         </w:rPr>
-        <w:lastRenderedPageBreak/>
-        <w:t xml:space="preserve">Findings from this large, randomised trial have shown that both incidence of and mortality from colorectal cancer are significantly reduced in people undergoing a single flexible sigmoidoscopy examination between 55 and 64 years of age.  A limitation of the trial is that rather than inviting the whole population aged 55–64 years for screening, the trial used a two-stage recruitment procedure whereby eligible individuals were randomly assigned only if they responded to a questionnaire and indicated that they would be likely to attend screening. </w:t>
+        <w:t xml:space="preserve"> This literature details of the once-only flexible sigmoidoscopy in cancer detection. This trial was undertaken in 14 UK centres. Randomisation by sequential number generation was done centrally in blocks of 12, with stratification by trial centre, general practice, and household type. The primary outcomes were the incidence of colorectal cancer, including prevalent cases detected at screening, and mortality from colorectal cancer. Detailed statistics on the number of clients invited randomisation of the clients done for sigmoidoscopy. There is a flow chart explaining the randomisation. Table explaining colorectal cancer incidence and mortality in control and intervention groups. Kaplan-Meier estimates of cumulative incidence and mortality Colorectal cancer incidence, distal cancer incidence, proximal cancer incidence (E and F), and colorectal cancer mortality . Curves are truncated at 10 years of follow-up because of incomplete ascertainment of cancers in the final calendar year of the study. Findings from this large, randomised trial have shown that both incidence of and mortality from colorectal cancer are significantly reduced in people undergoing a single flexible sigmoidoscopy examination between 55 and 64 years of age.  A limitation of the trial is that rather than inviting the whole population aged 55–64 years for screening, the trial used a two-stage recruitment procedure whereby eligible individuals were randomly assigned only if they responded to a questionnaire and indicated that they would be likely to attend screening. </w:t>
       </w:r>
       <w:r>
         <w:rPr>
@@ -13212,9 +13222,8 @@
           <w:color w:val="000000"/>
           <w:lang w:eastAsia="en-IE"/>
         </w:rPr>
-        <w:t xml:space="preserve">The literature review presents the conflicting guidelines with respect to the colorectal screening. The study here determines that the timely treatment of colorectal screening is a quality indicator of oncological care. The study does an extensive literature review through MEDLINE, EMBASE and Cochrane databases, complemented with a web search and a survey. The results of the case study define the treatment interval. It confirms that that the interval from diagnosis to treatment could be used for </w:t>
-      </w:r>
-      <w:proofErr w:type="spellStart"/>
+        <w:t xml:space="preserve">The literature review presents the conflicting guidelines with respect to the colorectal screening. The study here determines that the timely treatment of colorectal screening is a quality indicator of oncological care. The study does an extensive literature review through MEDLINE, EMBASE and Cochrane databases, complemented with a web search and a survey. The results of the case study define the treatment interval. It confirms that that the interval from diagnosis to treatment could be used for prehabilitation to benefit patient recovery. </w:t>
+      </w:r>
       <w:r>
         <w:rPr>
           <w:rFonts w:ascii="Calibri" w:eastAsia="Times New Roman" w:hAnsi="Calibri" w:cs="Calibri"/>
@@ -13222,9 +13231,8 @@
           <w:color w:val="000000"/>
           <w:lang w:eastAsia="en-IE"/>
         </w:rPr>
-        <w:t>prehabilitation</w:t>
-      </w:r>
-      <w:proofErr w:type="spellEnd"/>
+        <w:fldChar w:fldCharType="begin"/>
+      </w:r>
       <w:r>
         <w:rPr>
           <w:rFonts w:ascii="Calibri" w:eastAsia="Times New Roman" w:hAnsi="Calibri" w:cs="Calibri"/>
@@ -13232,7 +13240,7 @@
           <w:color w:val="000000"/>
           <w:lang w:eastAsia="en-IE"/>
         </w:rPr>
-        <w:t xml:space="preserve"> to benefit patient recovery. </w:t>
+        <w:instrText xml:space="preserve"> ADDIN ZOTERO_ITEM CSL_CITATION {"citationID":"sj8pCaAj","properties":{"formattedCitation":"(Robertson et al., 2004)","plainCitation":"(Robertson et al., 2004)","noteIndex":0},"citationItems":[{"id":26,"uris":["http://zotero.org/users/local/Ykweszta/items/9IWDI78J"],"itemData":{"id":26,"type":"article-journal","abstract":"Stage at diagnosis and survival from cancer vary according to where people live, suggesting some may have delays in diagnosis. The aim of this study was to determine if time from presentation to treatment was longer for colorectal and breast cancer patients living further from cancer centres, and identify other important factors in delay. Data were collected on 1097 patients with breast and 1223 with colorectal cancer in north and northeast Scotland. Women with breast cancer who lived further from cancer centres were treated more quickly than those living closer to cancer centres (P=0.011). Multilevel modelling found that this was largely due to them receiving earlier treatment at hospitals other than cancer centres. Breast lump, change in skin contour, lymphadenopathy, more symptoms and signs, and increasing age predicted faster treatment. Screen detected cancers and private referrals were treated more quickly. For colorectal cancer, time to treatment was similar for people in rural and urban areas. Quicker treatment was associated with palpable rectal or abdominal masses, tenesmus, abdominal pain, frequent GP consultations, age between 50 and 74 years, tumours of the transverse colon, and iron medication at presentation. Delay was associated with past anxiety or depression. There was variation between general practices and treatment appeared quicker at practices with more female general practitioners.","container-title":"British Journal of Cancer","DOI":"10.1038/sj.bjc.6601753","ISSN":"1532-1827","issue":"8","journalAbbreviation":"Br J Cancer","language":"en","license":"2004 The Author(s)","note":"number: 8\npublisher: Nature Publishing Group","page":"1479-1485","source":"www.nature.com","title":"Factors influencing time from presentation to treatment of colorectal and breast cancer in urban and rural areas","volume":"90","author":[{"family":"Robertson","given":"R."},{"family":"Campbell","given":"N. C."},{"family":"Smith","given":"S."},{"family":"Donnan","given":"P. T."},{"family":"Sullivan","given":"F."},{"family":"Duffy","given":"R."},{"family":"Ritchie","given":"L. D."},{"family":"Millar","given":"D."},{"family":"Cassidy","given":"J."},{"family":"Munro","given":"A."}],"issued":{"date-parts":[["2004",4]]}}}],"schema":"https://github.com/citation-style-language/schema/raw/master/csl-citation.json"} </w:instrText>
       </w:r>
       <w:r>
         <w:rPr>
@@ -13241,7 +13249,13 @@
           <w:color w:val="000000"/>
           <w:lang w:eastAsia="en-IE"/>
         </w:rPr>
-        <w:fldChar w:fldCharType="begin"/>
+        <w:fldChar w:fldCharType="separate"/>
+      </w:r>
+      <w:r>
+        <w:rPr>
+          <w:rFonts w:ascii="Calibri" w:hAnsi="Calibri" w:cs="Calibri"/>
+        </w:rPr>
+        <w:t>(Robertson et al., 2004)</w:t>
       </w:r>
       <w:r>
         <w:rPr>
@@ -13250,7 +13264,7 @@
           <w:color w:val="000000"/>
           <w:lang w:eastAsia="en-IE"/>
         </w:rPr>
-        <w:instrText xml:space="preserve"> ADDIN ZOTERO_ITEM CSL_CITATION {"citationID":"sj8pCaAj","properties":{"formattedCitation":"(Robertson et al., 2004)","plainCitation":"(Robertson et al., 2004)","noteIndex":0},"citationItems":[{"id":26,"uris":["http://zotero.org/users/local/Ykweszta/items/9IWDI78J"],"itemData":{"id":26,"type":"article-journal","abstract":"Stage at diagnosis and survival from cancer vary according to where people live, suggesting some may have delays in diagnosis. The aim of this study was to determine if time from presentation to treatment was longer for colorectal and breast cancer patients living further from cancer centres, and identify other important factors in delay. Data were collected on 1097 patients with breast and 1223 with colorectal cancer in north and northeast Scotland. Women with breast cancer who lived further from cancer centres were treated more quickly than those living closer to cancer centres (P=0.011). Multilevel modelling found that this was largely due to them receiving earlier treatment at hospitals other than cancer centres. Breast lump, change in skin contour, lymphadenopathy, more symptoms and signs, and increasing age predicted faster treatment. Screen detected cancers and private referrals were treated more quickly. For colorectal cancer, time to treatment was similar for people in rural and urban areas. Quicker treatment was associated with palpable rectal or abdominal masses, tenesmus, abdominal pain, frequent GP consultations, age between 50 and 74 years, tumours of the transverse colon, and iron medication at presentation. Delay was associated with past anxiety or depression. There was variation between general practices and treatment appeared quicker at practices with more female general practitioners.","container-title":"British Journal of Cancer","DOI":"10.1038/sj.bjc.6601753","ISSN":"1532-1827","issue":"8","journalAbbreviation":"Br J Cancer","language":"en","license":"2004 The Author(s)","note":"number: 8\npublisher: Nature Publishing Group","page":"1479-1485","source":"www.nature.com","title":"Factors influencing time from presentation to treatment of colorectal and breast cancer in urban and rural areas","volume":"90","author":[{"family":"Robertson","given":"R."},{"family":"Campbell","given":"N. C."},{"family":"Smith","given":"S."},{"family":"Donnan","given":"P. T."},{"family":"Sullivan","given":"F."},{"family":"Duffy","given":"R."},{"family":"Ritchie","given":"L. D."},{"family":"Millar","given":"D."},{"family":"Cassidy","given":"J."},{"family":"Munro","given":"A."}],"issued":{"date-parts":[["2004",4]]}}}],"schema":"https://github.com/citation-style-language/schema/raw/master/csl-citation.json"} </w:instrText>
+        <w:fldChar w:fldCharType="end"/>
       </w:r>
       <w:r>
         <w:rPr>
@@ -13259,14 +13273,15 @@
           <w:color w:val="000000"/>
           <w:lang w:eastAsia="en-IE"/>
         </w:rPr>
-        <w:fldChar w:fldCharType="separate"/>
-      </w:r>
-      <w:r>
-        <w:rPr>
-          <w:rFonts w:ascii="Calibri" w:hAnsi="Calibri" w:cs="Calibri"/>
-        </w:rPr>
-        <w:t>(Robertson et al., 2004)</w:t>
-      </w:r>
+        <w:t>The literature review of the mentioned journal extracted from British journal of Cancer identifies the factors influencing time from presentation to treatment of colorectal cancer. The study understands that the stage at diagnosis and survival from cancer vary according to where people live. The aim of the study here was to determine if there is a delay according to where people live. Statistics of the patients selected for study, proximity with the GP, the differences are all noted. The study didn’t find any significant evidence to suggest people leaving far from treatment centres did not receive delayed treatment. There are several tables and charts to claim this. (Ponti et al., 2020) The literature tried to address the key issues that need to be considered while revising the current annex of the European Council recommendation (2003) on cancer screening. The literature summarises the recommendations provided the European Union along with the issues to be considered in the revised recommendation.</w:t>
+      </w:r>
+    </w:p>
+    <w:p>
+      <w:pPr>
+        <w:rPr>
+          <w:rFonts w:ascii="Calibri" w:hAnsi="Calibri" w:cs="Calibri"/>
+        </w:rPr>
+      </w:pPr>
       <w:r>
         <w:rPr>
           <w:rFonts w:ascii="Calibri" w:eastAsia="Times New Roman" w:hAnsi="Calibri" w:cs="Calibri"/>
@@ -13274,7 +13289,16 @@
           <w:color w:val="000000"/>
           <w:lang w:eastAsia="en-IE"/>
         </w:rPr>
-        <w:fldChar w:fldCharType="end"/>
+        <w:t xml:space="preserve">In the </w:t>
+      </w:r>
+      <w:r>
+        <w:rPr>
+          <w:rFonts w:ascii="Calibri" w:eastAsia="Times New Roman" w:hAnsi="Calibri" w:cs="Calibri"/>
+          <w:b/>
+          <w:color w:val="000000"/>
+          <w:lang w:eastAsia="en-IE"/>
+        </w:rPr>
+        <w:t>second</w:t>
       </w:r>
       <w:r>
         <w:rPr>
@@ -13283,15 +13307,8 @@
           <w:color w:val="000000"/>
           <w:lang w:eastAsia="en-IE"/>
         </w:rPr>
-        <w:t>The literature review of the mentioned journal extracted from British journal of Cancer identifies the factors influencing time from presentation to treatment of colorectal cancer. The study understands that the stage at diagnosis and survival from cancer vary according to where people live. The aim of the study here was to determine if there is a delay according to where people live. Statistics of the patients selected for study, proximity with the GP, the differences are all noted. The study didn’t find any significant evidence to suggest people leaving far from treatment centres did not receive delayed treatment. There are several tables and charts to claim this. (Ponti et al., 2020) The literature tried to address the key issues that need to be considered while revising the current annex of the European Council recommendation (2003) on cancer screening. The literature summarises the recommendations provided the European Union along with the issues to be considered in the revised recommendation.</w:t>
-      </w:r>
-    </w:p>
-    <w:p>
-      <w:pPr>
-        <w:rPr>
-          <w:rFonts w:ascii="Calibri" w:hAnsi="Calibri" w:cs="Calibri"/>
-        </w:rPr>
-      </w:pPr>
+        <w:t xml:space="preserve"> theme, we will understand the process, strategies, performance, and any special considerations done in the screening programmes are worldwide. </w:t>
+      </w:r>
       <w:r>
         <w:rPr>
           <w:rFonts w:ascii="Calibri" w:eastAsia="Times New Roman" w:hAnsi="Calibri" w:cs="Calibri"/>
@@ -13299,16 +13316,7 @@
           <w:color w:val="000000"/>
           <w:lang w:eastAsia="en-IE"/>
         </w:rPr>
-        <w:t xml:space="preserve">In the </w:t>
-      </w:r>
-      <w:r>
-        <w:rPr>
-          <w:rFonts w:ascii="Calibri" w:eastAsia="Times New Roman" w:hAnsi="Calibri" w:cs="Calibri"/>
-          <w:b/>
-          <w:color w:val="000000"/>
-          <w:lang w:eastAsia="en-IE"/>
-        </w:rPr>
-        <w:t>second</w:t>
+        <w:fldChar w:fldCharType="begin"/>
       </w:r>
       <w:r>
         <w:rPr>
@@ -13317,7 +13325,7 @@
           <w:color w:val="000000"/>
           <w:lang w:eastAsia="en-IE"/>
         </w:rPr>
-        <w:t xml:space="preserve"> theme, we will understand the process, strategies, performance, and any special considerations done in the screening programmes are worldwide. </w:t>
+        <w:instrText xml:space="preserve"> ADDIN ZOTERO_ITEM CSL_CITATION {"citationID":"cHoR2nkp","properties":{"formattedCitation":"(Navarro et al., 2017)","plainCitation":"(Navarro et al., 2017)","noteIndex":0},"citationItems":[{"id":33,"uris":["http://zotero.org/users/local/Ykweszta/items/2CBDF25X"],"itemData":{"id":33,"type":"article-journal","abstract":"Colorectal cancer population screening programs worldwide in 2016: An update","container-title":"World Journal of Gastroenterology","DOI":"10.3748/wjg.v23.i20.3632","issue":"20","language":"en","note":"publisher: Baishideng Publishing Group Inc.","page":"3632-3642","source":"www.wjgnet.com","title":"Colorectal cancer population screening programs worldwide in 2016: An update","title-short":"Colorectal cancer population screening programs worldwide in 2016","volume":"23","author":[{"family":"Navarro","given":"Mercedes"},{"family":"Nicolas","given":"Andrea"},{"family":"Ferrandez","given":"Angel"},{"family":"Lanas","given":"Angel"}],"issued":{"date-parts":[["2017",5,28]]}}}],"schema":"https://github.com/citation-style-language/schema/raw/master/csl-citation.json"} </w:instrText>
       </w:r>
       <w:r>
         <w:rPr>
@@ -13326,7 +13334,13 @@
           <w:color w:val="000000"/>
           <w:lang w:eastAsia="en-IE"/>
         </w:rPr>
-        <w:fldChar w:fldCharType="begin"/>
+        <w:fldChar w:fldCharType="separate"/>
+      </w:r>
+      <w:r>
+        <w:rPr>
+          <w:rFonts w:ascii="Calibri" w:hAnsi="Calibri" w:cs="Calibri"/>
+        </w:rPr>
+        <w:t>(Navarro et al., 2017)</w:t>
       </w:r>
       <w:r>
         <w:rPr>
@@ -13335,7 +13349,7 @@
           <w:color w:val="000000"/>
           <w:lang w:eastAsia="en-IE"/>
         </w:rPr>
-        <w:instrText xml:space="preserve"> ADDIN ZOTERO_ITEM CSL_CITATION {"citationID":"cHoR2nkp","properties":{"formattedCitation":"(Navarro et al., 2017)","plainCitation":"(Navarro et al., 2017)","noteIndex":0},"citationItems":[{"id":33,"uris":["http://zotero.org/users/local/Ykweszta/items/2CBDF25X"],"itemData":{"id":33,"type":"article-journal","abstract":"Colorectal cancer population screening programs worldwide in 2016: An update","container-title":"World Journal of Gastroenterology","DOI":"10.3748/wjg.v23.i20.3632","issue":"20","language":"en","note":"publisher: Baishideng Publishing Group Inc.","page":"3632-3642","source":"www.wjgnet.com","title":"Colorectal cancer population screening programs worldwide in 2016: An update","title-short":"Colorectal cancer population screening programs worldwide in 2016","volume":"23","author":[{"family":"Navarro","given":"Mercedes"},{"family":"Nicolas","given":"Andrea"},{"family":"Ferrandez","given":"Angel"},{"family":"Lanas","given":"Angel"}],"issued":{"date-parts":[["2017",5,28]]}}}],"schema":"https://github.com/citation-style-language/schema/raw/master/csl-citation.json"} </w:instrText>
+        <w:fldChar w:fldCharType="end"/>
       </w:r>
       <w:r>
         <w:rPr>
@@ -13344,37 +13358,56 @@
           <w:color w:val="000000"/>
           <w:lang w:eastAsia="en-IE"/>
         </w:rPr>
+        <w:t xml:space="preserve">. </w:t>
+      </w:r>
+      <w:r>
+        <w:rPr>
+          <w:rFonts w:ascii="Calibri" w:hAnsi="Calibri" w:cs="Calibri"/>
+        </w:rPr>
+        <w:t xml:space="preserve">This research paper briefs about the screening programme worldwide, the pilot program implemented in Ireland (2008-2009) and its outcomes are highlighted. There is a chart on how the Americas and Asia pacific countries performed in the screening, also a mention on the countries with high cancer rate have not yet implemented screening. Literature from national/international papers reviewed here. As per the paper participation is highest amongst women, but the men showed highest percentage of FIT results being positive. </w:t>
+      </w:r>
+      <w:r>
+        <w:rPr>
+          <w:rFonts w:ascii="Calibri" w:hAnsi="Calibri" w:cs="Calibri"/>
+        </w:rPr>
+        <w:fldChar w:fldCharType="begin"/>
+      </w:r>
+      <w:r>
+        <w:rPr>
+          <w:rFonts w:ascii="Calibri" w:hAnsi="Calibri" w:cs="Calibri"/>
+        </w:rPr>
+        <w:instrText xml:space="preserve"> ADDIN ZOTERO_ITEM CSL_CITATION {"citationID":"VOl78hMo","properties":{"formattedCitation":"(Sorbye et al., 2009)","plainCitation":"(Sorbye et al., 2009)","noteIndex":0},"citationItems":[{"id":49,"uris":["http://zotero.org/users/local/Ykweszta/items/K7PCGG53"],"itemData":{"id":49,"type":"article-journal","abstract":"BACKGROUND: Trial accrual patterns were examined to determine whether metastatic colorectal cancer (mCRC) patients enrolled in trials are representative of a general cancer population concerning patient characteristics and survival. METHODS: A total of 760 mCRC patients referred for their first oncological consideration at 3 hospitals in Scandinavia covering defined populations were registered consecutively during 2003 to 2006. Clinical trial enrollment, patient characteristics, and treatment were recorded prospectively, and the follow-up was complete. RESULTS: Palliative chemotherapy was initiated in 61% of the patients. Approximately one‒third (36%) of patients receiving chemotherapy were included in a trial. The main reason for nonparticipation was failed eligibility criteria (69%). The median survival after chemotherapy was 15.8 months for all patients, and 18 months after combination chemotherapy. Trial patients had better prognostic characteristics and significantly longer survival than nontrial patients: 21.3 months versus 15.2 months when receiving combination chemotherapy. Poor performance status was the main reason for giving best supportive care only, and the median survival was then only 2.1 months. The median survival for all 760 nonresectable mCRC patients was 10.7 months. CONCLUSIONS: mCRC patients enrolled into clinical trials differ in characteristics from patients receiving chemotherapy outside protocol and have better survival, even when given the same treatment. Although trial patients have a median survival close to 2 years, survival is lower for all patients receiving chemotherapy and much lower for all patients diagnosed with mCRC. Studies that better accept the heterogeneity of the population with mCRC are needed. Cancer 2009. © 2009 American Cancer Society.","container-title":"Cancer","DOI":"10.1002/cncr.24527","ISSN":"1097-0142","issue":"20","language":"en","note":"_eprint: https://onlinelibrary.wiley.com/doi/pdf/10.1002/cncr.24527","page":"4679-4687","source":"Wiley Online Library","title":"Clinical trial enrollment, patient characteristics, and survival differences in prospectively registered metastatic colorectal cancer patients","volume":"115","author":[{"family":"Sorbye","given":"Halfdan"},{"family":"Pfeiffer","given":"Per"},{"family":"Cavalli-Björkman","given":"Nina"},{"family":"Qvortrup","given":"Camilla"},{"family":"Holsen","given":"Mari H."},{"family":"Wentzel-Larsen","given":"Tore"},{"family":"Glimelius","given":"Bengt"}],"issued":{"date-parts":[["2009"]]}}}],"schema":"https://github.com/citation-style-language/schema/raw/master/csl-citation.json"} </w:instrText>
+      </w:r>
+      <w:r>
+        <w:rPr>
+          <w:rFonts w:ascii="Calibri" w:hAnsi="Calibri" w:cs="Calibri"/>
+        </w:rPr>
         <w:fldChar w:fldCharType="separate"/>
       </w:r>
       <w:r>
         <w:rPr>
           <w:rFonts w:ascii="Calibri" w:hAnsi="Calibri" w:cs="Calibri"/>
         </w:rPr>
-        <w:t>(Navarro et al., 2017)</w:t>
-      </w:r>
-      <w:r>
-        <w:rPr>
-          <w:rFonts w:ascii="Calibri" w:eastAsia="Times New Roman" w:hAnsi="Calibri" w:cs="Calibri"/>
-          <w:bCs/>
-          <w:color w:val="000000"/>
-          <w:lang w:eastAsia="en-IE"/>
+        <w:t>(Sorbye et al., 2009)</w:t>
+      </w:r>
+      <w:r>
+        <w:rPr>
+          <w:rFonts w:ascii="Calibri" w:hAnsi="Calibri" w:cs="Calibri"/>
         </w:rPr>
         <w:fldChar w:fldCharType="end"/>
       </w:r>
       <w:r>
         <w:rPr>
-          <w:rFonts w:ascii="Calibri" w:eastAsia="Times New Roman" w:hAnsi="Calibri" w:cs="Calibri"/>
-          <w:bCs/>
-          <w:color w:val="000000"/>
-          <w:lang w:eastAsia="en-IE"/>
-        </w:rPr>
-        <w:t xml:space="preserve">. </w:t>
-      </w:r>
-      <w:r>
-        <w:rPr>
-          <w:rFonts w:ascii="Calibri" w:hAnsi="Calibri" w:cs="Calibri"/>
-        </w:rPr>
-        <w:t xml:space="preserve">This research paper briefs about the screening programme worldwide, the pilot program implemented in Ireland (2008-2009) and its outcomes are highlighted. There is a chart on how the Americas and Asia pacific countries performed in the screening, also a mention on the countries with high cancer rate have not yet implemented screening. Literature from national/international papers reviewed here. As per the paper participation is highest amongst women, but the men showed highest percentage of FIT results being positive. </w:t>
+          <w:rFonts w:ascii="Calibri" w:hAnsi="Calibri" w:cs="Calibri"/>
+        </w:rPr>
+        <w:t xml:space="preserve"> The literature deals with the clinical trial enrolment, patient characteristics, and survival differences in the screening registered patients. As part of the study a total of 760 mCRC patients referred for their first oncological consideration at 3 hospitals in Scandinavia covering defined populations were registered consecutively during 2003 to 2006. Clinical trial enrolment, patient characteristics, and treatment were recorded prospectively, and the follow-up was complete. chemotherapy was initiated in 61% of the patients. Approximately one-third (36%) </w:t>
+      </w:r>
+      <w:r>
+        <w:rPr>
+          <w:rFonts w:ascii="Calibri" w:hAnsi="Calibri" w:cs="Calibri"/>
+        </w:rPr>
+        <w:lastRenderedPageBreak/>
+        <w:t>of patients receiving chemotherapy were included in a trial. The main reason for nonparticipation was failed eligibility criteria (69%). The median survival after chemotherapy was 15.8 months for all patients, and 18 months after combination chemotherapy. Trial patients had better prognostic characteristics and significantly longer survival than non-trial patients: 21.3 months versus 15.2 months when receiving combination chemotherapy. Poor performance status was the main reason for giving best supportive care only, and the median survival was then only 2.1 months. The median survival for all 760 nonresectable mCRC patients was 10.7 months. There are detailed discussions on the clinical trials. There are charts explaining the cumulative survival over the months.</w:t>
       </w:r>
       <w:r>
         <w:rPr>
@@ -13386,7 +13419,7 @@
         <w:rPr>
           <w:rFonts w:ascii="Calibri" w:hAnsi="Calibri" w:cs="Calibri"/>
         </w:rPr>
-        <w:instrText xml:space="preserve"> ADDIN ZOTERO_ITEM CSL_CITATION {"citationID":"VOl78hMo","properties":{"formattedCitation":"(Sorbye et al., 2009)","plainCitation":"(Sorbye et al., 2009)","noteIndex":0},"citationItems":[{"id":49,"uris":["http://zotero.org/users/local/Ykweszta/items/K7PCGG53"],"itemData":{"id":49,"type":"article-journal","abstract":"BACKGROUND: Trial accrual patterns were examined to determine whether metastatic colorectal cancer (mCRC) patients enrolled in trials are representative of a general cancer population concerning patient characteristics and survival. METHODS: A total of 760 mCRC patients referred for their first oncological consideration at 3 hospitals in Scandinavia covering defined populations were registered consecutively during 2003 to 2006. Clinical trial enrollment, patient characteristics, and treatment were recorded prospectively, and the follow-up was complete. RESULTS: Palliative chemotherapy was initiated in 61% of the patients. Approximately one‒third (36%) of patients receiving chemotherapy were included in a trial. The main reason for nonparticipation was failed eligibility criteria (69%). The median survival after chemotherapy was 15.8 months for all patients, and 18 months after combination chemotherapy. Trial patients had better prognostic characteristics and significantly longer survival than nontrial patients: 21.3 months versus 15.2 months when receiving combination chemotherapy. Poor performance status was the main reason for giving best supportive care only, and the median survival was then only 2.1 months. The median survival for all 760 nonresectable mCRC patients was 10.7 months. CONCLUSIONS: mCRC patients enrolled into clinical trials differ in characteristics from patients receiving chemotherapy outside protocol and have better survival, even when given the same treatment. Although trial patients have a median survival close to 2 years, survival is lower for all patients receiving chemotherapy and much lower for all patients diagnosed with mCRC. Studies that better accept the heterogeneity of the population with mCRC are needed. Cancer 2009. © 2009 American Cancer Society.","container-title":"Cancer","DOI":"10.1002/cncr.24527","ISSN":"1097-0142","issue":"20","language":"en","note":"_eprint: https://onlinelibrary.wiley.com/doi/pdf/10.1002/cncr.24527","page":"4679-4687","source":"Wiley Online Library","title":"Clinical trial enrollment, patient characteristics, and survival differences in prospectively registered metastatic colorectal cancer patients","volume":"115","author":[{"family":"Sorbye","given":"Halfdan"},{"family":"Pfeiffer","given":"Per"},{"family":"Cavalli-Björkman","given":"Nina"},{"family":"Qvortrup","given":"Camilla"},{"family":"Holsen","given":"Mari H."},{"family":"Wentzel-Larsen","given":"Tore"},{"family":"Glimelius","given":"Bengt"}],"issued":{"date-parts":[["2009"]]}}}],"schema":"https://github.com/citation-style-language/schema/raw/master/csl-citation.json"} </w:instrText>
+        <w:instrText xml:space="preserve"> ADDIN ZOTERO_ITEM CSL_CITATION {"citationID":"x4hBR6pI","properties":{"formattedCitation":"(Schreuders et al., 2015)","plainCitation":"(Schreuders et al., 2015)","noteIndex":0},"citationItems":[{"id":35,"uris":["http://zotero.org/users/local/Ykweszta/items/8PAAYZ57"],"itemData":{"id":35,"type":"article-journal","abstract":"Colorectal cancer (CRC) ranks third among the most commonly diagnosed cancers worldwide, with wide geographical variation in incidence and mortality across the world. Despite proof that screening can decrease CRC incidence and mortality, CRC screening is only offered to a small proportion of the target population worldwide. Throughout the world there are widespread differences in CRC screening implementation status and strategy. Differences can be attributed to geographical variation in CRC incidence, economic resources, healthcare structure and infrastructure to support screening such as the ability to identify the target population at risk and cancer registry availability. This review highlights issues to consider when implementing a CRC screening programme and gives a worldwide overview of CRC burden and the current status of screening programmes, with focus on international differences.","container-title":"Gut","DOI":"10.1136/gutjnl-2014-309086","ISSN":"0017-5749, 1468-3288","issue":"10","language":"en","license":"Published by the BMJ Publishing Group Limited. For permission to use (where not already granted under a licence) please go to http://group.bmj.com/group/rights-licensing/permissions","note":"publisher: BMJ Publishing Group\nsection: Recent advances in clinical practice\nPMID: 26041752","page":"1637-1649","source":"gut.bmj.com","title":"Colorectal cancer screening: a global overview of existing programmes","title-short":"Colorectal cancer screening","volume":"64","author":[{"family":"Schreuders","given":"Eline H."},{"family":"Ruco","given":"Arlinda"},{"family":"Rabeneck","given":"Linda"},{"family":"Schoen","given":"Robert E."},{"family":"Sung","given":"Joseph J. Y."},{"family":"Young","given":"Graeme P."},{"family":"Kuipers","given":"Ernst J."}],"issued":{"date-parts":[["2015",10,1]]}}}],"schema":"https://github.com/citation-style-language/schema/raw/master/csl-citation.json"} </w:instrText>
       </w:r>
       <w:r>
         <w:rPr>
@@ -13398,7 +13431,7 @@
         <w:rPr>
           <w:rFonts w:ascii="Calibri" w:hAnsi="Calibri" w:cs="Calibri"/>
         </w:rPr>
-        <w:t>(Sorbye et al., 2009)</w:t>
+        <w:t>(Schreuders et al., 2015)</w:t>
       </w:r>
       <w:r>
         <w:rPr>
@@ -13410,7 +13443,7 @@
         <w:rPr>
           <w:rFonts w:ascii="Calibri" w:hAnsi="Calibri" w:cs="Calibri"/>
         </w:rPr>
-        <w:t xml:space="preserve"> The literature deals with the clinical trial enrolment, patient characteristics, and survival differences in the screening registered patients. As part of the study a total of 760 mCRC patients referred for their first oncological consideration at 3 hospitals in Scandinavia covering defined populations were registered consecutively during 2003 to 2006. Clinical trial enrolment, patient characteristics, and treatment were recorded prospectively, and the follow-up was complete. chemotherapy was initiated in 61% of the patients. Approximately one-third (36%) of patients receiving chemotherapy were included in a trial. The main reason for nonparticipation was failed eligibility criteria (69%). The median survival after chemotherapy was 15.8 months for all patients, and 18 months after combination chemotherapy. Trial patients had better prognostic characteristics and significantly longer survival than non-trial patients: 21.3 months versus 15.2 months when receiving combination chemotherapy. Poor performance status was the main reason for giving best supportive care only, and the median survival was then only 2.1 months. The median survival for all 760 nonresectable mCRC patients was 10.7 months. There are detailed discussions on the clinical trials. There are charts explaining the cumulative survival over the months.</w:t>
+        <w:t xml:space="preserve"> highlights the significance of  colorectal screening . It mentions the low numbers in screening in spite of evident advantages Throughout the world there are widespread differences in CRC screening implementation status and strategy. Differences can be attributed to geographical variation in CRC incidence, economic resources, healthcare structure and infrastructure to support screening such as the ability to identify the target population at risk and cancer registry availability. This review highlights issues to consider when implementing a CRC screening programme and gives a worldwide overview of CRC burden and the current status of screening programmes, with focus on international differences. </w:t>
       </w:r>
       <w:r>
         <w:rPr>
@@ -13422,7 +13455,7 @@
         <w:rPr>
           <w:rFonts w:ascii="Calibri" w:hAnsi="Calibri" w:cs="Calibri"/>
         </w:rPr>
-        <w:instrText xml:space="preserve"> ADDIN ZOTERO_ITEM CSL_CITATION {"citationID":"x4hBR6pI","properties":{"formattedCitation":"(Schreuders et al., 2015)","plainCitation":"(Schreuders et al., 2015)","noteIndex":0},"citationItems":[{"id":35,"uris":["http://zotero.org/users/local/Ykweszta/items/8PAAYZ57"],"itemData":{"id":35,"type":"article-journal","abstract":"Colorectal cancer (CRC) ranks third among the most commonly diagnosed cancers worldwide, with wide geographical variation in incidence and mortality across the world. Despite proof that screening can decrease CRC incidence and mortality, CRC screening is only offered to a small proportion of the target population worldwide. Throughout the world there are widespread differences in CRC screening implementation status and strategy. Differences can be attributed to geographical variation in CRC incidence, economic resources, healthcare structure and infrastructure to support screening such as the ability to identify the target population at risk and cancer registry availability. This review highlights issues to consider when implementing a CRC screening programme and gives a worldwide overview of CRC burden and the current status of screening programmes, with focus on international differences.","container-title":"Gut","DOI":"10.1136/gutjnl-2014-309086","ISSN":"0017-5749, 1468-3288","issue":"10","language":"en","license":"Published by the BMJ Publishing Group Limited. For permission to use (where not already granted under a licence) please go to http://group.bmj.com/group/rights-licensing/permissions","note":"publisher: BMJ Publishing Group\nsection: Recent advances in clinical practice\nPMID: 26041752","page":"1637-1649","source":"gut.bmj.com","title":"Colorectal cancer screening: a global overview of existing programmes","title-short":"Colorectal cancer screening","volume":"64","author":[{"family":"Schreuders","given":"Eline H."},{"family":"Ruco","given":"Arlinda"},{"family":"Rabeneck","given":"Linda"},{"family":"Schoen","given":"Robert E."},{"family":"Sung","given":"Joseph J. Y."},{"family":"Young","given":"Graeme P."},{"family":"Kuipers","given":"Ernst J."}],"issued":{"date-parts":[["2015",10,1]]}}}],"schema":"https://github.com/citation-style-language/schema/raw/master/csl-citation.json"} </w:instrText>
+        <w:instrText xml:space="preserve"> ADDIN ZOTERO_ITEM CSL_CITATION {"citationID":"d7amQC0a","properties":{"formattedCitation":"(Citarda et al., 2001)","plainCitation":"(Citarda et al., 2001)","noteIndex":0},"citationItems":[{"id":40,"uris":["http://zotero.org/users/local/Ykweszta/items/3U5U9D5I"],"itemData":{"id":40,"type":"article-journal","abstract":"BACKGROUND Colorectal cancer is one of the leading causes of death from cancer in Western countries. Removal of adenomas is based on the assumption that it could lead to a reduction in the incidence of colorectal cancer, as demonstrated by the National Polyp Study in the USA. A critical issue is whether the benefit observed in clinical trials can also be observed in standard clinical practice. To address the issue, a multicentre Italian collaborative study was organised.\nMETHODS The study cohort comprised 1693 subjects of both sexes, aged 40–69 years, enrolled between 1980 and 1987 following a total colon examination (TCE) (that is, total colonoscopy or colonoscopy and double contrast barium enema), with removal of at least one adenoma larger than 5 mm in diameter. Exclusion criteria were genetic syndromes, previous adenomas or colorectal cancer, previous colonic resection, inflammatory bowel disease, or sessile adenomas more than 3 cm in diameter. Follow up ended in December 1996 by TCE or telephone interview, and review of the medical records, clinical files, or death certificates. Incidence ratios for colorectal cancer were compared with expected age and sex specific incidences in the Italian general population.\nRESULTS Follow up data were obtained for 97.3% of cases for a total of 14 211 person/years. Mean follow up was 10.5 years. Six colorectal cancer cases (four in males, two in females) at various stages were ascertained (one at 29 months, two at five years, one at seven years, one at eight years, and one at 10 years from the index examination). The number of cancers expected in the reference population was 17.7 for an incidence ratio of 0.34 (confidence interval 0.23–0.63; p&lt;0.01).\nCONCLUSIONS Colonoscopic polypectomy substantially reduced the incidence of colorectal cancer in the cohort compared with that expected in the general population. These results are of particular relevance considering that those with adenomas are at increased risk of colorectal cancer and that this retrospective study was performed on data obtained in standard clinical practice. This observation strengthens the concept of effective population screening in view of the fact that adenomatous polyps are the most frequent neoplastic outcome of screening and their removal is associated with a decrease in the incidence of colorectal cancer.","container-title":"Gut","DOI":"10.1136/gut.48.6.812","ISSN":"0017-5749, 1468-3288","issue":"6","language":"en","license":"British Society of Gastroenterology","note":"publisher: BMJ Publishing Group\nsection: Gastrointestinal cancer\nPMID: 11358901","page":"812-815","source":"gut.bmj.com","title":"Efficacy in standard clinical practice of colonoscopic polypectomy in reducing colorectal cancer incidence","volume":"48","author":[{"family":"Citarda","given":"F."},{"family":"Tomaselli","given":"G."},{"family":"Capocaccia","given":"R."},{"family":"Barcherini","given":"S."},{"family":"Crespi","given":"M."},{"family":"Group","given":"The Italian Multicentre Study"}],"issued":{"date-parts":[["2001",6,1]]}}}],"schema":"https://github.com/citation-style-language/schema/raw/master/csl-citation.json"} </w:instrText>
       </w:r>
       <w:r>
         <w:rPr>
@@ -13434,7 +13467,7 @@
         <w:rPr>
           <w:rFonts w:ascii="Calibri" w:hAnsi="Calibri" w:cs="Calibri"/>
         </w:rPr>
-        <w:t>(Schreuders et al., 2015)</w:t>
+        <w:t>(Citarda et al., 2001)</w:t>
       </w:r>
       <w:r>
         <w:rPr>
@@ -13446,14 +13479,86 @@
         <w:rPr>
           <w:rFonts w:ascii="Calibri" w:hAnsi="Calibri" w:cs="Calibri"/>
         </w:rPr>
-        <w:t xml:space="preserve"> highlights the significance of  colorectal screening . It mentions the low numbers in screening in spite of evident advantages Throughout the world there are widespread differences in CRC screening implementation status and strategy. Differences can be attributed to geographical variation in CRC incidence, economic resources, healthcare structure and infrastructure to support </w:t>
+        <w:t xml:space="preserve"> reviews the efficacy in standard clinical practice of colonoscopic polypectomy in reducing colorectal cancer incidence. The literature states that the colorectal cancer is one of the leading causes of death in western countries. The literature details on the method used to select the population and samples. Age group of patients are also defined. The results identify the follow-up data as well as the cancer identified cases. The literature concludes that colonoscopic polypectomy substantially reduced the incidence of colorectal cancer in the cohort compared with that expected in the general population. These results are of particular relevance considering that those with adenomas are at increased risk of colorectal cancer and that this retrospective study was performed on data obtained in standard clinical practice. This observation strengthens the concept of effective population screening in view of the fact that adenomatous polyps are the most frequent neoplastic outcome of screening, and their removal is associated with a decrease in the incidence of colorectal cancer. Table 1 highlights the characteristics of the study cohort and the index lesions. There is another table explaining the characteristics of the six patients with colorectal cancer detected at follow up. </w:t>
+      </w:r>
+      <w:r>
+        <w:rPr>
+          <w:rFonts w:ascii="Calibri" w:hAnsi="Calibri" w:cs="Calibri"/>
+        </w:rPr>
+        <w:fldChar w:fldCharType="begin"/>
+      </w:r>
+      <w:r>
+        <w:rPr>
+          <w:rFonts w:ascii="Calibri" w:hAnsi="Calibri" w:cs="Calibri"/>
+        </w:rPr>
+        <w:instrText xml:space="preserve"> ADDIN ZOTERO_ITEM CSL_CITATION {"citationID":"3qwa3TtT","properties":{"formattedCitation":"(Cummings et al., 2012)","plainCitation":"(Cummings et al., 2012)","noteIndex":0},"citationItems":[{"id":52,"uris":["http://zotero.org/users/local/Ykweszta/items/RBSWU4TI"],"itemData":{"id":52,"type":"article-journal","abstract":"Laparoscopic colectomy for colon cancer has been compared with open colectomy in randomized controlled trials, but these studies may not be generalizable because of strict enrollment and exclusion criteria which may explicitly or inadvertently exclude older individuals due to associated comorbidities. Previous studies of older patients undergoing laparoscopic colectomy have generally focused on short-term outcomes. The goals of this cohort study were to identify predictors of laparoscopic colectomy in an older population in the United States and to compare short-term and long-term outcomes.","container-title":"World Journal of Surgical Oncology","DOI":"10.1186/1477-7819-10-31","ISSN":"1477-7819","issue":"1","journalAbbreviation":"World J Surg Onc","language":"en","page":"31","source":"Springer Link","title":"Laparoscopic versus open colectomy for colon cancer in an older population: a cohort study","title-short":"Laparoscopic versus open colectomy for colon cancer in an older population","volume":"10","author":[{"family":"Cummings","given":"Linda C."},{"family":"Delaney","given":"Conor P."},{"family":"Cooper","given":"Gregory S."}],"issued":{"date-parts":[["2012",2,7]]}}}],"schema":"https://github.com/citation-style-language/schema/raw/master/csl-citation.json"} </w:instrText>
+      </w:r>
+      <w:r>
+        <w:rPr>
+          <w:rFonts w:ascii="Calibri" w:hAnsi="Calibri" w:cs="Calibri"/>
+        </w:rPr>
+        <w:fldChar w:fldCharType="separate"/>
+      </w:r>
+      <w:r>
+        <w:rPr>
+          <w:rFonts w:ascii="Calibri" w:hAnsi="Calibri" w:cs="Calibri"/>
+        </w:rPr>
+        <w:t>(Cummings et al., 2012)</w:t>
+      </w:r>
+      <w:r>
+        <w:rPr>
+          <w:rFonts w:ascii="Calibri" w:hAnsi="Calibri" w:cs="Calibri"/>
+        </w:rPr>
+        <w:fldChar w:fldCharType="end"/>
+      </w:r>
+      <w:r>
+        <w:rPr>
+          <w:rFonts w:ascii="Calibri" w:hAnsi="Calibri" w:cs="Calibri"/>
+        </w:rPr>
+        <w:t xml:space="preserve">this research paper published in world journal of surgical oncology, is a study of laparoscopic versus open colectomy for colon cancer in an older population. The patients aged 65 years or older with cancer diagnosed and underwent colectomy within 6 months of diagnosis were considered for this study. Laparoscopy and colectomy patients were compared on different parameters. Laparoscopic colectomies were associated with left-sided tumours; areas with population density, income, and education level; areas in the western United States; and National Cancer Institute-designated cancer centres. Laparoscopic colectomy cases had shorter length of stay and less intensive care unit monitoring. Table 1 shows the baseline characteristics in overall cohort by surgical approach. There is a section explaining the limitations of the study. There is a chart that shows the survival times and %survived over the years. The study concludes that laparoscopic colectomy practice patterns were associated with factors which likely correlate with tertiary referral centres. Also, the study shows shorter hospitalizations for laparoscopic colectomy. </w:t>
+      </w:r>
+      <w:r>
+        <w:rPr>
+          <w:rFonts w:ascii="Calibri" w:hAnsi="Calibri" w:cs="Calibri"/>
+        </w:rPr>
+        <w:fldChar w:fldCharType="begin"/>
+      </w:r>
+      <w:r>
+        <w:rPr>
+          <w:rFonts w:ascii="Calibri" w:hAnsi="Calibri" w:cs="Calibri"/>
+        </w:rPr>
+        <w:instrText xml:space="preserve"> ADDIN ZOTERO_ITEM CSL_CITATION {"citationID":"FHySejls","properties":{"formattedCitation":"(Atkin et al., 1992)","plainCitation":"(Atkin et al., 1992)","noteIndex":0},"citationItems":[{"id":20,"uris":["http://zotero.org/users/local/Ykweszta/items/YR64UWSZ"],"itemData":{"id":20,"type":"article-journal","abstract":"THERE is controversy about the correct care for patients after the removal of adenomas found at sigmoidoscopy, particularly the need for regular follow-up colonoscopic examinations.1 , 2 Some specialists recommend that colonoscopy be performed every three to five years.3 Others argue that colonoscopy is a time-consuming and expensive procedure with some risk,4 , 5 which should be reserved for patients with an increased risk of colorectal cancer. The aim of the present study was to determine which subgroups of patients with rectosigmoid adenomas are at an increased risk of colorectal cancer after polypectomy, in order to provide a rational basis for their follow-up. Consequently, . . .","container-title":"New England Journal of Medicine","DOI":"10.1056/NEJM199203053261002","ISSN":"0028-4793","issue":"10","note":"publisher: Massachusetts Medical Society\n_eprint: https://doi.org/10.1056/NEJM199203053261002\nPMID: 1736104","page":"658-662","source":"Taylor and Francis+NEJM","title":"Long-Term Risk of Colorectal Cancer after Excision of Rectosigmoid Adenomas","volume":"326","author":[{"family":"Atkin","given":"Wendy S."},{"family":"Morson","given":"Basil C."},{"family":"Cuzick","given":"Jack"}],"issued":{"date-parts":[["1992",3,5]]}}}],"schema":"https://github.com/citation-style-language/schema/raw/master/csl-citation.json"} </w:instrText>
+      </w:r>
+      <w:r>
+        <w:rPr>
+          <w:rFonts w:ascii="Calibri" w:hAnsi="Calibri" w:cs="Calibri"/>
+        </w:rPr>
+        <w:fldChar w:fldCharType="separate"/>
+      </w:r>
+      <w:r>
+        <w:rPr>
+          <w:rFonts w:ascii="Calibri" w:hAnsi="Calibri" w:cs="Calibri"/>
+        </w:rPr>
+        <w:t>(Atkin et al., 1992)</w:t>
+      </w:r>
+      <w:r>
+        <w:rPr>
+          <w:rFonts w:ascii="Calibri" w:hAnsi="Calibri" w:cs="Calibri"/>
+        </w:rPr>
+        <w:fldChar w:fldCharType="end"/>
+      </w:r>
+      <w:r>
+        <w:rPr>
+          <w:rFonts w:ascii="Calibri" w:hAnsi="Calibri" w:cs="Calibri"/>
+        </w:rPr>
+        <w:t xml:space="preserve"> is an article from New England Journal of Medicine. The background of the research is to identify the long-term mortality after screening for colorectal cancer. The method of identifying the clients and approach of screening is defined clearly. There is a table that shows characteristics of the participants at Baseline and study end points. There is a figure 1. Cumulative Colorectal-Cancer Mortality shows the cumulative cancer mortality over the years. The research has a conclusion showing the percentage of mortality, percentage of mortality due to cancer. Screening reduced colorectal-cancer mortality. The study concludes that the of screening with faecal occult-blood testing on colorectal-cancer mortality persists after 30 years but does not influence all-cause </w:t>
       </w:r>
       <w:r>
         <w:rPr>
           <w:rFonts w:ascii="Calibri" w:hAnsi="Calibri" w:cs="Calibri"/>
         </w:rPr>
         <w:lastRenderedPageBreak/>
-        <w:t xml:space="preserve">screening such as the ability to identify the target population at risk and cancer registry availability. This review highlights issues to consider when implementing a CRC screening programme and gives a worldwide overview of CRC burden and the current status of screening programmes, with focus on international differences. </w:t>
+        <w:t xml:space="preserve">mortality. The sustained reduction in colorectal-cancer mortality supports the effect of polypectomy. (Funded by the Veterans Affairs Merit Review Award Program and others.). </w:t>
       </w:r>
       <w:r>
         <w:rPr>
@@ -13465,7 +13570,7 @@
         <w:rPr>
           <w:rFonts w:ascii="Calibri" w:hAnsi="Calibri" w:cs="Calibri"/>
         </w:rPr>
-        <w:instrText xml:space="preserve"> ADDIN ZOTERO_ITEM CSL_CITATION {"citationID":"d7amQC0a","properties":{"formattedCitation":"(Citarda et al., 2001)","plainCitation":"(Citarda et al., 2001)","noteIndex":0},"citationItems":[{"id":40,"uris":["http://zotero.org/users/local/Ykweszta/items/3U5U9D5I"],"itemData":{"id":40,"type":"article-journal","abstract":"BACKGROUND Colorectal cancer is one of the leading causes of death from cancer in Western countries. Removal of adenomas is based on the assumption that it could lead to a reduction in the incidence of colorectal cancer, as demonstrated by the National Polyp Study in the USA. A critical issue is whether the benefit observed in clinical trials can also be observed in standard clinical practice. To address the issue, a multicentre Italian collaborative study was organised.\nMETHODS The study cohort comprised 1693 subjects of both sexes, aged 40–69 years, enrolled between 1980 and 1987 following a total colon examination (TCE) (that is, total colonoscopy or colonoscopy and double contrast barium enema), with removal of at least one adenoma larger than 5 mm in diameter. Exclusion criteria were genetic syndromes, previous adenomas or colorectal cancer, previous colonic resection, inflammatory bowel disease, or sessile adenomas more than 3 cm in diameter. Follow up ended in December 1996 by TCE or telephone interview, and review of the medical records, clinical files, or death certificates. Incidence ratios for colorectal cancer were compared with expected age and sex specific incidences in the Italian general population.\nRESULTS Follow up data were obtained for 97.3% of cases for a total of 14 211 person/years. Mean follow up was 10.5 years. Six colorectal cancer cases (four in males, two in females) at various stages were ascertained (one at 29 months, two at five years, one at seven years, one at eight years, and one at 10 years from the index examination). The number of cancers expected in the reference population was 17.7 for an incidence ratio of 0.34 (confidence interval 0.23–0.63; p&lt;0.01).\nCONCLUSIONS Colonoscopic polypectomy substantially reduced the incidence of colorectal cancer in the cohort compared with that expected in the general population. These results are of particular relevance considering that those with adenomas are at increased risk of colorectal cancer and that this retrospective study was performed on data obtained in standard clinical practice. This observation strengthens the concept of effective population screening in view of the fact that adenomatous polyps are the most frequent neoplastic outcome of screening and their removal is associated with a decrease in the incidence of colorectal cancer.","container-title":"Gut","DOI":"10.1136/gut.48.6.812","ISSN":"0017-5749, 1468-3288","issue":"6","language":"en","license":"British Society of Gastroenterology","note":"publisher: BMJ Publishing Group\nsection: Gastrointestinal cancer\nPMID: 11358901","page":"812-815","source":"gut.bmj.com","title":"Efficacy in standard clinical practice of colonoscopic polypectomy in reducing colorectal cancer incidence","volume":"48","author":[{"family":"Citarda","given":"F."},{"family":"Tomaselli","given":"G."},{"family":"Capocaccia","given":"R."},{"family":"Barcherini","given":"S."},{"family":"Crespi","given":"M."},{"family":"Group","given":"The Italian Multicentre Study"}],"issued":{"date-parts":[["2001",6,1]]}}}],"schema":"https://github.com/citation-style-language/schema/raw/master/csl-citation.json"} </w:instrText>
+        <w:instrText xml:space="preserve"> ADDIN ZOTERO_ITEM CSL_CITATION {"citationID":"GMUZLybd","properties":{"formattedCitation":"(Kodeda et al., 2013)","plainCitation":"(Kodeda et al., 2013)","noteIndex":0},"citationItems":[{"id":46,"uris":["http://zotero.org/users/local/Ykweszta/items/28N58IH7"],"itemData":{"id":46,"type":"article-journal","abstract":"Evaluating the external validity of clinical trials requires knowledge not only of the study population but also of a relevant reference population. The main aim of this study was to present data from a large, contemporary, population-based cohort of patients with colonic cancer.Data on patients diagnosed between 2007 and 2011 were extracted from the Swedish Colon Cancer Registry. The data, registered prospectively in a national population of almost 10 million, included over 99 per cent of all diagnosed adenocarcinomas of the colon.This analysis included 18 889 patients with 19 526 tumours (3·0 per cent had synchronous tumours). The sex distribution was fairly equal, and the median age was 74·1 (interquartile range 65–81) years. The overall and relative (cancer-specific) survival rates after 3 years were 62·7 and 71·4 per cent respectively. Some 88·0 per cent of the patients were operated on, and 83·8 per cent had tumours resected. Median blood loss during bowel resection was 200 (mean 311) ml, and the median operating time was 160 min; 5·6 per cent of the procedures were laparoscopic. Preoperative chemotherapy was administered to 2·1 per cent of patients; postoperative chemotherapy was planned in 90·1 per cent of fit patients aged less than 75 years with stage III disease. In patients operated on in an emergency setting (21·5 per cent), the preoperative evaluation was less extensive, the proportion of R0 resections was lower, and the outcomes were poorer, in both the short and long term.These population-based data represent good-quality reference points.","container-title":"British Journal of Surgery","DOI":"10.1002/bjs.9166","ISSN":"0007-1323","issue":"8","journalAbbreviation":"British Journal of Surgery","page":"1100-1107","source":"Silverchair","title":"Population-based data from the Swedish Colon Cancer Registry","volume":"100","author":[{"family":"Kodeda","given":"K"},{"family":"Nathanaelsson","given":"L"},{"family":"Jung","given":"B"},{"family":"Olsson","given":"H"},{"family":"Jestin","given":"P"},{"family":"Sjövall","given":"A"},{"family":"Glimelius","given":"B"},{"family":"Påhlman","given":"L"},{"family":"Syk","given":"I"}],"issued":{"date-parts":[["2013",7,1]]}}}],"schema":"https://github.com/citation-style-language/schema/raw/master/csl-citation.json"} </w:instrText>
       </w:r>
       <w:r>
         <w:rPr>
@@ -13477,7 +13582,7 @@
         <w:rPr>
           <w:rFonts w:ascii="Calibri" w:hAnsi="Calibri" w:cs="Calibri"/>
         </w:rPr>
-        <w:t>(Citarda et al., 2001)</w:t>
+        <w:t>(Kodeda et al., 2013)</w:t>
       </w:r>
       <w:r>
         <w:rPr>
@@ -13489,35 +13594,7 @@
         <w:rPr>
           <w:rFonts w:ascii="Calibri" w:hAnsi="Calibri" w:cs="Calibri"/>
         </w:rPr>
-        <w:t xml:space="preserve"> reviews the efficacy in standard clinical practice of </w:t>
-      </w:r>
-      <w:proofErr w:type="spellStart"/>
-      <w:r>
-        <w:rPr>
-          <w:rFonts w:ascii="Calibri" w:hAnsi="Calibri" w:cs="Calibri"/>
-        </w:rPr>
-        <w:t>colonoscopic</w:t>
-      </w:r>
-      <w:proofErr w:type="spellEnd"/>
-      <w:r>
-        <w:rPr>
-          <w:rFonts w:ascii="Calibri" w:hAnsi="Calibri" w:cs="Calibri"/>
-        </w:rPr>
-        <w:t xml:space="preserve"> polypectomy in reducing colorectal cancer incidence. The literature states that the colorectal cancer is one of the leading causes of death in western countries. The literature details on the method used to select the population and samples. Age group of patients are also defined. The results identify the follow-up data as well as the cancer identified cases. The literature concludes that </w:t>
-      </w:r>
-      <w:proofErr w:type="spellStart"/>
-      <w:r>
-        <w:rPr>
-          <w:rFonts w:ascii="Calibri" w:hAnsi="Calibri" w:cs="Calibri"/>
-        </w:rPr>
-        <w:t>colonoscopic</w:t>
-      </w:r>
-      <w:proofErr w:type="spellEnd"/>
-      <w:r>
-        <w:rPr>
-          <w:rFonts w:ascii="Calibri" w:hAnsi="Calibri" w:cs="Calibri"/>
-        </w:rPr>
-        <w:t xml:space="preserve"> polypectomy substantially reduced the incidence of colorectal cancer in the cohort compared with that expected in the general population. These results are of particular relevance considering that those with adenomas are at increased risk of colorectal cancer and that this retrospective study was performed on data obtained in standard clinical practice. This observation strengthens the concept of effective population screening in view of the fact that adenomatous polyps are the most frequent neoplastic outcome of screening, and their removal is associated with a decrease in the incidence of colorectal cancer. Table 1 highlights the characteristics of the study cohort and the index lesions. There is another table explaining the characteristics of the six patients with colorectal cancer detected at follow up. </w:t>
+        <w:t xml:space="preserve">, the main aim of this study was to present data from a large, contemporary, population-based cohort of patients with colonic cancer. Data on patients diagnosed between 2007 and 2011 were extracted from the Swedish Colon Cancer Registry. The data, registered prospectively in a national population of almost 10 million, included over 99 per cent of all diagnosed adenocarcinomas of the colon. analysis included 18 889 patients with 19 526 tumours (3·0 per cent had synchronous tumours). The sex distribution was fairly equal, and the median age was 74·1 (interquartile range 65–81) years. The overall and relative (cancer-specific) survival rates after 3 years were 62·7and71·4percent respectively. Some 88·0 per cent of the patients were operated on, and 83·8 per cent had tumours resected. Median blood loss during bowel resection was 200 (mean 311) ml, and the median operating time was 160 min; 5·6 per cent of the procedures were laparoscopic. Preoperative chemotherapy was administered to 2·1 per cent of patients; postoperative chemotherapy was planned in 90·1 per cent of fit patients aged less than 75 years with stage III disease. In patients operated on in an emergency setting (21·5 per cent), the preoperative evaluation was less extensive, the proportion of R0 resections was lower, and the outcomes were poorer, in both the short and long term. There is tabular representation of the result summarised. </w:t>
       </w:r>
       <w:r>
         <w:rPr>
@@ -13529,7 +13606,7 @@
         <w:rPr>
           <w:rFonts w:ascii="Calibri" w:hAnsi="Calibri" w:cs="Calibri"/>
         </w:rPr>
-        <w:instrText xml:space="preserve"> ADDIN ZOTERO_ITEM CSL_CITATION {"citationID":"3qwa3TtT","properties":{"formattedCitation":"(Cummings et al., 2012)","plainCitation":"(Cummings et al., 2012)","noteIndex":0},"citationItems":[{"id":52,"uris":["http://zotero.org/users/local/Ykweszta/items/RBSWU4TI"],"itemData":{"id":52,"type":"article-journal","abstract":"Laparoscopic colectomy for colon cancer has been compared with open colectomy in randomized controlled trials, but these studies may not be generalizable because of strict enrollment and exclusion criteria which may explicitly or inadvertently exclude older individuals due to associated comorbidities. Previous studies of older patients undergoing laparoscopic colectomy have generally focused on short-term outcomes. The goals of this cohort study were to identify predictors of laparoscopic colectomy in an older population in the United States and to compare short-term and long-term outcomes.","container-title":"World Journal of Surgical Oncology","DOI":"10.1186/1477-7819-10-31","ISSN":"1477-7819","issue":"1","journalAbbreviation":"World J Surg Onc","language":"en","page":"31","source":"Springer Link","title":"Laparoscopic versus open colectomy for colon cancer in an older population: a cohort study","title-short":"Laparoscopic versus open colectomy for colon cancer in an older population","volume":"10","author":[{"family":"Cummings","given":"Linda C."},{"family":"Delaney","given":"Conor P."},{"family":"Cooper","given":"Gregory S."}],"issued":{"date-parts":[["2012",2,7]]}}}],"schema":"https://github.com/citation-style-language/schema/raw/master/csl-citation.json"} </w:instrText>
+        <w:instrText xml:space="preserve"> ADDIN ZOTERO_ITEM CSL_CITATION {"citationID":"dovMqnV5","properties":{"formattedCitation":"(Kodeda et al., 2010)","plainCitation":"(Kodeda et al., 2010)","noteIndex":0},"citationItems":[{"id":57,"uris":["http://zotero.org/users/local/Ykweszta/items/F3WI8UXY"],"itemData":{"id":57,"type":"article-journal","abstract":"Background: Adenocarcinomas of the rectum shed viable cells, which have the ability to implant. Intraoperative rectal washout decreases the amount and viability of these cells, but there is no conclusive evidence of the effect of rectal washout on local recurrence after rectal cancer surgery.\nMethods: Data were analysed from a population-based registry of patients who had anterior resection from 1995 to 2002 and were followed for 5 years. Rectal washout was performed at the discretion of the surgeon. National inclusion of patients with rectal cancer and follow-up was near complete (approximately 97 and 98 per cent respectively).\nResults: A total of 4677 patients were analysed (3749 who had washout, 851 no washout and 77 with information missing); 52·0 per cent of patients in the washout group and 41·4 per cent in the no-washout group had preoperative radiotherapy (P &lt; 0·001). Local recurrence rates were 6·0 and 10·2 per cent respectively (P &lt; 0·001). Univariable and multivariable logistic regression analyses produced odds ratios that favoured washout: 0·56 (95 per cent conﬁdence interval (c.i.) 0·43 to 0·72) and 0·61 (0·46 to 0·80) respectively (both P &lt; 0·001). In multivariable analysis restricted to patients who had curative surgery, the odds ratio was 0·59 (95 per cent c.i. 0·44 to 0·78; P &lt; 0·001).\nConclusion: There was a more favourable outcome in patients after rectal washout than without. Paper accepted 18 May 2010 Published online 29 July 2010 in Wiley Online Library (www.bjs.co.uk). DOI: 10.1002/bjs.7182","container-title":"British Journal of Surgery","DOI":"10.1002/bjs.7182","ISSN":"0007-1323, 1365-2168","issue":"10","language":"en","page":"1589-1597","source":"DOI.org (Crossref)","title":"Rectal washout and local recurrence of cancer after anterior resection","volume":"97","author":[{"family":"Kodeda","given":"K"},{"family":"Holmberg","given":"E"},{"family":"Jörgren","given":"F"},{"family":"Nordgren","given":"S"},{"family":"Lindmark","given":"G"}],"issued":{"date-parts":[["2010",9,1]]}}}],"schema":"https://github.com/citation-style-language/schema/raw/master/csl-citation.json"} </w:instrText>
       </w:r>
       <w:r>
         <w:rPr>
@@ -13541,7 +13618,7 @@
         <w:rPr>
           <w:rFonts w:ascii="Calibri" w:hAnsi="Calibri" w:cs="Calibri"/>
         </w:rPr>
-        <w:t>(Cummings et al., 2012)</w:t>
+        <w:t>(Kodeda et al., 2010)</w:t>
       </w:r>
       <w:r>
         <w:rPr>
@@ -13553,7 +13630,7 @@
         <w:rPr>
           <w:rFonts w:ascii="Calibri" w:hAnsi="Calibri" w:cs="Calibri"/>
         </w:rPr>
-        <w:t xml:space="preserve">this research paper published in world journal of surgical oncology, is a study of laparoscopic versus open colectomy for colon cancer in an older population. The patients aged 65 years or older with cancer diagnosed and underwent colectomy within 6 months of diagnosis were considered for this study. Laparoscopy and colectomy patients were compared on different parameters. Laparoscopic colectomies were associated with left-sided tumours; areas with population density, income, and education level; areas in the western United States; and National Cancer Institute-designated cancer centres. Laparoscopic colectomy cases had shorter length of stay and less intensive care unit monitoring. Table 1 shows the baseline characteristics in overall cohort by surgical approach. There is a section explaining the limitations of the study. There is a chart that shows the survival times and %survived over the years. The study concludes that laparoscopic colectomy practice patterns were associated with factors which likely correlate with tertiary referral centres. Also, the study shows shorter hospitalizations for laparoscopic colectomy. </w:t>
+        <w:t xml:space="preserve"> studies about rectal washouts and local recurrence of cancer after anterior resection. Adenocarcinomas of the rectum shed viable cells, which have the ability to implant. Intraoperative rectal washout decreases the amount and viability of these cells, but there is no conclusive evidence of the effect of rectal washout on local recurrence after rectal cancer surgery. Data were analysed from a population-based registry of patients who had anterior resection from 1995 to 2002 and were followed for 5 years. Rectal washout was performed at the discretion of the surgeon. National inclusion of patients with rectal cancer and follow-up was near complete (approximately 97 and 98 per cent respectively). There is a flow chart explaining the methodology with clear details on the numbers in each stage and the final results. There is a table in the literature that explains the characteristics of the included patients in detail. Multivariable logistic regression analysis is performed on the data. The study concludes that there is a more favourable outcome in patients after rectal washout than without.</w:t>
       </w:r>
       <w:r>
         <w:rPr>
@@ -13565,7 +13642,7 @@
         <w:rPr>
           <w:rFonts w:ascii="Calibri" w:hAnsi="Calibri" w:cs="Calibri"/>
         </w:rPr>
-        <w:instrText xml:space="preserve"> ADDIN ZOTERO_ITEM CSL_CITATION {"citationID":"FHySejls","properties":{"formattedCitation":"(Atkin et al., 1992)","plainCitation":"(Atkin et al., 1992)","noteIndex":0},"citationItems":[{"id":20,"uris":["http://zotero.org/users/local/Ykweszta/items/YR64UWSZ"],"itemData":{"id":20,"type":"article-journal","abstract":"THERE is controversy about the correct care for patients after the removal of adenomas found at sigmoidoscopy, particularly the need for regular follow-up colonoscopic examinations.1 , 2 Some specialists recommend that colonoscopy be performed every three to five years.3 Others argue that colonoscopy is a time-consuming and expensive procedure with some risk,4 , 5 which should be reserved for patients with an increased risk of colorectal cancer. The aim of the present study was to determine which subgroups of patients with rectosigmoid adenomas are at an increased risk of colorectal cancer after polypectomy, in order to provide a rational basis for their follow-up. Consequently, . . .","container-title":"New England Journal of Medicine","DOI":"10.1056/NEJM199203053261002","ISSN":"0028-4793","issue":"10","note":"publisher: Massachusetts Medical Society\n_eprint: https://doi.org/10.1056/NEJM199203053261002\nPMID: 1736104","page":"658-662","source":"Taylor and Francis+NEJM","title":"Long-Term Risk of Colorectal Cancer after Excision of Rectosigmoid Adenomas","volume":"326","author":[{"family":"Atkin","given":"Wendy S."},{"family":"Morson","given":"Basil C."},{"family":"Cuzick","given":"Jack"}],"issued":{"date-parts":[["1992",3,5]]}}}],"schema":"https://github.com/citation-style-language/schema/raw/master/csl-citation.json"} </w:instrText>
+        <w:instrText xml:space="preserve"> ADDIN ZOTERO_ITEM CSL_CITATION {"citationID":"wymiGaxc","properties":{"formattedCitation":"(Neuman et al., 2013)","plainCitation":"(Neuman et al., 2013)","noteIndex":0},"citationItems":[{"id":54,"uris":["http://zotero.org/users/local/Ykweszta/items/YTHE2DVE"],"itemData":{"id":54,"type":"article-journal","abstract":"BACKGROUND: Age-related disparities in colon cancer treatment exist, with older patients being less likely to receive recommended therapy. However, to the authors' knowledge, few studies to date have focused on receipt of surgery. The objective of the current study was to describe patterns of surgery in patients aged ≥ 80 years with colon cancer and examine outcomes with and without colectomy. METHODS: Medicare beneficiaries aged ≥ 80 years with colon cancer who were diagnosed between 1992 and 2005 were identified from the Surveillance, Epidemiology, and End Results-Medicare database. Multivariable logistic regression analysis was used to assess factors associated with nonoperative management. Kaplan-Meier survival analysis determined 1-year overall and colon cancer-specific survival. RESULTS: Of 31,574 patients, 80% underwent colectomy. Approximately 46% were diagnosed during an urgent/emergent hospital admission, with decreased 1-year overall survival (70% vs 86% for patients diagnosed during an elective admission) noted among these individuals. Factors found to be most predictive of nonoperative management included older age, black race, more hospital admissions, use of home oxygen, use of a wheelchair, being frail, and having dementia. For both operative and nonoperative patients, the 1-year overall survival rate was lower than the colon cancer-specific survival rate (operative patients: 78% vs 89%; nonoperative patients: 58% vs 78%). CONCLUSIONS: The majority of older patients with colon cancer undergo surgery, with improved outcomes noted compared with nonoperative management. However, many patients who are not selected for surgery die of unrelated causes, reflecting good surgical selection. Patients undergoing surgery during an urgent/emergent admission have an increased short-term mortality risk. Because the earlier detection of colon cancer may increase the percentage of older patients undergoing elective surgery, the findings of the current study may have policy implications for colon cancer screening and suggest that age should not be the only factor driving cancer screening recommendations. Cancer 2013. © 2012 American Cancer Society.","container-title":"Cancer","DOI":"10.1002/cncr.27765","ISSN":"1097-0142","issue":"3","language":"en","note":"_eprint: https://onlinelibrary.wiley.com/doi/pdf/10.1002/cncr.27765","page":"639-647","source":"Wiley Online Library","title":"Surgical treatment of colon cancer in patients aged 80 years and older","volume":"119","author":[{"family":"Neuman","given":"Heather B."},{"family":"O'Connor","given":"Erin S."},{"family":"Weiss","given":"Jennifer"},{"family":"LoConte","given":"Noelle K."},{"family":"Greenblatt","given":"David Y."},{"family":"Greenberg","given":"Caprice C."},{"family":"Smith","given":"Maureen A."}],"issued":{"date-parts":[["2013"]]}}}],"schema":"https://github.com/citation-style-language/schema/raw/master/csl-citation.json"} </w:instrText>
       </w:r>
       <w:r>
         <w:rPr>
@@ -13577,7 +13654,7 @@
         <w:rPr>
           <w:rFonts w:ascii="Calibri" w:hAnsi="Calibri" w:cs="Calibri"/>
         </w:rPr>
-        <w:t>(Atkin et al., 1992)</w:t>
+        <w:t>(Neuman et al., 2013)</w:t>
       </w:r>
       <w:r>
         <w:rPr>
@@ -13589,122 +13666,14 @@
         <w:rPr>
           <w:rFonts w:ascii="Calibri" w:hAnsi="Calibri" w:cs="Calibri"/>
         </w:rPr>
-        <w:t xml:space="preserve"> is an article from New England Journal of Medicine. The background of the research is to identify the long-term mortality after screening for colorectal cancer. The method of identifying the clients and approach of screening is defined clearly. There is a table that shows characteristics of the participants at Baseline and study end points. There is a figure 1. Cumulative Colorectal-Cancer Mortality shows the cumulative cancer mortality over the years. The research has a conclusion showing the percentage of mortality, percentage of mortality due to cancer. Screening reduced colorectal-cancer mortality. The study concludes that the of screening with faecal occult-blood testing on colorectal-cancer mortality persists after 30 years but does not influence all-cause mortality. The sustained reduction in colorectal-cancer mortality supports the effect of polypectomy. (Funded by the Veterans Affairs Merit Review Award Program and others.). </w:t>
-      </w:r>
-      <w:r>
-        <w:rPr>
-          <w:rFonts w:ascii="Calibri" w:hAnsi="Calibri" w:cs="Calibri"/>
-        </w:rPr>
-        <w:fldChar w:fldCharType="begin"/>
-      </w:r>
-      <w:r>
-        <w:rPr>
-          <w:rFonts w:ascii="Calibri" w:hAnsi="Calibri" w:cs="Calibri"/>
-        </w:rPr>
-        <w:instrText xml:space="preserve"> ADDIN ZOTERO_ITEM CSL_CITATION {"citationID":"GMUZLybd","properties":{"formattedCitation":"(Kodeda et al., 2013)","plainCitation":"(Kodeda et al., 2013)","noteIndex":0},"citationItems":[{"id":46,"uris":["http://zotero.org/users/local/Ykweszta/items/28N58IH7"],"itemData":{"id":46,"type":"article-journal","abstract":"Evaluating the external validity of clinical trials requires knowledge not only of the study population but also of a relevant reference population. The main aim of this study was to present data from a large, contemporary, population-based cohort of patients with colonic cancer.Data on patients diagnosed between 2007 and 2011 were extracted from the Swedish Colon Cancer Registry. The data, registered prospectively in a national population of almost 10 million, included over 99 per cent of all diagnosed adenocarcinomas of the colon.This analysis included 18 889 patients with 19 526 tumours (3·0 per cent had synchronous tumours). The sex distribution was fairly equal, and the median age was 74·1 (interquartile range 65–81) years. The overall and relative (cancer-specific) survival rates after 3 years were 62·7 and 71·4 per cent respectively. Some 88·0 per cent of the patients were operated on, and 83·8 per cent had tumours resected. Median blood loss during bowel resection was 200 (mean 311) ml, and the median operating time was 160 min; 5·6 per cent of the procedures were laparoscopic. Preoperative chemotherapy was administered to 2·1 per cent of patients; postoperative chemotherapy was planned in 90·1 per cent of fit patients aged less than 75 years with stage III disease. In patients operated on in an emergency setting (21·5 per cent), the preoperative evaluation was less extensive, the proportion of R0 resections was lower, and the outcomes were poorer, in both the short and long term.These population-based data represent good-quality reference points.","container-title":"British Journal of Surgery","DOI":"10.1002/bjs.9166","ISSN":"0007-1323","issue":"8","journalAbbreviation":"British Journal of Surgery","page":"1100-1107","source":"Silverchair","title":"Population-based data from the Swedish Colon Cancer Registry","volume":"100","author":[{"family":"Kodeda","given":"K"},{"family":"Nathanaelsson","given":"L"},{"family":"Jung","given":"B"},{"family":"Olsson","given":"H"},{"family":"Jestin","given":"P"},{"family":"Sjövall","given":"A"},{"family":"Glimelius","given":"B"},{"family":"Påhlman","given":"L"},{"family":"Syk","given":"I"}],"issued":{"date-parts":[["2013",7,1]]}}}],"schema":"https://github.com/citation-style-language/schema/raw/master/csl-citation.json"} </w:instrText>
-      </w:r>
-      <w:r>
-        <w:rPr>
-          <w:rFonts w:ascii="Calibri" w:hAnsi="Calibri" w:cs="Calibri"/>
-        </w:rPr>
-        <w:fldChar w:fldCharType="separate"/>
-      </w:r>
-      <w:r>
-        <w:rPr>
-          <w:rFonts w:ascii="Calibri" w:hAnsi="Calibri" w:cs="Calibri"/>
-        </w:rPr>
-        <w:t>(Kodeda et al., 2013)</w:t>
-      </w:r>
-      <w:r>
-        <w:rPr>
-          <w:rFonts w:ascii="Calibri" w:hAnsi="Calibri" w:cs="Calibri"/>
-        </w:rPr>
-        <w:fldChar w:fldCharType="end"/>
-      </w:r>
-      <w:r>
-        <w:rPr>
-          <w:rFonts w:ascii="Calibri" w:hAnsi="Calibri" w:cs="Calibri"/>
-        </w:rPr>
-        <w:t xml:space="preserve">, the main aim of this study was to present data from a large, contemporary, population-based cohort of patients with colonic cancer. Data on patients diagnosed between 2007 and 2011 were extracted from the Swedish Colon Cancer Registry. The data, registered prospectively in a national population of almost 10 million, included over 99 per cent of all diagnosed adenocarcinomas of the colon. analysis included 18 889 patients with 19 526 tumours (3·0 per cent had synchronous tumours). The sex distribution was fairly equal, and the median age was 74·1 (interquartile range 65–81) years. The overall and relative (cancer-specific) survival rates after 3 years were 62·7and71·4percent respectively. Some 88·0 per cent of the patients were operated on, and 83·8 per cent had tumours resected. Median blood loss during bowel resection was 200 (mean 311) ml, and the median operating time was 160 min; 5·6 per cent of the procedures were laparoscopic. Preoperative </w:t>
+        <w:t xml:space="preserve"> The literature here reviews the surgical treatment of colon cancer in patients aged 80 years and old. The study aimed to describe the patterns of surgery in patient aged 80 plus, and the outcomes are examined. Medicare beneficiaries aged 80 years with colon cancer who were diagnosed between 1992 and 2005 were identified from the Surveillance, Epidemiology, and End Results-Medicare database. Multivariable logistic regression analysis was used to assess factors associated with nonoperative management. Kaplan-Meier survival analysis determined 1-year overall and colon cancer-specific survival. The literature details about the variables used in the research, it also details about the patient selection process in the status. The literature mentions of the outcome variable “curative surgery”. There is a section for the statistical analysis, where the hypothesis testing is all mentioned. Figure 1 shows as Surgical treatment of patients aged 80 years with colon cancer is shown. The results show that of the selected samples 80% has undergone colectomy. Factors found to be most predictive of nonoperative management included older age, black race, more hospital admissions, use of home oxygen, use of a wheelchair, being frail, and having dementia. For both operative and nonoperative patients, the 1-year overall survival rate was lower than the colon cancer-specific survival rate (operative patients: 78% vs 89%; nonoperative patients: 58% vs 78%). The literature concludes that the majority of older patients with colon cancer undergo surgery, with improved outcomes noted compared with nonoperative management. However, many patients who are not selected for surgery die of unrelated causes, reflecting good surgical selection. Patients undergoing surgery during an urgent/emergent admission have an increased short-term mortality risk. Because the earlier detection of colon cancer may increase the </w:t>
       </w:r>
       <w:r>
         <w:rPr>
           <w:rFonts w:ascii="Calibri" w:hAnsi="Calibri" w:cs="Calibri"/>
         </w:rPr>
         <w:lastRenderedPageBreak/>
-        <w:t xml:space="preserve">chemotherapy was administered to 2·1 per cent of patients; postoperative chemotherapy was planned in 90·1 per cent of fit patients aged less than 75 years with stage III disease. In patients operated on in an emergency setting (21·5 per cent), the preoperative evaluation was less extensive, the proportion of R0 resections was lower, and the outcomes were poorer, in both the short and long term. There is tabular representation of the result summarised. </w:t>
-      </w:r>
-      <w:r>
-        <w:rPr>
-          <w:rFonts w:ascii="Calibri" w:hAnsi="Calibri" w:cs="Calibri"/>
-        </w:rPr>
-        <w:fldChar w:fldCharType="begin"/>
-      </w:r>
-      <w:r>
-        <w:rPr>
-          <w:rFonts w:ascii="Calibri" w:hAnsi="Calibri" w:cs="Calibri"/>
-        </w:rPr>
-        <w:instrText xml:space="preserve"> ADDIN ZOTERO_ITEM CSL_CITATION {"citationID":"dovMqnV5","properties":{"formattedCitation":"(Kodeda et al., 2010)","plainCitation":"(Kodeda et al., 2010)","noteIndex":0},"citationItems":[{"id":57,"uris":["http://zotero.org/users/local/Ykweszta/items/F3WI8UXY"],"itemData":{"id":57,"type":"article-journal","abstract":"Background: Adenocarcinomas of the rectum shed viable cells, which have the ability to implant. Intraoperative rectal washout decreases the amount and viability of these cells, but there is no conclusive evidence of the effect of rectal washout on local recurrence after rectal cancer surgery.\nMethods: Data were analysed from a population-based registry of patients who had anterior resection from 1995 to 2002 and were followed for 5 years. Rectal washout was performed at the discretion of the surgeon. National inclusion of patients with rectal cancer and follow-up was near complete (approximately 97 and 98 per cent respectively).\nResults: A total of 4677 patients were analysed (3749 who had washout, 851 no washout and 77 with information missing); 52·0 per cent of patients in the washout group and 41·4 per cent in the no-washout group had preoperative radiotherapy (P &lt; 0·001). Local recurrence rates were 6·0 and 10·2 per cent respectively (P &lt; 0·001). Univariable and multivariable logistic regression analyses produced odds ratios that favoured washout: 0·56 (95 per cent conﬁdence interval (c.i.) 0·43 to 0·72) and 0·61 (0·46 to 0·80) respectively (both P &lt; 0·001). In multivariable analysis restricted to patients who had curative surgery, the odds ratio was 0·59 (95 per cent c.i. 0·44 to 0·78; P &lt; 0·001).\nConclusion: There was a more favourable outcome in patients after rectal washout than without. Paper accepted 18 May 2010 Published online 29 July 2010 in Wiley Online Library (www.bjs.co.uk). DOI: 10.1002/bjs.7182","container-title":"British Journal of Surgery","DOI":"10.1002/bjs.7182","ISSN":"0007-1323, 1365-2168","issue":"10","language":"en","page":"1589-1597","source":"DOI.org (Crossref)","title":"Rectal washout and local recurrence of cancer after anterior resection","volume":"97","author":[{"family":"Kodeda","given":"K"},{"family":"Holmberg","given":"E"},{"family":"Jörgren","given":"F"},{"family":"Nordgren","given":"S"},{"family":"Lindmark","given":"G"}],"issued":{"date-parts":[["2010",9,1]]}}}],"schema":"https://github.com/citation-style-language/schema/raw/master/csl-citation.json"} </w:instrText>
-      </w:r>
-      <w:r>
-        <w:rPr>
-          <w:rFonts w:ascii="Calibri" w:hAnsi="Calibri" w:cs="Calibri"/>
-        </w:rPr>
-        <w:fldChar w:fldCharType="separate"/>
-      </w:r>
-      <w:r>
-        <w:rPr>
-          <w:rFonts w:ascii="Calibri" w:hAnsi="Calibri" w:cs="Calibri"/>
-        </w:rPr>
-        <w:t>(Kodeda et al., 2010)</w:t>
-      </w:r>
-      <w:r>
-        <w:rPr>
-          <w:rFonts w:ascii="Calibri" w:hAnsi="Calibri" w:cs="Calibri"/>
-        </w:rPr>
-        <w:fldChar w:fldCharType="end"/>
-      </w:r>
-      <w:r>
-        <w:rPr>
-          <w:rFonts w:ascii="Calibri" w:hAnsi="Calibri" w:cs="Calibri"/>
-        </w:rPr>
-        <w:t xml:space="preserve"> studies about rectal washouts and local recurrence of cancer after anterior resection. Adenocarcinomas of the rectum shed viable cells, which have the ability to implant. Intraoperative rectal washout decreases the amount and viability of these cells, but there is no conclusive evidence of the effect of rectal washout on local recurrence after rectal cancer surgery. Data were analysed from a population-based registry of patients who had anterior resection from 1995 to 2002 and were followed for 5 years. Rectal washout was performed at the discretion of the surgeon. National inclusion of patients with rectal cancer and follow-up was near complete (approximately 97 and 98 per cent respectively). There is a flow chart explaining the methodology with clear details on the numbers in each stage and the final results. There is a table in the literature that explains the characteristics of the included patients in detail. Multivariable logistic regression analysis is performed on the data. The study concludes that there is a more favourable outcome in patients after rectal washout than without.</w:t>
-      </w:r>
-      <w:r>
-        <w:rPr>
-          <w:rFonts w:ascii="Calibri" w:hAnsi="Calibri" w:cs="Calibri"/>
-        </w:rPr>
-        <w:fldChar w:fldCharType="begin"/>
-      </w:r>
-      <w:r>
-        <w:rPr>
-          <w:rFonts w:ascii="Calibri" w:hAnsi="Calibri" w:cs="Calibri"/>
-        </w:rPr>
-        <w:instrText xml:space="preserve"> ADDIN ZOTERO_ITEM CSL_CITATION {"citationID":"wymiGaxc","properties":{"formattedCitation":"(Neuman et al., 2013)","plainCitation":"(Neuman et al., 2013)","noteIndex":0},"citationItems":[{"id":54,"uris":["http://zotero.org/users/local/Ykweszta/items/YTHE2DVE"],"itemData":{"id":54,"type":"article-journal","abstract":"BACKGROUND: Age-related disparities in colon cancer treatment exist, with older patients being less likely to receive recommended therapy. However, to the authors' knowledge, few studies to date have focused on receipt of surgery. The objective of the current study was to describe patterns of surgery in patients aged ≥ 80 years with colon cancer and examine outcomes with and without colectomy. METHODS: Medicare beneficiaries aged ≥ 80 years with colon cancer who were diagnosed between 1992 and 2005 were identified from the Surveillance, Epidemiology, and End Results-Medicare database. Multivariable logistic regression analysis was used to assess factors associated with nonoperative management. Kaplan-Meier survival analysis determined 1-year overall and colon cancer-specific survival. RESULTS: Of 31,574 patients, 80% underwent colectomy. Approximately 46% were diagnosed during an urgent/emergent hospital admission, with decreased 1-year overall survival (70% vs 86% for patients diagnosed during an elective admission) noted among these individuals. Factors found to be most predictive of nonoperative management included older age, black race, more hospital admissions, use of home oxygen, use of a wheelchair, being frail, and having dementia. For both operative and nonoperative patients, the 1-year overall survival rate was lower than the colon cancer-specific survival rate (operative patients: 78% vs 89%; nonoperative patients: 58% vs 78%). CONCLUSIONS: The majority of older patients with colon cancer undergo surgery, with improved outcomes noted compared with nonoperative management. However, many patients who are not selected for surgery die of unrelated causes, reflecting good surgical selection. Patients undergoing surgery during an urgent/emergent admission have an increased short-term mortality risk. Because the earlier detection of colon cancer may increase the percentage of older patients undergoing elective surgery, the findings of the current study may have policy implications for colon cancer screening and suggest that age should not be the only factor driving cancer screening recommendations. Cancer 2013. © 2012 American Cancer Society.","container-title":"Cancer","DOI":"10.1002/cncr.27765","ISSN":"1097-0142","issue":"3","language":"en","note":"_eprint: https://onlinelibrary.wiley.com/doi/pdf/10.1002/cncr.27765","page":"639-647","source":"Wiley Online Library","title":"Surgical treatment of colon cancer in patients aged 80 years and older","volume":"119","author":[{"family":"Neuman","given":"Heather B."},{"family":"O'Connor","given":"Erin S."},{"family":"Weiss","given":"Jennifer"},{"family":"LoConte","given":"Noelle K."},{"family":"Greenblatt","given":"David Y."},{"family":"Greenberg","given":"Caprice C."},{"family":"Smith","given":"Maureen A."}],"issued":{"date-parts":[["2013"]]}}}],"schema":"https://github.com/citation-style-language/schema/raw/master/csl-citation.json"} </w:instrText>
-      </w:r>
-      <w:r>
-        <w:rPr>
-          <w:rFonts w:ascii="Calibri" w:hAnsi="Calibri" w:cs="Calibri"/>
-        </w:rPr>
-        <w:fldChar w:fldCharType="separate"/>
-      </w:r>
-      <w:r>
-        <w:rPr>
-          <w:rFonts w:ascii="Calibri" w:hAnsi="Calibri" w:cs="Calibri"/>
-        </w:rPr>
-        <w:t>(Neuman et al., 2013)</w:t>
-      </w:r>
-      <w:r>
-        <w:rPr>
-          <w:rFonts w:ascii="Calibri" w:hAnsi="Calibri" w:cs="Calibri"/>
-        </w:rPr>
-        <w:fldChar w:fldCharType="end"/>
-      </w:r>
-      <w:r>
-        <w:rPr>
-          <w:rFonts w:ascii="Calibri" w:hAnsi="Calibri" w:cs="Calibri"/>
-        </w:rPr>
-        <w:t xml:space="preserve"> The literature here reviews the surgical treatment of colon cancer in patients aged 80 years and old. The study aimed to describe the patterns of surgery in patient aged 80 plus, and the outcomes are examined. Medicare beneficiaries aged 80 years with colon cancer who were diagnosed between 1992 and 2005 were identified from the Surveillance, Epidemiology, and End Results-Medicare database. Multivariable logistic regression analysis was used to assess factors associated with nonoperative management. Kaplan-Meier survival analysis determined 1-year overall and colon cancer-specific survival. The literature details about the variables used in the research, it also details about the patient selection process in the status. The literature mentions of the outcome variable “curative surgery”. There is a section for the statistical analysis, where the hypothesis testing is all mentioned. Figure 1 shows as Surgical treatment of patients aged 80 years with colon cancer is shown. The results show that of the selected samples 80% has undergone colectomy. Factors found to be most predictive of nonoperative management included older age, black race, more hospital admissions, use of home oxygen, use of a wheelchair, being frail, and having dementia. For both operative and nonoperative patients, the 1-year overall survival rate was lower than the colon cancer-specific survival rate (operative patients: 78% vs 89%; nonoperative patients: 58% vs 78%). The literature concludes that the majority of older patients with colon cancer undergo surgery, with improved outcomes noted compared with nonoperative management. However, many patients who are not selected for surgery die of unrelated causes, reflecting good surgical selection. Patients undergoing surgery during an urgent/emergent admission have an increased short-term mortality risk. Because the earlier detection of colon cancer may increase the percentage of older patients undergoing elective surgery, the findings of the current study may have policy implications for colon cancer screening and suggest that age should not be the only factor driving cancer screening recommendations. Cancer 2013; 119:639-47. C V 2012 American Cancer Society. </w:t>
+        <w:t xml:space="preserve">percentage of older patients undergoing elective surgery, the findings of the current study may have policy implications for colon cancer screening and suggest that age should not be the only factor driving cancer screening recommendations. Cancer 2013; 119:639-47. C V 2012 American Cancer Society. </w:t>
       </w:r>
     </w:p>
     <w:p>
@@ -13767,14 +13736,194 @@
         <w:rPr>
           <w:rFonts w:ascii="Calibri" w:hAnsi="Calibri" w:cs="Calibri"/>
         </w:rPr>
-        <w:t xml:space="preserve">. The literature highlights the usage of Machine learning models in health care. The study here focusses on a machine learning based predictive model to identify acute coronary syndrome outcomes and mortality of patients in hospital. Machine learning based soft-voting ensemble classifier (SVEC) for the predictive modelling of acute coronary syndrome (ACS) outcomes such as STEMI and NSTEMI. The proposed SVEC applied 3 ML algorithms such as random forest, extra tree, and the gradient-boosting machine for predictive modelling of target and the </w:t>
+        <w:t xml:space="preserve">. The literature highlights the usage of Machine learning models in health care. The study here focusses on a machine learning based predictive model to identify acute coronary syndrome outcomes and mortality of patients in hospital. Machine learning based soft-voting ensemble classifier (SVEC) for the predictive modelling of acute coronary syndrome (ACS) outcomes such as STEMI and NSTEMI. The proposed SVEC applied 3 ML algorithms such as random forest, extra tree, and the gradient-boosting machine for predictive modelling of target and the accuracy measures were compared. The proposed predictive model outperformed other ML-based models; hence it can be used practically in hospitals for the diagnosis and prediction of heart problems so that timely detection of proper treatments can be chosen, and the occurrence of disease predicted more accurately. There are tabular data explaining the statistics and figure explaining the model outcomes. </w:t>
+      </w:r>
+      <w:r>
+        <w:rPr>
+          <w:rFonts w:ascii="Calibri" w:hAnsi="Calibri" w:cs="Calibri"/>
+        </w:rPr>
+        <w:fldChar w:fldCharType="begin"/>
+      </w:r>
+      <w:r>
+        <w:rPr>
+          <w:rFonts w:ascii="Calibri" w:hAnsi="Calibri" w:cs="Calibri"/>
+        </w:rPr>
+        <w:instrText xml:space="preserve"> ADDIN ZOTERO_ITEM CSL_CITATION {"citationID":"iqhTf0XM","properties":{"formattedCitation":"(Stiglic et al., 2020)","plainCitation":"(Stiglic et al., 2020)","noteIndex":0},"citationItems":[{"id":75,"uris":["http://zotero.org/users/local/Ykweszta/items/WVCVGFZB"],"itemData":{"id":75,"type":"article-journal","abstract":"There is a need of ensuring that learning (ML) models are interpretable. Higher interpretability of the model means easier comprehension and explanation of future predictions for end-users. Further, interpretable ML models allow healthcare experts to make reasonable and data-driven decisions to provide personalized decisions that can ultimately lead to higher quality of service in healthcare. Generally, we can classify interpretability approaches in two groups where the first focuses on personalized interpretation (local interpretability) while the second summarizes prediction models on a population level (global interpretability). Alternatively, we can group interpretability methods into model-specific techniques, which are designed to interpret predictions generated by a specific model, such as a neural network, and model-agnostic approaches, which provide easy-to-understand explanations of predictions made by any ML model. Here, we give an overview of interpretability approaches using structured data and provide examples of practical interpretability of ML in different areas of healthcare, including prediction of health-related outcomes, optimizing treatments, or improving the efficiency of screening for specific conditions. Further, we outline future directions for interpretable ML and highlight the importance of developing algorithmic solutions that can enable ML driven decision making in high-stakes healthcare problems. This article is categorized under: Application Areas &gt; Health Care","container-title":"WIREs Data Mining and Knowledge Discovery","DOI":"10.1002/widm.1379","ISSN":"1942-4795","issue":"5","language":"en","note":"_eprint: https://onlinelibrary.wiley.com/doi/pdf/10.1002/widm.1379","page":"e1379","source":"Wiley Online Library","title":"Interpretability of machine learning-based prediction models in healthcare","volume":"10","author":[{"family":"Stiglic","given":"Gregor"},{"family":"Kocbek","given":"Primoz"},{"family":"Fijacko","given":"Nino"},{"family":"Zitnik","given":"Marinka"},{"family":"Verbert","given":"Katrien"},{"family":"Cilar","given":"Leona"}],"issued":{"date-parts":[["2020"]]}}}],"schema":"https://github.com/citation-style-language/schema/raw/master/csl-citation.json"} </w:instrText>
+      </w:r>
+      <w:r>
+        <w:rPr>
+          <w:rFonts w:ascii="Calibri" w:hAnsi="Calibri" w:cs="Calibri"/>
+        </w:rPr>
+        <w:fldChar w:fldCharType="separate"/>
+      </w:r>
+      <w:r>
+        <w:rPr>
+          <w:rFonts w:ascii="Calibri" w:hAnsi="Calibri" w:cs="Calibri"/>
+        </w:rPr>
+        <w:t>(Stiglic et al., 2020)</w:t>
+      </w:r>
+      <w:r>
+        <w:rPr>
+          <w:rFonts w:ascii="Calibri" w:hAnsi="Calibri" w:cs="Calibri"/>
+        </w:rPr>
+        <w:fldChar w:fldCharType="end"/>
+      </w:r>
+      <w:r>
+        <w:rPr>
+          <w:rFonts w:ascii="Calibri" w:hAnsi="Calibri" w:cs="Calibri"/>
+        </w:rPr>
+        <w:t xml:space="preserve"> The document summarises on how the different machine learning models can be interpreted. Population based interpretation and sample interpretation are both discussed. There is a graphical representation of how the interpretation is done for population and for the sample.</w:t>
+      </w:r>
+      <w:r>
+        <w:rPr>
+          <w:rFonts w:ascii="Calibri" w:hAnsi="Calibri" w:cs="Calibri"/>
+        </w:rPr>
+        <w:fldChar w:fldCharType="begin"/>
+      </w:r>
+      <w:r>
+        <w:rPr>
+          <w:rFonts w:ascii="Calibri" w:hAnsi="Calibri" w:cs="Calibri"/>
+        </w:rPr>
+        <w:instrText xml:space="preserve"> ADDIN ZOTERO_ITEM CSL_CITATION {"citationID":"cmsceH4K","properties":{"formattedCitation":"(Doupe et al., 2019)","plainCitation":"(Doupe et al., 2019)","noteIndex":0},"citationItems":[{"id":58,"uris":["http://zotero.org/users/local/Ykweszta/items/X3QDX6TF"],"itemData":{"id":58,"type":"article-journal","abstract":"Background\nMachine learning is increasingly used to predict healthcare outcomes, including cost, utilization, and quality.\nObjective\nWe provide a high-level overview of machine learning for healthcare outcomes researchers and decision makers.\nMethods\nWe introduce key concepts for understanding the application of machine learning methods to healthcare outcomes research. We first describe current standards to rigorously learn an estimator, which is an algorithm developed through machine learning to predict a particular outcome. We include steps for data preparation, estimator family selection, parameter learning, regularization, and evaluation. We then compare 3 of the most common machine learning methods: (1) decision tree methods that can be useful for identifying how different subpopulations experience different risks for an outcome; (2) deep learning methods that can identify complex nonlinear patterns or interactions between variables predictive of an outcome; and (3) ensemble methods that can improve predictive performance by combining multiple machine learning methods.\nResults\nWe demonstrate the application of common machine methods to a simulated insurance claims dataset. We specifically include statistical code in R and Python for the development and evaluation of estimators for predicting which patients are at heightened risk for hospitalization from ambulatory care-sensitive conditions.\nConclusions\nOutcomes researchers should be aware of key standards for rigorously evaluating an estimator developed through machine learning approaches. Although multiple methods use machine learning concepts, different approaches are best suited for different research problems.","container-title":"Value in Health","DOI":"10.1016/j.jval.2019.02.012","ISSN":"1098-3015","issue":"7","journalAbbreviation":"Value in Health","language":"en","page":"808-815","source":"ScienceDirect","title":"Machine Learning for Health Services Researchers","volume":"22","author":[{"family":"Doupe","given":"Patrick"},{"family":"Faghmous","given":"James"},{"family":"Basu","given":"Sanjay"}],"issued":{"date-parts":[["2019",7,1]]}}}],"schema":"https://github.com/citation-style-language/schema/raw/master/csl-citation.json"} </w:instrText>
+      </w:r>
+      <w:r>
+        <w:rPr>
+          <w:rFonts w:ascii="Calibri" w:hAnsi="Calibri" w:cs="Calibri"/>
+        </w:rPr>
+        <w:fldChar w:fldCharType="separate"/>
+      </w:r>
+      <w:r>
+        <w:rPr>
+          <w:rFonts w:ascii="Calibri" w:hAnsi="Calibri" w:cs="Calibri"/>
+        </w:rPr>
+        <w:t>(Doupe et al., 2019)</w:t>
+      </w:r>
+      <w:r>
+        <w:rPr>
+          <w:rFonts w:ascii="Calibri" w:hAnsi="Calibri" w:cs="Calibri"/>
+        </w:rPr>
+        <w:fldChar w:fldCharType="end"/>
+      </w:r>
+      <w:r>
+        <w:rPr>
+          <w:rFonts w:ascii="Calibri" w:hAnsi="Calibri" w:cs="Calibri"/>
+        </w:rPr>
+        <w:t xml:space="preserve"> The literature review of this research document finds a deeper insight on the machine learning techniques to be used on a health care data. We see that the research was done on the insurance claims data with data focusing on age, gender, and hospitalization. The estimators to predict a binary variable and the regression data is discussed. There is a tabular comparison of the frequently used models provided.  Concepts of regularization, cross validations are discussed. Brief explanations of usage of Deep Learning neural network are also provided.</w:t>
+      </w:r>
+      <w:r>
+        <w:rPr>
+          <w:rFonts w:ascii="Calibri" w:hAnsi="Calibri" w:cs="Calibri"/>
+        </w:rPr>
+        <w:fldChar w:fldCharType="begin"/>
+      </w:r>
+      <w:r>
+        <w:rPr>
+          <w:rFonts w:ascii="Calibri" w:hAnsi="Calibri" w:cs="Calibri"/>
+        </w:rPr>
+        <w:instrText xml:space="preserve"> ADDIN ZOTERO_ITEM CSL_CITATION {"citationID":"JNcooMxf","properties":{"formattedCitation":"(Mullainathan and Spiess, 2017)","plainCitation":"(Mullainathan and Spiess, 2017)","noteIndex":0},"citationItems":[{"id":68,"uris":["http://zotero.org/users/local/Ykweszta/items/B4I2JSQM"],"itemData":{"id":68,"type":"article-journal","abstract":"Machines are increasingly doing “intelligent” things. Face recognition algorithms use a large dataset of photos labeled as having a face or not to estimate a function that predicts the presence y of a face from pixels x. This similarity to econometrics raises questions: How do these new empirical tools fit with what we know? As empirical economists, how can we use them? We present a way of thinking about machine learning that gives it its own place in the econometric toolbox. Machine learning not only provides new tools, it solves a different problem. Specifically, machine learning revolves around the problem of prediction, while many economic applications revolve around parameter estimation. So applying machine learning to economics requires finding relevant tasks. Machine learning algorithms are now technically easy to use: you can download convenient packages in R or Python. This also raises the risk that the algorithms are applied naively or their output is misinterpreted. We hope to make them conceptually easier to use by providing a crisper understanding of how these algorithms work, where they excel, and where they can stumble—and thus where they can be most usefully applied.","container-title":"Journal of Economic Perspectives","DOI":"10.1257/jep.31.2.87","ISSN":"0895-3309","issue":"2","journalAbbreviation":"Journal of Economic Perspectives","language":"en","page":"87-106","source":"DOI.org (Crossref)","title":"Machine Learning: An Applied Econometric Approach","title-short":"Machine Learning","volume":"31","author":[{"family":"Mullainathan","given":"Sendhil"},{"family":"Spiess","given":"Jann"}],"issued":{"date-parts":[["2017",5,1]]}}}],"schema":"https://github.com/citation-style-language/schema/raw/master/csl-citation.json"} </w:instrText>
+      </w:r>
+      <w:r>
+        <w:rPr>
+          <w:rFonts w:ascii="Calibri" w:hAnsi="Calibri" w:cs="Calibri"/>
+        </w:rPr>
+        <w:fldChar w:fldCharType="separate"/>
+      </w:r>
+      <w:r>
+        <w:rPr>
+          <w:rFonts w:ascii="Calibri" w:hAnsi="Calibri" w:cs="Calibri"/>
+        </w:rPr>
+        <w:t>(Mullainathan and Spiess, 2017)</w:t>
+      </w:r>
+      <w:r>
+        <w:rPr>
+          <w:rFonts w:ascii="Calibri" w:hAnsi="Calibri" w:cs="Calibri"/>
+        </w:rPr>
+        <w:fldChar w:fldCharType="end"/>
+      </w:r>
+      <w:r>
+        <w:rPr>
+          <w:rFonts w:ascii="Calibri" w:hAnsi="Calibri" w:cs="Calibri"/>
+        </w:rPr>
+        <w:t>This literature is published in the journal of economic perspectives vol.31 . The literature highlights the application of Machine learning in a wide range of applications. The literature describes the simplicity of machine learning models using technologies like PYTHON/R. Table 1 summarizes the findings of applying various procedures to this problem. The research paper also details different machine learning models, their performance metrics. The literature also does a specific focus on the application of Machine Learning in the field of economics. There is a detailed text on how the machine learning model can be implemented. The literature then concludes by stating that turning the problem to inductive, that is allowing the data to decide the rules works best in case of machine learning.</w:t>
+      </w:r>
+      <w:r>
+        <w:rPr>
+          <w:rFonts w:ascii="Calibri" w:hAnsi="Calibri" w:cs="Calibri"/>
+        </w:rPr>
+        <w:fldChar w:fldCharType="begin"/>
+      </w:r>
+      <w:r>
+        <w:rPr>
+          <w:rFonts w:ascii="Calibri" w:hAnsi="Calibri" w:cs="Calibri"/>
+        </w:rPr>
+        <w:instrText xml:space="preserve"> ADDIN ZOTERO_ITEM CSL_CITATION {"citationID":"oeD1xjzX","properties":{"formattedCitation":"(Jordan and Mitchell, 2015)","plainCitation":"(Jordan and Mitchell, 2015)","noteIndex":0},"citationItems":[{"id":61,"uris":["http://zotero.org/users/local/Ykweszta/items/PFUYB6GK"],"itemData":{"id":61,"type":"article-journal","abstract":"Machine learning addresses the question of how to build computers that improve automatically through experience. It is one of today’s most rapidly growing technical fields, lying at the intersection of computer science and statistics, and at the core of artificial intelligence and data science. Recent progress in machine learning has been driven both by the development of new learning algorithms and theory and by the ongoing explosion in the availability of online data and low-cost computation. The adoption of data-intensive machine-learning methods can be found throughout science, technology and commerce, leading to more evidence-based decision-making across many walks of life, including health care, manufacturing, education, financial modeling, policing, and marketing.","container-title":"Science","DOI":"10.1126/science.aaa8415","issue":"6245","note":"publisher: American Association for the Advancement of Science","page":"255-260","source":"science.org (Atypon)","title":"Machine learning: Trends, perspectives, and prospects","title-short":"Machine learning","volume":"349","author":[{"family":"Jordan","given":"M. I."},{"family":"Mitchell","given":"T. M."}],"issued":{"date-parts":[["2015",7,17]]}}}],"schema":"https://github.com/citation-style-language/schema/raw/master/csl-citation.json"} </w:instrText>
+      </w:r>
+      <w:r>
+        <w:rPr>
+          <w:rFonts w:ascii="Calibri" w:hAnsi="Calibri" w:cs="Calibri"/>
+        </w:rPr>
+        <w:fldChar w:fldCharType="separate"/>
+      </w:r>
+      <w:r>
+        <w:rPr>
+          <w:rFonts w:ascii="Calibri" w:hAnsi="Calibri" w:cs="Calibri"/>
+        </w:rPr>
+        <w:t>(Jordan and Mitchell, 2015)</w:t>
+      </w:r>
+      <w:r>
+        <w:rPr>
+          <w:rFonts w:ascii="Calibri" w:hAnsi="Calibri" w:cs="Calibri"/>
+        </w:rPr>
+        <w:fldChar w:fldCharType="end"/>
+      </w:r>
+      <w:r>
+        <w:rPr>
+          <w:rFonts w:ascii="Calibri" w:hAnsi="Calibri" w:cs="Calibri"/>
+        </w:rPr>
+        <w:t>Literature details the trends ,perspectives and prospects of Machine Learning. The literature details that Machine learning addresses the question of how to build computers that improve automatically through experience. It is one of today’s most rapidly growing technical fields, lying at the intersection of computer science and statistics, and at the core of artificial intelligence and data science. Recent progress in machine learning has been driven both by the development of new learning algorithms and theory and by the ongoing explosion in the availability of online data and low-cost computation. The adoption of data-intensive machine-learning methods can be found throughout science, technology, and commerce, leading to more evidence-based decision-making across many walks of life, including health care, manufacturing, education, financial modelling, policing, and marketing.</w:t>
+      </w:r>
+      <w:r>
+        <w:rPr>
+          <w:rFonts w:ascii="Calibri" w:hAnsi="Calibri" w:cs="Calibri"/>
+        </w:rPr>
+        <w:fldChar w:fldCharType="begin"/>
+      </w:r>
+      <w:r>
+        <w:rPr>
+          <w:rFonts w:ascii="Calibri" w:hAnsi="Calibri" w:cs="Calibri"/>
+        </w:rPr>
+        <w:instrText xml:space="preserve"> ADDIN ZOTERO_ITEM CSL_CITATION {"citationID":"E8eHakLL","properties":{"formattedCitation":"(Molnar et al., 2023)","plainCitation":"(Molnar et al., 2023)","noteIndex":0},"citationItems":[{"id":80,"uris":["http://zotero.org/users/local/Ykweszta/items/3EA9YH9Q"],"itemData":{"id":80,"type":"article-journal","abstract":"The interpretation of feature importance in machine learning models is challenging when features are dependent. Permutation feature importance (PFI) ignores such dependencies, which can cause misleading interpretations due to extrapolation. A possible remedy is more advanced conditional PFI approaches that enable the assessment of feature importance conditional on all other features. Due to this shift in perspective and in order to enable correct interpretations, it is beneficial if the conditioning is transparent and comprehensible. In this paper, we propose a new sampling mechanism for the conditional distribution based on permutations in conditional subgroups. As these subgroups are constructed using tree-based methods such as transformation trees, the conditioning becomes inherently interpretable. This not only provides a simple and effective estimator of conditional PFI, but also local PFI estimates within the subgroups. In addition, we apply the conditional subgroups approach to partial dependence plots, a popular method for describing feature effects that can also suffer from extrapolation when features are dependent and interactions are present in the model. In simulations and a real-world application, we demonstrate the advantages of the conditional subgroup approach over existing methods: It allows to compute conditional PFI that is more true to the data than existing proposals and enables a fine-grained interpretation of feature effects and importance within the conditional subgroups.","container-title":"Data Mining and Knowledge Discovery","DOI":"10.1007/s10618-022-00901-9","ISSN":"1573-756X","journalAbbreviation":"Data Min Knowl Disc","language":"en","source":"Springer Link","title":"Model-agnostic feature importance and effects with dependent features: a conditional subgroup approach","title-short":"Model-agnostic feature importance and effects with dependent features","URL":"https://doi.org/10.1007/s10618-022-00901-9","author":[{"family":"Molnar","given":"Christoph"},{"family":"König","given":"Gunnar"},{"family":"Bischl","given":"Bernd"},{"family":"Casalicchio","given":"Giuseppe"}],"accessed":{"date-parts":[["2023",5,12]]},"issued":{"date-parts":[["2023",1,10]]}}}],"schema":"https://github.com/citation-style-language/schema/raw/master/csl-citation.json"} </w:instrText>
+      </w:r>
+      <w:r>
+        <w:rPr>
+          <w:rFonts w:ascii="Calibri" w:hAnsi="Calibri" w:cs="Calibri"/>
+        </w:rPr>
+        <w:fldChar w:fldCharType="separate"/>
+      </w:r>
+      <w:r>
+        <w:rPr>
+          <w:rFonts w:ascii="Calibri" w:hAnsi="Calibri" w:cs="Calibri"/>
+        </w:rPr>
+        <w:t>(Molnar et al., 2023)</w:t>
+      </w:r>
+      <w:r>
+        <w:rPr>
+          <w:rFonts w:ascii="Calibri" w:hAnsi="Calibri" w:cs="Calibri"/>
+        </w:rPr>
+        <w:fldChar w:fldCharType="end"/>
+      </w:r>
+      <w:r>
+        <w:rPr>
+          <w:rFonts w:ascii="Calibri" w:hAnsi="Calibri" w:cs="Calibri"/>
+        </w:rPr>
+        <w:t xml:space="preserve">This case study in the field of data mining highlights the importance of features and effects with dependent features The literature highlights of feature importance in machine learning models is challenging when features are dependent. Permutation feature importance (PFI) ignores such dependencies, which can cause misleading interpretations due to extrapolation. A possible remedy is more advanced conditional PFI approaches that enable the </w:t>
       </w:r>
       <w:r>
         <w:rPr>
           <w:rFonts w:ascii="Calibri" w:hAnsi="Calibri" w:cs="Calibri"/>
         </w:rPr>
         <w:lastRenderedPageBreak/>
-        <w:t xml:space="preserve">accuracy measures were compared. The proposed predictive model outperformed other ML-based models; hence it can be used practically in hospitals for the diagnosis and prediction of heart problems so that timely detection of proper treatments can be chosen, and the occurrence of disease predicted more accurately. There are tabular data explaining the statistics and figure explaining the model outcomes. </w:t>
+        <w:t>assessment of feature importance conditional on all other features. Due to this shift in perspective and in order to enable correct interpretations, it is beneficial if the conditioning is transparent and comprehensible. In this paper, it is proposed a new sampling mechanism for the conditional distribution based on permutations in conditional subgroups. As these subgroups are constructed using tree-based methods such as transformation trees, the conditioning becomes inherently interpretable. This not only provides a simple and effective estimator of conditional PFI, but also local PFI estimates within the subgroups.</w:t>
       </w:r>
       <w:r>
         <w:rPr>
@@ -13786,7 +13935,7 @@
         <w:rPr>
           <w:rFonts w:ascii="Calibri" w:hAnsi="Calibri" w:cs="Calibri"/>
         </w:rPr>
-        <w:instrText xml:space="preserve"> ADDIN ZOTERO_ITEM CSL_CITATION {"citationID":"iqhTf0XM","properties":{"formattedCitation":"(Stiglic et al., 2020)","plainCitation":"(Stiglic et al., 2020)","noteIndex":0},"citationItems":[{"id":75,"uris":["http://zotero.org/users/local/Ykweszta/items/WVCVGFZB"],"itemData":{"id":75,"type":"article-journal","abstract":"There is a need of ensuring that learning (ML) models are interpretable. Higher interpretability of the model means easier comprehension and explanation of future predictions for end-users. Further, interpretable ML models allow healthcare experts to make reasonable and data-driven decisions to provide personalized decisions that can ultimately lead to higher quality of service in healthcare. Generally, we can classify interpretability approaches in two groups where the first focuses on personalized interpretation (local interpretability) while the second summarizes prediction models on a population level (global interpretability). Alternatively, we can group interpretability methods into model-specific techniques, which are designed to interpret predictions generated by a specific model, such as a neural network, and model-agnostic approaches, which provide easy-to-understand explanations of predictions made by any ML model. Here, we give an overview of interpretability approaches using structured data and provide examples of practical interpretability of ML in different areas of healthcare, including prediction of health-related outcomes, optimizing treatments, or improving the efficiency of screening for specific conditions. Further, we outline future directions for interpretable ML and highlight the importance of developing algorithmic solutions that can enable ML driven decision making in high-stakes healthcare problems. This article is categorized under: Application Areas &gt; Health Care","container-title":"WIREs Data Mining and Knowledge Discovery","DOI":"10.1002/widm.1379","ISSN":"1942-4795","issue":"5","language":"en","note":"_eprint: https://onlinelibrary.wiley.com/doi/pdf/10.1002/widm.1379","page":"e1379","source":"Wiley Online Library","title":"Interpretability of machine learning-based prediction models in healthcare","volume":"10","author":[{"family":"Stiglic","given":"Gregor"},{"family":"Kocbek","given":"Primoz"},{"family":"Fijacko","given":"Nino"},{"family":"Zitnik","given":"Marinka"},{"family":"Verbert","given":"Katrien"},{"family":"Cilar","given":"Leona"}],"issued":{"date-parts":[["2020"]]}}}],"schema":"https://github.com/citation-style-language/schema/raw/master/csl-citation.json"} </w:instrText>
+        <w:instrText xml:space="preserve"> ADDIN ZOTERO_ITEM CSL_CITATION {"citationID":"aZQ3QyeG","properties":{"formattedCitation":"(Bottou et al., 2018)","plainCitation":"(Bottou et al., 2018)","noteIndex":0},"citationItems":[{"id":62,"uris":["http://zotero.org/users/local/Ykweszta/items/MZ8JL2YT"],"itemData":{"id":62,"type":"article","abstract":"This paper provides a review and commentary on the past, present, and future of numerical optimization algorithms in the context of machine learning applications. Through case studies on text classification and the training of deep neural networks, we discuss how optimization problems arise in machine learning and what makes them challenging. A major theme of our study is that large-scale machine learning represents a distinctive setting in which the stochastic gradient (SG) method has traditionally played a central role while conventional gradient-based nonlinear optimization techniques typically falter. Based on this viewpoint, we present a comprehensive theory of a straightforward, yet versatile SG algorithm, discuss its practical behavior, and highlight opportunities for designing algorithms with improved performance. This leads to a discussion about the next generation of optimization methods for large-scale machine learning, including an investigation of two main streams of research on techniques that diminish noise in the stochastic directions and methods that make use of second-order derivative approximations.","note":"arXiv:1606.04838 [cs, math, stat]","number":"arXiv:1606.04838","publisher":"arXiv","source":"arXiv.org","title":"Optimization Methods for Large-Scale Machine Learning","URL":"http://arxiv.org/abs/1606.04838","author":[{"family":"Bottou","given":"Léon"},{"family":"Curtis","given":"Frank E."},{"family":"Nocedal","given":"Jorge"}],"accessed":{"date-parts":[["2023",5,12]]},"issued":{"date-parts":[["2018",2,8]]}}}],"schema":"https://github.com/citation-style-language/schema/raw/master/csl-citation.json"} </w:instrText>
       </w:r>
       <w:r>
         <w:rPr>
@@ -13798,7 +13947,7 @@
         <w:rPr>
           <w:rFonts w:ascii="Calibri" w:hAnsi="Calibri" w:cs="Calibri"/>
         </w:rPr>
-        <w:t>(Stiglic et al., 2020)</w:t>
+        <w:t>(Bottou et al., 2018)</w:t>
       </w:r>
       <w:r>
         <w:rPr>
@@ -13810,7 +13959,7 @@
         <w:rPr>
           <w:rFonts w:ascii="Calibri" w:hAnsi="Calibri" w:cs="Calibri"/>
         </w:rPr>
-        <w:t xml:space="preserve"> The document summarises on how the different machine learning models can be interpreted. Population based interpretation and sample interpretation are both discussed. There is a graphical representation of how the interpretation is done for population and for the sample.</w:t>
+        <w:t xml:space="preserve"> This paper provides a review and commentary on the past, present, and future of numerical optimization algorithms in the context of machine learning applications. Through case studies on text classification and the training of deep neural networks, how optimization problems arise in machine learning and what makes them challenge are discussed. A major theme of our study is that large-scale machine learning represents a distinctive setting in which the stochastic gradient (SG) method has traditionally played a central role while conventional gradient-based nonlinear optimization techniques typically falter. Based on this viewpoint, versatile SG algorithm, discuss its practical behaviour, and highlight opportunities for designing algorithms with improved performance. This leads to a discussion about the next generation of optimization methods for large-scale machine learning, including an investigation of two main streams of research on techniques that diminish noise in the stochastic directions and methods that make use of second-order derivative approximations.</w:t>
       </w:r>
       <w:r>
         <w:rPr>
@@ -13822,7 +13971,7 @@
         <w:rPr>
           <w:rFonts w:ascii="Calibri" w:hAnsi="Calibri" w:cs="Calibri"/>
         </w:rPr>
-        <w:instrText xml:space="preserve"> ADDIN ZOTERO_ITEM CSL_CITATION {"citationID":"cmsceH4K","properties":{"formattedCitation":"(Doupe et al., 2019)","plainCitation":"(Doupe et al., 2019)","noteIndex":0},"citationItems":[{"id":58,"uris":["http://zotero.org/users/local/Ykweszta/items/X3QDX6TF"],"itemData":{"id":58,"type":"article-journal","abstract":"Background\nMachine learning is increasingly used to predict healthcare outcomes, including cost, utilization, and quality.\nObjective\nWe provide a high-level overview of machine learning for healthcare outcomes researchers and decision makers.\nMethods\nWe introduce key concepts for understanding the application of machine learning methods to healthcare outcomes research. We first describe current standards to rigorously learn an estimator, which is an algorithm developed through machine learning to predict a particular outcome. We include steps for data preparation, estimator family selection, parameter learning, regularization, and evaluation. We then compare 3 of the most common machine learning methods: (1) decision tree methods that can be useful for identifying how different subpopulations experience different risks for an outcome; (2) deep learning methods that can identify complex nonlinear patterns or interactions between variables predictive of an outcome; and (3) ensemble methods that can improve predictive performance by combining multiple machine learning methods.\nResults\nWe demonstrate the application of common machine methods to a simulated insurance claims dataset. We specifically include statistical code in R and Python for the development and evaluation of estimators for predicting which patients are at heightened risk for hospitalization from ambulatory care-sensitive conditions.\nConclusions\nOutcomes researchers should be aware of key standards for rigorously evaluating an estimator developed through machine learning approaches. Although multiple methods use machine learning concepts, different approaches are best suited for different research problems.","container-title":"Value in Health","DOI":"10.1016/j.jval.2019.02.012","ISSN":"1098-3015","issue":"7","journalAbbreviation":"Value in Health","language":"en","page":"808-815","source":"ScienceDirect","title":"Machine Learning for Health Services Researchers","volume":"22","author":[{"family":"Doupe","given":"Patrick"},{"family":"Faghmous","given":"James"},{"family":"Basu","given":"Sanjay"}],"issued":{"date-parts":[["2019",7,1]]}}}],"schema":"https://github.com/citation-style-language/schema/raw/master/csl-citation.json"} </w:instrText>
+        <w:instrText xml:space="preserve"> ADDIN ZOTERO_ITEM CSL_CITATION {"citationID":"HoklWjLG","properties":{"formattedCitation":"(Brester et al., 2021)","plainCitation":"(Brester et al., 2021)","noteIndex":0},"citationItems":[{"id":82,"uris":["http://zotero.org/users/local/Ykweszta/items/JJ75PAMX"],"itemData":{"id":82,"type":"article-journal","abstract":"Post-analysis of predictive models fosters their application in practice, as domain experts want to understand the logic behind them. In epidemiology, methods explaining sophisticated models facilitate the usage of up-to-date tools, especially in the high-dimensional predictor space. Investigating how model performance varies for subjects with different conditions is one of the important parts of post-analysis. This paper presents a model-independent approach for post-analysis, aiming to reveal those subjects’ conditions that lead to low or high model performance, compared to the average level on the whole sample. Conditions of interest are presented in the form of rules generated by a multi-objective evolutionary algorithm (MOGA). In this study, Lasso logistic regression (LLR) was trained to predict cardiovascular death by 2016 using the data from the 1984–1989 examination within the Kuopio Ischemic Heart Disease Risk Factor Study (KIHD), which contained 2682 subjects and 950 preselected predictors. After 50 independent runs of five-fold cross-validation, the model performance collected for each subject was used to generate rules describing “easy” and “difficult” cases. LLR with 61 selected predictors, on average, achieved 72.53% accuracy on the whole sample. However, during post-analysis, three categories of subjects were discovered: “Easy” cases with an LLR accuracy of 95.84%, “difficult” cases with an LLR accuracy of 48.11%, and the remaining cases with an LLR accuracy of 71.00%. Moreover, the rule analysis showed that medication was one of the main confusing factors that led to lower model performance. The proposed approach provides insightful information about subjects’ conditions that complicate predictive modeling.","container-title":"Healthcare","DOI":"10.3390/healthcare9070792","ISSN":"2227-9032","issue":"7","language":"en","license":"http://creativecommons.org/licenses/by/3.0/","note":"number: 7\npublisher: Multidisciplinary Digital Publishing Institute","page":"792","source":"www.mdpi.com","title":"Post-Analysis of Predictive Modeling with an Epidemiological Example","volume":"9","author":[{"family":"Brester","given":"Christina"},{"family":"Voutilainen","given":"Ari"},{"family":"Tuomainen","given":"Tomi-Pekka"},{"family":"Kauhanen","given":"Jussi"},{"family":"Kolehmainen","given":"Mikko"}],"issued":{"date-parts":[["2021",7]]}}}],"schema":"https://github.com/citation-style-language/schema/raw/master/csl-citation.json"} </w:instrText>
       </w:r>
       <w:r>
         <w:rPr>
@@ -13834,7 +13983,7 @@
         <w:rPr>
           <w:rFonts w:ascii="Calibri" w:hAnsi="Calibri" w:cs="Calibri"/>
         </w:rPr>
-        <w:t>(Doupe et al., 2019)</w:t>
+        <w:t>(Brester et al., 2021)</w:t>
       </w:r>
       <w:r>
         <w:rPr>
@@ -13846,7 +13995,7 @@
         <w:rPr>
           <w:rFonts w:ascii="Calibri" w:hAnsi="Calibri" w:cs="Calibri"/>
         </w:rPr>
-        <w:t xml:space="preserve"> The literature review of this research document finds a deeper insight on the machine learning techniques to be used on a health care data. We see that the research was done on the insurance claims data with data focusing on age, gender, and hospitalization. The estimators to predict a binary variable and the regression data is discussed. There is a tabular comparison of the frequently used models provided.  Concepts of regularization, cross validations are discussed. Brief explanations of usage of Deep Learning neural network are also provided.</w:t>
+        <w:t xml:space="preserve"> Post-analysis of predictive models fosters their application in practice, as domain experts want to understand the logic behind them. In epidemiology, methods explaining sophisticated models facilitate the usage of up-to-date tools, especially in the high-dimensional predictor space. Investigating how model performance varies for subjects with different conditions is one of the important parts of post-analysis. This paper presents a model-independent approach for post analysis, aiming to reveal those subjects’ conditions that lead to low or high model performance, compared to the average level on the whole sample. Conditions of interest are presented in the form of rules generated by a multi-objective evolutionary algorithm (MOGA). In this study, Lasso logistic regression (LLR) was trained to predict cardiovascular death by 2016 using the data from the 1984–1989 examination within the Kuopio Ischemic Heart Disease Risk Factor Study (KIHD), which contained 2682 subjects and 950 preselected predictors. After 50 independent runs of fivefold cross-validation, the model performance collected for each subject was used to generate rules describing “easy” and “difficult” cases. LLR with 61 selected predictors, on average, achieved 72.53% accuracy on the whole sample. However, during post-analysis, three categories of subjects were discovered: “Easy” cases with an LLR accuracy of 95.84%, “difficult” cases with an LLR accuracy of 48.11%, and the remaining cases with an LLR accuracy of 71.00%. Moreover, the rule analysis showed that medication was one of the main confusing factors that led to lower model performance. The proposed approach provides insightful information about subjects’ conditions that complicate predictive modelling.</w:t>
       </w:r>
       <w:r>
         <w:rPr>
@@ -13858,7 +14007,7 @@
         <w:rPr>
           <w:rFonts w:ascii="Calibri" w:hAnsi="Calibri" w:cs="Calibri"/>
         </w:rPr>
-        <w:instrText xml:space="preserve"> ADDIN ZOTERO_ITEM CSL_CITATION {"citationID":"JNcooMxf","properties":{"formattedCitation":"(Mullainathan and Spiess, 2017)","plainCitation":"(Mullainathan and Spiess, 2017)","noteIndex":0},"citationItems":[{"id":68,"uris":["http://zotero.org/users/local/Ykweszta/items/B4I2JSQM"],"itemData":{"id":68,"type":"article-journal","abstract":"Machines are increasingly doing “intelligent” things. Face recognition algorithms use a large dataset of photos labeled as having a face or not to estimate a function that predicts the presence y of a face from pixels x. This similarity to econometrics raises questions: How do these new empirical tools fit with what we know? As empirical economists, how can we use them? We present a way of thinking about machine learning that gives it its own place in the econometric toolbox. Machine learning not only provides new tools, it solves a different problem. Specifically, machine learning revolves around the problem of prediction, while many economic applications revolve around parameter estimation. So applying machine learning to economics requires finding relevant tasks. Machine learning algorithms are now technically easy to use: you can download convenient packages in R or Python. This also raises the risk that the algorithms are applied naively or their output is misinterpreted. We hope to make them conceptually easier to use by providing a crisper understanding of how these algorithms work, where they excel, and where they can stumble—and thus where they can be most usefully applied.","container-title":"Journal of Economic Perspectives","DOI":"10.1257/jep.31.2.87","ISSN":"0895-3309","issue":"2","journalAbbreviation":"Journal of Economic Perspectives","language":"en","page":"87-106","source":"DOI.org (Crossref)","title":"Machine Learning: An Applied Econometric Approach","title-short":"Machine Learning","volume":"31","author":[{"family":"Mullainathan","given":"Sendhil"},{"family":"Spiess","given":"Jann"}],"issued":{"date-parts":[["2017",5,1]]}}}],"schema":"https://github.com/citation-style-language/schema/raw/master/csl-citation.json"} </w:instrText>
+        <w:instrText xml:space="preserve"> ADDIN ZOTERO_ITEM CSL_CITATION {"citationID":"3G1cfWIR","properties":{"formattedCitation":"(Crown, 2015)","plainCitation":"(Crown, 2015)","noteIndex":0},"citationItems":[{"id":70,"uris":["http://zotero.org/users/local/Ykweszta/items/9BPG6IY6"],"itemData":{"id":70,"type":"article-journal","abstract":"Traditional analytic methods are often ill-suited to the evolving world of health care big data characterized by massive volume, complexity, and velocity. In particular, methods are needed that can estimate models efficiently using very large datasets containing healthcare utilization data, clinical data, data from personal devices, and many other sources. Although very large, such datasets can also be quite sparse (e.g., device data may only be available for a small subset of individuals), which creates problems for traditional regression models. Many machine learning methods address such limitations effectively but are still subject to the usual sources of bias that commonly arise in observational studies. Researchers using machine learning methods such as lasso or ridge regression should assess these models using conventional specification tests.","container-title":"Value in Health","DOI":"10.1016/j.jval.2014.12.005","ISSN":"1098-3015","issue":"2","journalAbbreviation":"Value in Health","language":"en","page":"137-140","source":"ScienceDirect","title":"Potential Application of Machine Learning in Health Outcomes Research and Some Statistical Cautions","volume":"18","author":[{"family":"Crown","given":"William H."}],"issued":{"date-parts":[["2015",3,1]]}}}],"schema":"https://github.com/citation-style-language/schema/raw/master/csl-citation.json"} </w:instrText>
       </w:r>
       <w:r>
         <w:rPr>
@@ -13870,7 +14019,7 @@
         <w:rPr>
           <w:rFonts w:ascii="Calibri" w:hAnsi="Calibri" w:cs="Calibri"/>
         </w:rPr>
-        <w:t>(Mullainathan and Spiess, 2017)</w:t>
+        <w:t>(Crown, 2015)</w:t>
       </w:r>
       <w:r>
         <w:rPr>
@@ -13882,7 +14031,7 @@
         <w:rPr>
           <w:rFonts w:ascii="Calibri" w:hAnsi="Calibri" w:cs="Calibri"/>
         </w:rPr>
-        <w:t>This literature is published in the journal of economic perspectives vol.31 . The literature highlights the application of Machine learning in a wide range of applications. The literature describes the simplicity of machine learning models using technologies like PYTHON/R. Table 1 summarizes the findings of applying various procedures to this problem. The research paper also details different machine learning models, their performance metrics. The literature also does a specific focus on the application of Machine Learning in the field of economics. There is a detailed text on how the machine learning model can be implemented. The literature then concludes by stating that turning the problem to inductive, that is allowing the data to decide the rules works best in case of machine learning.</w:t>
+        <w:t>This article discuss about the potential application of Machine Learning in Health Outcomes Research and some statistical cautions . Traditional analytic methods are often ill-suited to the evolving world of health care big data characterized by massive volume, complexity, and velocity. In particular, methods are needed that can estimate models efficiently using very large datasets containing healthcare utilization data, clinical data, data from personal devices, and many other sources. Although very large, such datasets can also be quite sparse (e.g., device data may only be available for a small subset of individuals), which creates problems for traditional regression models. Many machine learning methods address such limitations effectively but are still subject to the usual sources of bias that commonly arise in observational studies. Researchers using machine learning methods such as lasso or ridge regression should assess these models using conventional specification tests.</w:t>
       </w:r>
       <w:r>
         <w:rPr>
@@ -13894,7 +14043,7 @@
         <w:rPr>
           <w:rFonts w:ascii="Calibri" w:hAnsi="Calibri" w:cs="Calibri"/>
         </w:rPr>
-        <w:instrText xml:space="preserve"> ADDIN ZOTERO_ITEM CSL_CITATION {"citationID":"oeD1xjzX","properties":{"formattedCitation":"(Jordan and Mitchell, 2015)","plainCitation":"(Jordan and Mitchell, 2015)","noteIndex":0},"citationItems":[{"id":61,"uris":["http://zotero.org/users/local/Ykweszta/items/PFUYB6GK"],"itemData":{"id":61,"type":"article-journal","abstract":"Machine learning addresses the question of how to build computers that improve automatically through experience. It is one of today’s most rapidly growing technical fields, lying at the intersection of computer science and statistics, and at the core of artificial intelligence and data science. Recent progress in machine learning has been driven both by the development of new learning algorithms and theory and by the ongoing explosion in the availability of online data and low-cost computation. The adoption of data-intensive machine-learning methods can be found throughout science, technology and commerce, leading to more evidence-based decision-making across many walks of life, including health care, manufacturing, education, financial modeling, policing, and marketing.","container-title":"Science","DOI":"10.1126/science.aaa8415","issue":"6245","note":"publisher: American Association for the Advancement of Science","page":"255-260","source":"science.org (Atypon)","title":"Machine learning: Trends, perspectives, and prospects","title-short":"Machine learning","volume":"349","author":[{"family":"Jordan","given":"M. I."},{"family":"Mitchell","given":"T. M."}],"issued":{"date-parts":[["2015",7,17]]}}}],"schema":"https://github.com/citation-style-language/schema/raw/master/csl-citation.json"} </w:instrText>
+        <w:instrText xml:space="preserve"> ADDIN ZOTERO_ITEM CSL_CITATION {"citationID":"6UMQgBOz","properties":{"formattedCitation":"(Tamang et al., 2017)","plainCitation":"(Tamang et al., 2017)","noteIndex":0},"citationItems":[{"id":65,"uris":["http://zotero.org/users/local/Ykweszta/items/V2PH8HE5"],"itemData":{"id":65,"type":"article-journal","abstract":"Objectives To compare the ability of standard versus enhanced models to predict future high-cost patients, especially those who move from a lower to the upper decile of per capita healthcare expenditures within 1 year—that is, ‘cost bloomers’.\nDesign We developed alternative models to predict being in the upper decile of healthcare expenditures in year 2 of a sample, based on data from year 1. Our 6 alternative models ranged from a standard cost-prediction model with 4 variables (ie, traditional model features), to our largest enhanced model with 1053 non-traditional model features. To quantify any increases in predictive power that enhanced models achieved over standard tools, we compared the prospective predictive performance of each model.\nParticipants and Setting We used the population of Western Denmark between 2004 and 2011 (2 146 801 individuals) to predict future high-cost patients and characterise high-cost patient subgroups. Using the most recent 2-year period (2010–2011) for model evaluation, our whole-population model used a cohort of 1 557 950 individuals with a full year of active residency in year 1 (2010). Our cost-bloom model excluded the 155 795 individuals who were already high cost at the population level in year 1, resulting in 1 402 155 individuals for prediction of cost bloomers in year 2 (2011).\nPrimary outcome measures Using unseen data from a future year, we evaluated each model's prospective predictive performance by calculating the ratio of predicted high-cost patient expenditures to the actual high-cost patient expenditures in Year 2—that is, cost capture.\nResults Our best enhanced model achieved a 21% and 30% improvement in cost capture over a standard diagnosis-based model for predicting population-level high-cost patients and cost bloomers, respectively.\nConclusions In combination with modern statistical learning methods for analysing large data sets, models enhanced with a large and diverse set of features led to better performance—especially for predicting future cost bloomers.","container-title":"BMJ Open","DOI":"10.1136/bmjopen-2016-011580","ISSN":"2044-6055, 2044-6055","issue":"1","language":"en","license":"Published by the BMJ Publishing Group Limited. For permission to use (where not already granted under a licence) please go to http://www.bmj.com/company/products-services/rights-and-licensing/. This is an Open Access article distributed in accordance with the Creative Commons Attribution Non Commercial (CC BY-NC 4.0) license, which permits others to distribute, remix, adapt, build upon this work non-commercially, and license their derivative works on different terms, provided the original work is properly cited and the use is non-commercial. See: http://creativecommons.org/licenses/by-nc/4.0/","note":"publisher: British Medical Journal Publishing Group\nsection: Health informatics\nPMID: 28077408","page":"e011580","source":"bmjopen.bmj.com","title":"Predicting patient ‘cost blooms’ in Denmark: a longitudinal population-based study","title-short":"Predicting patient ‘cost blooms’ in Denmark","volume":"7","author":[{"family":"Tamang","given":"Suzanne"},{"family":"Milstein","given":"Arnold"},{"family":"Sørensen","given":"Henrik Toft"},{"family":"Pedersen","given":"Lars"},{"family":"Mackey","given":"Lester"},{"family":"Betterton","given":"Jean-Raymond"},{"family":"Janson","given":"Lucas"},{"family":"Shah","given":"Nigam"}],"issued":{"date-parts":[["2017",1,1]]}}}],"schema":"https://github.com/citation-style-language/schema/raw/master/csl-citation.json"} </w:instrText>
       </w:r>
       <w:r>
         <w:rPr>
@@ -13906,7 +14055,7 @@
         <w:rPr>
           <w:rFonts w:ascii="Calibri" w:hAnsi="Calibri" w:cs="Calibri"/>
         </w:rPr>
-        <w:t>(Jordan and Mitchell, 2015)</w:t>
+        <w:t>(Tamang et al., 2017)</w:t>
       </w:r>
       <w:r>
         <w:rPr>
@@ -13918,194 +14067,14 @@
         <w:rPr>
           <w:rFonts w:ascii="Calibri" w:hAnsi="Calibri" w:cs="Calibri"/>
         </w:rPr>
-        <w:t>Literature details the trends ,perspectives and prospects of Machine Learning. The literature details that Machine learning addresses the question of how to build computers that improve automatically through experience. It is one of today’s most rapidly growing technical fields, lying at the intersection of computer science and statistics, and at the core of artificial intelligence and data science. Recent progress in machine learning has been driven both by the development of new learning algorithms and theory and by the ongoing explosion in the availability of online data and low-cost computation. The adoption of data-intensive machine-learning methods can be found throughout science, technology, and commerce, leading to more evidence-based decision-making across many walks of life, including health care, manufacturing, education, financial modelling, policing, and marketing.</w:t>
-      </w:r>
-      <w:r>
-        <w:rPr>
-          <w:rFonts w:ascii="Calibri" w:hAnsi="Calibri" w:cs="Calibri"/>
-        </w:rPr>
-        <w:fldChar w:fldCharType="begin"/>
-      </w:r>
-      <w:r>
-        <w:rPr>
-          <w:rFonts w:ascii="Calibri" w:hAnsi="Calibri" w:cs="Calibri"/>
-        </w:rPr>
-        <w:instrText xml:space="preserve"> ADDIN ZOTERO_ITEM CSL_CITATION {"citationID":"E8eHakLL","properties":{"formattedCitation":"(Molnar et al., 2023)","plainCitation":"(Molnar et al., 2023)","noteIndex":0},"citationItems":[{"id":80,"uris":["http://zotero.org/users/local/Ykweszta/items/3EA9YH9Q"],"itemData":{"id":80,"type":"article-journal","abstract":"The interpretation of feature importance in machine learning models is challenging when features are dependent. Permutation feature importance (PFI) ignores such dependencies, which can cause misleading interpretations due to extrapolation. A possible remedy is more advanced conditional PFI approaches that enable the assessment of feature importance conditional on all other features. Due to this shift in perspective and in order to enable correct interpretations, it is beneficial if the conditioning is transparent and comprehensible. In this paper, we propose a new sampling mechanism for the conditional distribution based on permutations in conditional subgroups. As these subgroups are constructed using tree-based methods such as transformation trees, the conditioning becomes inherently interpretable. This not only provides a simple and effective estimator of conditional PFI, but also local PFI estimates within the subgroups. In addition, we apply the conditional subgroups approach to partial dependence plots, a popular method for describing feature effects that can also suffer from extrapolation when features are dependent and interactions are present in the model. In simulations and a real-world application, we demonstrate the advantages of the conditional subgroup approach over existing methods: It allows to compute conditional PFI that is more true to the data than existing proposals and enables a fine-grained interpretation of feature effects and importance within the conditional subgroups.","container-title":"Data Mining and Knowledge Discovery","DOI":"10.1007/s10618-022-00901-9","ISSN":"1573-756X","journalAbbreviation":"Data Min Knowl Disc","language":"en","source":"Springer Link","title":"Model-agnostic feature importance and effects with dependent features: a conditional subgroup approach","title-short":"Model-agnostic feature importance and effects with dependent features","URL":"https://doi.org/10.1007/s10618-022-00901-9","author":[{"family":"Molnar","given":"Christoph"},{"family":"König","given":"Gunnar"},{"family":"Bischl","given":"Bernd"},{"family":"Casalicchio","given":"Giuseppe"}],"accessed":{"date-parts":[["2023",5,12]]},"issued":{"date-parts":[["2023",1,10]]}}}],"schema":"https://github.com/citation-style-language/schema/raw/master/csl-citation.json"} </w:instrText>
-      </w:r>
-      <w:r>
-        <w:rPr>
-          <w:rFonts w:ascii="Calibri" w:hAnsi="Calibri" w:cs="Calibri"/>
-        </w:rPr>
-        <w:fldChar w:fldCharType="separate"/>
-      </w:r>
-      <w:r>
-        <w:rPr>
-          <w:rFonts w:ascii="Calibri" w:hAnsi="Calibri" w:cs="Calibri"/>
-        </w:rPr>
-        <w:t>(Molnar et al., 2023)</w:t>
-      </w:r>
-      <w:r>
-        <w:rPr>
-          <w:rFonts w:ascii="Calibri" w:hAnsi="Calibri" w:cs="Calibri"/>
-        </w:rPr>
-        <w:fldChar w:fldCharType="end"/>
-      </w:r>
-      <w:r>
-        <w:rPr>
-          <w:rFonts w:ascii="Calibri" w:hAnsi="Calibri" w:cs="Calibri"/>
-        </w:rPr>
-        <w:t>This case study in the field of data mining highlights the importance of features and effects with dependent features The literature highlights of feature importance in machine learning models is challenging when features are dependent. Permutation feature importance (PFI) ignores such dependencies, which can cause misleading interpretations due to extrapolation. A possible remedy is more advanced conditional PFI approaches that enable the assessment of feature importance conditional on all other features. Due to this shift in perspective and in order to enable correct interpretations, it is beneficial if the conditioning is transparent and comprehensible. In this paper, it is proposed a new sampling mechanism for the conditional distribution based on permutations in conditional subgroups. As these subgroups are constructed using tree-based methods such as transformation trees, the conditioning becomes inherently interpretable. This not only provides a simple and effective estimator of conditional PFI, but also local PFI estimates within the subgroups.</w:t>
-      </w:r>
-      <w:r>
-        <w:rPr>
-          <w:rFonts w:ascii="Calibri" w:hAnsi="Calibri" w:cs="Calibri"/>
-        </w:rPr>
-        <w:fldChar w:fldCharType="begin"/>
-      </w:r>
-      <w:r>
-        <w:rPr>
-          <w:rFonts w:ascii="Calibri" w:hAnsi="Calibri" w:cs="Calibri"/>
-        </w:rPr>
-        <w:instrText xml:space="preserve"> ADDIN ZOTERO_ITEM CSL_CITATION {"citationID":"aZQ3QyeG","properties":{"formattedCitation":"(Bottou et al., 2018)","plainCitation":"(Bottou et al., 2018)","noteIndex":0},"citationItems":[{"id":62,"uris":["http://zotero.org/users/local/Ykweszta/items/MZ8JL2YT"],"itemData":{"id":62,"type":"article","abstract":"This paper provides a review and commentary on the past, present, and future of numerical optimization algorithms in the context of machine learning applications. Through case studies on text classification and the training of deep neural networks, we discuss how optimization problems arise in machine learning and what makes them challenging. A major theme of our study is that large-scale machine learning represents a distinctive setting in which the stochastic gradient (SG) method has traditionally played a central role while conventional gradient-based nonlinear optimization techniques typically falter. Based on this viewpoint, we present a comprehensive theory of a straightforward, yet versatile SG algorithm, discuss its practical behavior, and highlight opportunities for designing algorithms with improved performance. This leads to a discussion about the next generation of optimization methods for large-scale machine learning, including an investigation of two main streams of research on techniques that diminish noise in the stochastic directions and methods that make use of second-order derivative approximations.","note":"arXiv:1606.04838 [cs, math, stat]","number":"arXiv:1606.04838","publisher":"arXiv","source":"arXiv.org","title":"Optimization Methods for Large-Scale Machine Learning","URL":"http://arxiv.org/abs/1606.04838","author":[{"family":"Bottou","given":"Léon"},{"family":"Curtis","given":"Frank E."},{"family":"Nocedal","given":"Jorge"}],"accessed":{"date-parts":[["2023",5,12]]},"issued":{"date-parts":[["2018",2,8]]}}}],"schema":"https://github.com/citation-style-language/schema/raw/master/csl-citation.json"} </w:instrText>
-      </w:r>
-      <w:r>
-        <w:rPr>
-          <w:rFonts w:ascii="Calibri" w:hAnsi="Calibri" w:cs="Calibri"/>
-        </w:rPr>
-        <w:fldChar w:fldCharType="separate"/>
-      </w:r>
-      <w:r>
-        <w:rPr>
-          <w:rFonts w:ascii="Calibri" w:hAnsi="Calibri" w:cs="Calibri"/>
-        </w:rPr>
-        <w:t>(Bottou et al., 2018)</w:t>
-      </w:r>
-      <w:r>
-        <w:rPr>
-          <w:rFonts w:ascii="Calibri" w:hAnsi="Calibri" w:cs="Calibri"/>
-        </w:rPr>
-        <w:fldChar w:fldCharType="end"/>
-      </w:r>
-      <w:r>
-        <w:rPr>
-          <w:rFonts w:ascii="Calibri" w:hAnsi="Calibri" w:cs="Calibri"/>
-        </w:rPr>
-        <w:t xml:space="preserve"> This paper provides a review and commentary on the past, present, and future of numerical optimization algorithms in the context of machine learning applications. Through case studies on text classification and the training of deep neural networks, how optimization problems arise in machine learning and what makes them challenge are discussed. A major theme of our study is that large-scale machine learning represents a distinctive setting in which the stochastic gradient (SG) method has traditionally played a central role </w:t>
+        <w:t xml:space="preserve"> The study aims to compare the of standard versus enhanced models to predict future high-cost patients, especially those who move from a lower to the upper </w:t>
       </w:r>
       <w:r>
         <w:rPr>
           <w:rFonts w:ascii="Calibri" w:hAnsi="Calibri" w:cs="Calibri"/>
         </w:rPr>
         <w:lastRenderedPageBreak/>
-        <w:t>while conventional gradient-based nonlinear optimization techniques typically falter. Based on this viewpoint, versatile SG algorithm, discuss its practical behaviour, and highlight opportunities for designing algorithms with improved performance. This leads to a discussion about the next generation of optimization methods for large-scale machine learning, including an investigation of two main streams of research on techniques that diminish noise in the stochastic directions and methods that make use of second-order derivative approximations.</w:t>
-      </w:r>
-      <w:r>
-        <w:rPr>
-          <w:rFonts w:ascii="Calibri" w:hAnsi="Calibri" w:cs="Calibri"/>
-        </w:rPr>
-        <w:fldChar w:fldCharType="begin"/>
-      </w:r>
-      <w:r>
-        <w:rPr>
-          <w:rFonts w:ascii="Calibri" w:hAnsi="Calibri" w:cs="Calibri"/>
-        </w:rPr>
-        <w:instrText xml:space="preserve"> ADDIN ZOTERO_ITEM CSL_CITATION {"citationID":"HoklWjLG","properties":{"formattedCitation":"(Brester et al., 2021)","plainCitation":"(Brester et al., 2021)","noteIndex":0},"citationItems":[{"id":82,"uris":["http://zotero.org/users/local/Ykweszta/items/JJ75PAMX"],"itemData":{"id":82,"type":"article-journal","abstract":"Post-analysis of predictive models fosters their application in practice, as domain experts want to understand the logic behind them. In epidemiology, methods explaining sophisticated models facilitate the usage of up-to-date tools, especially in the high-dimensional predictor space. Investigating how model performance varies for subjects with different conditions is one of the important parts of post-analysis. This paper presents a model-independent approach for post-analysis, aiming to reveal those subjects’ conditions that lead to low or high model performance, compared to the average level on the whole sample. Conditions of interest are presented in the form of rules generated by a multi-objective evolutionary algorithm (MOGA). In this study, Lasso logistic regression (LLR) was trained to predict cardiovascular death by 2016 using the data from the 1984–1989 examination within the Kuopio Ischemic Heart Disease Risk Factor Study (KIHD), which contained 2682 subjects and 950 preselected predictors. After 50 independent runs of five-fold cross-validation, the model performance collected for each subject was used to generate rules describing “easy” and “difficult” cases. LLR with 61 selected predictors, on average, achieved 72.53% accuracy on the whole sample. However, during post-analysis, three categories of subjects were discovered: “Easy” cases with an LLR accuracy of 95.84%, “difficult” cases with an LLR accuracy of 48.11%, and the remaining cases with an LLR accuracy of 71.00%. Moreover, the rule analysis showed that medication was one of the main confusing factors that led to lower model performance. The proposed approach provides insightful information about subjects’ conditions that complicate predictive modeling.","container-title":"Healthcare","DOI":"10.3390/healthcare9070792","ISSN":"2227-9032","issue":"7","language":"en","license":"http://creativecommons.org/licenses/by/3.0/","note":"number: 7\npublisher: Multidisciplinary Digital Publishing Institute","page":"792","source":"www.mdpi.com","title":"Post-Analysis of Predictive Modeling with an Epidemiological Example","volume":"9","author":[{"family":"Brester","given":"Christina"},{"family":"Voutilainen","given":"Ari"},{"family":"Tuomainen","given":"Tomi-Pekka"},{"family":"Kauhanen","given":"Jussi"},{"family":"Kolehmainen","given":"Mikko"}],"issued":{"date-parts":[["2021",7]]}}}],"schema":"https://github.com/citation-style-language/schema/raw/master/csl-citation.json"} </w:instrText>
-      </w:r>
-      <w:r>
-        <w:rPr>
-          <w:rFonts w:ascii="Calibri" w:hAnsi="Calibri" w:cs="Calibri"/>
-        </w:rPr>
-        <w:fldChar w:fldCharType="separate"/>
-      </w:r>
-      <w:r>
-        <w:rPr>
-          <w:rFonts w:ascii="Calibri" w:hAnsi="Calibri" w:cs="Calibri"/>
-        </w:rPr>
-        <w:t>(Brester et al., 2021)</w:t>
-      </w:r>
-      <w:r>
-        <w:rPr>
-          <w:rFonts w:ascii="Calibri" w:hAnsi="Calibri" w:cs="Calibri"/>
-        </w:rPr>
-        <w:fldChar w:fldCharType="end"/>
-      </w:r>
-      <w:r>
-        <w:rPr>
-          <w:rFonts w:ascii="Calibri" w:hAnsi="Calibri" w:cs="Calibri"/>
-        </w:rPr>
-        <w:t xml:space="preserve"> Post-analysis of predictive models fosters their application in practice, as domain experts want to understand the logic behind them. In epidemiology, methods explaining sophisticated models facilitate the usage of up-to-date tools, especially in the high-dimensional predictor space. Investigating how model performance varies for subjects with different conditions is one of the important parts of post-analysis. This paper presents a model-independent approach for post analysis, aiming to reveal those subjects’ conditions that lead to low or high model performance, compared to the average level on the whole sample. Conditions of interest are presented in the form of rules generated by a multi-objective evolutionary algorithm (MOGA). In this study, Lasso logistic regression (LLR) was trained to predict cardiovascular death by 2016 using the data from the 1984–1989 examination within the Kuopio Ischemic Heart Disease Risk Factor Study (KIHD), which contained 2682 subjects and 950 preselected predictors. After 50 independent runs of fivefold cross-validation, the model performance collected for each subject was used to generate rules describing “easy” and “difficult” cases. LLR with 61 selected predictors, on average, achieved 72.53% accuracy on the whole sample. However, during post-analysis, three categories of subjects were discovered: “Easy” cases with an LLR accuracy of 95.84%, “difficult” cases with an LLR accuracy of 48.11%, and the remaining cases with an LLR accuracy of 71.00%. Moreover, the rule analysis showed that medication was one of the main confusing factors that led to lower model performance. The proposed approach provides insightful information about subjects’ conditions that complicate predictive modelling.</w:t>
-      </w:r>
-      <w:r>
-        <w:rPr>
-          <w:rFonts w:ascii="Calibri" w:hAnsi="Calibri" w:cs="Calibri"/>
-        </w:rPr>
-        <w:fldChar w:fldCharType="begin"/>
-      </w:r>
-      <w:r>
-        <w:rPr>
-          <w:rFonts w:ascii="Calibri" w:hAnsi="Calibri" w:cs="Calibri"/>
-        </w:rPr>
-        <w:instrText xml:space="preserve"> ADDIN ZOTERO_ITEM CSL_CITATION {"citationID":"3G1cfWIR","properties":{"formattedCitation":"(Crown, 2015)","plainCitation":"(Crown, 2015)","noteIndex":0},"citationItems":[{"id":70,"uris":["http://zotero.org/users/local/Ykweszta/items/9BPG6IY6"],"itemData":{"id":70,"type":"article-journal","abstract":"Traditional analytic methods are often ill-suited to the evolving world of health care big data characterized by massive volume, complexity, and velocity. In particular, methods are needed that can estimate models efficiently using very large datasets containing healthcare utilization data, clinical data, data from personal devices, and many other sources. Although very large, such datasets can also be quite sparse (e.g., device data may only be available for a small subset of individuals), which creates problems for traditional regression models. Many machine learning methods address such limitations effectively but are still subject to the usual sources of bias that commonly arise in observational studies. Researchers using machine learning methods such as lasso or ridge regression should assess these models using conventional specification tests.","container-title":"Value in Health","DOI":"10.1016/j.jval.2014.12.005","ISSN":"1098-3015","issue":"2","journalAbbreviation":"Value in Health","language":"en","page":"137-140","source":"ScienceDirect","title":"Potential Application of Machine Learning in Health Outcomes Research and Some Statistical Cautions","volume":"18","author":[{"family":"Crown","given":"William H."}],"issued":{"date-parts":[["2015",3,1]]}}}],"schema":"https://github.com/citation-style-language/schema/raw/master/csl-citation.json"} </w:instrText>
-      </w:r>
-      <w:r>
-        <w:rPr>
-          <w:rFonts w:ascii="Calibri" w:hAnsi="Calibri" w:cs="Calibri"/>
-        </w:rPr>
-        <w:fldChar w:fldCharType="separate"/>
-      </w:r>
-      <w:r>
-        <w:rPr>
-          <w:rFonts w:ascii="Calibri" w:hAnsi="Calibri" w:cs="Calibri"/>
-        </w:rPr>
-        <w:t>(Crown, 2015)</w:t>
-      </w:r>
-      <w:r>
-        <w:rPr>
-          <w:rFonts w:ascii="Calibri" w:hAnsi="Calibri" w:cs="Calibri"/>
-        </w:rPr>
-        <w:fldChar w:fldCharType="end"/>
-      </w:r>
-      <w:r>
-        <w:rPr>
-          <w:rFonts w:ascii="Calibri" w:hAnsi="Calibri" w:cs="Calibri"/>
-        </w:rPr>
-        <w:t>This article discuss about the potential application of Machine Learning in Health Outcomes Research and some statistical cautions . Traditional analytic methods are often ill-suited to the evolving world of health care big data characterized by massive volume, complexity, and velocity. In particular, methods are needed that can estimate models efficiently using very large datasets containing healthcare utilization data, clinical data, data from personal devices, and many other sources. Although very large, such datasets can also be quite sparse (e.g., device data may only be available for a small subset of individuals), which creates problems for traditional regression models. Many machine learning methods address such limitations effectively but are still subject to the usual sources of bias that commonly arise in observational studies. Researchers using machine learning methods such as lasso or ridge regression should assess these models using conventional specification tests.</w:t>
-      </w:r>
-      <w:r>
-        <w:rPr>
-          <w:rFonts w:ascii="Calibri" w:hAnsi="Calibri" w:cs="Calibri"/>
-        </w:rPr>
-        <w:fldChar w:fldCharType="begin"/>
-      </w:r>
-      <w:r>
-        <w:rPr>
-          <w:rFonts w:ascii="Calibri" w:hAnsi="Calibri" w:cs="Calibri"/>
-        </w:rPr>
-        <w:instrText xml:space="preserve"> ADDIN ZOTERO_ITEM CSL_CITATION {"citationID":"6UMQgBOz","properties":{"formattedCitation":"(Tamang et al., 2017)","plainCitation":"(Tamang et al., 2017)","noteIndex":0},"citationItems":[{"id":65,"uris":["http://zotero.org/users/local/Ykweszta/items/V2PH8HE5"],"itemData":{"id":65,"type":"article-journal","abstract":"Objectives To compare the ability of standard versus enhanced models to predict future high-cost patients, especially those who move from a lower to the upper decile of per capita healthcare expenditures within 1 year—that is, ‘cost bloomers’.\nDesign We developed alternative models to predict being in the upper decile of healthcare expenditures in year 2 of a sample, based on data from year 1. Our 6 alternative models ranged from a standard cost-prediction model with 4 variables (ie, traditional model features), to our largest enhanced model with 1053 non-traditional model features. To quantify any increases in predictive power that enhanced models achieved over standard tools, we compared the prospective predictive performance of each model.\nParticipants and Setting We used the population of Western Denmark between 2004 and 2011 (2 146 801 individuals) to predict future high-cost patients and characterise high-cost patient subgroups. Using the most recent 2-year period (2010–2011) for model evaluation, our whole-population model used a cohort of 1 557 950 individuals with a full year of active residency in year 1 (2010). Our cost-bloom model excluded the 155 795 individuals who were already high cost at the population level in year 1, resulting in 1 402 155 individuals for prediction of cost bloomers in year 2 (2011).\nPrimary outcome measures Using unseen data from a future year, we evaluated each model's prospective predictive performance by calculating the ratio of predicted high-cost patient expenditures to the actual high-cost patient expenditures in Year 2—that is, cost capture.\nResults Our best enhanced model achieved a 21% and 30% improvement in cost capture over a standard diagnosis-based model for predicting population-level high-cost patients and cost bloomers, respectively.\nConclusions In combination with modern statistical learning methods for analysing large data sets, models enhanced with a large and diverse set of features led to better performance—especially for predicting future cost bloomers.","container-title":"BMJ Open","DOI":"10.1136/bmjopen-2016-011580","ISSN":"2044-6055, 2044-6055","issue":"1","language":"en","license":"Published by the BMJ Publishing Group Limited. For permission to use (where not already granted under a licence) please go to http://www.bmj.com/company/products-services/rights-and-licensing/. This is an Open Access article distributed in accordance with the Creative Commons Attribution Non Commercial (CC BY-NC 4.0) license, which permits others to distribute, remix, adapt, build upon this work non-commercially, and license their derivative works on different terms, provided the original work is properly cited and the use is non-commercial. See: http://creativecommons.org/licenses/by-nc/4.0/","note":"publisher: British Medical Journal Publishing Group\nsection: Health informatics\nPMID: 28077408","page":"e011580","source":"bmjopen.bmj.com","title":"Predicting patient ‘cost blooms’ in Denmark: a longitudinal population-based study","title-short":"Predicting patient ‘cost blooms’ in Denmark","volume":"7","author":[{"family":"Tamang","given":"Suzanne"},{"family":"Milstein","given":"Arnold"},{"family":"Sørensen","given":"Henrik Toft"},{"family":"Pedersen","given":"Lars"},{"family":"Mackey","given":"Lester"},{"family":"Betterton","given":"Jean-Raymond"},{"family":"Janson","given":"Lucas"},{"family":"Shah","given":"Nigam"}],"issued":{"date-parts":[["2017",1,1]]}}}],"schema":"https://github.com/citation-style-language/schema/raw/master/csl-citation.json"} </w:instrText>
-      </w:r>
-      <w:r>
-        <w:rPr>
-          <w:rFonts w:ascii="Calibri" w:hAnsi="Calibri" w:cs="Calibri"/>
-        </w:rPr>
-        <w:fldChar w:fldCharType="separate"/>
-      </w:r>
-      <w:r>
-        <w:rPr>
-          <w:rFonts w:ascii="Calibri" w:hAnsi="Calibri" w:cs="Calibri"/>
-        </w:rPr>
-        <w:t>(Tamang et al., 2017)</w:t>
-      </w:r>
-      <w:r>
-        <w:rPr>
-          <w:rFonts w:ascii="Calibri" w:hAnsi="Calibri" w:cs="Calibri"/>
-        </w:rPr>
-        <w:fldChar w:fldCharType="end"/>
-      </w:r>
-      <w:r>
-        <w:rPr>
-          <w:rFonts w:ascii="Calibri" w:hAnsi="Calibri" w:cs="Calibri"/>
-        </w:rPr>
-        <w:t xml:space="preserve"> The study aims to compare the of standard versus enhanced models to predict future high-cost patients, especially those who move from a lower to the upper decile of per capita healthcare expenditures within 1 year—that is, ‘cost bloomers’. 6 alternative models are developed and compared with the traditional model, with 1053 traditional features. Population of Denmark to predict future high-cost patients and characterise high-cost patient subgroups. Using unseen data from a future year, each model’s prospective predictive performance by calculating the ratio of predicted high-cost patient expenditures to the actual high-cost patient expenditures in Year 2—that is, cost capture is evaluated. The best enhanced model achieved a 21% and 30% improvement in cost capture over a standard diagnosis-based model for predicting population-level high-cost patients and cost bloomers, respectively. </w:t>
+        <w:t xml:space="preserve">decile of per capita healthcare expenditures within 1 year—that is, ‘cost bloomers’. 6 alternative models are developed and compared with the traditional model, with 1053 traditional features. Population of Denmark to predict future high-cost patients and characterise high-cost patient subgroups. Using unseen data from a future year, each model’s prospective predictive performance by calculating the ratio of predicted high-cost patient expenditures to the actual high-cost patient expenditures in Year 2—that is, cost capture is evaluated. The best enhanced model achieved a 21% and 30% improvement in cost capture over a standard diagnosis-based model for predicting population-level high-cost patients and cost bloomers, respectively. </w:t>
       </w:r>
     </w:p>
     <w:p>
@@ -14137,7 +14106,6 @@
           <w:sz w:val="22"/>
           <w:szCs w:val="22"/>
         </w:rPr>
-        <w:lastRenderedPageBreak/>
         <w:t xml:space="preserve">The </w:t>
       </w:r>
       <w:r>
@@ -14348,7 +14316,16 @@
           <w:sz w:val="22"/>
           <w:szCs w:val="22"/>
         </w:rPr>
-        <w:t xml:space="preserve"> The literature review of the above research understands the process, approach, and result of the research. There is a detailed explanation of the interview approach and questionnaire details. The document concludes that medical, demographic factors, fear, embarrassment, disgust are the factors that could influence the bowel screening numbers. The literature concludes that alongside medical and demographic factors, fear, embarrassment, and disgust are worthy of consideration in colorectal cancer screening. Understanding how specific emotions impact screening decisions and behaviour an important direction for future work is and has potential to inform screening development and communications in bowel health.</w:t>
+        <w:t xml:space="preserve"> The literature review of the above research understands the process, approach, and result of the research. There is a detailed explanation of the interview approach and questionnaire details. The document concludes that medical, demographic factors, fear, embarrassment, disgust are the factors that could influence </w:t>
+      </w:r>
+      <w:r>
+        <w:rPr>
+          <w:rFonts w:ascii="Calibri" w:hAnsi="Calibri" w:cs="Calibri"/>
+          <w:sz w:val="22"/>
+          <w:szCs w:val="22"/>
+        </w:rPr>
+        <w:lastRenderedPageBreak/>
+        <w:t>the bowel screening numbers. The literature concludes that alongside medical and demographic factors, fear, embarrassment, and disgust are worthy of consideration in colorectal cancer screening. Understanding how specific emotions impact screening decisions and behaviour an important direction for future work is and has potential to inform screening development and communications in bowel health.</w:t>
       </w:r>
       <w:r>
         <w:rPr>
@@ -14462,16 +14439,7 @@
           <w:sz w:val="22"/>
           <w:szCs w:val="22"/>
         </w:rPr>
-        <w:t xml:space="preserve"> this literature studies the inequalities in participation in an organized national colorectal cancer screening programme. The literature explains the methodology for client selection, usage of linear regression mentioned. The results showed a 54% uptake, but showed a gradient across quintiles of deprivation, ranging from 35% in </w:t>
-      </w:r>
-      <w:r>
-        <w:rPr>
-          <w:rFonts w:ascii="Calibri" w:hAnsi="Calibri" w:cs="Calibri"/>
-          <w:sz w:val="22"/>
-          <w:szCs w:val="22"/>
-        </w:rPr>
-        <w:lastRenderedPageBreak/>
-        <w:t xml:space="preserve">the most deprived quintile to 61% in the least deprived. Multivariate analyses confirmed an independent effect of deprivation, with stronger effects in women and older people. Statistical analysis and hypothetical testing results are provided in the table. It is then concluded that the overall uptake rates in this organized screening programme were encouraging, but nonetheless there was low uptake in the most ethnically diverse areas and a striking gradient by SES. Action to promote equality of uptake is needed to avoid widening inequalities in cancer mortality. </w:t>
+        <w:t xml:space="preserve"> this literature studies the inequalities in participation in an organized national colorectal cancer screening programme. The literature explains the methodology for client selection, usage of linear regression mentioned. The results showed a 54% uptake, but showed a gradient across quintiles of deprivation, ranging from 35% in the most deprived quintile to 61% in the least deprived. Multivariate analyses confirmed an independent effect of deprivation, with stronger effects in women and older people. Statistical analysis and hypothetical testing results are provided in the table. It is then concluded that the overall uptake rates in this organized screening programme were encouraging, but nonetheless there was low uptake in the most ethnically diverse areas and a striking gradient by SES. Action to promote equality of uptake is needed to avoid widening inequalities in cancer mortality. </w:t>
       </w:r>
       <w:r>
         <w:rPr>
@@ -14700,25 +14668,16 @@
           <w:sz w:val="22"/>
           <w:szCs w:val="22"/>
         </w:rPr>
-        <w:t xml:space="preserve"> This </w:t>
-      </w:r>
-      <w:proofErr w:type="spellStart"/>
-      <w:r>
-        <w:rPr>
-          <w:rFonts w:ascii="Calibri" w:hAnsi="Calibri" w:cs="Calibri"/>
-          <w:sz w:val="22"/>
-          <w:szCs w:val="22"/>
-        </w:rPr>
-        <w:t>ebook</w:t>
-      </w:r>
-      <w:proofErr w:type="spellEnd"/>
-      <w:r>
-        <w:rPr>
-          <w:rFonts w:ascii="Calibri" w:hAnsi="Calibri" w:cs="Calibri"/>
-          <w:sz w:val="22"/>
-          <w:szCs w:val="22"/>
-        </w:rPr>
-        <w:t xml:space="preserve"> studies on data analysis and its interpretation. The experiment data from the operation is input to the analysis and interpretation. After collecting experimental data in the operation phase, we want to be able to draw conclusions based on this data. To be able to draw valid conclusions, we must interpret the experiment data.</w:t>
+        <w:t xml:space="preserve"> This ebook studies on data analysis and its interpretation. The experiment data from the operation is input to the analysis and interpretation. After collecting experimental data in the operation phase, we want to be able to draw conclusions based on this data. To be able to draw </w:t>
+      </w:r>
+      <w:r>
+        <w:rPr>
+          <w:rFonts w:ascii="Calibri" w:hAnsi="Calibri" w:cs="Calibri"/>
+          <w:sz w:val="22"/>
+          <w:szCs w:val="22"/>
+        </w:rPr>
+        <w:lastRenderedPageBreak/>
+        <w:t>valid conclusions, we must interpret the experiment data.</w:t>
       </w:r>
       <w:r>
         <w:rPr>
@@ -14830,16 +14789,7 @@
           <w:sz w:val="22"/>
           <w:szCs w:val="22"/>
         </w:rPr>
-        <w:t xml:space="preserve"> This literature studies the descriptive statistics and the normality tests for statistical data. The literature understands that descriptive statistics are an important part of biomedical research which is used to describe the basic features of the data in the study. They provide simple summaries about the sample and the measures. Measures of the central tendency and dispersion are used to describe the quantitative data. For the continuous data, test of the </w:t>
-      </w:r>
-      <w:r>
-        <w:rPr>
-          <w:rFonts w:ascii="Calibri" w:hAnsi="Calibri" w:cs="Calibri"/>
-          <w:sz w:val="22"/>
-          <w:szCs w:val="22"/>
-        </w:rPr>
-        <w:lastRenderedPageBreak/>
-        <w:t>normality is an important step for deciding the measures of central tendency and statistical methods for data analysis. When the data follow normal distribution, parametric tests otherwise nonparametric methods are used to compare the groups. There are different methods used to test the normality of data, including numerical and visual methods, and each method has its own advantages and disadvantages. In the present study, the summary measures and methods used to test the normality of the data are discussed.</w:t>
+        <w:t xml:space="preserve"> This literature studies the descriptive statistics and the normality tests for statistical data. The literature understands that descriptive statistics are an important part of biomedical research which is used to describe the basic features of the data in the study. They provide simple summaries about the sample and the measures. Measures of the central tendency and dispersion are used to describe the quantitative data. For the continuous data, test of the normality is an important step for deciding the measures of central tendency and statistical methods for data analysis. When the data follow normal distribution, parametric tests otherwise nonparametric methods are used to compare the groups. There are different methods used to test the normality of data, including numerical and visual methods, and each method has its own advantages and disadvantages. In the present study, the summary measures and methods used to test the normality of the data are discussed.</w:t>
       </w:r>
       <w:r>
         <w:rPr>
@@ -14935,25 +14885,7 @@
           <w:sz w:val="22"/>
           <w:szCs w:val="22"/>
         </w:rPr>
-        <w:t xml:space="preserve"> This is a </w:t>
-      </w:r>
-      <w:proofErr w:type="spellStart"/>
-      <w:r>
-        <w:rPr>
-          <w:rFonts w:ascii="Calibri" w:hAnsi="Calibri" w:cs="Calibri"/>
-          <w:sz w:val="22"/>
-          <w:szCs w:val="22"/>
-        </w:rPr>
-        <w:t>ebook</w:t>
-      </w:r>
-      <w:proofErr w:type="spellEnd"/>
-      <w:r>
-        <w:rPr>
-          <w:rFonts w:ascii="Calibri" w:hAnsi="Calibri" w:cs="Calibri"/>
-          <w:sz w:val="22"/>
-          <w:szCs w:val="22"/>
-        </w:rPr>
-        <w:t xml:space="preserve"> which is a handbook of data analysis and interpretation with SPSS. The book is very much detailed and explains different steps of data gathering, statistical analysis. Separate chapter is dedicated to ANOVA. This books looks great as a guide foe data analysis wanting to do statistics, regression, understand hypothesis testing and implement them, interpret the results etc. </w:t>
+        <w:t xml:space="preserve"> This is a ebook which is a handbook of data analysis and interpretation with SPSS. The book is very much detailed and explains different steps of data gathering, statistical analysis. Separate chapter is dedicated to ANOVA. This books looks great as a guide foe data analysis wanting to do statistics, regression, understand hypothesis testing and implement them, interpret the results etc. </w:t>
       </w:r>
       <w:r>
         <w:rPr>
@@ -15164,6 +15096,7 @@
           <w:sz w:val="22"/>
           <w:szCs w:val="22"/>
         </w:rPr>
+        <w:lastRenderedPageBreak/>
         <w:t xml:space="preserve">In the sixth </w:t>
       </w:r>
       <w:r>
@@ -15454,34 +15387,7 @@
           <w:sz w:val="22"/>
           <w:szCs w:val="22"/>
         </w:rPr>
-        <w:t xml:space="preserve"> discussed on the machine learning based framework to identify type 2 diabetes. </w:t>
-      </w:r>
-      <w:r>
-        <w:rPr>
-          <w:rFonts w:ascii="Calibri" w:hAnsi="Calibri" w:cs="Calibri"/>
-          <w:sz w:val="22"/>
-          <w:szCs w:val="22"/>
-        </w:rPr>
-        <w:lastRenderedPageBreak/>
-        <w:t>The goal of this work was to develop a semiautomated framework based on machine learning as a pilot study to liberalize filtering criteria to improve recall rate with a keeping of low false positive rate. The study made use of different machine learning models including k-Nearest-</w:t>
-      </w:r>
-      <w:proofErr w:type="spellStart"/>
-      <w:r>
-        <w:rPr>
-          <w:rFonts w:ascii="Calibri" w:hAnsi="Calibri" w:cs="Calibri"/>
-          <w:sz w:val="22"/>
-          <w:szCs w:val="22"/>
-        </w:rPr>
-        <w:t>Neighbors</w:t>
-      </w:r>
-      <w:proofErr w:type="spellEnd"/>
-      <w:r>
-        <w:rPr>
-          <w:rFonts w:ascii="Calibri" w:hAnsi="Calibri" w:cs="Calibri"/>
-          <w:sz w:val="22"/>
-          <w:szCs w:val="22"/>
-        </w:rPr>
-        <w:t>, Naïve Bayes, Decision Tree, Random Forest, Support Vector Machine and Logistic Regression. The top performing ML algorithms are applied on the engineered features. Results indicate that the framework achieved high identification performances with feature engineering inputs.</w:t>
+        <w:t xml:space="preserve"> discussed on the machine learning based framework to identify type 2 diabetes. The goal of this work was to develop a semiautomated framework based on machine learning as a pilot study to liberalize filtering criteria to improve recall rate with a keeping of low false positive rate. The study made use of different machine learning models including k-Nearest-Neighbors, Naïve Bayes, Decision Tree, Random Forest, Support Vector Machine and Logistic Regression. The top performing ML algorithms are applied on the engineered features. Results indicate that the framework achieved high identification performances with feature engineering inputs.</w:t>
       </w:r>
       <w:r>
         <w:rPr>
@@ -15725,25 +15631,16 @@
           <w:sz w:val="22"/>
           <w:szCs w:val="22"/>
         </w:rPr>
-        <w:t xml:space="preserve"> this literature makes use of feature engineering, explains the importance of feature engineering at data cleansing stage so that the state of the art tools can provide great results. This demonstrates that the approach significantly enhances bacteriophage discovery, and this provides a new starting point for exploring new </w:t>
-      </w:r>
-      <w:proofErr w:type="spellStart"/>
-      <w:r>
-        <w:rPr>
-          <w:rFonts w:ascii="Calibri" w:hAnsi="Calibri" w:cs="Calibri"/>
-          <w:sz w:val="22"/>
-          <w:szCs w:val="22"/>
-        </w:rPr>
-        <w:t>biologies</w:t>
-      </w:r>
-      <w:proofErr w:type="spellEnd"/>
-      <w:r>
-        <w:rPr>
-          <w:rFonts w:ascii="Calibri" w:hAnsi="Calibri" w:cs="Calibri"/>
-          <w:sz w:val="22"/>
-          <w:szCs w:val="22"/>
-        </w:rPr>
-        <w:t xml:space="preserve">. </w:t>
+        <w:t xml:space="preserve"> this literature makes use of feature engineering, explains the importance of feature engineering at data cleansing stage so that the state of the art tools can provide great results. This demonstrates that the approach significantly enhances bacteriophage discovery, and this provides a </w:t>
+      </w:r>
+      <w:r>
+        <w:rPr>
+          <w:rFonts w:ascii="Calibri" w:hAnsi="Calibri" w:cs="Calibri"/>
+          <w:sz w:val="22"/>
+          <w:szCs w:val="22"/>
+        </w:rPr>
+        <w:lastRenderedPageBreak/>
+        <w:t xml:space="preserve">new starting point for exploring new biologies. </w:t>
       </w:r>
       <w:r>
         <w:rPr>
@@ -15875,7 +15772,353 @@
           <w:sz w:val="22"/>
           <w:szCs w:val="22"/>
         </w:rPr>
-        <w:t xml:space="preserve"> In this paper, it is proposed that a hybrid machine learning system based on Genetic Algorithm (GA) and Support Vector Machines (SVM) for stock market prediction. A variety of indicators from the technical analysis field of study are used as input features. The correlation between stock prices of different companies to forecast the price of a stock, making use of technical indicators of highly correlated stocks, not only the stock to be predicted is used here. The genetic algorithm is used to select the set of most informative input features from among all the technical indicators. The results show that the hybrid GA-SVM system outperforms the stand alone </w:t>
+        <w:t xml:space="preserve"> In this paper, it is proposed that a hybrid machine learning system based on Genetic Algorithm (GA) and Support Vector Machines (SVM) for stock market prediction. A variety of indicators from the technical analysis field of study are used as input features. The correlation between stock prices of different companies to forecast the price of a stock, making use of technical indicators of highly correlated stocks, not only the stock to be predicted is used here. The genetic algorithm is used to select the set of most informative input features from among all the technical indicators. The results show that the hybrid GA-SVM system outperforms the stand alone SVM system.</w:t>
+      </w:r>
+      <w:r>
+        <w:rPr>
+          <w:rFonts w:ascii="Calibri" w:hAnsi="Calibri" w:cs="Calibri"/>
+          <w:sz w:val="22"/>
+          <w:szCs w:val="22"/>
+        </w:rPr>
+        <w:fldChar w:fldCharType="begin"/>
+      </w:r>
+      <w:r>
+        <w:rPr>
+          <w:rFonts w:ascii="Calibri" w:hAnsi="Calibri" w:cs="Calibri"/>
+          <w:sz w:val="22"/>
+          <w:szCs w:val="22"/>
+        </w:rPr>
+        <w:instrText xml:space="preserve"> ADDIN ZOTERO_ITEM CSL_CITATION {"citationID":"lsJYb4un","properties":{"formattedCitation":"(Kumar and Chong, 2018)","plainCitation":"(Kumar and Chong, 2018)","noteIndex":0},"citationItems":[{"id":159,"uris":["http://zotero.org/users/local/Ykweszta/items/LAHNTEAN"],"itemData":{"id":159,"type":"article-journal","abstract":"Correlation analysis is an extensively used technique that identifies interesting relationships in data. These relationships help us realize the relevance of attributes with respect to the target class to be predicted. This study has exploited correlation analysis and machine learning-based approaches to identify relevant attributes in the dataset which have a significant impact on classifying a patient’s mental health status. For mental health situations, correlation analysis has been performed in Weka, which involves a dataset of depressive disorder symptoms and situations based on weather conditions, as well as emotion classification based on physiological sensor readings. Pearson’s product moment correlation and other different classification algorithms have been utilized for this analysis. The results show interesting correlations in weather attributes for bipolar patients, as well as in features extracted from physiological data for emotional states.","container-title":"International Journal of Environmental Research and Public Health","DOI":"10.3390/ijerph15122907","ISSN":"1660-4601","issue":"12","language":"en","license":"http://creativecommons.org/licenses/by/3.0/","note":"number: 12\npublisher: Multidisciplinary Digital Publishing Institute","page":"2907","source":"www.mdpi.com","title":"Correlation Analysis to Identify the Effective Data in Machine Learning: Prediction of Depressive Disorder and Emotion States","title-short":"Correlation Analysis to Identify the Effective Data in Machine Learning","volume":"15","author":[{"family":"Kumar","given":"Sunil"},{"family":"Chong","given":"Ilyoung"}],"issued":{"date-parts":[["2018",12]]}}}],"schema":"https://github.com/citation-style-language/schema/raw/master/csl-citation.json"} </w:instrText>
+      </w:r>
+      <w:r>
+        <w:rPr>
+          <w:rFonts w:ascii="Calibri" w:hAnsi="Calibri" w:cs="Calibri"/>
+          <w:sz w:val="22"/>
+          <w:szCs w:val="22"/>
+        </w:rPr>
+        <w:fldChar w:fldCharType="separate"/>
+      </w:r>
+      <w:r>
+        <w:rPr>
+          <w:rFonts w:ascii="Calibri" w:hAnsi="Calibri" w:cs="Calibri"/>
+          <w:sz w:val="22"/>
+          <w:szCs w:val="22"/>
+        </w:rPr>
+        <w:t>(Kumar and Chong, 2018)</w:t>
+      </w:r>
+      <w:r>
+        <w:rPr>
+          <w:rFonts w:ascii="Calibri" w:hAnsi="Calibri" w:cs="Calibri"/>
+          <w:sz w:val="22"/>
+          <w:szCs w:val="22"/>
+        </w:rPr>
+        <w:fldChar w:fldCharType="end"/>
+      </w:r>
+      <w:r>
+        <w:rPr>
+          <w:rFonts w:ascii="Calibri" w:hAnsi="Calibri" w:cs="Calibri"/>
+          <w:sz w:val="22"/>
+          <w:szCs w:val="22"/>
+        </w:rPr>
+        <w:t xml:space="preserve"> Correlation analysis is an extensively used technique that identifies interesting relationships in data. These relationships help us realize the relevance of attributes with respect to the target class to be predicted. This study has exploited correlation analysis and machine learning-based approaches to identify relevant attributes in the dataset which have a significant impact on classifying a patient’s mental health status. For mental health situations, correlation analysis has been performed in Weka, which involves a dataset of depressive disorder symptoms and situations based on weather conditions, as well as emotion classification based on physiological sensor readings. Pearson’s product moment correlation and other different classification algorithms have been utilized for this analysis. The results show interesting correlations in weather attributes for bipolar patients, as well as in features extracted from physiological data for emotional states.</w:t>
+      </w:r>
+      <w:r>
+        <w:rPr>
+          <w:rFonts w:ascii="Calibri" w:hAnsi="Calibri" w:cs="Calibri"/>
+          <w:sz w:val="22"/>
+          <w:szCs w:val="22"/>
+        </w:rPr>
+        <w:fldChar w:fldCharType="begin"/>
+      </w:r>
+      <w:r>
+        <w:rPr>
+          <w:rFonts w:ascii="Calibri" w:hAnsi="Calibri" w:cs="Calibri"/>
+          <w:sz w:val="22"/>
+          <w:szCs w:val="22"/>
+        </w:rPr>
+        <w:instrText xml:space="preserve"> ADDIN ZOTERO_ITEM CSL_CITATION {"citationID":"GuJJeCFI","properties":{"formattedCitation":"(Gopika and Kowshalaya M.E., 2018)","plainCitation":"(Gopika and Kowshalaya M.E., 2018)","noteIndex":0},"citationItems":[{"id":153,"uris":["http://zotero.org/users/local/Ykweszta/items/A64EWTE3"],"itemData":{"id":153,"type":"paper-conference","abstract":"Feature selection is an effective strategy to reduce dimensionality, remove irrelevant data and increase learning accuracy. The curse of dimensionality of data poses a severe challenge to many existing feature selection methods with respect to efficiency and effectiveness. In this paper, we use three feature selection algorithms namely Fast Correlation Based Feature Selection (FCBF), a variation of FCBF called Fast Correlation Based Feature Selection # (FCBF#) and Fast Correlation Based Feature Selection in Pieces (FCFBiP). The three feature selections are compared and experimental results prove that the FCFBiP is efficient compared to FCBF and FCBF#.","container-title":"2018 3rd International Conference on Communication and Electronics Systems (ICCES)","DOI":"10.1109/CESYS.2018.8723980","event-title":"2018 3rd International Conference on Communication and Electronics Systems (ICCES)","page":"692-695","source":"IEEE Xplore","title":"Correlation Based Feature Selection Algorithm for Machine Learning","author":[{"family":"Gopika","given":"N."},{"family":"Kowshalaya M.E.","given":"A. Meena"}],"issued":{"date-parts":[["2018",10]]}}}],"schema":"https://github.com/citation-style-language/schema/raw/master/csl-citation.json"} </w:instrText>
+      </w:r>
+      <w:r>
+        <w:rPr>
+          <w:rFonts w:ascii="Calibri" w:hAnsi="Calibri" w:cs="Calibri"/>
+          <w:sz w:val="22"/>
+          <w:szCs w:val="22"/>
+        </w:rPr>
+        <w:fldChar w:fldCharType="separate"/>
+      </w:r>
+      <w:r>
+        <w:rPr>
+          <w:rFonts w:ascii="Calibri" w:hAnsi="Calibri" w:cs="Calibri"/>
+          <w:sz w:val="22"/>
+          <w:szCs w:val="22"/>
+        </w:rPr>
+        <w:t>(Gopika and Kowshalaya M.E., 2018)</w:t>
+      </w:r>
+      <w:r>
+        <w:rPr>
+          <w:rFonts w:ascii="Calibri" w:hAnsi="Calibri" w:cs="Calibri"/>
+          <w:sz w:val="22"/>
+          <w:szCs w:val="22"/>
+        </w:rPr>
+        <w:fldChar w:fldCharType="end"/>
+      </w:r>
+      <w:r>
+        <w:rPr>
+          <w:rFonts w:ascii="Calibri" w:hAnsi="Calibri" w:cs="Calibri"/>
+          <w:sz w:val="22"/>
+          <w:szCs w:val="22"/>
+        </w:rPr>
+        <w:t xml:space="preserve"> As per this, Feature selection is an effective strategy to reduce dimensionality, remove irrelevant data and increase learning accuracy. The curse of dimensionality of data poses a severe challenge to many existing feature selection methods with respect to efficiency and effectiveness. In this paper, we use three feature selection algorithms namely Fast Correlation Based Feature Selection (FCBF), a variation of FCBF called Fast Correlation Based Feature Selection # (FCBF#) and Fast Correlation Based Feature Selection in Pieces (FCFBiP). The three feature selections are compared, and experimental results prove that the FCFBiP is efficient compared to FCBF and FCBF#.</w:t>
+      </w:r>
+      <w:r>
+        <w:rPr>
+          <w:rFonts w:ascii="Calibri" w:hAnsi="Calibri" w:cs="Calibri"/>
+          <w:sz w:val="22"/>
+          <w:szCs w:val="22"/>
+        </w:rPr>
+        <w:fldChar w:fldCharType="begin"/>
+      </w:r>
+      <w:r>
+        <w:rPr>
+          <w:rFonts w:ascii="Calibri" w:hAnsi="Calibri" w:cs="Calibri"/>
+          <w:sz w:val="22"/>
+          <w:szCs w:val="22"/>
+        </w:rPr>
+        <w:instrText xml:space="preserve"> ADDIN ZOTERO_ITEM CSL_CITATION {"citationID":"Eegi7qwY","properties":{"formattedCitation":"(Kohonen, 1972)","plainCitation":"(Kohonen, 1972)","noteIndex":0},"citationItems":[{"id":169,"uris":["http://zotero.org/users/local/Ykweszta/items/RQKTJBEX"],"itemData":{"id":169,"type":"article-journal","abstract":"A new model for associative memory, based on a correlation matrix, is suggested. In this model information is accumulated on memory elements as products of component data. Denoting a key vector by q(p), and the data associated with it by another vector x(p), the pairs (q(p), x(p)) are memorized in the form of a matrix see the Equation in PDF File where c is a constant. A randomly selected subset of the elements of Mxq can also be used for memorizing. The recalling of a particular datum x(r) is made by a transformation x(r)=Mxqq(r). This model is failure tolerant and facilitates associative search of information; these are properties that are usually assigned to holographic memories. Two classes of memories are discussed: a complete correlation matrix memory (CCMM), and randomly organized incomplete correlation matrix memories (ICMM). The data recalled from the latter are stochastic variables but the fidelity of recall is shown to have a deterministic limit if the number of memory elements grows without limits. A special case of correlation matrix memories is the auto-associative memory in which any part of the memorized information can be used as a key. The memories are selective with respect to accumulated data. The ICMM exhibits adaptive improvement under certain circumstances. It is also suggested that correlation matrix memories could be applied for the classification of data.","container-title":"IEEE Transactions on Computers","DOI":"10.1109/TC.1972.5008975","ISSN":"1557-9956","issue":"4","note":"event-title: IEEE Transactions on Computers","page":"353-359","source":"IEEE Xplore","title":"Correlation Matrix Memories","volume":"C-21","author":[{"family":"Kohonen","given":"Teuvo"}],"issued":{"date-parts":[["1972",4]]}}}],"schema":"https://github.com/citation-style-language/schema/raw/master/csl-citation.json"} </w:instrText>
+      </w:r>
+      <w:r>
+        <w:rPr>
+          <w:rFonts w:ascii="Calibri" w:hAnsi="Calibri" w:cs="Calibri"/>
+          <w:sz w:val="22"/>
+          <w:szCs w:val="22"/>
+        </w:rPr>
+        <w:fldChar w:fldCharType="separate"/>
+      </w:r>
+      <w:r>
+        <w:rPr>
+          <w:rFonts w:ascii="Calibri" w:hAnsi="Calibri" w:cs="Calibri"/>
+          <w:sz w:val="22"/>
+          <w:szCs w:val="22"/>
+        </w:rPr>
+        <w:t>(Kohonen, 1972)</w:t>
+      </w:r>
+      <w:r>
+        <w:rPr>
+          <w:rFonts w:ascii="Calibri" w:hAnsi="Calibri" w:cs="Calibri"/>
+          <w:sz w:val="22"/>
+          <w:szCs w:val="22"/>
+        </w:rPr>
+        <w:fldChar w:fldCharType="end"/>
+      </w:r>
+      <w:r>
+        <w:rPr>
+          <w:rFonts w:ascii="Calibri" w:hAnsi="Calibri" w:cs="Calibri"/>
+          <w:color w:val="333333"/>
+          <w:sz w:val="22"/>
+          <w:szCs w:val="22"/>
+          <w:shd w:val="clear" w:color="auto" w:fill="FFFFFF"/>
+        </w:rPr>
+        <w:t xml:space="preserve"> </w:t>
+      </w:r>
+      <w:r>
+        <w:rPr>
+          <w:rFonts w:ascii="Calibri" w:hAnsi="Calibri" w:cs="Calibri"/>
+          <w:sz w:val="22"/>
+          <w:szCs w:val="22"/>
+        </w:rPr>
+        <w:t>A new model for associative memory, based on a correlation matrix, is suggested. In this model information is accumulated on memory elements as products of component data. Two classes of memories are discussed: a complete correlation matrix memory (CCMM), and randomly organized incomplete correlation matrix memories (ICMM). The data recalled from the latter are stochastic variables, but the fidelity of recall is shown to have a deterministic limit if the number of memory elements grows without limits. A special case of correlation matrix memories is the auto-associative memory in which any part of the memorized information can be used as a key. The memories are selective with respect to accumulated data. The ICMM exhibits adaptive improvement under certain circumstances. It is also suggested that correlation matrix memories could be applied for the classification of data.</w:t>
+      </w:r>
+      <w:r>
+        <w:rPr>
+          <w:rFonts w:ascii="Calibri" w:hAnsi="Calibri" w:cs="Calibri"/>
+          <w:sz w:val="22"/>
+          <w:szCs w:val="22"/>
+        </w:rPr>
+        <w:fldChar w:fldCharType="begin"/>
+      </w:r>
+      <w:r>
+        <w:rPr>
+          <w:rFonts w:ascii="Calibri" w:hAnsi="Calibri" w:cs="Calibri"/>
+          <w:sz w:val="22"/>
+          <w:szCs w:val="22"/>
+        </w:rPr>
+        <w:instrText xml:space="preserve"> ADDIN ZOTERO_ITEM CSL_CITATION {"citationID":"x3dJ8JtD","properties":{"formattedCitation":"(Hall, 2000)","plainCitation":"(Hall, 2000)","noteIndex":0},"citationItems":[{"id":154,"uris":["http://zotero.org/users/local/Ykweszta/items/DUQIY5IW"],"itemData":{"id":154,"type":"report","abstract":"Algorithms for feature selection fall into two broad categories: wrappers that use the learning algorithm itself to evaluate the usefulness of features and filters that evaluate features according to heuristics based on general characteristics of the data. For application to large databases, filters have proven to be more practical than wrappers because they are much faster. However, most existing filter algorithms only work with discrete classification problems. This paper describes a fast, correlation-based filter algorithm that can be applied to continuous and discrete problems. The algorithm often out-performs the well-known ReliefF attribute estimator when used as a preprocessing step for naive Bayes, instance-based learning, decision trees, locally weighted regression, and model trees. It performs more feature selection than ReliefF does-reducing the data dimensionality by fifty percent in most cases. Also, decision and model trees built from the preprocessed data are often significantly smaller.","genre":"Working Paper","language":"en","note":"Accepted: 2008-10-13T03:42:21Z\nISSN: 1170-487X","publisher":"University of Waikato, Department of Computer Science","source":"researchcommons.waikato.ac.nz","title":"Correlation-based feature selection of discrete and numeric class machine learning","URL":"https://researchcommons.waikato.ac.nz/handle/10289/1024","author":[{"family":"Hall","given":"Mark A."}],"accessed":{"date-parts":[["2023",5,16]]},"issued":{"date-parts":[["2000",5]]}}}],"schema":"https://github.com/citation-style-language/schema/raw/master/csl-citation.json"} </w:instrText>
+      </w:r>
+      <w:r>
+        <w:rPr>
+          <w:rFonts w:ascii="Calibri" w:hAnsi="Calibri" w:cs="Calibri"/>
+          <w:sz w:val="22"/>
+          <w:szCs w:val="22"/>
+        </w:rPr>
+        <w:fldChar w:fldCharType="separate"/>
+      </w:r>
+      <w:r>
+        <w:rPr>
+          <w:rFonts w:ascii="Calibri" w:hAnsi="Calibri" w:cs="Calibri"/>
+          <w:sz w:val="22"/>
+          <w:szCs w:val="22"/>
+        </w:rPr>
+        <w:t>(Hall, 2000)</w:t>
+      </w:r>
+      <w:r>
+        <w:rPr>
+          <w:rFonts w:ascii="Calibri" w:hAnsi="Calibri" w:cs="Calibri"/>
+          <w:sz w:val="22"/>
+          <w:szCs w:val="22"/>
+        </w:rPr>
+        <w:fldChar w:fldCharType="end"/>
+      </w:r>
+      <w:r>
+        <w:rPr>
+          <w:rFonts w:ascii="Calibri" w:hAnsi="Calibri" w:cs="Calibri"/>
+          <w:sz w:val="22"/>
+          <w:szCs w:val="22"/>
+        </w:rPr>
+        <w:t xml:space="preserve"> This paper describes a fast, correlation-based filter algorithm that can be applied to continuous-discrete problem. More the feature engineering data dimensionality can be reduced. Decision and model trees built from the pre-processed data and are often significantly smaller.</w:t>
+      </w:r>
+      <w:r>
+        <w:rPr>
+          <w:rFonts w:ascii="Calibri" w:hAnsi="Calibri" w:cs="Calibri"/>
+          <w:sz w:val="22"/>
+          <w:szCs w:val="22"/>
+        </w:rPr>
+        <w:fldChar w:fldCharType="begin"/>
+      </w:r>
+      <w:r>
+        <w:rPr>
+          <w:rFonts w:ascii="Calibri" w:hAnsi="Calibri" w:cs="Calibri"/>
+          <w:sz w:val="22"/>
+          <w:szCs w:val="22"/>
+        </w:rPr>
+        <w:instrText xml:space="preserve"> ADDIN ZOTERO_ITEM CSL_CITATION {"citationID":"0BOLO2Sm","properties":{"formattedCitation":"(Brownlee, n.d.)","plainCitation":"(Brownlee, n.d.)","noteIndex":0},"citationItems":[{"id":158,"uris":["http://zotero.org/users/local/Ykweszta/items/5DGNF8LT"],"itemData":{"id":158,"type":"article-journal","language":"en","source":"Zotero","title":"How to Choose a Feature Selection Method For Machine Learning","author":[{"family":"Brownlee","given":"Jason"}]}}],"schema":"https://github.com/citation-style-language/schema/raw/master/csl-citation.json"} </w:instrText>
+      </w:r>
+      <w:r>
+        <w:rPr>
+          <w:rFonts w:ascii="Calibri" w:hAnsi="Calibri" w:cs="Calibri"/>
+          <w:sz w:val="22"/>
+          <w:szCs w:val="22"/>
+        </w:rPr>
+        <w:fldChar w:fldCharType="separate"/>
+      </w:r>
+      <w:r>
+        <w:rPr>
+          <w:rFonts w:ascii="Calibri" w:hAnsi="Calibri" w:cs="Calibri"/>
+          <w:sz w:val="22"/>
+          <w:szCs w:val="22"/>
+        </w:rPr>
+        <w:t>(Brownlee, n.d.)</w:t>
+      </w:r>
+      <w:r>
+        <w:rPr>
+          <w:rFonts w:ascii="Calibri" w:hAnsi="Calibri" w:cs="Calibri"/>
+          <w:sz w:val="22"/>
+          <w:szCs w:val="22"/>
+        </w:rPr>
+        <w:fldChar w:fldCharType="end"/>
+      </w:r>
+      <w:r>
+        <w:rPr>
+          <w:rFonts w:ascii="Calibri" w:hAnsi="Calibri" w:cs="Calibri"/>
+          <w:sz w:val="22"/>
+          <w:szCs w:val="22"/>
+        </w:rPr>
+        <w:t>This article studies on how to select the feature for machine learning. There isa detailed description and methodologies of learning , insights on how it would impact the statistics as well trained model is part of the literature.</w:t>
+      </w:r>
+      <w:r>
+        <w:rPr>
+          <w:rFonts w:ascii="Calibri" w:hAnsi="Calibri" w:cs="Calibri"/>
+          <w:sz w:val="22"/>
+          <w:szCs w:val="22"/>
+        </w:rPr>
+        <w:fldChar w:fldCharType="begin"/>
+      </w:r>
+      <w:r>
+        <w:rPr>
+          <w:rFonts w:ascii="Calibri" w:hAnsi="Calibri" w:cs="Calibri"/>
+          <w:sz w:val="22"/>
+          <w:szCs w:val="22"/>
+        </w:rPr>
+        <w:instrText xml:space="preserve"> ADDIN ZOTERO_ITEM CSL_CITATION {"citationID":"xwZ9UeR3","properties":{"formattedCitation":"(Lee et al., 1986)","plainCitation":"(Lee et al., 1986)","noteIndex":0},"citationItems":[{"id":166,"uris":["http://zotero.org/users/local/Ykweszta/items/7Q7HRRHB"],"itemData":{"id":166,"type":"report","abstract":"A high-order correlation tensor formalism for neural networks is described. The model can simulate auto associative, heteroassociative, as well as multiassociative memory. For the autoassociative model, simulation results show a drastic increase in the memory capacity and speed over that of the standard Hopfield-like correlation matrix methods. The possibility of using multiassociative memory for a learning universal inference network is also discussed. 9 refs., 5 figs.","language":"English","number":"LA-UR-86-1288; CONF-8605108-1","publisher":"Los Alamos National Lab. (LANL), Los Alamos, NM (United States); Univ. of Maryland, College Park, MD (United States)","source":"www.osti.gov","title":"Machine learning using a higher order correlation network","URL":"https://www.osti.gov/biblio/5760643","author":[{"family":"Lee","given":"Y. C."},{"family":"Doolen","given":"G."},{"family":"Chen","given":"H. H."},{"family":"Sun","given":"G. Z."},{"family":"Maxwell","given":"T."},{"family":"Lee","given":"H. Y."}],"accessed":{"date-parts":[["2023",5,16]]},"issued":{"date-parts":[["1986",1,1]]}}}],"schema":"https://github.com/citation-style-language/schema/raw/master/csl-citation.json"} </w:instrText>
+      </w:r>
+      <w:r>
+        <w:rPr>
+          <w:rFonts w:ascii="Calibri" w:hAnsi="Calibri" w:cs="Calibri"/>
+          <w:sz w:val="22"/>
+          <w:szCs w:val="22"/>
+        </w:rPr>
+        <w:fldChar w:fldCharType="separate"/>
+      </w:r>
+      <w:r>
+        <w:rPr>
+          <w:rFonts w:ascii="Calibri" w:hAnsi="Calibri" w:cs="Calibri"/>
+          <w:sz w:val="22"/>
+          <w:szCs w:val="22"/>
+        </w:rPr>
+        <w:t>(Lee et al., 1986)</w:t>
+      </w:r>
+      <w:r>
+        <w:rPr>
+          <w:rFonts w:ascii="Calibri" w:hAnsi="Calibri" w:cs="Calibri"/>
+          <w:sz w:val="22"/>
+          <w:szCs w:val="22"/>
+        </w:rPr>
+        <w:fldChar w:fldCharType="end"/>
+      </w:r>
+      <w:r>
+        <w:rPr>
+          <w:rFonts w:ascii="Calibri" w:hAnsi="Calibri" w:cs="Calibri"/>
+          <w:sz w:val="22"/>
+          <w:szCs w:val="22"/>
+        </w:rPr>
+        <w:t xml:space="preserve"> This is a very old study regarding machine learning using a higher order co-relation matrix. The document is very detail and explains each and every process of statistics, feature selection in detail. Though it is good to consider this document for the basics on feature selection and statistics, there are many advancements in the field of machine learning, and much more latest literatures should be reviewed.</w:t>
+      </w:r>
+      <w:r>
+        <w:rPr>
+          <w:rFonts w:ascii="Calibri" w:hAnsi="Calibri" w:cs="Calibri"/>
+          <w:sz w:val="22"/>
+          <w:szCs w:val="22"/>
+        </w:rPr>
+        <w:fldChar w:fldCharType="begin"/>
+      </w:r>
+      <w:r>
+        <w:rPr>
+          <w:rFonts w:ascii="Calibri" w:hAnsi="Calibri" w:cs="Calibri"/>
+          <w:sz w:val="22"/>
+          <w:szCs w:val="22"/>
+        </w:rPr>
+        <w:instrText xml:space="preserve"> ADDIN ZOTERO_ITEM CSL_CITATION {"citationID":"cl51Uub6","properties":{"formattedCitation":"(Nicodemus and Malley, 2009)","plainCitation":"(Nicodemus and Malley, 2009)","noteIndex":0},"citationItems":[{"id":163,"uris":["http://zotero.org/users/local/Ykweszta/items/DK3NCZDN"],"itemData":{"id":163,"type":"article-journal","abstract":"Motivation: The advent of high-throughput genomics has produced studies with large numbers of predictors (e.g. genome-wide association, microarray studies). Machine learning algorithms (MLAs) are a computationally efficient way to identify phenotype-associated variables in high-dimensional data. There are important results from mathematical theory and numerous practical results documenting their value. One attractive feature of MLAs is that many operate in a fully multivariate environment, allowing for small-importance variables to be included when they act cooperatively. However, certain properties of MLAs under conditions common in genomic-related data have not been well-studied—in particular, correlations among predictors pose a problem.Results: Using extensive simulation, we showed considering correlation within predictors is crucial in making valid inferences using variable importance measures (VIMs) from three MLAs: random forest (RF), conditional inference forest (CIF) and Monte Carlo logic regression (MCLR). Using a case–control illustration, we showed that the RF VIMs—even permutation-based—were less able to detect association than other algorithms at effect sizes encountered in complex disease studies. This reduction occurred when ‘causal’ predictors were correlated with other predictors, and was sharpest when RF tree building used the Gini index. Indeed, RF Gini VIMs are biased under correlation, dependent on predictor correlation strength/number and over-trained to random fluctuations in data when tree terminal node size was small. Permutation-based VIM distributions were less variable for correlated predictors and are unbiased, thus may be preferred when predictors are correlated. MLAs are a powerful tool for high-dimensional data analysis, but well-considered use of algorithms is necessary to draw valid conclusions.Contact:  kristin.nicodemus@well.ox.ac.ukSupplementary information:  Supplementary data are available at Bioinformatics online.","container-title":"Bioinformatics","DOI":"10.1093/bioinformatics/btp331","ISSN":"1367-4803","issue":"15","journalAbbreviation":"Bioinformatics","page":"1884-1890","source":"Silverchair","title":"Predictor correlation impacts machine learning algorithms: implications for genomic studies","title-short":"Predictor correlation impacts machine learning algorithms","volume":"25","author":[{"family":"Nicodemus","given":"Kristin K."},{"family":"Malley","given":"James D."}],"issued":{"date-parts":[["2009",8,1]]}}}],"schema":"https://github.com/citation-style-language/schema/raw/master/csl-citation.json"} </w:instrText>
+      </w:r>
+      <w:r>
+        <w:rPr>
+          <w:rFonts w:ascii="Calibri" w:hAnsi="Calibri" w:cs="Calibri"/>
+          <w:sz w:val="22"/>
+          <w:szCs w:val="22"/>
+        </w:rPr>
+        <w:fldChar w:fldCharType="separate"/>
+      </w:r>
+      <w:r>
+        <w:rPr>
+          <w:rFonts w:ascii="Calibri" w:hAnsi="Calibri" w:cs="Calibri"/>
+          <w:sz w:val="22"/>
+          <w:szCs w:val="22"/>
+        </w:rPr>
+        <w:t>(Nicodemus and Malley, 2009)</w:t>
+      </w:r>
+      <w:r>
+        <w:rPr>
+          <w:rFonts w:ascii="Calibri" w:hAnsi="Calibri" w:cs="Calibri"/>
+          <w:sz w:val="22"/>
+          <w:szCs w:val="22"/>
+        </w:rPr>
+        <w:fldChar w:fldCharType="end"/>
+      </w:r>
+      <w:r>
+        <w:rPr>
+          <w:rFonts w:ascii="Calibri" w:hAnsi="Calibri" w:cs="Calibri"/>
+          <w:sz w:val="22"/>
+          <w:szCs w:val="22"/>
+        </w:rPr>
+        <w:t xml:space="preserve"> showed considering correlation within predictors is crucial in making valid inferences using variable importance </w:t>
       </w:r>
       <w:r>
         <w:rPr>
@@ -15884,7 +16127,7 @@
           <w:szCs w:val="22"/>
         </w:rPr>
         <w:lastRenderedPageBreak/>
-        <w:t>SVM system.</w:t>
+        <w:t>measures (VIMs) from three MLAs: random forest (RF), conditional inference forest (CIF) and Monte Carlo logic regression (MCLR). Using a case–control illustration, we showed that the RF VIMs—even permutation-based—were less able to detect association than other algorithms at effect sizes encountered in complex disease studies. This reduction occurred when ‘causal’ predictors were correlated with other predictors and was sharpest when RF tree building used the Gini index. Indeed, RF Gini VIMs are biased under correlation, dependent on predictor correlation strength/number and over-trained to random fluctuations in data when tree terminal node size was small. Permutation-based VIM distributions were less variable for correlated predictors and are unbiased, thus may be preferred when predictors are correlated. MLAs are a powerful tool for high-dimensional data analysis, but well-considered use of algorithms is necessary to draw valid conclusions.</w:t>
       </w:r>
       <w:r>
         <w:rPr>
@@ -15900,7 +16143,7 @@
           <w:sz w:val="22"/>
           <w:szCs w:val="22"/>
         </w:rPr>
-        <w:instrText xml:space="preserve"> ADDIN ZOTERO_ITEM CSL_CITATION {"citationID":"lsJYb4un","properties":{"formattedCitation":"(Kumar and Chong, 2018)","plainCitation":"(Kumar and Chong, 2018)","noteIndex":0},"citationItems":[{"id":159,"uris":["http://zotero.org/users/local/Ykweszta/items/LAHNTEAN"],"itemData":{"id":159,"type":"article-journal","abstract":"Correlation analysis is an extensively used technique that identifies interesting relationships in data. These relationships help us realize the relevance of attributes with respect to the target class to be predicted. This study has exploited correlation analysis and machine learning-based approaches to identify relevant attributes in the dataset which have a significant impact on classifying a patient’s mental health status. For mental health situations, correlation analysis has been performed in Weka, which involves a dataset of depressive disorder symptoms and situations based on weather conditions, as well as emotion classification based on physiological sensor readings. Pearson’s product moment correlation and other different classification algorithms have been utilized for this analysis. The results show interesting correlations in weather attributes for bipolar patients, as well as in features extracted from physiological data for emotional states.","container-title":"International Journal of Environmental Research and Public Health","DOI":"10.3390/ijerph15122907","ISSN":"1660-4601","issue":"12","language":"en","license":"http://creativecommons.org/licenses/by/3.0/","note":"number: 12\npublisher: Multidisciplinary Digital Publishing Institute","page":"2907","source":"www.mdpi.com","title":"Correlation Analysis to Identify the Effective Data in Machine Learning: Prediction of Depressive Disorder and Emotion States","title-short":"Correlation Analysis to Identify the Effective Data in Machine Learning","volume":"15","author":[{"family":"Kumar","given":"Sunil"},{"family":"Chong","given":"Ilyoung"}],"issued":{"date-parts":[["2018",12]]}}}],"schema":"https://github.com/citation-style-language/schema/raw/master/csl-citation.json"} </w:instrText>
+        <w:instrText xml:space="preserve"> ADDIN ZOTERO_ITEM CSL_CITATION {"citationID":"MSBWYK33","properties":{"formattedCitation":"(\\uc0\\u8220{}Reinforcement Learning and Its Relationship to Supervised Learning,\\uc0\\u8221{} 2009)","plainCitation":"(“Reinforcement Learning and Its Relationship to Supervised Learning,” 2009)","noteIndex":0},"citationItems":[{"id":167,"uris":["http://zotero.org/users/local/Ykweszta/items/H5AG6C4N"],"itemData":{"id":167,"type":"chapter","container-title":"Handbook of Learning and Approximate Dynamic Programming","ISBN":"978-0-470-54478-5","language":"en","note":"DOI: 10.1109/9780470544785.ch2","publisher":"IEEE","source":"DOI.org (Crossref)","title":"Reinforcement Learning and Its Relationship to Supervised Learning","URL":"https://ieeexplore.ieee.org/document/5273620","container-author":[{"family":"Si","given":"Jennie"},{"family":"Barto","given":"Andrew G."},{"family":"Powell","given":"Warren Buckler"},{"family":"Wunsch","given":"Don"}],"accessed":{"date-parts":[["2023",5,16]]},"issued":{"date-parts":[["2009"]]}}}],"schema":"https://github.com/citation-style-language/schema/raw/master/csl-citation.json"} </w:instrText>
       </w:r>
       <w:r>
         <w:rPr>
@@ -15916,7 +16159,7 @@
           <w:sz w:val="22"/>
           <w:szCs w:val="22"/>
         </w:rPr>
-        <w:t>(Kumar and Chong, 2018)</w:t>
+        <w:t>(“Reinforcement Learning and Its Relationship to Supervised Learning,” 2009)</w:t>
       </w:r>
       <w:r>
         <w:rPr>
@@ -15932,7 +16175,7 @@
           <w:sz w:val="22"/>
           <w:szCs w:val="22"/>
         </w:rPr>
-        <w:t xml:space="preserve"> Correlation analysis is an extensively used technique that identifies interesting relationships in data. These relationships help us realize the relevance of attributes with respect to the target class to be predicted. This study has exploited correlation analysis and machine learning-based approaches to identify relevant attributes in the dataset which have a significant impact on classifying a patient’s mental health status. For mental health situations, correlation analysis has been performed in Weka, which involves a dataset of depressive disorder symptoms and situations based on weather conditions, as well as emotion classification based on physiological sensor readings. Pearson’s product moment correlation and other different classification algorithms have been utilized for this analysis. The results show interesting correlations in weather attributes for bipolar patients, as well as in features extracted from physiological data for emotional states.</w:t>
+        <w:t xml:space="preserve"> this literature reviews the implementation of reinforcement learning for supervised machine learning algorithm. </w:t>
       </w:r>
       <w:r>
         <w:rPr>
@@ -15948,7 +16191,7 @@
           <w:sz w:val="22"/>
           <w:szCs w:val="22"/>
         </w:rPr>
-        <w:instrText xml:space="preserve"> ADDIN ZOTERO_ITEM CSL_CITATION {"citationID":"GuJJeCFI","properties":{"formattedCitation":"(Gopika and Kowshalaya M.E., 2018)","plainCitation":"(Gopika and Kowshalaya M.E., 2018)","noteIndex":0},"citationItems":[{"id":153,"uris":["http://zotero.org/users/local/Ykweszta/items/A64EWTE3"],"itemData":{"id":153,"type":"paper-conference","abstract":"Feature selection is an effective strategy to reduce dimensionality, remove irrelevant data and increase learning accuracy. The curse of dimensionality of data poses a severe challenge to many existing feature selection methods with respect to efficiency and effectiveness. In this paper, we use three feature selection algorithms namely Fast Correlation Based Feature Selection (FCBF), a variation of FCBF called Fast Correlation Based Feature Selection # (FCBF#) and Fast Correlation Based Feature Selection in Pieces (FCFBiP). The three feature selections are compared and experimental results prove that the FCFBiP is efficient compared to FCBF and FCBF#.","container-title":"2018 3rd International Conference on Communication and Electronics Systems (ICCES)","DOI":"10.1109/CESYS.2018.8723980","event-title":"2018 3rd International Conference on Communication and Electronics Systems (ICCES)","page":"692-695","source":"IEEE Xplore","title":"Correlation Based Feature Selection Algorithm for Machine Learning","author":[{"family":"Gopika","given":"N."},{"family":"Kowshalaya M.E.","given":"A. Meena"}],"issued":{"date-parts":[["2018",10]]}}}],"schema":"https://github.com/citation-style-language/schema/raw/master/csl-citation.json"} </w:instrText>
+        <w:instrText xml:space="preserve"> ADDIN ZOTERO_ITEM CSL_CITATION {"citationID":"Hbi1F6sB","properties":{"formattedCitation":"(Aggrawal and Pal, 2020)","plainCitation":"(Aggrawal and Pal, 2020)","noteIndex":0},"citationItems":[{"id":170,"uris":["http://zotero.org/users/local/Ykweszta/items/X995W3RI"],"itemData":{"id":170,"type":"article-journal","abstract":"Due to the accessibility of data with multiple features, many feature determination techniques available in written form. These features promote data with extremely high measurement values. The feature determination strategy provides us with a way to reduce calculation time, improve prediction execution, and have a better understanding of data in machine learning, as well as a way to recognize applications. As pointed out by related works that have been reviewed, in general, existing works only focus on amplifying classification accuracy. For real-world applications, the selected subset of features must be continuous instead. In this research, proposes a sequential feature selection algorithm for detecting death events in heart disease patients during treatment to select the most important features. Several machine learning algorithms (LDA, RF, GBC, DT, SVM, and KNN) are used. In addition, the accuracy obtained by this method (SFS) is compared with the accuracy of the classifier. The confusion matrix, ROC curve, precision, recall rate, and f1-score are also calculated to verify the results obtained by the SFS algorithm. The experimental results show that for Random Forest Classifier_FS, the SFS method reaches 86.67% accuracy.","container-title":"SN Computer Science","DOI":"10.1007/s42979-020-00370-1","ISSN":"2661-8907","issue":"6","journalAbbreviation":"SN COMPUT. SCI.","language":"en","page":"344","source":"Springer Link","title":"Sequential Feature Selection and Machine Learning Algorithm-Based Patient’s Death Events Prediction and Diagnosis in Heart Disease","volume":"1","author":[{"family":"Aggrawal","given":"Ritu"},{"family":"Pal","given":"Saurabh"}],"issued":{"date-parts":[["2020",10,16]]}}}],"schema":"https://github.com/citation-style-language/schema/raw/master/csl-citation.json"} </w:instrText>
       </w:r>
       <w:r>
         <w:rPr>
@@ -15964,7 +16207,7 @@
           <w:sz w:val="22"/>
           <w:szCs w:val="22"/>
         </w:rPr>
-        <w:t>(Gopika and Kowshalaya M.E., 2018)</w:t>
+        <w:t>(Aggrawal and Pal, 2020)</w:t>
       </w:r>
       <w:r>
         <w:rPr>
@@ -15980,398 +16223,7 @@
           <w:sz w:val="22"/>
           <w:szCs w:val="22"/>
         </w:rPr>
-        <w:t xml:space="preserve"> As per this, Feature selection is an effective strategy to reduce dimensionality, remove irrelevant data and increase learning accuracy. The curse of dimensionality of data poses a severe challenge to many existing feature selection methods with respect to efficiency and effectiveness. In this paper, we use three feature selection algorithms namely Fast Correlation Based Feature Selection (FCBF), a variation of FCBF called Fast Correlation Based Feature Selection # (FCBF#) and Fast Correlation Based Feature Selection in Pieces (</w:t>
-      </w:r>
-      <w:proofErr w:type="spellStart"/>
-      <w:r>
-        <w:rPr>
-          <w:rFonts w:ascii="Calibri" w:hAnsi="Calibri" w:cs="Calibri"/>
-          <w:sz w:val="22"/>
-          <w:szCs w:val="22"/>
-        </w:rPr>
-        <w:t>FCFBiP</w:t>
-      </w:r>
-      <w:proofErr w:type="spellEnd"/>
-      <w:r>
-        <w:rPr>
-          <w:rFonts w:ascii="Calibri" w:hAnsi="Calibri" w:cs="Calibri"/>
-          <w:sz w:val="22"/>
-          <w:szCs w:val="22"/>
-        </w:rPr>
-        <w:t xml:space="preserve">). The three feature selections are compared, and experimental results prove that the </w:t>
-      </w:r>
-      <w:proofErr w:type="spellStart"/>
-      <w:r>
-        <w:rPr>
-          <w:rFonts w:ascii="Calibri" w:hAnsi="Calibri" w:cs="Calibri"/>
-          <w:sz w:val="22"/>
-          <w:szCs w:val="22"/>
-        </w:rPr>
-        <w:t>FCFBiP</w:t>
-      </w:r>
-      <w:proofErr w:type="spellEnd"/>
-      <w:r>
-        <w:rPr>
-          <w:rFonts w:ascii="Calibri" w:hAnsi="Calibri" w:cs="Calibri"/>
-          <w:sz w:val="22"/>
-          <w:szCs w:val="22"/>
-        </w:rPr>
-        <w:t xml:space="preserve"> is efficient compared to FCBF and FCBF#.</w:t>
-      </w:r>
-      <w:r>
-        <w:rPr>
-          <w:rFonts w:ascii="Calibri" w:hAnsi="Calibri" w:cs="Calibri"/>
-          <w:sz w:val="22"/>
-          <w:szCs w:val="22"/>
-        </w:rPr>
-        <w:fldChar w:fldCharType="begin"/>
-      </w:r>
-      <w:r>
-        <w:rPr>
-          <w:rFonts w:ascii="Calibri" w:hAnsi="Calibri" w:cs="Calibri"/>
-          <w:sz w:val="22"/>
-          <w:szCs w:val="22"/>
-        </w:rPr>
-        <w:instrText xml:space="preserve"> ADDIN ZOTERO_ITEM CSL_CITATION {"citationID":"Eegi7qwY","properties":{"formattedCitation":"(Kohonen, 1972)","plainCitation":"(Kohonen, 1972)","noteIndex":0},"citationItems":[{"id":169,"uris":["http://zotero.org/users/local/Ykweszta/items/RQKTJBEX"],"itemData":{"id":169,"type":"article-journal","abstract":"A new model for associative memory, based on a correlation matrix, is suggested. In this model information is accumulated on memory elements as products of component data. Denoting a key vector by q(p), and the data associated with it by another vector x(p), the pairs (q(p), x(p)) are memorized in the form of a matrix see the Equation in PDF File where c is a constant. A randomly selected subset of the elements of Mxq can also be used for memorizing. The recalling of a particular datum x(r) is made by a transformation x(r)=Mxqq(r). This model is failure tolerant and facilitates associative search of information; these are properties that are usually assigned to holographic memories. Two classes of memories are discussed: a complete correlation matrix memory (CCMM), and randomly organized incomplete correlation matrix memories (ICMM). The data recalled from the latter are stochastic variables but the fidelity of recall is shown to have a deterministic limit if the number of memory elements grows without limits. A special case of correlation matrix memories is the auto-associative memory in which any part of the memorized information can be used as a key. The memories are selective with respect to accumulated data. The ICMM exhibits adaptive improvement under certain circumstances. It is also suggested that correlation matrix memories could be applied for the classification of data.","container-title":"IEEE Transactions on Computers","DOI":"10.1109/TC.1972.5008975","ISSN":"1557-9956","issue":"4","note":"event-title: IEEE Transactions on Computers","page":"353-359","source":"IEEE Xplore","title":"Correlation Matrix Memories","volume":"C-21","author":[{"family":"Kohonen","given":"Teuvo"}],"issued":{"date-parts":[["1972",4]]}}}],"schema":"https://github.com/citation-style-language/schema/raw/master/csl-citation.json"} </w:instrText>
-      </w:r>
-      <w:r>
-        <w:rPr>
-          <w:rFonts w:ascii="Calibri" w:hAnsi="Calibri" w:cs="Calibri"/>
-          <w:sz w:val="22"/>
-          <w:szCs w:val="22"/>
-        </w:rPr>
-        <w:fldChar w:fldCharType="separate"/>
-      </w:r>
-      <w:r>
-        <w:rPr>
-          <w:rFonts w:ascii="Calibri" w:hAnsi="Calibri" w:cs="Calibri"/>
-          <w:sz w:val="22"/>
-          <w:szCs w:val="22"/>
-        </w:rPr>
-        <w:t>(Kohonen, 1972)</w:t>
-      </w:r>
-      <w:r>
-        <w:rPr>
-          <w:rFonts w:ascii="Calibri" w:hAnsi="Calibri" w:cs="Calibri"/>
-          <w:sz w:val="22"/>
-          <w:szCs w:val="22"/>
-        </w:rPr>
-        <w:fldChar w:fldCharType="end"/>
-      </w:r>
-      <w:r>
-        <w:rPr>
-          <w:rFonts w:ascii="Calibri" w:hAnsi="Calibri" w:cs="Calibri"/>
-          <w:color w:val="333333"/>
-          <w:sz w:val="22"/>
-          <w:szCs w:val="22"/>
-          <w:shd w:val="clear" w:color="auto" w:fill="FFFFFF"/>
-        </w:rPr>
-        <w:t xml:space="preserve"> </w:t>
-      </w:r>
-      <w:r>
-        <w:rPr>
-          <w:rFonts w:ascii="Calibri" w:hAnsi="Calibri" w:cs="Calibri"/>
-          <w:sz w:val="22"/>
-          <w:szCs w:val="22"/>
-        </w:rPr>
-        <w:t>A new model for associative memory, based on a correlation matrix, is suggested. In this model information is accumulated on memory elements as products of component data. Two classes of memories are discussed: a complete correlation matrix memory (CCMM), and randomly organized incomplete correlation matrix memories (ICMM). The data recalled from the latter are stochastic variables, but the fidelity of recall is shown to have a deterministic limit if the number of memory elements grows without limits. A special case of correlation matrix memories is the auto-associative memory in which any part of the memorized information can be used as a key. The memories are selective with respect to accumulated data. The ICMM exhibits adaptive improvement under certain circumstances. It is also suggested that correlation matrix memories could be applied for the classification of data.</w:t>
-      </w:r>
-      <w:r>
-        <w:rPr>
-          <w:rFonts w:ascii="Calibri" w:hAnsi="Calibri" w:cs="Calibri"/>
-          <w:sz w:val="22"/>
-          <w:szCs w:val="22"/>
-        </w:rPr>
-        <w:fldChar w:fldCharType="begin"/>
-      </w:r>
-      <w:r>
-        <w:rPr>
-          <w:rFonts w:ascii="Calibri" w:hAnsi="Calibri" w:cs="Calibri"/>
-          <w:sz w:val="22"/>
-          <w:szCs w:val="22"/>
-        </w:rPr>
-        <w:instrText xml:space="preserve"> ADDIN ZOTERO_ITEM CSL_CITATION {"citationID":"x3dJ8JtD","properties":{"formattedCitation":"(Hall, 2000)","plainCitation":"(Hall, 2000)","noteIndex":0},"citationItems":[{"id":154,"uris":["http://zotero.org/users/local/Ykweszta/items/DUQIY5IW"],"itemData":{"id":154,"type":"report","abstract":"Algorithms for feature selection fall into two broad categories: wrappers that use the learning algorithm itself to evaluate the usefulness of features and filters that evaluate features according to heuristics based on general characteristics of the data. For application to large databases, filters have proven to be more practical than wrappers because they are much faster. However, most existing filter algorithms only work with discrete classification problems. This paper describes a fast, correlation-based filter algorithm that can be applied to continuous and discrete problems. The algorithm often out-performs the well-known ReliefF attribute estimator when used as a preprocessing step for naive Bayes, instance-based learning, decision trees, locally weighted regression, and model trees. It performs more feature selection than ReliefF does-reducing the data dimensionality by fifty percent in most cases. Also, decision and model trees built from the preprocessed data are often significantly smaller.","genre":"Working Paper","language":"en","note":"Accepted: 2008-10-13T03:42:21Z\nISSN: 1170-487X","publisher":"University of Waikato, Department of Computer Science","source":"researchcommons.waikato.ac.nz","title":"Correlation-based feature selection of discrete and numeric class machine learning","URL":"https://researchcommons.waikato.ac.nz/handle/10289/1024","author":[{"family":"Hall","given":"Mark A."}],"accessed":{"date-parts":[["2023",5,16]]},"issued":{"date-parts":[["2000",5]]}}}],"schema":"https://github.com/citation-style-language/schema/raw/master/csl-citation.json"} </w:instrText>
-      </w:r>
-      <w:r>
-        <w:rPr>
-          <w:rFonts w:ascii="Calibri" w:hAnsi="Calibri" w:cs="Calibri"/>
-          <w:sz w:val="22"/>
-          <w:szCs w:val="22"/>
-        </w:rPr>
-        <w:fldChar w:fldCharType="separate"/>
-      </w:r>
-      <w:r>
-        <w:rPr>
-          <w:rFonts w:ascii="Calibri" w:hAnsi="Calibri" w:cs="Calibri"/>
-          <w:sz w:val="22"/>
-          <w:szCs w:val="22"/>
-        </w:rPr>
-        <w:t>(Hall, 2000)</w:t>
-      </w:r>
-      <w:r>
-        <w:rPr>
-          <w:rFonts w:ascii="Calibri" w:hAnsi="Calibri" w:cs="Calibri"/>
-          <w:sz w:val="22"/>
-          <w:szCs w:val="22"/>
-        </w:rPr>
-        <w:fldChar w:fldCharType="end"/>
-      </w:r>
-      <w:r>
-        <w:rPr>
-          <w:rFonts w:ascii="Calibri" w:hAnsi="Calibri" w:cs="Calibri"/>
-          <w:sz w:val="22"/>
-          <w:szCs w:val="22"/>
-        </w:rPr>
-        <w:t xml:space="preserve"> This paper describes a fast, correlation-based filter algorithm that can be applied to continuous-discrete problem. More the feature engineering data dimensionality can be reduced. Decision and model trees built from the pre-processed data and are often significantly smaller.</w:t>
-      </w:r>
-      <w:r>
-        <w:rPr>
-          <w:rFonts w:ascii="Calibri" w:hAnsi="Calibri" w:cs="Calibri"/>
-          <w:sz w:val="22"/>
-          <w:szCs w:val="22"/>
-        </w:rPr>
-        <w:fldChar w:fldCharType="begin"/>
-      </w:r>
-      <w:r>
-        <w:rPr>
-          <w:rFonts w:ascii="Calibri" w:hAnsi="Calibri" w:cs="Calibri"/>
-          <w:sz w:val="22"/>
-          <w:szCs w:val="22"/>
-        </w:rPr>
-        <w:instrText xml:space="preserve"> ADDIN ZOTERO_ITEM CSL_CITATION {"citationID":"0BOLO2Sm","properties":{"formattedCitation":"(Brownlee, n.d.)","plainCitation":"(Brownlee, n.d.)","noteIndex":0},"citationItems":[{"id":158,"uris":["http://zotero.org/users/local/Ykweszta/items/5DGNF8LT"],"itemData":{"id":158,"type":"article-journal","language":"en","source":"Zotero","title":"How to Choose a Feature Selection Method For Machine Learning","author":[{"family":"Brownlee","given":"Jason"}]}}],"schema":"https://github.com/citation-style-language/schema/raw/master/csl-citation.json"} </w:instrText>
-      </w:r>
-      <w:r>
-        <w:rPr>
-          <w:rFonts w:ascii="Calibri" w:hAnsi="Calibri" w:cs="Calibri"/>
-          <w:sz w:val="22"/>
-          <w:szCs w:val="22"/>
-        </w:rPr>
-        <w:fldChar w:fldCharType="separate"/>
-      </w:r>
-      <w:r>
-        <w:rPr>
-          <w:rFonts w:ascii="Calibri" w:hAnsi="Calibri" w:cs="Calibri"/>
-          <w:sz w:val="22"/>
-          <w:szCs w:val="22"/>
-        </w:rPr>
-        <w:t>(Brownlee, n.d.)</w:t>
-      </w:r>
-      <w:r>
-        <w:rPr>
-          <w:rFonts w:ascii="Calibri" w:hAnsi="Calibri" w:cs="Calibri"/>
-          <w:sz w:val="22"/>
-          <w:szCs w:val="22"/>
-        </w:rPr>
-        <w:fldChar w:fldCharType="end"/>
-      </w:r>
-      <w:r>
-        <w:rPr>
-          <w:rFonts w:ascii="Calibri" w:hAnsi="Calibri" w:cs="Calibri"/>
-          <w:sz w:val="22"/>
-          <w:szCs w:val="22"/>
-        </w:rPr>
-        <w:t>This article studies on how to select the feature for machine learning. There isa detailed description and methodologies of learning , insights on how it would impact the statistics as well trained model is part of the literature.</w:t>
-      </w:r>
-      <w:r>
-        <w:rPr>
-          <w:rFonts w:ascii="Calibri" w:hAnsi="Calibri" w:cs="Calibri"/>
-          <w:sz w:val="22"/>
-          <w:szCs w:val="22"/>
-        </w:rPr>
-        <w:fldChar w:fldCharType="begin"/>
-      </w:r>
-      <w:r>
-        <w:rPr>
-          <w:rFonts w:ascii="Calibri" w:hAnsi="Calibri" w:cs="Calibri"/>
-          <w:sz w:val="22"/>
-          <w:szCs w:val="22"/>
-        </w:rPr>
-        <w:instrText xml:space="preserve"> ADDIN ZOTERO_ITEM CSL_CITATION {"citationID":"xwZ9UeR3","properties":{"formattedCitation":"(Lee et al., 1986)","plainCitation":"(Lee et al., 1986)","noteIndex":0},"citationItems":[{"id":166,"uris":["http://zotero.org/users/local/Ykweszta/items/7Q7HRRHB"],"itemData":{"id":166,"type":"report","abstract":"A high-order correlation tensor formalism for neural networks is described. The model can simulate auto associative, heteroassociative, as well as multiassociative memory. For the autoassociative model, simulation results show a drastic increase in the memory capacity and speed over that of the standard Hopfield-like correlation matrix methods. The possibility of using multiassociative memory for a learning universal inference network is also discussed. 9 refs., 5 figs.","language":"English","number":"LA-UR-86-1288; CONF-8605108-1","publisher":"Los Alamos National Lab. (LANL), Los Alamos, NM (United States); Univ. of Maryland, College Park, MD (United States)","source":"www.osti.gov","title":"Machine learning using a higher order correlation network","URL":"https://www.osti.gov/biblio/5760643","author":[{"family":"Lee","given":"Y. C."},{"family":"Doolen","given":"G."},{"family":"Chen","given":"H. H."},{"family":"Sun","given":"G. Z."},{"family":"Maxwell","given":"T."},{"family":"Lee","given":"H. Y."}],"accessed":{"date-parts":[["2023",5,16]]},"issued":{"date-parts":[["1986",1,1]]}}}],"schema":"https://github.com/citation-style-language/schema/raw/master/csl-citation.json"} </w:instrText>
-      </w:r>
-      <w:r>
-        <w:rPr>
-          <w:rFonts w:ascii="Calibri" w:hAnsi="Calibri" w:cs="Calibri"/>
-          <w:sz w:val="22"/>
-          <w:szCs w:val="22"/>
-        </w:rPr>
-        <w:fldChar w:fldCharType="separate"/>
-      </w:r>
-      <w:r>
-        <w:rPr>
-          <w:rFonts w:ascii="Calibri" w:hAnsi="Calibri" w:cs="Calibri"/>
-          <w:sz w:val="22"/>
-          <w:szCs w:val="22"/>
-        </w:rPr>
-        <w:t>(Lee et al., 1986)</w:t>
-      </w:r>
-      <w:r>
-        <w:rPr>
-          <w:rFonts w:ascii="Calibri" w:hAnsi="Calibri" w:cs="Calibri"/>
-          <w:sz w:val="22"/>
-          <w:szCs w:val="22"/>
-        </w:rPr>
-        <w:fldChar w:fldCharType="end"/>
-      </w:r>
-      <w:r>
-        <w:rPr>
-          <w:rFonts w:ascii="Calibri" w:hAnsi="Calibri" w:cs="Calibri"/>
-          <w:sz w:val="22"/>
-          <w:szCs w:val="22"/>
-        </w:rPr>
-        <w:t xml:space="preserve"> This is a very old study regarding machine learning using a higher order co-relation matrix. The document is very detail and explains each and every process of statistics, feature selection in detail. Though it is good to consider this document for the basics on feature selection and statistics, there are many advancements in the field of machine learning, and much more latest literatures should be reviewed.</w:t>
-      </w:r>
-      <w:r>
-        <w:rPr>
-          <w:rFonts w:ascii="Calibri" w:hAnsi="Calibri" w:cs="Calibri"/>
-          <w:sz w:val="22"/>
-          <w:szCs w:val="22"/>
-        </w:rPr>
-        <w:fldChar w:fldCharType="begin"/>
-      </w:r>
-      <w:r>
-        <w:rPr>
-          <w:rFonts w:ascii="Calibri" w:hAnsi="Calibri" w:cs="Calibri"/>
-          <w:sz w:val="22"/>
-          <w:szCs w:val="22"/>
-        </w:rPr>
-        <w:instrText xml:space="preserve"> ADDIN ZOTERO_ITEM CSL_CITATION {"citationID":"cl51Uub6","properties":{"formattedCitation":"(Nicodemus and Malley, 2009)","plainCitation":"(Nicodemus and Malley, 2009)","noteIndex":0},"citationItems":[{"id":163,"uris":["http://zotero.org/users/local/Ykweszta/items/DK3NCZDN"],"itemData":{"id":163,"type":"article-journal","abstract":"Motivation: The advent of high-throughput genomics has produced studies with large numbers of predictors (e.g. genome-wide association, microarray studies). Machine learning algorithms (MLAs) are a computationally efficient way to identify phenotype-associated variables in high-dimensional data. There are important results from mathematical theory and numerous practical results documenting their value. One attractive feature of MLAs is that many operate in a fully multivariate environment, allowing for small-importance variables to be included when they act cooperatively. However, certain properties of MLAs under conditions common in genomic-related data have not been well-studied—in particular, correlations among predictors pose a problem.Results: Using extensive simulation, we showed considering correlation within predictors is crucial in making valid inferences using variable importance measures (VIMs) from three MLAs: random forest (RF), conditional inference forest (CIF) and Monte Carlo logic regression (MCLR). Using a case–control illustration, we showed that the RF VIMs—even permutation-based—were less able to detect association than other algorithms at effect sizes encountered in complex disease studies. This reduction occurred when ‘causal’ predictors were correlated with other predictors, and was sharpest when RF tree building used the Gini index. Indeed, RF Gini VIMs are biased under correlation, dependent on predictor correlation strength/number and over-trained to random fluctuations in data when tree terminal node size was small. Permutation-based VIM distributions were less variable for correlated predictors and are unbiased, thus may be preferred when predictors are correlated. MLAs are a powerful tool for high-dimensional data analysis, but well-considered use of algorithms is necessary to draw valid conclusions.Contact:  kristin.nicodemus@well.ox.ac.ukSupplementary information:  Supplementary data are available at Bioinformatics online.","container-title":"Bioinformatics","DOI":"10.1093/bioinformatics/btp331","ISSN":"1367-4803","issue":"15","journalAbbreviation":"Bioinformatics","page":"1884-1890","source":"Silverchair","title":"Predictor correlation impacts machine learning algorithms: implications for genomic studies","title-short":"Predictor correlation impacts machine learning algorithms","volume":"25","author":[{"family":"Nicodemus","given":"Kristin K."},{"family":"Malley","given":"James D."}],"issued":{"date-parts":[["2009",8,1]]}}}],"schema":"https://github.com/citation-style-language/schema/raw/master/csl-citation.json"} </w:instrText>
-      </w:r>
-      <w:r>
-        <w:rPr>
-          <w:rFonts w:ascii="Calibri" w:hAnsi="Calibri" w:cs="Calibri"/>
-          <w:sz w:val="22"/>
-          <w:szCs w:val="22"/>
-        </w:rPr>
-        <w:fldChar w:fldCharType="separate"/>
-      </w:r>
-      <w:r>
-        <w:rPr>
-          <w:rFonts w:ascii="Calibri" w:hAnsi="Calibri" w:cs="Calibri"/>
-          <w:sz w:val="22"/>
-          <w:szCs w:val="22"/>
-        </w:rPr>
-        <w:t>(Nicodemus and Malley, 2009)</w:t>
-      </w:r>
-      <w:r>
-        <w:rPr>
-          <w:rFonts w:ascii="Calibri" w:hAnsi="Calibri" w:cs="Calibri"/>
-          <w:sz w:val="22"/>
-          <w:szCs w:val="22"/>
-        </w:rPr>
-        <w:fldChar w:fldCharType="end"/>
-      </w:r>
-      <w:r>
-        <w:rPr>
-          <w:rFonts w:ascii="Calibri" w:hAnsi="Calibri" w:cs="Calibri"/>
-          <w:sz w:val="22"/>
-          <w:szCs w:val="22"/>
-        </w:rPr>
-        <w:t xml:space="preserve"> showed considering correlation within predictors is crucial in making valid inferences using variable importance measures (VIMs) from three MLAs: random forest (RF), conditional inference forest (CIF) and Monte Carlo logic regression (MCLR). Using a case–control illustration, we showed that the RF VIMs—even permutation-based—were less able to detect association than other algorithms at effect sizes encountered in complex disease studies. This reduction occurred when ‘causal’ predictors were correlated with other predictors and was sharpest when RF tree building used the Gini index. Indeed, RF Gini VIMs are biased under correlation, dependent on predictor correlation strength/number and over-trained to random fluctuations in data when tree terminal node size was small. Permutation-based VIM distributions were less variable for correlated predictors and are unbiased, thus may be preferred when predictors are correlated. MLAs are a powerful tool for high-dimensional data analysis, but well-considered use of algorithms is necessary to draw valid conclusions.</w:t>
-      </w:r>
-      <w:r>
-        <w:rPr>
-          <w:rFonts w:ascii="Calibri" w:hAnsi="Calibri" w:cs="Calibri"/>
-          <w:sz w:val="22"/>
-          <w:szCs w:val="22"/>
-        </w:rPr>
-        <w:fldChar w:fldCharType="begin"/>
-      </w:r>
-      <w:r>
-        <w:rPr>
-          <w:rFonts w:ascii="Calibri" w:hAnsi="Calibri" w:cs="Calibri"/>
-          <w:sz w:val="22"/>
-          <w:szCs w:val="22"/>
-        </w:rPr>
-        <w:instrText xml:space="preserve"> ADDIN ZOTERO_ITEM CSL_CITATION {"citationID":"MSBWYK33","properties":{"formattedCitation":"(\\uc0\\u8220{}Reinforcement Learning and Its Relationship to Supervised Learning,\\uc0\\u8221{} 2009)","plainCitation":"(“Reinforcement Learning and Its Relationship to Supervised Learning,” 2009)","noteIndex":0},"citationItems":[{"id":167,"uris":["http://zotero.org/users/local/Ykweszta/items/H5AG6C4N"],"itemData":{"id":167,"type":"chapter","container-title":"Handbook of Learning and Approximate Dynamic Programming","ISBN":"978-0-470-54478-5","language":"en","note":"DOI: 10.1109/9780470544785.ch2","publisher":"IEEE","source":"DOI.org (Crossref)","title":"Reinforcement Learning and Its Relationship to Supervised Learning","URL":"https://ieeexplore.ieee.org/document/5273620","container-author":[{"family":"Si","given":"Jennie"},{"family":"Barto","given":"Andrew G."},{"family":"Powell","given":"Warren Buckler"},{"family":"Wunsch","given":"Don"}],"accessed":{"date-parts":[["2023",5,16]]},"issued":{"date-parts":[["2009"]]}}}],"schema":"https://github.com/citation-style-language/schema/raw/master/csl-citation.json"} </w:instrText>
-      </w:r>
-      <w:r>
-        <w:rPr>
-          <w:rFonts w:ascii="Calibri" w:hAnsi="Calibri" w:cs="Calibri"/>
-          <w:sz w:val="22"/>
-          <w:szCs w:val="22"/>
-        </w:rPr>
-        <w:fldChar w:fldCharType="separate"/>
-      </w:r>
-      <w:r>
-        <w:rPr>
-          <w:rFonts w:ascii="Calibri" w:hAnsi="Calibri" w:cs="Calibri"/>
-          <w:sz w:val="22"/>
-          <w:szCs w:val="22"/>
-        </w:rPr>
-        <w:t>(“Reinforcement Learning and Its Relationship to Supervised Learning,” 2009)</w:t>
-      </w:r>
-      <w:r>
-        <w:rPr>
-          <w:rFonts w:ascii="Calibri" w:hAnsi="Calibri" w:cs="Calibri"/>
-          <w:sz w:val="22"/>
-          <w:szCs w:val="22"/>
-        </w:rPr>
-        <w:fldChar w:fldCharType="end"/>
-      </w:r>
-      <w:r>
-        <w:rPr>
-          <w:rFonts w:ascii="Calibri" w:hAnsi="Calibri" w:cs="Calibri"/>
-          <w:sz w:val="22"/>
-          <w:szCs w:val="22"/>
-        </w:rPr>
-        <w:t xml:space="preserve"> this literature reviews the implementation of reinforcement learning for supervised machine learning algorithm. </w:t>
-      </w:r>
-      <w:r>
-        <w:rPr>
-          <w:rFonts w:ascii="Calibri" w:hAnsi="Calibri" w:cs="Calibri"/>
-          <w:sz w:val="22"/>
-          <w:szCs w:val="22"/>
-        </w:rPr>
-        <w:fldChar w:fldCharType="begin"/>
-      </w:r>
-      <w:r>
-        <w:rPr>
-          <w:rFonts w:ascii="Calibri" w:hAnsi="Calibri" w:cs="Calibri"/>
-          <w:sz w:val="22"/>
-          <w:szCs w:val="22"/>
-        </w:rPr>
-        <w:instrText xml:space="preserve"> ADDIN ZOTERO_ITEM CSL_CITATION {"citationID":"Hbi1F6sB","properties":{"formattedCitation":"(Aggrawal and Pal, 2020)","plainCitation":"(Aggrawal and Pal, 2020)","noteIndex":0},"citationItems":[{"id":170,"uris":["http://zotero.org/users/local/Ykweszta/items/X995W3RI"],"itemData":{"id":170,"type":"article-journal","abstract":"Due to the accessibility of data with multiple features, many feature determination techniques available in written form. These features promote data with extremely high measurement values. The feature determination strategy provides us with a way to reduce calculation time, improve prediction execution, and have a better understanding of data in machine learning, as well as a way to recognize applications. As pointed out by related works that have been reviewed, in general, existing works only focus on amplifying classification accuracy. For real-world applications, the selected subset of features must be continuous instead. In this research, proposes a sequential feature selection algorithm for detecting death events in heart disease patients during treatment to select the most important features. Several machine learning algorithms (LDA, RF, GBC, DT, SVM, and KNN) are used. In addition, the accuracy obtained by this method (SFS) is compared with the accuracy of the classifier. The confusion matrix, ROC curve, precision, recall rate, and f1-score are also calculated to verify the results obtained by the SFS algorithm. The experimental results show that for Random Forest Classifier_FS, the SFS method reaches 86.67% accuracy.","container-title":"SN Computer Science","DOI":"10.1007/s42979-020-00370-1","ISSN":"2661-8907","issue":"6","journalAbbreviation":"SN COMPUT. SCI.","language":"en","page":"344","source":"Springer Link","title":"Sequential Feature Selection and Machine Learning Algorithm-Based Patient’s Death Events Prediction and Diagnosis in Heart Disease","volume":"1","author":[{"family":"Aggrawal","given":"Ritu"},{"family":"Pal","given":"Saurabh"}],"issued":{"date-parts":[["2020",10,16]]}}}],"schema":"https://github.com/citation-style-language/schema/raw/master/csl-citation.json"} </w:instrText>
-      </w:r>
-      <w:r>
-        <w:rPr>
-          <w:rFonts w:ascii="Calibri" w:hAnsi="Calibri" w:cs="Calibri"/>
-          <w:sz w:val="22"/>
-          <w:szCs w:val="22"/>
-        </w:rPr>
-        <w:fldChar w:fldCharType="separate"/>
-      </w:r>
-      <w:r>
-        <w:rPr>
-          <w:rFonts w:ascii="Calibri" w:hAnsi="Calibri" w:cs="Calibri"/>
-          <w:sz w:val="22"/>
-          <w:szCs w:val="22"/>
-        </w:rPr>
-        <w:t>(Aggrawal and Pal, 2020)</w:t>
-      </w:r>
-      <w:r>
-        <w:rPr>
-          <w:rFonts w:ascii="Calibri" w:hAnsi="Calibri" w:cs="Calibri"/>
-          <w:sz w:val="22"/>
-          <w:szCs w:val="22"/>
-        </w:rPr>
-        <w:fldChar w:fldCharType="end"/>
-      </w:r>
-      <w:r>
-        <w:rPr>
-          <w:rFonts w:ascii="Calibri" w:hAnsi="Calibri" w:cs="Calibri"/>
-          <w:sz w:val="22"/>
-          <w:szCs w:val="22"/>
-        </w:rPr>
-        <w:t xml:space="preserve"> This document highlights that the selected subset of features </w:t>
-      </w:r>
-      <w:r>
-        <w:rPr>
-          <w:rFonts w:ascii="Calibri" w:hAnsi="Calibri" w:cs="Calibri"/>
-          <w:sz w:val="22"/>
-          <w:szCs w:val="22"/>
-        </w:rPr>
-        <w:lastRenderedPageBreak/>
-        <w:t>must be continuous, a sequential feature selection method is highlighted and used in several machine learning algorithm.</w:t>
+        <w:t xml:space="preserve"> This document highlights that the selected subset of features must be continuous, a sequential feature selection method is highlighted and used in several machine learning algorithm.</w:t>
       </w:r>
     </w:p>
     <w:p>
@@ -16921,6 +16773,7 @@
     </w:p>
     <w:p>
       <w:r>
+        <w:lastRenderedPageBreak/>
         <w:t>Literature review for this proposal involved reviewing 81 different sources across 8 different phases. The phases were equally divided into technical as well as the domain. The domain review for colonoscopy was done to take into consideration factors influencing this research, there were no conflicts with regards to the factors influencing the colonoscopy, key considerations while predicting the colonoscopy numbers. Research paper/books/articles from across the world were reviewed and the understandings confirmed. Review of technical papers with regards to Machine learning models, corelation, feature engineering, Statistics and Hypothetical testing were reviewed. The range of years included one paper of 1986 which had a very depth basic introduction to machine learning, as well as the latest one of 2023, with advanced technologies like neural networks, there weren’t any conflicts observed. The details learnt in literature review will be implemented in sampling as well as in the primary research. There will be further literature done in the final project report.</w:t>
       </w:r>
     </w:p>

</xml_diff>

<commit_message>
Primary research section completed
</commit_message>
<xml_diff>
--- a/MSC_Capstone_Report.docx
+++ b/MSC_Capstone_Report.docx
@@ -516,7 +516,7 @@
           </mc:Choice>
           <mc:Fallback>
             <w:pict>
-              <v:line w14:anchorId="7C9C0DA4" id="Straight Connector 10" o:spid="_x0000_s1026" style="position:absolute;flip:y;z-index:251694080;visibility:visible;mso-wrap-style:square;mso-width-percent:0;mso-height-percent:0;mso-wrap-distance-left:9pt;mso-wrap-distance-top:0;mso-wrap-distance-right:9pt;mso-wrap-distance-bottom:0;mso-position-horizontal:absolute;mso-position-horizontal-relative:text;mso-position-vertical:absolute;mso-position-vertical-relative:text;mso-width-percent:0;mso-height-percent:0;mso-width-relative:margin;mso-height-relative:margin" from="402.6pt,9.25pt" to="423.35pt,51.85pt" o:gfxdata="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" strokecolor="#4472c4 [3204]" strokeweight=".5pt">
+              <v:line w14:anchorId="55C6BCC5" id="Straight Connector 10" o:spid="_x0000_s1026" style="position:absolute;flip:y;z-index:251694080;visibility:visible;mso-wrap-style:square;mso-width-percent:0;mso-height-percent:0;mso-wrap-distance-left:9pt;mso-wrap-distance-top:0;mso-wrap-distance-right:9pt;mso-wrap-distance-bottom:0;mso-position-horizontal:absolute;mso-position-horizontal-relative:text;mso-position-vertical:absolute;mso-position-vertical-relative:text;mso-width-percent:0;mso-height-percent:0;mso-width-relative:margin;mso-height-relative:margin" from="402.6pt,9.25pt" to="423.35pt,51.85pt" o:gfxdata="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" strokecolor="#4472c4 [3204]" strokeweight=".5pt">
                 <v:stroke joinstyle="miter"/>
               </v:line>
             </w:pict>
@@ -909,7 +909,7 @@
           </mc:Choice>
           <mc:Fallback>
             <w:pict>
-              <v:shapetype w14:anchorId="3AD389F4" id="_x0000_t32" coordsize="21600,21600" o:spt="32" o:oned="t" path="m,l21600,21600e" filled="f">
+              <v:shapetype w14:anchorId="2EBB05E6" id="_x0000_t32" coordsize="21600,21600" o:spt="32" o:oned="t" path="m,l21600,21600e" filled="f">
                 <v:path arrowok="t" fillok="f" o:connecttype="none"/>
                 <o:lock v:ext="edit" shapetype="t"/>
               </v:shapetype>
@@ -988,7 +988,7 @@
           </mc:Choice>
           <mc:Fallback>
             <w:pict>
-              <v:line w14:anchorId="57147EE8" id="Straight Connector 11" o:spid="_x0000_s1026" style="position:absolute;flip:y;z-index:251695104;visibility:visible;mso-wrap-style:square;mso-width-percent:0;mso-height-percent:0;mso-wrap-distance-left:9pt;mso-wrap-distance-top:0;mso-wrap-distance-right:9pt;mso-wrap-distance-bottom:0;mso-position-horizontal:absolute;mso-position-horizontal-relative:text;mso-position-vertical:absolute;mso-position-vertical-relative:text;mso-width-percent:0;mso-height-percent:0;mso-width-relative:margin;mso-height-relative:margin" from="403.8pt,11.55pt" to="423.35pt,12.8pt" o:gfxdata="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" strokecolor="#4472c4 [3204]" strokeweight=".5pt">
+              <v:line w14:anchorId="32C18ED8" id="Straight Connector 11" o:spid="_x0000_s1026" style="position:absolute;flip:y;z-index:251695104;visibility:visible;mso-wrap-style:square;mso-width-percent:0;mso-height-percent:0;mso-wrap-distance-left:9pt;mso-wrap-distance-top:0;mso-wrap-distance-right:9pt;mso-wrap-distance-bottom:0;mso-position-horizontal:absolute;mso-position-horizontal-relative:text;mso-position-vertical:absolute;mso-position-vertical-relative:text;mso-width-percent:0;mso-height-percent:0;mso-width-relative:margin;mso-height-relative:margin" from="403.8pt,11.55pt" to="423.35pt,12.8pt" o:gfxdata="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" strokecolor="#4472c4 [3204]" strokeweight=".5pt">
                 <v:stroke joinstyle="miter"/>
               </v:line>
             </w:pict>
@@ -1192,7 +1192,7 @@
           </mc:Choice>
           <mc:Fallback>
             <w:pict>
-              <v:shape w14:anchorId="3FBE10E8" id="Flowchart: Process 1" o:spid="_x0000_s1026" type="#_x0000_t109" style="position:absolute;margin-left:297.1pt;margin-top:.55pt;width:104.2pt;height:20.7pt;z-index:-251625472;visibility:visible;mso-wrap-style:square;mso-width-percent:0;mso-height-percent:0;mso-wrap-distance-left:9pt;mso-wrap-distance-top:0;mso-wrap-distance-right:9pt;mso-wrap-distance-bottom:0;mso-position-horizontal:absolute;mso-position-horizontal-relative:margin;mso-position-vertical:absolute;mso-position-vertical-relative:text;mso-width-percent:0;mso-height-percent:0;mso-width-relative:margin;mso-height-relative:margin;v-text-anchor:middle" o:gfxdata="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" fillcolor="white [3212]" strokecolor="black [3213]" strokeweight="1pt">
+              <v:shape w14:anchorId="46C19571" id="Flowchart: Process 1" o:spid="_x0000_s1026" type="#_x0000_t109" style="position:absolute;margin-left:297.1pt;margin-top:.55pt;width:104.2pt;height:20.7pt;z-index:-251625472;visibility:visible;mso-wrap-style:square;mso-width-percent:0;mso-height-percent:0;mso-wrap-distance-left:9pt;mso-wrap-distance-top:0;mso-wrap-distance-right:9pt;mso-wrap-distance-bottom:0;mso-position-horizontal:absolute;mso-position-horizontal-relative:margin;mso-position-vertical:absolute;mso-position-vertical-relative:text;mso-width-percent:0;mso-height-percent:0;mso-width-relative:margin;mso-height-relative:margin;v-text-anchor:middle" o:gfxdata="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" fillcolor="white [3212]" strokecolor="black [3213]" strokeweight="1pt">
                 <w10:wrap anchorx="margin"/>
               </v:shape>
             </w:pict>
@@ -1282,7 +1282,7 @@
           </mc:Choice>
           <mc:Fallback>
             <w:pict>
-              <v:shape w14:anchorId="7F28F007" id="Flowchart: Process 1" o:spid="_x0000_s1026" type="#_x0000_t109" style="position:absolute;margin-left:174.5pt;margin-top:.3pt;width:104.2pt;height:20.7pt;z-index:-251627520;visibility:visible;mso-wrap-style:square;mso-width-percent:0;mso-height-percent:0;mso-wrap-distance-left:9pt;mso-wrap-distance-top:0;mso-wrap-distance-right:9pt;mso-wrap-distance-bottom:0;mso-position-horizontal:absolute;mso-position-horizontal-relative:margin;mso-position-vertical:absolute;mso-position-vertical-relative:text;mso-width-percent:0;mso-height-percent:0;mso-width-relative:margin;mso-height-relative:margin;v-text-anchor:middle" o:gfxdata="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" fillcolor="white [3212]" strokecolor="black [3213]" strokeweight="1pt">
+              <v:shape w14:anchorId="2CB880A4" id="Flowchart: Process 1" o:spid="_x0000_s1026" type="#_x0000_t109" style="position:absolute;margin-left:174.5pt;margin-top:.3pt;width:104.2pt;height:20.7pt;z-index:-251627520;visibility:visible;mso-wrap-style:square;mso-width-percent:0;mso-height-percent:0;mso-wrap-distance-left:9pt;mso-wrap-distance-top:0;mso-wrap-distance-right:9pt;mso-wrap-distance-bottom:0;mso-position-horizontal:absolute;mso-position-horizontal-relative:margin;mso-position-vertical:absolute;mso-position-vertical-relative:text;mso-width-percent:0;mso-height-percent:0;mso-width-relative:margin;mso-height-relative:margin;v-text-anchor:middle" o:gfxdata="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" fillcolor="white [3212]" strokecolor="black [3213]" strokeweight="1pt">
                 <w10:wrap anchorx="margin"/>
               </v:shape>
             </w:pict>
@@ -1351,7 +1351,7 @@
           </mc:Choice>
           <mc:Fallback>
             <w:pict>
-              <v:line w14:anchorId="1E5F8072" id="Straight Connector 9" o:spid="_x0000_s1026" style="position:absolute;z-index:251686912;visibility:visible;mso-wrap-style:square;mso-wrap-distance-left:9pt;mso-wrap-distance-top:0;mso-wrap-distance-right:9pt;mso-wrap-distance-bottom:0;mso-position-horizontal:absolute;mso-position-horizontal-relative:text;mso-position-vertical:absolute;mso-position-vertical-relative:text" from="277.6pt,8.25pt" to="294.95pt,8.25pt" o:gfxdata="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" strokecolor="#4472c4 [3204]" strokeweight=".5pt">
+              <v:line w14:anchorId="5505A0A9" id="Straight Connector 9" o:spid="_x0000_s1026" style="position:absolute;z-index:251686912;visibility:visible;mso-wrap-style:square;mso-wrap-distance-left:9pt;mso-wrap-distance-top:0;mso-wrap-distance-right:9pt;mso-wrap-distance-bottom:0;mso-position-horizontal:absolute;mso-position-horizontal-relative:text;mso-position-vertical:absolute;mso-position-vertical-relative:text" from="277.6pt,8.25pt" to="294.95pt,8.25pt" o:gfxdata="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" strokecolor="#4472c4 [3204]" strokeweight=".5pt">
                 <v:stroke joinstyle="miter"/>
               </v:line>
             </w:pict>
@@ -1583,7 +1583,7 @@
           </mc:Choice>
           <mc:Fallback>
             <w:pict>
-              <v:line w14:anchorId="307C576C" id="Straight Connector 12" o:spid="_x0000_s1026" style="position:absolute;z-index:251696128;visibility:visible;mso-wrap-style:square;mso-width-percent:0;mso-height-percent:0;mso-wrap-distance-left:9pt;mso-wrap-distance-top:0;mso-wrap-distance-right:9pt;mso-wrap-distance-bottom:0;mso-position-horizontal:absolute;mso-position-horizontal-relative:text;mso-position-vertical:absolute;mso-position-vertical-relative:text;mso-width-percent:0;mso-height-percent:0;mso-width-relative:margin;mso-height-relative:margin" from="402.05pt,3.9pt" to="418.75pt,36.15pt" o:gfxdata="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" strokecolor="#4472c4 [3204]" strokeweight=".5pt">
+              <v:line w14:anchorId="27521883" id="Straight Connector 12" o:spid="_x0000_s1026" style="position:absolute;z-index:251696128;visibility:visible;mso-wrap-style:square;mso-width-percent:0;mso-height-percent:0;mso-wrap-distance-left:9pt;mso-wrap-distance-top:0;mso-wrap-distance-right:9pt;mso-wrap-distance-bottom:0;mso-position-horizontal:absolute;mso-position-horizontal-relative:text;mso-position-vertical:absolute;mso-position-vertical-relative:text;mso-width-percent:0;mso-height-percent:0;mso-width-relative:margin;mso-height-relative:margin" from="402.05pt,3.9pt" to="418.75pt,36.15pt" o:gfxdata="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" strokecolor="#4472c4 [3204]" strokeweight=".5pt">
                 <v:stroke joinstyle="miter"/>
               </v:line>
             </w:pict>
@@ -1815,7 +1815,7 @@
           </mc:Choice>
           <mc:Fallback>
             <w:pict>
-              <v:shape w14:anchorId="2C4DD5F4" id="Straight Arrow Connector 30" o:spid="_x0000_s1026" type="#_x0000_t32" style="position:absolute;margin-left:141.1pt;margin-top:12.75pt;width:31.1pt;height:40.45pt;z-index:251764736;visibility:visible;mso-wrap-style:square;mso-wrap-distance-left:9pt;mso-wrap-distance-top:0;mso-wrap-distance-right:9pt;mso-wrap-distance-bottom:0;mso-position-horizontal:absolute;mso-position-horizontal-relative:text;mso-position-vertical:absolute;mso-position-vertical-relative:text" o:gfxdata="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" strokecolor="#4472c4 [3204]" strokeweight=".5pt">
+              <v:shape w14:anchorId="0F5E8B1D" id="Straight Arrow Connector 30" o:spid="_x0000_s1026" type="#_x0000_t32" style="position:absolute;margin-left:141.1pt;margin-top:12.75pt;width:31.1pt;height:40.45pt;z-index:251764736;visibility:visible;mso-wrap-style:square;mso-wrap-distance-left:9pt;mso-wrap-distance-top:0;mso-wrap-distance-right:9pt;mso-wrap-distance-bottom:0;mso-position-horizontal:absolute;mso-position-horizontal-relative:text;mso-position-vertical:absolute;mso-position-vertical-relative:text" o:gfxdata="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" strokecolor="#4472c4 [3204]" strokeweight=".5pt">
                 <v:stroke endarrow="block" joinstyle="miter"/>
               </v:shape>
             </w:pict>
@@ -1887,7 +1887,7 @@
           </mc:Choice>
           <mc:Fallback>
             <w:pict>
-              <v:shape w14:anchorId="10F6583F" id="Straight Arrow Connector 29" o:spid="_x0000_s1026" type="#_x0000_t32" style="position:absolute;margin-left:140.55pt;margin-top:12.3pt;width:32.85pt;height:.6pt;z-index:251763712;visibility:visible;mso-wrap-style:square;mso-wrap-distance-left:9pt;mso-wrap-distance-top:0;mso-wrap-distance-right:9pt;mso-wrap-distance-bottom:0;mso-position-horizontal:absolute;mso-position-horizontal-relative:text;mso-position-vertical:absolute;mso-position-vertical-relative:text" o:gfxdata="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" strokecolor="#4472c4 [3204]" strokeweight=".5pt">
+              <v:shape w14:anchorId="721374F9" id="Straight Arrow Connector 29" o:spid="_x0000_s1026" type="#_x0000_t32" style="position:absolute;margin-left:140.55pt;margin-top:12.3pt;width:32.85pt;height:.6pt;z-index:251763712;visibility:visible;mso-wrap-style:square;mso-wrap-distance-left:9pt;mso-wrap-distance-top:0;mso-wrap-distance-right:9pt;mso-wrap-distance-bottom:0;mso-position-horizontal:absolute;mso-position-horizontal-relative:text;mso-position-vertical:absolute;mso-position-vertical-relative:text" o:gfxdata="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" strokecolor="#4472c4 [3204]" strokeweight=".5pt">
                 <v:stroke endarrow="block" joinstyle="miter"/>
               </v:shape>
             </w:pict>
@@ -2097,7 +2097,7 @@
           </mc:Choice>
           <mc:Fallback>
             <w:pict>
-              <v:shape w14:anchorId="7D8C3685" id="Flowchart: Process 1" o:spid="_x0000_s1026" type="#_x0000_t109" style="position:absolute;margin-left:36.2pt;margin-top:.7pt;width:103.7pt;height:24.15pt;z-index:251659264;visibility:visible;mso-wrap-style:square;mso-width-percent:0;mso-wrap-distance-left:9pt;mso-wrap-distance-top:0;mso-wrap-distance-right:9pt;mso-wrap-distance-bottom:0;mso-position-horizontal:absolute;mso-position-horizontal-relative:text;mso-position-vertical:absolute;mso-position-vertical-relative:text;mso-width-percent:0;mso-width-relative:margin;v-text-anchor:middle" o:gfxdata="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" fillcolor="white [3212]" strokecolor="black [3213]" strokeweight="1pt"/>
+              <v:shape w14:anchorId="1A029616" id="Flowchart: Process 1" o:spid="_x0000_s1026" type="#_x0000_t109" style="position:absolute;margin-left:36.2pt;margin-top:.7pt;width:103.7pt;height:24.15pt;z-index:251659264;visibility:visible;mso-wrap-style:square;mso-width-percent:0;mso-wrap-distance-left:9pt;mso-wrap-distance-top:0;mso-wrap-distance-right:9pt;mso-wrap-distance-bottom:0;mso-position-horizontal:absolute;mso-position-horizontal-relative:text;mso-position-vertical:absolute;mso-position-vertical-relative:text;mso-width-percent:0;mso-width-relative:margin;v-text-anchor:middle" o:gfxdata="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" fillcolor="white [3212]" strokecolor="black [3213]" strokeweight="1pt"/>
             </w:pict>
           </mc:Fallback>
         </mc:AlternateContent>
@@ -2182,7 +2182,7 @@
           </mc:Choice>
           <mc:Fallback>
             <w:pict>
-              <v:shape w14:anchorId="4CA3B92A" id="Flowchart: Process 1" o:spid="_x0000_s1026" type="#_x0000_t109" style="position:absolute;margin-left:0;margin-top:1.95pt;width:104.2pt;height:24.15pt;z-index:251666432;visibility:visible;mso-wrap-style:square;mso-width-percent:0;mso-wrap-distance-left:9pt;mso-wrap-distance-top:0;mso-wrap-distance-right:9pt;mso-wrap-distance-bottom:0;mso-position-horizontal:center;mso-position-horizontal-relative:margin;mso-position-vertical:absolute;mso-position-vertical-relative:text;mso-width-percent:0;mso-width-relative:margin;v-text-anchor:middle" o:gfxdata="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" fillcolor="white [3212]" strokecolor="black [3213]" strokeweight="1pt">
+              <v:shape w14:anchorId="1F951282" id="Flowchart: Process 1" o:spid="_x0000_s1026" type="#_x0000_t109" style="position:absolute;margin-left:0;margin-top:1.95pt;width:104.2pt;height:24.15pt;z-index:251666432;visibility:visible;mso-wrap-style:square;mso-width-percent:0;mso-wrap-distance-left:9pt;mso-wrap-distance-top:0;mso-wrap-distance-right:9pt;mso-wrap-distance-bottom:0;mso-position-horizontal:center;mso-position-horizontal-relative:margin;mso-position-vertical:absolute;mso-position-vertical-relative:text;mso-width-percent:0;mso-width-relative:margin;v-text-anchor:middle" o:gfxdata="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" fillcolor="white [3212]" strokecolor="black [3213]" strokeweight="1pt">
                 <w10:wrap anchorx="margin"/>
               </v:shape>
             </w:pict>
@@ -2410,7 +2410,7 @@
           </mc:Choice>
           <mc:Fallback>
             <w:pict>
-              <v:shape w14:anchorId="1A2BECBD" id="Flowchart: Process 1" o:spid="_x0000_s1026" type="#_x0000_t109" style="position:absolute;margin-left:298.35pt;margin-top:13pt;width:111.15pt;height:27.6pt;z-index:-251618304;visibility:visible;mso-wrap-style:square;mso-width-percent:0;mso-height-percent:0;mso-wrap-distance-left:9pt;mso-wrap-distance-top:0;mso-wrap-distance-right:9pt;mso-wrap-distance-bottom:0;mso-position-horizontal:absolute;mso-position-horizontal-relative:margin;mso-position-vertical:absolute;mso-position-vertical-relative:text;mso-width-percent:0;mso-height-percent:0;mso-width-relative:margin;mso-height-relative:margin;v-text-anchor:middle" o:gfxdata="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" fillcolor="white [3212]" strokecolor="black [3213]" strokeweight="1pt">
+              <v:shape w14:anchorId="72FFA3EB" id="Flowchart: Process 1" o:spid="_x0000_s1026" type="#_x0000_t109" style="position:absolute;margin-left:298.35pt;margin-top:13pt;width:111.15pt;height:27.6pt;z-index:-251618304;visibility:visible;mso-wrap-style:square;mso-width-percent:0;mso-height-percent:0;mso-wrap-distance-left:9pt;mso-wrap-distance-top:0;mso-wrap-distance-right:9pt;mso-wrap-distance-bottom:0;mso-position-horizontal:absolute;mso-position-horizontal-relative:margin;mso-position-vertical:absolute;mso-position-vertical-relative:text;mso-width-percent:0;mso-height-percent:0;mso-width-relative:margin;mso-height-relative:margin;v-text-anchor:middle" o:gfxdata="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" fillcolor="white [3212]" strokecolor="black [3213]" strokeweight="1pt">
                 <w10:wrap anchorx="margin"/>
               </v:shape>
             </w:pict>
@@ -2497,7 +2497,7 @@
           </mc:Choice>
           <mc:Fallback>
             <w:pict>
-              <v:shape w14:anchorId="43429DDF" id="Flowchart: Process 1" o:spid="_x0000_s1026" type="#_x0000_t109" style="position:absolute;margin-left:0;margin-top:13pt;width:103.7pt;height:24.15pt;z-index:251670528;visibility:visible;mso-wrap-style:square;mso-width-percent:0;mso-wrap-distance-left:9pt;mso-wrap-distance-top:0;mso-wrap-distance-right:9pt;mso-wrap-distance-bottom:0;mso-position-horizontal:center;mso-position-horizontal-relative:margin;mso-position-vertical:absolute;mso-position-vertical-relative:text;mso-width-percent:0;mso-width-relative:margin;v-text-anchor:middle" o:gfxdata="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" fillcolor="white [3212]" strokecolor="black [3213]" strokeweight="1pt">
+              <v:shape w14:anchorId="5E62D290" id="Flowchart: Process 1" o:spid="_x0000_s1026" type="#_x0000_t109" style="position:absolute;margin-left:0;margin-top:13pt;width:103.7pt;height:24.15pt;z-index:251670528;visibility:visible;mso-wrap-style:square;mso-width-percent:0;mso-wrap-distance-left:9pt;mso-wrap-distance-top:0;mso-wrap-distance-right:9pt;mso-wrap-distance-bottom:0;mso-position-horizontal:center;mso-position-horizontal-relative:margin;mso-position-vertical:absolute;mso-position-vertical-relative:text;mso-width-percent:0;mso-width-relative:margin;v-text-anchor:middle" o:gfxdata="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" fillcolor="white [3212]" strokecolor="black [3213]" strokeweight="1pt">
                 <w10:wrap anchorx="margin"/>
               </v:shape>
             </w:pict>
@@ -2838,7 +2838,7 @@
           </mc:Choice>
           <mc:Fallback>
             <w:pict>
-              <v:line w14:anchorId="2FDA2800" id="Straight Connector 6" o:spid="_x0000_s1026" style="position:absolute;flip:y;z-index:251702272;visibility:visible;mso-wrap-style:square;mso-width-percent:0;mso-height-percent:0;mso-wrap-distance-left:9pt;mso-wrap-distance-top:0;mso-wrap-distance-right:9pt;mso-wrap-distance-bottom:0;mso-position-horizontal:absolute;mso-position-horizontal-relative:text;mso-position-vertical:absolute;mso-position-vertical-relative:text;mso-width-percent:0;mso-height-percent:0;mso-width-relative:margin;mso-height-relative:margin" from="277.65pt,.55pt" to="298.4pt,.55pt" o:gfxdata="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" strokecolor="#4472c4 [3204]" strokeweight=".5pt">
+              <v:line w14:anchorId="324699D3" id="Straight Connector 6" o:spid="_x0000_s1026" style="position:absolute;flip:y;z-index:251702272;visibility:visible;mso-wrap-style:square;mso-width-percent:0;mso-height-percent:0;mso-wrap-distance-left:9pt;mso-wrap-distance-top:0;mso-wrap-distance-right:9pt;mso-wrap-distance-bottom:0;mso-position-horizontal:absolute;mso-position-horizontal-relative:text;mso-position-vertical:absolute;mso-position-vertical-relative:text;mso-width-percent:0;mso-height-percent:0;mso-width-relative:margin;mso-height-relative:margin" from="277.65pt,.55pt" to="298.4pt,.55pt" o:gfxdata="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" strokecolor="#4472c4 [3204]" strokeweight=".5pt">
                 <v:stroke joinstyle="miter"/>
               </v:line>
             </w:pict>
@@ -3498,7 +3498,7 @@
           </mc:Choice>
           <mc:Fallback>
             <w:pict>
-              <v:shape w14:anchorId="076615E3" id="Flowchart: Process 1" o:spid="_x0000_s1026" type="#_x0000_t109" style="position:absolute;margin-left:172.05pt;margin-top:5.35pt;width:127.3pt;height:29.4pt;z-index:251710464;visibility:visible;mso-wrap-style:square;mso-width-percent:0;mso-height-percent:0;mso-wrap-distance-left:9pt;mso-wrap-distance-top:0;mso-wrap-distance-right:9pt;mso-wrap-distance-bottom:0;mso-position-horizontal:absolute;mso-position-horizontal-relative:margin;mso-position-vertical:absolute;mso-position-vertical-relative:text;mso-width-percent:0;mso-height-percent:0;mso-width-relative:margin;mso-height-relative:margin;v-text-anchor:middle" o:gfxdata="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" fillcolor="white [3212]" strokecolor="black [3213]" strokeweight="1pt">
+              <v:shape w14:anchorId="02E1AE63" id="Flowchart: Process 1" o:spid="_x0000_s1026" type="#_x0000_t109" style="position:absolute;margin-left:172.05pt;margin-top:5.35pt;width:127.3pt;height:29.4pt;z-index:251710464;visibility:visible;mso-wrap-style:square;mso-width-percent:0;mso-height-percent:0;mso-wrap-distance-left:9pt;mso-wrap-distance-top:0;mso-wrap-distance-right:9pt;mso-wrap-distance-bottom:0;mso-position-horizontal:absolute;mso-position-horizontal-relative:margin;mso-position-vertical:absolute;mso-position-vertical-relative:text;mso-width-percent:0;mso-height-percent:0;mso-width-relative:margin;mso-height-relative:margin;v-text-anchor:middle" o:gfxdata="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" fillcolor="white [3212]" strokecolor="black [3213]" strokeweight="1pt">
                 <w10:wrap anchorx="margin"/>
               </v:shape>
             </w:pict>
@@ -3585,7 +3585,7 @@
           </mc:Choice>
           <mc:Fallback>
             <w:pict>
-              <v:shape w14:anchorId="495546B0" id="Straight Arrow Connector 26" o:spid="_x0000_s1026" type="#_x0000_t32" style="position:absolute;margin-left:139.95pt;margin-top:5.95pt;width:32.15pt;height:35.15pt;flip:y;z-index:251760640;visibility:visible;mso-wrap-style:square;mso-wrap-distance-left:9pt;mso-wrap-distance-top:0;mso-wrap-distance-right:9pt;mso-wrap-distance-bottom:0;mso-position-horizontal:absolute;mso-position-horizontal-relative:text;mso-position-vertical:absolute;mso-position-vertical-relative:text" o:gfxdata="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" strokecolor="#4472c4 [3204]" strokeweight=".5pt">
+              <v:shape w14:anchorId="2C2F3647" id="Straight Arrow Connector 26" o:spid="_x0000_s1026" type="#_x0000_t32" style="position:absolute;margin-left:139.95pt;margin-top:5.95pt;width:32.15pt;height:35.15pt;flip:y;z-index:251760640;visibility:visible;mso-wrap-style:square;mso-wrap-distance-left:9pt;mso-wrap-distance-top:0;mso-wrap-distance-right:9pt;mso-wrap-distance-bottom:0;mso-position-horizontal:absolute;mso-position-horizontal-relative:text;mso-position-vertical:absolute;mso-position-vertical-relative:text" o:gfxdata="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" strokecolor="#4472c4 [3204]" strokeweight=".5pt">
                 <v:stroke endarrow="block" joinstyle="miter"/>
               </v:shape>
             </w:pict>
@@ -3795,7 +3795,7 @@
           </mc:Choice>
           <mc:Fallback>
             <w:pict>
-              <v:shape w14:anchorId="6A53E09E" id="Straight Arrow Connector 27" o:spid="_x0000_s1026" type="#_x0000_t32" style="position:absolute;margin-left:139.95pt;margin-top:14.25pt;width:34.55pt;height:29.85pt;z-index:251761664;visibility:visible;mso-wrap-style:square;mso-wrap-distance-left:9pt;mso-wrap-distance-top:0;mso-wrap-distance-right:9pt;mso-wrap-distance-bottom:0;mso-position-horizontal:absolute;mso-position-horizontal-relative:text;mso-position-vertical:absolute;mso-position-vertical-relative:text" o:gfxdata="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" strokecolor="#4472c4 [3204]" strokeweight=".5pt">
+              <v:shape w14:anchorId="0E68584D" id="Straight Arrow Connector 27" o:spid="_x0000_s1026" type="#_x0000_t32" style="position:absolute;margin-left:139.95pt;margin-top:14.25pt;width:34.55pt;height:29.85pt;z-index:251761664;visibility:visible;mso-wrap-style:square;mso-wrap-distance-left:9pt;mso-wrap-distance-top:0;mso-wrap-distance-right:9pt;mso-wrap-distance-bottom:0;mso-position-horizontal:absolute;mso-position-horizontal-relative:text;mso-position-vertical:absolute;mso-position-vertical-relative:text" o:gfxdata="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" strokecolor="#4472c4 [3204]" strokeweight=".5pt">
                 <v:stroke endarrow="block" joinstyle="miter"/>
               </v:shape>
             </w:pict>
@@ -3993,7 +3993,7 @@
           </mc:Choice>
           <mc:Fallback>
             <w:pict>
-              <v:shape w14:anchorId="1D1A6696" id="Flowchart: Process 1" o:spid="_x0000_s1026" type="#_x0000_t109" style="position:absolute;margin-left:36.35pt;margin-top:2.9pt;width:103.7pt;height:24.15pt;z-index:251704320;visibility:visible;mso-wrap-style:square;mso-width-percent:0;mso-wrap-distance-left:9pt;mso-wrap-distance-top:0;mso-wrap-distance-right:9pt;mso-wrap-distance-bottom:0;mso-position-horizontal:absolute;mso-position-horizontal-relative:text;mso-position-vertical:absolute;mso-position-vertical-relative:text;mso-width-percent:0;mso-width-relative:margin;v-text-anchor:middle" o:gfxdata="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" fillcolor="white [3212]" strokecolor="black [3213]" strokeweight="1pt"/>
+              <v:shape w14:anchorId="1F540AFB" id="Flowchart: Process 1" o:spid="_x0000_s1026" type="#_x0000_t109" style="position:absolute;margin-left:36.35pt;margin-top:2.9pt;width:103.7pt;height:24.15pt;z-index:251704320;visibility:visible;mso-wrap-style:square;mso-width-percent:0;mso-wrap-distance-left:9pt;mso-wrap-distance-top:0;mso-wrap-distance-right:9pt;mso-wrap-distance-bottom:0;mso-position-horizontal:absolute;mso-position-horizontal-relative:text;mso-position-vertical:absolute;mso-position-vertical-relative:text;mso-width-percent:0;mso-width-relative:margin;v-text-anchor:middle" o:gfxdata="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" fillcolor="white [3212]" strokecolor="black [3213]" strokeweight="1pt"/>
             </w:pict>
           </mc:Fallback>
         </mc:AlternateContent>
@@ -4183,7 +4183,7 @@
           </mc:Choice>
           <mc:Fallback>
             <w:pict>
-              <v:shape w14:anchorId="06B13365" id="Flowchart: Process 1" o:spid="_x0000_s1026" type="#_x0000_t109" style="position:absolute;margin-left:174.5pt;margin-top:10.25pt;width:127.3pt;height:29.4pt;z-index:251714560;visibility:visible;mso-wrap-style:square;mso-width-percent:0;mso-height-percent:0;mso-wrap-distance-left:9pt;mso-wrap-distance-top:0;mso-wrap-distance-right:9pt;mso-wrap-distance-bottom:0;mso-position-horizontal:absolute;mso-position-horizontal-relative:margin;mso-position-vertical:absolute;mso-position-vertical-relative:text;mso-width-percent:0;mso-height-percent:0;mso-width-relative:margin;mso-height-relative:margin;v-text-anchor:middle" o:gfxdata="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" fillcolor="white [3212]" strokecolor="black [3213]" strokeweight="1pt">
+              <v:shape w14:anchorId="35E26C6B" id="Flowchart: Process 1" o:spid="_x0000_s1026" type="#_x0000_t109" style="position:absolute;margin-left:174.5pt;margin-top:10.25pt;width:127.3pt;height:29.4pt;z-index:251714560;visibility:visible;mso-wrap-style:square;mso-width-percent:0;mso-height-percent:0;mso-wrap-distance-left:9pt;mso-wrap-distance-top:0;mso-wrap-distance-right:9pt;mso-wrap-distance-bottom:0;mso-position-horizontal:absolute;mso-position-horizontal-relative:margin;mso-position-vertical:absolute;mso-position-vertical-relative:text;mso-width-percent:0;mso-height-percent:0;mso-width-relative:margin;mso-height-relative:margin;v-text-anchor:middle" o:gfxdata="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" fillcolor="white [3212]" strokecolor="black [3213]" strokeweight="1pt">
                 <w10:wrap anchorx="margin"/>
               </v:shape>
             </w:pict>
@@ -4506,7 +4506,7 @@
           </mc:Choice>
           <mc:Fallback>
             <w:pict>
-              <v:shape w14:anchorId="7ECE137A" id="Straight Arrow Connector 19" o:spid="_x0000_s1026" type="#_x0000_t32" style="position:absolute;margin-left:260.35pt;margin-top:9.9pt;width:29.4pt;height:47.8pt;z-index:251753472;visibility:visible;mso-wrap-style:square;mso-width-percent:0;mso-height-percent:0;mso-wrap-distance-left:9pt;mso-wrap-distance-top:0;mso-wrap-distance-right:9pt;mso-wrap-distance-bottom:0;mso-position-horizontal:absolute;mso-position-horizontal-relative:text;mso-position-vertical:absolute;mso-position-vertical-relative:text;mso-width-percent:0;mso-height-percent:0;mso-width-relative:margin;mso-height-relative:margin" o:gfxdata="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" strokecolor="#4472c4 [3204]" strokeweight=".5pt">
+              <v:shape w14:anchorId="12C1E035" id="Straight Arrow Connector 19" o:spid="_x0000_s1026" type="#_x0000_t32" style="position:absolute;margin-left:260.35pt;margin-top:9.9pt;width:29.4pt;height:47.8pt;z-index:251753472;visibility:visible;mso-wrap-style:square;mso-width-percent:0;mso-height-percent:0;mso-wrap-distance-left:9pt;mso-wrap-distance-top:0;mso-wrap-distance-right:9pt;mso-wrap-distance-bottom:0;mso-position-horizontal:absolute;mso-position-horizontal-relative:text;mso-position-vertical:absolute;mso-position-vertical-relative:text;mso-width-percent:0;mso-height-percent:0;mso-width-relative:margin;mso-height-relative:margin" o:gfxdata="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" strokecolor="#4472c4 [3204]" strokeweight=".5pt">
                 <v:stroke endarrow="block" joinstyle="miter"/>
               </v:shape>
             </w:pict>
@@ -4578,7 +4578,7 @@
           </mc:Choice>
           <mc:Fallback>
             <w:pict>
-              <v:shape w14:anchorId="232ADAF8" id="Straight Arrow Connector 15" o:spid="_x0000_s1026" type="#_x0000_t32" style="position:absolute;margin-left:129.55pt;margin-top:8.75pt;width:42.65pt;height:45.5pt;flip:y;z-index:251749376;visibility:visible;mso-wrap-style:square;mso-wrap-distance-left:9pt;mso-wrap-distance-top:0;mso-wrap-distance-right:9pt;mso-wrap-distance-bottom:0;mso-position-horizontal:absolute;mso-position-horizontal-relative:text;mso-position-vertical:absolute;mso-position-vertical-relative:text" o:gfxdata="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" strokecolor="#4472c4 [3204]" strokeweight=".5pt">
+              <v:shape w14:anchorId="5143F43F" id="Straight Arrow Connector 15" o:spid="_x0000_s1026" type="#_x0000_t32" style="position:absolute;margin-left:129.55pt;margin-top:8.75pt;width:42.65pt;height:45.5pt;flip:y;z-index:251749376;visibility:visible;mso-wrap-style:square;mso-wrap-distance-left:9pt;mso-wrap-distance-top:0;mso-wrap-distance-right:9pt;mso-wrap-distance-bottom:0;mso-position-horizontal:absolute;mso-position-horizontal-relative:text;mso-position-vertical:absolute;mso-position-vertical-relative:text" o:gfxdata="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" strokecolor="#4472c4 [3204]" strokeweight=".5pt">
                 <v:stroke endarrow="block" joinstyle="miter"/>
               </v:shape>
             </w:pict>
@@ -4778,7 +4778,7 @@
           </mc:Choice>
           <mc:Fallback>
             <w:pict>
-              <v:shape w14:anchorId="1563CD3A" id="Flowchart: Process 1" o:spid="_x0000_s1026" type="#_x0000_t109" style="position:absolute;margin-left:173.4pt;margin-top:.65pt;width:87pt;height:21.25pt;z-index:251727872;visibility:visible;mso-wrap-style:square;mso-width-percent:0;mso-height-percent:0;mso-wrap-distance-left:9pt;mso-wrap-distance-top:0;mso-wrap-distance-right:9pt;mso-wrap-distance-bottom:0;mso-position-horizontal:absolute;mso-position-horizontal-relative:margin;mso-position-vertical:absolute;mso-position-vertical-relative:text;mso-width-percent:0;mso-height-percent:0;mso-width-relative:margin;mso-height-relative:margin;v-text-anchor:middle" o:gfxdata="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" fillcolor="white [3212]" strokecolor="black [3213]" strokeweight="1pt">
+              <v:shape w14:anchorId="71E8DE9E" id="Flowchart: Process 1" o:spid="_x0000_s1026" type="#_x0000_t109" style="position:absolute;margin-left:173.4pt;margin-top:.65pt;width:87pt;height:21.25pt;z-index:251727872;visibility:visible;mso-wrap-style:square;mso-width-percent:0;mso-height-percent:0;mso-wrap-distance-left:9pt;mso-wrap-distance-top:0;mso-wrap-distance-right:9pt;mso-wrap-distance-bottom:0;mso-position-horizontal:absolute;mso-position-horizontal-relative:margin;mso-position-vertical:absolute;mso-position-vertical-relative:text;mso-width-percent:0;mso-height-percent:0;mso-width-relative:margin;mso-height-relative:margin;v-text-anchor:middle" o:gfxdata="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" fillcolor="white [3212]" strokecolor="black [3213]" strokeweight="1pt">
                 <w10:wrap anchorx="margin"/>
               </v:shape>
             </w:pict>
@@ -4898,7 +4898,7 @@
           </mc:Choice>
           <mc:Fallback>
             <w:pict>
-              <v:shape w14:anchorId="601577CD" id="Flowchart: Process 1" o:spid="_x0000_s1026" type="#_x0000_t109" style="position:absolute;margin-left:172.8pt;margin-top:7.75pt;width:89.3pt;height:21.25pt;z-index:251734016;visibility:visible;mso-wrap-style:square;mso-width-percent:0;mso-height-percent:0;mso-wrap-distance-left:9pt;mso-wrap-distance-top:0;mso-wrap-distance-right:9pt;mso-wrap-distance-bottom:0;mso-position-horizontal:absolute;mso-position-horizontal-relative:margin;mso-position-vertical:absolute;mso-position-vertical-relative:text;mso-width-percent:0;mso-height-percent:0;mso-width-relative:margin;mso-height-relative:margin;v-text-anchor:middle" o:gfxdata="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" fillcolor="white [3212]" strokecolor="black [3213]" strokeweight="1pt">
+              <v:shape w14:anchorId="7EE20A8E" id="Flowchart: Process 1" o:spid="_x0000_s1026" type="#_x0000_t109" style="position:absolute;margin-left:172.8pt;margin-top:7.75pt;width:89.3pt;height:21.25pt;z-index:251734016;visibility:visible;mso-wrap-style:square;mso-width-percent:0;mso-height-percent:0;mso-wrap-distance-left:9pt;mso-wrap-distance-top:0;mso-wrap-distance-right:9pt;mso-wrap-distance-bottom:0;mso-position-horizontal:absolute;mso-position-horizontal-relative:margin;mso-position-vertical:absolute;mso-position-vertical-relative:text;mso-width-percent:0;mso-height-percent:0;mso-width-relative:margin;mso-height-relative:margin;v-text-anchor:middle" o:gfxdata="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" fillcolor="white [3212]" strokecolor="black [3213]" strokeweight="1pt">
                 <w10:wrap anchorx="margin"/>
               </v:shape>
             </w:pict>
@@ -4988,7 +4988,7 @@
           </mc:Choice>
           <mc:Fallback>
             <w:pict>
-              <v:shape w14:anchorId="20C439C8" id="Flowchart: Process 1" o:spid="_x0000_s1026" type="#_x0000_t109" style="position:absolute;margin-left:27.05pt;margin-top:12.4pt;width:102.55pt;height:39.15pt;z-index:251723776;visibility:visible;mso-wrap-style:square;mso-width-percent:0;mso-height-percent:0;mso-wrap-distance-left:9pt;mso-wrap-distance-top:0;mso-wrap-distance-right:9pt;mso-wrap-distance-bottom:0;mso-position-horizontal:absolute;mso-position-horizontal-relative:margin;mso-position-vertical:absolute;mso-position-vertical-relative:text;mso-width-percent:0;mso-height-percent:0;mso-width-relative:margin;mso-height-relative:margin;v-text-anchor:middle" o:gfxdata="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" fillcolor="white [3212]" strokecolor="black [3213]" strokeweight="1pt">
+              <v:shape w14:anchorId="0E948396" id="Flowchart: Process 1" o:spid="_x0000_s1026" type="#_x0000_t109" style="position:absolute;margin-left:27.05pt;margin-top:12.4pt;width:102.55pt;height:39.15pt;z-index:251723776;visibility:visible;mso-wrap-style:square;mso-width-percent:0;mso-height-percent:0;mso-wrap-distance-left:9pt;mso-wrap-distance-top:0;mso-wrap-distance-right:9pt;mso-wrap-distance-bottom:0;mso-position-horizontal:absolute;mso-position-horizontal-relative:margin;mso-position-vertical:absolute;mso-position-vertical-relative:text;mso-width-percent:0;mso-height-percent:0;mso-width-relative:margin;mso-height-relative:margin;v-text-anchor:middle" o:gfxdata="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" fillcolor="white [3212]" strokecolor="black [3213]" strokeweight="1pt">
                 <w10:wrap anchorx="margin"/>
               </v:shape>
             </w:pict>
@@ -5078,7 +5078,7 @@
           </mc:Choice>
           <mc:Fallback>
             <w:pict>
-              <v:shape w14:anchorId="7093526E" id="Flowchart: Process 1" o:spid="_x0000_s1026" type="#_x0000_t109" style="position:absolute;margin-left:291.45pt;margin-top:13.55pt;width:102.55pt;height:43.2pt;z-index:251746304;visibility:visible;mso-wrap-style:square;mso-width-percent:0;mso-height-percent:0;mso-wrap-distance-left:9pt;mso-wrap-distance-top:0;mso-wrap-distance-right:9pt;mso-wrap-distance-bottom:0;mso-position-horizontal:absolute;mso-position-horizontal-relative:margin;mso-position-vertical:absolute;mso-position-vertical-relative:text;mso-width-percent:0;mso-height-percent:0;mso-width-relative:margin;mso-height-relative:margin;v-text-anchor:middle" o:gfxdata="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" fillcolor="white [3212]" strokecolor="black [3213]" strokeweight="1pt">
+              <v:shape w14:anchorId="280C7567" id="Flowchart: Process 1" o:spid="_x0000_s1026" type="#_x0000_t109" style="position:absolute;margin-left:291.45pt;margin-top:13.55pt;width:102.55pt;height:43.2pt;z-index:251746304;visibility:visible;mso-wrap-style:square;mso-width-percent:0;mso-height-percent:0;mso-wrap-distance-left:9pt;mso-wrap-distance-top:0;mso-wrap-distance-right:9pt;mso-wrap-distance-bottom:0;mso-position-horizontal:absolute;mso-position-horizontal-relative:margin;mso-position-vertical:absolute;mso-position-vertical-relative:text;mso-width-percent:0;mso-height-percent:0;mso-width-relative:margin;mso-height-relative:margin;v-text-anchor:middle" o:gfxdata="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" fillcolor="white [3212]" strokecolor="black [3213]" strokeweight="1pt">
                 <w10:wrap anchorx="margin"/>
               </v:shape>
             </w:pict>
@@ -5275,7 +5275,7 @@
           </mc:Choice>
           <mc:Fallback>
             <w:pict>
-              <v:shape w14:anchorId="77B4240D" id="Straight Arrow Connector 20" o:spid="_x0000_s1026" type="#_x0000_t32" style="position:absolute;margin-left:260.95pt;margin-top:5.85pt;width:29.4pt;height:14.4pt;z-index:251754496;visibility:visible;mso-wrap-style:square;mso-wrap-distance-left:9pt;mso-wrap-distance-top:0;mso-wrap-distance-right:9pt;mso-wrap-distance-bottom:0;mso-position-horizontal:absolute;mso-position-horizontal-relative:text;mso-position-vertical:absolute;mso-position-vertical-relative:text" o:gfxdata="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" strokecolor="#4472c4 [3204]" strokeweight=".5pt">
+              <v:shape w14:anchorId="1DE2A32F" id="Straight Arrow Connector 20" o:spid="_x0000_s1026" type="#_x0000_t32" style="position:absolute;margin-left:260.95pt;margin-top:5.85pt;width:29.4pt;height:14.4pt;z-index:251754496;visibility:visible;mso-wrap-style:square;mso-wrap-distance-left:9pt;mso-wrap-distance-top:0;mso-wrap-distance-right:9pt;mso-wrap-distance-bottom:0;mso-position-horizontal:absolute;mso-position-horizontal-relative:text;mso-position-vertical:absolute;mso-position-vertical-relative:text" o:gfxdata="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" strokecolor="#4472c4 [3204]" strokeweight=".5pt">
                 <v:stroke endarrow="block" joinstyle="miter"/>
               </v:shape>
             </w:pict>
@@ -5347,7 +5347,7 @@
           </mc:Choice>
           <mc:Fallback>
             <w:pict>
-              <v:shape w14:anchorId="14EBEFB3" id="Straight Arrow Connector 16" o:spid="_x0000_s1026" type="#_x0000_t32" style="position:absolute;margin-left:129.6pt;margin-top:4.15pt;width:43.2pt;height:10.95pt;flip:y;z-index:251750400;visibility:visible;mso-wrap-style:square;mso-wrap-distance-left:9pt;mso-wrap-distance-top:0;mso-wrap-distance-right:9pt;mso-wrap-distance-bottom:0;mso-position-horizontal:absolute;mso-position-horizontal-relative:text;mso-position-vertical:absolute;mso-position-vertical-relative:text" o:gfxdata="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" strokecolor="#4472c4 [3204]" strokeweight=".5pt">
+              <v:shape w14:anchorId="35FA4F27" id="Straight Arrow Connector 16" o:spid="_x0000_s1026" type="#_x0000_t32" style="position:absolute;margin-left:129.6pt;margin-top:4.15pt;width:43.2pt;height:10.95pt;flip:y;z-index:251750400;visibility:visible;mso-wrap-style:square;mso-wrap-distance-left:9pt;mso-wrap-distance-top:0;mso-wrap-distance-right:9pt;mso-wrap-distance-bottom:0;mso-position-horizontal:absolute;mso-position-horizontal-relative:text;mso-position-vertical:absolute;mso-position-vertical-relative:text" o:gfxdata="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" strokecolor="#4472c4 [3204]" strokeweight=".5pt">
                 <v:stroke endarrow="block" joinstyle="miter"/>
               </v:shape>
             </w:pict>
@@ -5652,7 +5652,7 @@
           </mc:Choice>
           <mc:Fallback>
             <w:pict>
-              <v:shape w14:anchorId="270E2778" id="Straight Arrow Connector 22" o:spid="_x0000_s1026" type="#_x0000_t32" style="position:absolute;margin-left:264.4pt;margin-top:8.55pt;width:26.5pt;height:47.2pt;flip:y;z-index:251756544;visibility:visible;mso-wrap-style:square;mso-wrap-distance-left:9pt;mso-wrap-distance-top:0;mso-wrap-distance-right:9pt;mso-wrap-distance-bottom:0;mso-position-horizontal:absolute;mso-position-horizontal-relative:text;mso-position-vertical:absolute;mso-position-vertical-relative:text" o:gfxdata="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" strokecolor="#4472c4 [3204]" strokeweight=".5pt">
+              <v:shape w14:anchorId="3A9D11DC" id="Straight Arrow Connector 22" o:spid="_x0000_s1026" type="#_x0000_t32" style="position:absolute;margin-left:264.4pt;margin-top:8.55pt;width:26.5pt;height:47.2pt;flip:y;z-index:251756544;visibility:visible;mso-wrap-style:square;mso-wrap-distance-left:9pt;mso-wrap-distance-top:0;mso-wrap-distance-right:9pt;mso-wrap-distance-bottom:0;mso-position-horizontal:absolute;mso-position-horizontal-relative:text;mso-position-vertical:absolute;mso-position-vertical-relative:text" o:gfxdata="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" strokecolor="#4472c4 [3204]" strokeweight=".5pt">
                 <v:stroke endarrow="block" joinstyle="miter"/>
               </v:shape>
             </w:pict>
@@ -5724,7 +5724,7 @@
           </mc:Choice>
           <mc:Fallback>
             <w:pict>
-              <v:shape w14:anchorId="65EA030F" id="Straight Arrow Connector 21" o:spid="_x0000_s1026" type="#_x0000_t32" style="position:absolute;margin-left:262.65pt;margin-top:6.8pt;width:27.05pt;height:21.3pt;flip:y;z-index:251755520;visibility:visible;mso-wrap-style:square;mso-wrap-distance-left:9pt;mso-wrap-distance-top:0;mso-wrap-distance-right:9pt;mso-wrap-distance-bottom:0;mso-position-horizontal:absolute;mso-position-horizontal-relative:text;mso-position-vertical:absolute;mso-position-vertical-relative:text" o:gfxdata="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" strokecolor="#4472c4 [3204]" strokeweight=".5pt">
+              <v:shape w14:anchorId="1E96F87D" id="Straight Arrow Connector 21" o:spid="_x0000_s1026" type="#_x0000_t32" style="position:absolute;margin-left:262.65pt;margin-top:6.8pt;width:27.05pt;height:21.3pt;flip:y;z-index:251755520;visibility:visible;mso-wrap-style:square;mso-wrap-distance-left:9pt;mso-wrap-distance-top:0;mso-wrap-distance-right:9pt;mso-wrap-distance-bottom:0;mso-position-horizontal:absolute;mso-position-horizontal-relative:text;mso-position-vertical:absolute;mso-position-vertical-relative:text" o:gfxdata="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" strokecolor="#4472c4 [3204]" strokeweight=".5pt">
                 <v:stroke endarrow="block" joinstyle="miter"/>
               </v:shape>
             </w:pict>
@@ -5796,7 +5796,7 @@
           </mc:Choice>
           <mc:Fallback>
             <w:pict>
-              <v:shape w14:anchorId="0C5BBBC8" id="Straight Arrow Connector 18" o:spid="_x0000_s1026" type="#_x0000_t32" style="position:absolute;margin-left:129.55pt;margin-top:4.5pt;width:43.25pt;height:51.25pt;z-index:251752448;visibility:visible;mso-wrap-style:square;mso-wrap-distance-left:9pt;mso-wrap-distance-top:0;mso-wrap-distance-right:9pt;mso-wrap-distance-bottom:0;mso-position-horizontal:absolute;mso-position-horizontal-relative:text;mso-position-vertical:absolute;mso-position-vertical-relative:text" o:gfxdata="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" strokecolor="#4472c4 [3204]" strokeweight=".5pt">
+              <v:shape w14:anchorId="69FB7E01" id="Straight Arrow Connector 18" o:spid="_x0000_s1026" type="#_x0000_t32" style="position:absolute;margin-left:129.55pt;margin-top:4.5pt;width:43.25pt;height:51.25pt;z-index:251752448;visibility:visible;mso-wrap-style:square;mso-wrap-distance-left:9pt;mso-wrap-distance-top:0;mso-wrap-distance-right:9pt;mso-wrap-distance-bottom:0;mso-position-horizontal:absolute;mso-position-horizontal-relative:text;mso-position-vertical:absolute;mso-position-vertical-relative:text" o:gfxdata="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